<commit_message>
updated methods prior to wunder meeting
</commit_message>
<xml_diff>
--- a/docs/manuscript_draft/fuel_draft.docx
+++ b/docs/manuscript_draft/fuel_draft.docx
@@ -1082,134 +1082,484 @@
           <w:rFonts w:cstheme="minorHAnsi"/>
           <w:color w:val="4472C4" w:themeColor="accent1"/>
         </w:rPr>
-        <w:t xml:space="preserve">. </w:t>
-      </w:r>
-      <w:r>
-        <w:rPr>
-          <w:rFonts w:cstheme="minorHAnsi"/>
+        <w:t>. [may shorten to just brown’s lines]</w:t>
+      </w:r>
+    </w:p>
+    <w:p>
+      <w:pPr>
+        <w:rPr>
+          <w:rFonts w:cstheme="minorHAnsi"/>
+          <w:color w:val="70AD47" w:themeColor="accent6"/>
+        </w:rPr>
+      </w:pPr>
+    </w:p>
+    <w:p>
+      <w:pPr>
+        <w:rPr>
+          <w:rFonts w:cstheme="minorHAnsi"/>
+          <w:color w:val="000000" w:themeColor="text1"/>
+        </w:rPr>
+      </w:pPr>
+      <w:r>
+        <w:rPr>
+          <w:rFonts w:cstheme="minorHAnsi"/>
+          <w:color w:val="000000" w:themeColor="text1"/>
+        </w:rPr>
+        <w:t xml:space="preserve">The two approaches above represent more traditional methods of evaluating fuel loads and arrangements in forest stands and while useful, do not fully capture the range of variability or spatial non-uniformity often found in surface </w:t>
+      </w:r>
+      <w:proofErr w:type="spellStart"/>
+      <w:r>
+        <w:rPr>
+          <w:rFonts w:cstheme="minorHAnsi"/>
+          <w:color w:val="000000" w:themeColor="text1"/>
+        </w:rPr>
+        <w:t>fuelbeds</w:t>
+      </w:r>
+      <w:proofErr w:type="spellEnd"/>
+      <w:r>
+        <w:rPr>
+          <w:rFonts w:cstheme="minorHAnsi"/>
+          <w:color w:val="000000" w:themeColor="text1"/>
+        </w:rPr>
+        <w:t xml:space="preserve"> (Hardy et al. 2008). To expand on those metrics</w:t>
+      </w:r>
+      <w:r>
+        <w:rPr>
+          <w:rFonts w:cstheme="minorHAnsi"/>
+          <w:color w:val="000000" w:themeColor="text1"/>
+        </w:rPr>
+        <w:t>, we also evaluated s</w:t>
+      </w:r>
+      <w:r>
+        <w:rPr>
+          <w:rFonts w:cstheme="minorHAnsi"/>
+          <w:color w:val="000000" w:themeColor="text1"/>
+        </w:rPr>
+        <w:t xml:space="preserve">patial patterns of fuels directly, using a 3D sampling framework developed by Hawley et al. 2018. The framework allows for measurements of fuel biomass at scales and dimensions useful for characterizing heterogeneity in fuels within a stand. The 3D fuels sampling framework uses a 3D rectangular sampling frame to collect fuel data at the scale </w:t>
+      </w:r>
+      <w:r>
+        <w:rPr>
+          <w:rFonts w:cstheme="minorHAnsi"/>
+          <w:color w:val="000000" w:themeColor="text1"/>
+        </w:rPr>
+        <w:t>of the entire frame (0.25 m</w:t>
+      </w:r>
+      <w:r>
+        <w:rPr>
+          <w:rFonts w:cstheme="minorHAnsi"/>
+          <w:color w:val="000000" w:themeColor="text1"/>
+          <w:vertAlign w:val="superscript"/>
+        </w:rPr>
+        <w:t>3</w:t>
+      </w:r>
+      <w:r>
+        <w:rPr>
+          <w:rFonts w:cstheme="minorHAnsi"/>
+          <w:color w:val="000000" w:themeColor="text1"/>
+        </w:rPr>
+        <w:t>), the fuel stratum (0.025 m</w:t>
+      </w:r>
+      <w:r>
+        <w:rPr>
+          <w:rFonts w:cstheme="minorHAnsi"/>
+          <w:color w:val="000000" w:themeColor="text1"/>
+          <w:vertAlign w:val="superscript"/>
+        </w:rPr>
+        <w:t>3</w:t>
+      </w:r>
+      <w:r>
+        <w:rPr>
+          <w:rFonts w:cstheme="minorHAnsi"/>
+          <w:color w:val="000000" w:themeColor="text1"/>
+        </w:rPr>
+        <w:t>) and the individual voxel (0.001 m</w:t>
+      </w:r>
+      <w:r>
+        <w:rPr>
+          <w:rFonts w:cstheme="minorHAnsi"/>
+          <w:color w:val="000000" w:themeColor="text1"/>
+          <w:vertAlign w:val="superscript"/>
+        </w:rPr>
+        <w:t>3</w:t>
+      </w:r>
+      <w:r>
+        <w:rPr>
+          <w:rFonts w:cstheme="minorHAnsi"/>
+          <w:color w:val="000000" w:themeColor="text1"/>
+        </w:rPr>
+        <w:t xml:space="preserve">). </w:t>
+      </w:r>
+      <w:r>
+        <w:rPr>
+          <w:rFonts w:cstheme="minorHAnsi"/>
+          <w:color w:val="000000" w:themeColor="text1"/>
+        </w:rPr>
+        <w:t xml:space="preserve">We randomly placed ten 3D sampling frames within each plot, recording presence and absence of fuels within each </w:t>
+      </w:r>
+      <w:proofErr w:type="gramStart"/>
+      <w:r>
+        <w:rPr>
+          <w:rFonts w:cstheme="minorHAnsi"/>
+          <w:color w:val="000000" w:themeColor="text1"/>
+        </w:rPr>
+        <w:t>strata</w:t>
+      </w:r>
+      <w:proofErr w:type="gramEnd"/>
+      <w:r>
+        <w:rPr>
+          <w:rFonts w:cstheme="minorHAnsi"/>
+          <w:color w:val="000000" w:themeColor="text1"/>
+        </w:rPr>
+        <w:t xml:space="preserve">. We destructively harvested representative samples of fuels to evaluate fuel moisture. </w:t>
+      </w:r>
+    </w:p>
+    <w:p>
+      <w:pPr>
+        <w:rPr>
+          <w:rFonts w:cstheme="minorHAnsi"/>
+        </w:rPr>
+      </w:pPr>
+    </w:p>
+    <w:p>
+      <w:pPr>
+        <w:rPr>
           <w:color w:val="4472C4" w:themeColor="accent1"/>
-        </w:rPr>
-        <w:t>[may shorten to just brown’s lines]</w:t>
-      </w:r>
-    </w:p>
-    <w:p>
-      <w:pPr>
-        <w:rPr>
-          <w:rFonts w:cstheme="minorHAnsi"/>
-          <w:color w:val="70AD47" w:themeColor="accent6"/>
-        </w:rPr>
-      </w:pPr>
-    </w:p>
-    <w:p>
-      <w:pPr>
-        <w:rPr>
-          <w:rFonts w:cstheme="minorHAnsi"/>
-          <w:color w:val="000000" w:themeColor="text1"/>
-        </w:rPr>
-      </w:pPr>
-      <w:r>
-        <w:rPr>
-          <w:rFonts w:cstheme="minorHAnsi"/>
-          <w:color w:val="000000" w:themeColor="text1"/>
-        </w:rPr>
-        <w:t xml:space="preserve">The two approaches above represent more traditional methods of evaluating fuel loads and arrangements in forest stands and while useful, do not fully capture the range of variability or spatial non-uniformity often found in surface </w:t>
+          <w:spacing w:val="-2"/>
+          <w:kern w:val="16"/>
+        </w:rPr>
+      </w:pPr>
+      <w:r>
+        <w:rPr>
+          <w:color w:val="4472C4" w:themeColor="accent1"/>
+          <w:spacing w:val="-2"/>
+          <w:kern w:val="16"/>
+        </w:rPr>
+        <w:t xml:space="preserve">We will investigate forest resilience to contemporary short-interval fires (1-3 fires within ~50 years) at two scales (four sites [Table 1] and ~25 plots per site), spanning a gradient of soil moisture and recent fire histories. We will focus on (a) species regeneration patterns to link to postfire vegetation change inferred from H1 and (b) structural properties to link to fire behavior </w:t>
+      </w:r>
+      <w:r>
+        <w:rPr>
+          <w:color w:val="4472C4" w:themeColor="accent1"/>
+          <w:spacing w:val="-2"/>
+          <w:kern w:val="16"/>
+        </w:rPr>
+        <w:lastRenderedPageBreak/>
+        <w:t>modeling in H</w:t>
+      </w:r>
+      <w:r>
+        <w:rPr>
+          <w:color w:val="4472C4" w:themeColor="accent1"/>
+          <w:spacing w:val="-2"/>
+          <w:kern w:val="16"/>
+          <w:vertAlign w:val="subscript"/>
+        </w:rPr>
+        <w:t>3</w:t>
+      </w:r>
+      <w:r>
+        <w:rPr>
+          <w:color w:val="4472C4" w:themeColor="accent1"/>
+          <w:spacing w:val="-2"/>
+          <w:kern w:val="16"/>
+        </w:rPr>
+        <w:t>. At each site, measurements will be done at two scales: the plot scale via fieldwork, and landscape via drone-based remote sensing. </w:t>
+      </w:r>
+    </w:p>
+    <w:p>
+      <w:pPr>
+        <w:rPr>
+          <w:color w:val="4472C4" w:themeColor="accent1"/>
+          <w:spacing w:val="-2"/>
+          <w:kern w:val="16"/>
+        </w:rPr>
+      </w:pPr>
+    </w:p>
+    <w:p>
+      <w:pPr>
+        <w:rPr>
+          <w:color w:val="4472C4" w:themeColor="accent1"/>
+          <w:spacing w:val="-2"/>
+          <w:kern w:val="16"/>
+        </w:rPr>
+      </w:pPr>
+      <w:r>
+        <w:rPr>
+          <w:color w:val="4472C4" w:themeColor="accent1"/>
+          <w:spacing w:val="-2"/>
+          <w:kern w:val="16"/>
+        </w:rPr>
+        <w:t xml:space="preserve">We will leverage existing regeneration data from two sites (Fig. 3) for efficiency, where only structural data remain to be collected. The two new sites have a pre-existing paleoecological record (Fig. 6), and we will collect regeneration and structural data nearby (Table 2). Determining precise plot points will be done with a combination of historical imagery and satellite remote sensing, following the methodology of Hayes and </w:t>
       </w:r>
       <w:proofErr w:type="spellStart"/>
       <w:r>
         <w:rPr>
-          <w:rFonts w:cstheme="minorHAnsi"/>
-          <w:color w:val="000000" w:themeColor="text1"/>
-        </w:rPr>
-        <w:t>fuelbeds</w:t>
+          <w:color w:val="4472C4" w:themeColor="accent1"/>
+          <w:spacing w:val="-2"/>
+          <w:kern w:val="16"/>
+        </w:rPr>
+        <w:t>Buma</w:t>
       </w:r>
       <w:proofErr w:type="spellEnd"/>
       <w:r>
         <w:rPr>
-          <w:rFonts w:cstheme="minorHAnsi"/>
-          <w:color w:val="000000" w:themeColor="text1"/>
-        </w:rPr>
-        <w:t xml:space="preserve"> (Hardy et al. 2008). To expand on those metrics</w:t>
-      </w:r>
-      <w:r>
-        <w:rPr>
-          <w:rFonts w:cstheme="minorHAnsi"/>
-          <w:color w:val="000000" w:themeColor="text1"/>
-        </w:rPr>
-        <w:t>, we also evaluated s</w:t>
-      </w:r>
-      <w:r>
-        <w:rPr>
-          <w:rFonts w:cstheme="minorHAnsi"/>
-          <w:color w:val="000000" w:themeColor="text1"/>
-        </w:rPr>
-        <w:t xml:space="preserve">patial patterns of fuels directly, using a 3D sampling framework developed by Hawley et al. 2018. The framework allows for measurements of fuel biomass at scales and dimensions useful for characterizing heterogeneity in fuels within a stand. The 3D fuels sampling framework uses a 3D rectangular sampling frame to collect fuel data at the scale </w:t>
-      </w:r>
-      <w:r>
-        <w:rPr>
-          <w:rFonts w:cstheme="minorHAnsi"/>
-          <w:color w:val="000000" w:themeColor="text1"/>
-        </w:rPr>
-        <w:t>of the entire frame (0.25 m</w:t>
-      </w:r>
-      <w:r>
-        <w:rPr>
-          <w:rFonts w:cstheme="minorHAnsi"/>
-          <w:color w:val="000000" w:themeColor="text1"/>
-          <w:vertAlign w:val="superscript"/>
+          <w:color w:val="4472C4" w:themeColor="accent1"/>
+          <w:spacing w:val="-2"/>
+          <w:kern w:val="16"/>
+        </w:rPr>
+        <w:t xml:space="preserve"> (</w:t>
+      </w:r>
+      <w:r>
+        <w:rPr>
+          <w:i/>
+          <w:iCs/>
+          <w:color w:val="4472C4" w:themeColor="accent1"/>
+          <w:spacing w:val="-2"/>
+          <w:kern w:val="16"/>
+        </w:rPr>
+        <w:t>in press</w:t>
+      </w:r>
+      <w:r>
+        <w:rPr>
+          <w:color w:val="4472C4" w:themeColor="accent1"/>
+          <w:spacing w:val="-2"/>
+          <w:kern w:val="16"/>
+        </w:rPr>
+        <w:t xml:space="preserve">). </w:t>
+      </w:r>
+    </w:p>
+    <w:p>
+      <w:pPr>
+        <w:rPr>
+          <w:color w:val="4472C4" w:themeColor="accent1"/>
+          <w:spacing w:val="-2"/>
+          <w:kern w:val="16"/>
+        </w:rPr>
+      </w:pPr>
+    </w:p>
+    <w:p>
+      <w:pPr>
+        <w:rPr>
+          <w:color w:val="000000" w:themeColor="text1"/>
+          <w:spacing w:val="-2"/>
+          <w:kern w:val="16"/>
+        </w:rPr>
+      </w:pPr>
+      <w:r>
+        <w:rPr>
+          <w:color w:val="000000" w:themeColor="text1"/>
+          <w:spacing w:val="-2"/>
+          <w:kern w:val="16"/>
+        </w:rPr>
+        <w:t xml:space="preserve">Postfire seasonal climate conditions, important for seedling survival, will be taken from regional climate-interpolation (via the Scenarios Network for Arctic Planning; SNAP) data products, spanning 5 years after each fire. Woody fuel moisture will be measured with a </w:t>
+      </w:r>
+      <w:proofErr w:type="spellStart"/>
+      <w:r>
+        <w:rPr>
+          <w:color w:val="000000" w:themeColor="text1"/>
+          <w:spacing w:val="-2"/>
+          <w:kern w:val="16"/>
+        </w:rPr>
+        <w:t>Delmhorst</w:t>
+      </w:r>
+      <w:proofErr w:type="spellEnd"/>
+      <w:r>
+        <w:rPr>
+          <w:color w:val="000000" w:themeColor="text1"/>
+          <w:spacing w:val="-2"/>
+          <w:kern w:val="16"/>
+        </w:rPr>
+        <w:t xml:space="preserve"> J-2000 (in field) and herbaceous material via harvest (wet weight, dry, reweigh; data already collected in prior projects). </w:t>
+      </w:r>
+    </w:p>
+    <w:p>
+      <w:pPr>
+        <w:rPr>
+          <w:color w:val="000000" w:themeColor="text1"/>
+          <w:spacing w:val="-2"/>
+          <w:kern w:val="16"/>
+        </w:rPr>
+      </w:pPr>
+    </w:p>
+    <w:p>
+      <w:pPr>
+        <w:rPr>
+          <w:color w:val="000000" w:themeColor="text1"/>
+          <w:spacing w:val="-2"/>
+          <w:kern w:val="16"/>
+        </w:rPr>
+      </w:pPr>
+      <w:r>
+        <w:rPr>
+          <w:color w:val="000000" w:themeColor="text1"/>
+          <w:spacing w:val="-2"/>
+          <w:kern w:val="16"/>
+        </w:rPr>
+        <w:drawing>
+          <wp:inline distT="0" distB="0" distL="0" distR="0" wp14:anchorId="141B684D" wp14:editId="7A7D0F56">
+            <wp:extent cx="3329517" cy="4241563"/>
+            <wp:effectExtent l="0" t="0" r="0" b="635"/>
+            <wp:docPr id="4" name="Picture 3" descr="A picture containing outdoor, jungle gym&#10;&#10;Description automatically generated">
+              <a:extLst xmlns:a="http://schemas.openxmlformats.org/drawingml/2006/main">
+                <a:ext uri="{FF2B5EF4-FFF2-40B4-BE49-F238E27FC236}">
+                  <a16:creationId xmlns:a16="http://schemas.microsoft.com/office/drawing/2014/main" id="{315CA895-D9A4-EA43-81C6-84622D654741}"/>
+                </a:ext>
+              </a:extLst>
+            </wp:docPr>
+            <wp:cNvGraphicFramePr>
+              <a:graphicFrameLocks xmlns:a="http://schemas.openxmlformats.org/drawingml/2006/main" noChangeAspect="1"/>
+            </wp:cNvGraphicFramePr>
+            <a:graphic xmlns:a="http://schemas.openxmlformats.org/drawingml/2006/main">
+              <a:graphicData uri="http://schemas.openxmlformats.org/drawingml/2006/picture">
+                <pic:pic xmlns:pic="http://schemas.openxmlformats.org/drawingml/2006/picture">
+                  <pic:nvPicPr>
+                    <pic:cNvPr id="4" name="Picture 3" descr="A picture containing outdoor, jungle gym&#10;&#10;Description automatically generated">
+                      <a:extLst>
+                        <a:ext uri="{FF2B5EF4-FFF2-40B4-BE49-F238E27FC236}">
+                          <a16:creationId xmlns:a16="http://schemas.microsoft.com/office/drawing/2014/main" id="{315CA895-D9A4-EA43-81C6-84622D654741}"/>
+                        </a:ext>
+                      </a:extLst>
+                    </pic:cNvPr>
+                    <pic:cNvPicPr>
+                      <a:picLocks noChangeAspect="1"/>
+                    </pic:cNvPicPr>
+                  </pic:nvPicPr>
+                  <pic:blipFill>
+                    <a:blip r:embed="rId5"/>
+                    <a:stretch>
+                      <a:fillRect/>
+                    </a:stretch>
+                  </pic:blipFill>
+                  <pic:spPr>
+                    <a:xfrm>
+                      <a:off x="0" y="0"/>
+                      <a:ext cx="3329517" cy="4241563"/>
+                    </a:xfrm>
+                    <a:prstGeom prst="rect">
+                      <a:avLst/>
+                    </a:prstGeom>
+                  </pic:spPr>
+                </pic:pic>
+              </a:graphicData>
+            </a:graphic>
+          </wp:inline>
+        </w:drawing>
+      </w:r>
+    </w:p>
+    <w:p>
+      <w:pPr>
+        <w:rPr>
+          <w:color w:val="000000" w:themeColor="text1"/>
+          <w:spacing w:val="-2"/>
+          <w:kern w:val="16"/>
+        </w:rPr>
+      </w:pPr>
+      <w:r>
+        <w:rPr>
+          <w:color w:val="000000" w:themeColor="text1"/>
+          <w:spacing w:val="-2"/>
+          <w:kern w:val="16"/>
+        </w:rPr>
+        <w:t>Fine-scale spatial variability will be quantified in two ways. First, we will randomly place 10, 2x2x1 m sampling cubes within each plot and quantify fuel structure</w:t>
+      </w:r>
+      <w:r>
+        <w:rPr>
+          <w:color w:val="000000" w:themeColor="text1"/>
+          <w:spacing w:val="-2"/>
+          <w:kern w:val="16"/>
+        </w:rPr>
+        <w:t xml:space="preserve"> and biomass </w:t>
+      </w:r>
+      <w:r>
+        <w:rPr>
+          <w:color w:val="000000" w:themeColor="text1"/>
+          <w:spacing w:val="-2"/>
+          <w:kern w:val="16"/>
+        </w:rPr>
+        <w:t xml:space="preserve">using Hawley et al. (2018) methodology. To calculate spatial dispersion of ground vs. standing fuel elements, we will measure the distance to nearest tree from each of the 10 sampling cubes. This spatial pattern data </w:t>
+      </w:r>
+      <w:r>
+        <w:rPr>
+          <w:color w:val="000000" w:themeColor="text1"/>
+          <w:spacing w:val="-2"/>
+          <w:kern w:val="16"/>
+        </w:rPr>
+        <w:t>allows us</w:t>
+      </w:r>
+      <w:r>
+        <w:rPr>
+          <w:color w:val="000000" w:themeColor="text1"/>
+          <w:spacing w:val="-2"/>
+          <w:kern w:val="16"/>
+        </w:rPr>
+        <w:t xml:space="preserve"> to generate realistic “fuel-</w:t>
+      </w:r>
+      <w:proofErr w:type="spellStart"/>
+      <w:r>
+        <w:rPr>
+          <w:color w:val="000000" w:themeColor="text1"/>
+          <w:spacing w:val="-2"/>
+          <w:kern w:val="16"/>
+        </w:rPr>
+        <w:t>scapes</w:t>
+      </w:r>
+      <w:proofErr w:type="spellEnd"/>
+      <w:r>
+        <w:rPr>
+          <w:color w:val="000000" w:themeColor="text1"/>
+          <w:spacing w:val="-2"/>
+          <w:kern w:val="16"/>
+        </w:rPr>
+        <w:t>” that quantify fuel composition, density, and distribution to directly inform the H</w:t>
+      </w:r>
+      <w:r>
+        <w:rPr>
+          <w:color w:val="000000" w:themeColor="text1"/>
+          <w:spacing w:val="-2"/>
+          <w:kern w:val="16"/>
+          <w:vertAlign w:val="subscript"/>
         </w:rPr>
         <w:t>3</w:t>
       </w:r>
       <w:r>
         <w:rPr>
-          <w:rFonts w:cstheme="minorHAnsi"/>
-          <w:color w:val="000000" w:themeColor="text1"/>
-        </w:rPr>
-        <w:t>), the fuel stratum (0.025 m</w:t>
-      </w:r>
-      <w:r>
-        <w:rPr>
-          <w:rFonts w:cstheme="minorHAnsi"/>
-          <w:color w:val="000000" w:themeColor="text1"/>
-          <w:vertAlign w:val="superscript"/>
-        </w:rPr>
-        <w:t>3</w:t>
-      </w:r>
-      <w:r>
-        <w:rPr>
-          <w:rFonts w:cstheme="minorHAnsi"/>
-          <w:color w:val="000000" w:themeColor="text1"/>
-        </w:rPr>
-        <w:t>) and the individual voxel (0.001 m</w:t>
-      </w:r>
-      <w:r>
-        <w:rPr>
-          <w:rFonts w:cstheme="minorHAnsi"/>
-          <w:color w:val="000000" w:themeColor="text1"/>
-          <w:vertAlign w:val="superscript"/>
-        </w:rPr>
-        <w:t>3</w:t>
-      </w:r>
-      <w:r>
-        <w:rPr>
-          <w:rFonts w:cstheme="minorHAnsi"/>
-          <w:color w:val="000000" w:themeColor="text1"/>
-        </w:rPr>
-        <w:t xml:space="preserve">). </w:t>
-      </w:r>
-      <w:r>
-        <w:rPr>
-          <w:rFonts w:cstheme="minorHAnsi"/>
-          <w:color w:val="000000" w:themeColor="text1"/>
-        </w:rPr>
-        <w:t xml:space="preserve">We randomly placed ten 3D sampling frames within each plot, recording presence and absence of fuels within each strata. We destructively harvested representative samples of fuels to evaluate fuel moisture. </w:t>
-      </w:r>
-    </w:p>
-    <w:p>
-      <w:pPr>
-        <w:rPr>
-          <w:rFonts w:cstheme="minorHAnsi"/>
-        </w:rPr>
-      </w:pPr>
+          <w:color w:val="000000" w:themeColor="text1"/>
+          <w:spacing w:val="-2"/>
+          <w:kern w:val="16"/>
+        </w:rPr>
+        <w:t xml:space="preserve"> model. </w:t>
+      </w:r>
+    </w:p>
+    <w:p>
+      <w:pPr>
+        <w:rPr>
+          <w:color w:val="000000" w:themeColor="text1"/>
+          <w:spacing w:val="-2"/>
+          <w:kern w:val="16"/>
+        </w:rPr>
+      </w:pPr>
+    </w:p>
+    <w:p>
+      <w:pPr>
+        <w:rPr>
+          <w:color w:val="FF0000"/>
+          <w:spacing w:val="-2"/>
+          <w:kern w:val="16"/>
+        </w:rPr>
+      </w:pPr>
+      <w:r>
+        <w:rPr>
+          <w:color w:val="000000" w:themeColor="text1"/>
+          <w:spacing w:val="-2"/>
+          <w:kern w:val="16"/>
+        </w:rPr>
+        <w:t xml:space="preserve">We anticipate fine-scale variability in fuel structure will be highest at sites that have burned twice, relative to sites that burned either once or three times in recent decades (Fig. 2). There is a small body of literature using similar techniques to measure fire refugia in flammable landscapes (at broader scales: Chapman et al. 2020); this project will extend that concept to short-interval fires, and link fuel characteristics to a high-resolution fire behavior model. </w:t>
+      </w:r>
+      <w:r>
+        <w:rPr>
+          <w:color w:val="FF0000"/>
+          <w:spacing w:val="-2"/>
+          <w:kern w:val="16"/>
+        </w:rPr>
+        <w:t>Statistically, we will calculate and compare effect sizes of slope, aspect, and fire intervals on structural heterogeneity via generalized mixed modeling and boosted regression trees similar to the biomass and composition analysis. </w:t>
+      </w:r>
     </w:p>
     <w:p>
       <w:pPr>
@@ -1236,38 +1586,13 @@
         <w:rPr>
           <w:rFonts w:cstheme="minorHAnsi"/>
         </w:rPr>
-        <w:t xml:space="preserve">To model fire behavior based on estimated fuels structures in reburns, we used the HIGRAD/FIRETEC system, a physics-based fire behavior that represents individual ecosystem </w:t>
-      </w:r>
-      <w:r>
-        <w:rPr>
-          <w:rFonts w:cstheme="minorHAnsi"/>
-        </w:rPr>
-        <w:lastRenderedPageBreak/>
-        <w:t xml:space="preserve">components and combustion/atmospheric interactions explicitly. </w:t>
-      </w:r>
-      <w:r>
-        <w:rPr>
-          <w:rFonts w:cstheme="minorHAnsi"/>
-        </w:rPr>
-        <w:t>HIGRAD/FIRETEC</w:t>
-      </w:r>
-      <w:r>
-        <w:rPr>
-          <w:rFonts w:cstheme="minorHAnsi"/>
-        </w:rPr>
-        <w:t xml:space="preserve"> specifically treats vegetation composition and structure in three-dimensions, accounting for bulk density, surface area to volume ratio and fuel moisture. By treating fuel beds as complex and homogenous (both vertically, and horizontally), </w:t>
-      </w:r>
-      <w:r>
-        <w:rPr>
-          <w:rFonts w:cstheme="minorHAnsi"/>
-        </w:rPr>
-        <w:t>HIGRAD/FIRETEC</w:t>
-      </w:r>
-      <w:r>
-        <w:rPr>
-          <w:rFonts w:cstheme="minorHAnsi"/>
-        </w:rPr>
-        <w:t xml:space="preserve"> can simulate the effects of fine-scale shifts in fuels structure and composition on subsequent fire behavior. </w:t>
+        <w:t xml:space="preserve">To model fire behavior based on estimated fuels structures in reburns, we used the HIGRAD/FIRETEC system, a physics-based fire behavior that represents individual ecosystem components and combustion/atmospheric interactions explicitly. </w:t>
+      </w:r>
+      <w:r>
+        <w:rPr>
+          <w:rFonts w:cstheme="minorHAnsi"/>
+        </w:rPr>
+        <w:t xml:space="preserve">HIGRAD/FIRETEC specifically treats vegetation composition and structure in three-dimensions, accounting for bulk density, surface area to volume ratio and fuel moisture. By treating fuel beds as complex and homogenous (both vertically, and horizontally), HIGRAD/FIRETEC can simulate the effects of fine-scale shifts in fuels structure and composition on subsequent fire behavior. </w:t>
       </w:r>
     </w:p>
     <w:p>
@@ -3160,7 +3485,6 @@
         <w:rPr>
           <w:rFonts w:asciiTheme="minorHAnsi" w:hAnsiTheme="minorHAnsi" w:cstheme="minorHAnsi"/>
         </w:rPr>
-        <w:lastRenderedPageBreak/>
         <w:t>Outcomes</w:t>
       </w:r>
       <w:bookmarkEnd w:id="15"/>
@@ -3789,6 +4113,7 @@
           <w:sz w:val="20"/>
           <w:szCs w:val="20"/>
         </w:rPr>
+        <w:lastRenderedPageBreak/>
         <w:t xml:space="preserve">Hardy, C., Heilman, W., Weise, D., </w:t>
       </w:r>
       <w:proofErr w:type="spellStart"/>
@@ -4260,7 +4585,6 @@
           <w:sz w:val="20"/>
           <w:szCs w:val="20"/>
         </w:rPr>
-        <w:lastRenderedPageBreak/>
         <w:t>Kasischke</w:t>
       </w:r>
       <w:proofErr w:type="spellEnd"/>
@@ -5203,6 +5527,7 @@
     <w:lsdException w:name="HTML Sample" w:semiHidden="1" w:unhideWhenUsed="1"/>
     <w:lsdException w:name="HTML Typewriter" w:semiHidden="1" w:unhideWhenUsed="1"/>
     <w:lsdException w:name="HTML Variable" w:semiHidden="1" w:unhideWhenUsed="1"/>
+    <w:lsdException w:name="Normal Table" w:semiHidden="1" w:unhideWhenUsed="1"/>
     <w:lsdException w:name="annotation subject" w:semiHidden="1" w:unhideWhenUsed="1"/>
     <w:lsdException w:name="No List" w:semiHidden="1" w:unhideWhenUsed="1"/>
     <w:lsdException w:name="Outline List 1" w:semiHidden="1" w:unhideWhenUsed="1"/>
@@ -5249,8 +5574,10 @@
     <w:lsdException w:name="Table Subtle 2" w:semiHidden="1" w:unhideWhenUsed="1"/>
     <w:lsdException w:name="Table Web 1" w:semiHidden="1" w:unhideWhenUsed="1"/>
     <w:lsdException w:name="Table Web 2" w:semiHidden="1" w:unhideWhenUsed="1"/>
+    <w:lsdException w:name="Table Web 3" w:semiHidden="1" w:unhideWhenUsed="1"/>
     <w:lsdException w:name="Balloon Text" w:semiHidden="1" w:unhideWhenUsed="1"/>
     <w:lsdException w:name="Table Grid" w:uiPriority="39"/>
+    <w:lsdException w:name="Table Theme" w:semiHidden="1" w:unhideWhenUsed="1"/>
     <w:lsdException w:name="Placeholder Text" w:semiHidden="1"/>
     <w:lsdException w:name="No Spacing" w:uiPriority="1" w:qFormat="1"/>
     <w:lsdException w:name="Light Shading" w:uiPriority="60"/>
@@ -5548,7 +5875,6 @@
   <w:style w:type="character" w:default="1" w:styleId="DefaultParagraphFont">
     <w:name w:val="Default Paragraph Font"/>
     <w:uiPriority w:val="1"/>
-    <w:semiHidden/>
     <w:unhideWhenUsed/>
   </w:style>
   <w:style w:type="table" w:default="1" w:styleId="TableNormal">

</xml_diff>

<commit_message>
took out proposal remenants from draft (ie, timeline / outcomes)
</commit_message>
<xml_diff>
--- a/docs/manuscript_draft/fuel_draft.docx
+++ b/docs/manuscript_draft/fuel_draft.docx
@@ -3,13 +3,28 @@
 <w:document xmlns:wpc="http://schemas.microsoft.com/office/word/2010/wordprocessingCanvas" xmlns:cx="http://schemas.microsoft.com/office/drawing/2014/chartex" xmlns:cx1="http://schemas.microsoft.com/office/drawing/2015/9/8/chartex" xmlns:cx2="http://schemas.microsoft.com/office/drawing/2015/10/21/chartex" xmlns:cx3="http://schemas.microsoft.com/office/drawing/2016/5/9/chartex" xmlns:cx4="http://schemas.microsoft.com/office/drawing/2016/5/10/chartex" xmlns:cx5="http://schemas.microsoft.com/office/drawing/2016/5/11/chartex" xmlns:cx6="http://schemas.microsoft.com/office/drawing/2016/5/12/chartex" xmlns:cx7="http://schemas.microsoft.com/office/drawing/2016/5/13/chartex" xmlns:cx8="http://schemas.microsoft.com/office/drawing/2016/5/14/chartex" xmlns:mc="http://schemas.openxmlformats.org/markup-compatibility/2006" xmlns:aink="http://schemas.microsoft.com/office/drawing/2016/ink" xmlns:am3d="http://schemas.microsoft.com/office/drawing/2017/model3d" xmlns:o="urn:schemas-microsoft-com:office:office" xmlns:r="http://schemas.openxmlformats.org/officeDocument/2006/relationships" xmlns:m="http://schemas.openxmlformats.org/officeDocument/2006/math" xmlns:v="urn:schemas-microsoft-com:vml" xmlns:wp14="http://schemas.microsoft.com/office/word/2010/wordprocessingDrawing" xmlns:wp="http://schemas.openxmlformats.org/drawingml/2006/wordprocessingDrawing" xmlns:w10="urn:schemas-microsoft-com:office:word" xmlns:w="http://schemas.openxmlformats.org/wordprocessingml/2006/main" xmlns:w14="http://schemas.microsoft.com/office/word/2010/wordml" xmlns:w15="http://schemas.microsoft.com/office/word/2012/wordml" xmlns:w16cex="http://schemas.microsoft.com/office/word/2018/wordml/cex" xmlns:w16cid="http://schemas.microsoft.com/office/word/2016/wordml/cid" xmlns:w16="http://schemas.microsoft.com/office/word/2018/wordml" xmlns:w16se="http://schemas.microsoft.com/office/word/2015/wordml/symex" xmlns:wpg="http://schemas.microsoft.com/office/word/2010/wordprocessingGroup" xmlns:wpi="http://schemas.microsoft.com/office/word/2010/wordprocessingInk" xmlns:wne="http://schemas.microsoft.com/office/word/2006/wordml" xmlns:wps="http://schemas.microsoft.com/office/word/2010/wordprocessingShape" mc:Ignorable="w14 w15 w16se w16cid w16 w16cex wp14">
   <w:body>
     <w:p>
-      <w:r>
-        <w:t>Title: Short-interval reburning changes fuel structure and flammability of forests</w:t>
-      </w:r>
-    </w:p>
-    <w:p/>
-    <w:p>
-      <w:pPr>
+      <w:pPr>
+        <w:spacing w:line="360" w:lineRule="auto"/>
+      </w:pPr>
+      <w:r>
+        <w:rPr>
+          <w:b/>
+          <w:bCs/>
+        </w:rPr>
+        <w:t>Title:</w:t>
+      </w:r>
+      <w:r>
+        <w:t xml:space="preserve"> Short-interval reburning changes fuel structure and flammability of forests</w:t>
+      </w:r>
+    </w:p>
+    <w:p>
+      <w:pPr>
+        <w:spacing w:line="360" w:lineRule="auto"/>
+      </w:pPr>
+    </w:p>
+    <w:p>
+      <w:pPr>
+        <w:spacing w:line="360" w:lineRule="auto"/>
         <w:rPr>
           <w:rFonts w:cstheme="minorHAnsi"/>
         </w:rPr>
@@ -23,6 +38,7 @@
     </w:p>
     <w:p>
       <w:pPr>
+        <w:spacing w:line="360" w:lineRule="auto"/>
         <w:rPr>
           <w:rFonts w:cstheme="minorHAnsi"/>
         </w:rPr>
@@ -31,6 +47,7 @@
     <w:p>
       <w:pPr>
         <w:pStyle w:val="Heading2"/>
+        <w:spacing w:line="360" w:lineRule="auto"/>
         <w:rPr>
           <w:rFonts w:asciiTheme="minorHAnsi" w:hAnsiTheme="minorHAnsi" w:cstheme="minorHAnsi"/>
         </w:rPr>
@@ -52,6 +69,7 @@
     </w:p>
     <w:p>
       <w:pPr>
+        <w:spacing w:line="360" w:lineRule="auto"/>
         <w:rPr>
           <w:rFonts w:cstheme="minorHAnsi"/>
         </w:rPr>
@@ -183,13 +201,15 @@
     </w:p>
     <w:p>
       <w:pPr>
-        <w:rPr>
-          <w:rFonts w:cstheme="minorHAnsi"/>
-        </w:rPr>
-      </w:pPr>
-    </w:p>
-    <w:p>
-      <w:pPr>
+        <w:spacing w:line="360" w:lineRule="auto"/>
+        <w:rPr>
+          <w:rFonts w:cstheme="minorHAnsi"/>
+        </w:rPr>
+      </w:pPr>
+    </w:p>
+    <w:p>
+      <w:pPr>
+        <w:spacing w:line="360" w:lineRule="auto"/>
         <w:rPr>
           <w:rFonts w:cstheme="minorHAnsi"/>
         </w:rPr>
@@ -229,6 +249,7 @@
     </w:p>
     <w:p>
       <w:pPr>
+        <w:spacing w:line="360" w:lineRule="auto"/>
         <w:rPr>
           <w:rFonts w:cstheme="minorHAnsi"/>
         </w:rPr>
@@ -255,18 +276,27 @@
         <w:rPr>
           <w:rFonts w:cstheme="minorHAnsi"/>
         </w:rPr>
-        <w:t xml:space="preserve">deciduous species has been invoked as a landscape management solution to arctic and boreal warming, based on paleoecological evidence of declining fire activity found alongside increases in the presence of birch (Kelly et al. 2013, Brubaker et al. 2009). Evaluating the strength of a potential negative feedback to burning driven by increasing presence of deciduous species under modern climatic and vegetation conditions will provide crucial insight into the mechanistic drivers of fire activity into the boreal and will inform future fire management efforts under drying conditions. </w:t>
-      </w:r>
-    </w:p>
-    <w:p>
-      <w:pPr>
-        <w:rPr>
-          <w:rFonts w:cstheme="minorHAnsi"/>
-        </w:rPr>
-      </w:pPr>
-    </w:p>
-    <w:p>
-      <w:pPr>
+        <w:t xml:space="preserve">deciduous species has been invoked as a landscape management solution to arctic and boreal warming, based on paleoecological evidence of declining fire activity found alongside increases in the presence of birch (Kelly et al. 2013, Brubaker et al. 2009). Evaluating the strength of a potential negative feedback to burning </w:t>
+      </w:r>
+      <w:r>
+        <w:rPr>
+          <w:rFonts w:cstheme="minorHAnsi"/>
+        </w:rPr>
+        <w:lastRenderedPageBreak/>
+        <w:t xml:space="preserve">driven by increasing presence of deciduous species under modern climatic and vegetation conditions will provide crucial insight into the mechanistic drivers of fire activity into the boreal and will inform future fire management efforts under drying conditions. </w:t>
+      </w:r>
+    </w:p>
+    <w:p>
+      <w:pPr>
+        <w:spacing w:line="360" w:lineRule="auto"/>
+        <w:rPr>
+          <w:rFonts w:cstheme="minorHAnsi"/>
+        </w:rPr>
+      </w:pPr>
+    </w:p>
+    <w:p>
+      <w:pPr>
+        <w:spacing w:line="360" w:lineRule="auto"/>
         <w:rPr>
           <w:rFonts w:cstheme="minorHAnsi"/>
         </w:rPr>
@@ -339,7 +369,6 @@
         <w:rPr>
           <w:rFonts w:cstheme="minorHAnsi"/>
         </w:rPr>
-        <w:lastRenderedPageBreak/>
         <w:t>Additionally</w:t>
       </w:r>
       <w:r>
@@ -435,6 +464,7 @@
     </w:p>
     <w:p>
       <w:pPr>
+        <w:spacing w:line="360" w:lineRule="auto"/>
         <w:rPr>
           <w:rFonts w:cstheme="minorHAnsi"/>
         </w:rPr>
@@ -519,7 +549,14 @@
         <w:rPr>
           <w:rFonts w:cstheme="minorHAnsi"/>
         </w:rPr>
-        <w:t>extreme fire seasons (like the ones in 2004 and 2005) are expected to increase with increasing warm and dry summers (</w:t>
+        <w:t xml:space="preserve">extreme fire seasons (like the </w:t>
+      </w:r>
+      <w:r>
+        <w:rPr>
+          <w:rFonts w:cstheme="minorHAnsi"/>
+        </w:rPr>
+        <w:lastRenderedPageBreak/>
+        <w:t>ones in 2004 and 2005) are expected to increase with increasing warm and dry summers (</w:t>
       </w:r>
       <w:proofErr w:type="spellStart"/>
       <w:r>
@@ -556,6 +593,7 @@
     </w:p>
     <w:p>
       <w:pPr>
+        <w:spacing w:line="360" w:lineRule="auto"/>
         <w:rPr>
           <w:rFonts w:cstheme="minorHAnsi"/>
         </w:rPr>
@@ -564,6 +602,7 @@
     <w:p>
       <w:pPr>
         <w:pStyle w:val="Heading2"/>
+        <w:spacing w:line="360" w:lineRule="auto"/>
         <w:rPr>
           <w:rFonts w:asciiTheme="minorHAnsi" w:hAnsiTheme="minorHAnsi" w:cstheme="minorHAnsi"/>
         </w:rPr>
@@ -582,6 +621,7 @@
     <w:p>
       <w:pPr>
         <w:pStyle w:val="Heading3"/>
+        <w:spacing w:line="360" w:lineRule="auto"/>
         <w:rPr>
           <w:rStyle w:val="SubtleReference"/>
           <w:rFonts w:asciiTheme="minorHAnsi" w:hAnsiTheme="minorHAnsi" w:cstheme="minorHAnsi"/>
@@ -602,6 +642,7 @@
     </w:p>
     <w:p>
       <w:pPr>
+        <w:spacing w:line="360" w:lineRule="auto"/>
         <w:rPr>
           <w:rFonts w:cstheme="minorHAnsi"/>
         </w:rPr>
@@ -646,6 +687,7 @@
     </w:p>
     <w:p>
       <w:pPr>
+        <w:spacing w:line="360" w:lineRule="auto"/>
         <w:rPr>
           <w:rFonts w:cstheme="minorHAnsi"/>
         </w:rPr>
@@ -654,6 +696,7 @@
     <w:p>
       <w:pPr>
         <w:pStyle w:val="Heading3"/>
+        <w:spacing w:line="360" w:lineRule="auto"/>
         <w:rPr>
           <w:rStyle w:val="SubtleReference"/>
           <w:rFonts w:asciiTheme="minorHAnsi" w:hAnsiTheme="minorHAnsi" w:cstheme="minorHAnsi"/>
@@ -679,6 +722,7 @@
           <w:ilvl w:val="0"/>
           <w:numId w:val="1"/>
         </w:numPr>
+        <w:spacing w:line="360" w:lineRule="auto"/>
         <w:rPr>
           <w:rFonts w:cstheme="minorHAnsi"/>
           <w:sz w:val="24"/>
@@ -699,6 +743,7 @@
           <w:ilvl w:val="0"/>
           <w:numId w:val="1"/>
         </w:numPr>
+        <w:spacing w:line="360" w:lineRule="auto"/>
         <w:rPr>
           <w:rFonts w:cstheme="minorHAnsi"/>
           <w:sz w:val="24"/>
@@ -719,6 +764,7 @@
           <w:ilvl w:val="0"/>
           <w:numId w:val="1"/>
         </w:numPr>
+        <w:spacing w:line="360" w:lineRule="auto"/>
         <w:rPr>
           <w:rFonts w:cstheme="minorHAnsi"/>
           <w:sz w:val="24"/>
@@ -735,6 +781,7 @@
     <w:p>
       <w:pPr>
         <w:pStyle w:val="ListParagraph"/>
+        <w:spacing w:line="360" w:lineRule="auto"/>
         <w:rPr>
           <w:rFonts w:cstheme="minorHAnsi"/>
         </w:rPr>
@@ -743,6 +790,7 @@
     <w:p>
       <w:pPr>
         <w:pStyle w:val="Heading3"/>
+        <w:spacing w:line="360" w:lineRule="auto"/>
         <w:rPr>
           <w:rStyle w:val="SubtleReference"/>
           <w:rFonts w:asciiTheme="minorHAnsi" w:hAnsiTheme="minorHAnsi" w:cstheme="minorHAnsi"/>
@@ -768,6 +816,7 @@
           <w:ilvl w:val="0"/>
           <w:numId w:val="3"/>
         </w:numPr>
+        <w:spacing w:line="360" w:lineRule="auto"/>
         <w:rPr>
           <w:rFonts w:cstheme="minorHAnsi"/>
           <w:sz w:val="24"/>
@@ -788,6 +837,7 @@
           <w:ilvl w:val="0"/>
           <w:numId w:val="3"/>
         </w:numPr>
+        <w:spacing w:line="360" w:lineRule="auto"/>
         <w:rPr>
           <w:rFonts w:cstheme="minorHAnsi"/>
           <w:sz w:val="24"/>
@@ -808,6 +858,7 @@
           <w:ilvl w:val="0"/>
           <w:numId w:val="3"/>
         </w:numPr>
+        <w:spacing w:line="360" w:lineRule="auto"/>
         <w:rPr>
           <w:rFonts w:cstheme="minorHAnsi"/>
           <w:sz w:val="24"/>
@@ -825,6 +876,7 @@
     <w:p>
       <w:pPr>
         <w:pStyle w:val="ListParagraph"/>
+        <w:spacing w:line="360" w:lineRule="auto"/>
         <w:rPr>
           <w:rFonts w:cstheme="minorHAnsi"/>
         </w:rPr>
@@ -833,6 +885,7 @@
     <w:p>
       <w:pPr>
         <w:pStyle w:val="Heading2"/>
+        <w:spacing w:line="360" w:lineRule="auto"/>
         <w:rPr>
           <w:rFonts w:asciiTheme="minorHAnsi" w:hAnsiTheme="minorHAnsi" w:cstheme="minorHAnsi"/>
         </w:rPr>
@@ -851,6 +904,7 @@
     <w:p>
       <w:pPr>
         <w:pStyle w:val="Heading3"/>
+        <w:spacing w:line="360" w:lineRule="auto"/>
         <w:rPr>
           <w:rFonts w:asciiTheme="minorHAnsi" w:hAnsiTheme="minorHAnsi" w:cstheme="minorHAnsi"/>
         </w:rPr>
@@ -869,6 +923,7 @@
     <w:p>
       <w:pPr>
         <w:pStyle w:val="Heading4"/>
+        <w:spacing w:line="360" w:lineRule="auto"/>
       </w:pPr>
       <w:r>
         <w:t>Study Design</w:t>
@@ -876,6 +931,7 @@
     </w:p>
     <w:p>
       <w:pPr>
+        <w:spacing w:line="360" w:lineRule="auto"/>
         <w:rPr>
           <w:rFonts w:cstheme="minorHAnsi"/>
         </w:rPr>
@@ -895,6 +951,7 @@
     </w:p>
     <w:p>
       <w:pPr>
+        <w:spacing w:line="360" w:lineRule="auto"/>
         <w:rPr>
           <w:rFonts w:cstheme="minorHAnsi"/>
         </w:rPr>
@@ -903,6 +960,7 @@
     <w:p>
       <w:pPr>
         <w:pStyle w:val="Heading4"/>
+        <w:spacing w:line="360" w:lineRule="auto"/>
       </w:pPr>
       <w:r>
         <w:t>Field Sampling</w:t>
@@ -910,6 +968,7 @@
     </w:p>
     <w:p>
       <w:pPr>
+        <w:spacing w:line="360" w:lineRule="auto"/>
         <w:rPr>
           <w:rFonts w:cstheme="minorHAnsi"/>
         </w:rPr>
@@ -1007,6 +1066,7 @@
     </w:p>
     <w:p>
       <w:pPr>
+        <w:spacing w:line="360" w:lineRule="auto"/>
         <w:rPr>
           <w:rFonts w:cstheme="minorHAnsi"/>
           <w:color w:val="70AD47" w:themeColor="accent6"/>
@@ -1087,6 +1147,7 @@
     </w:p>
     <w:p>
       <w:pPr>
+        <w:spacing w:line="360" w:lineRule="auto"/>
         <w:rPr>
           <w:rFonts w:cstheme="minorHAnsi"/>
           <w:color w:val="70AD47" w:themeColor="accent6"/>
@@ -1095,17 +1156,26 @@
     </w:p>
     <w:p>
       <w:pPr>
-        <w:rPr>
-          <w:rFonts w:cstheme="minorHAnsi"/>
-          <w:color w:val="000000" w:themeColor="text1"/>
-        </w:rPr>
-      </w:pPr>
-      <w:r>
-        <w:rPr>
-          <w:rFonts w:cstheme="minorHAnsi"/>
-          <w:color w:val="000000" w:themeColor="text1"/>
-        </w:rPr>
-        <w:t xml:space="preserve">The two approaches above represent more traditional methods of evaluating fuel loads and arrangements in forest stands and while useful, do not fully capture the range of variability or spatial non-uniformity often found in surface </w:t>
+        <w:spacing w:line="360" w:lineRule="auto"/>
+        <w:rPr>
+          <w:rFonts w:cstheme="minorHAnsi"/>
+          <w:color w:val="000000" w:themeColor="text1"/>
+        </w:rPr>
+      </w:pPr>
+      <w:r>
+        <w:rPr>
+          <w:rFonts w:cstheme="minorHAnsi"/>
+          <w:color w:val="000000" w:themeColor="text1"/>
+        </w:rPr>
+        <w:t xml:space="preserve">The two approaches above represent more traditional methods of evaluating fuel loads and arrangements in forest stands and while useful, do not fully capture the range of variability or </w:t>
+      </w:r>
+      <w:r>
+        <w:rPr>
+          <w:rFonts w:cstheme="minorHAnsi"/>
+          <w:color w:val="000000" w:themeColor="text1"/>
+        </w:rPr>
+        <w:lastRenderedPageBreak/>
+        <w:t xml:space="preserve">spatial non-uniformity often found in surface </w:t>
       </w:r>
       <w:proofErr w:type="spellStart"/>
       <w:r>
@@ -1215,13 +1285,15 @@
     </w:p>
     <w:p>
       <w:pPr>
-        <w:rPr>
-          <w:rFonts w:cstheme="minorHAnsi"/>
-        </w:rPr>
-      </w:pPr>
-    </w:p>
-    <w:p>
-      <w:pPr>
+        <w:spacing w:line="360" w:lineRule="auto"/>
+        <w:rPr>
+          <w:rFonts w:cstheme="minorHAnsi"/>
+        </w:rPr>
+      </w:pPr>
+    </w:p>
+    <w:p>
+      <w:pPr>
+        <w:spacing w:line="360" w:lineRule="auto"/>
         <w:rPr>
           <w:color w:val="4472C4" w:themeColor="accent1"/>
           <w:spacing w:val="-2"/>
@@ -1234,16 +1306,7 @@
           <w:spacing w:val="-2"/>
           <w:kern w:val="16"/>
         </w:rPr>
-        <w:t xml:space="preserve">We will investigate forest resilience to contemporary short-interval fires (1-3 fires within ~50 years) at two scales (four sites [Table 1] and ~25 plots per site), spanning a gradient of soil moisture and recent fire histories. We will focus on (a) species regeneration patterns to link to postfire vegetation change inferred from H1 and (b) structural properties to link to fire behavior </w:t>
-      </w:r>
-      <w:r>
-        <w:rPr>
-          <w:color w:val="4472C4" w:themeColor="accent1"/>
-          <w:spacing w:val="-2"/>
-          <w:kern w:val="16"/>
-        </w:rPr>
-        <w:lastRenderedPageBreak/>
-        <w:t>modeling in H</w:t>
+        <w:t>We will investigate forest resilience to contemporary short-interval fires (1-3 fires within ~50 years) at two scales (four sites [Table 1] and ~25 plots per site), spanning a gradient of soil moisture and recent fire histories. We will focus on (a) species regeneration patterns to link to postfire vegetation change inferred from H1 and (b) structural properties to link to fire behavior modeling in H</w:t>
       </w:r>
       <w:r>
         <w:rPr>
@@ -1265,6 +1328,7 @@
     </w:p>
     <w:p>
       <w:pPr>
+        <w:spacing w:line="360" w:lineRule="auto"/>
         <w:rPr>
           <w:color w:val="4472C4" w:themeColor="accent1"/>
           <w:spacing w:val="-2"/>
@@ -1274,6 +1338,7 @@
     </w:p>
     <w:p>
       <w:pPr>
+        <w:spacing w:line="360" w:lineRule="auto"/>
         <w:rPr>
           <w:color w:val="4472C4" w:themeColor="accent1"/>
           <w:spacing w:val="-2"/>
@@ -1327,6 +1392,7 @@
     </w:p>
     <w:p>
       <w:pPr>
+        <w:spacing w:line="360" w:lineRule="auto"/>
         <w:rPr>
           <w:color w:val="4472C4" w:themeColor="accent1"/>
           <w:spacing w:val="-2"/>
@@ -1336,6 +1402,7 @@
     </w:p>
     <w:p>
       <w:pPr>
+        <w:spacing w:line="360" w:lineRule="auto"/>
         <w:rPr>
           <w:color w:val="000000" w:themeColor="text1"/>
           <w:spacing w:val="-2"/>
@@ -1371,6 +1438,7 @@
     </w:p>
     <w:p>
       <w:pPr>
+        <w:spacing w:line="360" w:lineRule="auto"/>
         <w:rPr>
           <w:color w:val="000000" w:themeColor="text1"/>
           <w:spacing w:val="-2"/>
@@ -1380,6 +1448,7 @@
     </w:p>
     <w:p>
       <w:pPr>
+        <w:spacing w:line="360" w:lineRule="auto"/>
         <w:rPr>
           <w:color w:val="000000" w:themeColor="text1"/>
           <w:spacing w:val="-2"/>
@@ -1392,71 +1461,7 @@
           <w:spacing w:val="-2"/>
           <w:kern w:val="16"/>
         </w:rPr>
-        <w:drawing>
-          <wp:inline distT="0" distB="0" distL="0" distR="0" wp14:anchorId="141B684D" wp14:editId="7A7D0F56">
-            <wp:extent cx="3329517" cy="4241563"/>
-            <wp:effectExtent l="0" t="0" r="0" b="635"/>
-            <wp:docPr id="4" name="Picture 3" descr="A picture containing outdoor, jungle gym&#10;&#10;Description automatically generated">
-              <a:extLst xmlns:a="http://schemas.openxmlformats.org/drawingml/2006/main">
-                <a:ext uri="{FF2B5EF4-FFF2-40B4-BE49-F238E27FC236}">
-                  <a16:creationId xmlns:a16="http://schemas.microsoft.com/office/drawing/2014/main" id="{315CA895-D9A4-EA43-81C6-84622D654741}"/>
-                </a:ext>
-              </a:extLst>
-            </wp:docPr>
-            <wp:cNvGraphicFramePr>
-              <a:graphicFrameLocks xmlns:a="http://schemas.openxmlformats.org/drawingml/2006/main" noChangeAspect="1"/>
-            </wp:cNvGraphicFramePr>
-            <a:graphic xmlns:a="http://schemas.openxmlformats.org/drawingml/2006/main">
-              <a:graphicData uri="http://schemas.openxmlformats.org/drawingml/2006/picture">
-                <pic:pic xmlns:pic="http://schemas.openxmlformats.org/drawingml/2006/picture">
-                  <pic:nvPicPr>
-                    <pic:cNvPr id="4" name="Picture 3" descr="A picture containing outdoor, jungle gym&#10;&#10;Description automatically generated">
-                      <a:extLst>
-                        <a:ext uri="{FF2B5EF4-FFF2-40B4-BE49-F238E27FC236}">
-                          <a16:creationId xmlns:a16="http://schemas.microsoft.com/office/drawing/2014/main" id="{315CA895-D9A4-EA43-81C6-84622D654741}"/>
-                        </a:ext>
-                      </a:extLst>
-                    </pic:cNvPr>
-                    <pic:cNvPicPr>
-                      <a:picLocks noChangeAspect="1"/>
-                    </pic:cNvPicPr>
-                  </pic:nvPicPr>
-                  <pic:blipFill>
-                    <a:blip r:embed="rId5"/>
-                    <a:stretch>
-                      <a:fillRect/>
-                    </a:stretch>
-                  </pic:blipFill>
-                  <pic:spPr>
-                    <a:xfrm>
-                      <a:off x="0" y="0"/>
-                      <a:ext cx="3329517" cy="4241563"/>
-                    </a:xfrm>
-                    <a:prstGeom prst="rect">
-                      <a:avLst/>
-                    </a:prstGeom>
-                  </pic:spPr>
-                </pic:pic>
-              </a:graphicData>
-            </a:graphic>
-          </wp:inline>
-        </w:drawing>
-      </w:r>
-    </w:p>
-    <w:p>
-      <w:pPr>
-        <w:rPr>
-          <w:color w:val="000000" w:themeColor="text1"/>
-          <w:spacing w:val="-2"/>
-          <w:kern w:val="16"/>
-        </w:rPr>
-      </w:pPr>
-      <w:r>
-        <w:rPr>
-          <w:color w:val="000000" w:themeColor="text1"/>
-          <w:spacing w:val="-2"/>
-          <w:kern w:val="16"/>
-        </w:rPr>
+        <w:lastRenderedPageBreak/>
         <w:t>Fine-scale spatial variability will be quantified in two ways. First, we will randomly place 10, 2x2x1 m sampling cubes within each plot and quantify fuel structure</w:t>
       </w:r>
       <w:r>
@@ -1529,6 +1534,7 @@
     </w:p>
     <w:p>
       <w:pPr>
+        <w:spacing w:line="360" w:lineRule="auto"/>
         <w:rPr>
           <w:color w:val="000000" w:themeColor="text1"/>
           <w:spacing w:val="-2"/>
@@ -1538,6 +1544,7 @@
     </w:p>
     <w:p>
       <w:pPr>
+        <w:spacing w:line="360" w:lineRule="auto"/>
         <w:rPr>
           <w:color w:val="FF0000"/>
           <w:spacing w:val="-2"/>
@@ -1563,6 +1570,7 @@
     </w:p>
     <w:p>
       <w:pPr>
+        <w:spacing w:line="360" w:lineRule="auto"/>
         <w:rPr>
           <w:rFonts w:cstheme="minorHAnsi"/>
         </w:rPr>
@@ -1571,6 +1579,7 @@
     <w:p>
       <w:pPr>
         <w:pStyle w:val="Heading4"/>
+        <w:spacing w:line="360" w:lineRule="auto"/>
       </w:pPr>
       <w:r>
         <w:t>Fire behavior modeling</w:t>
@@ -1578,6 +1587,7 @@
     </w:p>
     <w:p>
       <w:pPr>
+        <w:spacing w:line="360" w:lineRule="auto"/>
         <w:rPr>
           <w:rFonts w:cstheme="minorHAnsi"/>
         </w:rPr>
@@ -1597,13 +1607,15 @@
     </w:p>
     <w:p>
       <w:pPr>
-        <w:rPr>
-          <w:rFonts w:cstheme="minorHAnsi"/>
-        </w:rPr>
-      </w:pPr>
-    </w:p>
-    <w:p>
-      <w:pPr>
+        <w:spacing w:line="360" w:lineRule="auto"/>
+        <w:rPr>
+          <w:rFonts w:cstheme="minorHAnsi"/>
+        </w:rPr>
+      </w:pPr>
+    </w:p>
+    <w:p>
+      <w:pPr>
+        <w:spacing w:line="360" w:lineRule="auto"/>
         <w:rPr>
           <w:rFonts w:cstheme="minorHAnsi"/>
           <w:color w:val="000000" w:themeColor="text1"/>
@@ -1666,7 +1678,15 @@
           <w:rFonts w:cstheme="minorHAnsi"/>
           <w:color w:val="000000" w:themeColor="text1"/>
         </w:rPr>
-        <w:t xml:space="preserve"> et al. 2009). High fire danger would indicate a stand containing an abundance of fuel elements made up of either flammable products or products wi</w:t>
+        <w:t xml:space="preserve"> et al. 2009). High fire danger would indicate a stand containing an abundance of fuel elements made up of either flammable products or </w:t>
+      </w:r>
+      <w:r>
+        <w:rPr>
+          <w:rFonts w:cstheme="minorHAnsi"/>
+          <w:color w:val="000000" w:themeColor="text1"/>
+        </w:rPr>
+        <w:lastRenderedPageBreak/>
+        <w:t>products wi</w:t>
       </w:r>
       <w:r>
         <w:rPr>
@@ -1732,6 +1752,7 @@
     </w:p>
     <w:p>
       <w:pPr>
+        <w:spacing w:line="360" w:lineRule="auto"/>
         <w:rPr>
           <w:rFonts w:cstheme="minorHAnsi"/>
         </w:rPr>
@@ -1740,2128 +1761,272 @@
     <w:p>
       <w:pPr>
         <w:pStyle w:val="Heading2"/>
+        <w:spacing w:line="360" w:lineRule="auto"/>
         <w:rPr>
           <w:rFonts w:asciiTheme="minorHAnsi" w:hAnsiTheme="minorHAnsi" w:cstheme="minorHAnsi"/>
         </w:rPr>
       </w:pPr>
-      <w:bookmarkStart w:id="13" w:name="_Toc34651450"/>
-      <w:bookmarkStart w:id="14" w:name="_Toc42179372"/>
+      <w:bookmarkStart w:id="13" w:name="_Toc42179374"/>
       <w:r>
         <w:rPr>
           <w:rFonts w:asciiTheme="minorHAnsi" w:hAnsiTheme="minorHAnsi" w:cstheme="minorHAnsi"/>
         </w:rPr>
-        <w:t>Proposed Timeline</w:t>
+        <w:t>References</w:t>
       </w:r>
       <w:bookmarkEnd w:id="13"/>
-      <w:bookmarkEnd w:id="14"/>
-    </w:p>
-    <w:p>
-      <w:pPr>
-        <w:rPr>
-          <w:rFonts w:cstheme="minorHAnsi"/>
-        </w:rPr>
-      </w:pPr>
-      <w:r>
-        <w:rPr>
-          <w:rFonts w:cstheme="minorHAnsi"/>
-        </w:rPr>
-        <w:t xml:space="preserve">Completion of the original timeline planned for this chapter </w:t>
-      </w:r>
-      <w:r>
-        <w:rPr>
-          <w:rFonts w:cstheme="minorHAnsi"/>
-        </w:rPr>
-        <w:t>had fieldwork</w:t>
-      </w:r>
-      <w:r>
-        <w:rPr>
-          <w:rFonts w:cstheme="minorHAnsi"/>
+      <w:r>
+        <w:rPr>
+          <w:rFonts w:asciiTheme="minorHAnsi" w:hAnsiTheme="minorHAnsi" w:cstheme="minorHAnsi"/>
         </w:rPr>
         <w:t xml:space="preserve"> </w:t>
       </w:r>
-      <w:r>
-        <w:rPr>
-          <w:rFonts w:cstheme="minorHAnsi"/>
-        </w:rPr>
-        <w:t>scheduled</w:t>
-      </w:r>
-      <w:r>
-        <w:rPr>
-          <w:rFonts w:cstheme="minorHAnsi"/>
-        </w:rPr>
-        <w:t xml:space="preserve"> for the </w:t>
-      </w:r>
-      <w:r>
-        <w:rPr>
-          <w:rFonts w:cstheme="minorHAnsi"/>
-        </w:rPr>
-        <w:t>month of June in the summer of 2020</w:t>
-      </w:r>
-      <w:r>
-        <w:rPr>
-          <w:rFonts w:cstheme="minorHAnsi"/>
-        </w:rPr>
-        <w:t xml:space="preserve">. </w:t>
-      </w:r>
-      <w:r>
-        <w:rPr>
-          <w:rFonts w:cstheme="minorHAnsi"/>
-        </w:rPr>
-        <w:t>While fieldwork could still take place in July/August of 2020, g</w:t>
-      </w:r>
-      <w:r>
-        <w:rPr>
-          <w:rFonts w:cstheme="minorHAnsi"/>
-        </w:rPr>
-        <w:t>iven both university travel restrictions and Alaska</w:t>
-      </w:r>
-      <w:r>
-        <w:rPr>
-          <w:rFonts w:cstheme="minorHAnsi"/>
-        </w:rPr>
-        <w:t xml:space="preserve"> </w:t>
-      </w:r>
-      <w:r>
-        <w:rPr>
-          <w:rFonts w:cstheme="minorHAnsi"/>
-        </w:rPr>
-        <w:t>state quarantine restrictions, this may not happen. Th</w:t>
-      </w:r>
-      <w:r>
-        <w:rPr>
-          <w:rFonts w:cstheme="minorHAnsi"/>
-        </w:rPr>
-        <w:t>e</w:t>
-      </w:r>
-      <w:r>
-        <w:rPr>
-          <w:rFonts w:cstheme="minorHAnsi"/>
-        </w:rPr>
-        <w:t xml:space="preserve"> timeline </w:t>
-      </w:r>
-      <w:r>
-        <w:rPr>
-          <w:rFonts w:cstheme="minorHAnsi"/>
-        </w:rPr>
-        <w:t xml:space="preserve">below </w:t>
-      </w:r>
-      <w:r>
-        <w:rPr>
-          <w:rFonts w:cstheme="minorHAnsi"/>
-        </w:rPr>
-        <w:t xml:space="preserve">assumes that field sampling will be pushed to the summer of 2021, and that progress on the herbivory and community chapters will take place in the summer of 2020 instead. </w:t>
-      </w:r>
-    </w:p>
-    <w:p>
-      <w:pPr>
-        <w:rPr>
-          <w:rFonts w:cstheme="minorHAnsi"/>
-        </w:rPr>
-      </w:pPr>
-    </w:p>
-    <w:tbl>
-      <w:tblPr>
-        <w:tblStyle w:val="TableGrid"/>
-        <w:tblW w:w="0" w:type="auto"/>
-        <w:tblLook w:val="04A0" w:firstRow="1" w:lastRow="0" w:firstColumn="1" w:lastColumn="0" w:noHBand="0" w:noVBand="1"/>
-      </w:tblPr>
-      <w:tblGrid>
-        <w:gridCol w:w="816"/>
-        <w:gridCol w:w="1213"/>
-        <w:gridCol w:w="594"/>
-        <w:gridCol w:w="749"/>
-        <w:gridCol w:w="941"/>
-        <w:gridCol w:w="638"/>
-        <w:gridCol w:w="829"/>
-        <w:gridCol w:w="561"/>
-        <w:gridCol w:w="710"/>
-        <w:gridCol w:w="874"/>
-        <w:gridCol w:w="777"/>
-        <w:gridCol w:w="648"/>
-      </w:tblGrid>
-      <w:tr>
-        <w:tc>
-          <w:tcPr>
-            <w:tcW w:w="2065" w:type="dxa"/>
-            <w:gridSpan w:val="2"/>
-            <w:tcBorders>
-              <w:top w:val="single" w:sz="4" w:space="0" w:color="000000" w:themeColor="text1"/>
-            </w:tcBorders>
-          </w:tcPr>
-          <w:p>
-            <w:pPr>
-              <w:jc w:val="center"/>
-              <w:rPr>
-                <w:rFonts w:cstheme="minorHAnsi"/>
-                <w:b/>
-                <w:bCs/>
-              </w:rPr>
-            </w:pPr>
-            <w:r>
-              <w:rPr>
-                <w:rFonts w:cstheme="minorHAnsi"/>
-                <w:b/>
-                <w:bCs/>
-              </w:rPr>
-              <w:t>Summer 20</w:t>
-            </w:r>
-            <w:r>
-              <w:rPr>
-                <w:rFonts w:cstheme="minorHAnsi"/>
-                <w:b/>
-                <w:bCs/>
-              </w:rPr>
-              <w:t>18</w:t>
-            </w:r>
-          </w:p>
-        </w:tc>
-        <w:tc>
-          <w:tcPr>
-            <w:tcW w:w="3690" w:type="dxa"/>
-            <w:gridSpan w:val="5"/>
-            <w:tcBorders>
-              <w:top w:val="single" w:sz="4" w:space="0" w:color="000000" w:themeColor="text1"/>
-            </w:tcBorders>
-          </w:tcPr>
-          <w:p>
-            <w:pPr>
-              <w:jc w:val="center"/>
-              <w:rPr>
-                <w:rFonts w:cstheme="minorHAnsi"/>
-                <w:b/>
-                <w:bCs/>
-              </w:rPr>
-            </w:pPr>
-            <w:r>
-              <w:rPr>
-                <w:rFonts w:cstheme="minorHAnsi"/>
-                <w:b/>
-                <w:bCs/>
-              </w:rPr>
-              <w:t>Fall 201</w:t>
-            </w:r>
-            <w:r>
-              <w:rPr>
-                <w:rFonts w:cstheme="minorHAnsi"/>
-                <w:b/>
-                <w:bCs/>
-              </w:rPr>
-              <w:t>8</w:t>
-            </w:r>
-          </w:p>
-        </w:tc>
-        <w:tc>
-          <w:tcPr>
-            <w:tcW w:w="3595" w:type="dxa"/>
-            <w:gridSpan w:val="5"/>
-            <w:tcBorders>
-              <w:top w:val="single" w:sz="4" w:space="0" w:color="000000" w:themeColor="text1"/>
-            </w:tcBorders>
-          </w:tcPr>
-          <w:p>
-            <w:pPr>
-              <w:jc w:val="center"/>
-              <w:rPr>
-                <w:rFonts w:cstheme="minorHAnsi"/>
-                <w:b/>
-                <w:bCs/>
-              </w:rPr>
-            </w:pPr>
-            <w:r>
-              <w:rPr>
-                <w:rFonts w:cstheme="minorHAnsi"/>
-                <w:b/>
-                <w:bCs/>
-              </w:rPr>
-              <w:t>Spring 20</w:t>
-            </w:r>
-            <w:r>
-              <w:rPr>
-                <w:rFonts w:cstheme="minorHAnsi"/>
-                <w:b/>
-                <w:bCs/>
-              </w:rPr>
-              <w:t>19</w:t>
-            </w:r>
-          </w:p>
-        </w:tc>
-      </w:tr>
-      <w:tr>
-        <w:tc>
-          <w:tcPr>
-            <w:tcW w:w="815" w:type="dxa"/>
-          </w:tcPr>
-          <w:p>
-            <w:pPr>
-              <w:rPr>
-                <w:rFonts w:cstheme="minorHAnsi"/>
-              </w:rPr>
-            </w:pPr>
-            <w:r>
-              <w:rPr>
-                <w:rFonts w:cstheme="minorHAnsi"/>
-              </w:rPr>
-              <w:t>June</w:t>
-            </w:r>
-          </w:p>
-        </w:tc>
-        <w:tc>
-          <w:tcPr>
-            <w:tcW w:w="1250" w:type="dxa"/>
-          </w:tcPr>
-          <w:p>
-            <w:pPr>
-              <w:rPr>
-                <w:rFonts w:cstheme="minorHAnsi"/>
-              </w:rPr>
-            </w:pPr>
-            <w:r>
-              <w:rPr>
-                <w:rFonts w:cstheme="minorHAnsi"/>
-              </w:rPr>
-              <w:t>July</w:t>
-            </w:r>
-          </w:p>
-        </w:tc>
-        <w:tc>
-          <w:tcPr>
-            <w:tcW w:w="468" w:type="dxa"/>
-            <w:tcBorders>
-              <w:bottom w:val="single" w:sz="4" w:space="0" w:color="auto"/>
-            </w:tcBorders>
-          </w:tcPr>
-          <w:p>
-            <w:pPr>
-              <w:rPr>
-                <w:rFonts w:cstheme="minorHAnsi"/>
-              </w:rPr>
-            </w:pPr>
-            <w:r>
-              <w:rPr>
-                <w:rFonts w:cstheme="minorHAnsi"/>
-              </w:rPr>
-              <w:t>Aug</w:t>
-            </w:r>
-          </w:p>
-        </w:tc>
-        <w:tc>
-          <w:tcPr>
-            <w:tcW w:w="757" w:type="dxa"/>
-            <w:tcBorders>
-              <w:bottom w:val="single" w:sz="4" w:space="0" w:color="auto"/>
-            </w:tcBorders>
-          </w:tcPr>
-          <w:p>
-            <w:pPr>
-              <w:rPr>
-                <w:rFonts w:cstheme="minorHAnsi"/>
-              </w:rPr>
-            </w:pPr>
-            <w:r>
-              <w:rPr>
-                <w:rFonts w:cstheme="minorHAnsi"/>
-              </w:rPr>
-              <w:t>Sept</w:t>
-            </w:r>
-          </w:p>
-        </w:tc>
-        <w:tc>
-          <w:tcPr>
-            <w:tcW w:w="974" w:type="dxa"/>
-            <w:tcBorders>
-              <w:bottom w:val="single" w:sz="4" w:space="0" w:color="auto"/>
-            </w:tcBorders>
-          </w:tcPr>
-          <w:p>
-            <w:pPr>
-              <w:rPr>
-                <w:rFonts w:cstheme="minorHAnsi"/>
-              </w:rPr>
-            </w:pPr>
-            <w:r>
-              <w:rPr>
-                <w:rFonts w:cstheme="minorHAnsi"/>
-              </w:rPr>
-              <w:t>Oct</w:t>
-            </w:r>
-          </w:p>
-        </w:tc>
-        <w:tc>
-          <w:tcPr>
-            <w:tcW w:w="641" w:type="dxa"/>
-            <w:tcBorders>
-              <w:bottom w:val="single" w:sz="4" w:space="0" w:color="auto"/>
-            </w:tcBorders>
-          </w:tcPr>
-          <w:p>
-            <w:pPr>
-              <w:rPr>
-                <w:rFonts w:cstheme="minorHAnsi"/>
-              </w:rPr>
-            </w:pPr>
-            <w:r>
-              <w:rPr>
-                <w:rFonts w:cstheme="minorHAnsi"/>
-              </w:rPr>
-              <w:t>Nov</w:t>
-            </w:r>
-          </w:p>
-        </w:tc>
-        <w:tc>
-          <w:tcPr>
-            <w:tcW w:w="850" w:type="dxa"/>
-            <w:tcBorders>
-              <w:bottom w:val="single" w:sz="4" w:space="0" w:color="auto"/>
-            </w:tcBorders>
-          </w:tcPr>
-          <w:p>
-            <w:pPr>
-              <w:rPr>
-                <w:rFonts w:cstheme="minorHAnsi"/>
-              </w:rPr>
-            </w:pPr>
-            <w:r>
-              <w:rPr>
-                <w:rFonts w:cstheme="minorHAnsi"/>
-              </w:rPr>
-              <w:t>Dec</w:t>
-            </w:r>
-          </w:p>
-        </w:tc>
-        <w:tc>
-          <w:tcPr>
-            <w:tcW w:w="563" w:type="dxa"/>
-            <w:tcBorders>
-              <w:bottom w:val="single" w:sz="4" w:space="0" w:color="auto"/>
-            </w:tcBorders>
-          </w:tcPr>
-          <w:p>
-            <w:pPr>
-              <w:rPr>
-                <w:rFonts w:cstheme="minorHAnsi"/>
-              </w:rPr>
-            </w:pPr>
-            <w:r>
-              <w:rPr>
-                <w:rFonts w:cstheme="minorHAnsi"/>
-              </w:rPr>
-              <w:t>Jan</w:t>
-            </w:r>
-          </w:p>
-        </w:tc>
-        <w:tc>
-          <w:tcPr>
-            <w:tcW w:w="722" w:type="dxa"/>
-            <w:tcBorders>
-              <w:bottom w:val="single" w:sz="4" w:space="0" w:color="auto"/>
-            </w:tcBorders>
-          </w:tcPr>
-          <w:p>
-            <w:pPr>
-              <w:rPr>
-                <w:rFonts w:cstheme="minorHAnsi"/>
-              </w:rPr>
-            </w:pPr>
-            <w:r>
-              <w:rPr>
-                <w:rFonts w:cstheme="minorHAnsi"/>
-              </w:rPr>
-              <w:t>Feb</w:t>
-            </w:r>
-          </w:p>
-        </w:tc>
-        <w:tc>
-          <w:tcPr>
-            <w:tcW w:w="876" w:type="dxa"/>
-            <w:tcBorders>
-              <w:bottom w:val="single" w:sz="4" w:space="0" w:color="auto"/>
-            </w:tcBorders>
-          </w:tcPr>
-          <w:p>
-            <w:pPr>
-              <w:rPr>
-                <w:rFonts w:cstheme="minorHAnsi"/>
-              </w:rPr>
-            </w:pPr>
-            <w:r>
-              <w:rPr>
-                <w:rFonts w:cstheme="minorHAnsi"/>
-              </w:rPr>
-              <w:t>March</w:t>
-            </w:r>
-          </w:p>
-        </w:tc>
-        <w:tc>
-          <w:tcPr>
-            <w:tcW w:w="786" w:type="dxa"/>
-            <w:tcBorders>
-              <w:bottom w:val="single" w:sz="4" w:space="0" w:color="auto"/>
-            </w:tcBorders>
-          </w:tcPr>
-          <w:p>
-            <w:pPr>
-              <w:rPr>
-                <w:rFonts w:cstheme="minorHAnsi"/>
-              </w:rPr>
-            </w:pPr>
-            <w:r>
-              <w:rPr>
-                <w:rFonts w:cstheme="minorHAnsi"/>
-              </w:rPr>
-              <w:t xml:space="preserve">April </w:t>
-            </w:r>
-          </w:p>
-        </w:tc>
-        <w:tc>
-          <w:tcPr>
-            <w:tcW w:w="648" w:type="dxa"/>
-            <w:tcBorders>
-              <w:bottom w:val="single" w:sz="4" w:space="0" w:color="auto"/>
-            </w:tcBorders>
-          </w:tcPr>
-          <w:p>
-            <w:pPr>
-              <w:rPr>
-                <w:rFonts w:cstheme="minorHAnsi"/>
-              </w:rPr>
-            </w:pPr>
-            <w:r>
-              <w:rPr>
-                <w:rFonts w:cstheme="minorHAnsi"/>
-              </w:rPr>
-              <w:t>May</w:t>
-            </w:r>
-          </w:p>
-        </w:tc>
-      </w:tr>
-      <w:tr>
-        <w:trPr>
-          <w:trHeight w:val="61"/>
-        </w:trPr>
-        <w:tc>
-          <w:tcPr>
-            <w:tcW w:w="2065" w:type="dxa"/>
-            <w:gridSpan w:val="2"/>
-          </w:tcPr>
-          <w:p>
-            <w:pPr>
-              <w:rPr>
-                <w:rFonts w:cstheme="minorHAnsi"/>
-              </w:rPr>
-            </w:pPr>
-            <w:r>
-              <w:rPr>
-                <w:rFonts w:cstheme="minorHAnsi"/>
-              </w:rPr>
-              <w:t>Site establishment</w:t>
-            </w:r>
-          </w:p>
-        </w:tc>
-        <w:tc>
-          <w:tcPr>
-            <w:tcW w:w="3690" w:type="dxa"/>
-            <w:gridSpan w:val="5"/>
-          </w:tcPr>
-          <w:p>
-            <w:pPr>
-              <w:rPr>
-                <w:rFonts w:cstheme="minorHAnsi"/>
-              </w:rPr>
-            </w:pPr>
-            <w:r>
-              <w:rPr>
-                <w:rFonts w:cstheme="minorHAnsi"/>
-              </w:rPr>
-              <w:t>Literature Review</w:t>
-            </w:r>
-          </w:p>
-        </w:tc>
-        <w:tc>
-          <w:tcPr>
-            <w:tcW w:w="3595" w:type="dxa"/>
-            <w:gridSpan w:val="5"/>
-          </w:tcPr>
-          <w:p>
-            <w:pPr>
-              <w:rPr>
-                <w:rFonts w:cstheme="minorHAnsi"/>
-              </w:rPr>
-            </w:pPr>
-            <w:r>
-              <w:rPr>
-                <w:rFonts w:cstheme="minorHAnsi"/>
-              </w:rPr>
-              <w:t>JFSP Proposal</w:t>
-            </w:r>
-          </w:p>
-        </w:tc>
-      </w:tr>
-    </w:tbl>
-    <w:p>
-      <w:pPr>
-        <w:rPr>
-          <w:rFonts w:cstheme="minorHAnsi"/>
-        </w:rPr>
-      </w:pPr>
-    </w:p>
-    <w:tbl>
-      <w:tblPr>
-        <w:tblStyle w:val="TableGrid"/>
-        <w:tblW w:w="0" w:type="auto"/>
-        <w:tblLook w:val="04A0" w:firstRow="1" w:lastRow="0" w:firstColumn="1" w:lastColumn="0" w:noHBand="0" w:noVBand="1"/>
-      </w:tblPr>
-      <w:tblGrid>
-        <w:gridCol w:w="814"/>
-        <w:gridCol w:w="1124"/>
-        <w:gridCol w:w="594"/>
-        <w:gridCol w:w="792"/>
-        <w:gridCol w:w="939"/>
-        <w:gridCol w:w="51"/>
-        <w:gridCol w:w="590"/>
-        <w:gridCol w:w="824"/>
-        <w:gridCol w:w="589"/>
-        <w:gridCol w:w="722"/>
-        <w:gridCol w:w="876"/>
-        <w:gridCol w:w="786"/>
-        <w:gridCol w:w="649"/>
-      </w:tblGrid>
-      <w:tr>
-        <w:tc>
-          <w:tcPr>
-            <w:tcW w:w="1938" w:type="dxa"/>
-            <w:gridSpan w:val="2"/>
-            <w:tcBorders>
-              <w:top w:val="single" w:sz="4" w:space="0" w:color="000000" w:themeColor="text1"/>
-            </w:tcBorders>
-          </w:tcPr>
-          <w:p>
-            <w:pPr>
-              <w:jc w:val="center"/>
-              <w:rPr>
-                <w:rFonts w:cstheme="minorHAnsi"/>
-                <w:b/>
-                <w:bCs/>
-              </w:rPr>
-            </w:pPr>
-            <w:r>
-              <w:rPr>
-                <w:rFonts w:cstheme="minorHAnsi"/>
-                <w:b/>
-                <w:bCs/>
-              </w:rPr>
-              <w:t>Summer 20</w:t>
-            </w:r>
-            <w:r>
-              <w:rPr>
-                <w:rFonts w:cstheme="minorHAnsi"/>
-                <w:b/>
-                <w:bCs/>
-              </w:rPr>
-              <w:t>19</w:t>
-            </w:r>
-          </w:p>
-        </w:tc>
-        <w:tc>
-          <w:tcPr>
-            <w:tcW w:w="3790" w:type="dxa"/>
-            <w:gridSpan w:val="6"/>
-            <w:tcBorders>
-              <w:top w:val="single" w:sz="4" w:space="0" w:color="000000" w:themeColor="text1"/>
-            </w:tcBorders>
-          </w:tcPr>
-          <w:p>
-            <w:pPr>
-              <w:jc w:val="center"/>
-              <w:rPr>
-                <w:rFonts w:cstheme="minorHAnsi"/>
-                <w:b/>
-                <w:bCs/>
-              </w:rPr>
-            </w:pPr>
-            <w:r>
-              <w:rPr>
-                <w:rFonts w:cstheme="minorHAnsi"/>
-                <w:b/>
-                <w:bCs/>
-              </w:rPr>
-              <w:t>Fall 2019</w:t>
-            </w:r>
-          </w:p>
-        </w:tc>
-        <w:tc>
-          <w:tcPr>
-            <w:tcW w:w="3622" w:type="dxa"/>
-            <w:gridSpan w:val="5"/>
-            <w:tcBorders>
-              <w:top w:val="single" w:sz="4" w:space="0" w:color="000000" w:themeColor="text1"/>
-            </w:tcBorders>
-          </w:tcPr>
-          <w:p>
-            <w:pPr>
-              <w:jc w:val="center"/>
-              <w:rPr>
-                <w:rFonts w:cstheme="minorHAnsi"/>
-                <w:b/>
-                <w:bCs/>
-              </w:rPr>
-            </w:pPr>
-            <w:r>
-              <w:rPr>
-                <w:rFonts w:cstheme="minorHAnsi"/>
-                <w:b/>
-                <w:bCs/>
-              </w:rPr>
-              <w:t>Spring 2020</w:t>
-            </w:r>
-          </w:p>
-        </w:tc>
-      </w:tr>
-      <w:tr>
-        <w:tc>
-          <w:tcPr>
-            <w:tcW w:w="814" w:type="dxa"/>
-          </w:tcPr>
-          <w:p>
-            <w:pPr>
-              <w:rPr>
-                <w:rFonts w:cstheme="minorHAnsi"/>
-              </w:rPr>
-            </w:pPr>
-            <w:r>
-              <w:rPr>
-                <w:rFonts w:cstheme="minorHAnsi"/>
-              </w:rPr>
-              <w:t>June</w:t>
-            </w:r>
-          </w:p>
-        </w:tc>
-        <w:tc>
-          <w:tcPr>
-            <w:tcW w:w="1124" w:type="dxa"/>
-          </w:tcPr>
-          <w:p>
-            <w:pPr>
-              <w:rPr>
-                <w:rFonts w:cstheme="minorHAnsi"/>
-              </w:rPr>
-            </w:pPr>
-            <w:r>
-              <w:rPr>
-                <w:rFonts w:cstheme="minorHAnsi"/>
-              </w:rPr>
-              <w:t>July</w:t>
-            </w:r>
-          </w:p>
-        </w:tc>
-        <w:tc>
-          <w:tcPr>
-            <w:tcW w:w="594" w:type="dxa"/>
-            <w:tcBorders>
-              <w:bottom w:val="single" w:sz="4" w:space="0" w:color="auto"/>
-            </w:tcBorders>
-          </w:tcPr>
-          <w:p>
-            <w:pPr>
-              <w:rPr>
-                <w:rFonts w:cstheme="minorHAnsi"/>
-              </w:rPr>
-            </w:pPr>
-            <w:r>
-              <w:rPr>
-                <w:rFonts w:cstheme="minorHAnsi"/>
-              </w:rPr>
-              <w:t>Aug</w:t>
-            </w:r>
-          </w:p>
-        </w:tc>
-        <w:tc>
-          <w:tcPr>
-            <w:tcW w:w="792" w:type="dxa"/>
-            <w:tcBorders>
-              <w:bottom w:val="single" w:sz="4" w:space="0" w:color="auto"/>
-            </w:tcBorders>
-          </w:tcPr>
-          <w:p>
-            <w:pPr>
-              <w:rPr>
-                <w:rFonts w:cstheme="minorHAnsi"/>
-              </w:rPr>
-            </w:pPr>
-            <w:r>
-              <w:rPr>
-                <w:rFonts w:cstheme="minorHAnsi"/>
-              </w:rPr>
-              <w:t>Sept</w:t>
-            </w:r>
-          </w:p>
-        </w:tc>
-        <w:tc>
-          <w:tcPr>
-            <w:tcW w:w="939" w:type="dxa"/>
-            <w:tcBorders>
-              <w:bottom w:val="single" w:sz="4" w:space="0" w:color="auto"/>
-            </w:tcBorders>
-          </w:tcPr>
-          <w:p>
-            <w:pPr>
-              <w:rPr>
-                <w:rFonts w:cstheme="minorHAnsi"/>
-              </w:rPr>
-            </w:pPr>
-            <w:r>
-              <w:rPr>
-                <w:rFonts w:cstheme="minorHAnsi"/>
-              </w:rPr>
-              <w:t>Oct</w:t>
-            </w:r>
-          </w:p>
-        </w:tc>
-        <w:tc>
-          <w:tcPr>
-            <w:tcW w:w="641" w:type="dxa"/>
-            <w:gridSpan w:val="2"/>
-            <w:tcBorders>
-              <w:bottom w:val="single" w:sz="4" w:space="0" w:color="auto"/>
-            </w:tcBorders>
-          </w:tcPr>
-          <w:p>
-            <w:pPr>
-              <w:rPr>
-                <w:rFonts w:cstheme="minorHAnsi"/>
-              </w:rPr>
-            </w:pPr>
-            <w:r>
-              <w:rPr>
-                <w:rFonts w:cstheme="minorHAnsi"/>
-              </w:rPr>
-              <w:t>Nov</w:t>
-            </w:r>
-          </w:p>
-        </w:tc>
-        <w:tc>
-          <w:tcPr>
-            <w:tcW w:w="824" w:type="dxa"/>
-            <w:tcBorders>
-              <w:bottom w:val="single" w:sz="4" w:space="0" w:color="auto"/>
-            </w:tcBorders>
-          </w:tcPr>
-          <w:p>
-            <w:pPr>
-              <w:rPr>
-                <w:rFonts w:cstheme="minorHAnsi"/>
-              </w:rPr>
-            </w:pPr>
-            <w:r>
-              <w:rPr>
-                <w:rFonts w:cstheme="minorHAnsi"/>
-              </w:rPr>
-              <w:t>Dec</w:t>
-            </w:r>
-          </w:p>
-        </w:tc>
-        <w:tc>
-          <w:tcPr>
-            <w:tcW w:w="589" w:type="dxa"/>
-            <w:tcBorders>
-              <w:bottom w:val="single" w:sz="4" w:space="0" w:color="auto"/>
-            </w:tcBorders>
-          </w:tcPr>
-          <w:p>
-            <w:pPr>
-              <w:rPr>
-                <w:rFonts w:cstheme="minorHAnsi"/>
-              </w:rPr>
-            </w:pPr>
-            <w:r>
-              <w:rPr>
-                <w:rFonts w:cstheme="minorHAnsi"/>
-              </w:rPr>
-              <w:t>Jan</w:t>
-            </w:r>
-          </w:p>
-        </w:tc>
-        <w:tc>
-          <w:tcPr>
-            <w:tcW w:w="722" w:type="dxa"/>
-            <w:tcBorders>
-              <w:bottom w:val="single" w:sz="4" w:space="0" w:color="auto"/>
-            </w:tcBorders>
-          </w:tcPr>
-          <w:p>
-            <w:pPr>
-              <w:rPr>
-                <w:rFonts w:cstheme="minorHAnsi"/>
-              </w:rPr>
-            </w:pPr>
-            <w:r>
-              <w:rPr>
-                <w:rFonts w:cstheme="minorHAnsi"/>
-              </w:rPr>
-              <w:t>Feb</w:t>
-            </w:r>
-          </w:p>
-        </w:tc>
-        <w:tc>
-          <w:tcPr>
-            <w:tcW w:w="876" w:type="dxa"/>
-            <w:tcBorders>
-              <w:bottom w:val="single" w:sz="4" w:space="0" w:color="auto"/>
-            </w:tcBorders>
-          </w:tcPr>
-          <w:p>
-            <w:pPr>
-              <w:rPr>
-                <w:rFonts w:cstheme="minorHAnsi"/>
-              </w:rPr>
-            </w:pPr>
-            <w:r>
-              <w:rPr>
-                <w:rFonts w:cstheme="minorHAnsi"/>
-              </w:rPr>
-              <w:t>March</w:t>
-            </w:r>
-          </w:p>
-        </w:tc>
-        <w:tc>
-          <w:tcPr>
-            <w:tcW w:w="786" w:type="dxa"/>
-            <w:tcBorders>
-              <w:bottom w:val="single" w:sz="4" w:space="0" w:color="auto"/>
-            </w:tcBorders>
-          </w:tcPr>
-          <w:p>
-            <w:pPr>
-              <w:rPr>
-                <w:rFonts w:cstheme="minorHAnsi"/>
-              </w:rPr>
-            </w:pPr>
-            <w:r>
-              <w:rPr>
-                <w:rFonts w:cstheme="minorHAnsi"/>
-              </w:rPr>
-              <w:t xml:space="preserve">April </w:t>
-            </w:r>
-          </w:p>
-        </w:tc>
-        <w:tc>
-          <w:tcPr>
-            <w:tcW w:w="649" w:type="dxa"/>
-            <w:tcBorders>
-              <w:bottom w:val="single" w:sz="4" w:space="0" w:color="auto"/>
-            </w:tcBorders>
-          </w:tcPr>
-          <w:p>
-            <w:pPr>
-              <w:rPr>
-                <w:rFonts w:cstheme="minorHAnsi"/>
-              </w:rPr>
-            </w:pPr>
-            <w:r>
-              <w:rPr>
-                <w:rFonts w:cstheme="minorHAnsi"/>
-              </w:rPr>
-              <w:t>May</w:t>
-            </w:r>
-          </w:p>
-        </w:tc>
-      </w:tr>
-      <w:tr>
-        <w:trPr>
-          <w:trHeight w:val="61"/>
-        </w:trPr>
-        <w:tc>
-          <w:tcPr>
-            <w:tcW w:w="1938" w:type="dxa"/>
-            <w:gridSpan w:val="2"/>
-            <w:vMerge w:val="restart"/>
-          </w:tcPr>
-          <w:p>
-            <w:pPr>
-              <w:rPr>
-                <w:rFonts w:cstheme="minorHAnsi"/>
-              </w:rPr>
-            </w:pPr>
-            <w:r>
-              <w:rPr>
-                <w:rFonts w:cstheme="minorHAnsi"/>
-              </w:rPr>
-              <w:t>Field Sampling</w:t>
-            </w:r>
-          </w:p>
-        </w:tc>
-        <w:tc>
-          <w:tcPr>
-            <w:tcW w:w="1386" w:type="dxa"/>
-            <w:gridSpan w:val="2"/>
-            <w:tcBorders>
-              <w:bottom w:val="single" w:sz="4" w:space="0" w:color="000000" w:themeColor="text1"/>
-              <w:right w:val="single" w:sz="4" w:space="0" w:color="000000" w:themeColor="text1"/>
-            </w:tcBorders>
-          </w:tcPr>
-          <w:p>
-            <w:pPr>
-              <w:rPr>
-                <w:rFonts w:cstheme="minorHAnsi"/>
-                <w:i/>
-                <w:iCs/>
-              </w:rPr>
-            </w:pPr>
-            <w:r>
-              <w:rPr>
-                <w:rFonts w:cstheme="minorHAnsi"/>
-                <w:i/>
-                <w:iCs/>
-              </w:rPr>
-              <w:t>JFSP notice</w:t>
-            </w:r>
-          </w:p>
-        </w:tc>
-        <w:tc>
-          <w:tcPr>
-            <w:tcW w:w="6026" w:type="dxa"/>
-            <w:gridSpan w:val="9"/>
-            <w:tcBorders>
-              <w:left w:val="single" w:sz="4" w:space="0" w:color="000000" w:themeColor="text1"/>
-              <w:bottom w:val="single" w:sz="4" w:space="0" w:color="000000" w:themeColor="text1"/>
-            </w:tcBorders>
-          </w:tcPr>
-          <w:p>
-            <w:pPr>
-              <w:rPr>
-                <w:rFonts w:cstheme="minorHAnsi"/>
-              </w:rPr>
-            </w:pPr>
-            <w:r>
-              <w:rPr>
-                <w:rFonts w:cstheme="minorHAnsi"/>
-              </w:rPr>
-              <w:t>Revising methods</w:t>
-            </w:r>
-          </w:p>
-        </w:tc>
-      </w:tr>
-      <w:tr>
-        <w:trPr>
-          <w:trHeight w:val="97"/>
-        </w:trPr>
-        <w:tc>
-          <w:tcPr>
-            <w:tcW w:w="1938" w:type="dxa"/>
-            <w:gridSpan w:val="2"/>
-            <w:vMerge/>
-          </w:tcPr>
-          <w:p>
-            <w:pPr>
-              <w:rPr>
-                <w:rFonts w:cstheme="minorHAnsi"/>
-              </w:rPr>
-            </w:pPr>
-          </w:p>
-        </w:tc>
-        <w:tc>
-          <w:tcPr>
-            <w:tcW w:w="1386" w:type="dxa"/>
-            <w:gridSpan w:val="2"/>
-            <w:tcBorders>
-              <w:bottom w:val="single" w:sz="4" w:space="0" w:color="000000" w:themeColor="text1"/>
-              <w:right w:val="single" w:sz="4" w:space="0" w:color="000000" w:themeColor="text1"/>
-            </w:tcBorders>
-          </w:tcPr>
-          <w:p>
-            <w:pPr>
-              <w:rPr>
-                <w:rFonts w:cstheme="minorHAnsi"/>
-              </w:rPr>
-            </w:pPr>
-          </w:p>
-        </w:tc>
-        <w:tc>
-          <w:tcPr>
-            <w:tcW w:w="990" w:type="dxa"/>
-            <w:gridSpan w:val="2"/>
-            <w:tcBorders>
-              <w:top w:val="nil"/>
-              <w:left w:val="single" w:sz="4" w:space="0" w:color="000000" w:themeColor="text1"/>
-              <w:right w:val="nil"/>
-            </w:tcBorders>
-          </w:tcPr>
-          <w:p>
-            <w:pPr>
-              <w:rPr>
-                <w:rFonts w:cstheme="minorHAnsi"/>
-                <w:i/>
-                <w:iCs/>
-              </w:rPr>
-            </w:pPr>
-            <w:r>
-              <w:rPr>
-                <w:rFonts w:cstheme="minorHAnsi"/>
-                <w:i/>
-                <w:iCs/>
-              </w:rPr>
-              <w:t>AFSC</w:t>
-            </w:r>
-          </w:p>
-        </w:tc>
-        <w:tc>
-          <w:tcPr>
-            <w:tcW w:w="1414" w:type="dxa"/>
-            <w:gridSpan w:val="2"/>
-            <w:tcBorders>
-              <w:top w:val="nil"/>
-              <w:left w:val="nil"/>
-            </w:tcBorders>
-          </w:tcPr>
-          <w:p>
-            <w:pPr>
-              <w:rPr>
-                <w:rFonts w:cstheme="minorHAnsi"/>
-              </w:rPr>
-            </w:pPr>
-          </w:p>
-        </w:tc>
-        <w:tc>
-          <w:tcPr>
-            <w:tcW w:w="2187" w:type="dxa"/>
-            <w:gridSpan w:val="3"/>
-            <w:tcBorders>
-              <w:top w:val="nil"/>
-              <w:right w:val="nil"/>
-            </w:tcBorders>
-          </w:tcPr>
-          <w:p>
-            <w:pPr>
-              <w:rPr>
-                <w:rFonts w:cstheme="minorHAnsi"/>
-              </w:rPr>
-            </w:pPr>
-          </w:p>
-        </w:tc>
-        <w:tc>
-          <w:tcPr>
-            <w:tcW w:w="1435" w:type="dxa"/>
-            <w:gridSpan w:val="2"/>
-            <w:tcBorders>
-              <w:top w:val="nil"/>
-              <w:left w:val="nil"/>
-            </w:tcBorders>
-          </w:tcPr>
-          <w:p>
-            <w:pPr>
-              <w:rPr>
-                <w:rFonts w:cstheme="minorHAnsi"/>
-                <w:i/>
-                <w:iCs/>
-              </w:rPr>
-            </w:pPr>
-            <w:r>
-              <w:rPr>
-                <w:rFonts w:cstheme="minorHAnsi"/>
-                <w:i/>
-                <w:iCs/>
-              </w:rPr>
-              <w:t>Webinar</w:t>
-            </w:r>
-          </w:p>
-        </w:tc>
-      </w:tr>
-    </w:tbl>
-    <w:p>
-      <w:pPr>
-        <w:rPr>
-          <w:rFonts w:cstheme="minorHAnsi"/>
-          <w:b/>
-          <w:bCs/>
-        </w:rPr>
-      </w:pPr>
-    </w:p>
-    <w:tbl>
-      <w:tblPr>
-        <w:tblStyle w:val="TableGrid"/>
-        <w:tblW w:w="0" w:type="auto"/>
-        <w:tblLook w:val="04A0" w:firstRow="1" w:lastRow="0" w:firstColumn="1" w:lastColumn="0" w:noHBand="0" w:noVBand="1"/>
-      </w:tblPr>
-      <w:tblGrid>
-        <w:gridCol w:w="784"/>
-        <w:gridCol w:w="1138"/>
-        <w:gridCol w:w="571"/>
-        <w:gridCol w:w="23"/>
-        <w:gridCol w:w="846"/>
-        <w:gridCol w:w="19"/>
-        <w:gridCol w:w="921"/>
-        <w:gridCol w:w="639"/>
-        <w:gridCol w:w="15"/>
-        <w:gridCol w:w="798"/>
-        <w:gridCol w:w="584"/>
-        <w:gridCol w:w="711"/>
-        <w:gridCol w:w="874"/>
-        <w:gridCol w:w="6"/>
-        <w:gridCol w:w="773"/>
-        <w:gridCol w:w="648"/>
-      </w:tblGrid>
-      <w:tr>
-        <w:tc>
-          <w:tcPr>
-            <w:tcW w:w="1975" w:type="dxa"/>
-            <w:gridSpan w:val="2"/>
-            <w:tcBorders>
-              <w:top w:val="single" w:sz="4" w:space="0" w:color="000000" w:themeColor="text1"/>
-            </w:tcBorders>
-          </w:tcPr>
-          <w:p>
-            <w:pPr>
-              <w:jc w:val="center"/>
-              <w:rPr>
-                <w:rFonts w:cstheme="minorHAnsi"/>
-                <w:b/>
-                <w:bCs/>
-              </w:rPr>
-            </w:pPr>
-            <w:r>
-              <w:rPr>
-                <w:rFonts w:cstheme="minorHAnsi"/>
-                <w:b/>
-                <w:bCs/>
-              </w:rPr>
-              <w:t>Summer 20</w:t>
-            </w:r>
-            <w:r>
-              <w:rPr>
-                <w:rFonts w:cstheme="minorHAnsi"/>
-                <w:b/>
-                <w:bCs/>
-              </w:rPr>
-              <w:t>21</w:t>
-            </w:r>
-          </w:p>
-        </w:tc>
-        <w:tc>
-          <w:tcPr>
-            <w:tcW w:w="3756" w:type="dxa"/>
-            <w:gridSpan w:val="8"/>
-            <w:tcBorders>
-              <w:top w:val="single" w:sz="4" w:space="0" w:color="000000" w:themeColor="text1"/>
-            </w:tcBorders>
-          </w:tcPr>
-          <w:p>
-            <w:pPr>
-              <w:jc w:val="center"/>
-              <w:rPr>
-                <w:rFonts w:cstheme="minorHAnsi"/>
-                <w:b/>
-                <w:bCs/>
-              </w:rPr>
-            </w:pPr>
-            <w:r>
-              <w:rPr>
-                <w:rFonts w:cstheme="minorHAnsi"/>
-                <w:b/>
-                <w:bCs/>
-              </w:rPr>
-              <w:t>Fall 20</w:t>
-            </w:r>
-            <w:r>
-              <w:rPr>
-                <w:rFonts w:cstheme="minorHAnsi"/>
-                <w:b/>
-                <w:bCs/>
-              </w:rPr>
-              <w:t>21</w:t>
-            </w:r>
-          </w:p>
-        </w:tc>
-        <w:tc>
-          <w:tcPr>
-            <w:tcW w:w="3619" w:type="dxa"/>
-            <w:gridSpan w:val="6"/>
-            <w:tcBorders>
-              <w:top w:val="single" w:sz="4" w:space="0" w:color="000000" w:themeColor="text1"/>
-            </w:tcBorders>
-          </w:tcPr>
-          <w:p>
-            <w:pPr>
-              <w:jc w:val="center"/>
-              <w:rPr>
-                <w:rFonts w:cstheme="minorHAnsi"/>
-                <w:b/>
-                <w:bCs/>
-              </w:rPr>
-            </w:pPr>
-            <w:r>
-              <w:rPr>
-                <w:rFonts w:cstheme="minorHAnsi"/>
-                <w:b/>
-                <w:bCs/>
-              </w:rPr>
-              <w:t>Spring 202</w:t>
-            </w:r>
-            <w:r>
-              <w:rPr>
-                <w:rFonts w:cstheme="minorHAnsi"/>
-                <w:b/>
-                <w:bCs/>
-              </w:rPr>
-              <w:t>2</w:t>
-            </w:r>
-          </w:p>
-        </w:tc>
-      </w:tr>
-      <w:tr>
-        <w:tc>
-          <w:tcPr>
-            <w:tcW w:w="794" w:type="dxa"/>
-          </w:tcPr>
-          <w:p>
-            <w:pPr>
-              <w:rPr>
-                <w:rFonts w:cstheme="minorHAnsi"/>
-              </w:rPr>
-            </w:pPr>
-            <w:r>
-              <w:rPr>
-                <w:rFonts w:cstheme="minorHAnsi"/>
-              </w:rPr>
-              <w:t>June</w:t>
-            </w:r>
-          </w:p>
-        </w:tc>
-        <w:tc>
-          <w:tcPr>
-            <w:tcW w:w="1181" w:type="dxa"/>
-          </w:tcPr>
-          <w:p>
-            <w:pPr>
-              <w:rPr>
-                <w:rFonts w:cstheme="minorHAnsi"/>
-              </w:rPr>
-            </w:pPr>
-            <w:r>
-              <w:rPr>
-                <w:rFonts w:cstheme="minorHAnsi"/>
-              </w:rPr>
-              <w:t>July</w:t>
-            </w:r>
-          </w:p>
-        </w:tc>
-        <w:tc>
-          <w:tcPr>
-            <w:tcW w:w="472" w:type="dxa"/>
-            <w:gridSpan w:val="2"/>
-            <w:tcBorders>
-              <w:bottom w:val="single" w:sz="4" w:space="0" w:color="auto"/>
-            </w:tcBorders>
-          </w:tcPr>
-          <w:p>
-            <w:pPr>
-              <w:rPr>
-                <w:rFonts w:cstheme="minorHAnsi"/>
-              </w:rPr>
-            </w:pPr>
-            <w:r>
-              <w:rPr>
-                <w:rFonts w:cstheme="minorHAnsi"/>
-              </w:rPr>
-              <w:t>Aug</w:t>
-            </w:r>
-          </w:p>
-        </w:tc>
-        <w:tc>
-          <w:tcPr>
-            <w:tcW w:w="871" w:type="dxa"/>
-            <w:gridSpan w:val="2"/>
-            <w:tcBorders>
-              <w:bottom w:val="single" w:sz="4" w:space="0" w:color="auto"/>
-            </w:tcBorders>
-          </w:tcPr>
-          <w:p>
-            <w:pPr>
-              <w:rPr>
-                <w:rFonts w:cstheme="minorHAnsi"/>
-              </w:rPr>
-            </w:pPr>
-            <w:r>
-              <w:rPr>
-                <w:rFonts w:cstheme="minorHAnsi"/>
-              </w:rPr>
-              <w:t>Sept</w:t>
-            </w:r>
-          </w:p>
-        </w:tc>
-        <w:tc>
-          <w:tcPr>
-            <w:tcW w:w="948" w:type="dxa"/>
-            <w:tcBorders>
-              <w:bottom w:val="single" w:sz="4" w:space="0" w:color="auto"/>
-            </w:tcBorders>
-          </w:tcPr>
-          <w:p>
-            <w:pPr>
-              <w:rPr>
-                <w:rFonts w:cstheme="minorHAnsi"/>
-              </w:rPr>
-            </w:pPr>
-            <w:r>
-              <w:rPr>
-                <w:rFonts w:cstheme="minorHAnsi"/>
-              </w:rPr>
-              <w:t>Oct</w:t>
-            </w:r>
-          </w:p>
-        </w:tc>
-        <w:tc>
-          <w:tcPr>
-            <w:tcW w:w="641" w:type="dxa"/>
-            <w:tcBorders>
-              <w:bottom w:val="single" w:sz="4" w:space="0" w:color="auto"/>
-            </w:tcBorders>
-          </w:tcPr>
-          <w:p>
-            <w:pPr>
-              <w:rPr>
-                <w:rFonts w:cstheme="minorHAnsi"/>
-              </w:rPr>
-            </w:pPr>
-            <w:r>
-              <w:rPr>
-                <w:rFonts w:cstheme="minorHAnsi"/>
-              </w:rPr>
-              <w:t>Nov</w:t>
-            </w:r>
-          </w:p>
-        </w:tc>
-        <w:tc>
-          <w:tcPr>
-            <w:tcW w:w="824" w:type="dxa"/>
-            <w:gridSpan w:val="2"/>
-            <w:tcBorders>
-              <w:bottom w:val="single" w:sz="4" w:space="0" w:color="auto"/>
-            </w:tcBorders>
-          </w:tcPr>
-          <w:p>
-            <w:pPr>
-              <w:rPr>
-                <w:rFonts w:cstheme="minorHAnsi"/>
-              </w:rPr>
-            </w:pPr>
-            <w:r>
-              <w:rPr>
-                <w:rFonts w:cstheme="minorHAnsi"/>
-              </w:rPr>
-              <w:t>Dec</w:t>
-            </w:r>
-          </w:p>
-        </w:tc>
-        <w:tc>
-          <w:tcPr>
-            <w:tcW w:w="588" w:type="dxa"/>
-          </w:tcPr>
-          <w:p>
-            <w:pPr>
-              <w:rPr>
-                <w:rFonts w:cstheme="minorHAnsi"/>
-              </w:rPr>
-            </w:pPr>
-            <w:r>
-              <w:rPr>
-                <w:rFonts w:cstheme="minorHAnsi"/>
-              </w:rPr>
-              <w:t>Jan</w:t>
-            </w:r>
-          </w:p>
-        </w:tc>
-        <w:tc>
-          <w:tcPr>
-            <w:tcW w:w="721" w:type="dxa"/>
-          </w:tcPr>
-          <w:p>
-            <w:pPr>
-              <w:rPr>
-                <w:rFonts w:cstheme="minorHAnsi"/>
-              </w:rPr>
-            </w:pPr>
-            <w:r>
-              <w:rPr>
-                <w:rFonts w:cstheme="minorHAnsi"/>
-              </w:rPr>
-              <w:t>Feb</w:t>
-            </w:r>
-          </w:p>
-        </w:tc>
-        <w:tc>
-          <w:tcPr>
-            <w:tcW w:w="876" w:type="dxa"/>
-          </w:tcPr>
-          <w:p>
-            <w:pPr>
-              <w:rPr>
-                <w:rFonts w:cstheme="minorHAnsi"/>
-              </w:rPr>
-            </w:pPr>
-            <w:r>
-              <w:rPr>
-                <w:rFonts w:cstheme="minorHAnsi"/>
-              </w:rPr>
-              <w:t>March</w:t>
-            </w:r>
-          </w:p>
-        </w:tc>
-        <w:tc>
-          <w:tcPr>
-            <w:tcW w:w="786" w:type="dxa"/>
-            <w:gridSpan w:val="2"/>
-          </w:tcPr>
-          <w:p>
-            <w:pPr>
-              <w:rPr>
-                <w:rFonts w:cstheme="minorHAnsi"/>
-              </w:rPr>
-            </w:pPr>
-            <w:r>
-              <w:rPr>
-                <w:rFonts w:cstheme="minorHAnsi"/>
-              </w:rPr>
-              <w:t xml:space="preserve">April </w:t>
-            </w:r>
-          </w:p>
-        </w:tc>
-        <w:tc>
-          <w:tcPr>
-            <w:tcW w:w="648" w:type="dxa"/>
-          </w:tcPr>
-          <w:p>
-            <w:pPr>
-              <w:rPr>
-                <w:rFonts w:cstheme="minorHAnsi"/>
-              </w:rPr>
-            </w:pPr>
-            <w:r>
-              <w:rPr>
-                <w:rFonts w:cstheme="minorHAnsi"/>
-              </w:rPr>
-              <w:t>May</w:t>
-            </w:r>
-          </w:p>
-        </w:tc>
-      </w:tr>
-      <w:tr>
-        <w:trPr>
-          <w:trHeight w:val="89"/>
-        </w:trPr>
-        <w:tc>
-          <w:tcPr>
-            <w:tcW w:w="1975" w:type="dxa"/>
-            <w:gridSpan w:val="2"/>
-            <w:vMerge w:val="restart"/>
-          </w:tcPr>
-          <w:p>
-            <w:pPr>
-              <w:rPr>
-                <w:rFonts w:cstheme="minorHAnsi"/>
-              </w:rPr>
-            </w:pPr>
-            <w:r>
-              <w:rPr>
-                <w:rFonts w:cstheme="minorHAnsi"/>
-              </w:rPr>
-              <w:t>Field Sampling</w:t>
-            </w:r>
-          </w:p>
-        </w:tc>
-        <w:tc>
-          <w:tcPr>
-            <w:tcW w:w="3756" w:type="dxa"/>
-            <w:gridSpan w:val="8"/>
-            <w:tcBorders>
-              <w:bottom w:val="nil"/>
-            </w:tcBorders>
-          </w:tcPr>
-          <w:p>
-            <w:pPr>
-              <w:rPr>
-                <w:rFonts w:cstheme="minorHAnsi"/>
-              </w:rPr>
-            </w:pPr>
-            <w:r>
-              <w:rPr>
-                <w:rFonts w:cstheme="minorHAnsi"/>
-              </w:rPr>
-              <w:t>Data Analysis: Fire Modeling</w:t>
-            </w:r>
-          </w:p>
-        </w:tc>
-        <w:tc>
-          <w:tcPr>
-            <w:tcW w:w="2191" w:type="dxa"/>
-            <w:gridSpan w:val="4"/>
-            <w:vMerge w:val="restart"/>
-          </w:tcPr>
-          <w:p>
-            <w:pPr>
-              <w:rPr>
-                <w:rFonts w:cstheme="minorHAnsi"/>
-              </w:rPr>
-            </w:pPr>
-            <w:r>
-              <w:rPr>
-                <w:rFonts w:cstheme="minorHAnsi"/>
-              </w:rPr>
-              <w:t>Writing</w:t>
-            </w:r>
-          </w:p>
-        </w:tc>
-        <w:tc>
-          <w:tcPr>
-            <w:tcW w:w="1428" w:type="dxa"/>
-            <w:gridSpan w:val="2"/>
-            <w:vMerge w:val="restart"/>
-          </w:tcPr>
-          <w:p>
-            <w:pPr>
-              <w:rPr>
-                <w:rFonts w:cstheme="minorHAnsi"/>
-              </w:rPr>
-            </w:pPr>
-            <w:r>
-              <w:rPr>
-                <w:rFonts w:cstheme="minorHAnsi"/>
-              </w:rPr>
-              <w:t>Submission</w:t>
-            </w:r>
-          </w:p>
-        </w:tc>
-      </w:tr>
-      <w:tr>
-        <w:trPr>
-          <w:trHeight w:val="89"/>
-        </w:trPr>
-        <w:tc>
-          <w:tcPr>
-            <w:tcW w:w="1975" w:type="dxa"/>
-            <w:gridSpan w:val="2"/>
-            <w:vMerge/>
-          </w:tcPr>
-          <w:p>
-            <w:pPr>
-              <w:rPr>
-                <w:rFonts w:cstheme="minorHAnsi"/>
-              </w:rPr>
-            </w:pPr>
-          </w:p>
-        </w:tc>
-        <w:tc>
-          <w:tcPr>
-            <w:tcW w:w="450" w:type="dxa"/>
-            <w:tcBorders>
-              <w:top w:val="nil"/>
-              <w:right w:val="nil"/>
-            </w:tcBorders>
-          </w:tcPr>
-          <w:p>
-            <w:pPr>
-              <w:rPr>
-                <w:rFonts w:cstheme="minorHAnsi"/>
-              </w:rPr>
-            </w:pPr>
-          </w:p>
-        </w:tc>
-        <w:tc>
-          <w:tcPr>
-            <w:tcW w:w="874" w:type="dxa"/>
-            <w:gridSpan w:val="2"/>
-            <w:tcBorders>
-              <w:top w:val="nil"/>
-              <w:left w:val="nil"/>
-              <w:right w:val="nil"/>
-            </w:tcBorders>
-          </w:tcPr>
-          <w:p>
-            <w:pPr>
-              <w:rPr>
-                <w:rFonts w:cstheme="minorHAnsi"/>
-                <w:i/>
-                <w:iCs/>
-              </w:rPr>
-            </w:pPr>
-            <w:r>
-              <w:rPr>
-                <w:rFonts w:cstheme="minorHAnsi"/>
-                <w:i/>
-                <w:iCs/>
-              </w:rPr>
-              <w:t>IBFRA</w:t>
-            </w:r>
-          </w:p>
-        </w:tc>
-        <w:tc>
-          <w:tcPr>
-            <w:tcW w:w="1624" w:type="dxa"/>
-            <w:gridSpan w:val="4"/>
-            <w:tcBorders>
-              <w:top w:val="nil"/>
-              <w:left w:val="nil"/>
-              <w:right w:val="nil"/>
-            </w:tcBorders>
-          </w:tcPr>
-          <w:p>
-            <w:pPr>
-              <w:rPr>
-                <w:rFonts w:cstheme="minorHAnsi"/>
-              </w:rPr>
-            </w:pPr>
-          </w:p>
-        </w:tc>
-        <w:tc>
-          <w:tcPr>
-            <w:tcW w:w="808" w:type="dxa"/>
-            <w:tcBorders>
-              <w:top w:val="nil"/>
-              <w:left w:val="nil"/>
-            </w:tcBorders>
-          </w:tcPr>
-          <w:p>
-            <w:pPr>
-              <w:rPr>
-                <w:rFonts w:cstheme="minorHAnsi"/>
-                <w:i/>
-                <w:iCs/>
-              </w:rPr>
-            </w:pPr>
-            <w:r>
-              <w:rPr>
-                <w:rFonts w:cstheme="minorHAnsi"/>
-                <w:i/>
-                <w:iCs/>
-              </w:rPr>
-              <w:t>AGU</w:t>
-            </w:r>
-          </w:p>
-        </w:tc>
-        <w:tc>
-          <w:tcPr>
-            <w:tcW w:w="2191" w:type="dxa"/>
-            <w:gridSpan w:val="4"/>
-            <w:vMerge/>
-          </w:tcPr>
-          <w:p>
-            <w:pPr>
-              <w:rPr>
-                <w:rFonts w:cstheme="minorHAnsi"/>
-              </w:rPr>
-            </w:pPr>
-          </w:p>
-        </w:tc>
-        <w:tc>
-          <w:tcPr>
-            <w:tcW w:w="1428" w:type="dxa"/>
-            <w:gridSpan w:val="2"/>
-            <w:vMerge/>
-          </w:tcPr>
-          <w:p>
-            <w:pPr>
-              <w:rPr>
-                <w:rFonts w:cstheme="minorHAnsi"/>
-              </w:rPr>
-            </w:pPr>
-          </w:p>
-        </w:tc>
-      </w:tr>
-    </w:tbl>
-    <w:p>
-      <w:pPr>
-        <w:rPr>
-          <w:rFonts w:cstheme="minorHAnsi"/>
-        </w:rPr>
-      </w:pPr>
-    </w:p>
-    <w:p>
-      <w:pPr>
-        <w:pStyle w:val="Heading3"/>
-        <w:rPr>
-          <w:rFonts w:asciiTheme="minorHAnsi" w:hAnsiTheme="minorHAnsi" w:cstheme="minorHAnsi"/>
-        </w:rPr>
-      </w:pPr>
-      <w:bookmarkStart w:id="15" w:name="_Toc42179373"/>
-      <w:r>
-        <w:rPr>
-          <w:rFonts w:asciiTheme="minorHAnsi" w:hAnsiTheme="minorHAnsi" w:cstheme="minorHAnsi"/>
-        </w:rPr>
-        <w:t>Outcomes</w:t>
-      </w:r>
-      <w:bookmarkEnd w:id="15"/>
-    </w:p>
-    <w:p>
-      <w:pPr>
-        <w:pStyle w:val="Heading4"/>
-      </w:pPr>
-      <w:r>
-        <w:t>Manuscript</w:t>
-      </w:r>
-    </w:p>
-    <w:p>
-      <w:pPr>
-        <w:rPr>
-          <w:rFonts w:cstheme="minorHAnsi"/>
-        </w:rPr>
-      </w:pPr>
-      <w:r>
-        <w:rPr>
-          <w:rFonts w:cstheme="minorHAnsi"/>
-        </w:rPr>
-        <w:t xml:space="preserve">A manuscript of this chapter will be completed according to the timeline and submitted to the appropriate journal venue (possibly </w:t>
+    </w:p>
+    <w:p>
+      <w:pPr>
+        <w:spacing w:line="360" w:lineRule="auto"/>
+        <w:ind w:left="720" w:hanging="720"/>
+        <w:rPr>
+          <w:rFonts w:cstheme="minorHAnsi"/>
+          <w:color w:val="000000" w:themeColor="text1"/>
+          <w:sz w:val="20"/>
+          <w:szCs w:val="20"/>
+          <w:shd w:val="clear" w:color="auto" w:fill="FFFFFF"/>
+        </w:rPr>
+      </w:pPr>
+      <w:proofErr w:type="spellStart"/>
+      <w:r>
+        <w:rPr>
+          <w:rFonts w:cstheme="minorHAnsi"/>
+          <w:color w:val="000000" w:themeColor="text1"/>
+          <w:sz w:val="20"/>
+          <w:szCs w:val="20"/>
+          <w:shd w:val="clear" w:color="auto" w:fill="FFFFFF"/>
+        </w:rPr>
+        <w:t>Astrup</w:t>
+      </w:r>
+      <w:proofErr w:type="spellEnd"/>
+      <w:r>
+        <w:rPr>
+          <w:rFonts w:cstheme="minorHAnsi"/>
+          <w:color w:val="000000" w:themeColor="text1"/>
+          <w:sz w:val="20"/>
+          <w:szCs w:val="20"/>
+          <w:shd w:val="clear" w:color="auto" w:fill="FFFFFF"/>
+        </w:rPr>
+        <w:t>, R., Bernier, P.Y., Genet, H., Lutz, D.A. and Bright, R.M., 2018. A sensible climate solution for the boreal forest. </w:t>
       </w:r>
       <w:r>
         <w:rPr>
           <w:rFonts w:cstheme="minorHAnsi"/>
           <w:i/>
           <w:iCs/>
-        </w:rPr>
-        <w:t>Forest Ecology and Management</w:t>
-      </w:r>
-      <w:r>
-        <w:rPr>
-          <w:rFonts w:cstheme="minorHAnsi"/>
-        </w:rPr>
-        <w:t xml:space="preserve">). </w:t>
-      </w:r>
-    </w:p>
-    <w:p>
-      <w:pPr>
-        <w:rPr>
-          <w:rFonts w:cstheme="minorHAnsi"/>
-        </w:rPr>
-      </w:pPr>
-    </w:p>
-    <w:p>
-      <w:pPr>
-        <w:pStyle w:val="Heading4"/>
-      </w:pPr>
-      <w:r>
-        <w:t>Policy Brief</w:t>
-      </w:r>
-    </w:p>
-    <w:p>
-      <w:pPr>
-        <w:rPr>
-          <w:rFonts w:cstheme="minorHAnsi"/>
-        </w:rPr>
-      </w:pPr>
-      <w:r>
-        <w:rPr>
-          <w:rFonts w:cstheme="minorHAnsi"/>
-        </w:rPr>
-        <w:t xml:space="preserve">An additional output from this chapter will be an actionable policy and management brief delivered to the Alaskan fire management community according to the expectations of the Joint Fire Science Program. </w:t>
-      </w:r>
-    </w:p>
-    <w:p>
-      <w:pPr>
-        <w:rPr>
-          <w:rFonts w:cstheme="minorHAnsi"/>
-        </w:rPr>
-      </w:pPr>
-    </w:p>
-    <w:p>
-      <w:pPr>
-        <w:pStyle w:val="Heading4"/>
-      </w:pPr>
-      <w:r>
-        <w:t>Presentations</w:t>
-      </w:r>
-    </w:p>
-    <w:p>
-      <w:pPr>
-        <w:rPr>
-          <w:rFonts w:cstheme="minorHAnsi"/>
-          <w:b/>
-          <w:bCs/>
-        </w:rPr>
-      </w:pPr>
-      <w:r>
-        <w:rPr>
-          <w:rFonts w:cstheme="minorHAnsi"/>
-        </w:rPr>
-        <w:t>Results from this chapter have been and will be presented at the following venues:</w:t>
-      </w:r>
-    </w:p>
-    <w:p>
-      <w:pPr>
-        <w:numPr>
-          <w:ilvl w:val="0"/>
-          <w:numId w:val="2"/>
-        </w:numPr>
-        <w:rPr>
-          <w:rFonts w:cstheme="minorHAnsi"/>
-          <w:b/>
-          <w:bCs/>
-        </w:rPr>
-      </w:pPr>
+          <w:color w:val="000000" w:themeColor="text1"/>
+          <w:sz w:val="20"/>
+          <w:szCs w:val="20"/>
+          <w:shd w:val="clear" w:color="auto" w:fill="FFFFFF"/>
+        </w:rPr>
+        <w:t>Nature Climate Change</w:t>
+      </w:r>
+      <w:r>
+        <w:rPr>
+          <w:rFonts w:cstheme="minorHAnsi"/>
+          <w:color w:val="000000" w:themeColor="text1"/>
+          <w:sz w:val="20"/>
+          <w:szCs w:val="20"/>
+          <w:shd w:val="clear" w:color="auto" w:fill="FFFFFF"/>
+        </w:rPr>
+        <w:t>, </w:t>
+      </w:r>
       <w:r>
         <w:rPr>
           <w:rFonts w:cstheme="minorHAnsi"/>
           <w:i/>
           <w:iCs/>
-        </w:rPr>
-        <w:t>“Evaluating flammability of reburns in the boreal forests of Interior Alaska</w:t>
-      </w:r>
-      <w:r>
-        <w:rPr>
-          <w:rFonts w:cstheme="minorHAnsi"/>
-        </w:rPr>
-        <w:t>”.</w:t>
-      </w:r>
-      <w:r>
-        <w:rPr>
-          <w:rFonts w:cstheme="minorHAnsi"/>
-          <w:b/>
-          <w:bCs/>
-        </w:rPr>
-        <w:t xml:space="preserve"> Joint Fire Science Program</w:t>
-      </w:r>
-      <w:r>
-        <w:rPr>
-          <w:rFonts w:cstheme="minorHAnsi"/>
-        </w:rPr>
-        <w:t>. Webinar</w:t>
-      </w:r>
-      <w:r>
-        <w:rPr>
-          <w:rFonts w:cstheme="minorHAnsi"/>
-          <w:b/>
-          <w:bCs/>
-        </w:rPr>
-        <w:t>. April 16</w:t>
-      </w:r>
-      <w:r>
-        <w:rPr>
-          <w:rFonts w:cstheme="minorHAnsi"/>
-          <w:b/>
-          <w:bCs/>
-          <w:vertAlign w:val="superscript"/>
-        </w:rPr>
-        <w:t>th</w:t>
-      </w:r>
-      <w:r>
-        <w:rPr>
-          <w:rFonts w:cstheme="minorHAnsi"/>
-          <w:b/>
-          <w:bCs/>
-        </w:rPr>
-        <w:t xml:space="preserve">, 2020. </w:t>
-      </w:r>
-    </w:p>
-    <w:p>
-      <w:pPr>
-        <w:numPr>
-          <w:ilvl w:val="0"/>
-          <w:numId w:val="2"/>
-        </w:numPr>
-        <w:rPr>
-          <w:rFonts w:cstheme="minorHAnsi"/>
-          <w:b/>
-          <w:bCs/>
-        </w:rPr>
-      </w:pPr>
+          <w:color w:val="000000" w:themeColor="text1"/>
+          <w:sz w:val="20"/>
+          <w:szCs w:val="20"/>
+          <w:shd w:val="clear" w:color="auto" w:fill="FFFFFF"/>
+        </w:rPr>
+        <w:t>8</w:t>
+      </w:r>
+      <w:r>
+        <w:rPr>
+          <w:rFonts w:cstheme="minorHAnsi"/>
+          <w:color w:val="000000" w:themeColor="text1"/>
+          <w:sz w:val="20"/>
+          <w:szCs w:val="20"/>
+          <w:shd w:val="clear" w:color="auto" w:fill="FFFFFF"/>
+        </w:rPr>
+        <w:t>(1), pp.11-12.</w:t>
+      </w:r>
+    </w:p>
+    <w:p>
+      <w:pPr>
+        <w:spacing w:line="360" w:lineRule="auto"/>
+        <w:ind w:left="720" w:hanging="720"/>
+        <w:rPr>
+          <w:rFonts w:cstheme="minorHAnsi"/>
+          <w:color w:val="000000" w:themeColor="text1"/>
+          <w:sz w:val="20"/>
+          <w:szCs w:val="20"/>
+          <w:shd w:val="clear" w:color="auto" w:fill="FFFFFF"/>
+        </w:rPr>
+      </w:pPr>
+      <w:proofErr w:type="spellStart"/>
+      <w:r>
+        <w:rPr>
+          <w:rFonts w:cstheme="minorHAnsi"/>
+          <w:color w:val="000000" w:themeColor="text1"/>
+          <w:sz w:val="20"/>
+          <w:szCs w:val="20"/>
+          <w:shd w:val="clear" w:color="auto" w:fill="FFFFFF"/>
+        </w:rPr>
+        <w:t>Balshi</w:t>
+      </w:r>
+      <w:proofErr w:type="spellEnd"/>
+      <w:r>
+        <w:rPr>
+          <w:rFonts w:cstheme="minorHAnsi"/>
+          <w:color w:val="000000" w:themeColor="text1"/>
+          <w:sz w:val="20"/>
+          <w:szCs w:val="20"/>
+          <w:shd w:val="clear" w:color="auto" w:fill="FFFFFF"/>
+        </w:rPr>
+        <w:t xml:space="preserve">, M.S., </w:t>
+      </w:r>
+      <w:proofErr w:type="spellStart"/>
+      <w:r>
+        <w:rPr>
+          <w:rFonts w:cstheme="minorHAnsi"/>
+          <w:color w:val="000000" w:themeColor="text1"/>
+          <w:sz w:val="20"/>
+          <w:szCs w:val="20"/>
+          <w:shd w:val="clear" w:color="auto" w:fill="FFFFFF"/>
+        </w:rPr>
+        <w:t>McGUIRE</w:t>
+      </w:r>
+      <w:proofErr w:type="spellEnd"/>
+      <w:r>
+        <w:rPr>
+          <w:rFonts w:cstheme="minorHAnsi"/>
+          <w:color w:val="000000" w:themeColor="text1"/>
+          <w:sz w:val="20"/>
+          <w:szCs w:val="20"/>
+          <w:shd w:val="clear" w:color="auto" w:fill="FFFFFF"/>
+        </w:rPr>
+        <w:t>, A.D., Duffy, P., Flannigan, M., Walsh, J. and Melillo, J., 2009. Assessing the response of area burned to changing climate in western boreal North America using a Multivariate Adaptive Regression Splines (MARS) approach. Global Change Biology, 15(3), pp.578-600.</w:t>
+      </w:r>
+    </w:p>
+    <w:p>
+      <w:pPr>
+        <w:spacing w:line="360" w:lineRule="auto"/>
+        <w:ind w:left="720" w:hanging="720"/>
+        <w:rPr>
+          <w:rFonts w:cstheme="minorHAnsi"/>
+          <w:color w:val="000000" w:themeColor="text1"/>
+          <w:sz w:val="20"/>
+          <w:szCs w:val="20"/>
+          <w:shd w:val="clear" w:color="auto" w:fill="FFFFFF"/>
+        </w:rPr>
+      </w:pPr>
+      <w:r>
+        <w:rPr>
+          <w:rFonts w:cstheme="minorHAnsi"/>
+          <w:color w:val="000000" w:themeColor="text1"/>
+          <w:sz w:val="20"/>
+          <w:szCs w:val="20"/>
+          <w:shd w:val="clear" w:color="auto" w:fill="FFFFFF"/>
+        </w:rPr>
+        <w:t>Brown, J.K., 1974. Handbook for inventorying downed woody material. </w:t>
+      </w:r>
       <w:r>
         <w:rPr>
           <w:rFonts w:cstheme="minorHAnsi"/>
           <w:i/>
           <w:iCs/>
-        </w:rPr>
-        <w:t>“Fuel loads and fire behavior in reburned stands”</w:t>
-      </w:r>
-      <w:r>
-        <w:rPr>
-          <w:rFonts w:cstheme="minorHAnsi"/>
-          <w:b/>
-          <w:bCs/>
-        </w:rPr>
-        <w:t xml:space="preserve">. Alaska Fall Fire Review: Alaska Fire Science Consortium. </w:t>
-      </w:r>
-      <w:r>
-        <w:rPr>
-          <w:rFonts w:cstheme="minorHAnsi"/>
-        </w:rPr>
-        <w:t xml:space="preserve">Fairbanks, Alaska. </w:t>
-      </w:r>
-      <w:r>
-        <w:rPr>
-          <w:rFonts w:cstheme="minorHAnsi"/>
-          <w:b/>
-          <w:bCs/>
-        </w:rPr>
-        <w:t xml:space="preserve">November 2020. </w:t>
-      </w:r>
-      <w:r>
-        <w:rPr>
-          <w:rFonts w:cstheme="minorHAnsi"/>
-        </w:rPr>
-        <w:t>[Tentatively– may change due to COVID-19]</w:t>
-      </w:r>
-    </w:p>
-    <w:p>
-      <w:pPr>
-        <w:numPr>
-          <w:ilvl w:val="0"/>
-          <w:numId w:val="2"/>
-        </w:numPr>
-        <w:rPr>
-          <w:rFonts w:cstheme="minorHAnsi"/>
-          <w:b/>
-          <w:bCs/>
-        </w:rPr>
-      </w:pPr>
+          <w:color w:val="000000" w:themeColor="text1"/>
+          <w:sz w:val="20"/>
+          <w:szCs w:val="20"/>
+          <w:shd w:val="clear" w:color="auto" w:fill="FFFFFF"/>
+        </w:rPr>
+        <w:t>Gen. Tech. Rep. INT-16. Ogden, UT: US Department of Agriculture, Forest Service, Intermountain Forest and Range Experiment Station. 24 p.</w:t>
+      </w:r>
+      <w:r>
+        <w:rPr>
+          <w:rFonts w:cstheme="minorHAnsi"/>
+          <w:color w:val="000000" w:themeColor="text1"/>
+          <w:sz w:val="20"/>
+          <w:szCs w:val="20"/>
+          <w:shd w:val="clear" w:color="auto" w:fill="FFFFFF"/>
+        </w:rPr>
+        <w:t>, </w:t>
+      </w:r>
       <w:r>
         <w:rPr>
           <w:rFonts w:cstheme="minorHAnsi"/>
           <w:i/>
           <w:iCs/>
-        </w:rPr>
-        <w:t xml:space="preserve">“Emerging deciduous communities alter fuel loads in repeat reburned stands in Boreal Interior Alaska”. </w:t>
-      </w:r>
-      <w:r>
-        <w:rPr>
-          <w:rFonts w:cstheme="minorHAnsi"/>
-          <w:b/>
-          <w:bCs/>
-        </w:rPr>
-        <w:t xml:space="preserve">Association of Fire Ecology. </w:t>
-      </w:r>
-      <w:r>
-        <w:rPr>
-          <w:rFonts w:cstheme="minorHAnsi"/>
-        </w:rPr>
-        <w:t xml:space="preserve">Florence, Italy. </w:t>
-      </w:r>
-      <w:r>
-        <w:rPr>
-          <w:rFonts w:cstheme="minorHAnsi"/>
-          <w:b/>
-          <w:bCs/>
-        </w:rPr>
-        <w:t>October 2020.</w:t>
-      </w:r>
-      <w:r>
-        <w:rPr>
-          <w:rFonts w:cstheme="minorHAnsi"/>
-        </w:rPr>
-        <w:t xml:space="preserve"> [Tentatively – may change due to COVID-19]</w:t>
-      </w:r>
-    </w:p>
-    <w:p>
-      <w:pPr>
-        <w:numPr>
-          <w:ilvl w:val="0"/>
-          <w:numId w:val="2"/>
-        </w:numPr>
-        <w:rPr>
-          <w:rFonts w:cstheme="minorHAnsi"/>
-        </w:rPr>
-      </w:pPr>
-      <w:r>
-        <w:rPr>
-          <w:rFonts w:cstheme="minorHAnsi"/>
-          <w:b/>
-          <w:bCs/>
-        </w:rPr>
-        <w:t>International Boreal Forest Research Association</w:t>
+          <w:color w:val="000000" w:themeColor="text1"/>
+          <w:sz w:val="20"/>
+          <w:szCs w:val="20"/>
+          <w:shd w:val="clear" w:color="auto" w:fill="FFFFFF"/>
+        </w:rPr>
+        <w:t>16</w:t>
+      </w:r>
+      <w:r>
+        <w:rPr>
+          <w:rFonts w:cstheme="minorHAnsi"/>
+          <w:color w:val="000000" w:themeColor="text1"/>
+          <w:sz w:val="20"/>
+          <w:szCs w:val="20"/>
+          <w:shd w:val="clear" w:color="auto" w:fill="FFFFFF"/>
+        </w:rPr>
+        <w:t>.</w:t>
+      </w:r>
+    </w:p>
+    <w:p>
+      <w:pPr>
+        <w:spacing w:line="360" w:lineRule="auto"/>
+        <w:ind w:left="720" w:hanging="720"/>
+        <w:rPr>
+          <w:rFonts w:cstheme="minorHAnsi"/>
+          <w:color w:val="000000" w:themeColor="text1"/>
+          <w:sz w:val="20"/>
+          <w:szCs w:val="20"/>
+          <w:shd w:val="clear" w:color="auto" w:fill="FFFFFF"/>
+        </w:rPr>
+      </w:pPr>
+      <w:r>
+        <w:rPr>
+          <w:rFonts w:cstheme="minorHAnsi"/>
+          <w:color w:val="000000" w:themeColor="text1"/>
+          <w:sz w:val="20"/>
+          <w:szCs w:val="20"/>
+          <w:shd w:val="clear" w:color="auto" w:fill="FFFFFF"/>
+        </w:rPr>
+        <w:t>Brubaker, L.B., Higuera, P.E., Rupp, T.S., Olson, M.A., Anderson, P.M. and Hu, F.S., 2009. Linking sediment‐charcoal records and ecological modeling to understand causes of fire‐regime change in boreal forests. </w:t>
       </w:r>
       <w:r>
         <w:rPr>
           <w:rFonts w:cstheme="minorHAnsi"/>
           <w:i/>
           <w:iCs/>
-        </w:rPr>
-        <w:t>.</w:t>
-      </w:r>
-      <w:r>
-        <w:rPr>
-          <w:rFonts w:cstheme="minorHAnsi"/>
-          <w:b/>
-          <w:bCs/>
-        </w:rPr>
-        <w:t xml:space="preserve"> </w:t>
-      </w:r>
-      <w:r>
-        <w:rPr>
-          <w:rFonts w:cstheme="minorHAnsi"/>
-        </w:rPr>
-        <w:t>Fairbanks Alaska.</w:t>
-      </w:r>
-      <w:r>
-        <w:rPr>
-          <w:rFonts w:cstheme="minorHAnsi"/>
-          <w:b/>
-          <w:bCs/>
-        </w:rPr>
-        <w:t xml:space="preserve"> </w:t>
-      </w:r>
-      <w:r>
-        <w:rPr>
-          <w:rFonts w:cstheme="minorHAnsi"/>
-        </w:rPr>
-        <w:t>[Tentatively -Moved to September 2021 due to COVID-19]</w:t>
-      </w:r>
-    </w:p>
-    <w:p>
-      <w:pPr>
-        <w:rPr>
-          <w:rFonts w:cstheme="minorHAnsi"/>
-        </w:rPr>
-      </w:pPr>
-    </w:p>
-    <w:p>
-      <w:pPr>
-        <w:pStyle w:val="Heading2"/>
-        <w:rPr>
-          <w:rFonts w:asciiTheme="minorHAnsi" w:hAnsiTheme="minorHAnsi" w:cstheme="minorHAnsi"/>
-        </w:rPr>
-      </w:pPr>
-      <w:bookmarkStart w:id="16" w:name="_Toc42179374"/>
-      <w:r>
-        <w:rPr>
-          <w:rFonts w:asciiTheme="minorHAnsi" w:hAnsiTheme="minorHAnsi" w:cstheme="minorHAnsi"/>
-        </w:rPr>
-        <w:t>References</w:t>
-      </w:r>
-      <w:bookmarkEnd w:id="16"/>
-      <w:r>
-        <w:rPr>
-          <w:rFonts w:asciiTheme="minorHAnsi" w:hAnsiTheme="minorHAnsi" w:cstheme="minorHAnsi"/>
-        </w:rPr>
-        <w:t xml:space="preserve"> </w:t>
-      </w:r>
-    </w:p>
-    <w:p>
-      <w:pPr>
-        <w:ind w:left="720" w:hanging="720"/>
-        <w:rPr>
-          <w:rFonts w:cstheme="minorHAnsi"/>
-          <w:color w:val="000000" w:themeColor="text1"/>
-          <w:sz w:val="20"/>
-          <w:szCs w:val="20"/>
-          <w:shd w:val="clear" w:color="auto" w:fill="FFFFFF"/>
-        </w:rPr>
-      </w:pPr>
-      <w:proofErr w:type="spellStart"/>
-      <w:r>
-        <w:rPr>
-          <w:rFonts w:cstheme="minorHAnsi"/>
-          <w:color w:val="000000" w:themeColor="text1"/>
-          <w:sz w:val="20"/>
-          <w:szCs w:val="20"/>
-          <w:shd w:val="clear" w:color="auto" w:fill="FFFFFF"/>
-        </w:rPr>
-        <w:t>Astrup</w:t>
-      </w:r>
-      <w:proofErr w:type="spellEnd"/>
-      <w:r>
-        <w:rPr>
-          <w:rFonts w:cstheme="minorHAnsi"/>
-          <w:color w:val="000000" w:themeColor="text1"/>
-          <w:sz w:val="20"/>
-          <w:szCs w:val="20"/>
-          <w:shd w:val="clear" w:color="auto" w:fill="FFFFFF"/>
-        </w:rPr>
-        <w:t>, R., Bernier, P.Y., Genet, H., Lutz, D.A. and Bright, R.M., 2018. A sensible climate solution for the boreal forest. </w:t>
+          <w:color w:val="000000" w:themeColor="text1"/>
+          <w:sz w:val="20"/>
+          <w:szCs w:val="20"/>
+          <w:shd w:val="clear" w:color="auto" w:fill="FFFFFF"/>
+        </w:rPr>
+        <w:t>Ecology</w:t>
+      </w:r>
+      <w:r>
+        <w:rPr>
+          <w:rFonts w:cstheme="minorHAnsi"/>
+          <w:color w:val="000000" w:themeColor="text1"/>
+          <w:sz w:val="20"/>
+          <w:szCs w:val="20"/>
+          <w:shd w:val="clear" w:color="auto" w:fill="FFFFFF"/>
+        </w:rPr>
+        <w:t>, </w:t>
       </w:r>
       <w:r>
         <w:rPr>
@@ -3873,17 +2038,78 @@
           <w:szCs w:val="20"/>
           <w:shd w:val="clear" w:color="auto" w:fill="FFFFFF"/>
         </w:rPr>
-        <w:t>Nature Climate Change</w:t>
-      </w:r>
-      <w:r>
-        <w:rPr>
-          <w:rFonts w:cstheme="minorHAnsi"/>
-          <w:color w:val="000000" w:themeColor="text1"/>
-          <w:sz w:val="20"/>
-          <w:szCs w:val="20"/>
-          <w:shd w:val="clear" w:color="auto" w:fill="FFFFFF"/>
-        </w:rPr>
-        <w:t>, </w:t>
+        <w:t>90</w:t>
+      </w:r>
+      <w:r>
+        <w:rPr>
+          <w:rFonts w:cstheme="minorHAnsi"/>
+          <w:color w:val="000000" w:themeColor="text1"/>
+          <w:sz w:val="20"/>
+          <w:szCs w:val="20"/>
+          <w:shd w:val="clear" w:color="auto" w:fill="FFFFFF"/>
+        </w:rPr>
+        <w:t>(7), pp.1788-1801.</w:t>
+      </w:r>
+    </w:p>
+    <w:p>
+      <w:pPr>
+        <w:spacing w:line="360" w:lineRule="auto"/>
+        <w:ind w:left="720" w:hanging="720"/>
+        <w:rPr>
+          <w:rFonts w:cstheme="minorHAnsi"/>
+          <w:color w:val="000000" w:themeColor="text1"/>
+          <w:sz w:val="20"/>
+          <w:szCs w:val="20"/>
+        </w:rPr>
+      </w:pPr>
+      <w:r>
+        <w:rPr>
+          <w:rFonts w:cstheme="minorHAnsi"/>
+          <w:color w:val="000000" w:themeColor="text1"/>
+          <w:sz w:val="20"/>
+          <w:szCs w:val="20"/>
+        </w:rPr>
+        <w:t xml:space="preserve">Hardy, C., Heilman, W., Weise, D., </w:t>
+      </w:r>
+      <w:proofErr w:type="spellStart"/>
+      <w:r>
+        <w:rPr>
+          <w:rFonts w:cstheme="minorHAnsi"/>
+          <w:color w:val="000000" w:themeColor="text1"/>
+          <w:sz w:val="20"/>
+          <w:szCs w:val="20"/>
+        </w:rPr>
+        <w:t>Goodrick</w:t>
+      </w:r>
+      <w:proofErr w:type="spellEnd"/>
+      <w:r>
+        <w:rPr>
+          <w:rFonts w:cstheme="minorHAnsi"/>
+          <w:color w:val="000000" w:themeColor="text1"/>
+          <w:sz w:val="20"/>
+          <w:szCs w:val="20"/>
+        </w:rPr>
+        <w:t xml:space="preserve">, S. and </w:t>
+      </w:r>
+      <w:proofErr w:type="spellStart"/>
+      <w:r>
+        <w:rPr>
+          <w:rFonts w:cstheme="minorHAnsi"/>
+          <w:color w:val="000000" w:themeColor="text1"/>
+          <w:sz w:val="20"/>
+          <w:szCs w:val="20"/>
+        </w:rPr>
+        <w:t>Ottmar</w:t>
+      </w:r>
+      <w:proofErr w:type="spellEnd"/>
+      <w:r>
+        <w:rPr>
+          <w:rFonts w:cstheme="minorHAnsi"/>
+          <w:color w:val="000000" w:themeColor="text1"/>
+          <w:sz w:val="20"/>
+          <w:szCs w:val="20"/>
+        </w:rPr>
+        <w:t>, R., 2008. Final Report: Fire behavior advancement plan; a plan for addressing physical fire processes within the core fire science portfolio. </w:t>
       </w:r>
       <w:r>
         <w:rPr>
@@ -3893,23 +2119,22 @@
           <w:color w:val="000000" w:themeColor="text1"/>
           <w:sz w:val="20"/>
           <w:szCs w:val="20"/>
-          <w:shd w:val="clear" w:color="auto" w:fill="FFFFFF"/>
-        </w:rPr>
-        <w:t>8</w:t>
-      </w:r>
-      <w:r>
-        <w:rPr>
-          <w:rFonts w:cstheme="minorHAnsi"/>
-          <w:color w:val="000000" w:themeColor="text1"/>
-          <w:sz w:val="20"/>
-          <w:szCs w:val="20"/>
-          <w:shd w:val="clear" w:color="auto" w:fill="FFFFFF"/>
-        </w:rPr>
-        <w:t>(1), pp.11-12.</w:t>
-      </w:r>
-    </w:p>
-    <w:p>
-      <w:pPr>
+        </w:rPr>
+        <w:t>Joint Fire Science Program</w:t>
+      </w:r>
+      <w:r>
+        <w:rPr>
+          <w:rFonts w:cstheme="minorHAnsi"/>
+          <w:color w:val="000000" w:themeColor="text1"/>
+          <w:sz w:val="20"/>
+          <w:szCs w:val="20"/>
+        </w:rPr>
+        <w:t>.</w:t>
+      </w:r>
+    </w:p>
+    <w:p>
+      <w:pPr>
+        <w:spacing w:line="360" w:lineRule="auto"/>
         <w:ind w:left="720" w:hanging="720"/>
         <w:rPr>
           <w:rFonts w:cstheme="minorHAnsi"/>
@@ -3919,6 +2144,16 @@
           <w:shd w:val="clear" w:color="auto" w:fill="FFFFFF"/>
         </w:rPr>
       </w:pPr>
+      <w:r>
+        <w:rPr>
+          <w:rFonts w:cstheme="minorHAnsi"/>
+          <w:color w:val="000000" w:themeColor="text1"/>
+          <w:sz w:val="20"/>
+          <w:szCs w:val="20"/>
+          <w:shd w:val="clear" w:color="auto" w:fill="FFFFFF"/>
+        </w:rPr>
+        <w:t xml:space="preserve">Hawley, C.M., Loudermilk, E.L., Rowell, E.M. and </w:t>
+      </w:r>
       <w:proofErr w:type="spellStart"/>
       <w:r>
         <w:rPr>
@@ -3928,7 +2163,7 @@
           <w:szCs w:val="20"/>
           <w:shd w:val="clear" w:color="auto" w:fill="FFFFFF"/>
         </w:rPr>
-        <w:t>Balshi</w:t>
+        <w:t>Pokswinski</w:t>
       </w:r>
       <w:proofErr w:type="spellEnd"/>
       <w:r>
@@ -3939,52 +2174,9 @@
           <w:szCs w:val="20"/>
           <w:shd w:val="clear" w:color="auto" w:fill="FFFFFF"/>
         </w:rPr>
-        <w:t xml:space="preserve">, M.S., </w:t>
+        <w:t>, S., 2018. A novel approach to fuel biomass sampling for 3D fuel characterization. </w:t>
       </w:r>
       <w:proofErr w:type="spellStart"/>
-      <w:r>
-        <w:rPr>
-          <w:rFonts w:cstheme="minorHAnsi"/>
-          <w:color w:val="000000" w:themeColor="text1"/>
-          <w:sz w:val="20"/>
-          <w:szCs w:val="20"/>
-          <w:shd w:val="clear" w:color="auto" w:fill="FFFFFF"/>
-        </w:rPr>
-        <w:t>McGUIRE</w:t>
-      </w:r>
-      <w:proofErr w:type="spellEnd"/>
-      <w:r>
-        <w:rPr>
-          <w:rFonts w:cstheme="minorHAnsi"/>
-          <w:color w:val="000000" w:themeColor="text1"/>
-          <w:sz w:val="20"/>
-          <w:szCs w:val="20"/>
-          <w:shd w:val="clear" w:color="auto" w:fill="FFFFFF"/>
-        </w:rPr>
-        <w:t>, A.D., Duffy, P., Flannigan, M., Walsh, J. and Melillo, J., 2009. Assessing the response of area burned to changing climate in western boreal North America using a Multivariate Adaptive Regression Splines (MARS) approach. Global Change Biology, 15(3), pp.578-600.</w:t>
-      </w:r>
-    </w:p>
-    <w:p>
-      <w:pPr>
-        <w:ind w:left="720" w:hanging="720"/>
-        <w:rPr>
-          <w:rFonts w:cstheme="minorHAnsi"/>
-          <w:color w:val="000000" w:themeColor="text1"/>
-          <w:sz w:val="20"/>
-          <w:szCs w:val="20"/>
-          <w:shd w:val="clear" w:color="auto" w:fill="FFFFFF"/>
-        </w:rPr>
-      </w:pPr>
-      <w:r>
-        <w:rPr>
-          <w:rFonts w:cstheme="minorHAnsi"/>
-          <w:color w:val="000000" w:themeColor="text1"/>
-          <w:sz w:val="20"/>
-          <w:szCs w:val="20"/>
-          <w:shd w:val="clear" w:color="auto" w:fill="FFFFFF"/>
-        </w:rPr>
-        <w:t>Brown, J.K., 1974. Handbook for inventorying downed woody material. </w:t>
-      </w:r>
       <w:r>
         <w:rPr>
           <w:rFonts w:cstheme="minorHAnsi"/>
@@ -3995,8 +2187,9 @@
           <w:szCs w:val="20"/>
           <w:shd w:val="clear" w:color="auto" w:fill="FFFFFF"/>
         </w:rPr>
-        <w:t>Gen. Tech. Rep. INT-16. Ogden, UT: US Department of Agriculture, Forest Service, Intermountain Forest and Range Experiment Station. 24 p.</w:t>
-      </w:r>
+        <w:t>MethodsX</w:t>
+      </w:r>
+      <w:proofErr w:type="spellEnd"/>
       <w:r>
         <w:rPr>
           <w:rFonts w:cstheme="minorHAnsi"/>
@@ -4017,21 +2210,22 @@
           <w:szCs w:val="20"/>
           <w:shd w:val="clear" w:color="auto" w:fill="FFFFFF"/>
         </w:rPr>
-        <w:t>16</w:t>
-      </w:r>
-      <w:r>
-        <w:rPr>
-          <w:rFonts w:cstheme="minorHAnsi"/>
-          <w:color w:val="000000" w:themeColor="text1"/>
-          <w:sz w:val="20"/>
-          <w:szCs w:val="20"/>
-          <w:shd w:val="clear" w:color="auto" w:fill="FFFFFF"/>
-        </w:rPr>
-        <w:t>.</w:t>
-      </w:r>
-    </w:p>
-    <w:p>
-      <w:pPr>
+        <w:t>5</w:t>
+      </w:r>
+      <w:r>
+        <w:rPr>
+          <w:rFonts w:cstheme="minorHAnsi"/>
+          <w:color w:val="000000" w:themeColor="text1"/>
+          <w:sz w:val="20"/>
+          <w:szCs w:val="20"/>
+          <w:shd w:val="clear" w:color="auto" w:fill="FFFFFF"/>
+        </w:rPr>
+        <w:t>, pp.1597-1604.</w:t>
+      </w:r>
+    </w:p>
+    <w:p>
+      <w:pPr>
+        <w:spacing w:line="360" w:lineRule="auto"/>
         <w:ind w:left="720" w:hanging="720"/>
         <w:rPr>
           <w:rFonts w:cstheme="minorHAnsi"/>
@@ -4041,15 +2235,27 @@
           <w:shd w:val="clear" w:color="auto" w:fill="FFFFFF"/>
         </w:rPr>
       </w:pPr>
-      <w:r>
-        <w:rPr>
-          <w:rFonts w:cstheme="minorHAnsi"/>
-          <w:color w:val="000000" w:themeColor="text1"/>
-          <w:sz w:val="20"/>
-          <w:szCs w:val="20"/>
-          <w:shd w:val="clear" w:color="auto" w:fill="FFFFFF"/>
-        </w:rPr>
-        <w:t>Brubaker, L.B., Higuera, P.E., Rupp, T.S., Olson, M.A., Anderson, P.M. and Hu, F.S., 2009. Linking sediment‐charcoal records and ecological modeling to understand causes of fire‐regime change in boreal forests. </w:t>
+      <w:proofErr w:type="spellStart"/>
+      <w:r>
+        <w:rPr>
+          <w:rFonts w:cstheme="minorHAnsi"/>
+          <w:color w:val="000000" w:themeColor="text1"/>
+          <w:sz w:val="20"/>
+          <w:szCs w:val="20"/>
+          <w:shd w:val="clear" w:color="auto" w:fill="FFFFFF"/>
+        </w:rPr>
+        <w:t>Hély</w:t>
+      </w:r>
+      <w:proofErr w:type="spellEnd"/>
+      <w:r>
+        <w:rPr>
+          <w:rFonts w:cstheme="minorHAnsi"/>
+          <w:color w:val="000000" w:themeColor="text1"/>
+          <w:sz w:val="20"/>
+          <w:szCs w:val="20"/>
+          <w:shd w:val="clear" w:color="auto" w:fill="FFFFFF"/>
+        </w:rPr>
+        <w:t>, C., Bergeron, Y. and Flannigan, M.D., 2000. Effects of stand composition on fire hazard in mixed‐wood Canadian boreal forest. </w:t>
       </w:r>
       <w:r>
         <w:rPr>
@@ -4061,7 +2267,7 @@
           <w:szCs w:val="20"/>
           <w:shd w:val="clear" w:color="auto" w:fill="FFFFFF"/>
         </w:rPr>
-        <w:t>Ecology</w:t>
+        <w:t>Journal of Vegetation Science</w:t>
       </w:r>
       <w:r>
         <w:rPr>
@@ -4083,255 +2289,6 @@
           <w:szCs w:val="20"/>
           <w:shd w:val="clear" w:color="auto" w:fill="FFFFFF"/>
         </w:rPr>
-        <w:t>90</w:t>
-      </w:r>
-      <w:r>
-        <w:rPr>
-          <w:rFonts w:cstheme="minorHAnsi"/>
-          <w:color w:val="000000" w:themeColor="text1"/>
-          <w:sz w:val="20"/>
-          <w:szCs w:val="20"/>
-          <w:shd w:val="clear" w:color="auto" w:fill="FFFFFF"/>
-        </w:rPr>
-        <w:t>(7), pp.1788-1801.</w:t>
-      </w:r>
-    </w:p>
-    <w:p>
-      <w:pPr>
-        <w:ind w:left="720" w:hanging="720"/>
-        <w:rPr>
-          <w:rFonts w:cstheme="minorHAnsi"/>
-          <w:color w:val="000000" w:themeColor="text1"/>
-          <w:sz w:val="20"/>
-          <w:szCs w:val="20"/>
-        </w:rPr>
-      </w:pPr>
-      <w:r>
-        <w:rPr>
-          <w:rFonts w:cstheme="minorHAnsi"/>
-          <w:color w:val="000000" w:themeColor="text1"/>
-          <w:sz w:val="20"/>
-          <w:szCs w:val="20"/>
-        </w:rPr>
-        <w:lastRenderedPageBreak/>
-        <w:t xml:space="preserve">Hardy, C., Heilman, W., Weise, D., </w:t>
-      </w:r>
-      <w:proofErr w:type="spellStart"/>
-      <w:r>
-        <w:rPr>
-          <w:rFonts w:cstheme="minorHAnsi"/>
-          <w:color w:val="000000" w:themeColor="text1"/>
-          <w:sz w:val="20"/>
-          <w:szCs w:val="20"/>
-        </w:rPr>
-        <w:t>Goodrick</w:t>
-      </w:r>
-      <w:proofErr w:type="spellEnd"/>
-      <w:r>
-        <w:rPr>
-          <w:rFonts w:cstheme="minorHAnsi"/>
-          <w:color w:val="000000" w:themeColor="text1"/>
-          <w:sz w:val="20"/>
-          <w:szCs w:val="20"/>
-        </w:rPr>
-        <w:t xml:space="preserve">, S. and </w:t>
-      </w:r>
-      <w:proofErr w:type="spellStart"/>
-      <w:r>
-        <w:rPr>
-          <w:rFonts w:cstheme="minorHAnsi"/>
-          <w:color w:val="000000" w:themeColor="text1"/>
-          <w:sz w:val="20"/>
-          <w:szCs w:val="20"/>
-        </w:rPr>
-        <w:t>Ottmar</w:t>
-      </w:r>
-      <w:proofErr w:type="spellEnd"/>
-      <w:r>
-        <w:rPr>
-          <w:rFonts w:cstheme="minorHAnsi"/>
-          <w:color w:val="000000" w:themeColor="text1"/>
-          <w:sz w:val="20"/>
-          <w:szCs w:val="20"/>
-        </w:rPr>
-        <w:t>, R., 2008. Final Report: Fire behavior advancement plan; a plan for addressing physical fire processes within the core fire science portfolio. </w:t>
-      </w:r>
-      <w:r>
-        <w:rPr>
-          <w:rFonts w:cstheme="minorHAnsi"/>
-          <w:i/>
-          <w:iCs/>
-          <w:color w:val="000000" w:themeColor="text1"/>
-          <w:sz w:val="20"/>
-          <w:szCs w:val="20"/>
-        </w:rPr>
-        <w:t>Joint Fire Science Program</w:t>
-      </w:r>
-      <w:r>
-        <w:rPr>
-          <w:rFonts w:cstheme="minorHAnsi"/>
-          <w:color w:val="000000" w:themeColor="text1"/>
-          <w:sz w:val="20"/>
-          <w:szCs w:val="20"/>
-        </w:rPr>
-        <w:t>.</w:t>
-      </w:r>
-    </w:p>
-    <w:p>
-      <w:pPr>
-        <w:ind w:left="720" w:hanging="720"/>
-        <w:rPr>
-          <w:rFonts w:cstheme="minorHAnsi"/>
-          <w:color w:val="000000" w:themeColor="text1"/>
-          <w:sz w:val="20"/>
-          <w:szCs w:val="20"/>
-          <w:shd w:val="clear" w:color="auto" w:fill="FFFFFF"/>
-        </w:rPr>
-      </w:pPr>
-      <w:r>
-        <w:rPr>
-          <w:rFonts w:cstheme="minorHAnsi"/>
-          <w:color w:val="000000" w:themeColor="text1"/>
-          <w:sz w:val="20"/>
-          <w:szCs w:val="20"/>
-          <w:shd w:val="clear" w:color="auto" w:fill="FFFFFF"/>
-        </w:rPr>
-        <w:t xml:space="preserve">Hawley, C.M., Loudermilk, E.L., Rowell, E.M. and </w:t>
-      </w:r>
-      <w:proofErr w:type="spellStart"/>
-      <w:r>
-        <w:rPr>
-          <w:rFonts w:cstheme="minorHAnsi"/>
-          <w:color w:val="000000" w:themeColor="text1"/>
-          <w:sz w:val="20"/>
-          <w:szCs w:val="20"/>
-          <w:shd w:val="clear" w:color="auto" w:fill="FFFFFF"/>
-        </w:rPr>
-        <w:t>Pokswinski</w:t>
-      </w:r>
-      <w:proofErr w:type="spellEnd"/>
-      <w:r>
-        <w:rPr>
-          <w:rFonts w:cstheme="minorHAnsi"/>
-          <w:color w:val="000000" w:themeColor="text1"/>
-          <w:sz w:val="20"/>
-          <w:szCs w:val="20"/>
-          <w:shd w:val="clear" w:color="auto" w:fill="FFFFFF"/>
-        </w:rPr>
-        <w:t>, S., 2018. A novel approach to fuel biomass sampling for 3D fuel characterization. </w:t>
-      </w:r>
-      <w:proofErr w:type="spellStart"/>
-      <w:r>
-        <w:rPr>
-          <w:rFonts w:cstheme="minorHAnsi"/>
-          <w:i/>
-          <w:iCs/>
-          <w:color w:val="000000" w:themeColor="text1"/>
-          <w:sz w:val="20"/>
-          <w:szCs w:val="20"/>
-          <w:shd w:val="clear" w:color="auto" w:fill="FFFFFF"/>
-        </w:rPr>
-        <w:t>MethodsX</w:t>
-      </w:r>
-      <w:proofErr w:type="spellEnd"/>
-      <w:r>
-        <w:rPr>
-          <w:rFonts w:cstheme="minorHAnsi"/>
-          <w:color w:val="000000" w:themeColor="text1"/>
-          <w:sz w:val="20"/>
-          <w:szCs w:val="20"/>
-          <w:shd w:val="clear" w:color="auto" w:fill="FFFFFF"/>
-        </w:rPr>
-        <w:t>, </w:t>
-      </w:r>
-      <w:r>
-        <w:rPr>
-          <w:rFonts w:cstheme="minorHAnsi"/>
-          <w:i/>
-          <w:iCs/>
-          <w:color w:val="000000" w:themeColor="text1"/>
-          <w:sz w:val="20"/>
-          <w:szCs w:val="20"/>
-          <w:shd w:val="clear" w:color="auto" w:fill="FFFFFF"/>
-        </w:rPr>
-        <w:t>5</w:t>
-      </w:r>
-      <w:r>
-        <w:rPr>
-          <w:rFonts w:cstheme="minorHAnsi"/>
-          <w:color w:val="000000" w:themeColor="text1"/>
-          <w:sz w:val="20"/>
-          <w:szCs w:val="20"/>
-          <w:shd w:val="clear" w:color="auto" w:fill="FFFFFF"/>
-        </w:rPr>
-        <w:t>, pp.1597-1604.</w:t>
-      </w:r>
-    </w:p>
-    <w:p>
-      <w:pPr>
-        <w:ind w:left="720" w:hanging="720"/>
-        <w:rPr>
-          <w:rFonts w:cstheme="minorHAnsi"/>
-          <w:color w:val="000000" w:themeColor="text1"/>
-          <w:sz w:val="20"/>
-          <w:szCs w:val="20"/>
-          <w:shd w:val="clear" w:color="auto" w:fill="FFFFFF"/>
-        </w:rPr>
-      </w:pPr>
-      <w:proofErr w:type="spellStart"/>
-      <w:r>
-        <w:rPr>
-          <w:rFonts w:cstheme="minorHAnsi"/>
-          <w:color w:val="000000" w:themeColor="text1"/>
-          <w:sz w:val="20"/>
-          <w:szCs w:val="20"/>
-          <w:shd w:val="clear" w:color="auto" w:fill="FFFFFF"/>
-        </w:rPr>
-        <w:t>Hély</w:t>
-      </w:r>
-      <w:proofErr w:type="spellEnd"/>
-      <w:r>
-        <w:rPr>
-          <w:rFonts w:cstheme="minorHAnsi"/>
-          <w:color w:val="000000" w:themeColor="text1"/>
-          <w:sz w:val="20"/>
-          <w:szCs w:val="20"/>
-          <w:shd w:val="clear" w:color="auto" w:fill="FFFFFF"/>
-        </w:rPr>
-        <w:t>, C., Bergeron, Y. and Flannigan, M.D., 2000. Effects of stand composition on fire hazard in mixed‐wood Canadian boreal forest. </w:t>
-      </w:r>
-      <w:r>
-        <w:rPr>
-          <w:rFonts w:cstheme="minorHAnsi"/>
-          <w:i/>
-          <w:iCs/>
-          <w:color w:val="000000" w:themeColor="text1"/>
-          <w:sz w:val="20"/>
-          <w:szCs w:val="20"/>
-          <w:shd w:val="clear" w:color="auto" w:fill="FFFFFF"/>
-        </w:rPr>
-        <w:t>Journal of Vegetation Science</w:t>
-      </w:r>
-      <w:r>
-        <w:rPr>
-          <w:rFonts w:cstheme="minorHAnsi"/>
-          <w:color w:val="000000" w:themeColor="text1"/>
-          <w:sz w:val="20"/>
-          <w:szCs w:val="20"/>
-          <w:shd w:val="clear" w:color="auto" w:fill="FFFFFF"/>
-        </w:rPr>
-        <w:t>, </w:t>
-      </w:r>
-      <w:r>
-        <w:rPr>
-          <w:rFonts w:cstheme="minorHAnsi"/>
-          <w:i/>
-          <w:iCs/>
-          <w:color w:val="000000" w:themeColor="text1"/>
-          <w:sz w:val="20"/>
-          <w:szCs w:val="20"/>
-          <w:shd w:val="clear" w:color="auto" w:fill="FFFFFF"/>
-        </w:rPr>
         <w:t>11</w:t>
       </w:r>
       <w:r>
@@ -4347,6 +2304,7 @@
     </w:p>
     <w:p>
       <w:pPr>
+        <w:spacing w:line="360" w:lineRule="auto"/>
         <w:ind w:left="720" w:hanging="720"/>
         <w:rPr>
           <w:rFonts w:cstheme="minorHAnsi"/>
@@ -4448,6 +2406,7 @@
           </w:tcPr>
           <w:p>
             <w:pPr>
+              <w:spacing w:line="360" w:lineRule="auto"/>
               <w:rPr>
                 <w:rFonts w:cstheme="minorHAnsi"/>
                 <w:color w:val="000000" w:themeColor="text1"/>
@@ -4461,6 +2420,7 @@
     </w:tbl>
     <w:p>
       <w:pPr>
+        <w:spacing w:line="360" w:lineRule="auto"/>
         <w:ind w:left="720" w:hanging="720"/>
         <w:rPr>
           <w:rFonts w:cstheme="minorHAnsi"/>
@@ -4549,6 +2509,7 @@
     </w:p>
     <w:p>
       <w:pPr>
+        <w:spacing w:line="360" w:lineRule="auto"/>
         <w:ind w:left="720" w:hanging="720"/>
         <w:rPr>
           <w:rFonts w:cstheme="minorHAnsi"/>
@@ -4569,6 +2530,7 @@
     </w:p>
     <w:p>
       <w:pPr>
+        <w:spacing w:line="360" w:lineRule="auto"/>
         <w:ind w:left="720" w:hanging="720"/>
         <w:rPr>
           <w:rFonts w:cstheme="minorHAnsi"/>
@@ -4585,6 +2547,7 @@
           <w:sz w:val="20"/>
           <w:szCs w:val="20"/>
         </w:rPr>
+        <w:lastRenderedPageBreak/>
         <w:t>Kasischke</w:t>
       </w:r>
       <w:proofErr w:type="spellEnd"/>
@@ -4700,6 +2663,7 @@
     </w:p>
     <w:p>
       <w:pPr>
+        <w:spacing w:line="360" w:lineRule="auto"/>
         <w:ind w:left="720" w:hanging="720"/>
         <w:rPr>
           <w:rFonts w:cstheme="minorHAnsi"/>
@@ -4744,6 +2708,7 @@
     </w:p>
     <w:p>
       <w:pPr>
+        <w:spacing w:line="360" w:lineRule="auto"/>
         <w:ind w:left="720" w:hanging="720"/>
         <w:rPr>
           <w:rFonts w:cstheme="minorHAnsi"/>
@@ -4854,6 +2819,7 @@
     </w:p>
     <w:p>
       <w:pPr>
+        <w:spacing w:line="360" w:lineRule="auto"/>
         <w:ind w:left="720" w:hanging="720"/>
         <w:rPr>
           <w:rFonts w:cstheme="minorHAnsi"/>
@@ -4942,6 +2908,7 @@
     </w:p>
     <w:p>
       <w:pPr>
+        <w:spacing w:line="360" w:lineRule="auto"/>
         <w:ind w:left="720" w:hanging="720"/>
         <w:rPr>
           <w:rFonts w:cstheme="minorHAnsi"/>
@@ -5008,6 +2975,7 @@
     </w:p>
     <w:p>
       <w:pPr>
+        <w:spacing w:line="360" w:lineRule="auto"/>
         <w:ind w:left="720" w:hanging="720"/>
         <w:rPr>
           <w:rFonts w:cstheme="minorHAnsi"/>
@@ -5052,6 +3020,7 @@
     </w:p>
     <w:p>
       <w:pPr>
+        <w:spacing w:line="360" w:lineRule="auto"/>
         <w:ind w:left="720" w:hanging="720"/>
         <w:rPr>
           <w:rFonts w:cstheme="minorHAnsi"/>
@@ -5130,10 +3099,15 @@
         <w:t>(1).</w:t>
       </w:r>
     </w:p>
-    <w:p/>
+    <w:p>
+      <w:pPr>
+        <w:spacing w:line="360" w:lineRule="auto"/>
+      </w:pPr>
+    </w:p>
     <w:sectPr>
       <w:pgSz w:w="12240" w:h="15840"/>
       <w:pgMar w:top="1440" w:right="1440" w:bottom="1440" w:left="1440" w:header="720" w:footer="720" w:gutter="0"/>
+      <w:lnNumType w:countBy="1" w:restart="continuous"/>
       <w:cols w:space="720"/>
       <w:docGrid w:linePitch="360"/>
     </w:sectPr>
@@ -5875,6 +3849,7 @@
   <w:style w:type="character" w:default="1" w:styleId="DefaultParagraphFont">
     <w:name w:val="Default Paragraph Font"/>
     <w:uiPriority w:val="1"/>
+    <w:semiHidden/>
     <w:unhideWhenUsed/>
   </w:style>
   <w:style w:type="table" w:default="1" w:styleId="TableNormal">
@@ -6005,6 +3980,14 @@
       <w:sz w:val="18"/>
       <w:szCs w:val="18"/>
     </w:rPr>
+  </w:style>
+  <w:style w:type="character" w:styleId="LineNumber">
+    <w:name w:val="line number"/>
+    <w:basedOn w:val="DefaultParagraphFont"/>
+    <w:uiPriority w:val="99"/>
+    <w:semiHidden/>
+    <w:unhideWhenUsed/>
+    <w:rsid w:val="007A5368"/>
   </w:style>
 </w:styles>
 </file>

</xml_diff>

<commit_message>
added figures into draft
</commit_message>
<xml_diff>
--- a/docs/manuscript_draft/fuel_draft.docx
+++ b/docs/manuscript_draft/fuel_draft.docx
@@ -1775,12 +1775,352 @@
           <w:bCs/>
         </w:rPr>
       </w:pPr>
-      <w:r>
+    </w:p>
+    <w:p>
+      <w:pPr>
+        <w:spacing w:line="360" w:lineRule="auto"/>
         <w:rPr>
           <w:rFonts w:cstheme="minorHAnsi"/>
           <w:b/>
           <w:bCs/>
         </w:rPr>
+      </w:pPr>
+    </w:p>
+    <w:p>
+      <w:pPr>
+        <w:spacing w:line="360" w:lineRule="auto"/>
+        <w:rPr>
+          <w:rFonts w:cstheme="minorHAnsi"/>
+          <w:b/>
+          <w:bCs/>
+        </w:rPr>
+      </w:pPr>
+      <w:r>
+        <w:rPr>
+          <w:rFonts w:cstheme="minorHAnsi"/>
+          <w:b/>
+          <w:bCs/>
+        </w:rPr>
+        <w:lastRenderedPageBreak/>
+        <w:t xml:space="preserve">Results </w:t>
+      </w:r>
+    </w:p>
+    <w:p>
+      <w:pPr>
+        <w:spacing w:line="360" w:lineRule="auto"/>
+        <w:rPr>
+          <w:rFonts w:cstheme="minorHAnsi"/>
+        </w:rPr>
+      </w:pPr>
+      <w:r>
+        <w:rPr>
+          <w:rFonts w:cstheme="minorHAnsi"/>
+        </w:rPr>
+        <w:t xml:space="preserve">Fuel abundance as reflected by coarse-woody debris counts differed across reburn history, site and size class (Fig. X). </w:t>
+      </w:r>
+    </w:p>
+    <w:p>
+      <w:pPr>
+        <w:spacing w:line="360" w:lineRule="auto"/>
+        <w:rPr>
+          <w:rFonts w:cstheme="minorHAnsi"/>
+        </w:rPr>
+      </w:pPr>
+    </w:p>
+    <w:p>
+      <w:pPr>
+        <w:rPr>
+          <w:rFonts w:cstheme="minorHAnsi"/>
+          <w:b/>
+          <w:bCs/>
+        </w:rPr>
+      </w:pPr>
+      <w:r>
+        <w:rPr>
+          <w:rFonts w:cstheme="minorHAnsi"/>
+          <w:b/>
+          <w:bCs/>
+        </w:rPr>
+        <w:t xml:space="preserve">Figure X. Counts of </w:t>
+      </w:r>
+      <w:proofErr w:type="gramStart"/>
+      <w:r>
+        <w:rPr>
+          <w:rFonts w:cstheme="minorHAnsi"/>
+          <w:b/>
+          <w:bCs/>
+        </w:rPr>
+        <w:t>coarse</w:t>
+      </w:r>
+      <w:proofErr w:type="gramEnd"/>
+      <w:r>
+        <w:rPr>
+          <w:rFonts w:cstheme="minorHAnsi"/>
+          <w:b/>
+          <w:bCs/>
+        </w:rPr>
+        <w:t xml:space="preserve">-woody debris across reburn and between sites according to size classes. </w:t>
+      </w:r>
+      <w:r>
+        <w:rPr>
+          <w:rFonts w:cstheme="minorHAnsi"/>
+        </w:rPr>
+        <w:t>Dots represent outliers.</w:t>
+      </w:r>
+      <w:r>
+        <w:rPr>
+          <w:rFonts w:cstheme="minorHAnsi"/>
+          <w:b/>
+          <w:bCs/>
+        </w:rPr>
+        <w:t xml:space="preserve"> </w:t>
+      </w:r>
+      <w:r>
+        <w:rPr>
+          <w:rFonts w:cstheme="minorHAnsi"/>
+          <w:b/>
+          <w:bCs/>
+          <w:color w:val="FF0000"/>
+        </w:rPr>
+        <w:t xml:space="preserve">[need to add </w:t>
+      </w:r>
+      <w:proofErr w:type="spellStart"/>
+      <w:r>
+        <w:rPr>
+          <w:rFonts w:cstheme="minorHAnsi"/>
+          <w:b/>
+          <w:bCs/>
+          <w:color w:val="FF0000"/>
+        </w:rPr>
+        <w:t>steese</w:t>
+      </w:r>
+      <w:proofErr w:type="spellEnd"/>
+      <w:r>
+        <w:rPr>
+          <w:rFonts w:cstheme="minorHAnsi"/>
+          <w:b/>
+          <w:bCs/>
+          <w:color w:val="FF0000"/>
+        </w:rPr>
+        <w:t xml:space="preserve"> unburned data]</w:t>
+      </w:r>
+    </w:p>
+    <w:p>
+      <w:pPr>
+        <w:rPr>
+          <w:rFonts w:cstheme="minorHAnsi"/>
+          <w:b/>
+          <w:bCs/>
+        </w:rPr>
+      </w:pPr>
+      <w:r>
+        <w:rPr>
+          <w:rFonts w:cstheme="minorHAnsi"/>
+          <w:b/>
+          <w:bCs/>
+          <w:noProof/>
+        </w:rPr>
+        <w:drawing>
+          <wp:inline distT="0" distB="0" distL="0" distR="0" wp14:anchorId="641605CF" wp14:editId="29D6CE4A">
+            <wp:extent cx="5943600" cy="3813810"/>
+            <wp:effectExtent l="0" t="0" r="0" b="0"/>
+            <wp:docPr id="1" name="Picture 1" descr="Chart, box and whisker chart&#10;&#10;Description automatically generated"/>
+            <wp:cNvGraphicFramePr>
+              <a:graphicFrameLocks xmlns:a="http://schemas.openxmlformats.org/drawingml/2006/main" noChangeAspect="1"/>
+            </wp:cNvGraphicFramePr>
+            <a:graphic xmlns:a="http://schemas.openxmlformats.org/drawingml/2006/main">
+              <a:graphicData uri="http://schemas.openxmlformats.org/drawingml/2006/picture">
+                <pic:pic xmlns:pic="http://schemas.openxmlformats.org/drawingml/2006/picture">
+                  <pic:nvPicPr>
+                    <pic:cNvPr id="1" name="Picture 1" descr="Chart, box and whisker chart&#10;&#10;Description automatically generated"/>
+                    <pic:cNvPicPr/>
+                  </pic:nvPicPr>
+                  <pic:blipFill>
+                    <a:blip r:embed="rId11">
+                      <a:extLst>
+                        <a:ext uri="{28A0092B-C50C-407E-A947-70E740481C1C}">
+                          <a14:useLocalDpi xmlns:a14="http://schemas.microsoft.com/office/drawing/2010/main" val="0"/>
+                        </a:ext>
+                      </a:extLst>
+                    </a:blip>
+                    <a:stretch>
+                      <a:fillRect/>
+                    </a:stretch>
+                  </pic:blipFill>
+                  <pic:spPr>
+                    <a:xfrm>
+                      <a:off x="0" y="0"/>
+                      <a:ext cx="5943600" cy="3813810"/>
+                    </a:xfrm>
+                    <a:prstGeom prst="rect">
+                      <a:avLst/>
+                    </a:prstGeom>
+                  </pic:spPr>
+                </pic:pic>
+              </a:graphicData>
+            </a:graphic>
+          </wp:inline>
+        </w:drawing>
+      </w:r>
+    </w:p>
+    <w:p>
+      <w:pPr>
+        <w:spacing w:line="360" w:lineRule="auto"/>
+        <w:rPr>
+          <w:rFonts w:cstheme="minorHAnsi"/>
+        </w:rPr>
+      </w:pPr>
+    </w:p>
+    <w:p>
+      <w:pPr>
+        <w:rPr>
+          <w:rFonts w:cstheme="minorHAnsi"/>
+          <w:b/>
+          <w:bCs/>
+        </w:rPr>
+      </w:pPr>
+      <w:r>
+        <w:rPr>
+          <w:rFonts w:cstheme="minorHAnsi"/>
+          <w:b/>
+          <w:bCs/>
+        </w:rPr>
+        <w:t>Figure X. Fine fuel loads</w:t>
+      </w:r>
+      <w:r>
+        <w:rPr>
+          <w:rFonts w:cstheme="minorHAnsi"/>
+          <w:b/>
+          <w:bCs/>
+        </w:rPr>
+        <w:t xml:space="preserve"> across reburn history and between sites. </w:t>
+      </w:r>
+      <w:r>
+        <w:rPr>
+          <w:rFonts w:cstheme="minorHAnsi"/>
+          <w:b/>
+          <w:bCs/>
+        </w:rPr>
+        <w:t xml:space="preserve"> </w:t>
+      </w:r>
+      <w:r>
+        <w:rPr>
+          <w:rFonts w:cstheme="minorHAnsi"/>
+          <w:b/>
+          <w:bCs/>
+        </w:rPr>
+        <w:t>Loads</w:t>
+      </w:r>
+      <w:r>
+        <w:rPr>
+          <w:rFonts w:cstheme="minorHAnsi"/>
+          <w:b/>
+          <w:bCs/>
+        </w:rPr>
+        <w:t xml:space="preserve"> evaluated </w:t>
+      </w:r>
+      <w:r>
+        <w:rPr>
+          <w:rFonts w:cstheme="minorHAnsi"/>
+          <w:b/>
+          <w:bCs/>
+        </w:rPr>
+        <w:t>as</w:t>
+      </w:r>
+      <w:r>
+        <w:rPr>
+          <w:rFonts w:cstheme="minorHAnsi"/>
+          <w:b/>
+          <w:bCs/>
+        </w:rPr>
+        <w:t xml:space="preserve"> the tallest height of connected vegetation across the plot. </w:t>
+      </w:r>
+      <w:r>
+        <w:rPr>
+          <w:rFonts w:cstheme="minorHAnsi"/>
+        </w:rPr>
+        <w:t>Dots represent outliers.</w:t>
+      </w:r>
+      <w:r>
+        <w:rPr>
+          <w:rFonts w:cstheme="minorHAnsi"/>
+          <w:b/>
+          <w:bCs/>
+        </w:rPr>
+        <w:t xml:space="preserve"> </w:t>
+      </w:r>
+    </w:p>
+    <w:p>
+      <w:pPr>
+        <w:spacing w:line="360" w:lineRule="auto"/>
+        <w:rPr>
+          <w:rFonts w:cstheme="minorHAnsi"/>
+        </w:rPr>
+      </w:pPr>
+      <w:r>
+        <w:rPr>
+          <w:rFonts w:cstheme="minorHAnsi"/>
+          <w:noProof/>
+        </w:rPr>
+        <w:drawing>
+          <wp:inline distT="0" distB="0" distL="0" distR="0" wp14:anchorId="7085EBC1" wp14:editId="402778D2">
+            <wp:extent cx="3693459" cy="2248038"/>
+            <wp:effectExtent l="0" t="0" r="2540" b="0"/>
+            <wp:docPr id="2" name="Picture 2" descr="Chart, box and whisker chart&#10;&#10;Description automatically generated"/>
+            <wp:cNvGraphicFramePr>
+              <a:graphicFrameLocks xmlns:a="http://schemas.openxmlformats.org/drawingml/2006/main" noChangeAspect="1"/>
+            </wp:cNvGraphicFramePr>
+            <a:graphic xmlns:a="http://schemas.openxmlformats.org/drawingml/2006/main">
+              <a:graphicData uri="http://schemas.openxmlformats.org/drawingml/2006/picture">
+                <pic:pic xmlns:pic="http://schemas.openxmlformats.org/drawingml/2006/picture">
+                  <pic:nvPicPr>
+                    <pic:cNvPr id="2" name="Picture 2" descr="Chart, box and whisker chart&#10;&#10;Description automatically generated"/>
+                    <pic:cNvPicPr/>
+                  </pic:nvPicPr>
+                  <pic:blipFill>
+                    <a:blip r:embed="rId12">
+                      <a:extLst>
+                        <a:ext uri="{28A0092B-C50C-407E-A947-70E740481C1C}">
+                          <a14:useLocalDpi xmlns:a14="http://schemas.microsoft.com/office/drawing/2010/main" val="0"/>
+                        </a:ext>
+                      </a:extLst>
+                    </a:blip>
+                    <a:stretch>
+                      <a:fillRect/>
+                    </a:stretch>
+                  </pic:blipFill>
+                  <pic:spPr>
+                    <a:xfrm>
+                      <a:off x="0" y="0"/>
+                      <a:ext cx="3703144" cy="2253933"/>
+                    </a:xfrm>
+                    <a:prstGeom prst="rect">
+                      <a:avLst/>
+                    </a:prstGeom>
+                  </pic:spPr>
+                </pic:pic>
+              </a:graphicData>
+            </a:graphic>
+          </wp:inline>
+        </w:drawing>
+      </w:r>
+    </w:p>
+    <w:p>
+      <w:pPr>
+        <w:spacing w:line="360" w:lineRule="auto"/>
+        <w:rPr>
+          <w:rFonts w:cstheme="minorHAnsi"/>
+          <w:b/>
+          <w:bCs/>
+        </w:rPr>
+      </w:pPr>
+      <w:r>
+        <w:rPr>
+          <w:rFonts w:cstheme="minorHAnsi"/>
+          <w:b/>
+          <w:bCs/>
+        </w:rPr>
+        <w:lastRenderedPageBreak/>
         <w:t>Acknowledgements</w:t>
       </w:r>
     </w:p>
@@ -1795,7 +2135,6 @@
         <w:rPr>
           <w:rFonts w:cstheme="minorHAnsi"/>
         </w:rPr>
-        <w:lastRenderedPageBreak/>
         <w:t>T</w:t>
       </w:r>
       <w:r>
@@ -2796,6 +3135,7 @@
           <w:szCs w:val="20"/>
           <w:shd w:val="clear" w:color="auto" w:fill="FFFFFF"/>
         </w:rPr>
+        <w:lastRenderedPageBreak/>
         <w:t xml:space="preserve">Koo, E., Linn, R.R., </w:t>
       </w:r>
       <w:proofErr w:type="spellStart"/>
@@ -2907,7 +3247,6 @@
           <w:szCs w:val="20"/>
           <w:shd w:val="clear" w:color="auto" w:fill="FFFFFF"/>
         </w:rPr>
-        <w:lastRenderedPageBreak/>
         <w:t xml:space="preserve">Schimmel, J. and </w:t>
       </w:r>
       <w:proofErr w:type="spellStart"/>
@@ -3171,8 +3510,8 @@
       </w:r>
     </w:p>
     <w:sectPr>
-      <w:footerReference w:type="even" r:id="rId11"/>
-      <w:footerReference w:type="default" r:id="rId12"/>
+      <w:footerReference w:type="even" r:id="rId13"/>
+      <w:footerReference w:type="default" r:id="rId14"/>
       <w:pgSz w:w="12240" w:h="15840"/>
       <w:pgMar w:top="1440" w:right="1440" w:bottom="1440" w:left="1440" w:header="720" w:footer="720" w:gutter="0"/>
       <w:lnNumType w:countBy="1" w:restart="continuous"/>
@@ -4148,6 +4487,7 @@
   <w:style w:type="character" w:default="1" w:styleId="DefaultParagraphFont">
     <w:name w:val="Default Paragraph Font"/>
     <w:uiPriority w:val="1"/>
+    <w:semiHidden/>
     <w:unhideWhenUsed/>
   </w:style>
   <w:style w:type="table" w:default="1" w:styleId="TableNormal">

</xml_diff>

<commit_message>
first few comments from writing group
</commit_message>
<xml_diff>
--- a/docs/manuscript_draft/fuel_draft.docx
+++ b/docs/manuscript_draft/fuel_draft.docx
@@ -183,7 +183,14 @@
         <w:rPr>
           <w:rFonts w:cstheme="minorHAnsi"/>
         </w:rPr>
-        <w:t>. The</w:t>
+        <w:t xml:space="preserve">. </w:t>
+      </w:r>
+      <w:commentRangeStart w:id="1"/>
+      <w:r>
+        <w:rPr>
+          <w:rFonts w:cstheme="minorHAnsi"/>
+        </w:rPr>
+        <w:t>The</w:t>
       </w:r>
       <w:r>
         <w:rPr>
@@ -238,6 +245,13 @@
           <w:rFonts w:cstheme="minorHAnsi"/>
         </w:rPr>
         <w:t xml:space="preserve"> (Kelly et al. 2013, Brubaker et al. 2009). </w:t>
+      </w:r>
+      <w:commentRangeEnd w:id="1"/>
+      <w:r>
+        <w:rPr>
+          <w:rStyle w:val="CommentReference"/>
+        </w:rPr>
+        <w:commentReference w:id="1"/>
       </w:r>
     </w:p>
     <w:p>
@@ -676,6 +690,20 @@
           <w:rFonts w:cstheme="minorHAnsi"/>
         </w:rPr>
       </w:pPr>
+      <w:commentRangeStart w:id="2"/>
+      <w:r>
+        <w:rPr>
+          <w:rFonts w:cstheme="minorHAnsi"/>
+        </w:rPr>
+        <w:t xml:space="preserve"> </w:t>
+      </w:r>
+      <w:commentRangeEnd w:id="2"/>
+      <w:r>
+        <w:rPr>
+          <w:rStyle w:val="CommentReference"/>
+        </w:rPr>
+        <w:commentReference w:id="2"/>
+      </w:r>
       <w:r>
         <w:rPr>
           <w:rFonts w:cstheme="minorHAnsi"/>
@@ -801,7 +829,7 @@
         </w:rPr>
         <w:t xml:space="preserve"> shifts in community composition that alter the spatial distribution of fuels may influence subsequent fire behavior. Evaluating how ecological transitions alter the characteristics of fuel loads, connectivity and spatial distributions can provide insight into future landscape flammability and potential fire-vegetation feedbacks.</w:t>
       </w:r>
-      <w:commentRangeStart w:id="1"/>
+      <w:commentRangeStart w:id="3"/>
       <w:r>
         <w:rPr>
           <w:rFonts w:cstheme="minorHAnsi"/>
@@ -809,14 +837,14 @@
         </w:rPr>
         <w:t xml:space="preserve"> </w:t>
       </w:r>
-      <w:bookmarkStart w:id="2" w:name="_Toc34651444"/>
-      <w:bookmarkStart w:id="3" w:name="_Toc42179367"/>
-      <w:commentRangeEnd w:id="1"/>
+      <w:bookmarkStart w:id="4" w:name="_Toc34651444"/>
+      <w:bookmarkStart w:id="5" w:name="_Toc42179367"/>
+      <w:commentRangeEnd w:id="3"/>
       <w:r>
         <w:rPr>
           <w:rStyle w:val="CommentReference"/>
         </w:rPr>
-        <w:commentReference w:id="1"/>
+        <w:commentReference w:id="3"/>
       </w:r>
     </w:p>
     <w:p>
@@ -830,8 +858,8 @@
         </w:rPr>
       </w:pPr>
     </w:p>
-    <w:bookmarkEnd w:id="2"/>
-    <w:bookmarkEnd w:id="3"/>
+    <w:bookmarkEnd w:id="4"/>
+    <w:bookmarkEnd w:id="5"/>
     <w:p>
       <w:pPr>
         <w:spacing w:line="360" w:lineRule="auto"/>
@@ -1033,7 +1061,7 @@
         </w:rPr>
         <w:t xml:space="preserve"> decrease after three short-interval fires as reburns continue to consume fuel. In addition, we expect fire behavior may differ across both reburns and community type, given the difference in stand structure created by different dominating vegetation</w:t>
       </w:r>
-      <w:commentRangeStart w:id="4"/>
+      <w:commentRangeStart w:id="6"/>
       <w:r>
         <w:rPr>
           <w:rFonts w:cstheme="minorHAnsi"/>
@@ -1046,12 +1074,12 @@
         </w:rPr>
         <w:t xml:space="preserve"> </w:t>
       </w:r>
-      <w:commentRangeEnd w:id="4"/>
+      <w:commentRangeEnd w:id="6"/>
       <w:r>
         <w:rPr>
           <w:rStyle w:val="CommentReference"/>
         </w:rPr>
-        <w:commentReference w:id="4"/>
+        <w:commentReference w:id="6"/>
       </w:r>
     </w:p>
     <w:p>
@@ -1071,8 +1099,8 @@
           <w:rFonts w:asciiTheme="minorHAnsi" w:hAnsiTheme="minorHAnsi" w:cstheme="minorHAnsi"/>
         </w:rPr>
       </w:pPr>
-      <w:bookmarkStart w:id="5" w:name="_Toc34651448"/>
-      <w:bookmarkStart w:id="6" w:name="_Toc42179371"/>
+      <w:bookmarkStart w:id="7" w:name="_Toc34651448"/>
+      <w:bookmarkStart w:id="8" w:name="_Toc42179371"/>
       <w:r>
         <w:rPr>
           <w:rFonts w:asciiTheme="minorHAnsi" w:hAnsiTheme="minorHAnsi" w:cstheme="minorHAnsi"/>
@@ -1080,8 +1108,8 @@
         <w:lastRenderedPageBreak/>
         <w:t>Methods</w:t>
       </w:r>
-      <w:bookmarkEnd w:id="5"/>
-      <w:bookmarkEnd w:id="6"/>
+      <w:bookmarkEnd w:id="7"/>
+      <w:bookmarkEnd w:id="8"/>
     </w:p>
     <w:p>
       <w:pPr>
@@ -2176,14 +2204,14 @@
           <w:rFonts w:asciiTheme="minorHAnsi" w:hAnsiTheme="minorHAnsi" w:cstheme="minorHAnsi"/>
         </w:rPr>
       </w:pPr>
-      <w:bookmarkStart w:id="7" w:name="_Toc42179374"/>
+      <w:bookmarkStart w:id="9" w:name="_Toc42179374"/>
       <w:r>
         <w:rPr>
           <w:rFonts w:asciiTheme="minorHAnsi" w:hAnsiTheme="minorHAnsi" w:cstheme="minorHAnsi"/>
         </w:rPr>
         <w:t>References</w:t>
       </w:r>
-      <w:bookmarkEnd w:id="7"/>
+      <w:bookmarkEnd w:id="9"/>
       <w:r>
         <w:rPr>
           <w:rFonts w:asciiTheme="minorHAnsi" w:hAnsiTheme="minorHAnsi" w:cstheme="minorHAnsi"/>
@@ -3524,7 +3552,7 @@
 
 <file path=word/comments.xml><?xml version="1.0" encoding="utf-8"?>
 <w:comments xmlns:wpc="http://schemas.microsoft.com/office/word/2010/wordprocessingCanvas" xmlns:cx="http://schemas.microsoft.com/office/drawing/2014/chartex" xmlns:cx1="http://schemas.microsoft.com/office/drawing/2015/9/8/chartex" xmlns:cx2="http://schemas.microsoft.com/office/drawing/2015/10/21/chartex" xmlns:cx3="http://schemas.microsoft.com/office/drawing/2016/5/9/chartex" xmlns:cx4="http://schemas.microsoft.com/office/drawing/2016/5/10/chartex" xmlns:cx5="http://schemas.microsoft.com/office/drawing/2016/5/11/chartex" xmlns:cx6="http://schemas.microsoft.com/office/drawing/2016/5/12/chartex" xmlns:cx7="http://schemas.microsoft.com/office/drawing/2016/5/13/chartex" xmlns:cx8="http://schemas.microsoft.com/office/drawing/2016/5/14/chartex" xmlns:mc="http://schemas.openxmlformats.org/markup-compatibility/2006" xmlns:aink="http://schemas.microsoft.com/office/drawing/2016/ink" xmlns:am3d="http://schemas.microsoft.com/office/drawing/2017/model3d" xmlns:o="urn:schemas-microsoft-com:office:office" xmlns:r="http://schemas.openxmlformats.org/officeDocument/2006/relationships" xmlns:m="http://schemas.openxmlformats.org/officeDocument/2006/math" xmlns:v="urn:schemas-microsoft-com:vml" xmlns:wp14="http://schemas.microsoft.com/office/word/2010/wordprocessingDrawing" xmlns:wp="http://schemas.openxmlformats.org/drawingml/2006/wordprocessingDrawing" xmlns:w10="urn:schemas-microsoft-com:office:word" xmlns:w="http://schemas.openxmlformats.org/wordprocessingml/2006/main" xmlns:w14="http://schemas.microsoft.com/office/word/2010/wordml" xmlns:w15="http://schemas.microsoft.com/office/word/2012/wordml" xmlns:w16cex="http://schemas.microsoft.com/office/word/2018/wordml/cex" xmlns:w16cid="http://schemas.microsoft.com/office/word/2016/wordml/cid" xmlns:w16="http://schemas.microsoft.com/office/word/2018/wordml" xmlns:w16se="http://schemas.microsoft.com/office/word/2015/wordml/symex" xmlns:wpg="http://schemas.microsoft.com/office/word/2010/wordprocessingGroup" xmlns:wpi="http://schemas.microsoft.com/office/word/2010/wordprocessingInk" xmlns:wne="http://schemas.microsoft.com/office/word/2006/wordml" xmlns:wps="http://schemas.microsoft.com/office/word/2010/wordprocessingShape" mc:Ignorable="w14 w15 w16se w16cid w16 w16cex wp14">
-  <w:comment w:id="1" w:author="Hayes, Katherine" w:date="2021-01-26T10:13:00Z" w:initials="HK">
+  <w:comment w:id="1" w:author="Hayes, Katherine" w:date="2021-02-02T13:52:00Z" w:initials="HK">
     <w:p>
       <w:pPr>
         <w:pStyle w:val="CommentText"/>
@@ -3536,11 +3564,43 @@
         <w:annotationRef/>
       </w:r>
       <w:r>
+        <w:t>Could be discussion sentence?</w:t>
+      </w:r>
+    </w:p>
+  </w:comment>
+  <w:comment w:id="2" w:author="Hayes, Katherine" w:date="2021-02-02T13:56:00Z" w:initials="HK">
+    <w:p>
+      <w:pPr>
+        <w:pStyle w:val="CommentText"/>
+      </w:pPr>
+      <w:r>
+        <w:rPr>
+          <w:rStyle w:val="CommentReference"/>
+        </w:rPr>
+        <w:annotationRef/>
+      </w:r>
+      <w:r>
+        <w:t xml:space="preserve">Could replace with lit review of landscape-scale </w:t>
+      </w:r>
+    </w:p>
+  </w:comment>
+  <w:comment w:id="3" w:author="Hayes, Katherine" w:date="2021-01-26T10:13:00Z" w:initials="HK">
+    <w:p>
+      <w:pPr>
+        <w:pStyle w:val="CommentText"/>
+      </w:pPr>
+      <w:r>
+        <w:rPr>
+          <w:rStyle w:val="CommentReference"/>
+        </w:rPr>
+        <w:annotationRef/>
+      </w:r>
+      <w:r>
         <w:t>Add in walker et al. 2020 – fuel availability controls boreal fire severity, not fire weather</w:t>
       </w:r>
     </w:p>
   </w:comment>
-  <w:comment w:id="4" w:author="Hayes, Katherine" w:date="2021-02-01T10:55:00Z" w:initials="HK">
+  <w:comment w:id="6" w:author="Hayes, Katherine" w:date="2021-02-01T10:55:00Z" w:initials="HK">
     <w:p>
       <w:pPr>
         <w:pStyle w:val="CommentText"/>
@@ -3561,6 +3621,8 @@
 
 <file path=word/commentsExtended.xml><?xml version="1.0" encoding="utf-8"?>
 <w15:commentsEx xmlns:wpc="http://schemas.microsoft.com/office/word/2010/wordprocessingCanvas" xmlns:cx="http://schemas.microsoft.com/office/drawing/2014/chartex" xmlns:cx1="http://schemas.microsoft.com/office/drawing/2015/9/8/chartex" xmlns:cx2="http://schemas.microsoft.com/office/drawing/2015/10/21/chartex" xmlns:cx3="http://schemas.microsoft.com/office/drawing/2016/5/9/chartex" xmlns:cx4="http://schemas.microsoft.com/office/drawing/2016/5/10/chartex" xmlns:cx5="http://schemas.microsoft.com/office/drawing/2016/5/11/chartex" xmlns:cx6="http://schemas.microsoft.com/office/drawing/2016/5/12/chartex" xmlns:cx7="http://schemas.microsoft.com/office/drawing/2016/5/13/chartex" xmlns:cx8="http://schemas.microsoft.com/office/drawing/2016/5/14/chartex" xmlns:mc="http://schemas.openxmlformats.org/markup-compatibility/2006" xmlns:aink="http://schemas.microsoft.com/office/drawing/2016/ink" xmlns:am3d="http://schemas.microsoft.com/office/drawing/2017/model3d" xmlns:o="urn:schemas-microsoft-com:office:office" xmlns:r="http://schemas.openxmlformats.org/officeDocument/2006/relationships" xmlns:m="http://schemas.openxmlformats.org/officeDocument/2006/math" xmlns:v="urn:schemas-microsoft-com:vml" xmlns:wp14="http://schemas.microsoft.com/office/word/2010/wordprocessingDrawing" xmlns:wp="http://schemas.openxmlformats.org/drawingml/2006/wordprocessingDrawing" xmlns:w10="urn:schemas-microsoft-com:office:word" xmlns:w="http://schemas.openxmlformats.org/wordprocessingml/2006/main" xmlns:w14="http://schemas.microsoft.com/office/word/2010/wordml" xmlns:w15="http://schemas.microsoft.com/office/word/2012/wordml" xmlns:w16cex="http://schemas.microsoft.com/office/word/2018/wordml/cex" xmlns:w16cid="http://schemas.microsoft.com/office/word/2016/wordml/cid" xmlns:w16="http://schemas.microsoft.com/office/word/2018/wordml" xmlns:w16se="http://schemas.microsoft.com/office/word/2015/wordml/symex" xmlns:wpg="http://schemas.microsoft.com/office/word/2010/wordprocessingGroup" xmlns:wpi="http://schemas.microsoft.com/office/word/2010/wordprocessingInk" xmlns:wne="http://schemas.microsoft.com/office/word/2006/wordml" xmlns:wps="http://schemas.microsoft.com/office/word/2010/wordprocessingShape" mc:Ignorable="w14 w15 w16se w16cid w16 w16cex wp14">
+  <w15:commentEx w15:paraId="5DBFFA99" w15:done="0"/>
+  <w15:commentEx w15:paraId="480F08E3" w15:done="0"/>
   <w15:commentEx w15:paraId="009DFD40" w15:done="0"/>
   <w15:commentEx w15:paraId="5DFC10A4" w15:done="0"/>
 </w15:commentsEx>
@@ -3568,6 +3630,8 @@
 
 <file path=word/commentsExtensible.xml><?xml version="1.0" encoding="utf-8"?>
 <w16cex:commentsExtensible xmlns:wpc="http://schemas.microsoft.com/office/word/2010/wordprocessingCanvas" xmlns:cx="http://schemas.microsoft.com/office/drawing/2014/chartex" xmlns:cx1="http://schemas.microsoft.com/office/drawing/2015/9/8/chartex" xmlns:cx2="http://schemas.microsoft.com/office/drawing/2015/10/21/chartex" xmlns:cx3="http://schemas.microsoft.com/office/drawing/2016/5/9/chartex" xmlns:cx4="http://schemas.microsoft.com/office/drawing/2016/5/10/chartex" xmlns:cx5="http://schemas.microsoft.com/office/drawing/2016/5/11/chartex" xmlns:cx6="http://schemas.microsoft.com/office/drawing/2016/5/12/chartex" xmlns:cx7="http://schemas.microsoft.com/office/drawing/2016/5/13/chartex" xmlns:cx8="http://schemas.microsoft.com/office/drawing/2016/5/14/chartex" xmlns:mc="http://schemas.openxmlformats.org/markup-compatibility/2006" xmlns:aink="http://schemas.microsoft.com/office/drawing/2016/ink" xmlns:am3d="http://schemas.microsoft.com/office/drawing/2017/model3d" xmlns:o="urn:schemas-microsoft-com:office:office" xmlns:r="http://schemas.openxmlformats.org/officeDocument/2006/relationships" xmlns:m="http://schemas.openxmlformats.org/officeDocument/2006/math" xmlns:v="urn:schemas-microsoft-com:vml" xmlns:wp14="http://schemas.microsoft.com/office/word/2010/wordprocessingDrawing" xmlns:wp="http://schemas.openxmlformats.org/drawingml/2006/wordprocessingDrawing" xmlns:w10="urn:schemas-microsoft-com:office:word" xmlns:w="http://schemas.openxmlformats.org/wordprocessingml/2006/main" xmlns:w14="http://schemas.microsoft.com/office/word/2010/wordml" xmlns:w15="http://schemas.microsoft.com/office/word/2012/wordml" xmlns:w16cex="http://schemas.microsoft.com/office/word/2018/wordml/cex" xmlns:w16cid="http://schemas.microsoft.com/office/word/2016/wordml/cid" xmlns:w16="http://schemas.microsoft.com/office/word/2018/wordml" xmlns:w16se="http://schemas.microsoft.com/office/word/2015/wordml/symex" xmlns:wpg="http://schemas.microsoft.com/office/word/2010/wordprocessingGroup" xmlns:wpi="http://schemas.microsoft.com/office/word/2010/wordprocessingInk" xmlns:wne="http://schemas.microsoft.com/office/word/2006/wordml" xmlns:wps="http://schemas.microsoft.com/office/word/2010/wordprocessingShape" mc:Ignorable="w14 w15 w16se w16cid w16 w16cex wp14">
+  <w16cex:commentExtensible w16cex:durableId="23C3D7B7" w16cex:dateUtc="2021-02-02T20:52:00Z"/>
+  <w16cex:commentExtensible w16cex:durableId="23C3D8A7" w16cex:dateUtc="2021-02-02T20:56:00Z"/>
   <w16cex:commentExtensible w16cex:durableId="23BA69DA" w16cex:dateUtc="2021-01-26T17:13:00Z"/>
   <w16cex:commentExtensible w16cex:durableId="23C25C8F" w16cex:dateUtc="2021-02-01T17:55:00Z"/>
 </w16cex:commentsExtensible>
@@ -3575,6 +3639,8 @@
 
 <file path=word/commentsIds.xml><?xml version="1.0" encoding="utf-8"?>
 <w16cid:commentsIds xmlns:wpc="http://schemas.microsoft.com/office/word/2010/wordprocessingCanvas" xmlns:cx="http://schemas.microsoft.com/office/drawing/2014/chartex" xmlns:cx1="http://schemas.microsoft.com/office/drawing/2015/9/8/chartex" xmlns:cx2="http://schemas.microsoft.com/office/drawing/2015/10/21/chartex" xmlns:cx3="http://schemas.microsoft.com/office/drawing/2016/5/9/chartex" xmlns:cx4="http://schemas.microsoft.com/office/drawing/2016/5/10/chartex" xmlns:cx5="http://schemas.microsoft.com/office/drawing/2016/5/11/chartex" xmlns:cx6="http://schemas.microsoft.com/office/drawing/2016/5/12/chartex" xmlns:cx7="http://schemas.microsoft.com/office/drawing/2016/5/13/chartex" xmlns:cx8="http://schemas.microsoft.com/office/drawing/2016/5/14/chartex" xmlns:mc="http://schemas.openxmlformats.org/markup-compatibility/2006" xmlns:aink="http://schemas.microsoft.com/office/drawing/2016/ink" xmlns:am3d="http://schemas.microsoft.com/office/drawing/2017/model3d" xmlns:o="urn:schemas-microsoft-com:office:office" xmlns:r="http://schemas.openxmlformats.org/officeDocument/2006/relationships" xmlns:m="http://schemas.openxmlformats.org/officeDocument/2006/math" xmlns:v="urn:schemas-microsoft-com:vml" xmlns:wp14="http://schemas.microsoft.com/office/word/2010/wordprocessingDrawing" xmlns:wp="http://schemas.openxmlformats.org/drawingml/2006/wordprocessingDrawing" xmlns:w10="urn:schemas-microsoft-com:office:word" xmlns:w="http://schemas.openxmlformats.org/wordprocessingml/2006/main" xmlns:w14="http://schemas.microsoft.com/office/word/2010/wordml" xmlns:w15="http://schemas.microsoft.com/office/word/2012/wordml" xmlns:w16cex="http://schemas.microsoft.com/office/word/2018/wordml/cex" xmlns:w16cid="http://schemas.microsoft.com/office/word/2016/wordml/cid" xmlns:w16="http://schemas.microsoft.com/office/word/2018/wordml" xmlns:w16se="http://schemas.microsoft.com/office/word/2015/wordml/symex" xmlns:wpg="http://schemas.microsoft.com/office/word/2010/wordprocessingGroup" xmlns:wpi="http://schemas.microsoft.com/office/word/2010/wordprocessingInk" xmlns:wne="http://schemas.microsoft.com/office/word/2006/wordml" xmlns:wps="http://schemas.microsoft.com/office/word/2010/wordprocessingShape" mc:Ignorable="w14 w15 w16se w16cid w16 w16cex wp14">
+  <w16cid:commentId w16cid:paraId="5DBFFA99" w16cid:durableId="23C3D7B7"/>
+  <w16cid:commentId w16cid:paraId="480F08E3" w16cid:durableId="23C3D8A7"/>
   <w16cid:commentId w16cid:paraId="009DFD40" w16cid:durableId="23BA69DA"/>
   <w16cid:commentId w16cid:paraId="5DFC10A4" w16cid:durableId="23C25C8F"/>
 </w16cid:commentsIds>

</xml_diff>

<commit_message>
adding brian's comments 3/11/21
</commit_message>
<xml_diff>
--- a/docs/manuscript_draft/fuel_draft.docx
+++ b/docs/manuscript_draft/fuel_draft.docx
@@ -117,47 +117,135 @@
         <w:rPr>
           <w:rFonts w:cstheme="minorHAnsi"/>
         </w:rPr>
-        <w:t xml:space="preserve">Shortening fire intervals in Interior Alaska are driving stand-level transitions from conifer-dominated forests to deciduous shrublands and grasslands (Hayes and </w:t>
+        <w:t xml:space="preserve">Shortening fire intervals in Interior Alaska are driving stand-level transitions from conifer-dominated forests to deciduous shrublands and grasslands (Hayes and Buma 2021). Fire-driven community shifts in dominant tree species in the boreal </w:t>
+      </w:r>
+      <w:r>
+        <w:rPr>
+          <w:rFonts w:cstheme="minorHAnsi"/>
+        </w:rPr>
+        <w:t xml:space="preserve">(i.e., Hoy et al. 2016, Johnstone et al. 2010) has led to suggestions of a potential negative feedback to fire enabled through the increased presence of deciduous-dominated landscapes </w:t>
+      </w:r>
+      <w:r>
+        <w:rPr>
+          <w:rFonts w:cstheme="minorHAnsi"/>
+        </w:rPr>
+        <w:t>(</w:t>
       </w:r>
       <w:proofErr w:type="spellStart"/>
       <w:r>
         <w:rPr>
           <w:rFonts w:cstheme="minorHAnsi"/>
         </w:rPr>
-        <w:t>Buma</w:t>
+        <w:t>Astrup</w:t>
       </w:r>
       <w:proofErr w:type="spellEnd"/>
       <w:r>
         <w:rPr>
           <w:rFonts w:cstheme="minorHAnsi"/>
         </w:rPr>
-        <w:t xml:space="preserve"> 2021). Fire-driven community shifts in dominant tree species in the boreal </w:t>
-      </w:r>
-      <w:r>
-        <w:rPr>
-          <w:rFonts w:cstheme="minorHAnsi"/>
-        </w:rPr>
-        <w:t xml:space="preserve">(i.e., Hoy et al. 2016, Johnstone et al. 2010) has led to suggestions of a potential negative feedback to fire enabled through the increased presence of deciduous-dominated landscapes </w:t>
-      </w:r>
-      <w:r>
-        <w:rPr>
-          <w:rFonts w:cstheme="minorHAnsi"/>
-        </w:rPr>
-        <w:t>(</w:t>
+        <w:t xml:space="preserve"> et al. 2018)</w:t>
+      </w:r>
+      <w:r>
+        <w:rPr>
+          <w:rFonts w:cstheme="minorHAnsi"/>
+        </w:rPr>
+        <w:t xml:space="preserve">. </w:t>
+      </w:r>
+    </w:p>
+    <w:p>
+      <w:pPr>
+        <w:spacing w:line="360" w:lineRule="auto"/>
+        <w:rPr>
+          <w:rFonts w:cstheme="minorHAnsi"/>
+        </w:rPr>
+      </w:pPr>
+    </w:p>
+    <w:p>
+      <w:pPr>
+        <w:spacing w:line="360" w:lineRule="auto"/>
+        <w:rPr>
+          <w:rFonts w:cstheme="minorHAnsi"/>
+        </w:rPr>
+      </w:pPr>
+      <w:r>
+        <w:rPr>
+          <w:rFonts w:cstheme="minorHAnsi"/>
+        </w:rPr>
+        <w:t xml:space="preserve">Several lines of evidence point to a weakening or override of the hypothesized deciduous feedback. </w:t>
+      </w:r>
+      <w:r>
+        <w:rPr>
+          <w:rFonts w:cstheme="minorHAnsi"/>
+        </w:rPr>
+        <w:t>F</w:t>
+      </w:r>
+      <w:r>
+        <w:rPr>
+          <w:rFonts w:cstheme="minorHAnsi"/>
+        </w:rPr>
+        <w:t>irst</w:t>
+      </w:r>
+      <w:r>
+        <w:rPr>
+          <w:rFonts w:cstheme="minorHAnsi"/>
+        </w:rPr>
+        <w:t>, modern patterns of burning</w:t>
+      </w:r>
+      <w:r>
+        <w:rPr>
+          <w:rFonts w:cstheme="minorHAnsi"/>
+        </w:rPr>
+        <w:t xml:space="preserve">, when viewed in context to paleoecological records, suggest </w:t>
+      </w:r>
+      <w:r>
+        <w:rPr>
+          <w:rFonts w:cstheme="minorHAnsi"/>
+        </w:rPr>
+        <w:t>the deciduous feedback has become overridden</w:t>
+      </w:r>
+      <w:r>
+        <w:rPr>
+          <w:rFonts w:cstheme="minorHAnsi"/>
+        </w:rPr>
+        <w:t xml:space="preserve">: </w:t>
+      </w:r>
+      <w:r>
+        <w:rPr>
+          <w:rFonts w:cstheme="minorHAnsi"/>
+        </w:rPr>
+        <w:t>Kelly et al. 2013 in a synthesis of paleoecological records suggest that the present fire regime may have surpassed the proposed vegetation-induced limits</w:t>
+      </w:r>
+      <w:r>
+        <w:rPr>
+          <w:rFonts w:cstheme="minorHAnsi"/>
+        </w:rPr>
+        <w:t>.</w:t>
+      </w:r>
+      <w:r>
+        <w:rPr>
+          <w:rFonts w:cstheme="minorHAnsi"/>
+        </w:rPr>
+        <w:t xml:space="preserve"> </w:t>
+      </w:r>
+      <w:r>
+        <w:rPr>
+          <w:rFonts w:cstheme="minorHAnsi"/>
+        </w:rPr>
+        <w:t xml:space="preserve">One potential mechanism for driving burning </w:t>
       </w:r>
       <w:proofErr w:type="spellStart"/>
       <w:r>
         <w:rPr>
           <w:rFonts w:cstheme="minorHAnsi"/>
         </w:rPr>
-        <w:t>Astrup</w:t>
+        <w:t>pattrns</w:t>
       </w:r>
       <w:proofErr w:type="spellEnd"/>
       <w:r>
         <w:rPr>
           <w:rFonts w:cstheme="minorHAnsi"/>
         </w:rPr>
-        <w:t xml:space="preserve"> et al. 2018)</w:t>
+        <w:t xml:space="preserve"> past any previous deciduous feedback is shifting community types: paleoecological community types may not be analogous to modern emerging deciduous communities in Alaska</w:t>
       </w:r>
       <w:r>
         <w:rPr>
@@ -165,108 +253,6 @@
         </w:rPr>
         <w:t xml:space="preserve">. </w:t>
       </w:r>
-    </w:p>
-    <w:p>
-      <w:pPr>
-        <w:spacing w:line="360" w:lineRule="auto"/>
-        <w:rPr>
-          <w:rFonts w:cstheme="minorHAnsi"/>
-        </w:rPr>
-      </w:pPr>
-    </w:p>
-    <w:p>
-      <w:pPr>
-        <w:spacing w:line="360" w:lineRule="auto"/>
-        <w:rPr>
-          <w:rFonts w:cstheme="minorHAnsi"/>
-        </w:rPr>
-      </w:pPr>
-      <w:r>
-        <w:rPr>
-          <w:rFonts w:cstheme="minorHAnsi"/>
-        </w:rPr>
-        <w:t xml:space="preserve">Several lines of evidence point to a weakening or override of the hypothesized deciduous feedback. </w:t>
-      </w:r>
-      <w:r>
-        <w:rPr>
-          <w:rFonts w:cstheme="minorHAnsi"/>
-        </w:rPr>
-        <w:t>F</w:t>
-      </w:r>
-      <w:r>
-        <w:rPr>
-          <w:rFonts w:cstheme="minorHAnsi"/>
-        </w:rPr>
-        <w:t>irst</w:t>
-      </w:r>
-      <w:r>
-        <w:rPr>
-          <w:rFonts w:cstheme="minorHAnsi"/>
-        </w:rPr>
-        <w:t>, modern patterns of burning</w:t>
-      </w:r>
-      <w:r>
-        <w:rPr>
-          <w:rFonts w:cstheme="minorHAnsi"/>
-        </w:rPr>
-        <w:t xml:space="preserve">, when viewed in context to paleoecological records, suggest </w:t>
-      </w:r>
-      <w:r>
-        <w:rPr>
-          <w:rFonts w:cstheme="minorHAnsi"/>
-        </w:rPr>
-        <w:t>the deciduous feedback has become overridden</w:t>
-      </w:r>
-      <w:r>
-        <w:rPr>
-          <w:rFonts w:cstheme="minorHAnsi"/>
-        </w:rPr>
-        <w:t xml:space="preserve">: </w:t>
-      </w:r>
-      <w:r>
-        <w:rPr>
-          <w:rFonts w:cstheme="minorHAnsi"/>
-        </w:rPr>
-        <w:t>Kelly et al. 2013 in a synthesis of paleoecological records suggest that the present fire regime may have surpassed the proposed vegetation-induced limits</w:t>
-      </w:r>
-      <w:r>
-        <w:rPr>
-          <w:rFonts w:cstheme="minorHAnsi"/>
-        </w:rPr>
-        <w:t>.</w:t>
-      </w:r>
-      <w:r>
-        <w:rPr>
-          <w:rFonts w:cstheme="minorHAnsi"/>
-        </w:rPr>
-        <w:t xml:space="preserve"> </w:t>
-      </w:r>
-      <w:r>
-        <w:rPr>
-          <w:rFonts w:cstheme="minorHAnsi"/>
-        </w:rPr>
-        <w:t xml:space="preserve">One potential mechanism for driving burning </w:t>
-      </w:r>
-      <w:proofErr w:type="spellStart"/>
-      <w:r>
-        <w:rPr>
-          <w:rFonts w:cstheme="minorHAnsi"/>
-        </w:rPr>
-        <w:t>pattrns</w:t>
-      </w:r>
-      <w:proofErr w:type="spellEnd"/>
-      <w:r>
-        <w:rPr>
-          <w:rFonts w:cstheme="minorHAnsi"/>
-        </w:rPr>
-        <w:t xml:space="preserve"> past any previous deciduous feedback is shifting community types: paleoecological community types may not be analogous to modern emerging deciduous communities in Alaska</w:t>
-      </w:r>
-      <w:r>
-        <w:rPr>
-          <w:rFonts w:cstheme="minorHAnsi"/>
-        </w:rPr>
-        <w:t xml:space="preserve">. </w:t>
-      </w:r>
       <w:r>
         <w:rPr>
           <w:rFonts w:cstheme="minorHAnsi"/>
@@ -307,16 +293,8 @@
         <w:rPr>
           <w:rFonts w:cstheme="minorHAnsi"/>
         </w:rPr>
-        <w:t xml:space="preserve">Hayes and </w:t>
-      </w:r>
-      <w:proofErr w:type="spellStart"/>
-      <w:r>
-        <w:rPr>
-          <w:rFonts w:cstheme="minorHAnsi"/>
-        </w:rPr>
-        <w:t>Buma</w:t>
-      </w:r>
-      <w:proofErr w:type="spellEnd"/>
+        <w:t>Hayes and Buma</w:t>
+      </w:r>
       <w:r>
         <w:rPr>
           <w:rFonts w:cstheme="minorHAnsi"/>
@@ -361,16 +339,8 @@
         <w:rPr>
           <w:rFonts w:cstheme="minorHAnsi"/>
         </w:rPr>
-        <w:t xml:space="preserve">(Hayes and </w:t>
-      </w:r>
-      <w:proofErr w:type="spellStart"/>
-      <w:r>
-        <w:rPr>
-          <w:rFonts w:cstheme="minorHAnsi"/>
-        </w:rPr>
-        <w:t>Buma</w:t>
-      </w:r>
-      <w:proofErr w:type="spellEnd"/>
+        <w:t>(Hayes and Buma</w:t>
+      </w:r>
       <w:r>
         <w:rPr>
           <w:rFonts w:cstheme="minorHAnsi"/>
@@ -677,9 +647,6 @@
     <w:p>
       <w:pPr>
         <w:spacing w:line="360" w:lineRule="auto"/>
-        <w:rPr>
-          <w:rFonts w:cstheme="minorHAnsi"/>
-        </w:rPr>
       </w:pPr>
       <w:r>
         <w:t xml:space="preserve">To examine </w:t>
@@ -699,11 +666,72 @@
       <w:r>
         <w:t xml:space="preserve">. </w:t>
       </w:r>
-      <w:r>
-        <w:rPr>
-          <w:rFonts w:cstheme="minorHAnsi"/>
-        </w:rPr>
-        <w:t>This study has three objectives: 1) evaluate how the distribution of fuel elements changes with increasing short</w:t>
+    </w:p>
+    <w:p>
+      <w:pPr>
+        <w:spacing w:line="360" w:lineRule="auto"/>
+      </w:pPr>
+    </w:p>
+    <w:p>
+      <w:pPr>
+        <w:spacing w:line="360" w:lineRule="auto"/>
+        <w:rPr>
+          <w:ins w:id="3" w:author="Brian Buma" w:date="2021-03-11T16:42:00Z"/>
+          <w:rFonts w:cstheme="minorHAnsi"/>
+        </w:rPr>
+      </w:pPr>
+      <w:r>
+        <w:rPr>
+          <w:rFonts w:cstheme="minorHAnsi"/>
+        </w:rPr>
+        <w:lastRenderedPageBreak/>
+        <w:t xml:space="preserve">This study has three objectives: 1) evaluate how the </w:t>
+      </w:r>
+      <w:del w:id="4" w:author="Brian Buma" w:date="2021-03-11T16:38:00Z">
+        <w:r>
+          <w:rPr>
+            <w:rFonts w:cstheme="minorHAnsi"/>
+          </w:rPr>
+          <w:delText>distribution</w:delText>
+        </w:r>
+        <w:r>
+          <w:rPr>
+            <w:rFonts w:cstheme="minorHAnsi"/>
+          </w:rPr>
+          <w:delText xml:space="preserve"> (spatial arrangement, community, and amount)</w:delText>
+        </w:r>
+        <w:r>
+          <w:rPr>
+            <w:rFonts w:cstheme="minorHAnsi"/>
+          </w:rPr>
+          <w:delText xml:space="preserve"> of fuel elements changes </w:delText>
+        </w:r>
+      </w:del>
+      <w:ins w:id="5" w:author="Brian Buma" w:date="2021-03-11T16:38:00Z">
+        <w:r>
+          <w:rPr>
+            <w:rFonts w:cstheme="minorHAnsi"/>
+          </w:rPr>
+          <w:t>distribution</w:t>
+        </w:r>
+        <w:r>
+          <w:rPr>
+            <w:rFonts w:cstheme="minorHAnsi"/>
+          </w:rPr>
+          <w:t xml:space="preserve"> (spatial arrangement, community, and amount)</w:t>
+        </w:r>
+        <w:r>
+          <w:rPr>
+            <w:rFonts w:cstheme="minorHAnsi"/>
+          </w:rPr>
+          <w:t xml:space="preserve"> of fuel elements changes </w:t>
+        </w:r>
+      </w:ins>
+      <w:r>
+        <w:rPr>
+          <w:rFonts w:cstheme="minorHAnsi"/>
+        </w:rPr>
+        <w:t>with increasing short</w:t>
       </w:r>
       <w:r>
         <w:rPr>
@@ -715,8 +743,32 @@
         <w:rPr>
           <w:rFonts w:cstheme="minorHAnsi"/>
         </w:rPr>
-        <w:t>interval reburns, 2) examine differences in fuel distribution in an upland and lowland reburned environment</w:t>
-      </w:r>
+        <w:t>interval reburns</w:t>
+      </w:r>
+      <w:del w:id="6" w:author="Brian Buma" w:date="2021-03-11T16:39:00Z">
+        <w:r>
+          <w:rPr>
+            <w:rFonts w:cstheme="minorHAnsi"/>
+          </w:rPr>
+          <w:delText xml:space="preserve">, 2) examine differences in fuel distribution </w:delText>
+        </w:r>
+      </w:del>
+      <w:ins w:id="7" w:author="Brian Buma" w:date="2021-03-11T16:39:00Z">
+        <w:r>
+          <w:rPr>
+            <w:rFonts w:cstheme="minorHAnsi"/>
+          </w:rPr>
+          <w:t xml:space="preserve"> while considering differences between upland and lowland contexts</w:t>
+        </w:r>
+      </w:ins>
+      <w:del w:id="8" w:author="Brian Buma" w:date="2021-03-11T16:39:00Z">
+        <w:r>
+          <w:rPr>
+            <w:rFonts w:cstheme="minorHAnsi"/>
+          </w:rPr>
+          <w:delText>in an upland and lowland reburned environment</w:delText>
+        </w:r>
+      </w:del>
       <w:r>
         <w:rPr>
           <w:rFonts w:cstheme="minorHAnsi"/>
@@ -729,347 +781,427 @@
         </w:rPr>
         <w:t xml:space="preserve"> </w:t>
       </w:r>
-      <w:r>
-        <w:rPr>
-          <w:rFonts w:cstheme="minorHAnsi"/>
-        </w:rPr>
-        <w:t xml:space="preserve">3) connect </w:t>
-      </w:r>
-      <w:r>
-        <w:rPr>
-          <w:rFonts w:cstheme="minorHAnsi"/>
+      <w:ins w:id="9" w:author="Brian Buma" w:date="2021-03-11T16:40:00Z">
+        <w:r>
+          <w:rPr>
+            <w:rFonts w:cstheme="minorHAnsi"/>
+          </w:rPr>
+          <w:t>2</w:t>
+        </w:r>
+      </w:ins>
+      <w:del w:id="10" w:author="Brian Buma" w:date="2021-03-11T16:40:00Z">
+        <w:r>
+          <w:rPr>
+            <w:rFonts w:cstheme="minorHAnsi"/>
+          </w:rPr>
+          <w:delText>3</w:delText>
+        </w:r>
+      </w:del>
+      <w:r>
+        <w:rPr>
+          <w:rFonts w:cstheme="minorHAnsi"/>
+        </w:rPr>
+        <w:t xml:space="preserve">) </w:t>
+      </w:r>
+      <w:del w:id="11" w:author="Brian Buma" w:date="2021-03-11T16:41:00Z">
+        <w:r>
+          <w:rPr>
+            <w:rFonts w:cstheme="minorHAnsi"/>
+          </w:rPr>
+          <w:delText xml:space="preserve">connect landscape-scale trends in flammability with </w:delText>
+        </w:r>
+      </w:del>
+      <w:del w:id="12" w:author="Brian Buma" w:date="2021-03-11T16:40:00Z">
+        <w:r>
+          <w:rPr>
+            <w:rFonts w:cstheme="minorHAnsi"/>
+          </w:rPr>
+          <w:delText>fine-scale measurements of fuel loads and patterns in reburned stands</w:delText>
+        </w:r>
+      </w:del>
+      <w:ins w:id="13" w:author="Brian Buma" w:date="2021-03-11T16:41:00Z">
+        <w:r>
+          <w:rPr>
+            <w:rFonts w:cstheme="minorHAnsi"/>
+          </w:rPr>
+          <w:t xml:space="preserve">compare </w:t>
+        </w:r>
+      </w:ins>
+      <w:ins w:id="14" w:author="Brian Buma" w:date="2021-03-11T16:42:00Z">
+        <w:r>
+          <w:rPr>
+            <w:rFonts w:cstheme="minorHAnsi"/>
+          </w:rPr>
+          <w:t xml:space="preserve">modeled fire rate of spread and biomass consumed to ground metrics collected in </w:t>
+        </w:r>
+      </w:ins>
+      <w:ins w:id="15" w:author="Brian Buma" w:date="2021-03-11T16:40:00Z">
+        <w:r>
+          <w:rPr>
+            <w:rFonts w:cstheme="minorHAnsi"/>
+          </w:rPr>
+          <w:t>(1)</w:t>
+        </w:r>
+      </w:ins>
+      <w:r>
+        <w:rPr>
+          <w:rFonts w:cstheme="minorHAnsi"/>
+        </w:rPr>
+        <w:t xml:space="preserve">. </w:t>
+      </w:r>
+    </w:p>
+    <w:p>
+      <w:pPr>
+        <w:spacing w:line="360" w:lineRule="auto"/>
+        <w:rPr>
+          <w:ins w:id="16" w:author="Brian Buma" w:date="2021-03-11T16:43:00Z"/>
+          <w:rFonts w:cstheme="minorHAnsi"/>
+        </w:rPr>
+      </w:pPr>
+    </w:p>
+    <w:p>
+      <w:pPr>
+        <w:spacing w:line="360" w:lineRule="auto"/>
+        <w:rPr>
+          <w:rFonts w:cstheme="minorHAnsi"/>
+        </w:rPr>
+      </w:pPr>
+      <w:r>
+        <w:rPr>
+          <w:rFonts w:cstheme="minorHAnsi"/>
+        </w:rPr>
+        <w:t xml:space="preserve">In contrast to previous studies that examine the distribution of fuel elements after a single fire event, here </w:t>
+      </w:r>
+      <w:r>
+        <w:rPr>
+          <w:rFonts w:cstheme="minorHAnsi"/>
+        </w:rPr>
+        <w:t>we</w:t>
+      </w:r>
+      <w:r>
+        <w:rPr>
+          <w:rFonts w:cstheme="minorHAnsi"/>
+        </w:rPr>
+        <w:t xml:space="preserve"> assess fuel loads in boreal stands that have experienced between 1 to 3 short-interval sequential fires.</w:t>
+      </w:r>
+      <w:r>
+        <w:rPr>
+          <w:rFonts w:cstheme="minorHAnsi"/>
+        </w:rPr>
+        <w:t xml:space="preserve"> </w:t>
+      </w:r>
+      <w:r>
+        <w:rPr>
+          <w:rFonts w:cstheme="minorHAnsi"/>
+        </w:rPr>
+        <w:t>We</w:t>
+      </w:r>
+      <w:r>
+        <w:rPr>
+          <w:rFonts w:cstheme="minorHAnsi"/>
+        </w:rPr>
+        <w:t xml:space="preserve"> hypothesize </w:t>
+      </w:r>
+      <w:r>
+        <w:rPr>
+          <w:rFonts w:cstheme="minorHAnsi"/>
+        </w:rPr>
+        <w:t xml:space="preserve">fuel connectivity and abundance will increase initially with additional </w:t>
+      </w:r>
+      <w:proofErr w:type="gramStart"/>
+      <w:r>
+        <w:rPr>
+          <w:rFonts w:cstheme="minorHAnsi"/>
+        </w:rPr>
+        <w:t>fires, but</w:t>
+      </w:r>
+      <w:proofErr w:type="gramEnd"/>
+      <w:r>
+        <w:rPr>
+          <w:rFonts w:cstheme="minorHAnsi"/>
+        </w:rPr>
+        <w:t xml:space="preserve"> decrease after three short-interval fires as reburns continue to consume fuel. In addition, we expect fire behavior may differ across both reburns and community type, given the difference in stand structure created by different dominating vegetation. </w:t>
+      </w:r>
+      <w:r>
+        <w:rPr>
+          <w:rFonts w:cstheme="minorHAnsi"/>
+        </w:rPr>
+        <w:t xml:space="preserve"> </w:t>
+      </w:r>
+    </w:p>
+    <w:p>
+      <w:pPr>
+        <w:pStyle w:val="ListParagraph"/>
+        <w:spacing w:line="360" w:lineRule="auto"/>
+        <w:rPr>
+          <w:rFonts w:cstheme="minorHAnsi"/>
+        </w:rPr>
+      </w:pPr>
+    </w:p>
+    <w:p>
+      <w:pPr>
+        <w:pStyle w:val="Heading3"/>
+        <w:spacing w:line="360" w:lineRule="auto"/>
+        <w:rPr>
+          <w:rFonts w:asciiTheme="minorHAnsi" w:hAnsiTheme="minorHAnsi" w:cstheme="minorHAnsi"/>
+        </w:rPr>
+      </w:pPr>
+      <w:bookmarkStart w:id="17" w:name="_Toc34651448"/>
+      <w:bookmarkStart w:id="18" w:name="_Toc42179371"/>
+      <w:r>
+        <w:rPr>
+          <w:rFonts w:asciiTheme="minorHAnsi" w:hAnsiTheme="minorHAnsi" w:cstheme="minorHAnsi"/>
+        </w:rPr>
+        <w:t>Methods</w:t>
+      </w:r>
+      <w:bookmarkEnd w:id="17"/>
+      <w:bookmarkEnd w:id="18"/>
+    </w:p>
+    <w:p>
+      <w:pPr>
+        <w:pStyle w:val="Heading4"/>
+        <w:spacing w:line="360" w:lineRule="auto"/>
+      </w:pPr>
+      <w:r>
+        <w:t>Study Design</w:t>
+      </w:r>
+    </w:p>
+    <w:p>
+      <w:pPr>
+        <w:spacing w:line="360" w:lineRule="auto"/>
+        <w:rPr>
+          <w:rFonts w:cstheme="minorHAnsi"/>
+        </w:rPr>
+      </w:pPr>
+      <w:r>
+        <w:rPr>
+          <w:rFonts w:cstheme="minorHAnsi"/>
+        </w:rPr>
+        <w:t xml:space="preserve">To investigate the role of </w:t>
+      </w:r>
+      <w:r>
+        <w:rPr>
+          <w:rFonts w:cstheme="minorHAnsi"/>
+        </w:rPr>
+        <w:t xml:space="preserve">reburns in altering spatial distributions of fuel, we sampled </w:t>
+      </w:r>
+      <w:r>
+        <w:rPr>
+          <w:rFonts w:cstheme="minorHAnsi"/>
+        </w:rPr>
+        <w:t>spatial patterns</w:t>
+      </w:r>
+      <w:r>
+        <w:rPr>
+          <w:rFonts w:cstheme="minorHAnsi"/>
+        </w:rPr>
+        <w:t xml:space="preserve"> of fuel</w:t>
+      </w:r>
+      <w:r>
+        <w:rPr>
+          <w:rFonts w:cstheme="minorHAnsi"/>
+        </w:rPr>
+        <w:t xml:space="preserve"> abundance and </w:t>
+      </w:r>
+      <w:r>
+        <w:rPr>
+          <w:rFonts w:cstheme="minorHAnsi"/>
+        </w:rPr>
+        <w:t>distribution</w:t>
+      </w:r>
+      <w:r>
+        <w:rPr>
+          <w:rFonts w:cstheme="minorHAnsi"/>
+        </w:rPr>
+        <w:t xml:space="preserve"> in two sites in Interior Alaska. Each site has experienced between 1-3 fires within &gt;30-year intervals and between both locations, 42 plots were established randomly within burn perimeters. 8 additional plots were established in unburned remnants as a reference of </w:t>
+      </w:r>
+      <w:r>
+        <w:rPr>
+          <w:rFonts w:cstheme="minorHAnsi"/>
+        </w:rPr>
+        <w:t>assumed</w:t>
+      </w:r>
+      <w:r>
+        <w:rPr>
+          <w:rFonts w:cstheme="minorHAnsi"/>
+        </w:rPr>
+        <w:t xml:space="preserve"> pre-fire conditions. </w:t>
+      </w:r>
+    </w:p>
+    <w:p>
+      <w:pPr>
+        <w:spacing w:line="360" w:lineRule="auto"/>
+        <w:rPr>
+          <w:rFonts w:cstheme="minorHAnsi"/>
+        </w:rPr>
+      </w:pPr>
+    </w:p>
+    <w:p>
+      <w:pPr>
+        <w:pStyle w:val="Heading4"/>
+        <w:spacing w:line="360" w:lineRule="auto"/>
+      </w:pPr>
+      <w:r>
+        <w:t>Field Sampling</w:t>
+      </w:r>
+    </w:p>
+    <w:p>
+      <w:pPr>
+        <w:spacing w:line="360" w:lineRule="auto"/>
+        <w:rPr>
+          <w:rFonts w:cstheme="minorHAnsi"/>
+        </w:rPr>
+      </w:pPr>
+      <w:r>
+        <w:rPr>
+          <w:rFonts w:cstheme="minorHAnsi"/>
+        </w:rPr>
+        <w:t>D</w:t>
+      </w:r>
+      <w:r>
+        <w:rPr>
+          <w:rFonts w:cstheme="minorHAnsi"/>
+        </w:rPr>
+        <w:t xml:space="preserve">owned woody debris </w:t>
+      </w:r>
+      <w:r>
+        <w:rPr>
+          <w:rFonts w:cstheme="minorHAnsi"/>
+        </w:rPr>
+        <w:t xml:space="preserve">fuel loads </w:t>
+      </w:r>
+      <w:r>
+        <w:rPr>
+          <w:rFonts w:cstheme="minorHAnsi"/>
+        </w:rPr>
+        <w:t xml:space="preserve">(DWD, dead wood lying or standing below &lt;45-degree angle) </w:t>
+      </w:r>
+      <w:r>
+        <w:rPr>
+          <w:rFonts w:cstheme="minorHAnsi"/>
+        </w:rPr>
+        <w:t xml:space="preserve">were measured </w:t>
+      </w:r>
+      <w:r>
+        <w:rPr>
+          <w:rFonts w:cstheme="minorHAnsi"/>
+        </w:rPr>
+        <w:t xml:space="preserve">using two </w:t>
+      </w:r>
+      <w:r>
+        <w:rPr>
+          <w:rFonts w:cstheme="minorHAnsi"/>
+        </w:rPr>
+        <w:t>28</w:t>
+      </w:r>
+      <w:r>
+        <w:rPr>
+          <w:rFonts w:cstheme="minorHAnsi"/>
+        </w:rPr>
+        <w:t xml:space="preserve">-m transects </w:t>
+      </w:r>
+      <w:r>
+        <w:rPr>
+          <w:rFonts w:cstheme="minorHAnsi"/>
+        </w:rPr>
+        <w:t xml:space="preserve">(also referred to as brown’s lines, Brown 1974) </w:t>
+      </w:r>
+      <w:r>
+        <w:rPr>
+          <w:rFonts w:cstheme="minorHAnsi"/>
+        </w:rPr>
+        <w:t xml:space="preserve">radiating from the center of each </w:t>
+      </w:r>
+      <w:r>
+        <w:rPr>
+          <w:rFonts w:cstheme="minorHAnsi"/>
+        </w:rPr>
+        <w:t xml:space="preserve">20m-by-20m </w:t>
+      </w:r>
+      <w:r>
+        <w:rPr>
+          <w:rFonts w:cstheme="minorHAnsi"/>
+        </w:rPr>
+        <w:t xml:space="preserve">plot. </w:t>
+      </w:r>
+      <w:r>
+        <w:rPr>
+          <w:rFonts w:cstheme="minorHAnsi"/>
+        </w:rPr>
+        <w:t xml:space="preserve">We recorded diameter, species, presence of charred material and decay class of 1000-hour fuels across the full </w:t>
+      </w:r>
+      <w:proofErr w:type="gramStart"/>
+      <w:r>
+        <w:rPr>
+          <w:rFonts w:cstheme="minorHAnsi"/>
+        </w:rPr>
+        <w:t>transect, and</w:t>
+      </w:r>
+      <w:proofErr w:type="gramEnd"/>
+      <w:r>
+        <w:rPr>
+          <w:rFonts w:cstheme="minorHAnsi"/>
+        </w:rPr>
+        <w:t xml:space="preserve"> counted &lt;3 cm debris across subsets (1-hr = 2m, 10-hr = 5 m, 100-hr = 15m).</w:t>
+      </w:r>
+    </w:p>
+    <w:p>
+      <w:pPr>
+        <w:spacing w:line="360" w:lineRule="auto"/>
+        <w:rPr>
+          <w:rFonts w:cstheme="minorHAnsi"/>
+          <w:color w:val="70AD47" w:themeColor="accent6"/>
+        </w:rPr>
+      </w:pPr>
+      <w:r>
+        <w:rPr>
+          <w:rFonts w:cstheme="minorHAnsi"/>
+          <w:color w:val="70AD47" w:themeColor="accent6"/>
+        </w:rPr>
+        <w:br/>
+      </w:r>
+      <w:r>
+        <w:rPr>
+          <w:rFonts w:cstheme="minorHAnsi"/>
+          <w:color w:val="000000" w:themeColor="text1"/>
+        </w:rPr>
+        <w:t>We used aforementioned browns’ lines to measure f</w:t>
+      </w:r>
+      <w:r>
+        <w:rPr>
+          <w:rFonts w:cstheme="minorHAnsi"/>
+          <w:color w:val="000000" w:themeColor="text1"/>
+        </w:rPr>
+        <w:t>ine fuel loads in each plot</w:t>
+      </w:r>
+      <w:r>
+        <w:rPr>
+          <w:rFonts w:cstheme="minorHAnsi"/>
+          <w:color w:val="000000" w:themeColor="text1"/>
+        </w:rPr>
+        <w:t xml:space="preserve"> by </w:t>
+      </w:r>
+      <w:r>
+        <w:rPr>
+          <w:rFonts w:cstheme="minorHAnsi"/>
+          <w:color w:val="000000" w:themeColor="text1"/>
+        </w:rPr>
+        <w:t>recording</w:t>
+      </w:r>
+      <w:r>
+        <w:rPr>
+          <w:rFonts w:cstheme="minorHAnsi"/>
+          <w:color w:val="000000" w:themeColor="text1"/>
+        </w:rPr>
+        <w:t xml:space="preserve"> </w:t>
+      </w:r>
+      <w:r>
+        <w:rPr>
+          <w:rFonts w:cstheme="minorHAnsi"/>
+          <w:color w:val="000000" w:themeColor="text1"/>
         </w:rPr>
         <w:lastRenderedPageBreak/>
-        <w:t xml:space="preserve">landscape-scale trends in flammability with fine-scale measurements of fuel loads and patterns in reburned stands. </w:t>
-      </w:r>
-      <w:r>
-        <w:rPr>
-          <w:rFonts w:cstheme="minorHAnsi"/>
-        </w:rPr>
-        <w:t xml:space="preserve">In contrast to previous studies that examine the distribution of fuel elements after a single fire event, here </w:t>
-      </w:r>
-      <w:r>
-        <w:rPr>
-          <w:rFonts w:cstheme="minorHAnsi"/>
-        </w:rPr>
-        <w:t>we</w:t>
-      </w:r>
-      <w:r>
-        <w:rPr>
-          <w:rFonts w:cstheme="minorHAnsi"/>
-        </w:rPr>
-        <w:t xml:space="preserve"> assess fuel loads in boreal stands that have experienced between 1 to 3 short-interval sequential fires.</w:t>
-      </w:r>
-      <w:r>
-        <w:rPr>
-          <w:rFonts w:cstheme="minorHAnsi"/>
-        </w:rPr>
-        <w:t xml:space="preserve"> </w:t>
-      </w:r>
-      <w:r>
-        <w:rPr>
-          <w:rFonts w:cstheme="minorHAnsi"/>
-        </w:rPr>
-        <w:t>We</w:t>
-      </w:r>
-      <w:r>
-        <w:rPr>
-          <w:rFonts w:cstheme="minorHAnsi"/>
-        </w:rPr>
-        <w:t xml:space="preserve"> hypothesize </w:t>
-      </w:r>
-      <w:r>
-        <w:rPr>
-          <w:rFonts w:cstheme="minorHAnsi"/>
-        </w:rPr>
-        <w:t xml:space="preserve">fuel connectivity and abundance will increase initially with additional </w:t>
-      </w:r>
-      <w:proofErr w:type="gramStart"/>
-      <w:r>
-        <w:rPr>
-          <w:rFonts w:cstheme="minorHAnsi"/>
-        </w:rPr>
-        <w:t>fires, but</w:t>
-      </w:r>
-      <w:proofErr w:type="gramEnd"/>
-      <w:r>
-        <w:rPr>
-          <w:rFonts w:cstheme="minorHAnsi"/>
-        </w:rPr>
-        <w:t xml:space="preserve"> decrease after three short-interval fires as reburns continue to consume fuel. In addition, we expect fire behavior may differ across both reburns and community type, given the difference in stand structure created by different dominating vegetation. </w:t>
-      </w:r>
-      <w:r>
-        <w:rPr>
-          <w:rFonts w:cstheme="minorHAnsi"/>
-        </w:rPr>
-        <w:t xml:space="preserve"> </w:t>
-      </w:r>
-    </w:p>
-    <w:p>
-      <w:pPr>
-        <w:pStyle w:val="ListParagraph"/>
-        <w:spacing w:line="360" w:lineRule="auto"/>
-        <w:rPr>
-          <w:rFonts w:cstheme="minorHAnsi"/>
-        </w:rPr>
-      </w:pPr>
-    </w:p>
-    <w:p>
-      <w:pPr>
-        <w:pStyle w:val="Heading3"/>
-        <w:spacing w:line="360" w:lineRule="auto"/>
-        <w:rPr>
-          <w:rFonts w:asciiTheme="minorHAnsi" w:hAnsiTheme="minorHAnsi" w:cstheme="minorHAnsi"/>
-        </w:rPr>
-      </w:pPr>
-      <w:bookmarkStart w:id="3" w:name="_Toc34651448"/>
-      <w:bookmarkStart w:id="4" w:name="_Toc42179371"/>
-      <w:r>
-        <w:rPr>
-          <w:rFonts w:asciiTheme="minorHAnsi" w:hAnsiTheme="minorHAnsi" w:cstheme="minorHAnsi"/>
-        </w:rPr>
-        <w:t>Methods</w:t>
-      </w:r>
-      <w:bookmarkEnd w:id="3"/>
-      <w:bookmarkEnd w:id="4"/>
-    </w:p>
-    <w:p>
-      <w:pPr>
-        <w:pStyle w:val="Heading4"/>
-        <w:spacing w:line="360" w:lineRule="auto"/>
-      </w:pPr>
-      <w:r>
-        <w:t>Study Design</w:t>
-      </w:r>
-    </w:p>
-    <w:p>
-      <w:pPr>
-        <w:spacing w:line="360" w:lineRule="auto"/>
-        <w:rPr>
-          <w:rFonts w:cstheme="minorHAnsi"/>
-        </w:rPr>
-      </w:pPr>
-      <w:r>
-        <w:rPr>
-          <w:rFonts w:cstheme="minorHAnsi"/>
-        </w:rPr>
-        <w:t xml:space="preserve">To investigate the role of </w:t>
-      </w:r>
-      <w:r>
-        <w:rPr>
-          <w:rFonts w:cstheme="minorHAnsi"/>
-        </w:rPr>
-        <w:t xml:space="preserve">reburns in altering spatial distributions of fuel, we sampled </w:t>
-      </w:r>
-      <w:r>
-        <w:rPr>
-          <w:rFonts w:cstheme="minorHAnsi"/>
-        </w:rPr>
-        <w:t>spatial patterns</w:t>
-      </w:r>
-      <w:r>
-        <w:rPr>
-          <w:rFonts w:cstheme="minorHAnsi"/>
-        </w:rPr>
-        <w:t xml:space="preserve"> of fuel</w:t>
-      </w:r>
-      <w:r>
-        <w:rPr>
-          <w:rFonts w:cstheme="minorHAnsi"/>
-        </w:rPr>
-        <w:t xml:space="preserve"> abundance and </w:t>
-      </w:r>
-      <w:r>
-        <w:rPr>
-          <w:rFonts w:cstheme="minorHAnsi"/>
-        </w:rPr>
-        <w:t>distribution</w:t>
-      </w:r>
-      <w:r>
-        <w:rPr>
-          <w:rFonts w:cstheme="minorHAnsi"/>
-        </w:rPr>
-        <w:t xml:space="preserve"> in two sites in Interior Alaska. Each site has experienced between 1-3 fires within &gt;30-year intervals and between both locations, 42 plots were established randomly within burn perimeters. 8 additional plots were established in unburned remnants as a reference of </w:t>
-      </w:r>
-      <w:r>
-        <w:rPr>
-          <w:rFonts w:cstheme="minorHAnsi"/>
-        </w:rPr>
-        <w:t>assumed</w:t>
-      </w:r>
-      <w:r>
-        <w:rPr>
-          <w:rFonts w:cstheme="minorHAnsi"/>
-        </w:rPr>
-        <w:t xml:space="preserve"> pre-fire conditions. </w:t>
-      </w:r>
-    </w:p>
-    <w:p>
-      <w:pPr>
-        <w:spacing w:line="360" w:lineRule="auto"/>
-        <w:rPr>
-          <w:rFonts w:cstheme="minorHAnsi"/>
-        </w:rPr>
-      </w:pPr>
-    </w:p>
-    <w:p>
-      <w:pPr>
-        <w:pStyle w:val="Heading4"/>
-        <w:spacing w:line="360" w:lineRule="auto"/>
-      </w:pPr>
-      <w:r>
-        <w:t>Field Sampling</w:t>
-      </w:r>
-    </w:p>
-    <w:p>
-      <w:pPr>
-        <w:spacing w:line="360" w:lineRule="auto"/>
-        <w:rPr>
-          <w:rFonts w:cstheme="minorHAnsi"/>
-        </w:rPr>
-      </w:pPr>
-      <w:r>
-        <w:rPr>
-          <w:rFonts w:cstheme="minorHAnsi"/>
-        </w:rPr>
-        <w:t>D</w:t>
-      </w:r>
-      <w:r>
-        <w:rPr>
-          <w:rFonts w:cstheme="minorHAnsi"/>
-        </w:rPr>
-        <w:t xml:space="preserve">owned woody debris </w:t>
-      </w:r>
-      <w:r>
-        <w:rPr>
-          <w:rFonts w:cstheme="minorHAnsi"/>
-        </w:rPr>
-        <w:t xml:space="preserve">fuel loads </w:t>
-      </w:r>
-      <w:r>
-        <w:rPr>
-          <w:rFonts w:cstheme="minorHAnsi"/>
-        </w:rPr>
-        <w:t xml:space="preserve">(DWD, dead wood lying or standing below &lt;45-degree angle) </w:t>
-      </w:r>
-      <w:r>
-        <w:rPr>
-          <w:rFonts w:cstheme="minorHAnsi"/>
-        </w:rPr>
-        <w:t xml:space="preserve">were measured </w:t>
-      </w:r>
-      <w:r>
-        <w:rPr>
-          <w:rFonts w:cstheme="minorHAnsi"/>
-        </w:rPr>
-        <w:t xml:space="preserve">using two </w:t>
-      </w:r>
-      <w:r>
-        <w:rPr>
-          <w:rFonts w:cstheme="minorHAnsi"/>
-        </w:rPr>
-        <w:t>28</w:t>
-      </w:r>
-      <w:r>
-        <w:rPr>
-          <w:rFonts w:cstheme="minorHAnsi"/>
-        </w:rPr>
-        <w:t xml:space="preserve">-m transects </w:t>
-      </w:r>
-      <w:r>
-        <w:rPr>
-          <w:rFonts w:cstheme="minorHAnsi"/>
-        </w:rPr>
-        <w:t xml:space="preserve">(also referred to as brown’s lines, Brown 1974) </w:t>
-      </w:r>
-      <w:r>
-        <w:rPr>
-          <w:rFonts w:cstheme="minorHAnsi"/>
-        </w:rPr>
-        <w:t xml:space="preserve">radiating from the center of each </w:t>
-      </w:r>
-      <w:r>
-        <w:rPr>
-          <w:rFonts w:cstheme="minorHAnsi"/>
-        </w:rPr>
-        <w:t xml:space="preserve">20m-by-20m </w:t>
-      </w:r>
-      <w:r>
-        <w:rPr>
-          <w:rFonts w:cstheme="minorHAnsi"/>
-        </w:rPr>
-        <w:t xml:space="preserve">plot. </w:t>
-      </w:r>
-      <w:r>
-        <w:rPr>
-          <w:rFonts w:cstheme="minorHAnsi"/>
-        </w:rPr>
-        <w:t xml:space="preserve">We recorded diameter, species, presence of charred material and decay class of 1000-hour fuels across the full </w:t>
-      </w:r>
-      <w:proofErr w:type="gramStart"/>
-      <w:r>
-        <w:rPr>
-          <w:rFonts w:cstheme="minorHAnsi"/>
-        </w:rPr>
-        <w:t>transect, and</w:t>
-      </w:r>
-      <w:proofErr w:type="gramEnd"/>
-      <w:r>
-        <w:rPr>
-          <w:rFonts w:cstheme="minorHAnsi"/>
-        </w:rPr>
-        <w:t xml:space="preserve"> counted &lt;3 cm debris across subsets (1-hr = 2m, 10-hr = 5 m, 100-hr = 15m).</w:t>
-      </w:r>
-    </w:p>
-    <w:p>
-      <w:pPr>
-        <w:spacing w:line="360" w:lineRule="auto"/>
-        <w:rPr>
-          <w:rFonts w:cstheme="minorHAnsi"/>
-          <w:color w:val="70AD47" w:themeColor="accent6"/>
-        </w:rPr>
-      </w:pPr>
-      <w:r>
-        <w:rPr>
-          <w:rFonts w:cstheme="minorHAnsi"/>
-          <w:color w:val="70AD47" w:themeColor="accent6"/>
-        </w:rPr>
-        <w:br/>
-      </w:r>
-      <w:r>
-        <w:rPr>
-          <w:rFonts w:cstheme="minorHAnsi"/>
-          <w:color w:val="000000" w:themeColor="text1"/>
-        </w:rPr>
-        <w:t>We used aforementioned browns’ lines to measure f</w:t>
-      </w:r>
-      <w:r>
-        <w:rPr>
-          <w:rFonts w:cstheme="minorHAnsi"/>
-          <w:color w:val="000000" w:themeColor="text1"/>
-        </w:rPr>
-        <w:t>ine fuel loads in each plot</w:t>
-      </w:r>
-      <w:r>
-        <w:rPr>
-          <w:rFonts w:cstheme="minorHAnsi"/>
-          <w:color w:val="000000" w:themeColor="text1"/>
-        </w:rPr>
-        <w:t xml:space="preserve"> by </w:t>
-      </w:r>
-      <w:r>
-        <w:rPr>
-          <w:rFonts w:cstheme="minorHAnsi"/>
-          <w:color w:val="000000" w:themeColor="text1"/>
-        </w:rPr>
-        <w:t>recording</w:t>
-      </w:r>
-      <w:r>
-        <w:rPr>
-          <w:rFonts w:cstheme="minorHAnsi"/>
-          <w:color w:val="000000" w:themeColor="text1"/>
-        </w:rPr>
-        <w:t xml:space="preserve"> h</w:t>
+        <w:t>h</w:t>
       </w:r>
       <w:r>
         <w:rPr>
@@ -1158,7 +1290,6 @@
           <w:rFonts w:cstheme="minorHAnsi"/>
           <w:color w:val="000000" w:themeColor="text1"/>
         </w:rPr>
-        <w:lastRenderedPageBreak/>
         <w:t xml:space="preserve">The two approaches above represent more traditional methods of evaluating fuel loads and arrangements in forest stands and while </w:t>
       </w:r>
       <w:r>
@@ -1329,9 +1460,9 @@
         </w:rPr>
         <w:t xml:space="preserve">all </w:t>
       </w:r>
-      <w:commentRangeStart w:id="5"/>
-      <w:commentRangeStart w:id="6"/>
-      <w:commentRangeStart w:id="7"/>
+      <w:commentRangeStart w:id="19"/>
+      <w:commentRangeStart w:id="20"/>
+      <w:commentRangeStart w:id="21"/>
       <w:r>
         <w:rPr>
           <w:rFonts w:cstheme="minorHAnsi"/>
@@ -1339,26 +1470,26 @@
         </w:rPr>
         <w:t xml:space="preserve">fuel types </w:t>
       </w:r>
-      <w:commentRangeEnd w:id="5"/>
+      <w:commentRangeEnd w:id="19"/>
       <w:r>
         <w:rPr>
           <w:rStyle w:val="CommentReference"/>
         </w:rPr>
-        <w:commentReference w:id="5"/>
-      </w:r>
-      <w:commentRangeEnd w:id="6"/>
+        <w:commentReference w:id="19"/>
+      </w:r>
+      <w:commentRangeEnd w:id="20"/>
       <w:r>
         <w:rPr>
           <w:rStyle w:val="CommentReference"/>
         </w:rPr>
-        <w:commentReference w:id="6"/>
-      </w:r>
-      <w:commentRangeEnd w:id="7"/>
+        <w:commentReference w:id="20"/>
+      </w:r>
+      <w:commentRangeEnd w:id="21"/>
       <w:r>
         <w:rPr>
           <w:rStyle w:val="CommentReference"/>
         </w:rPr>
-        <w:commentReference w:id="7"/>
+        <w:commentReference w:id="21"/>
       </w:r>
       <w:r>
         <w:rPr>
@@ -1400,7 +1531,23 @@
           <w:rFonts w:cstheme="minorHAnsi"/>
           <w:color w:val="000000" w:themeColor="text1"/>
         </w:rPr>
-        <w:t xml:space="preserve">from each strata and dried and weighed each sample </w:t>
+        <w:t xml:space="preserve">from each </w:t>
+      </w:r>
+      <w:proofErr w:type="gramStart"/>
+      <w:r>
+        <w:rPr>
+          <w:rFonts w:cstheme="minorHAnsi"/>
+          <w:color w:val="000000" w:themeColor="text1"/>
+        </w:rPr>
+        <w:t>strata</w:t>
+      </w:r>
+      <w:proofErr w:type="gramEnd"/>
+      <w:r>
+        <w:rPr>
+          <w:rFonts w:cstheme="minorHAnsi"/>
+          <w:color w:val="000000" w:themeColor="text1"/>
+        </w:rPr>
+        <w:t xml:space="preserve"> and dried and weighed each sample </w:t>
       </w:r>
       <w:r>
         <w:rPr>
@@ -1493,7 +1640,14 @@
         <w:rPr>
           <w:rFonts w:cstheme="minorHAnsi"/>
         </w:rPr>
-        <w:t>Using th</w:t>
+        <w:t>U</w:t>
+      </w:r>
+      <w:commentRangeStart w:id="22"/>
+      <w:r>
+        <w:rPr>
+          <w:rFonts w:cstheme="minorHAnsi"/>
+        </w:rPr>
+        <w:t>sing th</w:t>
       </w:r>
       <w:r>
         <w:rPr>
@@ -1523,14 +1677,35 @@
         <w:rPr>
           <w:rFonts w:cstheme="minorHAnsi"/>
         </w:rPr>
-        <w:t xml:space="preserve">. </w:t>
-      </w:r>
-      <w:r>
-        <w:rPr>
-          <w:rFonts w:cstheme="minorHAnsi"/>
-          <w:color w:val="000000" w:themeColor="text1"/>
-        </w:rPr>
-        <w:t>Fire danger here is defined as the summed stand-level characteristics (both chemical and physical) of fuel elements that favor flame propagation if ignition occurs (</w:t>
+        <w:t>.</w:t>
+      </w:r>
+      <w:commentRangeEnd w:id="22"/>
+      <w:r>
+        <w:rPr>
+          <w:rStyle w:val="CommentReference"/>
+        </w:rPr>
+        <w:commentReference w:id="22"/>
+      </w:r>
+      <w:r>
+        <w:rPr>
+          <w:rFonts w:cstheme="minorHAnsi"/>
+        </w:rPr>
+        <w:t xml:space="preserve"> </w:t>
+      </w:r>
+      <w:r>
+        <w:rPr>
+          <w:rFonts w:cstheme="minorHAnsi"/>
+          <w:color w:val="000000" w:themeColor="text1"/>
+        </w:rPr>
+        <w:t xml:space="preserve">Fire danger here is defined as the summed stand-level characteristics (both chemical and physical) of fuel elements that </w:t>
+      </w:r>
+      <w:r>
+        <w:rPr>
+          <w:rFonts w:cstheme="minorHAnsi"/>
+          <w:color w:val="000000" w:themeColor="text1"/>
+        </w:rPr>
+        <w:lastRenderedPageBreak/>
+        <w:t>favor flame propagation if ignition occurs (</w:t>
       </w:r>
       <w:proofErr w:type="spellStart"/>
       <w:r>
@@ -1576,15 +1751,7 @@
           <w:rFonts w:cstheme="minorHAnsi"/>
           <w:color w:val="000000" w:themeColor="text1"/>
         </w:rPr>
-        <w:t xml:space="preserve"> et al. 2009). Estimating potential fire </w:t>
-      </w:r>
-      <w:r>
-        <w:rPr>
-          <w:rFonts w:cstheme="minorHAnsi"/>
-          <w:color w:val="000000" w:themeColor="text1"/>
-        </w:rPr>
-        <w:lastRenderedPageBreak/>
-        <w:t xml:space="preserve">danger allows for direct insight into management of reburned stands and provides specific guidance for managers making decisions about resource allocations. </w:t>
+        <w:t xml:space="preserve"> et al. 2009). Estimating potential fire danger allows for direct insight into management of reburned stands and provides specific guidance for managers making decisions about resource allocations. </w:t>
       </w:r>
     </w:p>
     <w:p>
@@ -1821,6 +1988,7 @@
           <w:bCs/>
         </w:rPr>
       </w:pPr>
+      <w:commentRangeStart w:id="23"/>
       <w:r>
         <w:rPr>
           <w:rFonts w:cstheme="minorHAnsi"/>
@@ -1870,6 +2038,13 @@
           </wp:inline>
         </w:drawing>
       </w:r>
+      <w:commentRangeEnd w:id="23"/>
+      <w:r>
+        <w:rPr>
+          <w:rStyle w:val="CommentReference"/>
+        </w:rPr>
+        <w:commentReference w:id="23"/>
+      </w:r>
     </w:p>
     <w:p>
       <w:pPr>
@@ -1970,7 +2145,6 @@
           <w:rFonts w:cstheme="minorHAnsi"/>
           <w:noProof/>
         </w:rPr>
-        <w:lastRenderedPageBreak/>
         <w:drawing>
           <wp:inline distT="0" distB="0" distL="0" distR="0" wp14:anchorId="7085EBC1" wp14:editId="402778D2">
             <wp:extent cx="3693459" cy="2248038"/>
@@ -2179,14 +2353,14 @@
           <w:rFonts w:asciiTheme="minorHAnsi" w:hAnsiTheme="minorHAnsi" w:cstheme="minorHAnsi"/>
         </w:rPr>
       </w:pPr>
-      <w:bookmarkStart w:id="8" w:name="_Toc42179374"/>
+      <w:bookmarkStart w:id="24" w:name="_Toc42179374"/>
       <w:r>
         <w:rPr>
           <w:rFonts w:asciiTheme="minorHAnsi" w:hAnsiTheme="minorHAnsi" w:cstheme="minorHAnsi"/>
         </w:rPr>
         <w:t>References</w:t>
       </w:r>
-      <w:bookmarkEnd w:id="8"/>
+      <w:bookmarkEnd w:id="24"/>
       <w:r>
         <w:rPr>
           <w:rFonts w:asciiTheme="minorHAnsi" w:hAnsiTheme="minorHAnsi" w:cstheme="minorHAnsi"/>
@@ -2417,6 +2591,7 @@
           <w:szCs w:val="20"/>
           <w:shd w:val="clear" w:color="auto" w:fill="FFFFFF"/>
         </w:rPr>
+        <w:lastRenderedPageBreak/>
         <w:t>Brubaker, L.B., Higuera, P.E., Rupp, T.S., Olson, M.A., Anderson, P.M. and Hu, F.S., 2009. Linking sediment‐charcoal records and ecological modeling to understand causes of fire‐regime change in boreal forests. </w:t>
       </w:r>
       <w:r>
@@ -2482,7 +2657,6 @@
           <w:sz w:val="20"/>
           <w:szCs w:val="20"/>
         </w:rPr>
-        <w:lastRenderedPageBreak/>
         <w:t xml:space="preserve">Hardy, C., Heilman, W., Weise, D., </w:t>
       </w:r>
       <w:proofErr w:type="spellStart"/>
@@ -3527,7 +3701,7 @@
 
 <file path=word/comments.xml><?xml version="1.0" encoding="utf-8"?>
 <w:comments xmlns:wpc="http://schemas.microsoft.com/office/word/2010/wordprocessingCanvas" xmlns:cx="http://schemas.microsoft.com/office/drawing/2014/chartex" xmlns:cx1="http://schemas.microsoft.com/office/drawing/2015/9/8/chartex" xmlns:cx2="http://schemas.microsoft.com/office/drawing/2015/10/21/chartex" xmlns:cx3="http://schemas.microsoft.com/office/drawing/2016/5/9/chartex" xmlns:cx4="http://schemas.microsoft.com/office/drawing/2016/5/10/chartex" xmlns:cx5="http://schemas.microsoft.com/office/drawing/2016/5/11/chartex" xmlns:cx6="http://schemas.microsoft.com/office/drawing/2016/5/12/chartex" xmlns:cx7="http://schemas.microsoft.com/office/drawing/2016/5/13/chartex" xmlns:cx8="http://schemas.microsoft.com/office/drawing/2016/5/14/chartex" xmlns:mc="http://schemas.openxmlformats.org/markup-compatibility/2006" xmlns:aink="http://schemas.microsoft.com/office/drawing/2016/ink" xmlns:am3d="http://schemas.microsoft.com/office/drawing/2017/model3d" xmlns:o="urn:schemas-microsoft-com:office:office" xmlns:r="http://schemas.openxmlformats.org/officeDocument/2006/relationships" xmlns:m="http://schemas.openxmlformats.org/officeDocument/2006/math" xmlns:v="urn:schemas-microsoft-com:vml" xmlns:wp14="http://schemas.microsoft.com/office/word/2010/wordprocessingDrawing" xmlns:wp="http://schemas.openxmlformats.org/drawingml/2006/wordprocessingDrawing" xmlns:w10="urn:schemas-microsoft-com:office:word" xmlns:w="http://schemas.openxmlformats.org/wordprocessingml/2006/main" xmlns:w14="http://schemas.microsoft.com/office/word/2010/wordml" xmlns:w15="http://schemas.microsoft.com/office/word/2012/wordml" xmlns:w16cex="http://schemas.microsoft.com/office/word/2018/wordml/cex" xmlns:w16cid="http://schemas.microsoft.com/office/word/2016/wordml/cid" xmlns:w16="http://schemas.microsoft.com/office/word/2018/wordml" xmlns:w16se="http://schemas.microsoft.com/office/word/2015/wordml/symex" xmlns:wpg="http://schemas.microsoft.com/office/word/2010/wordprocessingGroup" xmlns:wpi="http://schemas.microsoft.com/office/word/2010/wordprocessingInk" xmlns:wne="http://schemas.microsoft.com/office/word/2006/wordml" xmlns:wps="http://schemas.microsoft.com/office/word/2010/wordprocessingShape" mc:Ignorable="w14 w15 w16se w16cid w16 w16cex wp14">
-  <w:comment w:id="5" w:author="Hayes, Katherine" w:date="2021-03-09T08:49:00Z" w:initials="HK">
+  <w:comment w:id="19" w:author="Hayes, Katherine" w:date="2021-03-09T08:49:00Z" w:initials="HK">
     <w:p>
       <w:pPr>
         <w:pStyle w:val="CommentText"/>
@@ -3570,7 +3744,7 @@
       </w:r>
     </w:p>
   </w:comment>
-  <w:comment w:id="6" w:author="Hayes, Katherine" w:date="2021-03-09T08:51:00Z" w:initials="HK">
+  <w:comment w:id="20" w:author="Hayes, Katherine" w:date="2021-03-09T08:51:00Z" w:initials="HK">
     <w:p>
       <w:pPr>
         <w:pStyle w:val="CommentText"/>
@@ -3600,7 +3774,7 @@
       </w:r>
     </w:p>
   </w:comment>
-  <w:comment w:id="7" w:author="Hayes, Katherine" w:date="2021-03-09T09:04:00Z" w:initials="HK">
+  <w:comment w:id="21" w:author="Hayes, Katherine" w:date="2021-03-09T09:04:00Z" w:initials="HK">
     <w:p>
       <w:pPr>
         <w:pStyle w:val="CommentText"/>
@@ -3613,6 +3787,38 @@
       </w:r>
       <w:r>
         <w:t>Definitely want to talk to chad about this, and maybe someone like Randi too</w:t>
+      </w:r>
+    </w:p>
+  </w:comment>
+  <w:comment w:id="22" w:author="Brian Buma" w:date="2021-03-09T12:38:00Z" w:initials="BB">
+    <w:p>
+      <w:pPr>
+        <w:pStyle w:val="CommentText"/>
+      </w:pPr>
+      <w:r>
+        <w:rPr>
+          <w:rStyle w:val="CommentReference"/>
+        </w:rPr>
+        <w:annotationRef/>
+      </w:r>
+      <w:r>
+        <w:t>I’m not sure it does that – it’ll give metrics. Would be good to pull in Chad here.</w:t>
+      </w:r>
+    </w:p>
+  </w:comment>
+  <w:comment w:id="23" w:author="Brian Buma" w:date="2021-03-11T16:48:00Z" w:initials="BB">
+    <w:p>
+      <w:pPr>
+        <w:pStyle w:val="CommentText"/>
+      </w:pPr>
+      <w:r>
+        <w:rPr>
+          <w:rStyle w:val="CommentReference"/>
+        </w:rPr>
+        <w:annotationRef/>
+      </w:r>
+      <w:r>
+        <w:t>Convert to tons / ha</w:t>
       </w:r>
     </w:p>
   </w:comment>
@@ -3624,6 +3830,8 @@
   <w15:commentEx w15:paraId="0F740FBD" w15:done="0"/>
   <w15:commentEx w15:paraId="79B6A548" w15:paraIdParent="0F740FBD" w15:done="0"/>
   <w15:commentEx w15:paraId="1890ADFB" w15:paraIdParent="0F740FBD" w15:done="0"/>
+  <w15:commentEx w15:paraId="68D9D400" w15:done="0"/>
+  <w15:commentEx w15:paraId="14A20B3D" w15:done="0"/>
 </w15:commentsEx>
 </file>
 
@@ -3632,6 +3840,8 @@
   <w16cex:commentExtensible w16cex:durableId="23F1B529" w16cex:dateUtc="2021-03-09T15:49:00Z"/>
   <w16cex:commentExtensible w16cex:durableId="23F1B594" w16cex:dateUtc="2021-03-09T15:51:00Z"/>
   <w16cex:commentExtensible w16cex:durableId="23F1B88F" w16cex:dateUtc="2021-03-09T16:04:00Z"/>
+  <w16cex:commentExtensible w16cex:durableId="23F1EAC5" w16cex:dateUtc="2021-03-09T19:38:00Z"/>
+  <w16cex:commentExtensible w16cex:durableId="23F4C873" w16cex:dateUtc="2021-03-11T23:48:00Z"/>
 </w16cex:commentsExtensible>
 </file>
 
@@ -3640,6 +3850,8 @@
   <w16cid:commentId w16cid:paraId="0F740FBD" w16cid:durableId="23F1B529"/>
   <w16cid:commentId w16cid:paraId="79B6A548" w16cid:durableId="23F1B594"/>
   <w16cid:commentId w16cid:paraId="1890ADFB" w16cid:durableId="23F1B88F"/>
+  <w16cid:commentId w16cid:paraId="68D9D400" w16cid:durableId="23F1EAC5"/>
+  <w16cid:commentId w16cid:paraId="14A20B3D" w16cid:durableId="23F4C873"/>
 </w16cid:commentsIds>
 </file>
 
@@ -4077,6 +4289,9 @@
 
 <file path=word/people.xml><?xml version="1.0" encoding="utf-8"?>
 <w15:people xmlns:wpc="http://schemas.microsoft.com/office/word/2010/wordprocessingCanvas" xmlns:cx="http://schemas.microsoft.com/office/drawing/2014/chartex" xmlns:cx1="http://schemas.microsoft.com/office/drawing/2015/9/8/chartex" xmlns:cx2="http://schemas.microsoft.com/office/drawing/2015/10/21/chartex" xmlns:cx3="http://schemas.microsoft.com/office/drawing/2016/5/9/chartex" xmlns:cx4="http://schemas.microsoft.com/office/drawing/2016/5/10/chartex" xmlns:cx5="http://schemas.microsoft.com/office/drawing/2016/5/11/chartex" xmlns:cx6="http://schemas.microsoft.com/office/drawing/2016/5/12/chartex" xmlns:cx7="http://schemas.microsoft.com/office/drawing/2016/5/13/chartex" xmlns:cx8="http://schemas.microsoft.com/office/drawing/2016/5/14/chartex" xmlns:mc="http://schemas.openxmlformats.org/markup-compatibility/2006" xmlns:aink="http://schemas.microsoft.com/office/drawing/2016/ink" xmlns:am3d="http://schemas.microsoft.com/office/drawing/2017/model3d" xmlns:o="urn:schemas-microsoft-com:office:office" xmlns:r="http://schemas.openxmlformats.org/officeDocument/2006/relationships" xmlns:m="http://schemas.openxmlformats.org/officeDocument/2006/math" xmlns:v="urn:schemas-microsoft-com:vml" xmlns:wp14="http://schemas.microsoft.com/office/word/2010/wordprocessingDrawing" xmlns:wp="http://schemas.openxmlformats.org/drawingml/2006/wordprocessingDrawing" xmlns:w10="urn:schemas-microsoft-com:office:word" xmlns:w="http://schemas.openxmlformats.org/wordprocessingml/2006/main" xmlns:w14="http://schemas.microsoft.com/office/word/2010/wordml" xmlns:w15="http://schemas.microsoft.com/office/word/2012/wordml" xmlns:w16cex="http://schemas.microsoft.com/office/word/2018/wordml/cex" xmlns:w16cid="http://schemas.microsoft.com/office/word/2016/wordml/cid" xmlns:w16="http://schemas.microsoft.com/office/word/2018/wordml" xmlns:w16se="http://schemas.microsoft.com/office/word/2015/wordml/symex" xmlns:wpg="http://schemas.microsoft.com/office/word/2010/wordprocessingGroup" xmlns:wpi="http://schemas.microsoft.com/office/word/2010/wordprocessingInk" xmlns:wne="http://schemas.microsoft.com/office/word/2006/wordml" xmlns:wps="http://schemas.microsoft.com/office/word/2010/wordprocessingShape" mc:Ignorable="w14 w15 w16se w16cid w16 w16cex wp14">
+  <w15:person w15:author="Brian Buma">
+    <w15:presenceInfo w15:providerId="Windows Live" w15:userId="1304c90f19ec6a98"/>
+  </w15:person>
   <w15:person w15:author="Hayes, Katherine">
     <w15:presenceInfo w15:providerId="AD" w15:userId="S::katherine.hayes@ucdenver.edu::962db613-048c-421d-a760-f8190cdc76d3"/>
   </w15:person>

</xml_diff>

<commit_message>
updated figures in draft
fine fuel height and first pass at cwd mass (still need to add in intervals)
</commit_message>
<xml_diff>
--- a/docs/manuscript_draft/fuel_draft.docx
+++ b/docs/manuscript_draft/fuel_draft.docx
@@ -676,7 +676,6 @@
       <w:pPr>
         <w:spacing w:line="360" w:lineRule="auto"/>
         <w:rPr>
-          <w:ins w:id="3" w:author="Brian Buma" w:date="2021-03-11T16:42:00Z"/>
           <w:rFonts w:cstheme="minorHAnsi"/>
         </w:rPr>
       </w:pPr>
@@ -687,46 +686,24 @@
         <w:lastRenderedPageBreak/>
         <w:t xml:space="preserve">This study has three objectives: 1) evaluate how the </w:t>
       </w:r>
-      <w:del w:id="4" w:author="Brian Buma" w:date="2021-03-11T16:38:00Z">
-        <w:r>
-          <w:rPr>
-            <w:rFonts w:cstheme="minorHAnsi"/>
-          </w:rPr>
-          <w:delText>distribution</w:delText>
-        </w:r>
-        <w:r>
-          <w:rPr>
-            <w:rFonts w:cstheme="minorHAnsi"/>
-          </w:rPr>
-          <w:delText xml:space="preserve"> (spatial arrangement, community, and amount)</w:delText>
-        </w:r>
-        <w:r>
-          <w:rPr>
-            <w:rFonts w:cstheme="minorHAnsi"/>
-          </w:rPr>
-          <w:delText xml:space="preserve"> of fuel elements changes </w:delText>
-        </w:r>
-      </w:del>
-      <w:ins w:id="5" w:author="Brian Buma" w:date="2021-03-11T16:38:00Z">
-        <w:r>
-          <w:rPr>
-            <w:rFonts w:cstheme="minorHAnsi"/>
-          </w:rPr>
-          <w:t>distribution</w:t>
-        </w:r>
-        <w:r>
-          <w:rPr>
-            <w:rFonts w:cstheme="minorHAnsi"/>
-          </w:rPr>
-          <w:t xml:space="preserve"> (spatial arrangement, community, and amount)</w:t>
-        </w:r>
-        <w:r>
-          <w:rPr>
-            <w:rFonts w:cstheme="minorHAnsi"/>
-          </w:rPr>
-          <w:t xml:space="preserve"> of fuel elements changes </w:t>
-        </w:r>
-      </w:ins>
+      <w:r>
+        <w:rPr>
+          <w:rFonts w:cstheme="minorHAnsi"/>
+        </w:rPr>
+        <w:t>distribution</w:t>
+      </w:r>
+      <w:r>
+        <w:rPr>
+          <w:rFonts w:cstheme="minorHAnsi"/>
+        </w:rPr>
+        <w:t xml:space="preserve"> (spatial arrangement, community, and amount)</w:t>
+      </w:r>
+      <w:r>
+        <w:rPr>
+          <w:rFonts w:cstheme="minorHAnsi"/>
+        </w:rPr>
+        <w:t xml:space="preserve"> of fuel elements changes </w:t>
+      </w:r>
       <w:r>
         <w:rPr>
           <w:rFonts w:cstheme="minorHAnsi"/>
@@ -745,30 +722,12 @@
         </w:rPr>
         <w:t>interval reburns</w:t>
       </w:r>
-      <w:del w:id="6" w:author="Brian Buma" w:date="2021-03-11T16:39:00Z">
-        <w:r>
-          <w:rPr>
-            <w:rFonts w:cstheme="minorHAnsi"/>
-          </w:rPr>
-          <w:delText xml:space="preserve">, 2) examine differences in fuel distribution </w:delText>
-        </w:r>
-      </w:del>
-      <w:ins w:id="7" w:author="Brian Buma" w:date="2021-03-11T16:39:00Z">
-        <w:r>
-          <w:rPr>
-            <w:rFonts w:cstheme="minorHAnsi"/>
-          </w:rPr>
-          <w:t xml:space="preserve"> while considering differences between upland and lowland contexts</w:t>
-        </w:r>
-      </w:ins>
-      <w:del w:id="8" w:author="Brian Buma" w:date="2021-03-11T16:39:00Z">
-        <w:r>
-          <w:rPr>
-            <w:rFonts w:cstheme="minorHAnsi"/>
-          </w:rPr>
-          <w:delText>in an upland and lowland reburned environment</w:delText>
-        </w:r>
-      </w:del>
+      <w:r>
+        <w:rPr>
+          <w:rFonts w:cstheme="minorHAnsi"/>
+        </w:rPr>
+        <w:t xml:space="preserve"> while considering differences between upland and lowland contexts</w:t>
+      </w:r>
       <w:r>
         <w:rPr>
           <w:rFonts w:cstheme="minorHAnsi"/>
@@ -781,68 +740,24 @@
         </w:rPr>
         <w:t xml:space="preserve"> </w:t>
       </w:r>
-      <w:ins w:id="9" w:author="Brian Buma" w:date="2021-03-11T16:40:00Z">
-        <w:r>
-          <w:rPr>
-            <w:rFonts w:cstheme="minorHAnsi"/>
-          </w:rPr>
-          <w:t>2</w:t>
-        </w:r>
-      </w:ins>
-      <w:del w:id="10" w:author="Brian Buma" w:date="2021-03-11T16:40:00Z">
-        <w:r>
-          <w:rPr>
-            <w:rFonts w:cstheme="minorHAnsi"/>
-          </w:rPr>
-          <w:delText>3</w:delText>
-        </w:r>
-      </w:del>
+      <w:r>
+        <w:rPr>
+          <w:rFonts w:cstheme="minorHAnsi"/>
+        </w:rPr>
+        <w:t>2</w:t>
+      </w:r>
       <w:r>
         <w:rPr>
           <w:rFonts w:cstheme="minorHAnsi"/>
         </w:rPr>
         <w:t xml:space="preserve">) </w:t>
       </w:r>
-      <w:del w:id="11" w:author="Brian Buma" w:date="2021-03-11T16:41:00Z">
-        <w:r>
-          <w:rPr>
-            <w:rFonts w:cstheme="minorHAnsi"/>
-          </w:rPr>
-          <w:delText xml:space="preserve">connect landscape-scale trends in flammability with </w:delText>
-        </w:r>
-      </w:del>
-      <w:del w:id="12" w:author="Brian Buma" w:date="2021-03-11T16:40:00Z">
-        <w:r>
-          <w:rPr>
-            <w:rFonts w:cstheme="minorHAnsi"/>
-          </w:rPr>
-          <w:delText>fine-scale measurements of fuel loads and patterns in reburned stands</w:delText>
-        </w:r>
-      </w:del>
-      <w:ins w:id="13" w:author="Brian Buma" w:date="2021-03-11T16:41:00Z">
-        <w:r>
-          <w:rPr>
-            <w:rFonts w:cstheme="minorHAnsi"/>
-          </w:rPr>
-          <w:t xml:space="preserve">compare </w:t>
-        </w:r>
-      </w:ins>
-      <w:ins w:id="14" w:author="Brian Buma" w:date="2021-03-11T16:42:00Z">
-        <w:r>
-          <w:rPr>
-            <w:rFonts w:cstheme="minorHAnsi"/>
-          </w:rPr>
-          <w:t xml:space="preserve">modeled fire rate of spread and biomass consumed to ground metrics collected in </w:t>
-        </w:r>
-      </w:ins>
-      <w:ins w:id="15" w:author="Brian Buma" w:date="2021-03-11T16:40:00Z">
-        <w:r>
-          <w:rPr>
-            <w:rFonts w:cstheme="minorHAnsi"/>
-          </w:rPr>
-          <w:t>(1)</w:t>
-        </w:r>
-      </w:ins>
+      <w:r>
+        <w:rPr>
+          <w:rFonts w:cstheme="minorHAnsi"/>
+        </w:rPr>
+        <w:t>compare modeled fire rate of spread and biomass consumed to ground metrics collected in (1)</w:t>
+      </w:r>
       <w:r>
         <w:rPr>
           <w:rFonts w:cstheme="minorHAnsi"/>
@@ -854,7 +769,6 @@
       <w:pPr>
         <w:spacing w:line="360" w:lineRule="auto"/>
         <w:rPr>
-          <w:ins w:id="16" w:author="Brian Buma" w:date="2021-03-11T16:43:00Z"/>
           <w:rFonts w:cstheme="minorHAnsi"/>
         </w:rPr>
       </w:pPr>
@@ -946,16 +860,16 @@
           <w:rFonts w:asciiTheme="minorHAnsi" w:hAnsiTheme="minorHAnsi" w:cstheme="minorHAnsi"/>
         </w:rPr>
       </w:pPr>
-      <w:bookmarkStart w:id="17" w:name="_Toc34651448"/>
-      <w:bookmarkStart w:id="18" w:name="_Toc42179371"/>
+      <w:bookmarkStart w:id="3" w:name="_Toc34651448"/>
+      <w:bookmarkStart w:id="4" w:name="_Toc42179371"/>
       <w:r>
         <w:rPr>
           <w:rFonts w:asciiTheme="minorHAnsi" w:hAnsiTheme="minorHAnsi" w:cstheme="minorHAnsi"/>
         </w:rPr>
         <w:t>Methods</w:t>
       </w:r>
-      <w:bookmarkEnd w:id="17"/>
-      <w:bookmarkEnd w:id="18"/>
+      <w:bookmarkEnd w:id="3"/>
+      <w:bookmarkEnd w:id="4"/>
     </w:p>
     <w:p>
       <w:pPr>
@@ -1460,9 +1374,9 @@
         </w:rPr>
         <w:t xml:space="preserve">all </w:t>
       </w:r>
-      <w:commentRangeStart w:id="19"/>
-      <w:commentRangeStart w:id="20"/>
-      <w:commentRangeStart w:id="21"/>
+      <w:commentRangeStart w:id="5"/>
+      <w:commentRangeStart w:id="6"/>
+      <w:commentRangeStart w:id="7"/>
       <w:r>
         <w:rPr>
           <w:rFonts w:cstheme="minorHAnsi"/>
@@ -1470,26 +1384,26 @@
         </w:rPr>
         <w:t xml:space="preserve">fuel types </w:t>
       </w:r>
-      <w:commentRangeEnd w:id="19"/>
+      <w:commentRangeEnd w:id="5"/>
       <w:r>
         <w:rPr>
           <w:rStyle w:val="CommentReference"/>
         </w:rPr>
-        <w:commentReference w:id="19"/>
-      </w:r>
-      <w:commentRangeEnd w:id="20"/>
+        <w:commentReference w:id="5"/>
+      </w:r>
+      <w:commentRangeEnd w:id="6"/>
       <w:r>
         <w:rPr>
           <w:rStyle w:val="CommentReference"/>
         </w:rPr>
-        <w:commentReference w:id="20"/>
-      </w:r>
-      <w:commentRangeEnd w:id="21"/>
+        <w:commentReference w:id="6"/>
+      </w:r>
+      <w:commentRangeEnd w:id="7"/>
       <w:r>
         <w:rPr>
           <w:rStyle w:val="CommentReference"/>
         </w:rPr>
-        <w:commentReference w:id="21"/>
+        <w:commentReference w:id="7"/>
       </w:r>
       <w:r>
         <w:rPr>
@@ -1642,7 +1556,7 @@
         </w:rPr>
         <w:t>U</w:t>
       </w:r>
-      <w:commentRangeStart w:id="22"/>
+      <w:commentRangeStart w:id="8"/>
       <w:r>
         <w:rPr>
           <w:rFonts w:cstheme="minorHAnsi"/>
@@ -1679,12 +1593,12 @@
         </w:rPr>
         <w:t>.</w:t>
       </w:r>
-      <w:commentRangeEnd w:id="22"/>
+      <w:commentRangeEnd w:id="8"/>
       <w:r>
         <w:rPr>
           <w:rStyle w:val="CommentReference"/>
         </w:rPr>
-        <w:commentReference w:id="22"/>
+        <w:commentReference w:id="8"/>
       </w:r>
       <w:r>
         <w:rPr>
@@ -1910,31 +1824,30 @@
           <w:bCs/>
         </w:rPr>
       </w:pPr>
+      <w:commentRangeStart w:id="9"/>
       <w:r>
         <w:rPr>
           <w:rFonts w:cstheme="minorHAnsi"/>
           <w:b/>
           <w:bCs/>
         </w:rPr>
-        <w:t xml:space="preserve">Figure X. Counts of </w:t>
-      </w:r>
-      <w:proofErr w:type="gramStart"/>
+        <w:t xml:space="preserve">Figure X. </w:t>
+      </w:r>
       <w:r>
         <w:rPr>
           <w:rFonts w:cstheme="minorHAnsi"/>
           <w:b/>
           <w:bCs/>
         </w:rPr>
-        <w:t>coarse</w:t>
-      </w:r>
-      <w:proofErr w:type="gramEnd"/>
+        <w:t>Mass of fuel size classes</w:t>
+      </w:r>
       <w:r>
         <w:rPr>
           <w:rFonts w:cstheme="minorHAnsi"/>
           <w:b/>
           <w:bCs/>
         </w:rPr>
-        <w:t xml:space="preserve">-woody debris across reburn and between sites according to size classes. </w:t>
+        <w:t xml:space="preserve"> across reburn and between sites according to size classes. </w:t>
       </w:r>
       <w:r>
         <w:rPr>
@@ -1950,45 +1863,22 @@
         </w:rPr>
         <w:t xml:space="preserve"> </w:t>
       </w:r>
-      <w:r>
+      <w:commentRangeEnd w:id="9"/>
+      <w:r>
+        <w:rPr>
+          <w:rStyle w:val="CommentReference"/>
+        </w:rPr>
+        <w:commentReference w:id="9"/>
+      </w:r>
+    </w:p>
+    <w:p>
+      <w:pPr>
         <w:rPr>
           <w:rFonts w:cstheme="minorHAnsi"/>
           <w:b/>
           <w:bCs/>
-          <w:color w:val="FF0000"/>
-        </w:rPr>
-        <w:t xml:space="preserve">[need to add </w:t>
-      </w:r>
-      <w:proofErr w:type="spellStart"/>
-      <w:r>
-        <w:rPr>
-          <w:rFonts w:cstheme="minorHAnsi"/>
-          <w:b/>
-          <w:bCs/>
-          <w:color w:val="FF0000"/>
-        </w:rPr>
-        <w:t>steese</w:t>
-      </w:r>
-      <w:proofErr w:type="spellEnd"/>
-      <w:r>
-        <w:rPr>
-          <w:rFonts w:cstheme="minorHAnsi"/>
-          <w:b/>
-          <w:bCs/>
-          <w:color w:val="FF0000"/>
-        </w:rPr>
-        <w:t xml:space="preserve"> unburned data]</w:t>
-      </w:r>
-    </w:p>
-    <w:p>
-      <w:pPr>
-        <w:rPr>
-          <w:rFonts w:cstheme="minorHAnsi"/>
-          <w:b/>
-          <w:bCs/>
-        </w:rPr>
-      </w:pPr>
-      <w:commentRangeStart w:id="23"/>
+        </w:rPr>
+      </w:pPr>
       <w:r>
         <w:rPr>
           <w:rFonts w:cstheme="minorHAnsi"/>
@@ -1997,10 +1887,10 @@
           <w:noProof/>
         </w:rPr>
         <w:drawing>
-          <wp:inline distT="0" distB="0" distL="0" distR="0" wp14:anchorId="641605CF" wp14:editId="29D6CE4A">
-            <wp:extent cx="5943600" cy="3813810"/>
+          <wp:inline distT="0" distB="0" distL="0" distR="0" wp14:anchorId="78093F16" wp14:editId="1EB323D2">
+            <wp:extent cx="5943600" cy="3675380"/>
             <wp:effectExtent l="0" t="0" r="0" b="0"/>
-            <wp:docPr id="1" name="Picture 1" descr="Chart, box and whisker chart&#10;&#10;Description automatically generated"/>
+            <wp:docPr id="3" name="Picture 3" descr="Chart, box and whisker chart&#10;&#10;Description automatically generated"/>
             <wp:cNvGraphicFramePr>
               <a:graphicFrameLocks xmlns:a="http://schemas.openxmlformats.org/drawingml/2006/main" noChangeAspect="1"/>
             </wp:cNvGraphicFramePr>
@@ -2008,7 +1898,7 @@
               <a:graphicData uri="http://schemas.openxmlformats.org/drawingml/2006/picture">
                 <pic:pic xmlns:pic="http://schemas.openxmlformats.org/drawingml/2006/picture">
                   <pic:nvPicPr>
-                    <pic:cNvPr id="1" name="Picture 1" descr="Chart, box and whisker chart&#10;&#10;Description automatically generated"/>
+                    <pic:cNvPr id="3" name="Picture 3" descr="Chart, box and whisker chart&#10;&#10;Description automatically generated"/>
                     <pic:cNvPicPr/>
                   </pic:nvPicPr>
                   <pic:blipFill>
@@ -2026,7 +1916,7 @@
                   <pic:spPr>
                     <a:xfrm>
                       <a:off x="0" y="0"/>
-                      <a:ext cx="5943600" cy="3813810"/>
+                      <a:ext cx="5943600" cy="3675380"/>
                     </a:xfrm>
                     <a:prstGeom prst="rect">
                       <a:avLst/>
@@ -2038,13 +1928,6 @@
           </wp:inline>
         </w:drawing>
       </w:r>
-      <w:commentRangeEnd w:id="23"/>
-      <w:r>
-        <w:rPr>
-          <w:rStyle w:val="CommentReference"/>
-        </w:rPr>
-        <w:commentReference w:id="23"/>
-      </w:r>
     </w:p>
     <w:p>
       <w:pPr>
@@ -2062,13 +1945,15 @@
           <w:bCs/>
         </w:rPr>
       </w:pPr>
+      <w:commentRangeStart w:id="10"/>
       <w:r>
         <w:rPr>
           <w:rFonts w:cstheme="minorHAnsi"/>
           <w:b/>
           <w:bCs/>
         </w:rPr>
-        <w:t>Figure X. Fine fuel loads</w:t>
+        <w:lastRenderedPageBreak/>
+        <w:t xml:space="preserve">Figure X. Fine fuel </w:t>
       </w:r>
       <w:r>
         <w:rPr>
@@ -2076,7 +1961,7 @@
           <w:b/>
           <w:bCs/>
         </w:rPr>
-        <w:t xml:space="preserve"> across reburn history and between sites. </w:t>
+        <w:t>heights</w:t>
       </w:r>
       <w:r>
         <w:rPr>
@@ -2084,7 +1969,7 @@
           <w:b/>
           <w:bCs/>
         </w:rPr>
-        <w:t xml:space="preserve"> </w:t>
+        <w:t xml:space="preserve"> across reburn history and between sites</w:t>
       </w:r>
       <w:r>
         <w:rPr>
@@ -2092,7 +1977,7 @@
           <w:b/>
           <w:bCs/>
         </w:rPr>
-        <w:t>Loads</w:t>
+        <w:t xml:space="preserve">. Tallest height of vegetation measured in 28-m transect lines and averaged </w:t>
       </w:r>
       <w:r>
         <w:rPr>
@@ -2100,7 +1985,13 @@
           <w:b/>
           <w:bCs/>
         </w:rPr>
-        <w:t xml:space="preserve"> evaluated </w:t>
+        <w:t xml:space="preserve">across line. </w:t>
+      </w:r>
+      <w:r>
+        <w:rPr>
+          <w:rFonts w:cstheme="minorHAnsi"/>
+        </w:rPr>
+        <w:t>Dots represent outliers.</w:t>
       </w:r>
       <w:r>
         <w:rPr>
@@ -2108,30 +1999,15 @@
           <w:b/>
           <w:bCs/>
         </w:rPr>
-        <w:t>as</w:t>
-      </w:r>
-      <w:r>
-        <w:rPr>
-          <w:rFonts w:cstheme="minorHAnsi"/>
-          <w:b/>
-          <w:bCs/>
-        </w:rPr>
-        <w:t xml:space="preserve"> the tallest height of connected vegetation across the plot. </w:t>
-      </w:r>
-      <w:r>
-        <w:rPr>
-          <w:rFonts w:cstheme="minorHAnsi"/>
-        </w:rPr>
-        <w:t>Dots represent outliers.</w:t>
-      </w:r>
-      <w:r>
-        <w:rPr>
-          <w:rFonts w:cstheme="minorHAnsi"/>
-          <w:b/>
-          <w:bCs/>
-        </w:rPr>
         <w:t xml:space="preserve"> </w:t>
       </w:r>
+      <w:commentRangeEnd w:id="10"/>
+      <w:r>
+        <w:rPr>
+          <w:rStyle w:val="CommentReference"/>
+        </w:rPr>
+        <w:commentReference w:id="10"/>
+      </w:r>
     </w:p>
     <w:p>
       <w:pPr>
@@ -2146,10 +2022,10 @@
           <w:noProof/>
         </w:rPr>
         <w:drawing>
-          <wp:inline distT="0" distB="0" distL="0" distR="0" wp14:anchorId="7085EBC1" wp14:editId="402778D2">
-            <wp:extent cx="3693459" cy="2248038"/>
-            <wp:effectExtent l="0" t="0" r="2540" b="0"/>
-            <wp:docPr id="2" name="Picture 2" descr="Chart, box and whisker chart&#10;&#10;Description automatically generated"/>
+          <wp:inline distT="0" distB="0" distL="0" distR="0" wp14:anchorId="32DAA93D" wp14:editId="68E2D033">
+            <wp:extent cx="3597319" cy="2868247"/>
+            <wp:effectExtent l="0" t="0" r="0" b="2540"/>
+            <wp:docPr id="4" name="Picture 4" descr="Chart, box and whisker chart&#10;&#10;Description automatically generated"/>
             <wp:cNvGraphicFramePr>
               <a:graphicFrameLocks xmlns:a="http://schemas.openxmlformats.org/drawingml/2006/main" noChangeAspect="1"/>
             </wp:cNvGraphicFramePr>
@@ -2157,7 +2033,7 @@
               <a:graphicData uri="http://schemas.openxmlformats.org/drawingml/2006/picture">
                 <pic:pic xmlns:pic="http://schemas.openxmlformats.org/drawingml/2006/picture">
                   <pic:nvPicPr>
-                    <pic:cNvPr id="2" name="Picture 2" descr="Chart, box and whisker chart&#10;&#10;Description automatically generated"/>
+                    <pic:cNvPr id="4" name="Picture 4" descr="Chart, box and whisker chart&#10;&#10;Description automatically generated"/>
                     <pic:cNvPicPr/>
                   </pic:nvPicPr>
                   <pic:blipFill>
@@ -2175,7 +2051,7 @@
                   <pic:spPr>
                     <a:xfrm>
                       <a:off x="0" y="0"/>
-                      <a:ext cx="3703144" cy="2253933"/>
+                      <a:ext cx="3604626" cy="2874073"/>
                     </a:xfrm>
                     <a:prstGeom prst="rect">
                       <a:avLst/>
@@ -2353,14 +2229,14 @@
           <w:rFonts w:asciiTheme="minorHAnsi" w:hAnsiTheme="minorHAnsi" w:cstheme="minorHAnsi"/>
         </w:rPr>
       </w:pPr>
-      <w:bookmarkStart w:id="24" w:name="_Toc42179374"/>
+      <w:bookmarkStart w:id="11" w:name="_Toc42179374"/>
       <w:r>
         <w:rPr>
           <w:rFonts w:asciiTheme="minorHAnsi" w:hAnsiTheme="minorHAnsi" w:cstheme="minorHAnsi"/>
         </w:rPr>
         <w:t>References</w:t>
       </w:r>
-      <w:bookmarkEnd w:id="24"/>
+      <w:bookmarkEnd w:id="11"/>
       <w:r>
         <w:rPr>
           <w:rFonts w:asciiTheme="minorHAnsi" w:hAnsiTheme="minorHAnsi" w:cstheme="minorHAnsi"/>
@@ -3701,7 +3577,7 @@
 
 <file path=word/comments.xml><?xml version="1.0" encoding="utf-8"?>
 <w:comments xmlns:wpc="http://schemas.microsoft.com/office/word/2010/wordprocessingCanvas" xmlns:cx="http://schemas.microsoft.com/office/drawing/2014/chartex" xmlns:cx1="http://schemas.microsoft.com/office/drawing/2015/9/8/chartex" xmlns:cx2="http://schemas.microsoft.com/office/drawing/2015/10/21/chartex" xmlns:cx3="http://schemas.microsoft.com/office/drawing/2016/5/9/chartex" xmlns:cx4="http://schemas.microsoft.com/office/drawing/2016/5/10/chartex" xmlns:cx5="http://schemas.microsoft.com/office/drawing/2016/5/11/chartex" xmlns:cx6="http://schemas.microsoft.com/office/drawing/2016/5/12/chartex" xmlns:cx7="http://schemas.microsoft.com/office/drawing/2016/5/13/chartex" xmlns:cx8="http://schemas.microsoft.com/office/drawing/2016/5/14/chartex" xmlns:mc="http://schemas.openxmlformats.org/markup-compatibility/2006" xmlns:aink="http://schemas.microsoft.com/office/drawing/2016/ink" xmlns:am3d="http://schemas.microsoft.com/office/drawing/2017/model3d" xmlns:o="urn:schemas-microsoft-com:office:office" xmlns:r="http://schemas.openxmlformats.org/officeDocument/2006/relationships" xmlns:m="http://schemas.openxmlformats.org/officeDocument/2006/math" xmlns:v="urn:schemas-microsoft-com:vml" xmlns:wp14="http://schemas.microsoft.com/office/word/2010/wordprocessingDrawing" xmlns:wp="http://schemas.openxmlformats.org/drawingml/2006/wordprocessingDrawing" xmlns:w10="urn:schemas-microsoft-com:office:word" xmlns:w="http://schemas.openxmlformats.org/wordprocessingml/2006/main" xmlns:w14="http://schemas.microsoft.com/office/word/2010/wordml" xmlns:w15="http://schemas.microsoft.com/office/word/2012/wordml" xmlns:w16cex="http://schemas.microsoft.com/office/word/2018/wordml/cex" xmlns:w16cid="http://schemas.microsoft.com/office/word/2016/wordml/cid" xmlns:w16="http://schemas.microsoft.com/office/word/2018/wordml" xmlns:w16se="http://schemas.microsoft.com/office/word/2015/wordml/symex" xmlns:wpg="http://schemas.microsoft.com/office/word/2010/wordprocessingGroup" xmlns:wpi="http://schemas.microsoft.com/office/word/2010/wordprocessingInk" xmlns:wne="http://schemas.microsoft.com/office/word/2006/wordml" xmlns:wps="http://schemas.microsoft.com/office/word/2010/wordprocessingShape" mc:Ignorable="w14 w15 w16se w16cid w16 w16cex wp14">
-  <w:comment w:id="19" w:author="Hayes, Katherine" w:date="2021-03-09T08:49:00Z" w:initials="HK">
+  <w:comment w:id="5" w:author="Hayes, Katherine" w:date="2021-03-09T08:49:00Z" w:initials="HK">
     <w:p>
       <w:pPr>
         <w:pStyle w:val="CommentText"/>
@@ -3744,7 +3620,7 @@
       </w:r>
     </w:p>
   </w:comment>
-  <w:comment w:id="20" w:author="Hayes, Katherine" w:date="2021-03-09T08:51:00Z" w:initials="HK">
+  <w:comment w:id="6" w:author="Hayes, Katherine" w:date="2021-03-09T08:51:00Z" w:initials="HK">
     <w:p>
       <w:pPr>
         <w:pStyle w:val="CommentText"/>
@@ -3774,7 +3650,7 @@
       </w:r>
     </w:p>
   </w:comment>
-  <w:comment w:id="21" w:author="Hayes, Katherine" w:date="2021-03-09T09:04:00Z" w:initials="HK">
+  <w:comment w:id="7" w:author="Hayes, Katherine" w:date="2021-03-09T09:04:00Z" w:initials="HK">
     <w:p>
       <w:pPr>
         <w:pStyle w:val="CommentText"/>
@@ -3790,7 +3666,7 @@
       </w:r>
     </w:p>
   </w:comment>
-  <w:comment w:id="22" w:author="Brian Buma" w:date="2021-03-09T12:38:00Z" w:initials="BB">
+  <w:comment w:id="8" w:author="Brian Buma" w:date="2021-03-09T12:38:00Z" w:initials="BB">
     <w:p>
       <w:pPr>
         <w:pStyle w:val="CommentText"/>
@@ -3806,7 +3682,7 @@
       </w:r>
     </w:p>
   </w:comment>
-  <w:comment w:id="23" w:author="Brian Buma" w:date="2021-03-11T16:48:00Z" w:initials="BB">
+  <w:comment w:id="9" w:author="Hayes, Katherine" w:date="2021-03-15T16:31:00Z" w:initials="HK">
     <w:p>
       <w:pPr>
         <w:pStyle w:val="CommentText"/>
@@ -3818,8 +3694,37 @@
         <w:annotationRef/>
       </w:r>
       <w:r>
-        <w:t>Convert to tons / ha</w:t>
-      </w:r>
+        <w:t>Changing to interval instead of number of fires</w:t>
+      </w:r>
+    </w:p>
+  </w:comment>
+  <w:comment w:id="10" w:author="Hayes, Katherine" w:date="2021-03-15T17:36:00Z" w:initials="HK">
+    <w:p>
+      <w:pPr>
+        <w:pStyle w:val="CommentText"/>
+      </w:pPr>
+      <w:r>
+        <w:rPr>
+          <w:rStyle w:val="CommentReference"/>
+        </w:rPr>
+        <w:annotationRef/>
+      </w:r>
+      <w:r>
+        <w:t xml:space="preserve">Will also </w:t>
+      </w:r>
+      <w:proofErr w:type="gramStart"/>
+      <w:r>
+        <w:t>switch</w:t>
+      </w:r>
+      <w:proofErr w:type="gramEnd"/>
+      <w:r>
+        <w:t xml:space="preserve"> to interval</w:t>
+      </w:r>
+    </w:p>
+    <w:p>
+      <w:pPr>
+        <w:pStyle w:val="CommentText"/>
+      </w:pPr>
     </w:p>
   </w:comment>
 </w:comments>
@@ -3831,7 +3736,8 @@
   <w15:commentEx w15:paraId="79B6A548" w15:paraIdParent="0F740FBD" w15:done="0"/>
   <w15:commentEx w15:paraId="1890ADFB" w15:paraIdParent="0F740FBD" w15:done="0"/>
   <w15:commentEx w15:paraId="68D9D400" w15:done="0"/>
-  <w15:commentEx w15:paraId="14A20B3D" w15:done="0"/>
+  <w15:commentEx w15:paraId="6C0E9F32" w15:done="0"/>
+  <w15:commentEx w15:paraId="5D2816D6" w15:done="0"/>
 </w15:commentsEx>
 </file>
 
@@ -3841,7 +3747,8 @@
   <w16cex:commentExtensible w16cex:durableId="23F1B594" w16cex:dateUtc="2021-03-09T15:51:00Z"/>
   <w16cex:commentExtensible w16cex:durableId="23F1B88F" w16cex:dateUtc="2021-03-09T16:04:00Z"/>
   <w16cex:commentExtensible w16cex:durableId="23F1EAC5" w16cex:dateUtc="2021-03-09T19:38:00Z"/>
-  <w16cex:commentExtensible w16cex:durableId="23F4C873" w16cex:dateUtc="2021-03-11T23:48:00Z"/>
+  <w16cex:commentExtensible w16cex:durableId="23FA0A78" w16cex:dateUtc="2021-03-15T22:31:00Z"/>
+  <w16cex:commentExtensible w16cex:durableId="23FA1988" w16cex:dateUtc="2021-03-15T23:36:00Z"/>
 </w16cex:commentsExtensible>
 </file>
 
@@ -3851,7 +3758,8 @@
   <w16cid:commentId w16cid:paraId="79B6A548" w16cid:durableId="23F1B594"/>
   <w16cid:commentId w16cid:paraId="1890ADFB" w16cid:durableId="23F1B88F"/>
   <w16cid:commentId w16cid:paraId="68D9D400" w16cid:durableId="23F1EAC5"/>
-  <w16cid:commentId w16cid:paraId="14A20B3D" w16cid:durableId="23F4C873"/>
+  <w16cid:commentId w16cid:paraId="6C0E9F32" w16cid:durableId="23FA0A78"/>
+  <w16cid:commentId w16cid:paraId="5D2816D6" w16cid:durableId="23FA1988"/>
 </w16cid:commentsIds>
 </file>
 
@@ -4289,11 +4197,11 @@
 
 <file path=word/people.xml><?xml version="1.0" encoding="utf-8"?>
 <w15:people xmlns:wpc="http://schemas.microsoft.com/office/word/2010/wordprocessingCanvas" xmlns:cx="http://schemas.microsoft.com/office/drawing/2014/chartex" xmlns:cx1="http://schemas.microsoft.com/office/drawing/2015/9/8/chartex" xmlns:cx2="http://schemas.microsoft.com/office/drawing/2015/10/21/chartex" xmlns:cx3="http://schemas.microsoft.com/office/drawing/2016/5/9/chartex" xmlns:cx4="http://schemas.microsoft.com/office/drawing/2016/5/10/chartex" xmlns:cx5="http://schemas.microsoft.com/office/drawing/2016/5/11/chartex" xmlns:cx6="http://schemas.microsoft.com/office/drawing/2016/5/12/chartex" xmlns:cx7="http://schemas.microsoft.com/office/drawing/2016/5/13/chartex" xmlns:cx8="http://schemas.microsoft.com/office/drawing/2016/5/14/chartex" xmlns:mc="http://schemas.openxmlformats.org/markup-compatibility/2006" xmlns:aink="http://schemas.microsoft.com/office/drawing/2016/ink" xmlns:am3d="http://schemas.microsoft.com/office/drawing/2017/model3d" xmlns:o="urn:schemas-microsoft-com:office:office" xmlns:r="http://schemas.openxmlformats.org/officeDocument/2006/relationships" xmlns:m="http://schemas.openxmlformats.org/officeDocument/2006/math" xmlns:v="urn:schemas-microsoft-com:vml" xmlns:wp14="http://schemas.microsoft.com/office/word/2010/wordprocessingDrawing" xmlns:wp="http://schemas.openxmlformats.org/drawingml/2006/wordprocessingDrawing" xmlns:w10="urn:schemas-microsoft-com:office:word" xmlns:w="http://schemas.openxmlformats.org/wordprocessingml/2006/main" xmlns:w14="http://schemas.microsoft.com/office/word/2010/wordml" xmlns:w15="http://schemas.microsoft.com/office/word/2012/wordml" xmlns:w16cex="http://schemas.microsoft.com/office/word/2018/wordml/cex" xmlns:w16cid="http://schemas.microsoft.com/office/word/2016/wordml/cid" xmlns:w16="http://schemas.microsoft.com/office/word/2018/wordml" xmlns:w16se="http://schemas.microsoft.com/office/word/2015/wordml/symex" xmlns:wpg="http://schemas.microsoft.com/office/word/2010/wordprocessingGroup" xmlns:wpi="http://schemas.microsoft.com/office/word/2010/wordprocessingInk" xmlns:wne="http://schemas.microsoft.com/office/word/2006/wordml" xmlns:wps="http://schemas.microsoft.com/office/word/2010/wordprocessingShape" mc:Ignorable="w14 w15 w16se w16cid w16 w16cex wp14">
+  <w15:person w15:author="Hayes, Katherine">
+    <w15:presenceInfo w15:providerId="AD" w15:userId="S::katherine.hayes@ucdenver.edu::962db613-048c-421d-a760-f8190cdc76d3"/>
+  </w15:person>
   <w15:person w15:author="Brian Buma">
     <w15:presenceInfo w15:providerId="Windows Live" w15:userId="1304c90f19ec6a98"/>
-  </w15:person>
-  <w15:person w15:author="Hayes, Katherine">
-    <w15:presenceInfo w15:providerId="AD" w15:userId="S::katherine.hayes@ucdenver.edu::962db613-048c-421d-a760-f8190cdc76d3"/>
   </w15:person>
 </w15:people>
 </file>

</xml_diff>

<commit_message>
added updated cwd figure
</commit_message>
<xml_diff>
--- a/docs/manuscript_draft/fuel_draft.docx
+++ b/docs/manuscript_draft/fuel_draft.docx
@@ -1820,18 +1820,23 @@
       <w:pPr>
         <w:rPr>
           <w:rFonts w:cstheme="minorHAnsi"/>
+        </w:rPr>
+      </w:pPr>
+      <w:r>
+        <w:rPr>
+          <w:rFonts w:cstheme="minorHAnsi"/>
           <w:b/>
           <w:bCs/>
         </w:rPr>
-      </w:pPr>
-      <w:commentRangeStart w:id="9"/>
+        <w:t xml:space="preserve">Figure X. </w:t>
+      </w:r>
       <w:r>
         <w:rPr>
           <w:rFonts w:cstheme="minorHAnsi"/>
           <w:b/>
           <w:bCs/>
         </w:rPr>
-        <w:t xml:space="preserve">Figure X. </w:t>
+        <w:t>Mass of fuel size classes</w:t>
       </w:r>
       <w:r>
         <w:rPr>
@@ -1839,7 +1844,7 @@
           <w:b/>
           <w:bCs/>
         </w:rPr>
-        <w:t>Mass of fuel size classes</w:t>
+        <w:t xml:space="preserve"> </w:t>
       </w:r>
       <w:r>
         <w:rPr>
@@ -1847,13 +1852,7 @@
           <w:b/>
           <w:bCs/>
         </w:rPr>
-        <w:t xml:space="preserve"> across reburn and between sites according to size classes. </w:t>
-      </w:r>
-      <w:r>
-        <w:rPr>
-          <w:rFonts w:cstheme="minorHAnsi"/>
-        </w:rPr>
-        <w:t>Dots represent outliers.</w:t>
+        <w:t xml:space="preserve">across years since initial fire </w:t>
       </w:r>
       <w:r>
         <w:rPr>
@@ -1861,14 +1860,13 @@
           <w:b/>
           <w:bCs/>
         </w:rPr>
-        <w:t xml:space="preserve"> </w:t>
-      </w:r>
-      <w:commentRangeEnd w:id="9"/>
-      <w:r>
-        <w:rPr>
-          <w:rStyle w:val="CommentReference"/>
-        </w:rPr>
-        <w:commentReference w:id="9"/>
+        <w:t xml:space="preserve">and between sites according to size classes. </w:t>
+      </w:r>
+      <w:r>
+        <w:rPr>
+          <w:rFonts w:cstheme="minorHAnsi"/>
+        </w:rPr>
+        <w:t>[dots jittered to spread data]</w:t>
       </w:r>
     </w:p>
     <w:p>
@@ -1887,10 +1885,10 @@
           <w:noProof/>
         </w:rPr>
         <w:drawing>
-          <wp:inline distT="0" distB="0" distL="0" distR="0" wp14:anchorId="78093F16" wp14:editId="1EB323D2">
-            <wp:extent cx="5943600" cy="3675380"/>
+          <wp:inline distT="0" distB="0" distL="0" distR="0" wp14:anchorId="526AF2B4" wp14:editId="1B0E32B5">
+            <wp:extent cx="5943600" cy="3278505"/>
             <wp:effectExtent l="0" t="0" r="0" b="0"/>
-            <wp:docPr id="3" name="Picture 3" descr="Chart, box and whisker chart&#10;&#10;Description automatically generated"/>
+            <wp:docPr id="1" name="Picture 1" descr="Chart, scatter chart&#10;&#10;Description automatically generated"/>
             <wp:cNvGraphicFramePr>
               <a:graphicFrameLocks xmlns:a="http://schemas.openxmlformats.org/drawingml/2006/main" noChangeAspect="1"/>
             </wp:cNvGraphicFramePr>
@@ -1898,7 +1896,7 @@
               <a:graphicData uri="http://schemas.openxmlformats.org/drawingml/2006/picture">
                 <pic:pic xmlns:pic="http://schemas.openxmlformats.org/drawingml/2006/picture">
                   <pic:nvPicPr>
-                    <pic:cNvPr id="3" name="Picture 3" descr="Chart, box and whisker chart&#10;&#10;Description automatically generated"/>
+                    <pic:cNvPr id="1" name="Picture 1" descr="Chart, scatter chart&#10;&#10;Description automatically generated"/>
                     <pic:cNvPicPr/>
                   </pic:nvPicPr>
                   <pic:blipFill>
@@ -1916,7 +1914,7 @@
                   <pic:spPr>
                     <a:xfrm>
                       <a:off x="0" y="0"/>
-                      <a:ext cx="5943600" cy="3675380"/>
+                      <a:ext cx="5943600" cy="3278505"/>
                     </a:xfrm>
                     <a:prstGeom prst="rect">
                       <a:avLst/>
@@ -1945,14 +1943,13 @@
           <w:bCs/>
         </w:rPr>
       </w:pPr>
-      <w:commentRangeStart w:id="10"/>
+      <w:commentRangeStart w:id="9"/>
       <w:r>
         <w:rPr>
           <w:rFonts w:cstheme="minorHAnsi"/>
           <w:b/>
           <w:bCs/>
         </w:rPr>
-        <w:lastRenderedPageBreak/>
         <w:t xml:space="preserve">Figure X. Fine fuel </w:t>
       </w:r>
       <w:r>
@@ -2001,12 +1998,12 @@
         </w:rPr>
         <w:t xml:space="preserve"> </w:t>
       </w:r>
-      <w:commentRangeEnd w:id="10"/>
+      <w:commentRangeEnd w:id="9"/>
       <w:r>
         <w:rPr>
           <w:rStyle w:val="CommentReference"/>
         </w:rPr>
-        <w:commentReference w:id="10"/>
+        <w:commentReference w:id="9"/>
       </w:r>
     </w:p>
     <w:p>
@@ -2021,6 +2018,7 @@
           <w:rFonts w:cstheme="minorHAnsi"/>
           <w:noProof/>
         </w:rPr>
+        <w:lastRenderedPageBreak/>
         <w:drawing>
           <wp:inline distT="0" distB="0" distL="0" distR="0" wp14:anchorId="32DAA93D" wp14:editId="68E2D033">
             <wp:extent cx="3597319" cy="2868247"/>
@@ -2229,14 +2227,14 @@
           <w:rFonts w:asciiTheme="minorHAnsi" w:hAnsiTheme="minorHAnsi" w:cstheme="minorHAnsi"/>
         </w:rPr>
       </w:pPr>
-      <w:bookmarkStart w:id="11" w:name="_Toc42179374"/>
+      <w:bookmarkStart w:id="10" w:name="_Toc42179374"/>
       <w:r>
         <w:rPr>
           <w:rFonts w:asciiTheme="minorHAnsi" w:hAnsiTheme="minorHAnsi" w:cstheme="minorHAnsi"/>
         </w:rPr>
         <w:t>References</w:t>
       </w:r>
-      <w:bookmarkEnd w:id="11"/>
+      <w:bookmarkEnd w:id="10"/>
       <w:r>
         <w:rPr>
           <w:rFonts w:asciiTheme="minorHAnsi" w:hAnsiTheme="minorHAnsi" w:cstheme="minorHAnsi"/>
@@ -3682,23 +3680,7 @@
       </w:r>
     </w:p>
   </w:comment>
-  <w:comment w:id="9" w:author="Hayes, Katherine" w:date="2021-03-15T16:31:00Z" w:initials="HK">
-    <w:p>
-      <w:pPr>
-        <w:pStyle w:val="CommentText"/>
-      </w:pPr>
-      <w:r>
-        <w:rPr>
-          <w:rStyle w:val="CommentReference"/>
-        </w:rPr>
-        <w:annotationRef/>
-      </w:r>
-      <w:r>
-        <w:t>Changing to interval instead of number of fires</w:t>
-      </w:r>
-    </w:p>
-  </w:comment>
-  <w:comment w:id="10" w:author="Hayes, Katherine" w:date="2021-03-15T17:36:00Z" w:initials="HK">
+  <w:comment w:id="9" w:author="Hayes, Katherine" w:date="2021-03-15T17:36:00Z" w:initials="HK">
     <w:p>
       <w:pPr>
         <w:pStyle w:val="CommentText"/>
@@ -3736,7 +3718,6 @@
   <w15:commentEx w15:paraId="79B6A548" w15:paraIdParent="0F740FBD" w15:done="0"/>
   <w15:commentEx w15:paraId="1890ADFB" w15:paraIdParent="0F740FBD" w15:done="0"/>
   <w15:commentEx w15:paraId="68D9D400" w15:done="0"/>
-  <w15:commentEx w15:paraId="6C0E9F32" w15:done="0"/>
   <w15:commentEx w15:paraId="5D2816D6" w15:done="0"/>
 </w15:commentsEx>
 </file>
@@ -3747,7 +3728,6 @@
   <w16cex:commentExtensible w16cex:durableId="23F1B594" w16cex:dateUtc="2021-03-09T15:51:00Z"/>
   <w16cex:commentExtensible w16cex:durableId="23F1B88F" w16cex:dateUtc="2021-03-09T16:04:00Z"/>
   <w16cex:commentExtensible w16cex:durableId="23F1EAC5" w16cex:dateUtc="2021-03-09T19:38:00Z"/>
-  <w16cex:commentExtensible w16cex:durableId="23FA0A78" w16cex:dateUtc="2021-03-15T22:31:00Z"/>
   <w16cex:commentExtensible w16cex:durableId="23FA1988" w16cex:dateUtc="2021-03-15T23:36:00Z"/>
 </w16cex:commentsExtensible>
 </file>
@@ -3758,7 +3738,6 @@
   <w16cid:commentId w16cid:paraId="79B6A548" w16cid:durableId="23F1B594"/>
   <w16cid:commentId w16cid:paraId="1890ADFB" w16cid:durableId="23F1B88F"/>
   <w16cid:commentId w16cid:paraId="68D9D400" w16cid:durableId="23F1EAC5"/>
-  <w16cid:commentId w16cid:paraId="6C0E9F32" w16cid:durableId="23FA0A78"/>
   <w16cid:commentId w16cid:paraId="5D2816D6" w16cid:durableId="23FA1988"/>
 </w16cid:commentsIds>
 </file>

</xml_diff>

<commit_message>
added edits from brian
</commit_message>
<xml_diff>
--- a/docs/manuscript_draft/fuel_draft.docx
+++ b/docs/manuscript_draft/fuel_draft.docx
@@ -56,6 +56,11 @@
       <w:r>
         <w:t>driving questions about future characteristics of boreal fire regimes. Increased presence of deciduous species has been considered a negative feedback to subsequent fire activity</w:t>
       </w:r>
+      <w:ins w:id="0" w:author="Brian Buma" w:date="2021-04-01T12:53:00Z">
+        <w:r>
+          <w:t xml:space="preserve"> due to changes in fuel structure and moisture content</w:t>
+        </w:r>
+      </w:ins>
       <w:r>
         <w:t xml:space="preserve">, but changes in fire weather and community composition have brought up questions about the strength or longevity of that negative feedback. </w:t>
       </w:r>
@@ -63,7 +68,21 @@
         <w:t xml:space="preserve">Here we </w:t>
       </w:r>
       <w:r>
-        <w:t xml:space="preserve">directly test the deciduous-flammability feedback by examining the </w:t>
+        <w:t xml:space="preserve">directly test </w:t>
+      </w:r>
+      <w:commentRangeStart w:id="1"/>
+      <w:r>
+        <w:t xml:space="preserve">the deciduous-flammability feedback </w:t>
+      </w:r>
+      <w:commentRangeEnd w:id="1"/>
+      <w:r>
+        <w:rPr>
+          <w:rStyle w:val="CommentReference"/>
+        </w:rPr>
+        <w:commentReference w:id="1"/>
+      </w:r>
+      <w:r>
+        <w:t xml:space="preserve">by examining the </w:t>
       </w:r>
       <w:r>
         <w:t>effects of reburning on fuel arrangement and abundance</w:t>
@@ -97,14 +116,14 @@
           <w:rFonts w:asciiTheme="minorHAnsi" w:hAnsiTheme="minorHAnsi" w:cstheme="minorHAnsi"/>
         </w:rPr>
       </w:pPr>
-      <w:bookmarkStart w:id="0" w:name="_Toc42179365"/>
+      <w:bookmarkStart w:id="2" w:name="_Toc42179365"/>
       <w:r>
         <w:rPr>
           <w:rFonts w:asciiTheme="minorHAnsi" w:hAnsiTheme="minorHAnsi" w:cstheme="minorHAnsi"/>
         </w:rPr>
         <w:t>Introduction</w:t>
       </w:r>
-      <w:bookmarkEnd w:id="0"/>
+      <w:bookmarkEnd w:id="2"/>
       <w:r>
         <w:rPr>
           <w:rFonts w:asciiTheme="minorHAnsi" w:hAnsiTheme="minorHAnsi" w:cstheme="minorHAnsi"/>
@@ -277,7 +296,7 @@
         </w:rPr>
         <w:t xml:space="preserve"> </w:t>
       </w:r>
-      <w:commentRangeStart w:id="1"/>
+      <w:commentRangeStart w:id="3"/>
       <w:r>
         <w:rPr>
           <w:rFonts w:cstheme="minorHAnsi"/>
@@ -285,12 +304,12 @@
         </w:rPr>
         <w:t xml:space="preserve">based on … </w:t>
       </w:r>
-      <w:commentRangeEnd w:id="1"/>
+      <w:commentRangeEnd w:id="3"/>
       <w:r>
         <w:rPr>
           <w:rStyle w:val="CommentReference"/>
         </w:rPr>
-        <w:commentReference w:id="1"/>
+        <w:commentReference w:id="3"/>
       </w:r>
       <w:r>
         <w:rPr>
@@ -368,7 +387,14 @@
         <w:rPr>
           <w:rFonts w:cstheme="minorHAnsi"/>
         </w:rPr>
-        <w:t>, past boreal environments were dominated by birch (Higuera et al. 2008) while recent studies have found alder, aspen, and even willow in dominant quantities in modern boreal forests</w:t>
+        <w:t xml:space="preserve">, past boreal environments were dominated by birch (Higuera et al. 2008) while </w:t>
+      </w:r>
+      <w:r>
+        <w:rPr>
+          <w:rFonts w:cstheme="minorHAnsi"/>
+        </w:rPr>
+        <w:lastRenderedPageBreak/>
+        <w:t>recent studies have found alder, aspen, and even willow in dominant quantities in modern boreal forests</w:t>
       </w:r>
       <w:r>
         <w:rPr>
@@ -574,7 +600,14 @@
         <w:rPr>
           <w:rFonts w:cstheme="minorHAnsi"/>
         </w:rPr>
-        <w:t xml:space="preserve">he fire seasons of 2004 and 2005 are a tangible example of modern burning exceeding historic or paleoecologic analogs. Fires in the summer of 2004 burned more area within the season than any other year in Alaska’s 58-year historical fire record (Todd </w:t>
+        <w:t>he fire seasons of 2004 and 2005 are a tangible example of modern burning exceeding historic or paleoecologic analogs. Fires in the summer of 2004 burned more area within the season than any other year in Alaska’s 58-year historical fire record (</w:t>
+      </w:r>
+      <w:commentRangeStart w:id="4"/>
+      <w:r>
+        <w:rPr>
+          <w:rFonts w:cstheme="minorHAnsi"/>
+        </w:rPr>
+        <w:t xml:space="preserve">Todd </w:t>
       </w:r>
       <w:r>
         <w:rPr>
@@ -600,7 +633,20 @@
         <w:rPr>
           <w:rFonts w:cstheme="minorHAnsi"/>
         </w:rPr>
-        <w:t xml:space="preserve"> 2006). During those record-breaking seasons, fires burned spruce and deciduous stands at similar frequencies (</w:t>
+        <w:t xml:space="preserve"> 2006</w:t>
+      </w:r>
+      <w:commentRangeEnd w:id="4"/>
+      <w:r>
+        <w:rPr>
+          <w:rStyle w:val="CommentReference"/>
+        </w:rPr>
+        <w:commentReference w:id="4"/>
+      </w:r>
+      <w:r>
+        <w:rPr>
+          <w:rFonts w:cstheme="minorHAnsi"/>
+        </w:rPr>
+        <w:t>). During those record-breaking seasons, fires burned spruce and deciduous stands at similar frequencies (</w:t>
       </w:r>
       <w:proofErr w:type="spellStart"/>
       <w:r>
@@ -616,7 +662,7 @@
         </w:rPr>
         <w:t xml:space="preserve"> et al. 2010). </w:t>
       </w:r>
-      <w:commentRangeStart w:id="2"/>
+      <w:commentRangeStart w:id="5"/>
       <w:r>
         <w:rPr>
           <w:rFonts w:cstheme="minorHAnsi"/>
@@ -635,12 +681,12 @@
         </w:rPr>
         <w:t xml:space="preserve">burning suggests that deciduous stands are perfectly capable of burning </w:t>
       </w:r>
-      <w:commentRangeEnd w:id="2"/>
+      <w:commentRangeEnd w:id="5"/>
       <w:r>
         <w:rPr>
           <w:rStyle w:val="CommentReference"/>
         </w:rPr>
-        <w:commentReference w:id="2"/>
+        <w:commentReference w:id="5"/>
       </w:r>
       <w:r>
         <w:rPr>
@@ -752,8 +798,8 @@
         </w:rPr>
         <w:t xml:space="preserve"> </w:t>
       </w:r>
-      <w:bookmarkStart w:id="3" w:name="_Toc34651444"/>
-      <w:bookmarkStart w:id="4" w:name="_Toc42179367"/>
+      <w:bookmarkStart w:id="6" w:name="_Toc34651444"/>
+      <w:bookmarkStart w:id="7" w:name="_Toc42179367"/>
       <w:r>
         <w:rPr>
           <w:rFonts w:cstheme="minorHAnsi"/>
@@ -773,17 +819,32 @@
         </w:rPr>
       </w:pPr>
     </w:p>
-    <w:bookmarkEnd w:id="3"/>
-    <w:bookmarkEnd w:id="4"/>
-    <w:p>
-      <w:pPr>
-        <w:spacing w:line="360" w:lineRule="auto"/>
-      </w:pPr>
-      <w:r>
+    <w:bookmarkEnd w:id="6"/>
+    <w:bookmarkEnd w:id="7"/>
+    <w:p>
+      <w:pPr>
+        <w:spacing w:line="360" w:lineRule="auto"/>
+      </w:pPr>
+      <w:r>
+        <w:lastRenderedPageBreak/>
         <w:t xml:space="preserve">To examine </w:t>
       </w:r>
       <w:r>
-        <w:t xml:space="preserve">the relationship between community type and flammability as driven by shortening fire intervals, we </w:t>
+        <w:t xml:space="preserve">the relationship between community type and </w:t>
+      </w:r>
+      <w:commentRangeStart w:id="8"/>
+      <w:r>
+        <w:t xml:space="preserve">flammability </w:t>
+      </w:r>
+      <w:commentRangeEnd w:id="8"/>
+      <w:r>
+        <w:rPr>
+          <w:rStyle w:val="CommentReference"/>
+        </w:rPr>
+        <w:commentReference w:id="8"/>
+      </w:r>
+      <w:r>
+        <w:t xml:space="preserve">as driven by shortening fire intervals, we </w:t>
       </w:r>
       <w:r>
         <w:t xml:space="preserve">examined </w:t>
@@ -792,8 +853,18 @@
         <w:t>fine-scale fuel loads in reburned stands in Interior Alaska</w:t>
       </w:r>
       <w:r>
-        <w:t xml:space="preserve"> before modeling fire behavior in reburned stands</w:t>
-      </w:r>
+        <w:t xml:space="preserve"> before modeling fire behavior in </w:t>
+      </w:r>
+      <w:del w:id="9" w:author="Brian Buma" w:date="2021-04-01T12:55:00Z">
+        <w:r>
+          <w:delText>reburned stands</w:delText>
+        </w:r>
+      </w:del>
+      <w:ins w:id="10" w:author="Brian Buma" w:date="2021-04-01T12:55:00Z">
+        <w:r>
+          <w:t>stands with differing numbers of short interval fires</w:t>
+        </w:r>
+      </w:ins>
       <w:r>
         <w:t xml:space="preserve">. </w:t>
       </w:r>
@@ -814,500 +885,603 @@
         <w:rPr>
           <w:rFonts w:cstheme="minorHAnsi"/>
         </w:rPr>
+        <w:t>This study has three objectives: 1) evaluate how the</w:t>
+      </w:r>
+      <w:r>
+        <w:rPr>
+          <w:rFonts w:cstheme="minorHAnsi"/>
+        </w:rPr>
+        <w:t xml:space="preserve"> fuel-scape (fuel composition, density and distribution)</w:t>
+      </w:r>
+      <w:r>
+        <w:rPr>
+          <w:rFonts w:cstheme="minorHAnsi"/>
+        </w:rPr>
+        <w:t xml:space="preserve"> changes </w:t>
+      </w:r>
+      <w:r>
+        <w:rPr>
+          <w:rFonts w:cstheme="minorHAnsi"/>
+        </w:rPr>
+        <w:t>with increasing short</w:t>
+      </w:r>
+      <w:r>
+        <w:rPr>
+          <w:rFonts w:cstheme="minorHAnsi"/>
+        </w:rPr>
+        <w:t>-</w:t>
+      </w:r>
+      <w:r>
+        <w:rPr>
+          <w:rFonts w:cstheme="minorHAnsi"/>
+        </w:rPr>
+        <w:t>interval reburns</w:t>
+      </w:r>
+      <w:r>
+        <w:rPr>
+          <w:rFonts w:cstheme="minorHAnsi"/>
+        </w:rPr>
+        <w:t xml:space="preserve"> while considering differences between upland and lowland contexts</w:t>
+      </w:r>
+      <w:r>
+        <w:rPr>
+          <w:rFonts w:cstheme="minorHAnsi"/>
+        </w:rPr>
+        <w:t xml:space="preserve"> and</w:t>
+      </w:r>
+      <w:r>
+        <w:rPr>
+          <w:rFonts w:cstheme="minorHAnsi"/>
+        </w:rPr>
+        <w:t xml:space="preserve"> </w:t>
+      </w:r>
+      <w:r>
+        <w:rPr>
+          <w:rFonts w:cstheme="minorHAnsi"/>
+        </w:rPr>
+        <w:t>2</w:t>
+      </w:r>
+      <w:r>
+        <w:rPr>
+          <w:rFonts w:cstheme="minorHAnsi"/>
+        </w:rPr>
+        <w:t xml:space="preserve">) </w:t>
+      </w:r>
+      <w:r>
+        <w:rPr>
+          <w:rFonts w:cstheme="minorHAnsi"/>
+        </w:rPr>
+        <w:t>compare modeled fire rate of spread and biomass consumed to ground metrics collected in (1)</w:t>
+      </w:r>
+      <w:r>
+        <w:rPr>
+          <w:rFonts w:cstheme="minorHAnsi"/>
+        </w:rPr>
+        <w:t xml:space="preserve">. </w:t>
+      </w:r>
+    </w:p>
+    <w:p>
+      <w:pPr>
+        <w:spacing w:line="360" w:lineRule="auto"/>
+        <w:rPr>
+          <w:rFonts w:cstheme="minorHAnsi"/>
+        </w:rPr>
+      </w:pPr>
+    </w:p>
+    <w:p>
+      <w:pPr>
+        <w:spacing w:line="360" w:lineRule="auto"/>
+        <w:rPr>
+          <w:rFonts w:cstheme="minorHAnsi"/>
+        </w:rPr>
+      </w:pPr>
+      <w:r>
+        <w:rPr>
+          <w:rFonts w:cstheme="minorHAnsi"/>
+        </w:rPr>
+        <w:t xml:space="preserve">In contrast to previous studies that examine the distribution of fuel elements after a single fire event, here </w:t>
+      </w:r>
+      <w:r>
+        <w:rPr>
+          <w:rFonts w:cstheme="minorHAnsi"/>
+        </w:rPr>
+        <w:t>we</w:t>
+      </w:r>
+      <w:r>
+        <w:rPr>
+          <w:rFonts w:cstheme="minorHAnsi"/>
+        </w:rPr>
+        <w:t xml:space="preserve"> assess fuel</w:t>
+      </w:r>
+      <w:r>
+        <w:rPr>
+          <w:rFonts w:cstheme="minorHAnsi"/>
+        </w:rPr>
+        <w:t>-</w:t>
+      </w:r>
+      <w:proofErr w:type="spellStart"/>
+      <w:r>
+        <w:rPr>
+          <w:rFonts w:cstheme="minorHAnsi"/>
+        </w:rPr>
+        <w:t>scapes</w:t>
+      </w:r>
+      <w:proofErr w:type="spellEnd"/>
+      <w:r>
+        <w:rPr>
+          <w:rFonts w:cstheme="minorHAnsi"/>
+        </w:rPr>
+        <w:t xml:space="preserve"> in boreal stands that have experienced between 1 to 3 short-interval sequential fires.</w:t>
+      </w:r>
+      <w:r>
+        <w:rPr>
+          <w:rFonts w:cstheme="minorHAnsi"/>
+        </w:rPr>
+        <w:t xml:space="preserve"> </w:t>
+      </w:r>
+      <w:r>
+        <w:rPr>
+          <w:rFonts w:cstheme="minorHAnsi"/>
+        </w:rPr>
+        <w:t>We</w:t>
+      </w:r>
+      <w:r>
+        <w:rPr>
+          <w:rFonts w:cstheme="minorHAnsi"/>
+        </w:rPr>
+        <w:t xml:space="preserve"> hypothesize </w:t>
+      </w:r>
+      <w:r>
+        <w:rPr>
+          <w:rFonts w:cstheme="minorHAnsi"/>
+        </w:rPr>
+        <w:t xml:space="preserve">fuel connectivity and abundance will increase initially with additional </w:t>
+      </w:r>
+      <w:r>
+        <w:rPr>
+          <w:rFonts w:cstheme="minorHAnsi"/>
+        </w:rPr>
+        <w:t>fires but</w:t>
+      </w:r>
+      <w:r>
+        <w:rPr>
+          <w:rFonts w:cstheme="minorHAnsi"/>
+        </w:rPr>
+        <w:t xml:space="preserve"> decrease after three short-interval fires as reburns continue to consume fuel. In addition, we expect fire behavior may differ across both reburns and community type, given the difference in stand structure created by different dominating vegetation. </w:t>
+      </w:r>
+      <w:r>
+        <w:rPr>
+          <w:rFonts w:cstheme="minorHAnsi"/>
+        </w:rPr>
+        <w:t xml:space="preserve"> </w:t>
+      </w:r>
+    </w:p>
+    <w:p>
+      <w:pPr>
+        <w:pStyle w:val="ListParagraph"/>
+        <w:spacing w:line="360" w:lineRule="auto"/>
+        <w:rPr>
+          <w:rFonts w:cstheme="minorHAnsi"/>
+        </w:rPr>
+      </w:pPr>
+    </w:p>
+    <w:p>
+      <w:pPr>
+        <w:pStyle w:val="Heading3"/>
+        <w:spacing w:line="360" w:lineRule="auto"/>
+        <w:rPr>
+          <w:rFonts w:asciiTheme="minorHAnsi" w:hAnsiTheme="minorHAnsi" w:cstheme="minorHAnsi"/>
+        </w:rPr>
+      </w:pPr>
+      <w:bookmarkStart w:id="11" w:name="_Toc34651448"/>
+      <w:bookmarkStart w:id="12" w:name="_Toc42179371"/>
+      <w:r>
+        <w:rPr>
+          <w:rFonts w:asciiTheme="minorHAnsi" w:hAnsiTheme="minorHAnsi" w:cstheme="minorHAnsi"/>
+        </w:rPr>
+        <w:t>Methods</w:t>
+      </w:r>
+      <w:bookmarkEnd w:id="11"/>
+      <w:bookmarkEnd w:id="12"/>
+    </w:p>
+    <w:p>
+      <w:pPr>
+        <w:pStyle w:val="Heading4"/>
+        <w:spacing w:line="360" w:lineRule="auto"/>
+      </w:pPr>
+      <w:r>
+        <w:t>Study Design</w:t>
+      </w:r>
+    </w:p>
+    <w:p>
+      <w:pPr>
+        <w:spacing w:line="360" w:lineRule="auto"/>
+        <w:rPr>
+          <w:rFonts w:cstheme="minorHAnsi"/>
+        </w:rPr>
+      </w:pPr>
+      <w:r>
+        <w:rPr>
+          <w:rFonts w:cstheme="minorHAnsi"/>
+        </w:rPr>
+        <w:t xml:space="preserve">To investigate the role of </w:t>
+      </w:r>
+      <w:r>
+        <w:rPr>
+          <w:rFonts w:cstheme="minorHAnsi"/>
+        </w:rPr>
+        <w:t xml:space="preserve">reburns in altering spatial distributions of fuel, we sampled </w:t>
+      </w:r>
+      <w:r>
+        <w:rPr>
+          <w:rFonts w:cstheme="minorHAnsi"/>
+        </w:rPr>
+        <w:t>spatial patterns</w:t>
+      </w:r>
+      <w:r>
+        <w:rPr>
+          <w:rFonts w:cstheme="minorHAnsi"/>
+        </w:rPr>
+        <w:t xml:space="preserve"> of fuel</w:t>
+      </w:r>
+      <w:r>
+        <w:rPr>
+          <w:rFonts w:cstheme="minorHAnsi"/>
+        </w:rPr>
+        <w:t xml:space="preserve"> abundance and </w:t>
+      </w:r>
+      <w:r>
+        <w:rPr>
+          <w:rFonts w:cstheme="minorHAnsi"/>
+        </w:rPr>
+        <w:t>distribution</w:t>
+      </w:r>
+      <w:r>
+        <w:rPr>
+          <w:rFonts w:cstheme="minorHAnsi"/>
+        </w:rPr>
+        <w:t xml:space="preserve"> in two sites in Interior Alaska. Each site has experienced between 1-3 fires within &gt;30-year intervals and between both locations, 42 plots were established randomly within burn perimeters. 8 additional plots were established in unburned remnants as a reference of </w:t>
+      </w:r>
+      <w:r>
+        <w:rPr>
+          <w:rFonts w:cstheme="minorHAnsi"/>
+        </w:rPr>
+        <w:t>assumed</w:t>
+      </w:r>
+      <w:r>
+        <w:rPr>
+          <w:rFonts w:cstheme="minorHAnsi"/>
+        </w:rPr>
+        <w:t xml:space="preserve"> pre-fire conditions. </w:t>
+      </w:r>
+    </w:p>
+    <w:p>
+      <w:pPr>
+        <w:spacing w:line="360" w:lineRule="auto"/>
+        <w:rPr>
+          <w:rFonts w:cstheme="minorHAnsi"/>
+        </w:rPr>
+      </w:pPr>
+    </w:p>
+    <w:p>
+      <w:pPr>
+        <w:pStyle w:val="Heading4"/>
+        <w:spacing w:line="360" w:lineRule="auto"/>
+      </w:pPr>
+      <w:r>
+        <w:t>Field Sampling</w:t>
+      </w:r>
+    </w:p>
+    <w:p>
+      <w:pPr>
+        <w:spacing w:line="360" w:lineRule="auto"/>
+        <w:rPr>
+          <w:rFonts w:cstheme="minorHAnsi"/>
+        </w:rPr>
+      </w:pPr>
+      <w:r>
+        <w:rPr>
+          <w:rFonts w:cstheme="minorHAnsi"/>
+        </w:rPr>
+        <w:t>D</w:t>
+      </w:r>
+      <w:r>
+        <w:rPr>
+          <w:rFonts w:cstheme="minorHAnsi"/>
+        </w:rPr>
+        <w:t xml:space="preserve">owned woody debris </w:t>
+      </w:r>
+      <w:r>
+        <w:rPr>
+          <w:rFonts w:cstheme="minorHAnsi"/>
+        </w:rPr>
+        <w:t xml:space="preserve">fuel loads </w:t>
+      </w:r>
+      <w:r>
+        <w:rPr>
+          <w:rFonts w:cstheme="minorHAnsi"/>
+        </w:rPr>
+        <w:t xml:space="preserve">(DWD, dead wood lying or standing below &lt;45-degree angle) </w:t>
+      </w:r>
+      <w:r>
+        <w:rPr>
+          <w:rFonts w:cstheme="minorHAnsi"/>
+        </w:rPr>
+        <w:t xml:space="preserve">were measured </w:t>
+      </w:r>
+      <w:r>
+        <w:rPr>
+          <w:rFonts w:cstheme="minorHAnsi"/>
+        </w:rPr>
+        <w:t xml:space="preserve">using two </w:t>
+      </w:r>
+      <w:r>
+        <w:rPr>
+          <w:rFonts w:cstheme="minorHAnsi"/>
+        </w:rPr>
+        <w:t>28</w:t>
+      </w:r>
+      <w:r>
+        <w:rPr>
+          <w:rFonts w:cstheme="minorHAnsi"/>
+        </w:rPr>
+        <w:t xml:space="preserve">-m transects </w:t>
+      </w:r>
+      <w:r>
+        <w:rPr>
+          <w:rFonts w:cstheme="minorHAnsi"/>
+        </w:rPr>
+        <w:t xml:space="preserve">(also referred to as brown’s lines, Brown 1974) </w:t>
+      </w:r>
+      <w:r>
+        <w:rPr>
+          <w:rFonts w:cstheme="minorHAnsi"/>
+        </w:rPr>
+        <w:t xml:space="preserve">radiating from the center of each </w:t>
+      </w:r>
+      <w:r>
+        <w:rPr>
+          <w:rFonts w:cstheme="minorHAnsi"/>
+        </w:rPr>
+        <w:t xml:space="preserve">20m-by-20m </w:t>
+      </w:r>
+      <w:r>
+        <w:rPr>
+          <w:rFonts w:cstheme="minorHAnsi"/>
+        </w:rPr>
+        <w:t xml:space="preserve">plot. </w:t>
+      </w:r>
+      <w:r>
+        <w:rPr>
+          <w:rFonts w:cstheme="minorHAnsi"/>
+        </w:rPr>
+        <w:t xml:space="preserve">We recorded diameter, species, presence </w:t>
+      </w:r>
+      <w:r>
+        <w:rPr>
+          <w:rFonts w:cstheme="minorHAnsi"/>
+        </w:rPr>
         <w:lastRenderedPageBreak/>
-        <w:t>This study has three objectives: 1) evaluate how the</w:t>
-      </w:r>
-      <w:r>
-        <w:rPr>
-          <w:rFonts w:cstheme="minorHAnsi"/>
-        </w:rPr>
-        <w:t xml:space="preserve"> fuel-scape (fuel composition, density and distribution)</w:t>
-      </w:r>
-      <w:r>
-        <w:rPr>
-          <w:rFonts w:cstheme="minorHAnsi"/>
-        </w:rPr>
-        <w:t xml:space="preserve"> changes </w:t>
-      </w:r>
-      <w:r>
-        <w:rPr>
-          <w:rFonts w:cstheme="minorHAnsi"/>
-        </w:rPr>
-        <w:t>with increasing short</w:t>
-      </w:r>
-      <w:r>
-        <w:rPr>
-          <w:rFonts w:cstheme="minorHAnsi"/>
+        <w:t xml:space="preserve">of charred material and decay class of 1000-hour fuels across the full </w:t>
+      </w:r>
+      <w:proofErr w:type="gramStart"/>
+      <w:r>
+        <w:rPr>
+          <w:rFonts w:cstheme="minorHAnsi"/>
+        </w:rPr>
+        <w:t>transect, and</w:t>
+      </w:r>
+      <w:proofErr w:type="gramEnd"/>
+      <w:r>
+        <w:rPr>
+          <w:rFonts w:cstheme="minorHAnsi"/>
+        </w:rPr>
+        <w:t xml:space="preserve"> counted &lt;3 cm debris across subsets (1-hr = 2m, 10-hr = 5 m, 100-hr = 15m).</w:t>
+      </w:r>
+      <w:ins w:id="13" w:author="Brian Buma" w:date="2021-04-01T13:43:00Z">
+        <w:r>
+          <w:rPr>
+            <w:rFonts w:cstheme="minorHAnsi"/>
+          </w:rPr>
+          <w:t xml:space="preserve"> Total fuel loading (tons/ha) was calculated…</w:t>
+        </w:r>
+      </w:ins>
+    </w:p>
+    <w:p>
+      <w:pPr>
+        <w:spacing w:line="360" w:lineRule="auto"/>
+        <w:rPr>
+          <w:rFonts w:cstheme="minorHAnsi"/>
+          <w:color w:val="70AD47" w:themeColor="accent6"/>
+        </w:rPr>
+      </w:pPr>
+      <w:r>
+        <w:rPr>
+          <w:rFonts w:cstheme="minorHAnsi"/>
+          <w:color w:val="70AD47" w:themeColor="accent6"/>
+        </w:rPr>
+        <w:br/>
+      </w:r>
+      <w:ins w:id="14" w:author="Brian Buma" w:date="2021-04-01T13:43:00Z">
+        <w:r>
+          <w:rPr>
+            <w:rFonts w:cstheme="minorHAnsi"/>
+            <w:color w:val="000000" w:themeColor="text1"/>
+          </w:rPr>
+          <w:t xml:space="preserve">Fuel depth was measured </w:t>
+        </w:r>
+      </w:ins>
+      <w:del w:id="15" w:author="Brian Buma" w:date="2021-04-01T13:43:00Z">
+        <w:r>
+          <w:rPr>
+            <w:rFonts w:cstheme="minorHAnsi"/>
+            <w:color w:val="000000" w:themeColor="text1"/>
+          </w:rPr>
+          <w:delText>We used aforementioned browns’ lines to measure f</w:delText>
+        </w:r>
+        <w:r>
+          <w:rPr>
+            <w:rFonts w:cstheme="minorHAnsi"/>
+            <w:color w:val="000000" w:themeColor="text1"/>
+          </w:rPr>
+          <w:delText xml:space="preserve">ine fuel </w:delText>
+        </w:r>
+        <w:commentRangeStart w:id="16"/>
+        <w:r>
+          <w:rPr>
+            <w:rFonts w:cstheme="minorHAnsi"/>
+            <w:color w:val="000000" w:themeColor="text1"/>
+          </w:rPr>
+          <w:delText xml:space="preserve">loads </w:delText>
+        </w:r>
+        <w:commentRangeEnd w:id="16"/>
+        <w:r>
+          <w:rPr>
+            <w:rStyle w:val="CommentReference"/>
+          </w:rPr>
+          <w:commentReference w:id="16"/>
+        </w:r>
+        <w:r>
+          <w:rPr>
+            <w:rFonts w:cstheme="minorHAnsi"/>
+            <w:color w:val="000000" w:themeColor="text1"/>
+          </w:rPr>
+          <w:delText>in each plot</w:delText>
+        </w:r>
+      </w:del>
+      <w:r>
+        <w:rPr>
+          <w:rFonts w:cstheme="minorHAnsi"/>
+          <w:color w:val="000000" w:themeColor="text1"/>
+        </w:rPr>
+        <w:t xml:space="preserve"> by </w:t>
+      </w:r>
+      <w:r>
+        <w:rPr>
+          <w:rFonts w:cstheme="minorHAnsi"/>
+          <w:color w:val="000000" w:themeColor="text1"/>
+        </w:rPr>
+        <w:t>recording</w:t>
+      </w:r>
+      <w:r>
+        <w:rPr>
+          <w:rFonts w:cstheme="minorHAnsi"/>
+          <w:color w:val="000000" w:themeColor="text1"/>
+        </w:rPr>
+        <w:t xml:space="preserve"> h</w:t>
+      </w:r>
+      <w:r>
+        <w:rPr>
+          <w:rFonts w:cstheme="minorHAnsi"/>
+          <w:color w:val="000000" w:themeColor="text1"/>
+        </w:rPr>
+        <w:t xml:space="preserve">eight of the tallest vegetation connected continuously to the forest floor </w:t>
+      </w:r>
+      <w:del w:id="17" w:author="Brian Buma" w:date="2021-04-01T13:43:00Z">
+        <w:r>
+          <w:rPr>
+            <w:rFonts w:cstheme="minorHAnsi"/>
+            <w:color w:val="000000" w:themeColor="text1"/>
+          </w:rPr>
+          <w:delText>in centimeter</w:delText>
+        </w:r>
+        <w:r>
+          <w:rPr>
+            <w:rFonts w:cstheme="minorHAnsi"/>
+            <w:color w:val="000000" w:themeColor="text1"/>
+          </w:rPr>
+          <w:delText>s</w:delText>
+        </w:r>
+        <w:r>
+          <w:rPr>
+            <w:rFonts w:cstheme="minorHAnsi"/>
+            <w:color w:val="000000" w:themeColor="text1"/>
+          </w:rPr>
+          <w:delText xml:space="preserve"> </w:delText>
+        </w:r>
+      </w:del>
+      <w:r>
+        <w:rPr>
+          <w:rFonts w:cstheme="minorHAnsi"/>
+          <w:color w:val="000000" w:themeColor="text1"/>
+        </w:rPr>
+        <w:t>across</w:t>
+      </w:r>
+      <w:r>
+        <w:rPr>
+          <w:rFonts w:cstheme="minorHAnsi"/>
+          <w:color w:val="000000" w:themeColor="text1"/>
+        </w:rPr>
+        <w:t xml:space="preserve"> 2</w:t>
+      </w:r>
+      <w:r>
+        <w:rPr>
+          <w:rFonts w:cstheme="minorHAnsi"/>
+          <w:color w:val="000000" w:themeColor="text1"/>
         </w:rPr>
         <w:t>-</w:t>
       </w:r>
       <w:r>
         <w:rPr>
           <w:rFonts w:cstheme="minorHAnsi"/>
-        </w:rPr>
-        <w:t>interval reburns</w:t>
-      </w:r>
-      <w:r>
-        <w:rPr>
-          <w:rFonts w:cstheme="minorHAnsi"/>
-        </w:rPr>
-        <w:t xml:space="preserve"> while considering differences between upland and lowland contexts</w:t>
-      </w:r>
-      <w:r>
-        <w:rPr>
-          <w:rFonts w:cstheme="minorHAnsi"/>
-        </w:rPr>
-        <w:t xml:space="preserve"> and</w:t>
-      </w:r>
-      <w:r>
-        <w:rPr>
-          <w:rFonts w:cstheme="minorHAnsi"/>
+          <w:color w:val="000000" w:themeColor="text1"/>
+        </w:rPr>
+        <w:t>meter increments</w:t>
+      </w:r>
+      <w:r>
+        <w:rPr>
+          <w:rFonts w:cstheme="minorHAnsi"/>
+          <w:color w:val="000000" w:themeColor="text1"/>
+        </w:rPr>
+        <w:t xml:space="preserve"> of the </w:t>
+      </w:r>
+      <w:ins w:id="18" w:author="Brian Buma" w:date="2021-04-01T13:44:00Z">
+        <w:r>
+          <w:rPr>
+            <w:rFonts w:cstheme="minorHAnsi"/>
+            <w:color w:val="000000" w:themeColor="text1"/>
+          </w:rPr>
+          <w:t xml:space="preserve">Brown’s </w:t>
+        </w:r>
+      </w:ins>
+      <w:r>
+        <w:rPr>
+          <w:rFonts w:cstheme="minorHAnsi"/>
+          <w:color w:val="000000" w:themeColor="text1"/>
+        </w:rPr>
+        <w:t>transect line</w:t>
+      </w:r>
+      <w:r>
+        <w:rPr>
+          <w:rFonts w:cstheme="minorHAnsi"/>
+          <w:color w:val="4472C4" w:themeColor="accent1"/>
+        </w:rPr>
+        <w:t>.</w:t>
+      </w:r>
+      <w:ins w:id="19" w:author="Brian Buma" w:date="2021-04-01T13:44:00Z">
+        <w:r>
+          <w:rPr>
+            <w:rFonts w:cstheme="minorHAnsi"/>
+            <w:color w:val="4472C4" w:themeColor="accent1"/>
+          </w:rPr>
+          <w:t xml:space="preserve"> Fine fuel loading… (tons/</w:t>
+        </w:r>
+        <w:proofErr w:type="gramStart"/>
+        <w:r>
+          <w:rPr>
+            <w:rFonts w:cstheme="minorHAnsi"/>
+            <w:color w:val="4472C4" w:themeColor="accent1"/>
+          </w:rPr>
+          <w:t>ha)…</w:t>
+        </w:r>
+      </w:ins>
+      <w:proofErr w:type="gramEnd"/>
+      <w:r>
+        <w:rPr>
+          <w:rFonts w:cstheme="minorHAnsi"/>
+          <w:color w:val="4472C4" w:themeColor="accent1"/>
         </w:rPr>
         <w:t xml:space="preserve"> </w:t>
-      </w:r>
-      <w:r>
-        <w:rPr>
-          <w:rFonts w:cstheme="minorHAnsi"/>
-        </w:rPr>
-        <w:t>2</w:t>
-      </w:r>
-      <w:r>
-        <w:rPr>
-          <w:rFonts w:cstheme="minorHAnsi"/>
-        </w:rPr>
-        <w:t xml:space="preserve">) </w:t>
-      </w:r>
-      <w:r>
-        <w:rPr>
-          <w:rFonts w:cstheme="minorHAnsi"/>
-        </w:rPr>
-        <w:t>compare modeled fire rate of spread and biomass consumed to ground metrics collected in (1)</w:t>
-      </w:r>
-      <w:r>
-        <w:rPr>
-          <w:rFonts w:cstheme="minorHAnsi"/>
-        </w:rPr>
-        <w:t xml:space="preserve">. </w:t>
-      </w:r>
-    </w:p>
-    <w:p>
-      <w:pPr>
-        <w:spacing w:line="360" w:lineRule="auto"/>
-        <w:rPr>
-          <w:rFonts w:cstheme="minorHAnsi"/>
-        </w:rPr>
-      </w:pPr>
-    </w:p>
-    <w:p>
-      <w:pPr>
-        <w:spacing w:line="360" w:lineRule="auto"/>
-        <w:rPr>
-          <w:rFonts w:cstheme="minorHAnsi"/>
-        </w:rPr>
-      </w:pPr>
-      <w:r>
-        <w:rPr>
-          <w:rFonts w:cstheme="minorHAnsi"/>
-        </w:rPr>
-        <w:t xml:space="preserve">In contrast to previous studies that examine the distribution of fuel elements after a single fire event, here </w:t>
-      </w:r>
-      <w:r>
-        <w:rPr>
-          <w:rFonts w:cstheme="minorHAnsi"/>
-        </w:rPr>
-        <w:t>we</w:t>
-      </w:r>
-      <w:r>
-        <w:rPr>
-          <w:rFonts w:cstheme="minorHAnsi"/>
-        </w:rPr>
-        <w:t xml:space="preserve"> assess fuel</w:t>
-      </w:r>
-      <w:r>
-        <w:rPr>
-          <w:rFonts w:cstheme="minorHAnsi"/>
-        </w:rPr>
-        <w:t>-</w:t>
-      </w:r>
-      <w:proofErr w:type="spellStart"/>
-      <w:r>
-        <w:rPr>
-          <w:rFonts w:cstheme="minorHAnsi"/>
-        </w:rPr>
-        <w:t>scapes</w:t>
-      </w:r>
-      <w:proofErr w:type="spellEnd"/>
-      <w:r>
-        <w:rPr>
-          <w:rFonts w:cstheme="minorHAnsi"/>
-        </w:rPr>
-        <w:t xml:space="preserve"> in boreal stands that have experienced between 1 to 3 short-interval sequential fires.</w:t>
-      </w:r>
-      <w:r>
-        <w:rPr>
-          <w:rFonts w:cstheme="minorHAnsi"/>
-        </w:rPr>
-        <w:t xml:space="preserve"> </w:t>
-      </w:r>
-      <w:r>
-        <w:rPr>
-          <w:rFonts w:cstheme="minorHAnsi"/>
-        </w:rPr>
-        <w:t>We</w:t>
-      </w:r>
-      <w:r>
-        <w:rPr>
-          <w:rFonts w:cstheme="minorHAnsi"/>
-        </w:rPr>
-        <w:t xml:space="preserve"> hypothesize </w:t>
-      </w:r>
-      <w:r>
-        <w:rPr>
-          <w:rFonts w:cstheme="minorHAnsi"/>
-        </w:rPr>
-        <w:t xml:space="preserve">fuel connectivity and abundance will increase initially with additional </w:t>
-      </w:r>
-      <w:r>
-        <w:rPr>
-          <w:rFonts w:cstheme="minorHAnsi"/>
-        </w:rPr>
-        <w:t>fires but</w:t>
-      </w:r>
-      <w:r>
-        <w:rPr>
-          <w:rFonts w:cstheme="minorHAnsi"/>
-        </w:rPr>
-        <w:t xml:space="preserve"> decrease after three short-interval fires as reburns continue to consume fuel. In addition, we expect fire behavior may differ across both reburns and community type, given the difference in stand structure created by different dominating vegetation. </w:t>
-      </w:r>
-      <w:r>
-        <w:rPr>
-          <w:rFonts w:cstheme="minorHAnsi"/>
-        </w:rPr>
-        <w:t xml:space="preserve"> </w:t>
-      </w:r>
-    </w:p>
-    <w:p>
-      <w:pPr>
-        <w:pStyle w:val="ListParagraph"/>
-        <w:spacing w:line="360" w:lineRule="auto"/>
-        <w:rPr>
-          <w:rFonts w:cstheme="minorHAnsi"/>
-        </w:rPr>
-      </w:pPr>
-    </w:p>
-    <w:p>
-      <w:pPr>
-        <w:pStyle w:val="Heading3"/>
-        <w:spacing w:line="360" w:lineRule="auto"/>
-        <w:rPr>
-          <w:rFonts w:asciiTheme="minorHAnsi" w:hAnsiTheme="minorHAnsi" w:cstheme="minorHAnsi"/>
-        </w:rPr>
-      </w:pPr>
-      <w:bookmarkStart w:id="5" w:name="_Toc34651448"/>
-      <w:bookmarkStart w:id="6" w:name="_Toc42179371"/>
-      <w:r>
-        <w:rPr>
-          <w:rFonts w:asciiTheme="minorHAnsi" w:hAnsiTheme="minorHAnsi" w:cstheme="minorHAnsi"/>
-        </w:rPr>
-        <w:t>Methods</w:t>
-      </w:r>
-      <w:bookmarkEnd w:id="5"/>
-      <w:bookmarkEnd w:id="6"/>
-    </w:p>
-    <w:p>
-      <w:pPr>
-        <w:pStyle w:val="Heading4"/>
-        <w:spacing w:line="360" w:lineRule="auto"/>
-      </w:pPr>
-      <w:r>
-        <w:t>Study Design</w:t>
-      </w:r>
-    </w:p>
-    <w:p>
-      <w:pPr>
-        <w:spacing w:line="360" w:lineRule="auto"/>
-        <w:rPr>
-          <w:rFonts w:cstheme="minorHAnsi"/>
-        </w:rPr>
-      </w:pPr>
-      <w:r>
-        <w:rPr>
-          <w:rFonts w:cstheme="minorHAnsi"/>
-        </w:rPr>
-        <w:t xml:space="preserve">To investigate the role of </w:t>
-      </w:r>
-      <w:r>
-        <w:rPr>
-          <w:rFonts w:cstheme="minorHAnsi"/>
-        </w:rPr>
-        <w:t xml:space="preserve">reburns in altering spatial distributions of fuel, we sampled </w:t>
-      </w:r>
-      <w:r>
-        <w:rPr>
-          <w:rFonts w:cstheme="minorHAnsi"/>
-        </w:rPr>
-        <w:t>spatial patterns</w:t>
-      </w:r>
-      <w:r>
-        <w:rPr>
-          <w:rFonts w:cstheme="minorHAnsi"/>
-        </w:rPr>
-        <w:t xml:space="preserve"> of fuel</w:t>
-      </w:r>
-      <w:r>
-        <w:rPr>
-          <w:rFonts w:cstheme="minorHAnsi"/>
-        </w:rPr>
-        <w:t xml:space="preserve"> abundance and </w:t>
-      </w:r>
-      <w:r>
-        <w:rPr>
-          <w:rFonts w:cstheme="minorHAnsi"/>
-        </w:rPr>
-        <w:t>distribution</w:t>
-      </w:r>
-      <w:r>
-        <w:rPr>
-          <w:rFonts w:cstheme="minorHAnsi"/>
-        </w:rPr>
-        <w:t xml:space="preserve"> in two sites in Interior Alaska. Each site has experienced between 1-3 fires within &gt;30-year intervals and between both locations, 42 plots were established randomly within burn perimeters. 8 additional plots were established in unburned remnants as a reference of </w:t>
-      </w:r>
-      <w:r>
-        <w:rPr>
-          <w:rFonts w:cstheme="minorHAnsi"/>
-        </w:rPr>
-        <w:t>assumed</w:t>
-      </w:r>
-      <w:r>
-        <w:rPr>
-          <w:rFonts w:cstheme="minorHAnsi"/>
-        </w:rPr>
-        <w:t xml:space="preserve"> pre-fire conditions. </w:t>
-      </w:r>
-    </w:p>
-    <w:p>
-      <w:pPr>
-        <w:spacing w:line="360" w:lineRule="auto"/>
-        <w:rPr>
-          <w:rFonts w:cstheme="minorHAnsi"/>
-        </w:rPr>
-      </w:pPr>
-    </w:p>
-    <w:p>
-      <w:pPr>
-        <w:pStyle w:val="Heading4"/>
-        <w:spacing w:line="360" w:lineRule="auto"/>
-      </w:pPr>
-      <w:r>
-        <w:t>Field Sampling</w:t>
-      </w:r>
-    </w:p>
-    <w:p>
-      <w:pPr>
-        <w:spacing w:line="360" w:lineRule="auto"/>
-        <w:rPr>
-          <w:rFonts w:cstheme="minorHAnsi"/>
-        </w:rPr>
-      </w:pPr>
-      <w:r>
-        <w:rPr>
-          <w:rFonts w:cstheme="minorHAnsi"/>
-        </w:rPr>
-        <w:t>D</w:t>
-      </w:r>
-      <w:r>
-        <w:rPr>
-          <w:rFonts w:cstheme="minorHAnsi"/>
-        </w:rPr>
-        <w:t xml:space="preserve">owned woody debris </w:t>
-      </w:r>
-      <w:r>
-        <w:rPr>
-          <w:rFonts w:cstheme="minorHAnsi"/>
-        </w:rPr>
-        <w:t xml:space="preserve">fuel loads </w:t>
-      </w:r>
-      <w:r>
-        <w:rPr>
-          <w:rFonts w:cstheme="minorHAnsi"/>
-        </w:rPr>
-        <w:t xml:space="preserve">(DWD, dead wood lying or standing below &lt;45-degree angle) </w:t>
-      </w:r>
-      <w:r>
-        <w:rPr>
-          <w:rFonts w:cstheme="minorHAnsi"/>
-        </w:rPr>
-        <w:t xml:space="preserve">were measured </w:t>
-      </w:r>
-      <w:r>
-        <w:rPr>
-          <w:rFonts w:cstheme="minorHAnsi"/>
-        </w:rPr>
-        <w:t xml:space="preserve">using two </w:t>
-      </w:r>
-      <w:r>
-        <w:rPr>
-          <w:rFonts w:cstheme="minorHAnsi"/>
-        </w:rPr>
-        <w:t>28</w:t>
-      </w:r>
-      <w:r>
-        <w:rPr>
-          <w:rFonts w:cstheme="minorHAnsi"/>
-        </w:rPr>
-        <w:t xml:space="preserve">-m transects </w:t>
-      </w:r>
-      <w:r>
-        <w:rPr>
-          <w:rFonts w:cstheme="minorHAnsi"/>
-        </w:rPr>
-        <w:t xml:space="preserve">(also referred to as brown’s lines, Brown 1974) </w:t>
-      </w:r>
-      <w:r>
-        <w:rPr>
-          <w:rFonts w:cstheme="minorHAnsi"/>
-        </w:rPr>
-        <w:t xml:space="preserve">radiating from the center of each </w:t>
-      </w:r>
-      <w:r>
-        <w:rPr>
-          <w:rFonts w:cstheme="minorHAnsi"/>
-        </w:rPr>
-        <w:t xml:space="preserve">20m-by-20m </w:t>
-      </w:r>
-      <w:r>
-        <w:rPr>
-          <w:rFonts w:cstheme="minorHAnsi"/>
-        </w:rPr>
-        <w:t xml:space="preserve">plot. </w:t>
-      </w:r>
-      <w:r>
-        <w:rPr>
-          <w:rFonts w:cstheme="minorHAnsi"/>
-        </w:rPr>
-        <w:t>We recorded diameter, species, presence of charred material and decay class of 1000-hour fuels across the full transect, and counted &lt;3 cm debris across subsets (1-hr = 2m, 10-hr = 5 m, 100-hr = 15m).</w:t>
-      </w:r>
-    </w:p>
-    <w:p>
-      <w:pPr>
-        <w:spacing w:line="360" w:lineRule="auto"/>
-        <w:rPr>
-          <w:rFonts w:cstheme="minorHAnsi"/>
-          <w:color w:val="70AD47" w:themeColor="accent6"/>
-        </w:rPr>
-      </w:pPr>
-      <w:r>
-        <w:rPr>
-          <w:rFonts w:cstheme="minorHAnsi"/>
-          <w:color w:val="70AD47" w:themeColor="accent6"/>
-        </w:rPr>
-        <w:br/>
-      </w:r>
-      <w:r>
-        <w:rPr>
-          <w:rFonts w:cstheme="minorHAnsi"/>
-          <w:color w:val="000000" w:themeColor="text1"/>
-        </w:rPr>
-        <w:t>We used aforementioned browns’ lines to measure f</w:t>
-      </w:r>
-      <w:r>
-        <w:rPr>
-          <w:rFonts w:cstheme="minorHAnsi"/>
-          <w:color w:val="000000" w:themeColor="text1"/>
-        </w:rPr>
-        <w:t>ine fuel loads in each plot</w:t>
-      </w:r>
-      <w:r>
-        <w:rPr>
-          <w:rFonts w:cstheme="minorHAnsi"/>
-          <w:color w:val="000000" w:themeColor="text1"/>
-        </w:rPr>
-        <w:t xml:space="preserve"> by </w:t>
-      </w:r>
-      <w:r>
-        <w:rPr>
-          <w:rFonts w:cstheme="minorHAnsi"/>
-          <w:color w:val="000000" w:themeColor="text1"/>
-        </w:rPr>
-        <w:t>recording</w:t>
-      </w:r>
-      <w:r>
-        <w:rPr>
-          <w:rFonts w:cstheme="minorHAnsi"/>
-          <w:color w:val="000000" w:themeColor="text1"/>
-        </w:rPr>
-        <w:t xml:space="preserve"> </w:t>
-      </w:r>
-      <w:r>
-        <w:rPr>
-          <w:rFonts w:cstheme="minorHAnsi"/>
-          <w:color w:val="000000" w:themeColor="text1"/>
-        </w:rPr>
-        <w:lastRenderedPageBreak/>
-        <w:t>h</w:t>
-      </w:r>
-      <w:r>
-        <w:rPr>
-          <w:rFonts w:cstheme="minorHAnsi"/>
-          <w:color w:val="000000" w:themeColor="text1"/>
-        </w:rPr>
-        <w:t>eight of the tallest vegetation connected continuously to the forest floor in centimeter</w:t>
-      </w:r>
-      <w:r>
-        <w:rPr>
-          <w:rFonts w:cstheme="minorHAnsi"/>
-          <w:color w:val="000000" w:themeColor="text1"/>
-        </w:rPr>
-        <w:t>s</w:t>
-      </w:r>
-      <w:r>
-        <w:rPr>
-          <w:rFonts w:cstheme="minorHAnsi"/>
-          <w:color w:val="000000" w:themeColor="text1"/>
-        </w:rPr>
-        <w:t xml:space="preserve"> </w:t>
-      </w:r>
-      <w:r>
-        <w:rPr>
-          <w:rFonts w:cstheme="minorHAnsi"/>
-          <w:color w:val="000000" w:themeColor="text1"/>
-        </w:rPr>
-        <w:t>across</w:t>
-      </w:r>
-      <w:r>
-        <w:rPr>
-          <w:rFonts w:cstheme="minorHAnsi"/>
-          <w:color w:val="000000" w:themeColor="text1"/>
-        </w:rPr>
-        <w:t xml:space="preserve"> 2</w:t>
-      </w:r>
-      <w:r>
-        <w:rPr>
-          <w:rFonts w:cstheme="minorHAnsi"/>
-          <w:color w:val="000000" w:themeColor="text1"/>
-        </w:rPr>
-        <w:t>-</w:t>
-      </w:r>
-      <w:r>
-        <w:rPr>
-          <w:rFonts w:cstheme="minorHAnsi"/>
-          <w:color w:val="000000" w:themeColor="text1"/>
-        </w:rPr>
-        <w:t>meter increments</w:t>
-      </w:r>
-      <w:r>
-        <w:rPr>
-          <w:rFonts w:cstheme="minorHAnsi"/>
-          <w:color w:val="000000" w:themeColor="text1"/>
-        </w:rPr>
-        <w:t xml:space="preserve"> of the transect line</w:t>
-      </w:r>
-      <w:r>
-        <w:rPr>
-          <w:rFonts w:cstheme="minorHAnsi"/>
-          <w:color w:val="4472C4" w:themeColor="accent1"/>
-        </w:rPr>
-        <w:t xml:space="preserve">. </w:t>
       </w:r>
     </w:p>
     <w:p>
@@ -1328,6 +1502,7 @@
           <w:kern w:val="16"/>
         </w:rPr>
       </w:pPr>
+      <w:commentRangeStart w:id="20"/>
       <w:r>
         <w:rPr>
           <w:rFonts w:cstheme="minorHAnsi"/>
@@ -1347,7 +1522,21 @@
           <w:rFonts w:cstheme="minorHAnsi"/>
           <w:color w:val="000000" w:themeColor="text1"/>
         </w:rPr>
-        <w:t>, do not fully capture the range of variability or spatial non-uniformity often found in surface fuelbeds (Hardy et al. 2008). To expand on those metrics</w:t>
+        <w:t xml:space="preserve">, do not fully capture the range of variability or spatial non-uniformity often found in surface fuelbeds (Hardy et al. 2008). </w:t>
+      </w:r>
+      <w:commentRangeEnd w:id="20"/>
+      <w:r>
+        <w:rPr>
+          <w:rStyle w:val="CommentReference"/>
+        </w:rPr>
+        <w:commentReference w:id="20"/>
+      </w:r>
+      <w:r>
+        <w:rPr>
+          <w:rFonts w:cstheme="minorHAnsi"/>
+          <w:color w:val="000000" w:themeColor="text1"/>
+        </w:rPr>
+        <w:t>To expand on those metrics</w:t>
       </w:r>
       <w:r>
         <w:rPr>
@@ -1476,7 +1665,29 @@
           <w:rFonts w:cstheme="minorHAnsi"/>
           <w:color w:val="000000" w:themeColor="text1"/>
         </w:rPr>
-        <w:t xml:space="preserve"> 3D sampling frames within each plot, recording presence and absence of </w:t>
+        <w:t xml:space="preserve"> 3D sampling frames within each plot, recording presence and </w:t>
+      </w:r>
+      <w:commentRangeStart w:id="21"/>
+      <w:r>
+        <w:rPr>
+          <w:rFonts w:cstheme="minorHAnsi"/>
+          <w:color w:val="000000" w:themeColor="text1"/>
+        </w:rPr>
+        <w:t xml:space="preserve">absence </w:t>
+      </w:r>
+      <w:commentRangeEnd w:id="21"/>
+      <w:r>
+        <w:rPr>
+          <w:rStyle w:val="CommentReference"/>
+        </w:rPr>
+        <w:commentReference w:id="21"/>
+      </w:r>
+      <w:r>
+        <w:rPr>
+          <w:rFonts w:cstheme="minorHAnsi"/>
+          <w:color w:val="000000" w:themeColor="text1"/>
+        </w:rPr>
+        <w:t xml:space="preserve">of </w:t>
       </w:r>
       <w:r>
         <w:rPr>
@@ -1485,9 +1696,10 @@
         </w:rPr>
         <w:t xml:space="preserve">all </w:t>
       </w:r>
-      <w:commentRangeStart w:id="7"/>
-      <w:commentRangeStart w:id="8"/>
-      <w:commentRangeStart w:id="9"/>
+      <w:commentRangeStart w:id="22"/>
+      <w:commentRangeStart w:id="23"/>
+      <w:commentRangeStart w:id="24"/>
+      <w:commentRangeStart w:id="25"/>
       <w:r>
         <w:rPr>
           <w:rFonts w:cstheme="minorHAnsi"/>
@@ -1495,26 +1707,33 @@
         </w:rPr>
         <w:t xml:space="preserve">fuel types </w:t>
       </w:r>
-      <w:commentRangeEnd w:id="7"/>
+      <w:commentRangeEnd w:id="22"/>
       <w:r>
         <w:rPr>
           <w:rStyle w:val="CommentReference"/>
         </w:rPr>
-        <w:commentReference w:id="7"/>
-      </w:r>
-      <w:commentRangeEnd w:id="8"/>
+        <w:commentReference w:id="22"/>
+      </w:r>
+      <w:commentRangeEnd w:id="23"/>
       <w:r>
         <w:rPr>
           <w:rStyle w:val="CommentReference"/>
         </w:rPr>
-        <w:commentReference w:id="8"/>
-      </w:r>
-      <w:commentRangeEnd w:id="9"/>
+        <w:commentReference w:id="23"/>
+      </w:r>
+      <w:commentRangeEnd w:id="24"/>
       <w:r>
         <w:rPr>
           <w:rStyle w:val="CommentReference"/>
         </w:rPr>
-        <w:commentReference w:id="9"/>
+        <w:commentReference w:id="24"/>
+      </w:r>
+      <w:commentRangeEnd w:id="25"/>
+      <w:r>
+        <w:rPr>
+          <w:rStyle w:val="CommentReference"/>
+        </w:rPr>
+        <w:commentReference w:id="25"/>
       </w:r>
       <w:r>
         <w:rPr>
@@ -1642,7 +1861,14 @@
         <w:rPr>
           <w:rFonts w:cstheme="minorHAnsi"/>
         </w:rPr>
-        <w:t xml:space="preserve">To model fire behavior based on estimated fuels structures in reburns, we used the HIGRAD/FIRETEC system, a physics-based fire behavior that represents individual ecosystem components and combustion/atmospheric interactions explicitly. HIGRAD/FIRETEC specifically treats vegetation composition and structure in three-dimensions, accounting for bulk density, surface area to volume ratio and fuel moisture. By treating fuel beds as complex and homogenous (both vertically, and horizontally), HIGRAD/FIRETEC can simulate the effects of fine-scale shifts in fuels structure and composition on subsequent fire behavior. </w:t>
+        <w:t xml:space="preserve">To model fire behavior based on estimated fuels structures in reburns, we used the HIGRAD/FIRETEC system, a physics-based fire behavior that represents individual ecosystem components and combustion/atmospheric interactions explicitly. HIGRAD/FIRETEC specifically treats vegetation composition and structure in three-dimensions, accounting for bulk density, surface area to volume ratio and fuel moisture. By treating fuel beds as complex and </w:t>
+      </w:r>
+      <w:r>
+        <w:rPr>
+          <w:rFonts w:cstheme="minorHAnsi"/>
+        </w:rPr>
+        <w:lastRenderedPageBreak/>
+        <w:t xml:space="preserve">homogenous (both vertically, and horizontally), HIGRAD/FIRETEC can simulate the effects of fine-scale shifts in fuels structure and composition on subsequent fire behavior. </w:t>
       </w:r>
     </w:p>
     <w:p>
@@ -1707,21 +1933,22 @@
         <w:rPr>
           <w:rFonts w:cstheme="minorHAnsi"/>
         </w:rPr>
-        <w:t xml:space="preserve">These metrics are direct links to fire </w:t>
-      </w:r>
-      <w:r>
-        <w:rPr>
-          <w:rFonts w:cstheme="minorHAnsi"/>
-        </w:rPr>
-        <w:lastRenderedPageBreak/>
-        <w:t xml:space="preserve">behavior properties that direct subsequent total area burned, fire severity, and fire management conditions. </w:t>
-      </w:r>
+        <w:t xml:space="preserve">These metrics are direct links to fire behavior properties that direct subsequent total area burned, fire severity, and fire management conditions. </w:t>
+      </w:r>
+      <w:commentRangeStart w:id="26"/>
       <w:r>
         <w:rPr>
           <w:rFonts w:cstheme="minorHAnsi"/>
           <w:color w:val="FF0000"/>
         </w:rPr>
         <w:t>[will expand more – interested in whether it makes sense to include all the metrics we talked about in the proposal, or whether we want to pick a select few]</w:t>
+      </w:r>
+      <w:commentRangeEnd w:id="26"/>
+      <w:r>
+        <w:rPr>
+          <w:rStyle w:val="CommentReference"/>
+        </w:rPr>
+        <w:commentReference w:id="26"/>
       </w:r>
     </w:p>
     <w:p>
@@ -1878,7 +2105,8 @@
           <w:rFonts w:cstheme="minorHAnsi"/>
         </w:rPr>
       </w:pPr>
-      <w:commentRangeStart w:id="10"/>
+      <w:commentRangeStart w:id="27"/>
+      <w:commentRangeStart w:id="28"/>
       <w:r>
         <w:rPr>
           <w:rFonts w:cstheme="minorHAnsi"/>
@@ -1925,12 +2153,19 @@
         </w:rPr>
         <w:t>[dots jittered to spread data]</w:t>
       </w:r>
-      <w:commentRangeEnd w:id="10"/>
+      <w:commentRangeEnd w:id="27"/>
       <w:r>
         <w:rPr>
           <w:rStyle w:val="CommentReference"/>
         </w:rPr>
-        <w:commentReference w:id="10"/>
+        <w:commentReference w:id="27"/>
+      </w:r>
+      <w:commentRangeEnd w:id="28"/>
+      <w:r>
+        <w:rPr>
+          <w:rStyle w:val="CommentReference"/>
+        </w:rPr>
+        <w:commentReference w:id="28"/>
       </w:r>
     </w:p>
     <w:p>
@@ -1948,6 +2183,7 @@
           <w:bCs/>
           <w:noProof/>
         </w:rPr>
+        <w:lastRenderedPageBreak/>
         <w:drawing>
           <wp:inline distT="0" distB="0" distL="0" distR="0" wp14:anchorId="526AF2B4" wp14:editId="1B0E32B5">
             <wp:extent cx="5943600" cy="3278505"/>
@@ -2016,6 +2252,7 @@
           <w:bCs/>
         </w:rPr>
       </w:pPr>
+      <w:commentRangeStart w:id="29"/>
       <w:r>
         <w:rPr>
           <w:rFonts w:cstheme="minorHAnsi"/>
@@ -2086,6 +2323,13 @@
         </w:rPr>
         <w:t xml:space="preserve"> </w:t>
       </w:r>
+      <w:commentRangeEnd w:id="29"/>
+      <w:r>
+        <w:rPr>
+          <w:rStyle w:val="CommentReference"/>
+        </w:rPr>
+        <w:commentReference w:id="29"/>
+      </w:r>
     </w:p>
     <w:p>
       <w:pPr>
@@ -2099,7 +2343,6 @@
           <w:rFonts w:cstheme="minorHAnsi"/>
           <w:noProof/>
         </w:rPr>
-        <w:lastRenderedPageBreak/>
         <w:drawing>
           <wp:inline distT="0" distB="0" distL="0" distR="0" wp14:anchorId="50080F1F" wp14:editId="04C27FB8">
             <wp:extent cx="3081391" cy="2571320"/>
@@ -2201,7 +2444,14 @@
         <w:rPr>
           <w:rFonts w:cstheme="minorHAnsi"/>
         </w:rPr>
-        <w:t>deciduous species has been invoked as a landscape management solution to boreal warming, based on paleoecological evidence of declining fire activity found alongside increases</w:t>
+        <w:t xml:space="preserve">deciduous species has been invoked as a landscape management solution to boreal warming, based on paleoecological evidence of declining fire </w:t>
+      </w:r>
+      <w:r>
+        <w:rPr>
+          <w:rFonts w:cstheme="minorHAnsi"/>
+        </w:rPr>
+        <w:lastRenderedPageBreak/>
+        <w:t>activity found alongside increases</w:t>
       </w:r>
       <w:r>
         <w:rPr>
@@ -2308,14 +2558,14 @@
           <w:rFonts w:asciiTheme="minorHAnsi" w:hAnsiTheme="minorHAnsi" w:cstheme="minorHAnsi"/>
         </w:rPr>
       </w:pPr>
-      <w:bookmarkStart w:id="11" w:name="_Toc42179374"/>
+      <w:bookmarkStart w:id="30" w:name="_Toc42179374"/>
       <w:r>
         <w:rPr>
           <w:rFonts w:asciiTheme="minorHAnsi" w:hAnsiTheme="minorHAnsi" w:cstheme="minorHAnsi"/>
         </w:rPr>
         <w:t>References</w:t>
       </w:r>
-      <w:bookmarkEnd w:id="11"/>
+      <w:bookmarkEnd w:id="30"/>
       <w:r>
         <w:rPr>
           <w:rFonts w:asciiTheme="minorHAnsi" w:hAnsiTheme="minorHAnsi" w:cstheme="minorHAnsi"/>
@@ -2611,7 +2861,6 @@
           <w:sz w:val="20"/>
           <w:szCs w:val="20"/>
         </w:rPr>
-        <w:lastRenderedPageBreak/>
         <w:t xml:space="preserve">Hardy, C., Heilman, W., Weise, D., </w:t>
       </w:r>
       <w:proofErr w:type="spellStart"/>
@@ -3223,6 +3472,7 @@
           <w:szCs w:val="20"/>
           <w:shd w:val="clear" w:color="auto" w:fill="FFFFFF"/>
         </w:rPr>
+        <w:lastRenderedPageBreak/>
         <w:t xml:space="preserve">Kelly, R., Chipman, M.L., Higuera, P.E., </w:t>
       </w:r>
       <w:proofErr w:type="spellStart"/>
@@ -3697,7 +3947,7 @@
         </w:rPr>
         <w:t xml:space="preserve">Figure X. Differences in fuel moisture between sites and across treatments. </w:t>
       </w:r>
-      <w:commentRangeStart w:id="12"/>
+      <w:commentRangeStart w:id="31"/>
       <w:r>
         <w:rPr>
           <w:rFonts w:cstheme="minorHAnsi"/>
@@ -3706,12 +3956,12 @@
         </w:rPr>
         <w:t xml:space="preserve">Normalized weight loss is measured as the water weight lost after drying (wet weight – dry weight), divided by the initial wet weight in grams. </w:t>
       </w:r>
-      <w:commentRangeEnd w:id="12"/>
+      <w:commentRangeEnd w:id="31"/>
       <w:r>
         <w:rPr>
           <w:rStyle w:val="CommentReference"/>
         </w:rPr>
-        <w:commentReference w:id="12"/>
+        <w:commentReference w:id="31"/>
       </w:r>
     </w:p>
     <w:p>
@@ -3733,9 +3983,9 @@
           <w:szCs w:val="22"/>
         </w:rPr>
         <w:drawing>
-          <wp:inline distT="0" distB="0" distL="0" distR="0" wp14:anchorId="1389ACE0" wp14:editId="1D64D425">
-            <wp:extent cx="2831412" cy="2345595"/>
-            <wp:effectExtent l="0" t="0" r="1270" b="4445"/>
+          <wp:inline distT="0" distB="0" distL="0" distR="0" wp14:anchorId="1389ACE0" wp14:editId="0BBD1A8E">
+            <wp:extent cx="2782469" cy="2305050"/>
+            <wp:effectExtent l="0" t="0" r="0" b="0"/>
             <wp:docPr id="6" name="Picture 6" descr="Chart, box and whisker chart&#10;&#10;Description automatically generated"/>
             <wp:cNvGraphicFramePr>
               <a:graphicFrameLocks xmlns:a="http://schemas.openxmlformats.org/drawingml/2006/main" noChangeAspect="1"/>
@@ -3762,7 +4012,7 @@
                   <pic:spPr>
                     <a:xfrm>
                       <a:off x="0" y="0"/>
-                      <a:ext cx="2837265" cy="2350444"/>
+                      <a:ext cx="2802469" cy="2321618"/>
                     </a:xfrm>
                     <a:prstGeom prst="rect">
                       <a:avLst/>
@@ -3840,7 +4090,7 @@
 
 <file path=word/comments.xml><?xml version="1.0" encoding="utf-8"?>
 <w:comments xmlns:wpc="http://schemas.microsoft.com/office/word/2010/wordprocessingCanvas" xmlns:cx="http://schemas.microsoft.com/office/drawing/2014/chartex" xmlns:cx1="http://schemas.microsoft.com/office/drawing/2015/9/8/chartex" xmlns:cx2="http://schemas.microsoft.com/office/drawing/2015/10/21/chartex" xmlns:cx3="http://schemas.microsoft.com/office/drawing/2016/5/9/chartex" xmlns:cx4="http://schemas.microsoft.com/office/drawing/2016/5/10/chartex" xmlns:cx5="http://schemas.microsoft.com/office/drawing/2016/5/11/chartex" xmlns:cx6="http://schemas.microsoft.com/office/drawing/2016/5/12/chartex" xmlns:cx7="http://schemas.microsoft.com/office/drawing/2016/5/13/chartex" xmlns:cx8="http://schemas.microsoft.com/office/drawing/2016/5/14/chartex" xmlns:mc="http://schemas.openxmlformats.org/markup-compatibility/2006" xmlns:aink="http://schemas.microsoft.com/office/drawing/2016/ink" xmlns:am3d="http://schemas.microsoft.com/office/drawing/2017/model3d" xmlns:o="urn:schemas-microsoft-com:office:office" xmlns:r="http://schemas.openxmlformats.org/officeDocument/2006/relationships" xmlns:m="http://schemas.openxmlformats.org/officeDocument/2006/math" xmlns:v="urn:schemas-microsoft-com:vml" xmlns:wp14="http://schemas.microsoft.com/office/word/2010/wordprocessingDrawing" xmlns:wp="http://schemas.openxmlformats.org/drawingml/2006/wordprocessingDrawing" xmlns:w10="urn:schemas-microsoft-com:office:word" xmlns:w="http://schemas.openxmlformats.org/wordprocessingml/2006/main" xmlns:w14="http://schemas.microsoft.com/office/word/2010/wordml" xmlns:w15="http://schemas.microsoft.com/office/word/2012/wordml" xmlns:w16cex="http://schemas.microsoft.com/office/word/2018/wordml/cex" xmlns:w16cid="http://schemas.microsoft.com/office/word/2016/wordml/cid" xmlns:w16="http://schemas.microsoft.com/office/word/2018/wordml" xmlns:w16se="http://schemas.microsoft.com/office/word/2015/wordml/symex" xmlns:wpg="http://schemas.microsoft.com/office/word/2010/wordprocessingGroup" xmlns:wpi="http://schemas.microsoft.com/office/word/2010/wordprocessingInk" xmlns:wne="http://schemas.microsoft.com/office/word/2006/wordml" xmlns:wps="http://schemas.microsoft.com/office/word/2010/wordprocessingShape" mc:Ignorable="w14 w15 w16se w16cid w16 w16cex wp14">
-  <w:comment w:id="1" w:author="Hayes, Katherine" w:date="2021-03-29T12:50:00Z" w:initials="HK">
+  <w:comment w:id="1" w:author="Brian Buma" w:date="2021-04-01T12:52:00Z" w:initials="BB">
     <w:p>
       <w:pPr>
         <w:pStyle w:val="CommentText"/>
@@ -3852,11 +4102,27 @@
         <w:annotationRef/>
       </w:r>
       <w:r>
+        <w:t>More like examine the limits or examine fuel type trends…  not sure exactly, but this doesn’t read quite right.</w:t>
+      </w:r>
+    </w:p>
+  </w:comment>
+  <w:comment w:id="3" w:author="Hayes, Katherine" w:date="2021-03-29T12:50:00Z" w:initials="HK">
+    <w:p>
+      <w:pPr>
+        <w:pStyle w:val="CommentText"/>
+      </w:pPr>
+      <w:r>
+        <w:rPr>
+          <w:rStyle w:val="CommentReference"/>
+        </w:rPr>
+        <w:annotationRef/>
+      </w:r>
+      <w:r>
         <w:t>Need to go back and check why they say this</w:t>
       </w:r>
     </w:p>
   </w:comment>
-  <w:comment w:id="2" w:author="Hayes, Katherine" w:date="2021-03-29T12:53:00Z" w:initials="HK">
+  <w:comment w:id="4" w:author="Brian Buma" w:date="2021-04-01T12:54:00Z" w:initials="BB">
     <w:p>
       <w:pPr>
         <w:pStyle w:val="CommentText"/>
@@ -3868,11 +4134,35 @@
         <w:annotationRef/>
       </w:r>
       <w:r>
+        <w:t xml:space="preserve">I believe it’s still </w:t>
+      </w:r>
+      <w:proofErr w:type="gramStart"/>
+      <w:r>
+        <w:t>true, but</w:t>
+      </w:r>
+      <w:proofErr w:type="gramEnd"/>
+      <w:r>
+        <w:t xml:space="preserve"> should cite something more recent.  The AK state gov’t tracks totals.</w:t>
+      </w:r>
+    </w:p>
+  </w:comment>
+  <w:comment w:id="5" w:author="Hayes, Katherine" w:date="2021-03-29T12:53:00Z" w:initials="HK">
+    <w:p>
+      <w:pPr>
+        <w:pStyle w:val="CommentText"/>
+      </w:pPr>
+      <w:r>
+        <w:rPr>
+          <w:rStyle w:val="CommentReference"/>
+        </w:rPr>
+        <w:annotationRef/>
+      </w:r>
+      <w:r>
         <w:t>Slightly snarky wording</w:t>
       </w:r>
     </w:p>
   </w:comment>
-  <w:comment w:id="7" w:author="Hayes, Katherine" w:date="2021-03-09T08:49:00Z" w:initials="HK">
+  <w:comment w:id="8" w:author="Brian Buma" w:date="2021-04-01T12:54:00Z" w:initials="BB">
     <w:p>
       <w:pPr>
         <w:pStyle w:val="CommentText"/>
@@ -3884,6 +4174,70 @@
         <w:annotationRef/>
       </w:r>
       <w:r>
+        <w:t>Flammability not same as fuel loading, though obviously related. Word choice.</w:t>
+      </w:r>
+    </w:p>
+  </w:comment>
+  <w:comment w:id="16" w:author="Brian Buma" w:date="2021-04-01T12:58:00Z" w:initials="BB">
+    <w:p>
+      <w:pPr>
+        <w:pStyle w:val="CommentText"/>
+      </w:pPr>
+      <w:r>
+        <w:rPr>
+          <w:rStyle w:val="CommentReference"/>
+        </w:rPr>
+        <w:annotationRef/>
+      </w:r>
+      <w:r>
+        <w:t>Depths, really.  Loads implies harvesting and massing – which was done, I suppose.</w:t>
+      </w:r>
+    </w:p>
+  </w:comment>
+  <w:comment w:id="20" w:author="Brian Buma" w:date="2021-04-01T13:32:00Z" w:initials="BB">
+    <w:p>
+      <w:pPr>
+        <w:pStyle w:val="CommentText"/>
+      </w:pPr>
+      <w:r>
+        <w:rPr>
+          <w:rStyle w:val="CommentReference"/>
+        </w:rPr>
+        <w:annotationRef/>
+      </w:r>
+      <w:r>
+        <w:t>True but wordy, could just say “To capture the 3D…”</w:t>
+      </w:r>
+    </w:p>
+  </w:comment>
+  <w:comment w:id="21" w:author="Brian Buma" w:date="2021-04-01T12:59:00Z" w:initials="BB">
+    <w:p>
+      <w:pPr>
+        <w:pStyle w:val="CommentText"/>
+      </w:pPr>
+      <w:r>
+        <w:rPr>
+          <w:rStyle w:val="CommentReference"/>
+        </w:rPr>
+        <w:annotationRef/>
+      </w:r>
+      <w:r>
+        <w:t>And mass?</w:t>
+      </w:r>
+    </w:p>
+  </w:comment>
+  <w:comment w:id="22" w:author="Hayes, Katherine" w:date="2021-03-09T08:49:00Z" w:initials="HK">
+    <w:p>
+      <w:pPr>
+        <w:pStyle w:val="CommentText"/>
+      </w:pPr>
+      <w:r>
+        <w:rPr>
+          <w:rStyle w:val="CommentReference"/>
+        </w:rPr>
+        <w:annotationRef/>
+      </w:r>
+      <w:r>
         <w:t xml:space="preserve">Hawley uses 10 </w:t>
       </w:r>
       <w:proofErr w:type="spellStart"/>
@@ -3912,7 +4266,7 @@
       </w:r>
     </w:p>
   </w:comment>
-  <w:comment w:id="8" w:author="Hayes, Katherine" w:date="2021-03-09T08:51:00Z" w:initials="HK">
+  <w:comment w:id="23" w:author="Hayes, Katherine" w:date="2021-03-09T08:51:00Z" w:initials="HK">
     <w:p>
       <w:pPr>
         <w:pStyle w:val="CommentText"/>
@@ -3936,7 +4290,7 @@
       </w:r>
     </w:p>
   </w:comment>
-  <w:comment w:id="9" w:author="Hayes, Katherine" w:date="2021-03-09T09:04:00Z" w:initials="HK">
+  <w:comment w:id="24" w:author="Hayes, Katherine" w:date="2021-03-09T09:04:00Z" w:initials="HK">
     <w:p>
       <w:pPr>
         <w:pStyle w:val="CommentText"/>
@@ -3952,7 +4306,7 @@
       </w:r>
     </w:p>
   </w:comment>
-  <w:comment w:id="10" w:author="Hayes, Katherine" w:date="2021-03-29T12:59:00Z" w:initials="HK">
+  <w:comment w:id="25" w:author="Brian Buma" w:date="2021-04-01T12:59:00Z" w:initials="BB">
     <w:p>
       <w:pPr>
         <w:pStyle w:val="CommentText"/>
@@ -3964,6 +4318,49 @@
         <w:annotationRef/>
       </w:r>
       <w:r>
+        <w:t>Yeah, those seem reasonable.  Duff would be important to capture, but we may have that already</w:t>
+      </w:r>
+      <w:r>
+        <w:t>.  Randi would be a good person to talk to about other categories/combining categories, yes.</w:t>
+      </w:r>
+    </w:p>
+  </w:comment>
+  <w:comment w:id="26" w:author="Brian Buma" w:date="2021-04-01T13:33:00Z" w:initials="BB">
+    <w:p>
+      <w:pPr>
+        <w:pStyle w:val="CommentText"/>
+      </w:pPr>
+      <w:r>
+        <w:rPr>
+          <w:rStyle w:val="CommentReference"/>
+        </w:rPr>
+        <w:annotationRef/>
+      </w:r>
+      <w:r>
+        <w:t xml:space="preserve">Per my understanding from Chad, it’s all there anyway, so it’s not necessary quite yet since there’s no </w:t>
+      </w:r>
+      <w:proofErr w:type="spellStart"/>
+      <w:r>
+        <w:t>manpultations</w:t>
+      </w:r>
+      <w:proofErr w:type="spellEnd"/>
+      <w:r>
+        <w:t>/ design decisions to make, it’s the final output.</w:t>
+      </w:r>
+    </w:p>
+  </w:comment>
+  <w:comment w:id="27" w:author="Hayes, Katherine" w:date="2021-03-29T12:59:00Z" w:initials="HK">
+    <w:p>
+      <w:pPr>
+        <w:pStyle w:val="CommentText"/>
+      </w:pPr>
+      <w:r>
+        <w:rPr>
+          <w:rStyle w:val="CommentReference"/>
+        </w:rPr>
+        <w:annotationRef/>
+      </w:r>
+      <w:r>
         <w:t xml:space="preserve">Question to </w:t>
       </w:r>
       <w:proofErr w:type="gramStart"/>
@@ -3976,7 +4373,62 @@
       </w:r>
     </w:p>
   </w:comment>
-  <w:comment w:id="12" w:author="Hayes, Katherine" w:date="2021-03-29T13:06:00Z" w:initials="HK">
+  <w:comment w:id="28" w:author="Brian Buma" w:date="2021-04-01T13:34:00Z" w:initials="BB">
+    <w:p>
+      <w:pPr>
+        <w:pStyle w:val="CommentText"/>
+      </w:pPr>
+      <w:r>
+        <w:rPr>
+          <w:rStyle w:val="CommentReference"/>
+        </w:rPr>
+        <w:annotationRef/>
+      </w:r>
+      <w:r>
+        <w:t>A good point.  What about plotting with differing symbols (in addition to the different colors), one for single burns, one for 2x and one for 3x?</w:t>
+      </w:r>
+    </w:p>
+  </w:comment>
+  <w:comment w:id="29" w:author="Brian Buma" w:date="2021-04-01T13:35:00Z" w:initials="BB">
+    <w:p>
+      <w:pPr>
+        <w:pStyle w:val="CommentText"/>
+      </w:pPr>
+      <w:r>
+        <w:rPr>
+          <w:rStyle w:val="CommentReference"/>
+        </w:rPr>
+        <w:annotationRef/>
+      </w:r>
+      <w:r>
+        <w:t>Suggest a paired graph with SD or some metric of variability (or a mean/variance graph by itself)</w:t>
+      </w:r>
+    </w:p>
+    <w:p>
+      <w:pPr>
+        <w:pStyle w:val="CommentText"/>
+      </w:pPr>
+    </w:p>
+    <w:p>
+      <w:pPr>
+        <w:pStyle w:val="CommentText"/>
+      </w:pPr>
+      <w:r>
+        <w:t>X axis label is off.</w:t>
+      </w:r>
+    </w:p>
+    <w:p>
+      <w:pPr>
+        <w:pStyle w:val="CommentText"/>
+      </w:pPr>
+    </w:p>
+    <w:p>
+      <w:pPr>
+        <w:pStyle w:val="CommentText"/>
+      </w:pPr>
+    </w:p>
+  </w:comment>
+  <w:comment w:id="31" w:author="Hayes, Katherine" w:date="2021-03-29T13:06:00Z" w:initials="HK">
     <w:p>
       <w:pPr>
         <w:pStyle w:val="CommentText"/>
@@ -4010,36 +4462,66 @@
 
 <file path=word/commentsExtended.xml><?xml version="1.0" encoding="utf-8"?>
 <w15:commentsEx xmlns:wpc="http://schemas.microsoft.com/office/word/2010/wordprocessingCanvas" xmlns:cx="http://schemas.microsoft.com/office/drawing/2014/chartex" xmlns:cx1="http://schemas.microsoft.com/office/drawing/2015/9/8/chartex" xmlns:cx2="http://schemas.microsoft.com/office/drawing/2015/10/21/chartex" xmlns:cx3="http://schemas.microsoft.com/office/drawing/2016/5/9/chartex" xmlns:cx4="http://schemas.microsoft.com/office/drawing/2016/5/10/chartex" xmlns:cx5="http://schemas.microsoft.com/office/drawing/2016/5/11/chartex" xmlns:cx6="http://schemas.microsoft.com/office/drawing/2016/5/12/chartex" xmlns:cx7="http://schemas.microsoft.com/office/drawing/2016/5/13/chartex" xmlns:cx8="http://schemas.microsoft.com/office/drawing/2016/5/14/chartex" xmlns:mc="http://schemas.openxmlformats.org/markup-compatibility/2006" xmlns:aink="http://schemas.microsoft.com/office/drawing/2016/ink" xmlns:am3d="http://schemas.microsoft.com/office/drawing/2017/model3d" xmlns:o="urn:schemas-microsoft-com:office:office" xmlns:r="http://schemas.openxmlformats.org/officeDocument/2006/relationships" xmlns:m="http://schemas.openxmlformats.org/officeDocument/2006/math" xmlns:v="urn:schemas-microsoft-com:vml" xmlns:wp14="http://schemas.microsoft.com/office/word/2010/wordprocessingDrawing" xmlns:wp="http://schemas.openxmlformats.org/drawingml/2006/wordprocessingDrawing" xmlns:w10="urn:schemas-microsoft-com:office:word" xmlns:w="http://schemas.openxmlformats.org/wordprocessingml/2006/main" xmlns:w14="http://schemas.microsoft.com/office/word/2010/wordml" xmlns:w15="http://schemas.microsoft.com/office/word/2012/wordml" xmlns:w16cex="http://schemas.microsoft.com/office/word/2018/wordml/cex" xmlns:w16cid="http://schemas.microsoft.com/office/word/2016/wordml/cid" xmlns:w16="http://schemas.microsoft.com/office/word/2018/wordml" xmlns:w16se="http://schemas.microsoft.com/office/word/2015/wordml/symex" xmlns:wpg="http://schemas.microsoft.com/office/word/2010/wordprocessingGroup" xmlns:wpi="http://schemas.microsoft.com/office/word/2010/wordprocessingInk" xmlns:wne="http://schemas.microsoft.com/office/word/2006/wordml" xmlns:wps="http://schemas.microsoft.com/office/word/2010/wordprocessingShape" mc:Ignorable="w14 w15 w16se w16cid w16 w16cex wp14">
+  <w15:commentEx w15:paraId="51465447" w15:done="0"/>
   <w15:commentEx w15:paraId="5337DA92" w15:done="0"/>
+  <w15:commentEx w15:paraId="038E62E1" w15:done="0"/>
   <w15:commentEx w15:paraId="3CF2E79E" w15:done="0"/>
+  <w15:commentEx w15:paraId="57AD0809" w15:done="0"/>
+  <w15:commentEx w15:paraId="46913A7F" w15:done="0"/>
+  <w15:commentEx w15:paraId="2456950D" w15:done="0"/>
+  <w15:commentEx w15:paraId="67938544" w15:done="0"/>
   <w15:commentEx w15:paraId="0F740FBD" w15:done="0"/>
   <w15:commentEx w15:paraId="79B6A548" w15:paraIdParent="0F740FBD" w15:done="0"/>
   <w15:commentEx w15:paraId="1890ADFB" w15:paraIdParent="0F740FBD" w15:done="0"/>
+  <w15:commentEx w15:paraId="034F1A64" w15:paraIdParent="0F740FBD" w15:done="0"/>
+  <w15:commentEx w15:paraId="39B696A8" w15:done="0"/>
   <w15:commentEx w15:paraId="3747020B" w15:done="0"/>
+  <w15:commentEx w15:paraId="531F91B9" w15:paraIdParent="3747020B" w15:done="0"/>
+  <w15:commentEx w15:paraId="03276CD2" w15:done="0"/>
   <w15:commentEx w15:paraId="7B82EF37" w15:done="0"/>
 </w15:commentsEx>
 </file>
 
 <file path=word/commentsExtensible.xml><?xml version="1.0" encoding="utf-8"?>
 <w16cex:commentsExtensible xmlns:wpc="http://schemas.microsoft.com/office/word/2010/wordprocessingCanvas" xmlns:cx="http://schemas.microsoft.com/office/drawing/2014/chartex" xmlns:cx1="http://schemas.microsoft.com/office/drawing/2015/9/8/chartex" xmlns:cx2="http://schemas.microsoft.com/office/drawing/2015/10/21/chartex" xmlns:cx3="http://schemas.microsoft.com/office/drawing/2016/5/9/chartex" xmlns:cx4="http://schemas.microsoft.com/office/drawing/2016/5/10/chartex" xmlns:cx5="http://schemas.microsoft.com/office/drawing/2016/5/11/chartex" xmlns:cx6="http://schemas.microsoft.com/office/drawing/2016/5/12/chartex" xmlns:cx7="http://schemas.microsoft.com/office/drawing/2016/5/13/chartex" xmlns:cx8="http://schemas.microsoft.com/office/drawing/2016/5/14/chartex" xmlns:mc="http://schemas.openxmlformats.org/markup-compatibility/2006" xmlns:aink="http://schemas.microsoft.com/office/drawing/2016/ink" xmlns:am3d="http://schemas.microsoft.com/office/drawing/2017/model3d" xmlns:o="urn:schemas-microsoft-com:office:office" xmlns:r="http://schemas.openxmlformats.org/officeDocument/2006/relationships" xmlns:m="http://schemas.openxmlformats.org/officeDocument/2006/math" xmlns:v="urn:schemas-microsoft-com:vml" xmlns:wp14="http://schemas.microsoft.com/office/word/2010/wordprocessingDrawing" xmlns:wp="http://schemas.openxmlformats.org/drawingml/2006/wordprocessingDrawing" xmlns:w10="urn:schemas-microsoft-com:office:word" xmlns:w="http://schemas.openxmlformats.org/wordprocessingml/2006/main" xmlns:w14="http://schemas.microsoft.com/office/word/2010/wordml" xmlns:w15="http://schemas.microsoft.com/office/word/2012/wordml" xmlns:w16cex="http://schemas.microsoft.com/office/word/2018/wordml/cex" xmlns:w16cid="http://schemas.microsoft.com/office/word/2016/wordml/cid" xmlns:w16="http://schemas.microsoft.com/office/word/2018/wordml" xmlns:w16se="http://schemas.microsoft.com/office/word/2015/wordml/symex" xmlns:wpg="http://schemas.microsoft.com/office/word/2010/wordprocessingGroup" xmlns:wpi="http://schemas.microsoft.com/office/word/2010/wordprocessingInk" xmlns:wne="http://schemas.microsoft.com/office/word/2006/wordml" xmlns:wps="http://schemas.microsoft.com/office/word/2010/wordprocessingShape" mc:Ignorable="w14 w15 w16se w16cid w16 w16cex wp14">
+  <w16cex:commentExtensible w16cex:durableId="24104085" w16cex:dateUtc="2021-04-01T18:52:00Z"/>
   <w16cex:commentExtensible w16cex:durableId="240C4B88" w16cex:dateUtc="2021-03-29T18:50:00Z"/>
+  <w16cex:commentExtensible w16cex:durableId="241040E9" w16cex:dateUtc="2021-04-01T18:54:00Z"/>
   <w16cex:commentExtensible w16cex:durableId="240C4C45" w16cex:dateUtc="2021-03-29T18:53:00Z"/>
+  <w16cex:commentExtensible w16cex:durableId="24104107" w16cex:dateUtc="2021-04-01T18:54:00Z"/>
+  <w16cex:commentExtensible w16cex:durableId="241041F9" w16cex:dateUtc="2021-04-01T18:58:00Z"/>
+  <w16cex:commentExtensible w16cex:durableId="241049F9" w16cex:dateUtc="2021-04-01T19:32:00Z"/>
+  <w16cex:commentExtensible w16cex:durableId="24104239" w16cex:dateUtc="2021-04-01T18:59:00Z"/>
   <w16cex:commentExtensible w16cex:durableId="23F1B529" w16cex:dateUtc="2021-03-09T15:49:00Z"/>
   <w16cex:commentExtensible w16cex:durableId="23F1B594" w16cex:dateUtc="2021-03-09T15:51:00Z"/>
   <w16cex:commentExtensible w16cex:durableId="23F1B88F" w16cex:dateUtc="2021-03-09T16:04:00Z"/>
+  <w16cex:commentExtensible w16cex:durableId="24104220" w16cex:dateUtc="2021-04-01T18:59:00Z"/>
+  <w16cex:commentExtensible w16cex:durableId="24104A0D" w16cex:dateUtc="2021-04-01T19:33:00Z"/>
   <w16cex:commentExtensible w16cex:durableId="240C4D99" w16cex:dateUtc="2021-03-29T18:59:00Z"/>
+  <w16cex:commentExtensible w16cex:durableId="24104A5A" w16cex:dateUtc="2021-04-01T19:34:00Z"/>
+  <w16cex:commentExtensible w16cex:durableId="24104A89" w16cex:dateUtc="2021-04-01T19:35:00Z"/>
   <w16cex:commentExtensible w16cex:durableId="240C4F41" w16cex:dateUtc="2021-03-29T19:06:00Z"/>
 </w16cex:commentsExtensible>
 </file>
 
 <file path=word/commentsIds.xml><?xml version="1.0" encoding="utf-8"?>
 <w16cid:commentsIds xmlns:wpc="http://schemas.microsoft.com/office/word/2010/wordprocessingCanvas" xmlns:cx="http://schemas.microsoft.com/office/drawing/2014/chartex" xmlns:cx1="http://schemas.microsoft.com/office/drawing/2015/9/8/chartex" xmlns:cx2="http://schemas.microsoft.com/office/drawing/2015/10/21/chartex" xmlns:cx3="http://schemas.microsoft.com/office/drawing/2016/5/9/chartex" xmlns:cx4="http://schemas.microsoft.com/office/drawing/2016/5/10/chartex" xmlns:cx5="http://schemas.microsoft.com/office/drawing/2016/5/11/chartex" xmlns:cx6="http://schemas.microsoft.com/office/drawing/2016/5/12/chartex" xmlns:cx7="http://schemas.microsoft.com/office/drawing/2016/5/13/chartex" xmlns:cx8="http://schemas.microsoft.com/office/drawing/2016/5/14/chartex" xmlns:mc="http://schemas.openxmlformats.org/markup-compatibility/2006" xmlns:aink="http://schemas.microsoft.com/office/drawing/2016/ink" xmlns:am3d="http://schemas.microsoft.com/office/drawing/2017/model3d" xmlns:o="urn:schemas-microsoft-com:office:office" xmlns:r="http://schemas.openxmlformats.org/officeDocument/2006/relationships" xmlns:m="http://schemas.openxmlformats.org/officeDocument/2006/math" xmlns:v="urn:schemas-microsoft-com:vml" xmlns:wp14="http://schemas.microsoft.com/office/word/2010/wordprocessingDrawing" xmlns:wp="http://schemas.openxmlformats.org/drawingml/2006/wordprocessingDrawing" xmlns:w10="urn:schemas-microsoft-com:office:word" xmlns:w="http://schemas.openxmlformats.org/wordprocessingml/2006/main" xmlns:w14="http://schemas.microsoft.com/office/word/2010/wordml" xmlns:w15="http://schemas.microsoft.com/office/word/2012/wordml" xmlns:w16cex="http://schemas.microsoft.com/office/word/2018/wordml/cex" xmlns:w16cid="http://schemas.microsoft.com/office/word/2016/wordml/cid" xmlns:w16="http://schemas.microsoft.com/office/word/2018/wordml" xmlns:w16se="http://schemas.microsoft.com/office/word/2015/wordml/symex" xmlns:wpg="http://schemas.microsoft.com/office/word/2010/wordprocessingGroup" xmlns:wpi="http://schemas.microsoft.com/office/word/2010/wordprocessingInk" xmlns:wne="http://schemas.microsoft.com/office/word/2006/wordml" xmlns:wps="http://schemas.microsoft.com/office/word/2010/wordprocessingShape" mc:Ignorable="w14 w15 w16se w16cid w16 w16cex wp14">
+  <w16cid:commentId w16cid:paraId="51465447" w16cid:durableId="24104085"/>
   <w16cid:commentId w16cid:paraId="5337DA92" w16cid:durableId="240C4B88"/>
+  <w16cid:commentId w16cid:paraId="038E62E1" w16cid:durableId="241040E9"/>
   <w16cid:commentId w16cid:paraId="3CF2E79E" w16cid:durableId="240C4C45"/>
+  <w16cid:commentId w16cid:paraId="57AD0809" w16cid:durableId="24104107"/>
+  <w16cid:commentId w16cid:paraId="46913A7F" w16cid:durableId="241041F9"/>
+  <w16cid:commentId w16cid:paraId="2456950D" w16cid:durableId="241049F9"/>
+  <w16cid:commentId w16cid:paraId="67938544" w16cid:durableId="24104239"/>
   <w16cid:commentId w16cid:paraId="0F740FBD" w16cid:durableId="23F1B529"/>
   <w16cid:commentId w16cid:paraId="79B6A548" w16cid:durableId="23F1B594"/>
   <w16cid:commentId w16cid:paraId="1890ADFB" w16cid:durableId="23F1B88F"/>
+  <w16cid:commentId w16cid:paraId="034F1A64" w16cid:durableId="24104220"/>
+  <w16cid:commentId w16cid:paraId="39B696A8" w16cid:durableId="24104A0D"/>
   <w16cid:commentId w16cid:paraId="3747020B" w16cid:durableId="240C4D99"/>
+  <w16cid:commentId w16cid:paraId="531F91B9" w16cid:durableId="24104A5A"/>
+  <w16cid:commentId w16cid:paraId="03276CD2" w16cid:durableId="24104A89"/>
   <w16cid:commentId w16cid:paraId="7B82EF37" w16cid:durableId="240C4F41"/>
 </w16cid:commentsIds>
 </file>
@@ -4076,6 +4558,11 @@
         <w:docPartUnique/>
       </w:docPartObj>
     </w:sdtPr>
+    <w:sdtEndPr>
+      <w:rPr>
+        <w:rStyle w:val="PageNumber"/>
+      </w:rPr>
+    </w:sdtEndPr>
     <w:sdtContent>
       <w:p>
         <w:pPr>
@@ -4128,6 +4615,11 @@
         <w:docPartUnique/>
       </w:docPartObj>
     </w:sdtPr>
+    <w:sdtEndPr>
+      <w:rPr>
+        <w:rStyle w:val="PageNumber"/>
+      </w:rPr>
+    </w:sdtEndPr>
     <w:sdtContent>
       <w:p>
         <w:pPr>
@@ -4468,6 +4960,9 @@
 
 <file path=word/people.xml><?xml version="1.0" encoding="utf-8"?>
 <w15:people xmlns:wpc="http://schemas.microsoft.com/office/word/2010/wordprocessingCanvas" xmlns:cx="http://schemas.microsoft.com/office/drawing/2014/chartex" xmlns:cx1="http://schemas.microsoft.com/office/drawing/2015/9/8/chartex" xmlns:cx2="http://schemas.microsoft.com/office/drawing/2015/10/21/chartex" xmlns:cx3="http://schemas.microsoft.com/office/drawing/2016/5/9/chartex" xmlns:cx4="http://schemas.microsoft.com/office/drawing/2016/5/10/chartex" xmlns:cx5="http://schemas.microsoft.com/office/drawing/2016/5/11/chartex" xmlns:cx6="http://schemas.microsoft.com/office/drawing/2016/5/12/chartex" xmlns:cx7="http://schemas.microsoft.com/office/drawing/2016/5/13/chartex" xmlns:cx8="http://schemas.microsoft.com/office/drawing/2016/5/14/chartex" xmlns:mc="http://schemas.openxmlformats.org/markup-compatibility/2006" xmlns:aink="http://schemas.microsoft.com/office/drawing/2016/ink" xmlns:am3d="http://schemas.microsoft.com/office/drawing/2017/model3d" xmlns:o="urn:schemas-microsoft-com:office:office" xmlns:r="http://schemas.openxmlformats.org/officeDocument/2006/relationships" xmlns:m="http://schemas.openxmlformats.org/officeDocument/2006/math" xmlns:v="urn:schemas-microsoft-com:vml" xmlns:wp14="http://schemas.microsoft.com/office/word/2010/wordprocessingDrawing" xmlns:wp="http://schemas.openxmlformats.org/drawingml/2006/wordprocessingDrawing" xmlns:w10="urn:schemas-microsoft-com:office:word" xmlns:w="http://schemas.openxmlformats.org/wordprocessingml/2006/main" xmlns:w14="http://schemas.microsoft.com/office/word/2010/wordml" xmlns:w15="http://schemas.microsoft.com/office/word/2012/wordml" xmlns:w16cex="http://schemas.microsoft.com/office/word/2018/wordml/cex" xmlns:w16cid="http://schemas.microsoft.com/office/word/2016/wordml/cid" xmlns:w16="http://schemas.microsoft.com/office/word/2018/wordml" xmlns:w16se="http://schemas.microsoft.com/office/word/2015/wordml/symex" xmlns:wpg="http://schemas.microsoft.com/office/word/2010/wordprocessingGroup" xmlns:wpi="http://schemas.microsoft.com/office/word/2010/wordprocessingInk" xmlns:wne="http://schemas.microsoft.com/office/word/2006/wordml" xmlns:wps="http://schemas.microsoft.com/office/word/2010/wordprocessingShape" mc:Ignorable="w14 w15 w16se w16cid w16 w16cex wp14">
+  <w15:person w15:author="Brian Buma">
+    <w15:presenceInfo w15:providerId="Windows Live" w15:userId="1304c90f19ec6a98"/>
+  </w15:person>
   <w15:person w15:author="Hayes, Katherine">
     <w15:presenceInfo w15:providerId="AD" w15:userId="S::katherine.hayes@ucdenver.edu::962db613-048c-421d-a760-f8190cdc76d3"/>
   </w15:person>

</xml_diff>

<commit_message>
tweaks to methods sectio
random distance measurements / eberhardt's statistic
</commit_message>
<xml_diff>
--- a/docs/manuscript_draft/fuel_draft.docx
+++ b/docs/manuscript_draft/fuel_draft.docx
@@ -43,7 +43,7 @@
           <w:b/>
           <w:bCs/>
         </w:rPr>
-        <w:t xml:space="preserve"> [ v early draft]</w:t>
+        <w:t xml:space="preserve"> </w:t>
       </w:r>
     </w:p>
     <w:p>
@@ -66,21 +66,16 @@
         <w:t xml:space="preserve">Here we </w:t>
       </w:r>
       <w:r>
-        <w:t xml:space="preserve">directly test </w:t>
-      </w:r>
-      <w:commentRangeStart w:id="0"/>
-      <w:r>
-        <w:t xml:space="preserve">the deciduous-flammability feedback </w:t>
-      </w:r>
-      <w:commentRangeEnd w:id="0"/>
-      <w:r>
-        <w:rPr>
-          <w:rStyle w:val="CommentReference"/>
-        </w:rPr>
-        <w:commentReference w:id="0"/>
-      </w:r>
-      <w:r>
-        <w:t xml:space="preserve">by examining the </w:t>
+        <w:t>examine fuel type trends and the limit of</w:t>
+      </w:r>
+      <w:r>
+        <w:t xml:space="preserve"> the deciduous-flammability feedback by </w:t>
+      </w:r>
+      <w:r>
+        <w:t>quantifying</w:t>
+      </w:r>
+      <w:r>
+        <w:t xml:space="preserve"> the </w:t>
       </w:r>
       <w:r>
         <w:t>effects of reburning on fuel arrangement and abundance</w:t>
@@ -114,14 +109,14 @@
           <w:rFonts w:asciiTheme="minorHAnsi" w:hAnsiTheme="minorHAnsi" w:cstheme="minorHAnsi"/>
         </w:rPr>
       </w:pPr>
-      <w:bookmarkStart w:id="1" w:name="_Toc42179365"/>
+      <w:bookmarkStart w:id="0" w:name="_Toc42179365"/>
       <w:r>
         <w:rPr>
           <w:rFonts w:asciiTheme="minorHAnsi" w:hAnsiTheme="minorHAnsi" w:cstheme="minorHAnsi"/>
         </w:rPr>
         <w:t>Introduction</w:t>
       </w:r>
-      <w:bookmarkEnd w:id="1"/>
+      <w:bookmarkEnd w:id="0"/>
       <w:r>
         <w:rPr>
           <w:rFonts w:asciiTheme="minorHAnsi" w:hAnsiTheme="minorHAnsi" w:cstheme="minorHAnsi"/>
@@ -164,21 +159,7 @@
         <w:rPr>
           <w:rFonts w:cstheme="minorHAnsi"/>
         </w:rPr>
-        <w:t>(</w:t>
-      </w:r>
-      <w:proofErr w:type="spellStart"/>
-      <w:r>
-        <w:rPr>
-          <w:rFonts w:cstheme="minorHAnsi"/>
-        </w:rPr>
-        <w:t>Astrup</w:t>
-      </w:r>
-      <w:proofErr w:type="spellEnd"/>
-      <w:r>
-        <w:rPr>
-          <w:rFonts w:cstheme="minorHAnsi"/>
-        </w:rPr>
-        <w:t xml:space="preserve"> et al. 2018)</w:t>
+        <w:t>(Astrup et al. 2018)</w:t>
       </w:r>
       <w:r>
         <w:rPr>
@@ -294,20 +275,12 @@
         </w:rPr>
         <w:t xml:space="preserve"> </w:t>
       </w:r>
-      <w:commentRangeStart w:id="2"/>
       <w:r>
         <w:rPr>
           <w:rFonts w:cstheme="minorHAnsi"/>
           <w:color w:val="FF0000"/>
         </w:rPr>
         <w:t xml:space="preserve">based on … </w:t>
-      </w:r>
-      <w:commentRangeEnd w:id="2"/>
-      <w:r>
-        <w:rPr>
-          <w:rStyle w:val="CommentReference"/>
-        </w:rPr>
-        <w:commentReference w:id="2"/>
       </w:r>
       <w:r>
         <w:rPr>
@@ -600,7 +573,7 @@
         </w:rPr>
         <w:t>he fire seasons of 2004 and 2005 are a tangible example of modern burning exceeding historic or paleoecologic analogs. Fires in the summer of 2004 burned more area within the season than any other year in Alaska’s 58-year historical fire record (</w:t>
       </w:r>
-      <w:commentRangeStart w:id="3"/>
+      <w:commentRangeStart w:id="1"/>
       <w:r>
         <w:rPr>
           <w:rFonts w:cstheme="minorHAnsi"/>
@@ -617,80 +590,56 @@
         <w:rPr>
           <w:rFonts w:cstheme="minorHAnsi"/>
         </w:rPr>
+        <w:t xml:space="preserve"> Jewkes 2006</w:t>
+      </w:r>
+      <w:commentRangeEnd w:id="1"/>
+      <w:r>
+        <w:rPr>
+          <w:rStyle w:val="CommentReference"/>
+        </w:rPr>
+        <w:commentReference w:id="1"/>
+      </w:r>
+      <w:r>
+        <w:rPr>
+          <w:rFonts w:cstheme="minorHAnsi"/>
+        </w:rPr>
+        <w:t xml:space="preserve">). During those record-breaking seasons, fires burned spruce and deciduous stands at similar frequencies (Kasischke et al. 2010). This </w:t>
+      </w:r>
+      <w:r>
+        <w:rPr>
+          <w:rFonts w:cstheme="minorHAnsi"/>
+        </w:rPr>
+        <w:t xml:space="preserve">pattern of </w:t>
+      </w:r>
+      <w:r>
+        <w:rPr>
+          <w:rFonts w:cstheme="minorHAnsi"/>
+        </w:rPr>
+        <w:t xml:space="preserve">burning suggests that deciduous stands </w:t>
+      </w:r>
+      <w:r>
+        <w:rPr>
+          <w:rFonts w:cstheme="minorHAnsi"/>
+        </w:rPr>
+        <w:t>can burn</w:t>
+      </w:r>
+      <w:r>
+        <w:rPr>
+          <w:rFonts w:cstheme="minorHAnsi"/>
+        </w:rPr>
         <w:t xml:space="preserve"> </w:t>
       </w:r>
-      <w:proofErr w:type="spellStart"/>
-      <w:r>
-        <w:rPr>
-          <w:rFonts w:cstheme="minorHAnsi"/>
-        </w:rPr>
-        <w:t>Jewkes</w:t>
-      </w:r>
-      <w:proofErr w:type="spellEnd"/>
-      <w:r>
-        <w:rPr>
-          <w:rFonts w:cstheme="minorHAnsi"/>
-        </w:rPr>
-        <w:t xml:space="preserve"> 2006</w:t>
-      </w:r>
-      <w:commentRangeEnd w:id="3"/>
-      <w:r>
-        <w:rPr>
-          <w:rStyle w:val="CommentReference"/>
-        </w:rPr>
-        <w:commentReference w:id="3"/>
-      </w:r>
-      <w:r>
-        <w:rPr>
-          <w:rFonts w:cstheme="minorHAnsi"/>
-        </w:rPr>
-        <w:t>). During those record-breaking seasons, fires burned spruce and deciduous stands at similar frequencies (</w:t>
-      </w:r>
-      <w:proofErr w:type="spellStart"/>
-      <w:r>
-        <w:rPr>
-          <w:rFonts w:cstheme="minorHAnsi"/>
-        </w:rPr>
-        <w:t>Kasischke</w:t>
-      </w:r>
-      <w:proofErr w:type="spellEnd"/>
-      <w:r>
-        <w:rPr>
-          <w:rFonts w:cstheme="minorHAnsi"/>
-        </w:rPr>
-        <w:t xml:space="preserve"> et al. 2010). </w:t>
-      </w:r>
-      <w:commentRangeStart w:id="4"/>
-      <w:r>
-        <w:rPr>
-          <w:rFonts w:cstheme="minorHAnsi"/>
-        </w:rPr>
-        <w:t xml:space="preserve">This </w:t>
-      </w:r>
-      <w:r>
-        <w:rPr>
-          <w:rFonts w:cstheme="minorHAnsi"/>
-        </w:rPr>
-        <w:t xml:space="preserve">pattern of </w:t>
-      </w:r>
-      <w:r>
-        <w:rPr>
-          <w:rFonts w:cstheme="minorHAnsi"/>
-        </w:rPr>
-        <w:t xml:space="preserve">burning suggests that deciduous stands are perfectly capable of burning </w:t>
-      </w:r>
-      <w:commentRangeEnd w:id="4"/>
-      <w:r>
-        <w:rPr>
-          <w:rStyle w:val="CommentReference"/>
-        </w:rPr>
-        <w:commentReference w:id="4"/>
-      </w:r>
-      <w:r>
-        <w:rPr>
-          <w:rFonts w:cstheme="minorHAnsi"/>
-        </w:rPr>
-        <w:t xml:space="preserve">in modern extreme conditions. </w:t>
+      <w:r>
+        <w:rPr>
+          <w:rFonts w:cstheme="minorHAnsi"/>
+        </w:rPr>
+        <w:t>under</w:t>
+      </w:r>
+      <w:r>
+        <w:rPr>
+          <w:rFonts w:cstheme="minorHAnsi"/>
+        </w:rPr>
+        <w:t xml:space="preserve"> modern extreme conditions. </w:t>
       </w:r>
       <w:r>
         <w:rPr>
@@ -704,19 +653,11 @@
         </w:rPr>
         <w:t>extreme fire seasons (like the ones in 2004 and 2005) are expected to increase with increasing warm and dry summers (</w:t>
       </w:r>
-      <w:proofErr w:type="spellStart"/>
-      <w:r>
-        <w:rPr>
-          <w:rFonts w:cstheme="minorHAnsi"/>
-        </w:rPr>
-        <w:t>Balshi</w:t>
-      </w:r>
-      <w:proofErr w:type="spellEnd"/>
-      <w:r>
-        <w:rPr>
-          <w:rFonts w:cstheme="minorHAnsi"/>
-        </w:rPr>
-        <w:t xml:space="preserve"> et al. 2009</w:t>
+      <w:r>
+        <w:rPr>
+          <w:rFonts w:cstheme="minorHAnsi"/>
+        </w:rPr>
+        <w:t>Balshi et al. 2009</w:t>
       </w:r>
       <w:r>
         <w:rPr>
@@ -796,8 +737,8 @@
         </w:rPr>
         <w:t xml:space="preserve"> </w:t>
       </w:r>
-      <w:bookmarkStart w:id="5" w:name="_Toc34651444"/>
-      <w:bookmarkStart w:id="6" w:name="_Toc42179367"/>
+      <w:bookmarkStart w:id="2" w:name="_Toc34651444"/>
+      <w:bookmarkStart w:id="3" w:name="_Toc42179367"/>
       <w:r>
         <w:rPr>
           <w:rFonts w:cstheme="minorHAnsi"/>
@@ -817,22 +758,812 @@
         </w:rPr>
       </w:pPr>
     </w:p>
-    <w:bookmarkEnd w:id="5"/>
-    <w:bookmarkEnd w:id="6"/>
-    <w:p>
-      <w:pPr>
-        <w:spacing w:line="360" w:lineRule="auto"/>
-      </w:pPr>
-      <w:r>
+    <w:bookmarkEnd w:id="2"/>
+    <w:bookmarkEnd w:id="3"/>
+    <w:p>
+      <w:pPr>
+        <w:spacing w:line="360" w:lineRule="auto"/>
+      </w:pPr>
+      <w:r>
+        <w:t xml:space="preserve">To examine </w:t>
+      </w:r>
+      <w:r>
+        <w:t xml:space="preserve">the relationship between community type and </w:t>
+      </w:r>
+      <w:r>
+        <w:t>fuel-scapes</w:t>
+      </w:r>
+      <w:r>
+        <w:t xml:space="preserve"> as driven by shortening fire intervals, we </w:t>
+      </w:r>
+      <w:r>
+        <w:t xml:space="preserve">examined </w:t>
+      </w:r>
+      <w:r>
+        <w:t>fine-scale fuel loads in reburned stands in Interior Alaska</w:t>
+      </w:r>
+      <w:r>
+        <w:t xml:space="preserve"> before modeling fire behavior in </w:t>
+      </w:r>
+      <w:r>
+        <w:t>stands with differing numbers of short interval fires</w:t>
+      </w:r>
+      <w:r>
+        <w:t xml:space="preserve">. </w:t>
+      </w:r>
+    </w:p>
+    <w:p>
+      <w:pPr>
+        <w:spacing w:line="360" w:lineRule="auto"/>
+      </w:pPr>
+    </w:p>
+    <w:p>
+      <w:pPr>
+        <w:spacing w:line="360" w:lineRule="auto"/>
+        <w:rPr>
+          <w:rFonts w:cstheme="minorHAnsi"/>
+        </w:rPr>
+      </w:pPr>
+      <w:r>
+        <w:rPr>
+          <w:rFonts w:cstheme="minorHAnsi"/>
+        </w:rPr>
+        <w:t>This study has</w:t>
+      </w:r>
+      <w:r>
+        <w:rPr>
+          <w:rFonts w:cstheme="minorHAnsi"/>
+        </w:rPr>
+        <w:t xml:space="preserve"> two</w:t>
+      </w:r>
+      <w:r>
+        <w:rPr>
+          <w:rFonts w:cstheme="minorHAnsi"/>
+        </w:rPr>
+        <w:t xml:space="preserve"> objectives: 1) evaluate how the</w:t>
+      </w:r>
+      <w:r>
+        <w:rPr>
+          <w:rFonts w:cstheme="minorHAnsi"/>
+        </w:rPr>
+        <w:t xml:space="preserve"> fuel-scape (fuel composition, </w:t>
+      </w:r>
+      <w:proofErr w:type="gramStart"/>
+      <w:r>
+        <w:rPr>
+          <w:rFonts w:cstheme="minorHAnsi"/>
+        </w:rPr>
+        <w:t>density</w:t>
+      </w:r>
+      <w:proofErr w:type="gramEnd"/>
+      <w:r>
+        <w:rPr>
+          <w:rFonts w:cstheme="minorHAnsi"/>
+        </w:rPr>
+        <w:t xml:space="preserve"> and distribution)</w:t>
+      </w:r>
+      <w:r>
+        <w:rPr>
+          <w:rFonts w:cstheme="minorHAnsi"/>
+        </w:rPr>
+        <w:t xml:space="preserve"> changes </w:t>
+      </w:r>
+      <w:r>
+        <w:rPr>
+          <w:rFonts w:cstheme="minorHAnsi"/>
+        </w:rPr>
+        <w:t>with increasing short</w:t>
+      </w:r>
+      <w:r>
+        <w:rPr>
+          <w:rFonts w:cstheme="minorHAnsi"/>
+        </w:rPr>
+        <w:t>-</w:t>
+      </w:r>
+      <w:r>
+        <w:rPr>
+          <w:rFonts w:cstheme="minorHAnsi"/>
+        </w:rPr>
+        <w:t>interval reburns</w:t>
+      </w:r>
+      <w:r>
+        <w:rPr>
+          <w:rFonts w:cstheme="minorHAnsi"/>
+        </w:rPr>
+        <w:t xml:space="preserve"> while considering differences between upland and lowland contexts</w:t>
+      </w:r>
+      <w:r>
+        <w:rPr>
+          <w:rFonts w:cstheme="minorHAnsi"/>
+        </w:rPr>
+        <w:t xml:space="preserve"> and</w:t>
+      </w:r>
+      <w:r>
+        <w:rPr>
+          <w:rFonts w:cstheme="minorHAnsi"/>
+        </w:rPr>
+        <w:t xml:space="preserve"> </w:t>
+      </w:r>
+      <w:r>
+        <w:rPr>
+          <w:rFonts w:cstheme="minorHAnsi"/>
+        </w:rPr>
+        <w:t>2</w:t>
+      </w:r>
+      <w:r>
+        <w:rPr>
+          <w:rFonts w:cstheme="minorHAnsi"/>
+        </w:rPr>
+        <w:t xml:space="preserve">) </w:t>
+      </w:r>
+      <w:r>
+        <w:rPr>
+          <w:rFonts w:cstheme="minorHAnsi"/>
+        </w:rPr>
+        <w:t>compare modeled fire rate of spread and biomass consumed to ground metrics collected in (1)</w:t>
+      </w:r>
+      <w:r>
+        <w:rPr>
+          <w:rFonts w:cstheme="minorHAnsi"/>
+        </w:rPr>
+        <w:t xml:space="preserve">. </w:t>
+      </w:r>
+    </w:p>
+    <w:p>
+      <w:pPr>
+        <w:spacing w:line="360" w:lineRule="auto"/>
+        <w:rPr>
+          <w:rFonts w:cstheme="minorHAnsi"/>
+        </w:rPr>
+      </w:pPr>
+    </w:p>
+    <w:p>
+      <w:pPr>
+        <w:spacing w:line="360" w:lineRule="auto"/>
+        <w:rPr>
+          <w:rFonts w:cstheme="minorHAnsi"/>
+        </w:rPr>
+      </w:pPr>
+      <w:r>
+        <w:rPr>
+          <w:rFonts w:cstheme="minorHAnsi"/>
+        </w:rPr>
+        <w:t xml:space="preserve">In contrast to previous studies that examine the distribution of fuel elements after a single fire event, here </w:t>
+      </w:r>
+      <w:r>
+        <w:rPr>
+          <w:rFonts w:cstheme="minorHAnsi"/>
+        </w:rPr>
+        <w:t>we</w:t>
+      </w:r>
+      <w:r>
+        <w:rPr>
+          <w:rFonts w:cstheme="minorHAnsi"/>
+        </w:rPr>
+        <w:t xml:space="preserve"> assess fuel</w:t>
+      </w:r>
+      <w:r>
+        <w:rPr>
+          <w:rFonts w:cstheme="minorHAnsi"/>
+        </w:rPr>
+        <w:t>-scapes</w:t>
+      </w:r>
+      <w:r>
+        <w:rPr>
+          <w:rFonts w:cstheme="minorHAnsi"/>
+        </w:rPr>
+        <w:t xml:space="preserve"> in boreal stands that have experienced between 1 to 3 short-interval sequential fires.</w:t>
+      </w:r>
+      <w:r>
+        <w:rPr>
+          <w:rFonts w:cstheme="minorHAnsi"/>
+        </w:rPr>
+        <w:t xml:space="preserve"> </w:t>
+      </w:r>
+      <w:r>
+        <w:rPr>
+          <w:rFonts w:cstheme="minorHAnsi"/>
+        </w:rPr>
+        <w:t>We</w:t>
+      </w:r>
+      <w:r>
+        <w:rPr>
+          <w:rFonts w:cstheme="minorHAnsi"/>
+        </w:rPr>
+        <w:t xml:space="preserve"> hypothesize </w:t>
+      </w:r>
+      <w:r>
+        <w:rPr>
+          <w:rFonts w:cstheme="minorHAnsi"/>
+        </w:rPr>
+        <w:t xml:space="preserve">fuel connectivity and abundance will increase initially with additional </w:t>
+      </w:r>
+      <w:r>
+        <w:rPr>
+          <w:rFonts w:cstheme="minorHAnsi"/>
+        </w:rPr>
+        <w:t>fires but</w:t>
+      </w:r>
+      <w:r>
+        <w:rPr>
+          <w:rFonts w:cstheme="minorHAnsi"/>
+        </w:rPr>
+        <w:t xml:space="preserve"> decrease after three short-interval fires as reburns continue to consume fuel. In addition, we expect fire behavior may differ across both reburns and community type, given the difference in stand structure created by different dominating vegetation. </w:t>
+      </w:r>
+      <w:r>
+        <w:rPr>
+          <w:rFonts w:cstheme="minorHAnsi"/>
+        </w:rPr>
+        <w:t xml:space="preserve"> </w:t>
+      </w:r>
+    </w:p>
+    <w:p>
+      <w:pPr>
+        <w:pStyle w:val="ListParagraph"/>
+        <w:spacing w:line="360" w:lineRule="auto"/>
+        <w:rPr>
+          <w:rFonts w:cstheme="minorHAnsi"/>
+        </w:rPr>
+      </w:pPr>
+    </w:p>
+    <w:p>
+      <w:pPr>
+        <w:pStyle w:val="Heading3"/>
+        <w:spacing w:line="360" w:lineRule="auto"/>
+        <w:rPr>
+          <w:rFonts w:asciiTheme="minorHAnsi" w:hAnsiTheme="minorHAnsi" w:cstheme="minorHAnsi"/>
+        </w:rPr>
+      </w:pPr>
+      <w:bookmarkStart w:id="4" w:name="_Toc34651448"/>
+      <w:bookmarkStart w:id="5" w:name="_Toc42179371"/>
+      <w:r>
+        <w:rPr>
+          <w:rFonts w:asciiTheme="minorHAnsi" w:hAnsiTheme="minorHAnsi" w:cstheme="minorHAnsi"/>
+        </w:rPr>
+        <w:t>Methods</w:t>
+      </w:r>
+      <w:bookmarkEnd w:id="4"/>
+      <w:bookmarkEnd w:id="5"/>
+    </w:p>
+    <w:p>
+      <w:pPr>
+        <w:pStyle w:val="Heading4"/>
+        <w:spacing w:line="360" w:lineRule="auto"/>
+      </w:pPr>
+      <w:r>
+        <w:t>Study Design</w:t>
+      </w:r>
+    </w:p>
+    <w:p>
+      <w:pPr>
+        <w:spacing w:line="360" w:lineRule="auto"/>
+        <w:rPr>
+          <w:rFonts w:cstheme="minorHAnsi"/>
+        </w:rPr>
+      </w:pPr>
+      <w:r>
+        <w:rPr>
+          <w:rFonts w:cstheme="minorHAnsi"/>
+        </w:rPr>
+        <w:t xml:space="preserve">To investigate the role of </w:t>
+      </w:r>
+      <w:r>
+        <w:rPr>
+          <w:rFonts w:cstheme="minorHAnsi"/>
+        </w:rPr>
+        <w:t xml:space="preserve">reburns in altering spatial distributions of fuel, we sampled </w:t>
+      </w:r>
+      <w:r>
+        <w:rPr>
+          <w:rFonts w:cstheme="minorHAnsi"/>
+        </w:rPr>
+        <w:t>spatial patterns</w:t>
+      </w:r>
+      <w:r>
+        <w:rPr>
+          <w:rFonts w:cstheme="minorHAnsi"/>
+        </w:rPr>
+        <w:t xml:space="preserve"> of fuel</w:t>
+      </w:r>
+      <w:r>
+        <w:rPr>
+          <w:rFonts w:cstheme="minorHAnsi"/>
+        </w:rPr>
+        <w:t xml:space="preserve"> abundance and </w:t>
+      </w:r>
+      <w:r>
+        <w:rPr>
+          <w:rFonts w:cstheme="minorHAnsi"/>
+        </w:rPr>
+        <w:t>distribution</w:t>
+      </w:r>
+      <w:r>
+        <w:rPr>
+          <w:rFonts w:cstheme="minorHAnsi"/>
+        </w:rPr>
+        <w:t xml:space="preserve"> in two sites in Interior Alaska. Each site has experienced between 1-3 fires within &gt;30-year intervals and between both locations, 42 plots were established randomly within burn perimeters. 8 additional plots were established in unburned remnants as a reference of </w:t>
+      </w:r>
+      <w:r>
+        <w:rPr>
+          <w:rFonts w:cstheme="minorHAnsi"/>
+        </w:rPr>
+        <w:t>assumed</w:t>
+      </w:r>
+      <w:r>
+        <w:rPr>
+          <w:rFonts w:cstheme="minorHAnsi"/>
+        </w:rPr>
+        <w:t xml:space="preserve"> pre-fire conditions. </w:t>
+      </w:r>
+    </w:p>
+    <w:p>
+      <w:pPr>
+        <w:spacing w:line="360" w:lineRule="auto"/>
+        <w:rPr>
+          <w:rFonts w:cstheme="minorHAnsi"/>
+        </w:rPr>
+      </w:pPr>
+    </w:p>
+    <w:p>
+      <w:pPr>
+        <w:pStyle w:val="Heading4"/>
+        <w:spacing w:line="360" w:lineRule="auto"/>
+      </w:pPr>
+      <w:r>
+        <w:t>Field Sampling</w:t>
+      </w:r>
+    </w:p>
+    <w:p>
+      <w:pPr>
+        <w:spacing w:line="360" w:lineRule="auto"/>
+        <w:rPr>
+          <w:rFonts w:cstheme="minorHAnsi"/>
+          <w:color w:val="4472C4" w:themeColor="accent1"/>
+        </w:rPr>
+      </w:pPr>
+      <w:r>
+        <w:rPr>
+          <w:rFonts w:cstheme="minorHAnsi"/>
+        </w:rPr>
+        <w:t>D</w:t>
+      </w:r>
+      <w:r>
+        <w:rPr>
+          <w:rFonts w:cstheme="minorHAnsi"/>
+        </w:rPr>
+        <w:t xml:space="preserve">owned woody debris </w:t>
+      </w:r>
+      <w:r>
+        <w:rPr>
+          <w:rFonts w:cstheme="minorHAnsi"/>
+        </w:rPr>
+        <w:t xml:space="preserve">fuel loads </w:t>
+      </w:r>
+      <w:r>
+        <w:rPr>
+          <w:rFonts w:cstheme="minorHAnsi"/>
+        </w:rPr>
+        <w:t xml:space="preserve">(DWD, dead wood lying or standing below &lt;45-degree angle) </w:t>
+      </w:r>
+      <w:r>
+        <w:rPr>
+          <w:rFonts w:cstheme="minorHAnsi"/>
+        </w:rPr>
+        <w:t xml:space="preserve">were measured </w:t>
+      </w:r>
+      <w:r>
+        <w:rPr>
+          <w:rFonts w:cstheme="minorHAnsi"/>
+        </w:rPr>
+        <w:t xml:space="preserve">using two </w:t>
+      </w:r>
+      <w:r>
+        <w:rPr>
+          <w:rFonts w:cstheme="minorHAnsi"/>
+        </w:rPr>
+        <w:t>28</w:t>
+      </w:r>
+      <w:r>
+        <w:rPr>
+          <w:rFonts w:cstheme="minorHAnsi"/>
+        </w:rPr>
+        <w:t xml:space="preserve">-m transects </w:t>
+      </w:r>
+      <w:r>
+        <w:rPr>
+          <w:rFonts w:cstheme="minorHAnsi"/>
+        </w:rPr>
+        <w:t xml:space="preserve">(also referred to as brown’s lines, Brown 1974) </w:t>
+      </w:r>
+      <w:r>
+        <w:rPr>
+          <w:rFonts w:cstheme="minorHAnsi"/>
+        </w:rPr>
+        <w:t xml:space="preserve">radiating from the center of each </w:t>
+      </w:r>
+      <w:r>
+        <w:rPr>
+          <w:rFonts w:cstheme="minorHAnsi"/>
+        </w:rPr>
+        <w:t xml:space="preserve">20m-by-20m </w:t>
+      </w:r>
+      <w:r>
+        <w:rPr>
+          <w:rFonts w:cstheme="minorHAnsi"/>
+        </w:rPr>
+        <w:t xml:space="preserve">plot. </w:t>
+      </w:r>
+      <w:r>
+        <w:rPr>
+          <w:rFonts w:cstheme="minorHAnsi"/>
+        </w:rPr>
+        <w:t>We recorded diameter, species, presence of charred material and decay class of 1000-hour fuels across the full transect and counted &lt;3 cm debris across subsets (1-hr = 2m, 10-hr = 5 m, 100-hr = 15m).</w:t>
+      </w:r>
+      <w:r>
+        <w:rPr>
+          <w:rFonts w:cstheme="minorHAnsi"/>
+        </w:rPr>
+        <w:t xml:space="preserve"> </w:t>
+      </w:r>
+      <w:r>
+        <w:rPr>
+          <w:rFonts w:cstheme="minorHAnsi"/>
+          <w:color w:val="4472C4" w:themeColor="accent1"/>
+        </w:rPr>
+        <w:t>Total fuel loading (tons/ha) was calculated…</w:t>
+      </w:r>
+    </w:p>
+    <w:p>
+      <w:pPr>
+        <w:spacing w:line="360" w:lineRule="auto"/>
+        <w:rPr>
+          <w:rFonts w:cstheme="minorHAnsi"/>
+          <w:color w:val="70AD47" w:themeColor="accent6"/>
+        </w:rPr>
+      </w:pPr>
+      <w:r>
+        <w:rPr>
+          <w:rFonts w:cstheme="minorHAnsi"/>
+          <w:color w:val="70AD47" w:themeColor="accent6"/>
+        </w:rPr>
         <w:lastRenderedPageBreak/>
-        <w:t xml:space="preserve">To examine </w:t>
-      </w:r>
-      <w:r>
-        <w:t xml:space="preserve">the relationship between community type and </w:t>
+        <w:br/>
+      </w:r>
+      <w:r>
+        <w:rPr>
+          <w:rFonts w:cstheme="minorHAnsi"/>
+          <w:color w:val="000000" w:themeColor="text1"/>
+        </w:rPr>
+        <w:t>Fuel depth was measured</w:t>
+      </w:r>
+      <w:r>
+        <w:rPr>
+          <w:rFonts w:cstheme="minorHAnsi"/>
+          <w:color w:val="000000" w:themeColor="text1"/>
+        </w:rPr>
+        <w:t xml:space="preserve"> by </w:t>
+      </w:r>
+      <w:r>
+        <w:rPr>
+          <w:rFonts w:cstheme="minorHAnsi"/>
+          <w:color w:val="000000" w:themeColor="text1"/>
+        </w:rPr>
+        <w:t>recording</w:t>
+      </w:r>
+      <w:r>
+        <w:rPr>
+          <w:rFonts w:cstheme="minorHAnsi"/>
+          <w:color w:val="000000" w:themeColor="text1"/>
+        </w:rPr>
+        <w:t xml:space="preserve"> h</w:t>
+      </w:r>
+      <w:r>
+        <w:rPr>
+          <w:rFonts w:cstheme="minorHAnsi"/>
+          <w:color w:val="000000" w:themeColor="text1"/>
+        </w:rPr>
+        <w:t xml:space="preserve">eight of the tallest vegetation connected continuously to the forest floor </w:t>
+      </w:r>
+      <w:r>
+        <w:rPr>
+          <w:rFonts w:cstheme="minorHAnsi"/>
+          <w:color w:val="000000" w:themeColor="text1"/>
+        </w:rPr>
+        <w:t>across</w:t>
+      </w:r>
+      <w:r>
+        <w:rPr>
+          <w:rFonts w:cstheme="minorHAnsi"/>
+          <w:color w:val="000000" w:themeColor="text1"/>
+        </w:rPr>
+        <w:t xml:space="preserve"> 2</w:t>
+      </w:r>
+      <w:r>
+        <w:rPr>
+          <w:rFonts w:cstheme="minorHAnsi"/>
+          <w:color w:val="000000" w:themeColor="text1"/>
+        </w:rPr>
+        <w:t>-</w:t>
+      </w:r>
+      <w:r>
+        <w:rPr>
+          <w:rFonts w:cstheme="minorHAnsi"/>
+          <w:color w:val="000000" w:themeColor="text1"/>
+        </w:rPr>
+        <w:t>meter increments</w:t>
+      </w:r>
+      <w:r>
+        <w:rPr>
+          <w:rFonts w:cstheme="minorHAnsi"/>
+          <w:color w:val="000000" w:themeColor="text1"/>
+        </w:rPr>
+        <w:t xml:space="preserve"> of the </w:t>
+      </w:r>
+      <w:r>
+        <w:rPr>
+          <w:rFonts w:cstheme="minorHAnsi"/>
+          <w:color w:val="000000" w:themeColor="text1"/>
+        </w:rPr>
+        <w:t xml:space="preserve">Brown’s </w:t>
+      </w:r>
+      <w:r>
+        <w:rPr>
+          <w:rFonts w:cstheme="minorHAnsi"/>
+          <w:color w:val="000000" w:themeColor="text1"/>
+        </w:rPr>
+        <w:t>transect line</w:t>
+      </w:r>
+      <w:r>
+        <w:rPr>
+          <w:rFonts w:cstheme="minorHAnsi"/>
+          <w:color w:val="4472C4" w:themeColor="accent1"/>
+        </w:rPr>
+        <w:t>.</w:t>
+      </w:r>
+      <w:r>
+        <w:rPr>
+          <w:rFonts w:cstheme="minorHAnsi"/>
+          <w:color w:val="4472C4" w:themeColor="accent1"/>
+        </w:rPr>
+        <w:t xml:space="preserve"> Fine fuel loading… (tons/</w:t>
+      </w:r>
+      <w:proofErr w:type="gramStart"/>
+      <w:r>
+        <w:rPr>
+          <w:rFonts w:cstheme="minorHAnsi"/>
+          <w:color w:val="4472C4" w:themeColor="accent1"/>
+        </w:rPr>
+        <w:t>ha)…</w:t>
+      </w:r>
+      <w:proofErr w:type="gramEnd"/>
+      <w:r>
+        <w:rPr>
+          <w:rFonts w:cstheme="minorHAnsi"/>
+          <w:color w:val="4472C4" w:themeColor="accent1"/>
+        </w:rPr>
+        <w:t xml:space="preserve"> </w:t>
+      </w:r>
+    </w:p>
+    <w:p>
+      <w:pPr>
+        <w:spacing w:line="360" w:lineRule="auto"/>
+        <w:rPr>
+          <w:rFonts w:cstheme="minorHAnsi"/>
+          <w:color w:val="70AD47" w:themeColor="accent6"/>
+        </w:rPr>
+      </w:pPr>
+    </w:p>
+    <w:p>
+      <w:pPr>
+        <w:spacing w:line="360" w:lineRule="auto"/>
+        <w:rPr>
+          <w:rFonts w:cstheme="minorHAnsi"/>
+          <w:color w:val="000000" w:themeColor="text1"/>
+        </w:rPr>
+      </w:pPr>
+      <w:r>
+        <w:rPr>
+          <w:rFonts w:cstheme="minorHAnsi"/>
+          <w:color w:val="000000" w:themeColor="text1"/>
+        </w:rPr>
+        <w:t>To expand on those metrics</w:t>
+      </w:r>
+      <w:r>
+        <w:rPr>
+          <w:rFonts w:cstheme="minorHAnsi"/>
+          <w:color w:val="000000" w:themeColor="text1"/>
+        </w:rPr>
+        <w:t xml:space="preserve"> and capture the 3D patterns of fuels</w:t>
+      </w:r>
+      <w:r>
+        <w:rPr>
+          <w:rFonts w:cstheme="minorHAnsi"/>
+          <w:color w:val="000000" w:themeColor="text1"/>
+        </w:rPr>
+        <w:t xml:space="preserve">, we evaluated </w:t>
+      </w:r>
+      <w:r>
+        <w:rPr>
+          <w:rFonts w:cstheme="minorHAnsi"/>
+          <w:color w:val="000000" w:themeColor="text1"/>
+        </w:rPr>
+        <w:t xml:space="preserve">the </w:t>
+      </w:r>
+      <w:r>
+        <w:rPr>
+          <w:rFonts w:cstheme="minorHAnsi"/>
+          <w:color w:val="000000" w:themeColor="text1"/>
+        </w:rPr>
+        <w:t>s</w:t>
+      </w:r>
+      <w:r>
+        <w:rPr>
+          <w:rFonts w:cstheme="minorHAnsi"/>
+          <w:color w:val="000000" w:themeColor="text1"/>
+        </w:rPr>
+        <w:t xml:space="preserve">patial patterns of fuels directly, using a </w:t>
+      </w:r>
+      <w:r>
+        <w:rPr>
+          <w:rFonts w:cstheme="minorHAnsi"/>
+          <w:color w:val="000000" w:themeColor="text1"/>
+        </w:rPr>
+        <w:t xml:space="preserve">modified </w:t>
+      </w:r>
+      <w:r>
+        <w:rPr>
+          <w:rFonts w:cstheme="minorHAnsi"/>
+          <w:color w:val="000000" w:themeColor="text1"/>
+        </w:rPr>
+        <w:t>3D sampling framework developed by Hawley et al. 2018. Th</w:t>
+      </w:r>
+      <w:r>
+        <w:rPr>
+          <w:rFonts w:cstheme="minorHAnsi"/>
+          <w:color w:val="000000" w:themeColor="text1"/>
+        </w:rPr>
+        <w:t>is</w:t>
+      </w:r>
+      <w:r>
+        <w:rPr>
+          <w:rFonts w:cstheme="minorHAnsi"/>
+          <w:color w:val="000000" w:themeColor="text1"/>
+        </w:rPr>
+        <w:t xml:space="preserve"> framework allows for measurements of fuel biomass at scales and dimensions useful for characterizing heterogeneity in fuels within a stand. </w:t>
+      </w:r>
+      <w:commentRangeStart w:id="6"/>
+      <w:r>
+        <w:rPr>
+          <w:rFonts w:cstheme="minorHAnsi"/>
+          <w:color w:val="000000" w:themeColor="text1"/>
+        </w:rPr>
+        <w:t xml:space="preserve">The 3D fuels sampling </w:t>
+      </w:r>
+      <w:r>
+        <w:rPr>
+          <w:rFonts w:cstheme="minorHAnsi"/>
+          <w:color w:val="000000" w:themeColor="text1"/>
+        </w:rPr>
+        <w:t>protocol</w:t>
+      </w:r>
+      <w:r>
+        <w:rPr>
+          <w:rFonts w:cstheme="minorHAnsi"/>
+          <w:color w:val="000000" w:themeColor="text1"/>
+        </w:rPr>
+        <w:t xml:space="preserve"> uses a 3D rectangular sampling frame </w:t>
+      </w:r>
+      <w:r>
+        <w:rPr>
+          <w:rFonts w:cstheme="minorHAnsi"/>
+          <w:color w:val="000000" w:themeColor="text1"/>
+        </w:rPr>
+        <w:t xml:space="preserve">(2x2x1 meters large) </w:t>
+      </w:r>
+      <w:r>
+        <w:rPr>
+          <w:rFonts w:cstheme="minorHAnsi"/>
+          <w:color w:val="000000" w:themeColor="text1"/>
+        </w:rPr>
+        <w:t xml:space="preserve">to collect fuel data at the scale </w:t>
+      </w:r>
+      <w:r>
+        <w:rPr>
+          <w:rFonts w:cstheme="minorHAnsi"/>
+          <w:color w:val="000000" w:themeColor="text1"/>
+        </w:rPr>
+        <w:t>of the entire frame (0.25 m</w:t>
+      </w:r>
+      <w:r>
+        <w:rPr>
+          <w:rFonts w:cstheme="minorHAnsi"/>
+          <w:color w:val="000000" w:themeColor="text1"/>
+          <w:vertAlign w:val="superscript"/>
+        </w:rPr>
+        <w:t>3</w:t>
+      </w:r>
+      <w:r>
+        <w:rPr>
+          <w:rFonts w:cstheme="minorHAnsi"/>
+          <w:color w:val="000000" w:themeColor="text1"/>
+        </w:rPr>
+        <w:t>), the fuel stratum (0.025 m</w:t>
+      </w:r>
+      <w:r>
+        <w:rPr>
+          <w:rFonts w:cstheme="minorHAnsi"/>
+          <w:color w:val="000000" w:themeColor="text1"/>
+          <w:vertAlign w:val="superscript"/>
+        </w:rPr>
+        <w:t>3</w:t>
+      </w:r>
+      <w:r>
+        <w:rPr>
+          <w:rFonts w:cstheme="minorHAnsi"/>
+          <w:color w:val="000000" w:themeColor="text1"/>
+        </w:rPr>
+        <w:t>) and the individual voxel (0.001 m</w:t>
+      </w:r>
+      <w:r>
+        <w:rPr>
+          <w:rFonts w:cstheme="minorHAnsi"/>
+          <w:color w:val="000000" w:themeColor="text1"/>
+          <w:vertAlign w:val="superscript"/>
+        </w:rPr>
+        <w:t>3</w:t>
+      </w:r>
+      <w:r>
+        <w:rPr>
+          <w:rFonts w:cstheme="minorHAnsi"/>
+          <w:color w:val="000000" w:themeColor="text1"/>
+        </w:rPr>
+        <w:t xml:space="preserve">). </w:t>
+      </w:r>
+      <w:commentRangeEnd w:id="6"/>
+      <w:r>
+        <w:rPr>
+          <w:rStyle w:val="CommentReference"/>
+        </w:rPr>
+        <w:commentReference w:id="6"/>
+      </w:r>
+      <w:r>
+        <w:rPr>
+          <w:rFonts w:cstheme="minorHAnsi"/>
+          <w:color w:val="000000" w:themeColor="text1"/>
+        </w:rPr>
+        <w:t xml:space="preserve">We randomly placed </w:t>
+      </w:r>
+      <w:r>
+        <w:rPr>
+          <w:rFonts w:cstheme="minorHAnsi"/>
+          <w:color w:val="000000" w:themeColor="text1"/>
+        </w:rPr>
+        <w:t>10</w:t>
+      </w:r>
+      <w:r>
+        <w:rPr>
+          <w:rFonts w:cstheme="minorHAnsi"/>
+          <w:color w:val="000000" w:themeColor="text1"/>
+        </w:rPr>
+        <w:t xml:space="preserve"> 3D sampling frames within each plot, recording presence and absence of </w:t>
+      </w:r>
+      <w:r>
+        <w:rPr>
+          <w:rFonts w:cstheme="minorHAnsi"/>
+          <w:color w:val="000000" w:themeColor="text1"/>
+        </w:rPr>
+        <w:t xml:space="preserve">all </w:t>
       </w:r>
       <w:commentRangeStart w:id="7"/>
-      <w:r>
-        <w:t xml:space="preserve">flammability </w:t>
+      <w:commentRangeStart w:id="8"/>
+      <w:commentRangeStart w:id="9"/>
+      <w:commentRangeStart w:id="10"/>
+      <w:r>
+        <w:rPr>
+          <w:rFonts w:cstheme="minorHAnsi"/>
+          <w:color w:val="000000" w:themeColor="text1"/>
+        </w:rPr>
+        <w:t xml:space="preserve">fuel types </w:t>
       </w:r>
       <w:commentRangeEnd w:id="7"/>
       <w:r>
@@ -841,571 +1572,125 @@
         </w:rPr>
         <w:commentReference w:id="7"/>
       </w:r>
-      <w:r>
-        <w:t xml:space="preserve">as driven by shortening fire intervals, we </w:t>
-      </w:r>
-      <w:r>
-        <w:t xml:space="preserve">examined </w:t>
-      </w:r>
-      <w:r>
-        <w:t>fine-scale fuel loads in reburned stands in Interior Alaska</w:t>
-      </w:r>
-      <w:r>
-        <w:t xml:space="preserve"> before modeling fire behavior in </w:t>
-      </w:r>
-      <w:r>
-        <w:t>stands with differing numbers of short interval fires</w:t>
-      </w:r>
-      <w:r>
-        <w:t xml:space="preserve">. </w:t>
-      </w:r>
-    </w:p>
-    <w:p>
-      <w:pPr>
-        <w:spacing w:line="360" w:lineRule="auto"/>
-      </w:pPr>
-    </w:p>
-    <w:p>
-      <w:pPr>
-        <w:spacing w:line="360" w:lineRule="auto"/>
-        <w:rPr>
-          <w:rFonts w:cstheme="minorHAnsi"/>
-        </w:rPr>
-      </w:pPr>
-      <w:r>
-        <w:rPr>
-          <w:rFonts w:cstheme="minorHAnsi"/>
-        </w:rPr>
-        <w:t>This study has three objectives: 1) evaluate how the</w:t>
-      </w:r>
-      <w:r>
-        <w:rPr>
-          <w:rFonts w:cstheme="minorHAnsi"/>
-        </w:rPr>
-        <w:t xml:space="preserve"> fuel-scape (fuel composition, density and distribution)</w:t>
-      </w:r>
-      <w:r>
-        <w:rPr>
-          <w:rFonts w:cstheme="minorHAnsi"/>
-        </w:rPr>
-        <w:t xml:space="preserve"> changes </w:t>
-      </w:r>
-      <w:r>
-        <w:rPr>
-          <w:rFonts w:cstheme="minorHAnsi"/>
-        </w:rPr>
-        <w:t>with increasing short</w:t>
-      </w:r>
-      <w:r>
-        <w:rPr>
-          <w:rFonts w:cstheme="minorHAnsi"/>
+      <w:commentRangeEnd w:id="8"/>
+      <w:r>
+        <w:rPr>
+          <w:rStyle w:val="CommentReference"/>
+        </w:rPr>
+        <w:commentReference w:id="8"/>
+      </w:r>
+      <w:commentRangeEnd w:id="9"/>
+      <w:r>
+        <w:rPr>
+          <w:rStyle w:val="CommentReference"/>
+        </w:rPr>
+        <w:commentReference w:id="9"/>
+      </w:r>
+      <w:commentRangeEnd w:id="10"/>
+      <w:r>
+        <w:rPr>
+          <w:rStyle w:val="CommentReference"/>
+        </w:rPr>
+        <w:commentReference w:id="10"/>
+      </w:r>
+      <w:r>
+        <w:rPr>
+          <w:rFonts w:cstheme="minorHAnsi"/>
+          <w:color w:val="000000" w:themeColor="text1"/>
+        </w:rPr>
+        <w:t xml:space="preserve"> (1/10/100/1000</w:t>
+      </w:r>
+      <w:r>
+        <w:rPr>
+          <w:rFonts w:cstheme="minorHAnsi"/>
+          <w:color w:val="000000" w:themeColor="text1"/>
         </w:rPr>
         <w:t>-</w:t>
       </w:r>
       <w:r>
         <w:rPr>
           <w:rFonts w:cstheme="minorHAnsi"/>
-        </w:rPr>
-        <w:t>interval reburns</w:t>
-      </w:r>
-      <w:r>
-        <w:rPr>
-          <w:rFonts w:cstheme="minorHAnsi"/>
-        </w:rPr>
-        <w:t xml:space="preserve"> while considering differences between upland and lowland contexts</w:t>
-      </w:r>
-      <w:r>
-        <w:rPr>
-          <w:rFonts w:cstheme="minorHAnsi"/>
-        </w:rPr>
-        <w:t xml:space="preserve"> and</w:t>
-      </w:r>
-      <w:r>
-        <w:rPr>
-          <w:rFonts w:cstheme="minorHAnsi"/>
+          <w:color w:val="000000" w:themeColor="text1"/>
+        </w:rPr>
+        <w:t xml:space="preserve">hour fuels, forbs, shrubs, graminoids, feathermoss) </w:t>
+      </w:r>
+      <w:r>
+        <w:rPr>
+          <w:rFonts w:cstheme="minorHAnsi"/>
+          <w:color w:val="000000" w:themeColor="text1"/>
+        </w:rPr>
+        <w:t xml:space="preserve">within each </w:t>
+      </w:r>
+      <w:r>
+        <w:rPr>
+          <w:rFonts w:cstheme="minorHAnsi"/>
+          <w:color w:val="000000" w:themeColor="text1"/>
+        </w:rPr>
+        <w:t xml:space="preserve">voxel cell (n = </w:t>
+      </w:r>
+      <w:r>
+        <w:rPr>
+          <w:rFonts w:cstheme="minorHAnsi"/>
+          <w:color w:val="000000" w:themeColor="text1"/>
+        </w:rPr>
+        <w:t>16</w:t>
+      </w:r>
+      <w:r>
+        <w:rPr>
+          <w:rFonts w:cstheme="minorHAnsi"/>
+          <w:color w:val="000000" w:themeColor="text1"/>
+        </w:rPr>
+        <w:t>)</w:t>
+      </w:r>
+      <w:r>
+        <w:rPr>
+          <w:rFonts w:cstheme="minorHAnsi"/>
+          <w:color w:val="000000" w:themeColor="text1"/>
+        </w:rPr>
+        <w:t xml:space="preserve">. We also recorded </w:t>
+      </w:r>
+      <w:r>
+        <w:rPr>
+          <w:rFonts w:cstheme="minorHAnsi"/>
+          <w:color w:val="000000" w:themeColor="text1"/>
+        </w:rPr>
+        <w:t xml:space="preserve">the </w:t>
+      </w:r>
+      <w:r>
+        <w:rPr>
+          <w:rFonts w:cstheme="minorHAnsi"/>
+          <w:color w:val="000000" w:themeColor="text1"/>
+        </w:rPr>
+        <w:t xml:space="preserve">dominant ground cover </w:t>
+      </w:r>
+      <w:r>
+        <w:rPr>
+          <w:rFonts w:cstheme="minorHAnsi"/>
+          <w:color w:val="000000" w:themeColor="text1"/>
+        </w:rPr>
+        <w:t>within each sampling frame</w:t>
+      </w:r>
+      <w:r>
+        <w:rPr>
+          <w:rFonts w:cstheme="minorHAnsi"/>
+          <w:color w:val="000000" w:themeColor="text1"/>
+        </w:rPr>
+        <w:t>.</w:t>
+      </w:r>
+      <w:r>
+        <w:rPr>
+          <w:rFonts w:cstheme="minorHAnsi"/>
+          <w:color w:val="000000" w:themeColor="text1"/>
         </w:rPr>
         <w:t xml:space="preserve"> </w:t>
       </w:r>
-      <w:r>
-        <w:rPr>
-          <w:rFonts w:cstheme="minorHAnsi"/>
-        </w:rPr>
-        <w:t>2</w:t>
-      </w:r>
-      <w:r>
-        <w:rPr>
-          <w:rFonts w:cstheme="minorHAnsi"/>
-        </w:rPr>
-        <w:t xml:space="preserve">) </w:t>
-      </w:r>
-      <w:r>
-        <w:rPr>
-          <w:rFonts w:cstheme="minorHAnsi"/>
-        </w:rPr>
-        <w:t>compare modeled fire rate of spread and biomass consumed to ground metrics collected in (1)</w:t>
-      </w:r>
-      <w:r>
-        <w:rPr>
-          <w:rFonts w:cstheme="minorHAnsi"/>
-        </w:rPr>
-        <w:t xml:space="preserve">. </w:t>
-      </w:r>
-    </w:p>
-    <w:p>
-      <w:pPr>
-        <w:spacing w:line="360" w:lineRule="auto"/>
-        <w:rPr>
-          <w:rFonts w:cstheme="minorHAnsi"/>
-        </w:rPr>
-      </w:pPr>
-    </w:p>
-    <w:p>
-      <w:pPr>
-        <w:spacing w:line="360" w:lineRule="auto"/>
-        <w:rPr>
-          <w:rFonts w:cstheme="minorHAnsi"/>
-        </w:rPr>
-      </w:pPr>
-      <w:r>
-        <w:rPr>
-          <w:rFonts w:cstheme="minorHAnsi"/>
-        </w:rPr>
-        <w:t xml:space="preserve">In contrast to previous studies that examine the distribution of fuel elements after a single fire event, here </w:t>
-      </w:r>
-      <w:r>
-        <w:rPr>
-          <w:rFonts w:cstheme="minorHAnsi"/>
-        </w:rPr>
-        <w:t>we</w:t>
-      </w:r>
-      <w:r>
-        <w:rPr>
-          <w:rFonts w:cstheme="minorHAnsi"/>
-        </w:rPr>
-        <w:t xml:space="preserve"> assess fuel</w:t>
-      </w:r>
-      <w:r>
-        <w:rPr>
-          <w:rFonts w:cstheme="minorHAnsi"/>
-        </w:rPr>
-        <w:t>-</w:t>
-      </w:r>
-      <w:proofErr w:type="spellStart"/>
-      <w:r>
-        <w:rPr>
-          <w:rFonts w:cstheme="minorHAnsi"/>
-        </w:rPr>
-        <w:t>scapes</w:t>
-      </w:r>
-      <w:proofErr w:type="spellEnd"/>
-      <w:r>
-        <w:rPr>
-          <w:rFonts w:cstheme="minorHAnsi"/>
-        </w:rPr>
-        <w:t xml:space="preserve"> in boreal stands that have experienced between 1 to 3 short-interval sequential fires.</w:t>
-      </w:r>
-      <w:r>
-        <w:rPr>
-          <w:rFonts w:cstheme="minorHAnsi"/>
-        </w:rPr>
-        <w:t xml:space="preserve"> </w:t>
-      </w:r>
-      <w:r>
-        <w:rPr>
-          <w:rFonts w:cstheme="minorHAnsi"/>
-        </w:rPr>
-        <w:t>We</w:t>
-      </w:r>
-      <w:r>
-        <w:rPr>
-          <w:rFonts w:cstheme="minorHAnsi"/>
-        </w:rPr>
-        <w:t xml:space="preserve"> hypothesize </w:t>
-      </w:r>
-      <w:r>
-        <w:rPr>
-          <w:rFonts w:cstheme="minorHAnsi"/>
-        </w:rPr>
-        <w:t xml:space="preserve">fuel connectivity and abundance will increase initially with additional </w:t>
-      </w:r>
-      <w:r>
-        <w:rPr>
-          <w:rFonts w:cstheme="minorHAnsi"/>
-        </w:rPr>
-        <w:t>fires but</w:t>
-      </w:r>
-      <w:r>
-        <w:rPr>
-          <w:rFonts w:cstheme="minorHAnsi"/>
-        </w:rPr>
-        <w:t xml:space="preserve"> decrease after three short-interval fires as reburns continue to consume fuel. In addition, we expect fire behavior may differ across both reburns and community type, given the difference in stand structure created by different dominating vegetation. </w:t>
-      </w:r>
-      <w:r>
-        <w:rPr>
-          <w:rFonts w:cstheme="minorHAnsi"/>
-        </w:rPr>
-        <w:t xml:space="preserve"> </w:t>
-      </w:r>
-    </w:p>
-    <w:p>
-      <w:pPr>
-        <w:pStyle w:val="ListParagraph"/>
-        <w:spacing w:line="360" w:lineRule="auto"/>
-        <w:rPr>
-          <w:rFonts w:cstheme="minorHAnsi"/>
-        </w:rPr>
-      </w:pPr>
-    </w:p>
-    <w:p>
-      <w:pPr>
-        <w:pStyle w:val="Heading3"/>
-        <w:spacing w:line="360" w:lineRule="auto"/>
-        <w:rPr>
-          <w:rFonts w:asciiTheme="minorHAnsi" w:hAnsiTheme="minorHAnsi" w:cstheme="minorHAnsi"/>
-        </w:rPr>
-      </w:pPr>
-      <w:bookmarkStart w:id="8" w:name="_Toc34651448"/>
-      <w:bookmarkStart w:id="9" w:name="_Toc42179371"/>
-      <w:r>
-        <w:rPr>
-          <w:rFonts w:asciiTheme="minorHAnsi" w:hAnsiTheme="minorHAnsi" w:cstheme="minorHAnsi"/>
-        </w:rPr>
-        <w:t>Methods</w:t>
-      </w:r>
-      <w:bookmarkEnd w:id="8"/>
-      <w:bookmarkEnd w:id="9"/>
-    </w:p>
-    <w:p>
-      <w:pPr>
-        <w:pStyle w:val="Heading4"/>
-        <w:spacing w:line="360" w:lineRule="auto"/>
-      </w:pPr>
-      <w:r>
-        <w:t>Study Design</w:t>
-      </w:r>
-    </w:p>
-    <w:p>
-      <w:pPr>
-        <w:spacing w:line="360" w:lineRule="auto"/>
-        <w:rPr>
-          <w:rFonts w:cstheme="minorHAnsi"/>
-        </w:rPr>
-      </w:pPr>
-      <w:r>
-        <w:rPr>
-          <w:rFonts w:cstheme="minorHAnsi"/>
-        </w:rPr>
-        <w:t xml:space="preserve">To investigate the role of </w:t>
-      </w:r>
-      <w:r>
-        <w:rPr>
-          <w:rFonts w:cstheme="minorHAnsi"/>
-        </w:rPr>
-        <w:t xml:space="preserve">reburns in altering spatial distributions of fuel, we sampled </w:t>
-      </w:r>
-      <w:r>
-        <w:rPr>
-          <w:rFonts w:cstheme="minorHAnsi"/>
-        </w:rPr>
-        <w:t>spatial patterns</w:t>
-      </w:r>
-      <w:r>
-        <w:rPr>
-          <w:rFonts w:cstheme="minorHAnsi"/>
-        </w:rPr>
-        <w:t xml:space="preserve"> of fuel</w:t>
-      </w:r>
-      <w:r>
-        <w:rPr>
-          <w:rFonts w:cstheme="minorHAnsi"/>
-        </w:rPr>
-        <w:t xml:space="preserve"> abundance and </w:t>
-      </w:r>
-      <w:r>
-        <w:rPr>
-          <w:rFonts w:cstheme="minorHAnsi"/>
-        </w:rPr>
-        <w:t>distribution</w:t>
-      </w:r>
-      <w:r>
-        <w:rPr>
-          <w:rFonts w:cstheme="minorHAnsi"/>
-        </w:rPr>
-        <w:t xml:space="preserve"> in two sites in Interior Alaska. Each site has experienced between 1-3 fires within &gt;30-year intervals and between both locations, 42 plots were established randomly within burn perimeters. 8 additional plots were established in unburned remnants as a reference of </w:t>
-      </w:r>
-      <w:r>
-        <w:rPr>
-          <w:rFonts w:cstheme="minorHAnsi"/>
-        </w:rPr>
-        <w:t>assumed</w:t>
-      </w:r>
-      <w:r>
-        <w:rPr>
-          <w:rFonts w:cstheme="minorHAnsi"/>
-        </w:rPr>
-        <w:t xml:space="preserve"> pre-fire conditions. </w:t>
-      </w:r>
-    </w:p>
-    <w:p>
-      <w:pPr>
-        <w:spacing w:line="360" w:lineRule="auto"/>
-        <w:rPr>
-          <w:rFonts w:cstheme="minorHAnsi"/>
-        </w:rPr>
-      </w:pPr>
-    </w:p>
-    <w:p>
-      <w:pPr>
-        <w:pStyle w:val="Heading4"/>
-        <w:spacing w:line="360" w:lineRule="auto"/>
-      </w:pPr>
-      <w:r>
-        <w:t>Field Sampling</w:t>
-      </w:r>
-    </w:p>
-    <w:p>
-      <w:pPr>
-        <w:spacing w:line="360" w:lineRule="auto"/>
-        <w:rPr>
-          <w:rFonts w:cstheme="minorHAnsi"/>
-          <w:color w:val="4472C4" w:themeColor="accent1"/>
-        </w:rPr>
-      </w:pPr>
-      <w:r>
-        <w:rPr>
-          <w:rFonts w:cstheme="minorHAnsi"/>
-        </w:rPr>
-        <w:t>D</w:t>
-      </w:r>
-      <w:r>
-        <w:rPr>
-          <w:rFonts w:cstheme="minorHAnsi"/>
-        </w:rPr>
-        <w:t xml:space="preserve">owned woody debris </w:t>
-      </w:r>
-      <w:r>
-        <w:rPr>
-          <w:rFonts w:cstheme="minorHAnsi"/>
-        </w:rPr>
-        <w:t xml:space="preserve">fuel loads </w:t>
-      </w:r>
-      <w:r>
-        <w:rPr>
-          <w:rFonts w:cstheme="minorHAnsi"/>
-        </w:rPr>
-        <w:t xml:space="preserve">(DWD, dead wood lying or standing below &lt;45-degree angle) </w:t>
-      </w:r>
-      <w:r>
-        <w:rPr>
-          <w:rFonts w:cstheme="minorHAnsi"/>
-        </w:rPr>
-        <w:t xml:space="preserve">were measured </w:t>
-      </w:r>
-      <w:r>
-        <w:rPr>
-          <w:rFonts w:cstheme="minorHAnsi"/>
-        </w:rPr>
-        <w:t xml:space="preserve">using two </w:t>
-      </w:r>
-      <w:r>
-        <w:rPr>
-          <w:rFonts w:cstheme="minorHAnsi"/>
-        </w:rPr>
-        <w:t>28</w:t>
-      </w:r>
-      <w:r>
-        <w:rPr>
-          <w:rFonts w:cstheme="minorHAnsi"/>
-        </w:rPr>
-        <w:t xml:space="preserve">-m transects </w:t>
-      </w:r>
-      <w:r>
-        <w:rPr>
-          <w:rFonts w:cstheme="minorHAnsi"/>
-        </w:rPr>
-        <w:t xml:space="preserve">(also referred to as brown’s lines, Brown 1974) </w:t>
-      </w:r>
-      <w:r>
-        <w:rPr>
-          <w:rFonts w:cstheme="minorHAnsi"/>
-        </w:rPr>
-        <w:t xml:space="preserve">radiating from the center of each </w:t>
-      </w:r>
-      <w:r>
-        <w:rPr>
-          <w:rFonts w:cstheme="minorHAnsi"/>
-        </w:rPr>
-        <w:t xml:space="preserve">20m-by-20m </w:t>
-      </w:r>
-      <w:r>
-        <w:rPr>
-          <w:rFonts w:cstheme="minorHAnsi"/>
-        </w:rPr>
-        <w:t xml:space="preserve">plot. </w:t>
-      </w:r>
-      <w:r>
-        <w:rPr>
-          <w:rFonts w:cstheme="minorHAnsi"/>
-        </w:rPr>
-        <w:t xml:space="preserve">We recorded diameter, species, presence </w:t>
-      </w:r>
-      <w:r>
-        <w:rPr>
-          <w:rFonts w:cstheme="minorHAnsi"/>
-        </w:rPr>
-        <w:lastRenderedPageBreak/>
-        <w:t>of charred material and decay class of 1000-hour fuels across the full transect and counted &lt;3 cm debris across subsets (1-hr = 2m, 10-hr = 5 m, 100-hr = 15m).</w:t>
-      </w:r>
-      <w:r>
-        <w:rPr>
-          <w:rFonts w:cstheme="minorHAnsi"/>
-        </w:rPr>
-        <w:t xml:space="preserve"> </w:t>
-      </w:r>
-      <w:r>
-        <w:rPr>
-          <w:rFonts w:cstheme="minorHAnsi"/>
-          <w:color w:val="4472C4" w:themeColor="accent1"/>
-        </w:rPr>
-        <w:t>Total fuel loading (tons/ha) was calculated…</w:t>
-      </w:r>
-    </w:p>
-    <w:p>
-      <w:pPr>
-        <w:spacing w:line="360" w:lineRule="auto"/>
-        <w:rPr>
-          <w:rFonts w:cstheme="minorHAnsi"/>
-          <w:color w:val="70AD47" w:themeColor="accent6"/>
-        </w:rPr>
-      </w:pPr>
-      <w:r>
-        <w:rPr>
-          <w:rFonts w:cstheme="minorHAnsi"/>
-          <w:color w:val="70AD47" w:themeColor="accent6"/>
-        </w:rPr>
-        <w:br/>
-      </w:r>
-      <w:r>
-        <w:rPr>
-          <w:rFonts w:cstheme="minorHAnsi"/>
-          <w:color w:val="000000" w:themeColor="text1"/>
-        </w:rPr>
-        <w:t>Fuel depth was measured</w:t>
-      </w:r>
-      <w:r>
-        <w:rPr>
-          <w:rFonts w:cstheme="minorHAnsi"/>
-          <w:color w:val="000000" w:themeColor="text1"/>
-        </w:rPr>
-        <w:t xml:space="preserve"> by </w:t>
-      </w:r>
-      <w:r>
-        <w:rPr>
-          <w:rFonts w:cstheme="minorHAnsi"/>
-          <w:color w:val="000000" w:themeColor="text1"/>
-        </w:rPr>
-        <w:t>recording</w:t>
-      </w:r>
-      <w:r>
-        <w:rPr>
-          <w:rFonts w:cstheme="minorHAnsi"/>
-          <w:color w:val="000000" w:themeColor="text1"/>
-        </w:rPr>
-        <w:t xml:space="preserve"> h</w:t>
-      </w:r>
-      <w:r>
-        <w:rPr>
-          <w:rFonts w:cstheme="minorHAnsi"/>
-          <w:color w:val="000000" w:themeColor="text1"/>
-        </w:rPr>
-        <w:t xml:space="preserve">eight of the tallest vegetation connected continuously to the forest floor </w:t>
-      </w:r>
-      <w:r>
-        <w:rPr>
-          <w:rFonts w:cstheme="minorHAnsi"/>
-          <w:color w:val="000000" w:themeColor="text1"/>
-        </w:rPr>
-        <w:t>across</w:t>
-      </w:r>
-      <w:r>
-        <w:rPr>
-          <w:rFonts w:cstheme="minorHAnsi"/>
-          <w:color w:val="000000" w:themeColor="text1"/>
-        </w:rPr>
-        <w:t xml:space="preserve"> 2</w:t>
-      </w:r>
-      <w:r>
-        <w:rPr>
-          <w:rFonts w:cstheme="minorHAnsi"/>
-          <w:color w:val="000000" w:themeColor="text1"/>
-        </w:rPr>
-        <w:t>-</w:t>
-      </w:r>
-      <w:r>
-        <w:rPr>
-          <w:rFonts w:cstheme="minorHAnsi"/>
-          <w:color w:val="000000" w:themeColor="text1"/>
-        </w:rPr>
-        <w:t>meter increments</w:t>
-      </w:r>
-      <w:r>
-        <w:rPr>
-          <w:rFonts w:cstheme="minorHAnsi"/>
-          <w:color w:val="000000" w:themeColor="text1"/>
-        </w:rPr>
-        <w:t xml:space="preserve"> of the </w:t>
-      </w:r>
-      <w:r>
-        <w:rPr>
-          <w:rFonts w:cstheme="minorHAnsi"/>
-          <w:color w:val="000000" w:themeColor="text1"/>
-        </w:rPr>
-        <w:t xml:space="preserve">Brown’s </w:t>
-      </w:r>
-      <w:r>
-        <w:rPr>
-          <w:rFonts w:cstheme="minorHAnsi"/>
-          <w:color w:val="000000" w:themeColor="text1"/>
-        </w:rPr>
-        <w:t>transect line</w:t>
-      </w:r>
-      <w:r>
-        <w:rPr>
-          <w:rFonts w:cstheme="minorHAnsi"/>
-          <w:color w:val="4472C4" w:themeColor="accent1"/>
-        </w:rPr>
-        <w:t>.</w:t>
-      </w:r>
-      <w:r>
-        <w:rPr>
-          <w:rFonts w:cstheme="minorHAnsi"/>
-          <w:color w:val="4472C4" w:themeColor="accent1"/>
-        </w:rPr>
-        <w:t xml:space="preserve"> Fine fuel loading… (tons/</w:t>
-      </w:r>
-      <w:proofErr w:type="gramStart"/>
-      <w:r>
-        <w:rPr>
-          <w:rFonts w:cstheme="minorHAnsi"/>
-          <w:color w:val="4472C4" w:themeColor="accent1"/>
-        </w:rPr>
-        <w:t>ha)…</w:t>
-      </w:r>
-      <w:proofErr w:type="gramEnd"/>
-      <w:r>
-        <w:rPr>
-          <w:rFonts w:cstheme="minorHAnsi"/>
-          <w:color w:val="4472C4" w:themeColor="accent1"/>
-        </w:rPr>
-        <w:t xml:space="preserve"> </w:t>
-      </w:r>
-    </w:p>
-    <w:p>
-      <w:pPr>
-        <w:spacing w:line="360" w:lineRule="auto"/>
-        <w:rPr>
-          <w:rFonts w:cstheme="minorHAnsi"/>
-          <w:color w:val="70AD47" w:themeColor="accent6"/>
+    </w:p>
+    <w:p>
+      <w:pPr>
+        <w:spacing w:line="360" w:lineRule="auto"/>
+        <w:rPr>
+          <w:rFonts w:cstheme="minorHAnsi"/>
+          <w:color w:val="000000" w:themeColor="text1"/>
         </w:rPr>
       </w:pPr>
     </w:p>
@@ -1420,633 +1705,395 @@
       </w:pPr>
       <w:r>
         <w:rPr>
-          <w:rFonts w:cstheme="minorHAnsi"/>
-          <w:color w:val="000000" w:themeColor="text1"/>
-        </w:rPr>
-        <w:t>To expand on those metrics</w:t>
-      </w:r>
-      <w:r>
-        <w:rPr>
-          <w:rFonts w:cstheme="minorHAnsi"/>
-          <w:color w:val="000000" w:themeColor="text1"/>
-        </w:rPr>
-        <w:t xml:space="preserve"> and capture the 3D patterns of fuels</w:t>
-      </w:r>
-      <w:r>
-        <w:rPr>
-          <w:rFonts w:cstheme="minorHAnsi"/>
-          <w:color w:val="000000" w:themeColor="text1"/>
-        </w:rPr>
-        <w:t xml:space="preserve">, we evaluated </w:t>
-      </w:r>
-      <w:r>
-        <w:rPr>
-          <w:rFonts w:cstheme="minorHAnsi"/>
-          <w:color w:val="000000" w:themeColor="text1"/>
-        </w:rPr>
-        <w:t xml:space="preserve">the </w:t>
-      </w:r>
-      <w:r>
-        <w:rPr>
-          <w:rFonts w:cstheme="minorHAnsi"/>
-          <w:color w:val="000000" w:themeColor="text1"/>
-        </w:rPr>
-        <w:t>s</w:t>
-      </w:r>
-      <w:r>
-        <w:rPr>
-          <w:rFonts w:cstheme="minorHAnsi"/>
-          <w:color w:val="000000" w:themeColor="text1"/>
-        </w:rPr>
-        <w:t>patial patterns of fuels directly, using a 3D sampling framework developed by Hawley et al. 2018. Th</w:t>
-      </w:r>
-      <w:r>
-        <w:rPr>
-          <w:rFonts w:cstheme="minorHAnsi"/>
-          <w:color w:val="000000" w:themeColor="text1"/>
+          <w:color w:val="000000" w:themeColor="text1"/>
+          <w:spacing w:val="-2"/>
+          <w:kern w:val="16"/>
+        </w:rPr>
+        <w:t xml:space="preserve">To calculate spatial dispersion of ground vs. standing fuel elements, we </w:t>
+      </w:r>
+      <w:r>
+        <w:rPr>
+          <w:color w:val="000000" w:themeColor="text1"/>
+          <w:spacing w:val="-2"/>
+          <w:kern w:val="16"/>
+        </w:rPr>
+        <w:t>measured</w:t>
+      </w:r>
+      <w:r>
+        <w:rPr>
+          <w:color w:val="000000" w:themeColor="text1"/>
+          <w:spacing w:val="-2"/>
+          <w:kern w:val="16"/>
+        </w:rPr>
+        <w:t xml:space="preserve"> the distance to nearest </w:t>
+      </w:r>
+      <w:r>
+        <w:rPr>
+          <w:color w:val="000000" w:themeColor="text1"/>
+          <w:spacing w:val="-2"/>
+          <w:kern w:val="16"/>
+        </w:rPr>
+        <w:t>tree of each species present on the plot</w:t>
+      </w:r>
+      <w:r>
+        <w:rPr>
+          <w:color w:val="000000" w:themeColor="text1"/>
+          <w:spacing w:val="-2"/>
+          <w:kern w:val="16"/>
+        </w:rPr>
+        <w:t xml:space="preserve"> from each of the 10 sampling cubes.</w:t>
+      </w:r>
+      <w:r>
+        <w:rPr>
+          <w:color w:val="000000" w:themeColor="text1"/>
+          <w:spacing w:val="-2"/>
+          <w:kern w:val="16"/>
+        </w:rPr>
+        <w:t xml:space="preserve"> We used the resulting measurements of a random point to each tree species to calculate Eberhardt’s statistic for each species across each plot (CITE). </w:t>
+      </w:r>
+      <w:r>
+        <w:rPr>
+          <w:color w:val="000000" w:themeColor="text1"/>
+          <w:spacing w:val="-2"/>
+          <w:kern w:val="16"/>
+        </w:rPr>
+        <w:t xml:space="preserve"> </w:t>
+      </w:r>
+    </w:p>
+    <w:p>
+      <w:pPr>
+        <w:spacing w:line="360" w:lineRule="auto"/>
+        <w:rPr>
+          <w:color w:val="000000" w:themeColor="text1"/>
+          <w:spacing w:val="-2"/>
+          <w:kern w:val="16"/>
+        </w:rPr>
+      </w:pPr>
+    </w:p>
+    <w:p>
+      <w:pPr>
+        <w:spacing w:line="360" w:lineRule="auto"/>
+        <w:rPr>
+          <w:color w:val="000000" w:themeColor="text1"/>
+          <w:spacing w:val="-2"/>
+          <w:kern w:val="16"/>
+        </w:rPr>
+      </w:pPr>
+      <w:r>
+        <w:rPr>
+          <w:color w:val="000000" w:themeColor="text1"/>
+          <w:spacing w:val="-2"/>
+          <w:kern w:val="16"/>
+        </w:rPr>
+        <w:t xml:space="preserve">We estimated total biomass </w:t>
+      </w:r>
+      <w:r>
+        <w:rPr>
+          <w:color w:val="000000" w:themeColor="text1"/>
+          <w:spacing w:val="-2"/>
+          <w:kern w:val="16"/>
+        </w:rPr>
+        <w:t xml:space="preserve">of each species using a suite of allometric equations (copy over the specific ones from biomass draft). </w:t>
+      </w:r>
+    </w:p>
+    <w:p>
+      <w:pPr>
+        <w:spacing w:line="360" w:lineRule="auto"/>
+        <w:rPr>
+          <w:rFonts w:cstheme="minorHAnsi"/>
+          <w:color w:val="000000" w:themeColor="text1"/>
+        </w:rPr>
+      </w:pPr>
+    </w:p>
+    <w:p>
+      <w:pPr>
+        <w:pStyle w:val="Heading4"/>
+        <w:spacing w:line="360" w:lineRule="auto"/>
+      </w:pPr>
+      <w:r>
+        <w:t>Fire behavior modeling</w:t>
+      </w:r>
+    </w:p>
+    <w:p>
+      <w:pPr>
+        <w:spacing w:line="360" w:lineRule="auto"/>
+        <w:rPr>
+          <w:rFonts w:cstheme="minorHAnsi"/>
+        </w:rPr>
+      </w:pPr>
+      <w:r>
+        <w:rPr>
+          <w:rFonts w:cstheme="minorHAnsi"/>
+        </w:rPr>
+        <w:t xml:space="preserve">To model fire behavior based on estimated fuels structures in reburns, we used the HIGRAD/FIRETEC system, a physics-based fire behavior that represents individual ecosystem components and combustion/atmospheric interactions explicitly. HIGRAD/FIRETEC specifically treats vegetation composition and structure in three-dimensions, accounting for bulk density, surface area to volume ratio and fuel moisture. By treating fuel beds as complex and </w:t>
+      </w:r>
+      <w:r>
+        <w:rPr>
+          <w:rFonts w:cstheme="minorHAnsi"/>
+        </w:rPr>
+        <w:lastRenderedPageBreak/>
+        <w:t xml:space="preserve">homogenous (both vertically, and horizontally), HIGRAD/FIRETEC can simulate the effects of fine-scale shifts in fuels structure and composition on subsequent fire behavior. </w:t>
+      </w:r>
+    </w:p>
+    <w:p>
+      <w:pPr>
+        <w:spacing w:line="360" w:lineRule="auto"/>
+        <w:rPr>
+          <w:rFonts w:cstheme="minorHAnsi"/>
+        </w:rPr>
+      </w:pPr>
+    </w:p>
+    <w:p>
+      <w:pPr>
+        <w:spacing w:line="360" w:lineRule="auto"/>
+        <w:rPr>
+          <w:rFonts w:cstheme="minorHAnsi"/>
+          <w:color w:val="FF0000"/>
+        </w:rPr>
+      </w:pPr>
+      <w:r>
+        <w:rPr>
+          <w:rFonts w:cstheme="minorHAnsi"/>
+        </w:rPr>
+        <w:t>Using th</w:t>
+      </w:r>
+      <w:r>
+        <w:rPr>
+          <w:rFonts w:cstheme="minorHAnsi"/>
         </w:rPr>
         <w:t>is</w:t>
       </w:r>
       <w:r>
         <w:rPr>
           <w:rFonts w:cstheme="minorHAnsi"/>
-          <w:color w:val="000000" w:themeColor="text1"/>
-        </w:rPr>
-        <w:t xml:space="preserve"> framework allows for measurements of fuel biomass at scales and dimensions useful for characterizing heterogeneity in fuels within a stand. The 3D fuels sampling </w:t>
-      </w:r>
-      <w:r>
-        <w:rPr>
-          <w:rFonts w:cstheme="minorHAnsi"/>
-          <w:color w:val="000000" w:themeColor="text1"/>
-        </w:rPr>
-        <w:t>protocol</w:t>
-      </w:r>
-      <w:r>
-        <w:rPr>
-          <w:rFonts w:cstheme="minorHAnsi"/>
-          <w:color w:val="000000" w:themeColor="text1"/>
-        </w:rPr>
-        <w:t xml:space="preserve"> uses a 3D rectangular sampling frame </w:t>
-      </w:r>
-      <w:r>
-        <w:rPr>
-          <w:rFonts w:cstheme="minorHAnsi"/>
-          <w:color w:val="000000" w:themeColor="text1"/>
-        </w:rPr>
-        <w:t xml:space="preserve">(2x2x1 meters large) </w:t>
-      </w:r>
-      <w:r>
-        <w:rPr>
-          <w:rFonts w:cstheme="minorHAnsi"/>
-          <w:color w:val="000000" w:themeColor="text1"/>
-        </w:rPr>
-        <w:t xml:space="preserve">to collect fuel data at the scale </w:t>
-      </w:r>
-      <w:r>
-        <w:rPr>
-          <w:rFonts w:cstheme="minorHAnsi"/>
-          <w:color w:val="000000" w:themeColor="text1"/>
-        </w:rPr>
-        <w:t>of the entire frame (0.25 m</w:t>
-      </w:r>
-      <w:r>
-        <w:rPr>
-          <w:rFonts w:cstheme="minorHAnsi"/>
-          <w:color w:val="000000" w:themeColor="text1"/>
-          <w:vertAlign w:val="superscript"/>
-        </w:rPr>
-        <w:t>3</w:t>
-      </w:r>
-      <w:r>
-        <w:rPr>
-          <w:rFonts w:cstheme="minorHAnsi"/>
-          <w:color w:val="000000" w:themeColor="text1"/>
-        </w:rPr>
-        <w:t>), the fuel stratum (0.025 m</w:t>
-      </w:r>
-      <w:r>
-        <w:rPr>
-          <w:rFonts w:cstheme="minorHAnsi"/>
-          <w:color w:val="000000" w:themeColor="text1"/>
-          <w:vertAlign w:val="superscript"/>
-        </w:rPr>
-        <w:t>3</w:t>
-      </w:r>
-      <w:r>
-        <w:rPr>
-          <w:rFonts w:cstheme="minorHAnsi"/>
-          <w:color w:val="000000" w:themeColor="text1"/>
-        </w:rPr>
-        <w:t>) and the individual voxel (0.001 m</w:t>
-      </w:r>
-      <w:r>
-        <w:rPr>
-          <w:rFonts w:cstheme="minorHAnsi"/>
-          <w:color w:val="000000" w:themeColor="text1"/>
-          <w:vertAlign w:val="superscript"/>
-        </w:rPr>
-        <w:t>3</w:t>
-      </w:r>
-      <w:r>
-        <w:rPr>
-          <w:rFonts w:cstheme="minorHAnsi"/>
-          <w:color w:val="000000" w:themeColor="text1"/>
-        </w:rPr>
-        <w:t xml:space="preserve">). </w:t>
-      </w:r>
-      <w:r>
-        <w:rPr>
-          <w:rFonts w:cstheme="minorHAnsi"/>
-          <w:color w:val="000000" w:themeColor="text1"/>
-        </w:rPr>
-        <w:t xml:space="preserve">We randomly placed </w:t>
-      </w:r>
-      <w:r>
-        <w:rPr>
-          <w:rFonts w:cstheme="minorHAnsi"/>
-          <w:color w:val="000000" w:themeColor="text1"/>
-        </w:rPr>
-        <w:t>10</w:t>
-      </w:r>
-      <w:r>
-        <w:rPr>
-          <w:rFonts w:cstheme="minorHAnsi"/>
-          <w:color w:val="000000" w:themeColor="text1"/>
-        </w:rPr>
-        <w:t xml:space="preserve"> 3D sampling frames within each plot, recording presence and </w:t>
-      </w:r>
-      <w:commentRangeStart w:id="10"/>
-      <w:r>
-        <w:rPr>
-          <w:rFonts w:cstheme="minorHAnsi"/>
-          <w:color w:val="000000" w:themeColor="text1"/>
-        </w:rPr>
-        <w:t xml:space="preserve">absence </w:t>
-      </w:r>
-      <w:commentRangeEnd w:id="10"/>
-      <w:r>
-        <w:rPr>
-          <w:rStyle w:val="CommentReference"/>
-        </w:rPr>
-        <w:commentReference w:id="10"/>
-      </w:r>
-      <w:r>
-        <w:rPr>
-          <w:rFonts w:cstheme="minorHAnsi"/>
-          <w:color w:val="000000" w:themeColor="text1"/>
-        </w:rPr>
-        <w:t xml:space="preserve">of </w:t>
-      </w:r>
-      <w:r>
-        <w:rPr>
-          <w:rFonts w:cstheme="minorHAnsi"/>
-          <w:color w:val="000000" w:themeColor="text1"/>
-        </w:rPr>
-        <w:t xml:space="preserve">all </w:t>
-      </w:r>
+        </w:rPr>
+        <w:t xml:space="preserve"> modeling framework,</w:t>
+      </w:r>
+      <w:r>
+        <w:rPr>
+          <w:rFonts w:cstheme="minorHAnsi"/>
+        </w:rPr>
+        <w:t xml:space="preserve"> we modeled</w:t>
+      </w:r>
+      <w:r>
+        <w:rPr>
+          <w:rFonts w:cstheme="minorHAnsi"/>
+        </w:rPr>
+        <w:t xml:space="preserve"> </w:t>
+      </w:r>
+      <w:r>
+        <w:rPr>
+          <w:rFonts w:cstheme="minorHAnsi"/>
+        </w:rPr>
+        <w:t>a suite of fire behavior metrics, including wind velocity, fire intensity, fire consumption and fire velocity</w:t>
+      </w:r>
+      <w:r>
+        <w:rPr>
+          <w:rFonts w:cstheme="minorHAnsi"/>
+        </w:rPr>
+        <w:t xml:space="preserve">. </w:t>
+      </w:r>
+      <w:r>
+        <w:rPr>
+          <w:rFonts w:cstheme="minorHAnsi"/>
+        </w:rPr>
+        <w:t xml:space="preserve">These metrics are direct links to fire behavior properties that direct subsequent total area burned, fire severity, and fire management conditions. </w:t>
+      </w:r>
+    </w:p>
+    <w:p>
+      <w:pPr>
+        <w:spacing w:line="360" w:lineRule="auto"/>
+        <w:rPr>
+          <w:color w:val="000000" w:themeColor="text1"/>
+          <w:spacing w:val="-2"/>
+          <w:kern w:val="16"/>
+        </w:rPr>
+      </w:pPr>
+    </w:p>
+    <w:p>
+      <w:pPr>
+        <w:spacing w:line="360" w:lineRule="auto"/>
+        <w:rPr>
+          <w:b/>
+          <w:bCs/>
+          <w:color w:val="000000" w:themeColor="text1"/>
+          <w:spacing w:val="-2"/>
+          <w:kern w:val="16"/>
+        </w:rPr>
+      </w:pPr>
+      <w:r>
+        <w:rPr>
+          <w:b/>
+          <w:bCs/>
+          <w:color w:val="000000" w:themeColor="text1"/>
+          <w:spacing w:val="-2"/>
+          <w:kern w:val="16"/>
+        </w:rPr>
+        <w:t>Data Analysis</w:t>
+      </w:r>
+    </w:p>
+    <w:p>
+      <w:pPr>
+        <w:spacing w:line="360" w:lineRule="auto"/>
+        <w:rPr>
+          <w:color w:val="000000" w:themeColor="text1"/>
+          <w:spacing w:val="-2"/>
+          <w:kern w:val="16"/>
+        </w:rPr>
+      </w:pPr>
+      <w:r>
+        <w:rPr>
+          <w:color w:val="000000" w:themeColor="text1"/>
+          <w:spacing w:val="-2"/>
+          <w:kern w:val="16"/>
+        </w:rPr>
+        <w:t>W</w:t>
+      </w:r>
+      <w:r>
+        <w:rPr>
+          <w:color w:val="000000" w:themeColor="text1"/>
+          <w:spacing w:val="-2"/>
+          <w:kern w:val="16"/>
+        </w:rPr>
+        <w:t>e calculate</w:t>
+      </w:r>
+      <w:r>
+        <w:rPr>
+          <w:color w:val="000000" w:themeColor="text1"/>
+          <w:spacing w:val="-2"/>
+          <w:kern w:val="16"/>
+        </w:rPr>
+        <w:t>d</w:t>
+      </w:r>
+      <w:r>
+        <w:rPr>
+          <w:color w:val="000000" w:themeColor="text1"/>
+          <w:spacing w:val="-2"/>
+          <w:kern w:val="16"/>
+        </w:rPr>
+        <w:t xml:space="preserve"> and compare</w:t>
+      </w:r>
+      <w:r>
+        <w:rPr>
+          <w:color w:val="000000" w:themeColor="text1"/>
+          <w:spacing w:val="-2"/>
+          <w:kern w:val="16"/>
+        </w:rPr>
+        <w:t>d</w:t>
+      </w:r>
+      <w:r>
+        <w:rPr>
+          <w:color w:val="000000" w:themeColor="text1"/>
+          <w:spacing w:val="-2"/>
+          <w:kern w:val="16"/>
+        </w:rPr>
+        <w:t xml:space="preserve"> effect sizes of slope, aspect, and fire intervals on structural heterogeneity via generalized mixed modeling and boosted regression trees</w:t>
+      </w:r>
+      <w:r>
+        <w:rPr>
+          <w:color w:val="000000" w:themeColor="text1"/>
+          <w:spacing w:val="-2"/>
+          <w:kern w:val="16"/>
+        </w:rPr>
+        <w:t xml:space="preserve">. … </w:t>
+      </w:r>
+    </w:p>
+    <w:p>
+      <w:pPr>
+        <w:spacing w:line="360" w:lineRule="auto"/>
+        <w:rPr>
+          <w:rFonts w:cstheme="minorHAnsi"/>
+          <w:b/>
+          <w:bCs/>
+        </w:rPr>
+      </w:pPr>
+    </w:p>
+    <w:p>
+      <w:pPr>
+        <w:spacing w:line="360" w:lineRule="auto"/>
+        <w:rPr>
+          <w:rFonts w:cstheme="minorHAnsi"/>
+          <w:b/>
+          <w:bCs/>
+        </w:rPr>
+      </w:pPr>
+      <w:r>
+        <w:rPr>
+          <w:rFonts w:cstheme="minorHAnsi"/>
+          <w:b/>
+          <w:bCs/>
+        </w:rPr>
+        <w:t xml:space="preserve">Results </w:t>
+      </w:r>
+    </w:p>
+    <w:p>
+      <w:pPr>
+        <w:spacing w:line="360" w:lineRule="auto"/>
+        <w:rPr>
+          <w:rFonts w:cstheme="minorHAnsi"/>
+        </w:rPr>
+      </w:pPr>
+      <w:r>
+        <w:rPr>
+          <w:rFonts w:cstheme="minorHAnsi"/>
+        </w:rPr>
+        <w:t xml:space="preserve">Fuel abundance as reflected by coarse-woody debris counts differed across reburn history, site and size class (Fig. X). </w:t>
+      </w:r>
+    </w:p>
+    <w:p>
+      <w:pPr>
+        <w:spacing w:line="360" w:lineRule="auto"/>
+        <w:rPr>
+          <w:rFonts w:cstheme="minorHAnsi"/>
+        </w:rPr>
+      </w:pPr>
+    </w:p>
+    <w:p>
+      <w:pPr>
+        <w:rPr>
+          <w:rFonts w:cstheme="minorHAnsi"/>
+        </w:rPr>
+      </w:pPr>
       <w:commentRangeStart w:id="11"/>
       <w:commentRangeStart w:id="12"/>
-      <w:commentRangeStart w:id="13"/>
-      <w:commentRangeStart w:id="14"/>
-      <w:r>
-        <w:rPr>
-          <w:rFonts w:cstheme="minorHAnsi"/>
-          <w:color w:val="000000" w:themeColor="text1"/>
-        </w:rPr>
-        <w:t xml:space="preserve">fuel types </w:t>
-      </w:r>
-      <w:commentRangeEnd w:id="11"/>
-      <w:r>
-        <w:rPr>
-          <w:rStyle w:val="CommentReference"/>
-        </w:rPr>
-        <w:commentReference w:id="11"/>
-      </w:r>
-      <w:commentRangeEnd w:id="12"/>
-      <w:r>
-        <w:rPr>
-          <w:rStyle w:val="CommentReference"/>
-        </w:rPr>
-        <w:commentReference w:id="12"/>
-      </w:r>
-      <w:commentRangeEnd w:id="13"/>
-      <w:r>
-        <w:rPr>
-          <w:rStyle w:val="CommentReference"/>
-        </w:rPr>
-        <w:commentReference w:id="13"/>
-      </w:r>
-      <w:commentRangeEnd w:id="14"/>
-      <w:r>
-        <w:rPr>
-          <w:rStyle w:val="CommentReference"/>
-        </w:rPr>
-        <w:commentReference w:id="14"/>
-      </w:r>
-      <w:r>
-        <w:rPr>
-          <w:rFonts w:cstheme="minorHAnsi"/>
-          <w:color w:val="000000" w:themeColor="text1"/>
-        </w:rPr>
-        <w:t xml:space="preserve">within each </w:t>
-      </w:r>
-      <w:r>
-        <w:rPr>
-          <w:rFonts w:cstheme="minorHAnsi"/>
-          <w:color w:val="000000" w:themeColor="text1"/>
-        </w:rPr>
-        <w:t>voxel cell (n = 25).</w:t>
-      </w:r>
-      <w:r>
-        <w:rPr>
-          <w:rFonts w:cstheme="minorHAnsi"/>
-          <w:color w:val="000000" w:themeColor="text1"/>
-        </w:rPr>
-        <w:t xml:space="preserve"> We destructively harvested representative samples of </w:t>
-      </w:r>
-      <w:r>
-        <w:rPr>
-          <w:rFonts w:cstheme="minorHAnsi"/>
-          <w:color w:val="000000" w:themeColor="text1"/>
-        </w:rPr>
-        <w:t xml:space="preserve">all </w:t>
-      </w:r>
-      <w:r>
-        <w:rPr>
-          <w:rFonts w:cstheme="minorHAnsi"/>
-          <w:color w:val="000000" w:themeColor="text1"/>
-        </w:rPr>
-        <w:t xml:space="preserve">fuels </w:t>
-      </w:r>
-      <w:r>
-        <w:rPr>
-          <w:rFonts w:cstheme="minorHAnsi"/>
-          <w:color w:val="000000" w:themeColor="text1"/>
-        </w:rPr>
-        <w:t xml:space="preserve">from each </w:t>
-      </w:r>
-      <w:proofErr w:type="gramStart"/>
-      <w:r>
-        <w:rPr>
-          <w:rFonts w:cstheme="minorHAnsi"/>
-          <w:color w:val="000000" w:themeColor="text1"/>
-        </w:rPr>
-        <w:t>strata</w:t>
-      </w:r>
-      <w:proofErr w:type="gramEnd"/>
-      <w:r>
-        <w:rPr>
-          <w:rFonts w:cstheme="minorHAnsi"/>
-          <w:color w:val="000000" w:themeColor="text1"/>
-        </w:rPr>
-        <w:t xml:space="preserve"> and dried and weighed each sample </w:t>
-      </w:r>
-      <w:r>
-        <w:rPr>
-          <w:rFonts w:cstheme="minorHAnsi"/>
-          <w:color w:val="000000" w:themeColor="text1"/>
-        </w:rPr>
-        <w:t>to evaluate fuel moisture.</w:t>
-      </w:r>
-      <w:r>
-        <w:rPr>
-          <w:rFonts w:cstheme="minorHAnsi"/>
-          <w:color w:val="000000" w:themeColor="text1"/>
-        </w:rPr>
-        <w:t xml:space="preserve"> </w:t>
-      </w:r>
-      <w:r>
-        <w:rPr>
-          <w:color w:val="000000" w:themeColor="text1"/>
-          <w:spacing w:val="-2"/>
-          <w:kern w:val="16"/>
-        </w:rPr>
-        <w:t xml:space="preserve">To calculate spatial dispersion of ground vs. standing fuel elements, we </w:t>
-      </w:r>
-      <w:r>
-        <w:rPr>
-          <w:color w:val="000000" w:themeColor="text1"/>
-          <w:spacing w:val="-2"/>
-          <w:kern w:val="16"/>
-        </w:rPr>
-        <w:t>measured</w:t>
-      </w:r>
-      <w:r>
-        <w:rPr>
-          <w:color w:val="000000" w:themeColor="text1"/>
-          <w:spacing w:val="-2"/>
-          <w:kern w:val="16"/>
-        </w:rPr>
-        <w:t xml:space="preserve"> the distance to nearest tree from each of the 10 sampling cubes.</w:t>
-      </w:r>
-    </w:p>
-    <w:p>
-      <w:pPr>
-        <w:spacing w:line="360" w:lineRule="auto"/>
-        <w:rPr>
-          <w:rFonts w:cstheme="minorHAnsi"/>
-          <w:color w:val="000000" w:themeColor="text1"/>
-        </w:rPr>
-      </w:pPr>
-    </w:p>
-    <w:p>
-      <w:pPr>
-        <w:pStyle w:val="Heading4"/>
-        <w:spacing w:line="360" w:lineRule="auto"/>
-      </w:pPr>
-      <w:r>
-        <w:t>Fire behavior modeling</w:t>
-      </w:r>
-    </w:p>
-    <w:p>
-      <w:pPr>
-        <w:spacing w:line="360" w:lineRule="auto"/>
-        <w:rPr>
-          <w:rFonts w:cstheme="minorHAnsi"/>
-        </w:rPr>
-      </w:pPr>
-      <w:r>
-        <w:rPr>
-          <w:rFonts w:cstheme="minorHAnsi"/>
-        </w:rPr>
-        <w:t xml:space="preserve">To model fire behavior based on estimated fuels structures in reburns, we used the HIGRAD/FIRETEC system, a physics-based fire behavior that represents individual ecosystem components and combustion/atmospheric interactions explicitly. HIGRAD/FIRETEC specifically treats vegetation composition and structure in three-dimensions, accounting for bulk density, surface area to volume ratio and fuel moisture. By treating fuel beds as complex and homogenous (both vertically, and horizontally), HIGRAD/FIRETEC can simulate the effects of fine-scale shifts in fuels structure and composition on subsequent fire behavior. </w:t>
-      </w:r>
-    </w:p>
-    <w:p>
-      <w:pPr>
-        <w:spacing w:line="360" w:lineRule="auto"/>
-        <w:rPr>
-          <w:rFonts w:cstheme="minorHAnsi"/>
-        </w:rPr>
-      </w:pPr>
-    </w:p>
-    <w:p>
-      <w:pPr>
-        <w:spacing w:line="360" w:lineRule="auto"/>
-        <w:rPr>
-          <w:rFonts w:cstheme="minorHAnsi"/>
-          <w:color w:val="FF0000"/>
-        </w:rPr>
-      </w:pPr>
-      <w:r>
-        <w:rPr>
-          <w:rFonts w:cstheme="minorHAnsi"/>
-        </w:rPr>
-        <w:lastRenderedPageBreak/>
-        <w:t>Using th</w:t>
-      </w:r>
-      <w:r>
-        <w:rPr>
-          <w:rFonts w:cstheme="minorHAnsi"/>
-        </w:rPr>
-        <w:t>is</w:t>
-      </w:r>
-      <w:r>
-        <w:rPr>
-          <w:rFonts w:cstheme="minorHAnsi"/>
-        </w:rPr>
-        <w:t xml:space="preserve"> modeling framework,</w:t>
-      </w:r>
-      <w:r>
-        <w:rPr>
-          <w:rFonts w:cstheme="minorHAnsi"/>
-        </w:rPr>
-        <w:t xml:space="preserve"> we modeled</w:t>
-      </w:r>
-      <w:r>
-        <w:rPr>
-          <w:rFonts w:cstheme="minorHAnsi"/>
-        </w:rPr>
-        <w:t xml:space="preserve"> </w:t>
-      </w:r>
-      <w:r>
-        <w:rPr>
-          <w:rFonts w:cstheme="minorHAnsi"/>
-        </w:rPr>
-        <w:t>a suite of fire behavior metrics, including wind velocity, fire intensity, fire consumption and fire velocity</w:t>
-      </w:r>
-      <w:r>
-        <w:rPr>
-          <w:rFonts w:cstheme="minorHAnsi"/>
-        </w:rPr>
-        <w:t xml:space="preserve">. </w:t>
-      </w:r>
-      <w:r>
-        <w:rPr>
-          <w:rFonts w:cstheme="minorHAnsi"/>
-        </w:rPr>
-        <w:t xml:space="preserve">These metrics are direct links to fire behavior properties that direct subsequent total area burned, fire severity, and fire management conditions. </w:t>
-      </w:r>
-      <w:commentRangeStart w:id="15"/>
-      <w:r>
-        <w:rPr>
-          <w:rFonts w:cstheme="minorHAnsi"/>
-          <w:color w:val="FF0000"/>
-        </w:rPr>
-        <w:t>[will expand more – interested in whether it makes sense to include all the metrics we talked about in the proposal, or whether we want to pick a select few]</w:t>
-      </w:r>
-      <w:commentRangeEnd w:id="15"/>
-      <w:r>
-        <w:rPr>
-          <w:rStyle w:val="CommentReference"/>
-        </w:rPr>
-        <w:commentReference w:id="15"/>
-      </w:r>
-    </w:p>
-    <w:p>
-      <w:pPr>
-        <w:spacing w:line="360" w:lineRule="auto"/>
-        <w:rPr>
-          <w:color w:val="000000" w:themeColor="text1"/>
-          <w:spacing w:val="-2"/>
-          <w:kern w:val="16"/>
-        </w:rPr>
-      </w:pPr>
-    </w:p>
-    <w:p>
-      <w:pPr>
-        <w:spacing w:line="360" w:lineRule="auto"/>
-        <w:rPr>
+      <w:r>
+        <w:rPr>
+          <w:rFonts w:cstheme="minorHAnsi"/>
           <w:b/>
           <w:bCs/>
-          <w:color w:val="000000" w:themeColor="text1"/>
-          <w:spacing w:val="-2"/>
-          <w:kern w:val="16"/>
-        </w:rPr>
-      </w:pPr>
-      <w:r>
-        <w:rPr>
+        </w:rPr>
+        <w:t xml:space="preserve">Figure X. </w:t>
+      </w:r>
+      <w:r>
+        <w:rPr>
+          <w:rFonts w:cstheme="minorHAnsi"/>
           <w:b/>
           <w:bCs/>
-          <w:color w:val="000000" w:themeColor="text1"/>
-          <w:spacing w:val="-2"/>
-          <w:kern w:val="16"/>
-        </w:rPr>
-        <w:t>Data Analysis</w:t>
-      </w:r>
-    </w:p>
-    <w:p>
-      <w:pPr>
-        <w:spacing w:line="360" w:lineRule="auto"/>
-        <w:rPr>
-          <w:color w:val="000000" w:themeColor="text1"/>
-          <w:spacing w:val="-2"/>
-          <w:kern w:val="16"/>
-        </w:rPr>
-      </w:pPr>
-      <w:r>
-        <w:rPr>
-          <w:color w:val="000000" w:themeColor="text1"/>
-          <w:spacing w:val="-2"/>
-          <w:kern w:val="16"/>
-        </w:rPr>
-        <w:t>W</w:t>
-      </w:r>
-      <w:r>
-        <w:rPr>
-          <w:color w:val="000000" w:themeColor="text1"/>
-          <w:spacing w:val="-2"/>
-          <w:kern w:val="16"/>
-        </w:rPr>
-        <w:t>e calculate</w:t>
-      </w:r>
-      <w:r>
-        <w:rPr>
-          <w:color w:val="000000" w:themeColor="text1"/>
-          <w:spacing w:val="-2"/>
-          <w:kern w:val="16"/>
-        </w:rPr>
-        <w:t>d</w:t>
-      </w:r>
-      <w:r>
-        <w:rPr>
-          <w:color w:val="000000" w:themeColor="text1"/>
-          <w:spacing w:val="-2"/>
-          <w:kern w:val="16"/>
-        </w:rPr>
-        <w:t xml:space="preserve"> and compare</w:t>
-      </w:r>
-      <w:r>
-        <w:rPr>
-          <w:color w:val="000000" w:themeColor="text1"/>
-          <w:spacing w:val="-2"/>
-          <w:kern w:val="16"/>
-        </w:rPr>
-        <w:t>d</w:t>
-      </w:r>
-      <w:r>
-        <w:rPr>
-          <w:color w:val="000000" w:themeColor="text1"/>
-          <w:spacing w:val="-2"/>
-          <w:kern w:val="16"/>
-        </w:rPr>
-        <w:t xml:space="preserve"> effect sizes of slope, aspect, and fire intervals on structural heterogeneity via generalized mixed modeling and boosted regression trees</w:t>
-      </w:r>
-      <w:r>
-        <w:rPr>
-          <w:color w:val="000000" w:themeColor="text1"/>
-          <w:spacing w:val="-2"/>
-          <w:kern w:val="16"/>
-        </w:rPr>
-        <w:t xml:space="preserve">. … </w:t>
-      </w:r>
-    </w:p>
-    <w:p>
-      <w:pPr>
-        <w:spacing w:line="360" w:lineRule="auto"/>
+        </w:rPr>
+        <w:t>Mass of fuel size classes</w:t>
+      </w:r>
+      <w:r>
         <w:rPr>
           <w:rFonts w:cstheme="minorHAnsi"/>
           <w:b/>
           <w:bCs/>
         </w:rPr>
-      </w:pPr>
-    </w:p>
-    <w:p>
-      <w:pPr>
-        <w:spacing w:line="360" w:lineRule="auto"/>
+        <w:t xml:space="preserve"> </w:t>
+      </w:r>
+      <w:r>
         <w:rPr>
           <w:rFonts w:cstheme="minorHAnsi"/>
           <w:b/>
           <w:bCs/>
         </w:rPr>
-      </w:pPr>
+        <w:t xml:space="preserve">across years since initial fire </w:t>
+      </w:r>
       <w:r>
         <w:rPr>
           <w:rFonts w:cstheme="minorHAnsi"/>
           <w:b/>
           <w:bCs/>
         </w:rPr>
-        <w:t xml:space="preserve">Results </w:t>
-      </w:r>
-    </w:p>
-    <w:p>
-      <w:pPr>
-        <w:spacing w:line="360" w:lineRule="auto"/>
-        <w:rPr>
-          <w:rFonts w:cstheme="minorHAnsi"/>
-        </w:rPr>
-      </w:pPr>
-      <w:r>
-        <w:rPr>
-          <w:rFonts w:cstheme="minorHAnsi"/>
-        </w:rPr>
-        <w:t xml:space="preserve">Fuel abundance as reflected by coarse-woody debris counts differed across reburn history, site and size class (Fig. X). </w:t>
-      </w:r>
-    </w:p>
-    <w:p>
-      <w:pPr>
-        <w:spacing w:line="360" w:lineRule="auto"/>
-        <w:rPr>
-          <w:rFonts w:cstheme="minorHAnsi"/>
-        </w:rPr>
-      </w:pPr>
-    </w:p>
-    <w:p>
-      <w:pPr>
-        <w:rPr>
-          <w:rFonts w:cstheme="minorHAnsi"/>
-        </w:rPr>
-      </w:pPr>
-      <w:commentRangeStart w:id="16"/>
-      <w:commentRangeStart w:id="17"/>
-      <w:r>
-        <w:rPr>
-          <w:rFonts w:cstheme="minorHAnsi"/>
-          <w:b/>
-          <w:bCs/>
-        </w:rPr>
-        <w:t xml:space="preserve">Figure X. </w:t>
-      </w:r>
-      <w:r>
-        <w:rPr>
-          <w:rFonts w:cstheme="minorHAnsi"/>
-          <w:b/>
-          <w:bCs/>
-        </w:rPr>
-        <w:t>Mass of fuel size classes</w:t>
-      </w:r>
-      <w:r>
-        <w:rPr>
-          <w:rFonts w:cstheme="minorHAnsi"/>
-          <w:b/>
-          <w:bCs/>
-        </w:rPr>
-        <w:t xml:space="preserve"> </w:t>
-      </w:r>
-      <w:r>
-        <w:rPr>
-          <w:rFonts w:cstheme="minorHAnsi"/>
-          <w:b/>
-          <w:bCs/>
-        </w:rPr>
-        <w:t xml:space="preserve">across years since initial fire </w:t>
-      </w:r>
-      <w:r>
-        <w:rPr>
-          <w:rFonts w:cstheme="minorHAnsi"/>
-          <w:b/>
-          <w:bCs/>
-        </w:rPr>
         <w:t xml:space="preserve">and between sites according to size classes. </w:t>
       </w:r>
       <w:r>
@@ -2055,19 +2102,19 @@
         </w:rPr>
         <w:t>[dots jittered to spread data]</w:t>
       </w:r>
-      <w:commentRangeEnd w:id="16"/>
+      <w:commentRangeEnd w:id="11"/>
       <w:r>
         <w:rPr>
           <w:rStyle w:val="CommentReference"/>
         </w:rPr>
-        <w:commentReference w:id="16"/>
-      </w:r>
-      <w:commentRangeEnd w:id="17"/>
+        <w:commentReference w:id="11"/>
+      </w:r>
+      <w:commentRangeEnd w:id="12"/>
       <w:r>
         <w:rPr>
           <w:rStyle w:val="CommentReference"/>
         </w:rPr>
-        <w:commentReference w:id="17"/>
+        <w:commentReference w:id="12"/>
       </w:r>
     </w:p>
     <w:p>
@@ -2153,14 +2200,13 @@
           <w:bCs/>
         </w:rPr>
       </w:pPr>
-      <w:commentRangeStart w:id="18"/>
+      <w:commentRangeStart w:id="13"/>
       <w:r>
         <w:rPr>
           <w:rFonts w:cstheme="minorHAnsi"/>
           <w:b/>
           <w:bCs/>
         </w:rPr>
-        <w:lastRenderedPageBreak/>
         <w:t xml:space="preserve">Figure X. Fine fuel </w:t>
       </w:r>
       <w:r>
@@ -2225,12 +2271,12 @@
         </w:rPr>
         <w:t xml:space="preserve"> </w:t>
       </w:r>
-      <w:commentRangeEnd w:id="18"/>
+      <w:commentRangeEnd w:id="13"/>
       <w:r>
         <w:rPr>
           <w:rStyle w:val="CommentReference"/>
         </w:rPr>
-        <w:commentReference w:id="18"/>
+        <w:commentReference w:id="13"/>
       </w:r>
     </w:p>
     <w:p>
@@ -2453,14 +2499,14 @@
           <w:rFonts w:asciiTheme="minorHAnsi" w:hAnsiTheme="minorHAnsi" w:cstheme="minorHAnsi"/>
         </w:rPr>
       </w:pPr>
-      <w:bookmarkStart w:id="19" w:name="_Toc42179374"/>
+      <w:bookmarkStart w:id="14" w:name="_Toc42179374"/>
       <w:r>
         <w:rPr>
           <w:rFonts w:asciiTheme="minorHAnsi" w:hAnsiTheme="minorHAnsi" w:cstheme="minorHAnsi"/>
         </w:rPr>
         <w:t>References</w:t>
       </w:r>
-      <w:bookmarkEnd w:id="19"/>
+      <w:bookmarkEnd w:id="14"/>
       <w:r>
         <w:rPr>
           <w:rFonts w:asciiTheme="minorHAnsi" w:hAnsiTheme="minorHAnsi" w:cstheme="minorHAnsi"/>
@@ -2480,27 +2526,15 @@
           <w:shd w:val="clear" w:color="auto" w:fill="FFFFFF"/>
         </w:rPr>
       </w:pPr>
-      <w:proofErr w:type="spellStart"/>
-      <w:r>
-        <w:rPr>
-          <w:rFonts w:cstheme="minorHAnsi"/>
-          <w:color w:val="000000" w:themeColor="text1"/>
-          <w:sz w:val="20"/>
-          <w:szCs w:val="20"/>
-          <w:shd w:val="clear" w:color="auto" w:fill="FFFFFF"/>
-        </w:rPr>
-        <w:t>Astrup</w:t>
-      </w:r>
-      <w:proofErr w:type="spellEnd"/>
-      <w:r>
-        <w:rPr>
-          <w:rFonts w:cstheme="minorHAnsi"/>
-          <w:color w:val="000000" w:themeColor="text1"/>
-          <w:sz w:val="20"/>
-          <w:szCs w:val="20"/>
-          <w:shd w:val="clear" w:color="auto" w:fill="FFFFFF"/>
-        </w:rPr>
-        <w:t>, R., Bernier, P.Y., Genet, H., Lutz, D.A. and Bright, R.M., 2018. A sensible climate solution for the boreal forest. </w:t>
+      <w:r>
+        <w:rPr>
+          <w:rFonts w:cstheme="minorHAnsi"/>
+          <w:color w:val="000000" w:themeColor="text1"/>
+          <w:sz w:val="20"/>
+          <w:szCs w:val="20"/>
+          <w:shd w:val="clear" w:color="auto" w:fill="FFFFFF"/>
+        </w:rPr>
+        <w:t>Astrup, R., Bernier, P.Y., Genet, H., Lutz, D.A. and Bright, R.M., 2018. A sensible climate solution for the boreal forest. </w:t>
       </w:r>
       <w:r>
         <w:rPr>
@@ -2559,49 +2593,16 @@
           <w:shd w:val="clear" w:color="auto" w:fill="FFFFFF"/>
         </w:rPr>
       </w:pPr>
-      <w:proofErr w:type="spellStart"/>
-      <w:r>
-        <w:rPr>
-          <w:rFonts w:cstheme="minorHAnsi"/>
-          <w:color w:val="000000" w:themeColor="text1"/>
-          <w:sz w:val="20"/>
-          <w:szCs w:val="20"/>
-          <w:shd w:val="clear" w:color="auto" w:fill="FFFFFF"/>
-        </w:rPr>
-        <w:t>Balshi</w:t>
-      </w:r>
-      <w:proofErr w:type="spellEnd"/>
-      <w:r>
-        <w:rPr>
-          <w:rFonts w:cstheme="minorHAnsi"/>
-          <w:color w:val="000000" w:themeColor="text1"/>
-          <w:sz w:val="20"/>
-          <w:szCs w:val="20"/>
-          <w:shd w:val="clear" w:color="auto" w:fill="FFFFFF"/>
-        </w:rPr>
-        <w:t xml:space="preserve">, M.S., </w:t>
-      </w:r>
-      <w:proofErr w:type="spellStart"/>
-      <w:r>
-        <w:rPr>
-          <w:rFonts w:cstheme="minorHAnsi"/>
-          <w:color w:val="000000" w:themeColor="text1"/>
-          <w:sz w:val="20"/>
-          <w:szCs w:val="20"/>
-          <w:shd w:val="clear" w:color="auto" w:fill="FFFFFF"/>
-        </w:rPr>
-        <w:t>McGUIRE</w:t>
-      </w:r>
-      <w:proofErr w:type="spellEnd"/>
-      <w:r>
-        <w:rPr>
-          <w:rFonts w:cstheme="minorHAnsi"/>
-          <w:color w:val="000000" w:themeColor="text1"/>
-          <w:sz w:val="20"/>
-          <w:szCs w:val="20"/>
-          <w:shd w:val="clear" w:color="auto" w:fill="FFFFFF"/>
-        </w:rPr>
-        <w:t>, A.D., Duffy, P., Flannigan, M., Walsh, J. and Melillo, J., 2009. Assessing the response of area burned to changing climate in western boreal North America using a Multivariate Adaptive Regression Splines (MARS) approach. Global Change Biology, 15(3), pp.578-600.</w:t>
+      <w:r>
+        <w:rPr>
+          <w:rFonts w:cstheme="minorHAnsi"/>
+          <w:color w:val="000000" w:themeColor="text1"/>
+          <w:sz w:val="20"/>
+          <w:szCs w:val="20"/>
+          <w:shd w:val="clear" w:color="auto" w:fill="FFFFFF"/>
+        </w:rPr>
+        <w:lastRenderedPageBreak/>
+        <w:t>Balshi, M.S., McGUIRE, A.D., Duffy, P., Flannigan, M., Walsh, J. and Melillo, J., 2009. Assessing the response of area burned to changing climate in western boreal North America using a Multivariate Adaptive Regression Splines (MARS) approach. Global Change Biology, 15(3), pp.578-600.</w:t>
       </w:r>
     </w:p>
     <w:p>
@@ -2624,7 +2625,6 @@
           <w:szCs w:val="20"/>
           <w:shd w:val="clear" w:color="auto" w:fill="FFFFFF"/>
         </w:rPr>
-        <w:lastRenderedPageBreak/>
         <w:t>Brown, J.K., 1974. Handbook for inventorying downed woody material. </w:t>
       </w:r>
       <w:r>
@@ -2757,47 +2757,7 @@
           <w:sz w:val="20"/>
           <w:szCs w:val="20"/>
         </w:rPr>
-        <w:t xml:space="preserve">Hardy, C., Heilman, W., Weise, D., </w:t>
-      </w:r>
-      <w:proofErr w:type="spellStart"/>
-      <w:r>
-        <w:rPr>
-          <w:rFonts w:cstheme="minorHAnsi"/>
-          <w:color w:val="000000" w:themeColor="text1"/>
-          <w:sz w:val="20"/>
-          <w:szCs w:val="20"/>
-        </w:rPr>
-        <w:t>Goodrick</w:t>
-      </w:r>
-      <w:proofErr w:type="spellEnd"/>
-      <w:r>
-        <w:rPr>
-          <w:rFonts w:cstheme="minorHAnsi"/>
-          <w:color w:val="000000" w:themeColor="text1"/>
-          <w:sz w:val="20"/>
-          <w:szCs w:val="20"/>
-        </w:rPr>
-        <w:t xml:space="preserve">, S. and </w:t>
-      </w:r>
-      <w:proofErr w:type="spellStart"/>
-      <w:r>
-        <w:rPr>
-          <w:rFonts w:cstheme="minorHAnsi"/>
-          <w:color w:val="000000" w:themeColor="text1"/>
-          <w:sz w:val="20"/>
-          <w:szCs w:val="20"/>
-        </w:rPr>
-        <w:t>Ottmar</w:t>
-      </w:r>
-      <w:proofErr w:type="spellEnd"/>
-      <w:r>
-        <w:rPr>
-          <w:rFonts w:cstheme="minorHAnsi"/>
-          <w:color w:val="000000" w:themeColor="text1"/>
-          <w:sz w:val="20"/>
-          <w:szCs w:val="20"/>
-        </w:rPr>
-        <w:t>, R., 2008. Final Report: Fire behavior advancement plan; a plan for addressing physical fire processes within the core fire science portfolio. </w:t>
+        <w:t>Hardy, C., Heilman, W., Weise, D., Goodrick, S. and Ottmar, R., 2008. Final Report: Fire behavior advancement plan; a plan for addressing physical fire processes within the core fire science portfolio. </w:t>
       </w:r>
       <w:r>
         <w:rPr>
@@ -2840,31 +2800,8 @@
           <w:szCs w:val="20"/>
           <w:shd w:val="clear" w:color="auto" w:fill="FFFFFF"/>
         </w:rPr>
-        <w:t xml:space="preserve">Hawley, C.M., Loudermilk, E.L., Rowell, E.M. and </w:t>
-      </w:r>
-      <w:proofErr w:type="spellStart"/>
-      <w:r>
-        <w:rPr>
-          <w:rFonts w:cstheme="minorHAnsi"/>
-          <w:color w:val="000000" w:themeColor="text1"/>
-          <w:sz w:val="20"/>
-          <w:szCs w:val="20"/>
-          <w:shd w:val="clear" w:color="auto" w:fill="FFFFFF"/>
-        </w:rPr>
-        <w:t>Pokswinski</w:t>
-      </w:r>
-      <w:proofErr w:type="spellEnd"/>
-      <w:r>
-        <w:rPr>
-          <w:rFonts w:cstheme="minorHAnsi"/>
-          <w:color w:val="000000" w:themeColor="text1"/>
-          <w:sz w:val="20"/>
-          <w:szCs w:val="20"/>
-          <w:shd w:val="clear" w:color="auto" w:fill="FFFFFF"/>
-        </w:rPr>
-        <w:t>, S., 2018. A novel approach to fuel biomass sampling for 3D fuel characterization. </w:t>
-      </w:r>
-      <w:proofErr w:type="spellStart"/>
+        <w:t>Hawley, C.M., Loudermilk, E.L., Rowell, E.M. and Pokswinski, S., 2018. A novel approach to fuel biomass sampling for 3D fuel characterization. </w:t>
+      </w:r>
       <w:r>
         <w:rPr>
           <w:rFonts w:cstheme="minorHAnsi"/>
@@ -2877,7 +2814,6 @@
         </w:rPr>
         <w:t>MethodsX</w:t>
       </w:r>
-      <w:proofErr w:type="spellEnd"/>
       <w:r>
         <w:rPr>
           <w:rFonts w:cstheme="minorHAnsi"/>
@@ -2923,27 +2859,15 @@
           <w:shd w:val="clear" w:color="auto" w:fill="FFFFFF"/>
         </w:rPr>
       </w:pPr>
-      <w:proofErr w:type="spellStart"/>
-      <w:r>
-        <w:rPr>
-          <w:rFonts w:cstheme="minorHAnsi"/>
-          <w:color w:val="000000" w:themeColor="text1"/>
-          <w:sz w:val="20"/>
-          <w:szCs w:val="20"/>
-          <w:shd w:val="clear" w:color="auto" w:fill="FFFFFF"/>
-        </w:rPr>
-        <w:t>Hély</w:t>
-      </w:r>
-      <w:proofErr w:type="spellEnd"/>
-      <w:r>
-        <w:rPr>
-          <w:rFonts w:cstheme="minorHAnsi"/>
-          <w:color w:val="000000" w:themeColor="text1"/>
-          <w:sz w:val="20"/>
-          <w:szCs w:val="20"/>
-          <w:shd w:val="clear" w:color="auto" w:fill="FFFFFF"/>
-        </w:rPr>
-        <w:t>, C., Bergeron, Y. and Flannigan, M.D., 2000. Effects of stand composition on fire hazard in mixed‐wood Canadian boreal forest. </w:t>
+      <w:r>
+        <w:rPr>
+          <w:rFonts w:cstheme="minorHAnsi"/>
+          <w:color w:val="000000" w:themeColor="text1"/>
+          <w:sz w:val="20"/>
+          <w:szCs w:val="20"/>
+          <w:shd w:val="clear" w:color="auto" w:fill="FFFFFF"/>
+        </w:rPr>
+        <w:t>Hély, C., Bergeron, Y. and Flannigan, M.D., 2000. Effects of stand composition on fire hazard in mixed‐wood Canadian boreal forest. </w:t>
       </w:r>
       <w:r>
         <w:rPr>
@@ -3012,7 +2936,6 @@
         </w:rPr>
         <w:t>Higuera, P.E., Brubaker, L.B., Anderson, P.M., Brown, T.A., Kennedy, A.T. and Hu, F.S., 2008. Frequent fires in ancient shrub tundra: implications of paleorecords for arctic environmental change. </w:t>
       </w:r>
-      <w:proofErr w:type="spellStart"/>
       <w:r>
         <w:rPr>
           <w:rFonts w:cstheme="minorHAnsi"/>
@@ -3023,20 +2946,7 @@
           <w:szCs w:val="20"/>
           <w:shd w:val="clear" w:color="auto" w:fill="FFFFFF"/>
         </w:rPr>
-        <w:t>PloS</w:t>
-      </w:r>
-      <w:proofErr w:type="spellEnd"/>
-      <w:r>
-        <w:rPr>
-          <w:rFonts w:cstheme="minorHAnsi"/>
-          <w:i/>
-          <w:iCs/>
-          <w:color w:val="000000" w:themeColor="text1"/>
-          <w:sz w:val="20"/>
-          <w:szCs w:val="20"/>
-          <w:shd w:val="clear" w:color="auto" w:fill="FFFFFF"/>
-        </w:rPr>
-        <w:t xml:space="preserve"> one</w:t>
+        <w:t>PloS one</w:t>
       </w:r>
       <w:r>
         <w:rPr>
@@ -3126,29 +3036,7 @@
           <w:szCs w:val="20"/>
           <w:shd w:val="clear" w:color="auto" w:fill="FFFFFF"/>
         </w:rPr>
-        <w:t xml:space="preserve">Hoy, E.E., Turetsky, M.R. and </w:t>
-      </w:r>
-      <w:proofErr w:type="spellStart"/>
-      <w:r>
-        <w:rPr>
-          <w:rFonts w:cstheme="minorHAnsi"/>
-          <w:color w:val="000000" w:themeColor="text1"/>
-          <w:sz w:val="20"/>
-          <w:szCs w:val="20"/>
-          <w:shd w:val="clear" w:color="auto" w:fill="FFFFFF"/>
-        </w:rPr>
-        <w:t>Kasischke</w:t>
-      </w:r>
-      <w:proofErr w:type="spellEnd"/>
-      <w:r>
-        <w:rPr>
-          <w:rFonts w:cstheme="minorHAnsi"/>
-          <w:color w:val="000000" w:themeColor="text1"/>
-          <w:sz w:val="20"/>
-          <w:szCs w:val="20"/>
-          <w:shd w:val="clear" w:color="auto" w:fill="FFFFFF"/>
-        </w:rPr>
-        <w:t>, E.S., 2016. More frequent burning increases vulnerability of Alaskan boreal black spruce forests. </w:t>
+        <w:t>Hoy, E.E., Turetsky, M.R. and Kasischke, E.S., 2016. More frequent burning increases vulnerability of Alaskan boreal black spruce forests. </w:t>
       </w:r>
       <w:r>
         <w:rPr>
@@ -3227,85 +3115,14 @@
           <w:szCs w:val="20"/>
         </w:rPr>
       </w:pPr>
-      <w:proofErr w:type="spellStart"/>
-      <w:r>
-        <w:rPr>
-          <w:rFonts w:cstheme="minorHAnsi"/>
-          <w:color w:val="000000" w:themeColor="text1"/>
-          <w:sz w:val="20"/>
-          <w:szCs w:val="20"/>
-        </w:rPr>
-        <w:t>Kasischke</w:t>
-      </w:r>
-      <w:proofErr w:type="spellEnd"/>
-      <w:r>
-        <w:rPr>
-          <w:rFonts w:cstheme="minorHAnsi"/>
-          <w:color w:val="000000" w:themeColor="text1"/>
-          <w:sz w:val="20"/>
-          <w:szCs w:val="20"/>
-        </w:rPr>
-        <w:t xml:space="preserve">, E.S., </w:t>
-      </w:r>
-      <w:proofErr w:type="spellStart"/>
-      <w:r>
-        <w:rPr>
-          <w:rFonts w:cstheme="minorHAnsi"/>
-          <w:color w:val="000000" w:themeColor="text1"/>
-          <w:sz w:val="20"/>
-          <w:szCs w:val="20"/>
-        </w:rPr>
-        <w:t>Verbyla</w:t>
-      </w:r>
-      <w:proofErr w:type="spellEnd"/>
-      <w:r>
-        <w:rPr>
-          <w:rFonts w:cstheme="minorHAnsi"/>
-          <w:color w:val="000000" w:themeColor="text1"/>
-          <w:sz w:val="20"/>
-          <w:szCs w:val="20"/>
-        </w:rPr>
-        <w:t xml:space="preserve">, D.L., Rupp, T.S., McGuire, A.D., Murphy, K.A., </w:t>
-      </w:r>
-      <w:proofErr w:type="spellStart"/>
-      <w:r>
-        <w:rPr>
-          <w:rFonts w:cstheme="minorHAnsi"/>
-          <w:color w:val="000000" w:themeColor="text1"/>
-          <w:sz w:val="20"/>
-          <w:szCs w:val="20"/>
-        </w:rPr>
-        <w:t>Jandt</w:t>
-      </w:r>
-      <w:proofErr w:type="spellEnd"/>
-      <w:r>
-        <w:rPr>
-          <w:rFonts w:cstheme="minorHAnsi"/>
-          <w:color w:val="000000" w:themeColor="text1"/>
-          <w:sz w:val="20"/>
-          <w:szCs w:val="20"/>
-        </w:rPr>
-        <w:t xml:space="preserve">, R., Barnes, J.L., Hoy, E.E., Duffy, P.A., </w:t>
-      </w:r>
-      <w:proofErr w:type="spellStart"/>
-      <w:r>
-        <w:rPr>
-          <w:rFonts w:cstheme="minorHAnsi"/>
-          <w:color w:val="000000" w:themeColor="text1"/>
-          <w:sz w:val="20"/>
-          <w:szCs w:val="20"/>
-        </w:rPr>
-        <w:t>Calef</w:t>
-      </w:r>
-      <w:proofErr w:type="spellEnd"/>
-      <w:r>
-        <w:rPr>
-          <w:rFonts w:cstheme="minorHAnsi"/>
-          <w:color w:val="000000" w:themeColor="text1"/>
-          <w:sz w:val="20"/>
-          <w:szCs w:val="20"/>
-        </w:rPr>
-        <w:t>, M. and Turetsky, M.R., 2010. Alaska’s changing fire regime—implications for the vulnerability of its boreal forests. </w:t>
+      <w:r>
+        <w:rPr>
+          <w:rFonts w:cstheme="minorHAnsi"/>
+          <w:color w:val="000000" w:themeColor="text1"/>
+          <w:sz w:val="20"/>
+          <w:szCs w:val="20"/>
+        </w:rPr>
+        <w:t>Kasischke, E.S., Verbyla, D.L., Rupp, T.S., McGuire, A.D., Murphy, K.A., Jandt, R., Barnes, J.L., Hoy, E.E., Duffy, P.A., Calef, M. and Turetsky, M.R., 2010. Alaska’s changing fire regime—implications for the vulnerability of its boreal forests. </w:t>
       </w:r>
       <w:r>
         <w:rPr>
@@ -3368,29 +3185,7 @@
           <w:szCs w:val="20"/>
           <w:shd w:val="clear" w:color="auto" w:fill="FFFFFF"/>
         </w:rPr>
-        <w:t xml:space="preserve">Kelly, R., Chipman, M.L., Higuera, P.E., </w:t>
-      </w:r>
-      <w:proofErr w:type="spellStart"/>
-      <w:r>
-        <w:rPr>
-          <w:rFonts w:cstheme="minorHAnsi"/>
-          <w:color w:val="000000" w:themeColor="text1"/>
-          <w:sz w:val="20"/>
-          <w:szCs w:val="20"/>
-          <w:shd w:val="clear" w:color="auto" w:fill="FFFFFF"/>
-        </w:rPr>
-        <w:t>Stefanova</w:t>
-      </w:r>
-      <w:proofErr w:type="spellEnd"/>
-      <w:r>
-        <w:rPr>
-          <w:rFonts w:cstheme="minorHAnsi"/>
-          <w:color w:val="000000" w:themeColor="text1"/>
-          <w:sz w:val="20"/>
-          <w:szCs w:val="20"/>
-          <w:shd w:val="clear" w:color="auto" w:fill="FFFFFF"/>
-        </w:rPr>
-        <w:t>, I., Brubaker, L.B. and Hu, F.S., 2013. Recent burning of boreal forests exceeds fire regime limits of the past 10,000 years. Proceedings of the National Academy of Sciences, 110(32), pp.13055-13060.</w:t>
+        <w:t>Kelly, R., Chipman, M.L., Higuera, P.E., Stefanova, I., Brubaker, L.B. and Hu, F.S., 2013. Recent burning of boreal forests exceeds fire regime limits of the past 10,000 years. Proceedings of the National Academy of Sciences, 110(32), pp.13055-13060.</w:t>
       </w:r>
     </w:p>
     <w:p>
@@ -3413,51 +3208,7 @@
           <w:szCs w:val="20"/>
           <w:shd w:val="clear" w:color="auto" w:fill="FFFFFF"/>
         </w:rPr>
-        <w:t xml:space="preserve">Koo, E., Linn, R.R., </w:t>
-      </w:r>
-      <w:proofErr w:type="spellStart"/>
-      <w:r>
-        <w:rPr>
-          <w:rFonts w:cstheme="minorHAnsi"/>
-          <w:color w:val="000000" w:themeColor="text1"/>
-          <w:sz w:val="20"/>
-          <w:szCs w:val="20"/>
-          <w:shd w:val="clear" w:color="auto" w:fill="FFFFFF"/>
-        </w:rPr>
-        <w:t>Pagni</w:t>
-      </w:r>
-      <w:proofErr w:type="spellEnd"/>
-      <w:r>
-        <w:rPr>
-          <w:rFonts w:cstheme="minorHAnsi"/>
-          <w:color w:val="000000" w:themeColor="text1"/>
-          <w:sz w:val="20"/>
-          <w:szCs w:val="20"/>
-          <w:shd w:val="clear" w:color="auto" w:fill="FFFFFF"/>
-        </w:rPr>
-        <w:t xml:space="preserve">, P.J. and </w:t>
-      </w:r>
-      <w:proofErr w:type="spellStart"/>
-      <w:r>
-        <w:rPr>
-          <w:rFonts w:cstheme="minorHAnsi"/>
-          <w:color w:val="000000" w:themeColor="text1"/>
-          <w:sz w:val="20"/>
-          <w:szCs w:val="20"/>
-          <w:shd w:val="clear" w:color="auto" w:fill="FFFFFF"/>
-        </w:rPr>
-        <w:t>Edminster</w:t>
-      </w:r>
-      <w:proofErr w:type="spellEnd"/>
-      <w:r>
-        <w:rPr>
-          <w:rFonts w:cstheme="minorHAnsi"/>
-          <w:color w:val="000000" w:themeColor="text1"/>
-          <w:sz w:val="20"/>
-          <w:szCs w:val="20"/>
-          <w:shd w:val="clear" w:color="auto" w:fill="FFFFFF"/>
-        </w:rPr>
-        <w:t>, C.B., 2012. Modelling firebrand transport in wildfires using HIGRAD/FIRETEC. </w:t>
+        <w:t>Koo, E., Linn, R.R., Pagni, P.J. and Edminster, C.B., 2012. Modelling firebrand transport in wildfires using HIGRAD/FIRETEC. </w:t>
       </w:r>
       <w:r>
         <w:rPr>
@@ -3524,29 +3275,7 @@
           <w:szCs w:val="20"/>
           <w:shd w:val="clear" w:color="auto" w:fill="FFFFFF"/>
         </w:rPr>
-        <w:t xml:space="preserve">Schimmel, J. and </w:t>
-      </w:r>
-      <w:proofErr w:type="spellStart"/>
-      <w:r>
-        <w:rPr>
-          <w:rFonts w:cstheme="minorHAnsi"/>
-          <w:color w:val="000000" w:themeColor="text1"/>
-          <w:sz w:val="20"/>
-          <w:szCs w:val="20"/>
-          <w:shd w:val="clear" w:color="auto" w:fill="FFFFFF"/>
-        </w:rPr>
-        <w:t>Granström</w:t>
-      </w:r>
-      <w:proofErr w:type="spellEnd"/>
-      <w:r>
-        <w:rPr>
-          <w:rFonts w:cstheme="minorHAnsi"/>
-          <w:color w:val="000000" w:themeColor="text1"/>
-          <w:sz w:val="20"/>
-          <w:szCs w:val="20"/>
-          <w:shd w:val="clear" w:color="auto" w:fill="FFFFFF"/>
-        </w:rPr>
-        <w:t>, A., 1997. Fuel succession and fire behavior in the Swedish boreal forest. </w:t>
+        <w:t>Schimmel, J. and Granström, A., 1997. Fuel succession and fire behavior in the Swedish boreal forest. </w:t>
       </w:r>
       <w:r>
         <w:rPr>
@@ -3680,29 +3409,7 @@
           <w:szCs w:val="20"/>
           <w:shd w:val="clear" w:color="auto" w:fill="FFFFFF"/>
         </w:rPr>
-        <w:t xml:space="preserve">Todd, S.K. and </w:t>
-      </w:r>
-      <w:proofErr w:type="spellStart"/>
-      <w:r>
-        <w:rPr>
-          <w:rFonts w:cstheme="minorHAnsi"/>
-          <w:color w:val="000000" w:themeColor="text1"/>
-          <w:sz w:val="20"/>
-          <w:szCs w:val="20"/>
-          <w:shd w:val="clear" w:color="auto" w:fill="FFFFFF"/>
-        </w:rPr>
-        <w:t>Jewkes</w:t>
-      </w:r>
-      <w:proofErr w:type="spellEnd"/>
-      <w:r>
-        <w:rPr>
-          <w:rFonts w:cstheme="minorHAnsi"/>
-          <w:color w:val="000000" w:themeColor="text1"/>
-          <w:sz w:val="20"/>
-          <w:szCs w:val="20"/>
-          <w:shd w:val="clear" w:color="auto" w:fill="FFFFFF"/>
-        </w:rPr>
-        <w:t>, H.A., 2006. Wildland fire in Alaska: a history of organized fire suppression and management in the last frontier.</w:t>
+        <w:t>Todd, S.K. and Jewkes, H.A., 2006. Wildland fire in Alaska: a history of organized fire suppression and management in the last frontier.</w:t>
       </w:r>
     </w:p>
     <w:p>
@@ -3723,27 +3430,8 @@
           <w:sz w:val="20"/>
           <w:szCs w:val="20"/>
         </w:rPr>
-        <w:t xml:space="preserve">Whitlock, C., Higuera, P.E., McWethy, D.B. and </w:t>
-      </w:r>
-      <w:proofErr w:type="spellStart"/>
-      <w:r>
-        <w:rPr>
-          <w:rFonts w:cstheme="minorHAnsi"/>
-          <w:color w:val="000000" w:themeColor="text1"/>
-          <w:sz w:val="20"/>
-          <w:szCs w:val="20"/>
-        </w:rPr>
-        <w:t>Briles</w:t>
-      </w:r>
-      <w:proofErr w:type="spellEnd"/>
-      <w:r>
-        <w:rPr>
-          <w:rFonts w:cstheme="minorHAnsi"/>
-          <w:color w:val="000000" w:themeColor="text1"/>
-          <w:sz w:val="20"/>
-          <w:szCs w:val="20"/>
-        </w:rPr>
-        <w:t>, C.E., 2010. Paleoecological perspectives on fire ecology: revisiting the fire-regime concept. </w:t>
+        <w:lastRenderedPageBreak/>
+        <w:t>Whitlock, C., Higuera, P.E., McWethy, D.B. and Briles, C.E., 2010. Paleoecological perspectives on fire ecology: revisiting the fire-regime concept. </w:t>
       </w:r>
       <w:r>
         <w:rPr>
@@ -3842,7 +3530,7 @@
         </w:rPr>
         <w:t xml:space="preserve">Figure X. Differences in fuel moisture between sites and across treatments. </w:t>
       </w:r>
-      <w:commentRangeStart w:id="20"/>
+      <w:commentRangeStart w:id="15"/>
       <w:r>
         <w:rPr>
           <w:rFonts w:cstheme="minorHAnsi"/>
@@ -3851,12 +3539,12 @@
         </w:rPr>
         <w:t xml:space="preserve">Normalized weight loss is measured as the water weight lost after drying (wet weight – dry weight), divided by the initial wet weight in grams. </w:t>
       </w:r>
-      <w:commentRangeEnd w:id="20"/>
+      <w:commentRangeEnd w:id="15"/>
       <w:r>
         <w:rPr>
           <w:rStyle w:val="CommentReference"/>
         </w:rPr>
-        <w:commentReference w:id="20"/>
+        <w:commentReference w:id="15"/>
       </w:r>
     </w:p>
     <w:p>
@@ -3985,7 +3673,7 @@
 
 <file path=word/comments.xml><?xml version="1.0" encoding="utf-8"?>
 <w:comments xmlns:wpc="http://schemas.microsoft.com/office/word/2010/wordprocessingCanvas" xmlns:cx="http://schemas.microsoft.com/office/drawing/2014/chartex" xmlns:cx1="http://schemas.microsoft.com/office/drawing/2015/9/8/chartex" xmlns:cx2="http://schemas.microsoft.com/office/drawing/2015/10/21/chartex" xmlns:cx3="http://schemas.microsoft.com/office/drawing/2016/5/9/chartex" xmlns:cx4="http://schemas.microsoft.com/office/drawing/2016/5/10/chartex" xmlns:cx5="http://schemas.microsoft.com/office/drawing/2016/5/11/chartex" xmlns:cx6="http://schemas.microsoft.com/office/drawing/2016/5/12/chartex" xmlns:cx7="http://schemas.microsoft.com/office/drawing/2016/5/13/chartex" xmlns:cx8="http://schemas.microsoft.com/office/drawing/2016/5/14/chartex" xmlns:mc="http://schemas.openxmlformats.org/markup-compatibility/2006" xmlns:aink="http://schemas.microsoft.com/office/drawing/2016/ink" xmlns:am3d="http://schemas.microsoft.com/office/drawing/2017/model3d" xmlns:o="urn:schemas-microsoft-com:office:office" xmlns:r="http://schemas.openxmlformats.org/officeDocument/2006/relationships" xmlns:m="http://schemas.openxmlformats.org/officeDocument/2006/math" xmlns:v="urn:schemas-microsoft-com:vml" xmlns:wp14="http://schemas.microsoft.com/office/word/2010/wordprocessingDrawing" xmlns:wp="http://schemas.openxmlformats.org/drawingml/2006/wordprocessingDrawing" xmlns:w10="urn:schemas-microsoft-com:office:word" xmlns:w="http://schemas.openxmlformats.org/wordprocessingml/2006/main" xmlns:w14="http://schemas.microsoft.com/office/word/2010/wordml" xmlns:w15="http://schemas.microsoft.com/office/word/2012/wordml" xmlns:w16cex="http://schemas.microsoft.com/office/word/2018/wordml/cex" xmlns:w16cid="http://schemas.microsoft.com/office/word/2016/wordml/cid" xmlns:w16="http://schemas.microsoft.com/office/word/2018/wordml" xmlns:w16se="http://schemas.microsoft.com/office/word/2015/wordml/symex" xmlns:wpg="http://schemas.microsoft.com/office/word/2010/wordprocessingGroup" xmlns:wpi="http://schemas.microsoft.com/office/word/2010/wordprocessingInk" xmlns:wne="http://schemas.microsoft.com/office/word/2006/wordml" xmlns:wps="http://schemas.microsoft.com/office/word/2010/wordprocessingShape" mc:Ignorable="w14 w15 w16se w16cid w16 w16cex wp14">
-  <w:comment w:id="0" w:author="Brian Buma" w:date="2021-04-01T12:52:00Z" w:initials="BB">
+  <w:comment w:id="1" w:author="Brian Buma" w:date="2021-04-01T12:54:00Z" w:initials="BB">
     <w:p>
       <w:pPr>
         <w:pStyle w:val="CommentText"/>
@@ -3997,11 +3685,19 @@
         <w:annotationRef/>
       </w:r>
       <w:r>
-        <w:t>More like examine the limits or examine fuel type trends…  not sure exactly, but this doesn’t read quite right.</w:t>
+        <w:t xml:space="preserve">I believe it’s still </w:t>
+      </w:r>
+      <w:proofErr w:type="gramStart"/>
+      <w:r>
+        <w:t>true, but</w:t>
+      </w:r>
+      <w:proofErr w:type="gramEnd"/>
+      <w:r>
+        <w:t xml:space="preserve"> should cite something more recent.  The AK state gov’t tracks totals.</w:t>
       </w:r>
     </w:p>
   </w:comment>
-  <w:comment w:id="2" w:author="Hayes, Katherine" w:date="2021-03-29T12:50:00Z" w:initials="HK">
+  <w:comment w:id="6" w:author="Hayes, Katherine" w:date="2021-06-07T08:31:00Z" w:initials="HK">
     <w:p>
       <w:pPr>
         <w:pStyle w:val="CommentText"/>
@@ -4013,11 +3709,11 @@
         <w:annotationRef/>
       </w:r>
       <w:r>
-        <w:t>Need to go back and check why they say this</w:t>
+        <w:t>Update with new measurements</w:t>
       </w:r>
     </w:p>
   </w:comment>
-  <w:comment w:id="3" w:author="Brian Buma" w:date="2021-04-01T12:54:00Z" w:initials="BB">
+  <w:comment w:id="7" w:author="Hayes, Katherine" w:date="2021-03-09T08:49:00Z" w:initials="HK">
     <w:p>
       <w:pPr>
         <w:pStyle w:val="CommentText"/>
@@ -4029,19 +3725,19 @@
         <w:annotationRef/>
       </w:r>
       <w:r>
-        <w:t xml:space="preserve">I believe it’s still </w:t>
+        <w:t xml:space="preserve">Hawley uses 10 hr, 100-1000 hr, pine litter, wiregrass/bunchgrass, other graminoids, shrubs, volatile shrubs, forbs, </w:t>
       </w:r>
       <w:proofErr w:type="gramStart"/>
       <w:r>
-        <w:t>true, but</w:t>
+        <w:t>pine cones</w:t>
       </w:r>
       <w:proofErr w:type="gramEnd"/>
       <w:r>
-        <w:t xml:space="preserve"> should cite something more recent.  The AK state gov’t tracks totals.</w:t>
+        <w:t>, deciduous oak litter, evergreen oak litter, longleaf pine litter</w:t>
       </w:r>
     </w:p>
   </w:comment>
-  <w:comment w:id="4" w:author="Hayes, Katherine" w:date="2021-03-29T12:53:00Z" w:initials="HK">
+  <w:comment w:id="8" w:author="Hayes, Katherine" w:date="2021-03-09T08:51:00Z" w:initials="HK">
     <w:p>
       <w:pPr>
         <w:pStyle w:val="CommentText"/>
@@ -4053,11 +3749,11 @@
         <w:annotationRef/>
       </w:r>
       <w:r>
-        <w:t>Slightly snarky wording</w:t>
+        <w:t>I’ve been looking at the fuel model guides for AK vegetation - Thinking we’d use 10/100/100 hr, forbs, shrubs, graminoids, feathermoss, maybe duff/SOL height?</w:t>
       </w:r>
     </w:p>
   </w:comment>
-  <w:comment w:id="7" w:author="Brian Buma" w:date="2021-04-01T12:54:00Z" w:initials="BB">
+  <w:comment w:id="9" w:author="Hayes, Katherine" w:date="2021-03-09T09:04:00Z" w:initials="HK">
     <w:p>
       <w:pPr>
         <w:pStyle w:val="CommentText"/>
@@ -4069,7 +3765,7 @@
         <w:annotationRef/>
       </w:r>
       <w:r>
-        <w:t>Flammability not same as fuel loading, though obviously related. Word choice.</w:t>
+        <w:t>Definitely want to talk to chad about this, and maybe someone like Randi too</w:t>
       </w:r>
     </w:p>
   </w:comment>
@@ -4085,11 +3781,14 @@
         <w:annotationRef/>
       </w:r>
       <w:r>
-        <w:t>And mass?</w:t>
+        <w:t>Yeah, those seem reasonable.  Duff would be important to capture, but we may have that already</w:t>
+      </w:r>
+      <w:r>
+        <w:t>.  Randi would be a good person to talk to about other categories/combining categories, yes.</w:t>
       </w:r>
     </w:p>
   </w:comment>
-  <w:comment w:id="11" w:author="Hayes, Katherine" w:date="2021-03-09T08:49:00Z" w:initials="HK">
+  <w:comment w:id="11" w:author="Hayes, Katherine" w:date="2021-03-29T12:59:00Z" w:initials="HK">
     <w:p>
       <w:pPr>
         <w:pStyle w:val="CommentText"/>
@@ -4101,35 +3800,19 @@
         <w:annotationRef/>
       </w:r>
       <w:r>
-        <w:t xml:space="preserve">Hawley uses 10 </w:t>
-      </w:r>
-      <w:proofErr w:type="spellStart"/>
-      <w:r>
-        <w:t>hr</w:t>
-      </w:r>
-      <w:proofErr w:type="spellEnd"/>
-      <w:r>
-        <w:t xml:space="preserve">, 100-1000 </w:t>
-      </w:r>
-      <w:proofErr w:type="spellStart"/>
-      <w:r>
-        <w:t>hr</w:t>
-      </w:r>
-      <w:proofErr w:type="spellEnd"/>
-      <w:r>
-        <w:t xml:space="preserve">, pine litter, wiregrass/bunchgrass, other graminoids, shrubs, volatile shrubs, forbs, </w:t>
+        <w:t xml:space="preserve">Question to </w:t>
       </w:r>
       <w:proofErr w:type="gramStart"/>
       <w:r>
-        <w:t>pine cones</w:t>
+        <w:t>resolve:</w:t>
       </w:r>
       <w:proofErr w:type="gramEnd"/>
       <w:r>
-        <w:t>, deciduous oak litter, evergreen oak litter, longleaf pine litter</w:t>
+        <w:t xml:space="preserve"> right now I’m plotting against year from first fire, since year from last fire would be essentially binomial (some 100-year intervals and then a bunch of 15-year ones). I’m not sure if year from first fire (in the sequence of fires) is misleading – worried it makes it seem like we sampled fires with different intervals, not fires that overlapped</w:t>
       </w:r>
     </w:p>
   </w:comment>
-  <w:comment w:id="12" w:author="Hayes, Katherine" w:date="2021-03-09T08:51:00Z" w:initials="HK">
+  <w:comment w:id="12" w:author="Brian Buma" w:date="2021-04-01T13:34:00Z" w:initials="BB">
     <w:p>
       <w:pPr>
         <w:pStyle w:val="CommentText"/>
@@ -4141,19 +3824,11 @@
         <w:annotationRef/>
       </w:r>
       <w:r>
-        <w:t xml:space="preserve">I’ve been looking at the fuel model guides for AK vegetation - Thinking we’d use 10/100/100 </w:t>
-      </w:r>
-      <w:proofErr w:type="spellStart"/>
-      <w:r>
-        <w:t>hr</w:t>
-      </w:r>
-      <w:proofErr w:type="spellEnd"/>
-      <w:r>
-        <w:t>, forbs, shrubs, graminoids, feathermoss, maybe duff/SOL height?</w:t>
+        <w:t>A good point.  What about plotting with differing symbols (in addition to the different colors), one for single burns, one for 2x and one for 3x?</w:t>
       </w:r>
     </w:p>
   </w:comment>
-  <w:comment w:id="13" w:author="Hayes, Katherine" w:date="2021-03-09T09:04:00Z" w:initials="HK">
+  <w:comment w:id="13" w:author="Brian Buma" w:date="2021-04-01T13:35:00Z" w:initials="BB">
     <w:p>
       <w:pPr>
         <w:pStyle w:val="CommentText"/>
@@ -4165,110 +3840,11 @@
         <w:annotationRef/>
       </w:r>
       <w:r>
-        <w:t>Definitely want to talk to chad about this, and maybe someone like Randi too</w:t>
+        <w:t>Suggest a paired graph with SD or some metric of variability (or a mean/variance graph by itself)</w:t>
       </w:r>
     </w:p>
   </w:comment>
-  <w:comment w:id="14" w:author="Brian Buma" w:date="2021-04-01T12:59:00Z" w:initials="BB">
-    <w:p>
-      <w:pPr>
-        <w:pStyle w:val="CommentText"/>
-      </w:pPr>
-      <w:r>
-        <w:rPr>
-          <w:rStyle w:val="CommentReference"/>
-        </w:rPr>
-        <w:annotationRef/>
-      </w:r>
-      <w:r>
-        <w:t>Yeah, those seem reasonable.  Duff would be important to capture, but we may have that already</w:t>
-      </w:r>
-      <w:r>
-        <w:t>.  Randi would be a good person to talk to about other categories/combining categories, yes.</w:t>
-      </w:r>
-    </w:p>
-  </w:comment>
-  <w:comment w:id="15" w:author="Brian Buma" w:date="2021-04-01T13:33:00Z" w:initials="BB">
-    <w:p>
-      <w:pPr>
-        <w:pStyle w:val="CommentText"/>
-      </w:pPr>
-      <w:r>
-        <w:rPr>
-          <w:rStyle w:val="CommentReference"/>
-        </w:rPr>
-        <w:annotationRef/>
-      </w:r>
-      <w:r>
-        <w:t xml:space="preserve">Per my understanding from Chad, it’s all there anyway, so it’s not necessary quite yet since there’s no </w:t>
-      </w:r>
-      <w:proofErr w:type="spellStart"/>
-      <w:r>
-        <w:t>manpultations</w:t>
-      </w:r>
-      <w:proofErr w:type="spellEnd"/>
-      <w:r>
-        <w:t>/ design decisions to make, it’s the final output.</w:t>
-      </w:r>
-    </w:p>
-  </w:comment>
-  <w:comment w:id="16" w:author="Hayes, Katherine" w:date="2021-03-29T12:59:00Z" w:initials="HK">
-    <w:p>
-      <w:pPr>
-        <w:pStyle w:val="CommentText"/>
-      </w:pPr>
-      <w:r>
-        <w:rPr>
-          <w:rStyle w:val="CommentReference"/>
-        </w:rPr>
-        <w:annotationRef/>
-      </w:r>
-      <w:r>
-        <w:t xml:space="preserve">Question to </w:t>
-      </w:r>
-      <w:proofErr w:type="gramStart"/>
-      <w:r>
-        <w:t>resolve:</w:t>
-      </w:r>
-      <w:proofErr w:type="gramEnd"/>
-      <w:r>
-        <w:t xml:space="preserve"> right now I’m plotting against year from first fire, since year from last fire would be essentially binomial (some 100-year intervals and then a bunch of 15-year ones). I’m not sure if year from first fire (in the sequence of fires) is misleading – worried it makes it seem like we sampled fires with different intervals, not fires that overlapped</w:t>
-      </w:r>
-    </w:p>
-  </w:comment>
-  <w:comment w:id="17" w:author="Brian Buma" w:date="2021-04-01T13:34:00Z" w:initials="BB">
-    <w:p>
-      <w:pPr>
-        <w:pStyle w:val="CommentText"/>
-      </w:pPr>
-      <w:r>
-        <w:rPr>
-          <w:rStyle w:val="CommentReference"/>
-        </w:rPr>
-        <w:annotationRef/>
-      </w:r>
-      <w:r>
-        <w:t>A good point.  What about plotting with differing symbols (in addition to the different colors), one for single burns, one for 2x and one for 3x?</w:t>
-      </w:r>
-    </w:p>
-  </w:comment>
-  <w:comment w:id="18" w:author="Brian Buma" w:date="2021-04-01T13:35:00Z" w:initials="BB">
-    <w:p>
-      <w:pPr>
-        <w:pStyle w:val="CommentText"/>
-      </w:pPr>
-      <w:r>
-        <w:rPr>
-          <w:rStyle w:val="CommentReference"/>
-        </w:rPr>
-        <w:annotationRef/>
-      </w:r>
-      <w:r>
-        <w:t>Suggest a paired graph with SD or some metric of variability (or a mean/variance graph by itself)</w:t>
-      </w:r>
-    </w:p>
-  </w:comment>
-  <w:comment w:id="20" w:author="Hayes, Katherine" w:date="2021-03-29T13:06:00Z" w:initials="HK">
+  <w:comment w:id="15" w:author="Hayes, Katherine" w:date="2021-03-29T13:06:00Z" w:initials="HK">
     <w:p>
       <w:pPr>
         <w:pStyle w:val="CommentText"/>
@@ -4302,37 +3878,27 @@
 
 <file path=word/commentsExtended.xml><?xml version="1.0" encoding="utf-8"?>
 <w15:commentsEx xmlns:wpc="http://schemas.microsoft.com/office/word/2010/wordprocessingCanvas" xmlns:cx="http://schemas.microsoft.com/office/drawing/2014/chartex" xmlns:cx1="http://schemas.microsoft.com/office/drawing/2015/9/8/chartex" xmlns:cx2="http://schemas.microsoft.com/office/drawing/2015/10/21/chartex" xmlns:cx3="http://schemas.microsoft.com/office/drawing/2016/5/9/chartex" xmlns:cx4="http://schemas.microsoft.com/office/drawing/2016/5/10/chartex" xmlns:cx5="http://schemas.microsoft.com/office/drawing/2016/5/11/chartex" xmlns:cx6="http://schemas.microsoft.com/office/drawing/2016/5/12/chartex" xmlns:cx7="http://schemas.microsoft.com/office/drawing/2016/5/13/chartex" xmlns:cx8="http://schemas.microsoft.com/office/drawing/2016/5/14/chartex" xmlns:mc="http://schemas.openxmlformats.org/markup-compatibility/2006" xmlns:aink="http://schemas.microsoft.com/office/drawing/2016/ink" xmlns:am3d="http://schemas.microsoft.com/office/drawing/2017/model3d" xmlns:o="urn:schemas-microsoft-com:office:office" xmlns:r="http://schemas.openxmlformats.org/officeDocument/2006/relationships" xmlns:m="http://schemas.openxmlformats.org/officeDocument/2006/math" xmlns:v="urn:schemas-microsoft-com:vml" xmlns:wp14="http://schemas.microsoft.com/office/word/2010/wordprocessingDrawing" xmlns:wp="http://schemas.openxmlformats.org/drawingml/2006/wordprocessingDrawing" xmlns:w10="urn:schemas-microsoft-com:office:word" xmlns:w="http://schemas.openxmlformats.org/wordprocessingml/2006/main" xmlns:w14="http://schemas.microsoft.com/office/word/2010/wordml" xmlns:w15="http://schemas.microsoft.com/office/word/2012/wordml" xmlns:w16cex="http://schemas.microsoft.com/office/word/2018/wordml/cex" xmlns:w16cid="http://schemas.microsoft.com/office/word/2016/wordml/cid" xmlns:w16="http://schemas.microsoft.com/office/word/2018/wordml" xmlns:w16se="http://schemas.microsoft.com/office/word/2015/wordml/symex" xmlns:wpg="http://schemas.microsoft.com/office/word/2010/wordprocessingGroup" xmlns:wpi="http://schemas.microsoft.com/office/word/2010/wordprocessingInk" xmlns:wne="http://schemas.microsoft.com/office/word/2006/wordml" xmlns:wps="http://schemas.microsoft.com/office/word/2010/wordprocessingShape" mc:Ignorable="w14 w15 w16se w16cid w16 w16cex wp14">
-  <w15:commentEx w15:paraId="51465447" w15:done="0"/>
-  <w15:commentEx w15:paraId="5337DA92" w15:done="0"/>
   <w15:commentEx w15:paraId="038E62E1" w15:done="0"/>
-  <w15:commentEx w15:paraId="3CF2E79E" w15:done="0"/>
-  <w15:commentEx w15:paraId="57AD0809" w15:done="0"/>
-  <w15:commentEx w15:paraId="67938544" w15:done="0"/>
+  <w15:commentEx w15:paraId="49608971" w15:done="0"/>
   <w15:commentEx w15:paraId="0F740FBD" w15:done="0"/>
   <w15:commentEx w15:paraId="79B6A548" w15:paraIdParent="0F740FBD" w15:done="0"/>
   <w15:commentEx w15:paraId="1890ADFB" w15:paraIdParent="0F740FBD" w15:done="0"/>
   <w15:commentEx w15:paraId="034F1A64" w15:paraIdParent="0F740FBD" w15:done="0"/>
-  <w15:commentEx w15:paraId="39B696A8" w15:done="1"/>
   <w15:commentEx w15:paraId="3747020B" w15:done="0"/>
   <w15:commentEx w15:paraId="531F91B9" w15:paraIdParent="3747020B" w15:done="0"/>
   <w15:commentEx w15:paraId="03276CD2" w15:done="0"/>
-  <w15:commentEx w15:paraId="7B82EF37" w15:done="0"/>
+  <w15:commentEx w15:paraId="7B82EF37" w15:done="1"/>
 </w15:commentsEx>
 </file>
 
 <file path=word/commentsExtensible.xml><?xml version="1.0" encoding="utf-8"?>
 <w16cex:commentsExtensible xmlns:wpc="http://schemas.microsoft.com/office/word/2010/wordprocessingCanvas" xmlns:cx="http://schemas.microsoft.com/office/drawing/2014/chartex" xmlns:cx1="http://schemas.microsoft.com/office/drawing/2015/9/8/chartex" xmlns:cx2="http://schemas.microsoft.com/office/drawing/2015/10/21/chartex" xmlns:cx3="http://schemas.microsoft.com/office/drawing/2016/5/9/chartex" xmlns:cx4="http://schemas.microsoft.com/office/drawing/2016/5/10/chartex" xmlns:cx5="http://schemas.microsoft.com/office/drawing/2016/5/11/chartex" xmlns:cx6="http://schemas.microsoft.com/office/drawing/2016/5/12/chartex" xmlns:cx7="http://schemas.microsoft.com/office/drawing/2016/5/13/chartex" xmlns:cx8="http://schemas.microsoft.com/office/drawing/2016/5/14/chartex" xmlns:mc="http://schemas.openxmlformats.org/markup-compatibility/2006" xmlns:aink="http://schemas.microsoft.com/office/drawing/2016/ink" xmlns:am3d="http://schemas.microsoft.com/office/drawing/2017/model3d" xmlns:o="urn:schemas-microsoft-com:office:office" xmlns:r="http://schemas.openxmlformats.org/officeDocument/2006/relationships" xmlns:m="http://schemas.openxmlformats.org/officeDocument/2006/math" xmlns:v="urn:schemas-microsoft-com:vml" xmlns:wp14="http://schemas.microsoft.com/office/word/2010/wordprocessingDrawing" xmlns:wp="http://schemas.openxmlformats.org/drawingml/2006/wordprocessingDrawing" xmlns:w10="urn:schemas-microsoft-com:office:word" xmlns:w="http://schemas.openxmlformats.org/wordprocessingml/2006/main" xmlns:w14="http://schemas.microsoft.com/office/word/2010/wordml" xmlns:w15="http://schemas.microsoft.com/office/word/2012/wordml" xmlns:w16cex="http://schemas.microsoft.com/office/word/2018/wordml/cex" xmlns:w16cid="http://schemas.microsoft.com/office/word/2016/wordml/cid" xmlns:w16="http://schemas.microsoft.com/office/word/2018/wordml" xmlns:w16se="http://schemas.microsoft.com/office/word/2015/wordml/symex" xmlns:wpg="http://schemas.microsoft.com/office/word/2010/wordprocessingGroup" xmlns:wpi="http://schemas.microsoft.com/office/word/2010/wordprocessingInk" xmlns:wne="http://schemas.microsoft.com/office/word/2006/wordml" xmlns:wps="http://schemas.microsoft.com/office/word/2010/wordprocessingShape" mc:Ignorable="w14 w15 w16se w16cid w16 w16cex wp14">
-  <w16cex:commentExtensible w16cex:durableId="24104085" w16cex:dateUtc="2021-04-01T18:52:00Z"/>
-  <w16cex:commentExtensible w16cex:durableId="240C4B88" w16cex:dateUtc="2021-03-29T18:50:00Z"/>
   <w16cex:commentExtensible w16cex:durableId="241040E9" w16cex:dateUtc="2021-04-01T18:54:00Z"/>
-  <w16cex:commentExtensible w16cex:durableId="240C4C45" w16cex:dateUtc="2021-03-29T18:53:00Z"/>
-  <w16cex:commentExtensible w16cex:durableId="24104107" w16cex:dateUtc="2021-04-01T18:54:00Z"/>
-  <w16cex:commentExtensible w16cex:durableId="24104239" w16cex:dateUtc="2021-04-01T18:59:00Z"/>
+  <w16cex:commentExtensible w16cex:durableId="246857EC" w16cex:dateUtc="2021-06-07T16:31:00Z"/>
   <w16cex:commentExtensible w16cex:durableId="23F1B529" w16cex:dateUtc="2021-03-09T15:49:00Z"/>
   <w16cex:commentExtensible w16cex:durableId="23F1B594" w16cex:dateUtc="2021-03-09T15:51:00Z"/>
   <w16cex:commentExtensible w16cex:durableId="23F1B88F" w16cex:dateUtc="2021-03-09T16:04:00Z"/>
   <w16cex:commentExtensible w16cex:durableId="24104220" w16cex:dateUtc="2021-04-01T18:59:00Z"/>
-  <w16cex:commentExtensible w16cex:durableId="24104A0D" w16cex:dateUtc="2021-04-01T19:33:00Z"/>
   <w16cex:commentExtensible w16cex:durableId="240C4D99" w16cex:dateUtc="2021-03-29T18:59:00Z"/>
   <w16cex:commentExtensible w16cex:durableId="24104A5A" w16cex:dateUtc="2021-04-01T19:34:00Z"/>
   <w16cex:commentExtensible w16cex:durableId="24104A89" w16cex:dateUtc="2021-04-01T19:35:00Z"/>
@@ -4342,17 +3908,12 @@
 
 <file path=word/commentsIds.xml><?xml version="1.0" encoding="utf-8"?>
 <w16cid:commentsIds xmlns:wpc="http://schemas.microsoft.com/office/word/2010/wordprocessingCanvas" xmlns:cx="http://schemas.microsoft.com/office/drawing/2014/chartex" xmlns:cx1="http://schemas.microsoft.com/office/drawing/2015/9/8/chartex" xmlns:cx2="http://schemas.microsoft.com/office/drawing/2015/10/21/chartex" xmlns:cx3="http://schemas.microsoft.com/office/drawing/2016/5/9/chartex" xmlns:cx4="http://schemas.microsoft.com/office/drawing/2016/5/10/chartex" xmlns:cx5="http://schemas.microsoft.com/office/drawing/2016/5/11/chartex" xmlns:cx6="http://schemas.microsoft.com/office/drawing/2016/5/12/chartex" xmlns:cx7="http://schemas.microsoft.com/office/drawing/2016/5/13/chartex" xmlns:cx8="http://schemas.microsoft.com/office/drawing/2016/5/14/chartex" xmlns:mc="http://schemas.openxmlformats.org/markup-compatibility/2006" xmlns:aink="http://schemas.microsoft.com/office/drawing/2016/ink" xmlns:am3d="http://schemas.microsoft.com/office/drawing/2017/model3d" xmlns:o="urn:schemas-microsoft-com:office:office" xmlns:r="http://schemas.openxmlformats.org/officeDocument/2006/relationships" xmlns:m="http://schemas.openxmlformats.org/officeDocument/2006/math" xmlns:v="urn:schemas-microsoft-com:vml" xmlns:wp14="http://schemas.microsoft.com/office/word/2010/wordprocessingDrawing" xmlns:wp="http://schemas.openxmlformats.org/drawingml/2006/wordprocessingDrawing" xmlns:w10="urn:schemas-microsoft-com:office:word" xmlns:w="http://schemas.openxmlformats.org/wordprocessingml/2006/main" xmlns:w14="http://schemas.microsoft.com/office/word/2010/wordml" xmlns:w15="http://schemas.microsoft.com/office/word/2012/wordml" xmlns:w16cex="http://schemas.microsoft.com/office/word/2018/wordml/cex" xmlns:w16cid="http://schemas.microsoft.com/office/word/2016/wordml/cid" xmlns:w16="http://schemas.microsoft.com/office/word/2018/wordml" xmlns:w16se="http://schemas.microsoft.com/office/word/2015/wordml/symex" xmlns:wpg="http://schemas.microsoft.com/office/word/2010/wordprocessingGroup" xmlns:wpi="http://schemas.microsoft.com/office/word/2010/wordprocessingInk" xmlns:wne="http://schemas.microsoft.com/office/word/2006/wordml" xmlns:wps="http://schemas.microsoft.com/office/word/2010/wordprocessingShape" mc:Ignorable="w14 w15 w16se w16cid w16 w16cex wp14">
-  <w16cid:commentId w16cid:paraId="51465447" w16cid:durableId="24104085"/>
-  <w16cid:commentId w16cid:paraId="5337DA92" w16cid:durableId="240C4B88"/>
   <w16cid:commentId w16cid:paraId="038E62E1" w16cid:durableId="241040E9"/>
-  <w16cid:commentId w16cid:paraId="3CF2E79E" w16cid:durableId="240C4C45"/>
-  <w16cid:commentId w16cid:paraId="57AD0809" w16cid:durableId="24104107"/>
-  <w16cid:commentId w16cid:paraId="67938544" w16cid:durableId="24104239"/>
+  <w16cid:commentId w16cid:paraId="49608971" w16cid:durableId="246857EC"/>
   <w16cid:commentId w16cid:paraId="0F740FBD" w16cid:durableId="23F1B529"/>
   <w16cid:commentId w16cid:paraId="79B6A548" w16cid:durableId="23F1B594"/>
   <w16cid:commentId w16cid:paraId="1890ADFB" w16cid:durableId="23F1B88F"/>
   <w16cid:commentId w16cid:paraId="034F1A64" w16cid:durableId="24104220"/>
-  <w16cid:commentId w16cid:paraId="39B696A8" w16cid:durableId="24104A0D"/>
   <w16cid:commentId w16cid:paraId="3747020B" w16cid:durableId="240C4D99"/>
   <w16cid:commentId w16cid:paraId="531F91B9" w16cid:durableId="24104A5A"/>
   <w16cid:commentId w16cid:paraId="03276CD2" w16cid:durableId="24104A89"/>

</xml_diff>

<commit_message>
updates to fuel draft
</commit_message>
<xml_diff>
--- a/docs/manuscript_draft/fuel_draft.docx
+++ b/docs/manuscript_draft/fuel_draft.docx
@@ -74,7 +74,7 @@
           <w:rFonts w:ascii="Calibri" w:cs="Calibri" w:eastAsia="Calibri" w:hAnsi="Calibri"/>
           <w:rtl w:val="0"/>
         </w:rPr>
-        <w:t xml:space="preserve">Introduction </w:t>
+        <w:t xml:space="preserve">Introduction</w:t>
       </w:r>
     </w:p>
     <w:p>
@@ -231,10 +231,16 @@
       <w:bookmarkEnd w:id="1"/>
       <w:r>
         <w:rPr>
+          <w:rtl w:val="0"/>
+        </w:rPr>
+        <w:t xml:space="preserve">Research on interactions between fires in other systems suggests that legacy effects of previous fires interact strongly with subsequent fires to shape future forest composition and structure (lots, but Harris eat al. 2020, other compound disturbance papers). Specifically, previous fires alter the distribution and abundance of fuels (particularly CWD) within a stand, which through subsequent effects on soil, litter cover and shade may alter post-fire seedling establishment and survival (Harris et al. 2020).</w:t>
+      </w:r>
+      <w:r>
+        <w:rPr>
           <w:color w:val="ff0000"/>
           <w:rtl w:val="0"/>
         </w:rPr>
-        <w:t xml:space="preserve">  [lit review of modern landscape-scale flammability/cover type analyses]</w:t>
+        <w:t xml:space="preserve"> [right now does not tie in well with negative feedback framing, but feels important - either tie in better or move to discussion]</w:t>
       </w:r>
     </w:p>
     <w:p>
@@ -283,7 +289,7 @@
         <w:rPr>
           <w:rtl w:val="0"/>
         </w:rPr>
-        <w:t xml:space="preserve">This study has two objectives: 1) evaluate how the fuel-scape (fuel composition, density, and distribution) changes with increasing short-interval reburns while considering differences between upland and lowland contexts and 2) compare modeled fire rate of spread and biomass consumed to ground metrics collected in (1). </w:t>
+        <w:t xml:space="preserve">This study has two objectives: 1) evaluate how the fuel-scape (fuel composition, density, and distribution) changes with increasing short-interval reburns while considering differences between upland and lowland contexts and 2) compare modeled fire rate of spread and biomass consumed to ground metrics collected in (1). To that effect, we ask 3 specific research questions: 1) how does the abundance of CWD change with continued reburning? 2) how does the connectivity of fuels change with continued reburning? 3) do the trends in fuel patterns identified in 1 and 2 lead to differing trends in modeled fire rate spread?</w:t>
       </w:r>
     </w:p>
     <w:p>
@@ -347,17 +353,14 @@
     </w:p>
     <w:p>
       <w:pPr>
-        <w:pStyle w:val="Heading3"/>
-        <w:spacing w:line="360" w:lineRule="auto"/>
-        <w:rPr>
-          <w:rFonts w:ascii="Calibri" w:cs="Calibri" w:eastAsia="Calibri" w:hAnsi="Calibri"/>
-        </w:rPr>
+        <w:pStyle w:val="Heading2"/>
+        <w:spacing w:line="360" w:lineRule="auto"/>
+        <w:rPr/>
       </w:pPr>
       <w:bookmarkStart w:colFirst="0" w:colLast="0" w:name="_heading=h.1fob9te" w:id="2"/>
       <w:bookmarkEnd w:id="2"/>
       <w:r>
         <w:rPr>
-          <w:rFonts w:ascii="Calibri" w:cs="Calibri" w:eastAsia="Calibri" w:hAnsi="Calibri"/>
           <w:rtl w:val="0"/>
         </w:rPr>
         <w:t xml:space="preserve">Methods</w:t>
@@ -365,15 +368,17 @@
     </w:p>
     <w:p>
       <w:pPr>
-        <w:pStyle w:val="Heading4"/>
+        <w:pStyle w:val="Heading3"/>
         <w:spacing w:line="360" w:lineRule="auto"/>
         <w:rPr/>
       </w:pPr>
-      <w:r>
-        <w:rPr>
-          <w:rtl w:val="0"/>
-        </w:rPr>
-        <w:t xml:space="preserve">Study Design</w:t>
+      <w:bookmarkStart w:colFirst="0" w:colLast="0" w:name="_heading=h.ytacy9q4d9bn" w:id="3"/>
+      <w:bookmarkEnd w:id="3"/>
+      <w:r>
+        <w:rPr>
+          <w:rtl w:val="0"/>
+        </w:rPr>
+        <w:t xml:space="preserve">Study Area</w:t>
       </w:r>
     </w:p>
     <w:p>
@@ -401,10 +406,12 @@
     </w:p>
     <w:p>
       <w:pPr>
-        <w:pStyle w:val="Heading4"/>
+        <w:pStyle w:val="Heading3"/>
         <w:spacing w:line="360" w:lineRule="auto"/>
         <w:rPr/>
       </w:pPr>
+      <w:bookmarkStart w:colFirst="0" w:colLast="0" w:name="_heading=h.qso6pelaa3zp" w:id="4"/>
+      <w:bookmarkEnd w:id="4"/>
       <w:r>
         <w:rPr>
           <w:rtl w:val="0"/>
@@ -699,10 +706,12 @@
     </w:p>
     <w:p>
       <w:pPr>
-        <w:pStyle w:val="Heading4"/>
+        <w:pStyle w:val="Heading3"/>
         <w:spacing w:line="360" w:lineRule="auto"/>
         <w:rPr/>
       </w:pPr>
+      <w:bookmarkStart w:colFirst="0" w:colLast="0" w:name="_heading=h.lvbk36hgcrdm" w:id="5"/>
+      <w:bookmarkEnd w:id="5"/>
       <w:r>
         <w:rPr>
           <w:rtl w:val="0"/>
@@ -767,59 +776,57 @@
     </w:p>
     <w:p>
       <w:pPr>
+        <w:pStyle w:val="Heading3"/>
+        <w:spacing w:line="360" w:lineRule="auto"/>
+        <w:rPr/>
+      </w:pPr>
+      <w:bookmarkStart w:colFirst="0" w:colLast="0" w:name="_heading=h.1ky2guarpywx" w:id="6"/>
+      <w:bookmarkEnd w:id="6"/>
+      <w:r>
+        <w:rPr>
+          <w:rtl w:val="0"/>
+        </w:rPr>
+        <w:t xml:space="preserve">Data Analysis</w:t>
+      </w:r>
+    </w:p>
+    <w:p>
+      <w:pPr>
+        <w:spacing w:line="360" w:lineRule="auto"/>
+        <w:rPr>
+          <w:color w:val="000000"/>
+        </w:rPr>
+      </w:pPr>
+      <w:r>
+        <w:rPr>
+          <w:color w:val="000000"/>
+          <w:rtl w:val="0"/>
+        </w:rPr>
+        <w:t xml:space="preserve">We calculated and compared effect sizes of slope, aspect, and fire intervals on structural heterogeneity via generalized mixed modeling and boosted regression trees. … </w:t>
+      </w:r>
+    </w:p>
+    <w:p>
+      <w:pPr>
         <w:spacing w:line="360" w:lineRule="auto"/>
         <w:rPr>
           <w:b w:val="1"/>
-          <w:color w:val="000000"/>
-        </w:rPr>
-      </w:pPr>
-      <w:r>
-        <w:rPr>
-          <w:b w:val="1"/>
-          <w:color w:val="000000"/>
-          <w:rtl w:val="0"/>
-        </w:rPr>
-        <w:t xml:space="preserve">Data Analysis</w:t>
-      </w:r>
-    </w:p>
-    <w:p>
-      <w:pPr>
-        <w:spacing w:line="360" w:lineRule="auto"/>
-        <w:rPr>
-          <w:color w:val="000000"/>
-        </w:rPr>
-      </w:pPr>
-      <w:r>
-        <w:rPr>
-          <w:color w:val="000000"/>
-          <w:rtl w:val="0"/>
-        </w:rPr>
-        <w:t xml:space="preserve">We calculated and compared effect sizes of slope, aspect, and fire intervals on structural heterogeneity via generalized mixed modeling and boosted regression trees. … </w:t>
-      </w:r>
-    </w:p>
-    <w:p>
-      <w:pPr>
-        <w:spacing w:line="360" w:lineRule="auto"/>
-        <w:rPr>
-          <w:b w:val="1"/>
-        </w:rPr>
-      </w:pPr>
-      <w:r>
-        <w:rPr>
-          <w:rtl w:val="0"/>
-        </w:rPr>
-      </w:r>
-    </w:p>
-    <w:p>
-      <w:pPr>
-        <w:spacing w:line="360" w:lineRule="auto"/>
-        <w:rPr>
-          <w:b w:val="1"/>
-        </w:rPr>
-      </w:pPr>
-      <w:r>
-        <w:rPr>
-          <w:b w:val="1"/>
+        </w:rPr>
+      </w:pPr>
+      <w:r>
+        <w:rPr>
+          <w:rtl w:val="0"/>
+        </w:rPr>
+      </w:r>
+    </w:p>
+    <w:p>
+      <w:pPr>
+        <w:pStyle w:val="Heading2"/>
+        <w:spacing w:line="360" w:lineRule="auto"/>
+        <w:rPr/>
+      </w:pPr>
+      <w:bookmarkStart w:colFirst="0" w:colLast="0" w:name="_heading=h.6alijpchz6fi" w:id="7"/>
+      <w:bookmarkEnd w:id="7"/>
+      <w:r>
+        <w:rPr>
           <w:rtl w:val="0"/>
         </w:rPr>
         <w:t xml:space="preserve">Results </w:t>
@@ -827,14 +834,29 @@
     </w:p>
     <w:p>
       <w:pPr>
+        <w:pStyle w:val="Heading3"/>
         <w:spacing w:line="360" w:lineRule="auto"/>
         <w:rPr/>
       </w:pPr>
-      <w:r>
-        <w:rPr>
-          <w:rtl w:val="0"/>
-        </w:rPr>
-        <w:t xml:space="preserve">Fuel abundance as reflected by coarse-woody debris counts differed across reburn history, site and size class (Fig. X). </w:t>
+      <w:bookmarkStart w:colFirst="0" w:colLast="0" w:name="_heading=h.kauadt4jv3dr" w:id="8"/>
+      <w:bookmarkEnd w:id="8"/>
+      <w:r>
+        <w:rPr>
+          <w:rtl w:val="0"/>
+        </w:rPr>
+        <w:t xml:space="preserve">Fuel abundance</w:t>
+      </w:r>
+    </w:p>
+    <w:p>
+      <w:pPr>
+        <w:spacing w:line="360" w:lineRule="auto"/>
+        <w:rPr/>
+      </w:pPr>
+      <w:r>
+        <w:rPr>
+          <w:rtl w:val="0"/>
+        </w:rPr>
+        <w:t xml:space="preserve">CWD differed across reburn history, site and size class (Fig. X). Fine fuels (1 and 10 hour fuels) were most abundant in once- and twice-burned plots in both the upland and lowland site, and decreased by a factor of X in thrice-burned plots, declining more in up vs low (?? - check which one / add factor).</w:t>
       </w:r>
     </w:p>
     <w:p>
@@ -909,12 +931,12 @@
           <wp:inline distB="0" distT="0" distL="0" distR="0">
             <wp:extent cx="5943600" cy="3278505"/>
             <wp:effectExtent b="0" l="0" r="0" t="0"/>
-            <wp:docPr descr="Chart, scatter chart&#10;&#10;Description automatically generated" id="8" name="image1.png"/>
+            <wp:docPr descr="Chart, scatter chart&#10;&#10;Description automatically generated" id="8" name="image3.png"/>
             <a:graphic>
               <a:graphicData uri="http://schemas.openxmlformats.org/drawingml/2006/picture">
                 <pic:pic>
                   <pic:nvPicPr>
-                    <pic:cNvPr descr="Chart, scatter chart&#10;&#10;Description automatically generated" id="0" name="image1.png"/>
+                    <pic:cNvPr descr="Chart, scatter chart&#10;&#10;Description automatically generated" id="0" name="image3.png"/>
                     <pic:cNvPicPr preferRelativeResize="0"/>
                   </pic:nvPicPr>
                   <pic:blipFill>
@@ -953,6 +975,33 @@
         <w:rPr>
           <w:rtl w:val="0"/>
         </w:rPr>
+      </w:r>
+    </w:p>
+    <w:p>
+      <w:pPr>
+        <w:pStyle w:val="Heading3"/>
+        <w:spacing w:line="360" w:lineRule="auto"/>
+        <w:rPr/>
+      </w:pPr>
+      <w:bookmarkStart w:colFirst="0" w:colLast="0" w:name="_heading=h.9txb2ord534j" w:id="9"/>
+      <w:bookmarkEnd w:id="9"/>
+      <w:r>
+        <w:rPr>
+          <w:rtl w:val="0"/>
+        </w:rPr>
+        <w:t xml:space="preserve">Fuel connectivity </w:t>
+      </w:r>
+    </w:p>
+    <w:p>
+      <w:pPr>
+        <w:spacing w:line="360" w:lineRule="auto"/>
+        <w:rPr/>
+      </w:pPr>
+      <w:r>
+        <w:rPr>
+          <w:rtl w:val="0"/>
+        </w:rPr>
+        <w:t xml:space="preserve">[describe fuel connectivity trends]</w:t>
       </w:r>
     </w:p>
     <w:p>
@@ -1071,6 +1120,21 @@
     </w:p>
     <w:p>
       <w:pPr>
+        <w:pStyle w:val="Heading2"/>
+        <w:spacing w:line="360" w:lineRule="auto"/>
+        <w:rPr/>
+      </w:pPr>
+      <w:bookmarkStart w:colFirst="0" w:colLast="0" w:name="_heading=h.cvp1z2fqe0zg" w:id="10"/>
+      <w:bookmarkEnd w:id="10"/>
+      <w:r>
+        <w:rPr>
+          <w:rtl w:val="0"/>
+        </w:rPr>
+        <w:t xml:space="preserve">Discussion</w:t>
+      </w:r>
+    </w:p>
+    <w:p>
+      <w:pPr>
         <w:spacing w:line="360" w:lineRule="auto"/>
         <w:rPr>
           <w:b w:val="1"/>
@@ -1078,54 +1142,39 @@
       </w:pPr>
       <w:r>
         <w:rPr>
+          <w:rtl w:val="0"/>
+        </w:rPr>
+        <w:t xml:space="preserve">The presence of less-flammable deciduous species has been invoked as a landscape management solution to boreal warming, based on paleoecological evidence of declining fire activity found alongside increases in birch pollen presence (Kelly et al. 2013, Brubaker et al. 2009). </w:t>
+      </w:r>
+      <w:r>
+        <w:rPr>
+          <w:rtl w:val="0"/>
+        </w:rPr>
+      </w:r>
+    </w:p>
+    <w:p>
+      <w:pPr>
+        <w:spacing w:line="360" w:lineRule="auto"/>
+        <w:rPr>
           <w:b w:val="1"/>
-          <w:rtl w:val="0"/>
-        </w:rPr>
-        <w:t xml:space="preserve">Discussion</w:t>
-      </w:r>
-    </w:p>
-    <w:p>
-      <w:pPr>
-        <w:spacing w:line="360" w:lineRule="auto"/>
-        <w:rPr>
-          <w:b w:val="1"/>
-        </w:rPr>
-      </w:pPr>
-      <w:r>
-        <w:rPr>
-          <w:rtl w:val="0"/>
-        </w:rPr>
-        <w:t xml:space="preserve">The presence of less-flammable deciduous species has been invoked as a landscape management solution to boreal warming, based on paleoecological evidence of declining fire activity found alongside increases in birch pollen presence (Kelly et al. 2013, Brubaker et al. 2009). </w:t>
-      </w:r>
-      <w:r>
-        <w:rPr>
-          <w:rtl w:val="0"/>
-        </w:rPr>
-      </w:r>
-    </w:p>
-    <w:p>
-      <w:pPr>
-        <w:spacing w:line="360" w:lineRule="auto"/>
-        <w:rPr>
-          <w:b w:val="1"/>
-        </w:rPr>
-      </w:pPr>
-      <w:r>
-        <w:rPr>
-          <w:rtl w:val="0"/>
-        </w:rPr>
-      </w:r>
-    </w:p>
-    <w:p>
-      <w:pPr>
-        <w:spacing w:line="360" w:lineRule="auto"/>
-        <w:rPr>
-          <w:b w:val="1"/>
-        </w:rPr>
-      </w:pPr>
-      <w:r>
-        <w:rPr>
-          <w:b w:val="1"/>
+        </w:rPr>
+      </w:pPr>
+      <w:r>
+        <w:rPr>
+          <w:rtl w:val="0"/>
+        </w:rPr>
+      </w:r>
+    </w:p>
+    <w:p>
+      <w:pPr>
+        <w:pStyle w:val="Heading2"/>
+        <w:spacing w:line="360" w:lineRule="auto"/>
+        <w:rPr/>
+      </w:pPr>
+      <w:bookmarkStart w:colFirst="0" w:colLast="0" w:name="_heading=h.8nw2kotdx536" w:id="11"/>
+      <w:bookmarkEnd w:id="11"/>
+      <w:r>
+        <w:rPr>
           <w:rtl w:val="0"/>
         </w:rPr>
         <w:t xml:space="preserve">Acknowledgements</w:t>
@@ -1151,8 +1200,8 @@
           <w:rFonts w:ascii="Calibri" w:cs="Calibri" w:eastAsia="Calibri" w:hAnsi="Calibri"/>
         </w:rPr>
       </w:pPr>
-      <w:bookmarkStart w:colFirst="0" w:colLast="0" w:name="_heading=h.3znysh7" w:id="3"/>
-      <w:bookmarkEnd w:id="3"/>
+      <w:bookmarkStart w:colFirst="0" w:colLast="0" w:name="_heading=h.3znysh7" w:id="12"/>
+      <w:bookmarkEnd w:id="12"/>
       <w:r>
         <w:rPr>
           <w:rFonts w:ascii="Calibri" w:cs="Calibri" w:eastAsia="Calibri" w:hAnsi="Calibri"/>
@@ -2176,12 +2225,12 @@
           <wp:inline distB="0" distT="0" distL="0" distR="0">
             <wp:extent cx="4008376" cy="3320613"/>
             <wp:effectExtent b="0" l="0" r="0" t="0"/>
-            <wp:docPr descr="Chart, box and whisker chart&#10;&#10;Description automatically generated" id="9" name="image2.png"/>
+            <wp:docPr descr="Chart, box and whisker chart&#10;&#10;Description automatically generated" id="9" name="image1.png"/>
             <a:graphic>
               <a:graphicData uri="http://schemas.openxmlformats.org/drawingml/2006/picture">
                 <pic:pic>
                   <pic:nvPicPr>
-                    <pic:cNvPr descr="Chart, box and whisker chart&#10;&#10;Description automatically generated" id="0" name="image2.png"/>
+                    <pic:cNvPr descr="Chart, box and whisker chart&#10;&#10;Description automatically generated" id="0" name="image1.png"/>
                     <pic:cNvPicPr preferRelativeResize="0"/>
                   </pic:nvPicPr>
                   <pic:blipFill>
@@ -2215,12 +2264,12 @@
           <wp:inline distB="0" distT="0" distL="0" distR="0">
             <wp:extent cx="7084946" cy="1816653"/>
             <wp:effectExtent b="0" l="0" r="0" t="0"/>
-            <wp:docPr descr="Chart, scatter chart&#10;&#10;Description automatically generated" id="11" name="image3.png"/>
+            <wp:docPr descr="Chart, scatter chart&#10;&#10;Description automatically generated" id="11" name="image2.png"/>
             <a:graphic>
               <a:graphicData uri="http://schemas.openxmlformats.org/drawingml/2006/picture">
                 <pic:pic>
                   <pic:nvPicPr>
-                    <pic:cNvPr descr="Chart, scatter chart&#10;&#10;Description automatically generated" id="0" name="image3.png"/>
+                    <pic:cNvPr descr="Chart, scatter chart&#10;&#10;Description automatically generated" id="0" name="image2.png"/>
                     <pic:cNvPicPr preferRelativeResize="0"/>
                   </pic:nvPicPr>
                   <pic:blipFill>
@@ -2902,17 +2951,17 @@
 
 <file path=word/commentsExtended.xml><?xml version="1.0" encoding="utf-8"?>
 <w15:commentsEx xmlns:mc="http://schemas.openxmlformats.org/markup-compatibility/2006" xmlns:o="urn:schemas-microsoft-com:office:office" xmlns:r="http://schemas.openxmlformats.org/officeDocument/2006/relationships" xmlns:m="http://schemas.openxmlformats.org/officeDocument/2006/math" xmlns:v="urn:schemas-microsoft-com:vml" xmlns:wp="http://schemas.openxmlformats.org/drawingml/2006/wordprocessingDrawing" xmlns:w10="urn:schemas-microsoft-com:office:word" xmlns:w="http://schemas.openxmlformats.org/wordprocessingml/2006/main" xmlns:wne="http://schemas.microsoft.com/office/word/2006/wordml" xmlns:sl="http://schemas.openxmlformats.org/schemaLibrary/2006/main" xmlns:a="http://schemas.openxmlformats.org/drawingml/2006/main" xmlns:pic="http://schemas.openxmlformats.org/drawingml/2006/picture" xmlns:c="http://schemas.openxmlformats.org/drawingml/2006/chart" xmlns:lc="http://schemas.openxmlformats.org/drawingml/2006/lockedCanvas" xmlns:dgm="http://schemas.openxmlformats.org/drawingml/2006/diagram" xmlns:wps="http://schemas.microsoft.com/office/word/2010/wordprocessingShape" xmlns:wpg="http://schemas.microsoft.com/office/word/2010/wordprocessingGroup" xmlns:w14="http://schemas.microsoft.com/office/word/2010/wordml" xmlns:w15="http://schemas.microsoft.com/office/word/2012/wordml">
-  <w15:commentEx w15:paraId="00000055" w15:done="0"/>
   <w15:commentEx w15:paraId="00000058" w15:done="0"/>
-  <w15:commentEx w15:paraId="00000059" w15:done="0"/>
-  <w15:commentEx w15:paraId="0000005A" w15:done="0"/>
-  <w15:commentEx w15:paraId="0000005B" w15:paraIdParent="0000005A" w15:done="0"/>
+  <w15:commentEx w15:paraId="0000005B" w15:done="0"/>
   <w15:commentEx w15:paraId="0000005C" w15:done="0"/>
-  <w15:commentEx w15:paraId="0000005D" w15:paraIdParent="0000005C" w15:done="0"/>
-  <w15:commentEx w15:paraId="0000005E" w15:paraIdParent="0000005C" w15:done="0"/>
-  <w15:commentEx w15:paraId="0000005F" w15:paraIdParent="0000005C" w15:done="0"/>
-  <w15:commentEx w15:paraId="00000060" w15:done="0"/>
-  <w15:commentEx w15:paraId="00000061" w15:done="0"/>
+  <w15:commentEx w15:paraId="0000005D" w15:done="0"/>
+  <w15:commentEx w15:paraId="0000005E" w15:paraIdParent="0000005D" w15:done="0"/>
+  <w15:commentEx w15:paraId="0000005F" w15:done="0"/>
+  <w15:commentEx w15:paraId="00000060" w15:paraIdParent="0000005F" w15:done="0"/>
+  <w15:commentEx w15:paraId="00000061" w15:paraIdParent="0000005F" w15:done="0"/>
+  <w15:commentEx w15:paraId="00000062" w15:paraIdParent="0000005F" w15:done="0"/>
+  <w15:commentEx w15:paraId="00000063" w15:done="0"/>
+  <w15:commentEx w15:paraId="00000064" w15:done="0"/>
 </w15:commentsEx>
 </file>
 
@@ -3903,7 +3952,7 @@
 
 <file path=customXML/item1.xml><?xml version="1.0" encoding="utf-8"?>
 <go:gDocsCustomXmlDataStorage xmlns:go="http://customooxmlschemas.google.com/" xmlns:r="http://schemas.openxmlformats.org/officeDocument/2006/relationships">
-  <go:docsCustomData xmlns:go="http://customooxmlschemas.google.com/" roundtripDataSignature="AMtx7mi2YKmOCY9gTbuS9ryxoGfLLSG51w==">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</go:docsCustomData>
+  <go:docsCustomData xmlns:go="http://customooxmlschemas.google.com/" roundtripDataSignature="AMtx7mgwW3hZh96y2BYzO8m564e0N4x8Eg==">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</go:docsCustomData>
 </go:gDocsCustomXmlDataStorage>
 </file>
 

</xml_diff>

<commit_message>
some tweaks before writing group
</commit_message>
<xml_diff>
--- a/docs/manuscript_draft/fuel_draft.docx
+++ b/docs/manuscript_draft/fuel_draft.docx
@@ -603,9 +603,7 @@
           <w:id w:val="-1735227855"/>
         </w:sdtPr>
         <w:sdtEndPr/>
-        <w:sdtContent>
-          <w:commentRangeStart w:id="6"/>
-        </w:sdtContent>
+        <w:sdtContent/>
       </w:sdt>
       <w:sdt>
         <w:sdtPr>
@@ -613,9 +611,7 @@
           <w:id w:val="1639920124"/>
         </w:sdtPr>
         <w:sdtEndPr/>
-        <w:sdtContent>
-          <w:commentRangeStart w:id="7"/>
-        </w:sdtContent>
+        <w:sdtContent/>
       </w:sdt>
       <w:sdt>
         <w:sdtPr>
@@ -623,9 +619,7 @@
           <w:id w:val="-726612503"/>
         </w:sdtPr>
         <w:sdtEndPr/>
-        <w:sdtContent>
-          <w:commentRangeStart w:id="8"/>
-        </w:sdtContent>
+        <w:sdtContent/>
       </w:sdt>
       <w:sdt>
         <w:sdtPr>
@@ -633,37 +627,27 @@
           <w:id w:val="-331684854"/>
         </w:sdtPr>
         <w:sdtEndPr/>
-        <w:sdtContent>
-          <w:commentRangeStart w:id="9"/>
-        </w:sdtContent>
+        <w:sdtContent/>
       </w:sdt>
       <w:r>
         <w:rPr>
           <w:color w:val="000000"/>
         </w:rPr>
-        <w:t xml:space="preserve">fuel types </w:t>
-      </w:r>
-      <w:commentRangeEnd w:id="6"/>
-      <w:r>
-        <w:commentReference w:id="6"/>
-      </w:r>
-      <w:commentRangeEnd w:id="7"/>
-      <w:r>
-        <w:commentReference w:id="7"/>
-      </w:r>
-      <w:commentRangeEnd w:id="8"/>
-      <w:r>
-        <w:commentReference w:id="8"/>
-      </w:r>
-      <w:commentRangeEnd w:id="9"/>
-      <w:r>
-        <w:commentReference w:id="9"/>
-      </w:r>
-      <w:r>
-        <w:rPr>
-          <w:color w:val="000000"/>
-        </w:rPr>
-        <w:t xml:space="preserve"> (1/10/100/1000-hour fuels, forbs, shrubs, graminoids, feathermoss) within each voxel cell (n = 16). We also recorded the dominant ground cover within each sampling frame. </w:t>
+        <w:t xml:space="preserve">fuel </w:t>
+      </w:r>
+      <w:proofErr w:type="gramStart"/>
+      <w:r>
+        <w:rPr>
+          <w:color w:val="000000"/>
+        </w:rPr>
+        <w:t>types  (</w:t>
+      </w:r>
+      <w:proofErr w:type="gramEnd"/>
+      <w:r>
+        <w:rPr>
+          <w:color w:val="000000"/>
+        </w:rPr>
+        <w:t xml:space="preserve">1/10/100/1000-hour fuels, forbs, shrubs, graminoids, feathermoss) within each voxel cell (n = 16). We also recorded the dominant ground cover within each sampling frame. </w:t>
       </w:r>
     </w:p>
     <w:p>
@@ -723,8 +707,8 @@
         <w:pStyle w:val="Heading3"/>
         <w:spacing w:line="360" w:lineRule="auto"/>
       </w:pPr>
-      <w:bookmarkStart w:id="10" w:name="_heading=h.lvbk36hgcrdm" w:colFirst="0" w:colLast="0"/>
-      <w:bookmarkEnd w:id="10"/>
+      <w:bookmarkStart w:id="6" w:name="_heading=h.lvbk36hgcrdm" w:colFirst="0" w:colLast="0"/>
+      <w:bookmarkEnd w:id="6"/>
       <w:r>
         <w:t>Fire behavior modeling</w:t>
       </w:r>
@@ -766,8 +750,8 @@
         <w:pStyle w:val="Heading3"/>
         <w:spacing w:line="360" w:lineRule="auto"/>
       </w:pPr>
-      <w:bookmarkStart w:id="11" w:name="_heading=h.1ky2guarpywx" w:colFirst="0" w:colLast="0"/>
-      <w:bookmarkEnd w:id="11"/>
+      <w:bookmarkStart w:id="7" w:name="_heading=h.1ky2guarpywx" w:colFirst="0" w:colLast="0"/>
+      <w:bookmarkEnd w:id="7"/>
       <w:r>
         <w:t>Data Analysis</w:t>
       </w:r>
@@ -799,8 +783,8 @@
         <w:pStyle w:val="Heading2"/>
         <w:spacing w:line="360" w:lineRule="auto"/>
       </w:pPr>
-      <w:bookmarkStart w:id="12" w:name="_heading=h.6alijpchz6fi" w:colFirst="0" w:colLast="0"/>
-      <w:bookmarkEnd w:id="12"/>
+      <w:bookmarkStart w:id="8" w:name="_heading=h.6alijpchz6fi" w:colFirst="0" w:colLast="0"/>
+      <w:bookmarkEnd w:id="8"/>
       <w:r>
         <w:lastRenderedPageBreak/>
         <w:t xml:space="preserve">Results </w:t>
@@ -811,8 +795,8 @@
         <w:pStyle w:val="Heading3"/>
         <w:spacing w:line="360" w:lineRule="auto"/>
       </w:pPr>
-      <w:bookmarkStart w:id="13" w:name="_heading=h.kauadt4jv3dr" w:colFirst="0" w:colLast="0"/>
-      <w:bookmarkEnd w:id="13"/>
+      <w:bookmarkStart w:id="9" w:name="_heading=h.kauadt4jv3dr" w:colFirst="0" w:colLast="0"/>
+      <w:bookmarkEnd w:id="9"/>
       <w:r>
         <w:t>Fuel abundance</w:t>
       </w:r>
@@ -854,7 +838,7 @@
         </w:sdtPr>
         <w:sdtEndPr/>
         <w:sdtContent>
-          <w:commentRangeStart w:id="14"/>
+          <w:commentRangeStart w:id="10"/>
         </w:sdtContent>
       </w:sdt>
       <w:sdt>
@@ -864,7 +848,7 @@
         </w:sdtPr>
         <w:sdtEndPr/>
         <w:sdtContent>
-          <w:commentRangeStart w:id="15"/>
+          <w:commentRangeStart w:id="11"/>
         </w:sdtContent>
       </w:sdt>
       <w:r>
@@ -876,13 +860,13 @@
       <w:r>
         <w:t>[dots jittered to spread data]</w:t>
       </w:r>
-      <w:commentRangeEnd w:id="14"/>
-      <w:r>
-        <w:commentReference w:id="14"/>
-      </w:r>
-      <w:commentRangeEnd w:id="15"/>
-      <w:r>
-        <w:commentReference w:id="15"/>
+      <w:commentRangeEnd w:id="10"/>
+      <w:r>
+        <w:commentReference w:id="10"/>
+      </w:r>
+      <w:commentRangeEnd w:id="11"/>
+      <w:r>
+        <w:commentReference w:id="11"/>
       </w:r>
     </w:p>
     <w:p>
@@ -943,8 +927,8 @@
         <w:pStyle w:val="Heading3"/>
         <w:spacing w:line="360" w:lineRule="auto"/>
       </w:pPr>
-      <w:bookmarkStart w:id="16" w:name="_heading=h.9txb2ord534j" w:colFirst="0" w:colLast="0"/>
-      <w:bookmarkEnd w:id="16"/>
+      <w:bookmarkStart w:id="12" w:name="_heading=h.9txb2ord534j" w:colFirst="0" w:colLast="0"/>
+      <w:bookmarkEnd w:id="12"/>
       <w:r>
         <w:t xml:space="preserve">Fuel connectivity </w:t>
       </w:r>
@@ -977,7 +961,7 @@
         </w:sdtPr>
         <w:sdtEndPr/>
         <w:sdtContent>
-          <w:commentRangeStart w:id="17"/>
+          <w:commentRangeStart w:id="13"/>
         </w:sdtContent>
       </w:sdt>
       <w:r>
@@ -995,9 +979,9 @@
         </w:rPr>
         <w:t xml:space="preserve"> </w:t>
       </w:r>
-      <w:commentRangeEnd w:id="17"/>
-      <w:r>
-        <w:commentReference w:id="17"/>
+      <w:commentRangeEnd w:id="13"/>
+      <w:r>
+        <w:commentReference w:id="13"/>
       </w:r>
     </w:p>
     <w:p>
@@ -1058,8 +1042,8 @@
         <w:pStyle w:val="Heading2"/>
         <w:spacing w:line="360" w:lineRule="auto"/>
       </w:pPr>
-      <w:bookmarkStart w:id="18" w:name="_heading=h.cvp1z2fqe0zg" w:colFirst="0" w:colLast="0"/>
-      <w:bookmarkEnd w:id="18"/>
+      <w:bookmarkStart w:id="14" w:name="_heading=h.cvp1z2fqe0zg" w:colFirst="0" w:colLast="0"/>
+      <w:bookmarkEnd w:id="14"/>
       <w:r>
         <w:t>Discussion</w:t>
       </w:r>
@@ -1088,8 +1072,8 @@
         <w:pStyle w:val="Heading2"/>
         <w:spacing w:line="360" w:lineRule="auto"/>
       </w:pPr>
-      <w:bookmarkStart w:id="19" w:name="_heading=h.8nw2kotdx536" w:colFirst="0" w:colLast="0"/>
-      <w:bookmarkEnd w:id="19"/>
+      <w:bookmarkStart w:id="15" w:name="_heading=h.8nw2kotdx536" w:colFirst="0" w:colLast="0"/>
+      <w:bookmarkEnd w:id="15"/>
       <w:r>
         <w:t>Acknowledgements</w:t>
       </w:r>
@@ -1110,8 +1094,8 @@
           <w:rFonts w:ascii="Calibri" w:eastAsia="Calibri" w:hAnsi="Calibri" w:cs="Calibri"/>
         </w:rPr>
       </w:pPr>
-      <w:bookmarkStart w:id="20" w:name="_heading=h.3znysh7" w:colFirst="0" w:colLast="0"/>
-      <w:bookmarkEnd w:id="20"/>
+      <w:bookmarkStart w:id="16" w:name="_heading=h.3znysh7" w:colFirst="0" w:colLast="0"/>
+      <w:bookmarkEnd w:id="16"/>
       <w:r>
         <w:rPr>
           <w:rFonts w:ascii="Calibri" w:eastAsia="Calibri" w:hAnsi="Calibri" w:cs="Calibri"/>
@@ -2336,19 +2320,6 @@
           <w:szCs w:val="20"/>
         </w:rPr>
         <w:t>(1).</w:t>
-      </w:r>
-    </w:p>
-    <w:p>
-      <w:pPr>
-        <w:rPr>
-          <w:color w:val="000000"/>
-          <w:sz w:val="20"/>
-          <w:szCs w:val="20"/>
-        </w:rPr>
-      </w:pPr>
-      <w:r>
-        <w:lastRenderedPageBreak/>
-        <w:br w:type="page"/>
       </w:r>
     </w:p>
     <w:p>
@@ -2389,7 +2360,7 @@
         </w:sdtPr>
         <w:sdtEndPr/>
         <w:sdtContent>
-          <w:commentRangeStart w:id="21"/>
+          <w:commentRangeStart w:id="17"/>
         </w:sdtContent>
       </w:sdt>
       <w:r>
@@ -2398,9 +2369,9 @@
         </w:rPr>
         <w:t xml:space="preserve">Normalized weight loss is measured as the water weight lost after drying (wet weight – dry weight), divided by the initial wet weight in grams. </w:t>
       </w:r>
-      <w:commentRangeEnd w:id="21"/>
-      <w:r>
-        <w:commentReference w:id="21"/>
+      <w:commentRangeEnd w:id="17"/>
+      <w:r>
+        <w:commentReference w:id="17"/>
       </w:r>
     </w:p>
     <w:p>
@@ -2544,7 +2515,7 @@
       </w:r>
     </w:p>
   </w:comment>
-  <w:comment w:id="6" w:author="Hayes, Katherine" w:date="2021-03-09T08:49:00Z" w:initials="">
+  <w:comment w:id="10" w:author="Hayes, Katherine" w:date="2021-03-29T12:59:00Z" w:initials="">
     <w:p>
       <w:pPr>
         <w:widowControl w:val="0"/>
@@ -2569,9 +2540,9 @@
           <w:sz w:val="22"/>
           <w:szCs w:val="22"/>
         </w:rPr>
-        <w:t xml:space="preserve">Hawley uses 10 </w:t>
-      </w:r>
-      <w:proofErr w:type="spellStart"/>
+        <w:t xml:space="preserve">Question to </w:t>
+      </w:r>
+      <w:proofErr w:type="gramStart"/>
       <w:r>
         <w:rPr>
           <w:rFonts w:ascii="Arial" w:eastAsia="Arial" w:hAnsi="Arial" w:cs="Arial"/>
@@ -2579,9 +2550,9 @@
           <w:sz w:val="22"/>
           <w:szCs w:val="22"/>
         </w:rPr>
-        <w:t>hr</w:t>
-      </w:r>
-      <w:proofErr w:type="spellEnd"/>
+        <w:t>resolve:</w:t>
+      </w:r>
+      <w:proofErr w:type="gramEnd"/>
       <w:r>
         <w:rPr>
           <w:rFonts w:ascii="Arial" w:eastAsia="Arial" w:hAnsi="Arial" w:cs="Arial"/>
@@ -2589,51 +2560,11 @@
           <w:sz w:val="22"/>
           <w:szCs w:val="22"/>
         </w:rPr>
-        <w:t xml:space="preserve">, 100-1000 </w:t>
-      </w:r>
-      <w:proofErr w:type="spellStart"/>
-      <w:r>
-        <w:rPr>
-          <w:rFonts w:ascii="Arial" w:eastAsia="Arial" w:hAnsi="Arial" w:cs="Arial"/>
-          <w:color w:val="000000"/>
-          <w:sz w:val="22"/>
-          <w:szCs w:val="22"/>
-        </w:rPr>
-        <w:t>hr</w:t>
-      </w:r>
-      <w:proofErr w:type="spellEnd"/>
-      <w:r>
-        <w:rPr>
-          <w:rFonts w:ascii="Arial" w:eastAsia="Arial" w:hAnsi="Arial" w:cs="Arial"/>
-          <w:color w:val="000000"/>
-          <w:sz w:val="22"/>
-          <w:szCs w:val="22"/>
-        </w:rPr>
-        <w:t xml:space="preserve">, pine litter, wiregrass/bunchgrass, other graminoids, shrubs, volatile shrubs, forbs, </w:t>
-      </w:r>
-      <w:proofErr w:type="gramStart"/>
-      <w:r>
-        <w:rPr>
-          <w:rFonts w:ascii="Arial" w:eastAsia="Arial" w:hAnsi="Arial" w:cs="Arial"/>
-          <w:color w:val="000000"/>
-          <w:sz w:val="22"/>
-          <w:szCs w:val="22"/>
-        </w:rPr>
-        <w:t>pine cones</w:t>
-      </w:r>
-      <w:proofErr w:type="gramEnd"/>
-      <w:r>
-        <w:rPr>
-          <w:rFonts w:ascii="Arial" w:eastAsia="Arial" w:hAnsi="Arial" w:cs="Arial"/>
-          <w:color w:val="000000"/>
-          <w:sz w:val="22"/>
-          <w:szCs w:val="22"/>
-        </w:rPr>
-        <w:t>, deciduous oak litter, evergreen oak litter, longleaf pine litter</w:t>
+        <w:t xml:space="preserve"> right now I’m plotting against year from first fire, since year from last fire would be essentially binomial (some 100-year intervals and then a bunch of 15-year ones). I’m not sure if year from first fire (in the sequence of fires) is misleading – worried it makes it seem like we sampled fires with different intervals, not fires that overlapped</w:t>
       </w:r>
     </w:p>
   </w:comment>
-  <w:comment w:id="7" w:author="Hayes, Katherine" w:date="2021-03-09T08:51:00Z" w:initials="">
+  <w:comment w:id="11" w:author="Brian Buma" w:date="2021-04-01T13:34:00Z" w:initials="">
     <w:p>
       <w:pPr>
         <w:widowControl w:val="0"/>
@@ -2658,31 +2589,11 @@
           <w:sz w:val="22"/>
           <w:szCs w:val="22"/>
         </w:rPr>
-        <w:t xml:space="preserve">I’ve been looking at the fuel model guides for AK vegetation - Thinking we’d use 10/100/100 </w:t>
-      </w:r>
-      <w:proofErr w:type="spellStart"/>
-      <w:r>
-        <w:rPr>
-          <w:rFonts w:ascii="Arial" w:eastAsia="Arial" w:hAnsi="Arial" w:cs="Arial"/>
-          <w:color w:val="000000"/>
-          <w:sz w:val="22"/>
-          <w:szCs w:val="22"/>
-        </w:rPr>
-        <w:t>hr</w:t>
-      </w:r>
-      <w:proofErr w:type="spellEnd"/>
-      <w:r>
-        <w:rPr>
-          <w:rFonts w:ascii="Arial" w:eastAsia="Arial" w:hAnsi="Arial" w:cs="Arial"/>
-          <w:color w:val="000000"/>
-          <w:sz w:val="22"/>
-          <w:szCs w:val="22"/>
-        </w:rPr>
-        <w:t>, forbs, shrubs, graminoids, feathermoss, maybe duff/SOL height?</w:t>
+        <w:t>A good point.  What about plotting with differing symbols (in addition to the different colors), one for single burns, one for 2x and one for 3x?</w:t>
       </w:r>
     </w:p>
   </w:comment>
-  <w:comment w:id="8" w:author="Hayes, Katherine" w:date="2021-03-09T09:04:00Z" w:initials="">
+  <w:comment w:id="13" w:author="Brian Buma" w:date="2021-04-01T13:35:00Z" w:initials="">
     <w:p>
       <w:pPr>
         <w:widowControl w:val="0"/>
@@ -2700,7 +2611,6 @@
           <w:szCs w:val="22"/>
         </w:rPr>
       </w:pPr>
-      <w:proofErr w:type="gramStart"/>
       <w:r>
         <w:rPr>
           <w:rFonts w:ascii="Arial" w:eastAsia="Arial" w:hAnsi="Arial" w:cs="Arial"/>
@@ -2708,21 +2618,11 @@
           <w:sz w:val="22"/>
           <w:szCs w:val="22"/>
         </w:rPr>
-        <w:t>Definitely want</w:t>
-      </w:r>
-      <w:proofErr w:type="gramEnd"/>
-      <w:r>
-        <w:rPr>
-          <w:rFonts w:ascii="Arial" w:eastAsia="Arial" w:hAnsi="Arial" w:cs="Arial"/>
-          <w:color w:val="000000"/>
-          <w:sz w:val="22"/>
-          <w:szCs w:val="22"/>
-        </w:rPr>
-        <w:t xml:space="preserve"> to talk to chad about this, and maybe someone like Randi too</w:t>
+        <w:t>Suggest a paired graph with SD or some metric of variability (or a mean/variance graph by itself)</w:t>
       </w:r>
     </w:p>
   </w:comment>
-  <w:comment w:id="9" w:author="Brian Buma" w:date="2021-04-01T12:59:00Z" w:initials="">
+  <w:comment w:id="17" w:author="Hayes, Katherine" w:date="2021-03-29T13:06:00Z" w:initials="">
     <w:p>
       <w:pPr>
         <w:widowControl w:val="0"/>
@@ -2747,11 +2647,9 @@
           <w:sz w:val="22"/>
           <w:szCs w:val="22"/>
         </w:rPr>
-        <w:t>Yeah, those seem reasonable.  Duff would be important to capture, but we may have that already.  Randi would be a good person to talk to about other categories/combining categories, yes.</w:t>
-      </w:r>
-    </w:p>
-  </w:comment>
-  <w:comment w:id="14" w:author="Hayes, Katherine" w:date="2021-03-29T12:59:00Z" w:initials="">
+        <w:t>This seemed like a better way to represent it than just wet – dry or even dry / wet, does it make sense?</w:t>
+      </w:r>
+    </w:p>
     <w:p>
       <w:pPr>
         <w:widowControl w:val="0"/>
@@ -2769,38 +2667,7 @@
           <w:szCs w:val="22"/>
         </w:rPr>
       </w:pPr>
-      <w:r>
-        <w:rPr>
-          <w:rFonts w:ascii="Arial" w:eastAsia="Arial" w:hAnsi="Arial" w:cs="Arial"/>
-          <w:color w:val="000000"/>
-          <w:sz w:val="22"/>
-          <w:szCs w:val="22"/>
-        </w:rPr>
-        <w:t xml:space="preserve">Question to </w:t>
-      </w:r>
-      <w:proofErr w:type="gramStart"/>
-      <w:r>
-        <w:rPr>
-          <w:rFonts w:ascii="Arial" w:eastAsia="Arial" w:hAnsi="Arial" w:cs="Arial"/>
-          <w:color w:val="000000"/>
-          <w:sz w:val="22"/>
-          <w:szCs w:val="22"/>
-        </w:rPr>
-        <w:t>resolve:</w:t>
-      </w:r>
-      <w:proofErr w:type="gramEnd"/>
-      <w:r>
-        <w:rPr>
-          <w:rFonts w:ascii="Arial" w:eastAsia="Arial" w:hAnsi="Arial" w:cs="Arial"/>
-          <w:color w:val="000000"/>
-          <w:sz w:val="22"/>
-          <w:szCs w:val="22"/>
-        </w:rPr>
-        <w:t xml:space="preserve"> right now I’m plotting against year from first fire, since year from last fire would be essentially binomial (some 100-year intervals and then a bunch of 15-year ones). I’m not sure if year from first fire (in the sequence of fires) is misleading – worried it makes it seem like we sampled fires with different intervals, not fires that overlapped</w:t>
-      </w:r>
-    </w:p>
-  </w:comment>
-  <w:comment w:id="15" w:author="Brian Buma" w:date="2021-04-01T13:34:00Z" w:initials="">
+    </w:p>
     <w:p>
       <w:pPr>
         <w:widowControl w:val="0"/>
@@ -2825,109 +2692,6 @@
           <w:sz w:val="22"/>
           <w:szCs w:val="22"/>
         </w:rPr>
-        <w:t>A good point.  What about plotting with differing symbols (in addition to the different colors), one for single burns, one for 2x and one for 3x?</w:t>
-      </w:r>
-    </w:p>
-  </w:comment>
-  <w:comment w:id="17" w:author="Brian Buma" w:date="2021-04-01T13:35:00Z" w:initials="">
-    <w:p>
-      <w:pPr>
-        <w:widowControl w:val="0"/>
-        <w:pBdr>
-          <w:top w:val="nil"/>
-          <w:left w:val="nil"/>
-          <w:bottom w:val="nil"/>
-          <w:right w:val="nil"/>
-          <w:between w:val="nil"/>
-        </w:pBdr>
-        <w:rPr>
-          <w:rFonts w:ascii="Arial" w:eastAsia="Arial" w:hAnsi="Arial" w:cs="Arial"/>
-          <w:color w:val="000000"/>
-          <w:sz w:val="22"/>
-          <w:szCs w:val="22"/>
-        </w:rPr>
-      </w:pPr>
-      <w:r>
-        <w:rPr>
-          <w:rFonts w:ascii="Arial" w:eastAsia="Arial" w:hAnsi="Arial" w:cs="Arial"/>
-          <w:color w:val="000000"/>
-          <w:sz w:val="22"/>
-          <w:szCs w:val="22"/>
-        </w:rPr>
-        <w:t>Suggest a paired graph with SD or some metric of variability (or a mean/variance graph by itself)</w:t>
-      </w:r>
-    </w:p>
-  </w:comment>
-  <w:comment w:id="21" w:author="Hayes, Katherine" w:date="2021-03-29T13:06:00Z" w:initials="">
-    <w:p>
-      <w:pPr>
-        <w:widowControl w:val="0"/>
-        <w:pBdr>
-          <w:top w:val="nil"/>
-          <w:left w:val="nil"/>
-          <w:bottom w:val="nil"/>
-          <w:right w:val="nil"/>
-          <w:between w:val="nil"/>
-        </w:pBdr>
-        <w:rPr>
-          <w:rFonts w:ascii="Arial" w:eastAsia="Arial" w:hAnsi="Arial" w:cs="Arial"/>
-          <w:color w:val="000000"/>
-          <w:sz w:val="22"/>
-          <w:szCs w:val="22"/>
-        </w:rPr>
-      </w:pPr>
-      <w:r>
-        <w:rPr>
-          <w:rFonts w:ascii="Arial" w:eastAsia="Arial" w:hAnsi="Arial" w:cs="Arial"/>
-          <w:color w:val="000000"/>
-          <w:sz w:val="22"/>
-          <w:szCs w:val="22"/>
-        </w:rPr>
-        <w:t>This seemed like a better way to represent it than just wet – dry or even dry / wet, does it make sense?</w:t>
-      </w:r>
-    </w:p>
-    <w:p>
-      <w:pPr>
-        <w:widowControl w:val="0"/>
-        <w:pBdr>
-          <w:top w:val="nil"/>
-          <w:left w:val="nil"/>
-          <w:bottom w:val="nil"/>
-          <w:right w:val="nil"/>
-          <w:between w:val="nil"/>
-        </w:pBdr>
-        <w:rPr>
-          <w:rFonts w:ascii="Arial" w:eastAsia="Arial" w:hAnsi="Arial" w:cs="Arial"/>
-          <w:color w:val="000000"/>
-          <w:sz w:val="22"/>
-          <w:szCs w:val="22"/>
-        </w:rPr>
-      </w:pPr>
-    </w:p>
-    <w:p>
-      <w:pPr>
-        <w:widowControl w:val="0"/>
-        <w:pBdr>
-          <w:top w:val="nil"/>
-          <w:left w:val="nil"/>
-          <w:bottom w:val="nil"/>
-          <w:right w:val="nil"/>
-          <w:between w:val="nil"/>
-        </w:pBdr>
-        <w:rPr>
-          <w:rFonts w:ascii="Arial" w:eastAsia="Arial" w:hAnsi="Arial" w:cs="Arial"/>
-          <w:color w:val="000000"/>
-          <w:sz w:val="22"/>
-          <w:szCs w:val="22"/>
-        </w:rPr>
-      </w:pPr>
-      <w:r>
-        <w:rPr>
-          <w:rFonts w:ascii="Arial" w:eastAsia="Arial" w:hAnsi="Arial" w:cs="Arial"/>
-          <w:color w:val="000000"/>
-          <w:sz w:val="22"/>
-          <w:szCs w:val="22"/>
-        </w:rPr>
         <w:t>Key point though is that they do differ</w:t>
       </w:r>
     </w:p>
@@ -2938,10 +2702,6 @@
 <file path=word/commentsExtended.xml><?xml version="1.0" encoding="utf-8"?>
 <w15:commentsEx xmlns:wpc="http://schemas.microsoft.com/office/word/2010/wordprocessingCanvas" xmlns:cx="http://schemas.microsoft.com/office/drawing/2014/chartex" xmlns:cx1="http://schemas.microsoft.com/office/drawing/2015/9/8/chartex" xmlns:cx2="http://schemas.microsoft.com/office/drawing/2015/10/21/chartex" xmlns:cx3="http://schemas.microsoft.com/office/drawing/2016/5/9/chartex" xmlns:cx4="http://schemas.microsoft.com/office/drawing/2016/5/10/chartex" xmlns:cx5="http://schemas.microsoft.com/office/drawing/2016/5/11/chartex" xmlns:cx6="http://schemas.microsoft.com/office/drawing/2016/5/12/chartex" xmlns:cx7="http://schemas.microsoft.com/office/drawing/2016/5/13/chartex" xmlns:cx8="http://schemas.microsoft.com/office/drawing/2016/5/14/chartex" xmlns:mc="http://schemas.openxmlformats.org/markup-compatibility/2006" xmlns:aink="http://schemas.microsoft.com/office/drawing/2016/ink" xmlns:am3d="http://schemas.microsoft.com/office/drawing/2017/model3d" xmlns:o="urn:schemas-microsoft-com:office:office" xmlns:r="http://schemas.openxmlformats.org/officeDocument/2006/relationships" xmlns:m="http://schemas.openxmlformats.org/officeDocument/2006/math" xmlns:v="urn:schemas-microsoft-com:vml" xmlns:wp14="http://schemas.microsoft.com/office/word/2010/wordprocessingDrawing" xmlns:wp="http://schemas.openxmlformats.org/drawingml/2006/wordprocessingDrawing" xmlns:w10="urn:schemas-microsoft-com:office:word" xmlns:w="http://schemas.openxmlformats.org/wordprocessingml/2006/main" xmlns:w14="http://schemas.microsoft.com/office/word/2010/wordml" xmlns:w15="http://schemas.microsoft.com/office/word/2012/wordml" xmlns:w16cex="http://schemas.microsoft.com/office/word/2018/wordml/cex" xmlns:w16cid="http://schemas.microsoft.com/office/word/2016/wordml/cid" xmlns:w16="http://schemas.microsoft.com/office/word/2018/wordml" xmlns:w16sdtdh="http://schemas.microsoft.com/office/word/2020/wordml/sdtdatahash" xmlns:w16se="http://schemas.microsoft.com/office/word/2015/wordml/symex" xmlns:wpg="http://schemas.microsoft.com/office/word/2010/wordprocessingGroup" xmlns:wpi="http://schemas.microsoft.com/office/word/2010/wordprocessingInk" xmlns:wne="http://schemas.microsoft.com/office/word/2006/wordml" xmlns:wps="http://schemas.microsoft.com/office/word/2010/wordprocessingShape" mc:Ignorable="w14 w15 w16se w16cid w16 w16cex w16sdtdh wp14">
   <w15:commentEx w15:paraId="00000063" w15:done="1"/>
-  <w15:commentEx w15:paraId="0000005F" w15:done="1"/>
-  <w15:commentEx w15:paraId="00000060" w15:paraIdParent="0000005F" w15:done="1"/>
-  <w15:commentEx w15:paraId="00000061" w15:paraIdParent="0000005F" w15:done="1"/>
-  <w15:commentEx w15:paraId="00000062" w15:paraIdParent="0000005F" w15:done="1"/>
   <w15:commentEx w15:paraId="0000005D" w15:done="0"/>
   <w15:commentEx w15:paraId="0000005E" w15:paraIdParent="0000005D" w15:done="0"/>
   <w15:commentEx w15:paraId="00000058" w15:done="0"/>
@@ -2952,10 +2712,6 @@
 <file path=word/commentsIds.xml><?xml version="1.0" encoding="utf-8"?>
 <w16cid:commentsIds xmlns:wpc="http://schemas.microsoft.com/office/word/2010/wordprocessingCanvas" xmlns:cx="http://schemas.microsoft.com/office/drawing/2014/chartex" xmlns:cx1="http://schemas.microsoft.com/office/drawing/2015/9/8/chartex" xmlns:cx2="http://schemas.microsoft.com/office/drawing/2015/10/21/chartex" xmlns:cx3="http://schemas.microsoft.com/office/drawing/2016/5/9/chartex" xmlns:cx4="http://schemas.microsoft.com/office/drawing/2016/5/10/chartex" xmlns:cx5="http://schemas.microsoft.com/office/drawing/2016/5/11/chartex" xmlns:cx6="http://schemas.microsoft.com/office/drawing/2016/5/12/chartex" xmlns:cx7="http://schemas.microsoft.com/office/drawing/2016/5/13/chartex" xmlns:cx8="http://schemas.microsoft.com/office/drawing/2016/5/14/chartex" xmlns:mc="http://schemas.openxmlformats.org/markup-compatibility/2006" xmlns:aink="http://schemas.microsoft.com/office/drawing/2016/ink" xmlns:am3d="http://schemas.microsoft.com/office/drawing/2017/model3d" xmlns:o="urn:schemas-microsoft-com:office:office" xmlns:r="http://schemas.openxmlformats.org/officeDocument/2006/relationships" xmlns:m="http://schemas.openxmlformats.org/officeDocument/2006/math" xmlns:v="urn:schemas-microsoft-com:vml" xmlns:wp14="http://schemas.microsoft.com/office/word/2010/wordprocessingDrawing" xmlns:wp="http://schemas.openxmlformats.org/drawingml/2006/wordprocessingDrawing" xmlns:w10="urn:schemas-microsoft-com:office:word" xmlns:w="http://schemas.openxmlformats.org/wordprocessingml/2006/main" xmlns:w14="http://schemas.microsoft.com/office/word/2010/wordml" xmlns:w15="http://schemas.microsoft.com/office/word/2012/wordml" xmlns:w16cex="http://schemas.microsoft.com/office/word/2018/wordml/cex" xmlns:w16cid="http://schemas.microsoft.com/office/word/2016/wordml/cid" xmlns:w16="http://schemas.microsoft.com/office/word/2018/wordml" xmlns:w16sdtdh="http://schemas.microsoft.com/office/word/2020/wordml/sdtdatahash" xmlns:w16se="http://schemas.microsoft.com/office/word/2015/wordml/symex" xmlns:wpg="http://schemas.microsoft.com/office/word/2010/wordprocessingGroup" xmlns:wpi="http://schemas.microsoft.com/office/word/2010/wordprocessingInk" xmlns:wne="http://schemas.microsoft.com/office/word/2006/wordml" xmlns:wps="http://schemas.microsoft.com/office/word/2010/wordprocessingShape" mc:Ignorable="w14 w15 w16se w16cid w16 w16cex w16sdtdh wp14">
   <w16cid:commentId w16cid:paraId="00000063" w16cid:durableId="24A137B2"/>
-  <w16cid:commentId w16cid:paraId="0000005F" w16cid:durableId="24A137B1"/>
-  <w16cid:commentId w16cid:paraId="00000060" w16cid:durableId="24A137B0"/>
-  <w16cid:commentId w16cid:paraId="00000061" w16cid:durableId="24A137AF"/>
-  <w16cid:commentId w16cid:paraId="00000062" w16cid:durableId="24A137AE"/>
   <w16cid:commentId w16cid:paraId="0000005D" w16cid:durableId="24A137AD"/>
   <w16cid:commentId w16cid:paraId="0000005E" w16cid:durableId="24A137AC"/>
   <w16cid:commentId w16cid:paraId="00000058" w16cid:durableId="24A137AB"/>

</xml_diff>

<commit_message>
my edits after writing group
</commit_message>
<xml_diff>
--- a/docs/manuscript_draft/fuel_draft.docx
+++ b/docs/manuscript_draft/fuel_draft.docx
@@ -77,6 +77,11 @@
       <w:r>
         <w:t xml:space="preserve"> that emerge after continued reburning. This work provides crucial insight into the mechanistic drivers of fire activity into the boreal under changing fire regimes and will inform future fire management efforts under drying conditions. </w:t>
       </w:r>
+    </w:p>
+    <w:p>
+      <w:pPr>
+        <w:spacing w:line="360" w:lineRule="auto"/>
+      </w:pPr>
     </w:p>
     <w:p>
       <w:pPr>
@@ -135,13 +140,39 @@
         <w:t>act as</w:t>
       </w:r>
       <w:r>
-        <w:t xml:space="preserve"> a negative feedback to future fire, as deciduous communities in the boreal are typically considered less flammable</w:t>
+        <w:t xml:space="preserve"> </w:t>
+      </w:r>
+      <w:proofErr w:type="gramStart"/>
+      <w:r>
+        <w:t>a negative feedback</w:t>
+      </w:r>
+      <w:proofErr w:type="gramEnd"/>
+      <w:r>
+        <w:t xml:space="preserve"> to future fire, as deciduous communities in the boreal are typically considered less flammable</w:t>
       </w:r>
       <w:r>
         <w:t xml:space="preserve"> (CITE)</w:t>
       </w:r>
       <w:r>
-        <w:t>. However, the strength</w:t>
+        <w:t>.</w:t>
+      </w:r>
+      <w:r>
+        <w:t xml:space="preserve"> </w:t>
+      </w:r>
+      <w:r>
+        <w:rPr>
+          <w:color w:val="4472C4" w:themeColor="accent1"/>
+        </w:rPr>
+        <w:t>Here we define….</w:t>
+      </w:r>
+      <w:r>
+        <w:rPr>
+          <w:color w:val="4472C4" w:themeColor="accent1"/>
+        </w:rPr>
+        <w:t xml:space="preserve"> </w:t>
+      </w:r>
+      <w:r>
+        <w:t>However, the strength</w:t>
       </w:r>
       <w:r>
         <w:t>, reliability</w:t>
@@ -170,7 +201,97 @@
     <w:p>
       <w:pPr>
         <w:spacing w:line="360" w:lineRule="auto"/>
-      </w:pPr>
+        <w:rPr>
+          <w:color w:val="FF0000"/>
+        </w:rPr>
+      </w:pPr>
+      <w:r>
+        <w:t xml:space="preserve">Fuel abundance, </w:t>
+      </w:r>
+      <w:proofErr w:type="gramStart"/>
+      <w:r>
+        <w:t>connectivity</w:t>
+      </w:r>
+      <w:proofErr w:type="gramEnd"/>
+      <w:r>
+        <w:t xml:space="preserve"> and distribution shape the flammability of particular stands. Research on interactions between fires in other systems suggests that legacy effects of previous fires interact strongly with subsequent fires to shape future forest composition and structure </w:t>
+      </w:r>
+      <w:r>
+        <w:lastRenderedPageBreak/>
+        <w:t>(lots, Harris eat al. 2020, other compound disturbance papers). Specifically, previous fires alter the distribution and abundance of fuels (particularly</w:t>
+      </w:r>
+      <w:r>
+        <w:t xml:space="preserve"> downed woody debris,</w:t>
+      </w:r>
+      <w:r>
+        <w:t xml:space="preserve"> </w:t>
+      </w:r>
+      <w:r>
+        <w:t>D</w:t>
+      </w:r>
+      <w:r>
+        <w:t>WD) within a stand, which through subsequent effects on soil, litter cover and shade may alter post-fire seedling establishment and survival (Harris et al. 2020).</w:t>
+      </w:r>
+      <w:r>
+        <w:rPr>
+          <w:color w:val="FF0000"/>
+        </w:rPr>
+        <w:t xml:space="preserve"> </w:t>
+      </w:r>
+    </w:p>
+    <w:p>
+      <w:pPr>
+        <w:spacing w:line="360" w:lineRule="auto"/>
+        <w:rPr>
+          <w:color w:val="000000"/>
+        </w:rPr>
+      </w:pPr>
+    </w:p>
+    <w:p>
+      <w:pPr>
+        <w:spacing w:line="360" w:lineRule="auto"/>
+      </w:pPr>
+      <w:r>
+        <w:t>To examine the relationship between community type and fuel-</w:t>
+      </w:r>
+      <w:proofErr w:type="spellStart"/>
+      <w:r>
+        <w:t>scapes</w:t>
+      </w:r>
+      <w:proofErr w:type="spellEnd"/>
+      <w:r>
+        <w:t xml:space="preserve"> as driven by shortening fire intervals, we examined fine-scale fuel loads in reburned stands in Interior Alaska before modeling fire behavior in stands with differing numbers of short interval fires. </w:t>
+      </w:r>
+    </w:p>
+    <w:p>
+      <w:pPr>
+        <w:spacing w:line="360" w:lineRule="auto"/>
+      </w:pPr>
+    </w:p>
+    <w:p>
+      <w:pPr>
+        <w:spacing w:line="360" w:lineRule="auto"/>
+        <w:rPr>
+          <w:color w:val="4472C4" w:themeColor="accent1"/>
+        </w:rPr>
+      </w:pPr>
+      <w:r>
+        <w:rPr>
+          <w:color w:val="4472C4" w:themeColor="accent1"/>
+        </w:rPr>
+        <w:t>Position of trees / arrangement of trees around it influence whether the tree will burn or not (Linn et al. 2005)</w:t>
+      </w:r>
+    </w:p>
+    <w:p>
+      <w:pPr>
+        <w:spacing w:line="360" w:lineRule="auto"/>
+      </w:pPr>
+    </w:p>
+    <w:p>
+      <w:pPr>
+        <w:spacing w:line="360" w:lineRule="auto"/>
+      </w:pPr>
+      <w:commentRangeStart w:id="1"/>
       <w:r>
         <w:t xml:space="preserve">Several lines of evidence point to a weakening or override of the hypothesized deciduous feedback. First, modern patterns of burning, when viewed in context to paleoecological records, suggest the deciduous feedback has been overridden: a synthesis of paleoecological records </w:t>
       </w:r>
@@ -187,54 +308,51 @@
         <w:t xml:space="preserve"> vegetation-induced limits </w:t>
       </w:r>
       <w:r>
+        <w:t xml:space="preserve">(Kelly et al. 2013). Paleoecological community types are not analogous to modern emerging deciduous communities in Alaska: local lacustrine pollen records show mid-Holocene boreal deciduous environments were dominated by birch (Higuera et al. 2008) while recent studies have found alder, aspen, and even willow in dominant quantities in modern boreal forests after multiple reburns (Hayes and </w:t>
+      </w:r>
+      <w:proofErr w:type="spellStart"/>
+      <w:r>
+        <w:t>Buma</w:t>
+      </w:r>
+      <w:proofErr w:type="spellEnd"/>
+      <w:r>
+        <w:t xml:space="preserve"> 2021). </w:t>
+      </w:r>
+      <w:r>
+        <w:t>P</w:t>
+      </w:r>
+      <w:r>
+        <w:t>reliminary observations of emerging deciduous landscapes demonstrate that stand structure changes dramatically across a 1-3 short-interval fire gradient, with three burns resulting in more open, shrubby structure with increased presence of willow. The role of stand structure in shaping fuel distributions () strengthens the argument that paleoecological studies are not a perfect analogue for modern changing landscapes (i.e.</w:t>
+      </w:r>
+      <w:proofErr w:type="gramStart"/>
+      <w:r>
+        <w:t>, )</w:t>
+      </w:r>
+      <w:proofErr w:type="gramEnd"/>
+      <w:r>
+        <w:t>, and that specific modern empirical data on the spatial distribution of fuel elements is required to both evaluate the presence of a deciduous feedback and to inform future management directions.</w:t>
+      </w:r>
+    </w:p>
+    <w:p>
+      <w:pPr>
+        <w:spacing w:line="360" w:lineRule="auto"/>
+      </w:pPr>
+      <w:r>
         <w:lastRenderedPageBreak/>
-        <w:t xml:space="preserve">(Kelly et al. 2013). Paleoecological community types are not analogous to modern emerging deciduous communities in Alaska: local lacustrine pollen records show mid-Holocene boreal deciduous environments were dominated by birch (Higuera et al. 2008) while recent studies have found alder, aspen, and even willow in dominant quantities in modern boreal forests after multiple reburns (Hayes and </w:t>
-      </w:r>
-      <w:proofErr w:type="spellStart"/>
-      <w:r>
-        <w:t>Buma</w:t>
-      </w:r>
-      <w:proofErr w:type="spellEnd"/>
-      <w:r>
-        <w:t xml:space="preserve"> 2021). </w:t>
-      </w:r>
-    </w:p>
-    <w:p>
-      <w:pPr>
-        <w:spacing w:line="360" w:lineRule="auto"/>
-      </w:pPr>
-    </w:p>
-    <w:p>
-      <w:pPr>
-        <w:spacing w:line="360" w:lineRule="auto"/>
-      </w:pPr>
-      <w:r>
-        <w:t xml:space="preserve">Secondly, preliminary observations of emerging deciduous landscapes (Hayes and </w:t>
-      </w:r>
-      <w:proofErr w:type="spellStart"/>
-      <w:r>
-        <w:t>Buma</w:t>
-      </w:r>
-      <w:proofErr w:type="spellEnd"/>
-      <w:r>
-        <w:t xml:space="preserve"> 2021) demonstrate that stand structure changes dramatically across a 1-3 short-interval fire gradient, with three burns resulting in more open, shrubby structure with increased presence of willow. The role of stand structure in shaping fuel distributions () strengthens the argument that paleoecological studies are not a perfect analogue for modern changing landscapes (i.e.</w:t>
-      </w:r>
-      <w:proofErr w:type="gramStart"/>
-      <w:r>
-        <w:t>, )</w:t>
-      </w:r>
-      <w:proofErr w:type="gramEnd"/>
-      <w:r>
-        <w:t>, and that specific modern empirical data on the spatial distribution of fuel elements is required to both evaluate the presence of a deciduous feedback and to inform future management directions.</w:t>
-      </w:r>
-    </w:p>
-    <w:p>
-      <w:pPr>
-        <w:spacing w:line="360" w:lineRule="auto"/>
-      </w:pPr>
-      <w:r>
         <w:br/>
-        <w:t>Finally, the fire seasons of 2004 and 2005 are a tangible example of modern burning exceeding historic or paleoecologic analogs. Fires in the summer of 2004 burned more area within the season than any other year in Alaska’s 58-year historical fire record (</w:t>
+      </w:r>
+      <w:commentRangeEnd w:id="1"/>
+      <w:r>
+        <w:rPr>
+          <w:rStyle w:val="CommentReference"/>
+        </w:rPr>
+        <w:commentReference w:id="1"/>
+      </w:r>
+      <w:r>
+        <w:t>Secondly</w:t>
+      </w:r>
+      <w:r>
+        <w:t>, the fire seasons of 2004 and 2005 are a tangible example of modern burning exceeding historic or paleoecologic analogs. Fires in the summer of 2004 burned more area within the season than any other year in Alaska’s 58-year historical fire record (</w:t>
       </w:r>
       <w:sdt>
         <w:sdtPr>
@@ -264,147 +382,76 @@
       </w:r>
       <w:proofErr w:type="spellEnd"/>
       <w:r>
-        <w:t xml:space="preserve"> et al. 2009), it is possible that emerging deciduous stands will not be exempt from future fire activity and may burn in ways that diverge from past patterns.</w:t>
-      </w:r>
-      <w:r>
-        <w:t xml:space="preserve"> Novel community types in combination with present climate-driven fire weather extremes may enable burning to overcome previous feedbacks. </w:t>
-      </w:r>
-      <w:r>
-        <w:t xml:space="preserve"> Understanding the future characteristics of boreal fire regimes requires evaluating the strength of a potential negative feedback to burning driven by increasing presence of deciduous species under modern climatic and vegetation conditions. </w:t>
-      </w:r>
-    </w:p>
-    <w:p>
-      <w:pPr>
-        <w:spacing w:line="360" w:lineRule="auto"/>
-      </w:pPr>
-    </w:p>
-    <w:p>
-      <w:pPr>
-        <w:spacing w:line="360" w:lineRule="auto"/>
-        <w:rPr>
-          <w:color w:val="FF0000"/>
-        </w:rPr>
-      </w:pPr>
-      <w:bookmarkStart w:id="1" w:name="_heading=h.30j0zll" w:colFirst="0" w:colLast="0"/>
-      <w:bookmarkEnd w:id="1"/>
+        <w:t xml:space="preserve"> et al. 2009), it is possible that emerging deciduous stands will not be exempt from future fire activity and may burn in </w:t>
+      </w:r>
+      <w:r>
+        <w:t>higher severities or frequencies than in the past</w:t>
+      </w:r>
+      <w:r>
+        <w:t>.</w:t>
+      </w:r>
+      <w:r>
+        <w:t xml:space="preserve"> Novel community types in combination with present climate-driven fire weather extremes may enable burning to overcome previous feedbacks.</w:t>
+      </w:r>
+      <w:r>
+        <w:t xml:space="preserve"> Understanding future characteristics of boreal fire regimes requires evaluating the strength of a potential negative feedback to burning driven by increasing presence of deciduous species under modern climatic and vegetation conditions. </w:t>
+      </w:r>
+    </w:p>
+    <w:p>
+      <w:pPr>
+        <w:spacing w:line="360" w:lineRule="auto"/>
+      </w:pPr>
+      <w:bookmarkStart w:id="2" w:name="_heading=h.30j0zll" w:colFirst="0" w:colLast="0"/>
+      <w:bookmarkEnd w:id="2"/>
+    </w:p>
+    <w:p>
+      <w:pPr>
+        <w:spacing w:line="360" w:lineRule="auto"/>
+      </w:pPr>
+      <w:r>
+        <w:t xml:space="preserve">This study has two objectives: 1) evaluate how the fuel-scape (fuel composition, density, and distribution) changes with increasing short-interval reburns while considering differences </w:t>
+      </w:r>
+      <w:r>
+        <w:t>in overstory composition</w:t>
+      </w:r>
+      <w:r>
+        <w:t xml:space="preserve"> and 2) compare modeled fire rate of spread and biomass consumed to ground metrics collected in (1). To that effect, we ask 3 specific research questions: 1) how does the abundance of CWD change with continued reburning? 2) how does the connectivity of fuels change with continued reburning? 3) do the trends in fuel patterns identified in 1 and 2 lead to differing trends in modeled fire rate spread?</w:t>
+      </w:r>
+    </w:p>
+    <w:p>
+      <w:pPr>
+        <w:spacing w:line="360" w:lineRule="auto"/>
+      </w:pPr>
+    </w:p>
+    <w:p>
+      <w:pPr>
+        <w:spacing w:line="360" w:lineRule="auto"/>
+      </w:pPr>
+      <w:r>
+        <w:t xml:space="preserve">In contrast to previous studies that examine the distribution of fuel elements after a single fire event, here we assess </w:t>
+      </w:r>
+      <w:proofErr w:type="spellStart"/>
+      <w:r>
+        <w:t>fuelscapes</w:t>
+      </w:r>
+      <w:proofErr w:type="spellEnd"/>
+      <w:r>
+        <w:t xml:space="preserve"> in boreal stands that have experienced between 1 to 3 short-interval sequential fires. We hypothesize fuel connectivity and abundance will increase initially with additional fires but decrease after three short-interval fires as reburns continue to consume fuel. In addition, we expect fire behavior may differ across both reburns and </w:t>
+      </w:r>
       <w:r>
         <w:lastRenderedPageBreak/>
-        <w:t xml:space="preserve">Fuel abundance, </w:t>
-      </w:r>
-      <w:proofErr w:type="gramStart"/>
-      <w:r>
-        <w:t>connectivity</w:t>
-      </w:r>
-      <w:proofErr w:type="gramEnd"/>
-      <w:r>
-        <w:t xml:space="preserve"> and distribution </w:t>
-      </w:r>
-      <w:r>
-        <w:t xml:space="preserve">shape the flammability of particular stands. </w:t>
-      </w:r>
-      <w:r>
-        <w:t>Research on interactions between fires in other systems suggests that legacy effects of previous fires interact strongly with subsequent fires to shape future forest composition and structure (lots, Harris eat al. 2020, other compound disturbance papers). Specifically, previous fires alter the distribution and abundance of fuels (particularly CWD) within a stand, which through subsequent effects on soil, litter cover and shade may alter post-fire seedling establishment and survival (Harris et al. 2020).</w:t>
-      </w:r>
-      <w:r>
-        <w:rPr>
-          <w:color w:val="FF0000"/>
-        </w:rPr>
-        <w:t xml:space="preserve"> [right </w:t>
-      </w:r>
-      <w:proofErr w:type="gramStart"/>
-      <w:r>
-        <w:rPr>
-          <w:color w:val="FF0000"/>
-        </w:rPr>
-        <w:t>now</w:t>
-      </w:r>
-      <w:proofErr w:type="gramEnd"/>
-      <w:r>
-        <w:rPr>
-          <w:color w:val="FF0000"/>
-        </w:rPr>
-        <w:t xml:space="preserve"> does not tie in well with negative feedback framing, but feels important - either tie in better or move to discussion]</w:t>
-      </w:r>
-    </w:p>
-    <w:p>
-      <w:pPr>
-        <w:spacing w:line="360" w:lineRule="auto"/>
-        <w:rPr>
-          <w:color w:val="000000"/>
-        </w:rPr>
-      </w:pPr>
-    </w:p>
-    <w:p>
-      <w:pPr>
-        <w:spacing w:line="360" w:lineRule="auto"/>
-      </w:pPr>
-      <w:r>
-        <w:t>To examine the relationship between community type and fuel-</w:t>
-      </w:r>
-      <w:proofErr w:type="spellStart"/>
-      <w:r>
-        <w:t>scapes</w:t>
-      </w:r>
-      <w:proofErr w:type="spellEnd"/>
-      <w:r>
-        <w:t xml:space="preserve"> as driven by shortening fire intervals, we examined fine-scale fuel loads in reburned stands in Interior Alaska before modeling fire behavior in stands with differing numbers of short interval fires. </w:t>
-      </w:r>
-    </w:p>
-    <w:p>
-      <w:pPr>
-        <w:spacing w:line="360" w:lineRule="auto"/>
-      </w:pPr>
-    </w:p>
-    <w:p>
-      <w:pPr>
-        <w:spacing w:line="360" w:lineRule="auto"/>
-        <w:rPr>
-          <w:color w:val="4472C4" w:themeColor="accent1"/>
-        </w:rPr>
-      </w:pPr>
-      <w:r>
-        <w:rPr>
-          <w:color w:val="4472C4" w:themeColor="accent1"/>
-        </w:rPr>
-        <w:t>Position of trees / arrangement of trees around it influence whether the tree will burn or not (Linn et al. 2005)</w:t>
-      </w:r>
-    </w:p>
-    <w:p>
-      <w:pPr>
-        <w:spacing w:line="360" w:lineRule="auto"/>
-      </w:pPr>
-    </w:p>
-    <w:p>
-      <w:pPr>
-        <w:spacing w:line="360" w:lineRule="auto"/>
-      </w:pPr>
-      <w:r>
-        <w:t>This study has two objectives: 1) evaluate how the fuel-scape (fuel composition, density, and distribution) changes with increasing short-interval reburns while considering differences between upland and lowland contexts and 2) compare modeled fire rate of spread and biomass consumed to ground metrics collected in (1). To that effect, we ask 3 specific research questions: 1) how does the abundance of CWD change with continued reburning? 2) how does the connectivity of fuels change with continued reburning? 3) do the trends in fuel patterns identified in 1 and 2 lead to differing trends in modeled fire rate spread?</w:t>
-      </w:r>
-    </w:p>
-    <w:p>
-      <w:pPr>
-        <w:spacing w:line="360" w:lineRule="auto"/>
-      </w:pPr>
-    </w:p>
-    <w:p>
-      <w:pPr>
-        <w:spacing w:line="360" w:lineRule="auto"/>
-      </w:pPr>
-      <w:r>
-        <w:t xml:space="preserve">In contrast to previous studies that examine the distribution of fuel elements after a single fire event, here we assess </w:t>
-      </w:r>
-      <w:proofErr w:type="spellStart"/>
-      <w:r>
-        <w:t>fuelscapes</w:t>
-      </w:r>
-      <w:proofErr w:type="spellEnd"/>
-      <w:r>
-        <w:t xml:space="preserve"> in boreal stands that have experienced between 1 to 3 short-interval sequential fires. We hypothesize fuel connectivity and abundance will increase initially with additional fires but decrease after three short-interval fires as reburns continue to consume fuel. In addition, we expect fire behavior may differ across both reburns and </w:t>
-      </w:r>
-      <w:r>
-        <w:lastRenderedPageBreak/>
-        <w:t xml:space="preserve">community type, given the difference in stand structure created by different dominating vegetation.  </w:t>
+        <w:t>community type, given the difference in stand structure created by different dominating vegetation.</w:t>
+      </w:r>
+      <w:commentRangeStart w:id="3"/>
+      <w:r>
+        <w:t xml:space="preserve">  </w:t>
+      </w:r>
+      <w:commentRangeEnd w:id="3"/>
+      <w:r>
+        <w:rPr>
+          <w:rStyle w:val="CommentReference"/>
+        </w:rPr>
+        <w:commentReference w:id="3"/>
       </w:r>
     </w:p>
     <w:p>
@@ -430,8 +477,8 @@
         <w:pStyle w:val="Heading2"/>
         <w:spacing w:line="360" w:lineRule="auto"/>
       </w:pPr>
-      <w:bookmarkStart w:id="2" w:name="_heading=h.1fob9te" w:colFirst="0" w:colLast="0"/>
-      <w:bookmarkEnd w:id="2"/>
+      <w:bookmarkStart w:id="4" w:name="_heading=h.1fob9te" w:colFirst="0" w:colLast="0"/>
+      <w:bookmarkEnd w:id="4"/>
       <w:r>
         <w:t>Methods</w:t>
       </w:r>
@@ -441,8 +488,8 @@
         <w:pStyle w:val="Heading3"/>
         <w:spacing w:line="360" w:lineRule="auto"/>
       </w:pPr>
-      <w:bookmarkStart w:id="3" w:name="_heading=h.ytacy9q4d9bn" w:colFirst="0" w:colLast="0"/>
-      <w:bookmarkEnd w:id="3"/>
+      <w:bookmarkStart w:id="5" w:name="_heading=h.ytacy9q4d9bn" w:colFirst="0" w:colLast="0"/>
+      <w:bookmarkEnd w:id="5"/>
       <w:r>
         <w:t>Study Area</w:t>
       </w:r>
@@ -458,21 +505,54 @@
         <w:t>locations</w:t>
       </w:r>
       <w:r>
-        <w:t xml:space="preserve"> in Interior Alaska. Each site has experienced between 1-3 fires within &gt;30-year intervals and between both locations, 42 plots were established randomly within burn perimeters. 8 additional plots were established in unburned remnants as a reference of assumed pre-fire conditions. </w:t>
-      </w:r>
-    </w:p>
-    <w:p>
-      <w:pPr>
-        <w:spacing w:line="360" w:lineRule="auto"/>
-      </w:pPr>
+        <w:t xml:space="preserve"> in Interior Alaska. Each site has experienced between 1-3 fires within &gt;30-year intervals and between both locations, 42 plots were established randomly within burn perimeters. 8 additional plots were established in unburned remnants as a reference of assumed pre-fire </w:t>
+      </w:r>
+      <w:commentRangeStart w:id="6"/>
+      <w:r>
+        <w:t>conditions</w:t>
+      </w:r>
+      <w:commentRangeEnd w:id="6"/>
+      <w:r>
+        <w:rPr>
+          <w:rStyle w:val="CommentReference"/>
+        </w:rPr>
+        <w:commentReference w:id="6"/>
+      </w:r>
+      <w:r>
+        <w:t xml:space="preserve">. </w:t>
+      </w:r>
+    </w:p>
+    <w:p>
+      <w:pPr>
+        <w:spacing w:line="360" w:lineRule="auto"/>
+      </w:pPr>
+    </w:p>
+    <w:p>
+      <w:pPr>
+        <w:spacing w:line="360" w:lineRule="auto"/>
+      </w:pPr>
+    </w:p>
+    <w:p>
+      <w:pPr>
+        <w:spacing w:line="360" w:lineRule="auto"/>
+        <w:rPr>
+          <w:color w:val="4472C4" w:themeColor="accent1"/>
+        </w:rPr>
+      </w:pPr>
+      <w:r>
+        <w:rPr>
+          <w:color w:val="4472C4" w:themeColor="accent1"/>
+        </w:rPr>
+        <w:t>Figure 1. Map of study area</w:t>
+      </w:r>
     </w:p>
     <w:p>
       <w:pPr>
         <w:pStyle w:val="Heading3"/>
         <w:spacing w:line="360" w:lineRule="auto"/>
       </w:pPr>
-      <w:bookmarkStart w:id="4" w:name="_heading=h.qso6pelaa3zp" w:colFirst="0" w:colLast="0"/>
-      <w:bookmarkEnd w:id="4"/>
+      <w:bookmarkStart w:id="7" w:name="_heading=h.qso6pelaa3zp" w:colFirst="0" w:colLast="0"/>
+      <w:bookmarkEnd w:id="7"/>
       <w:r>
         <w:t>Field Sampling</w:t>
       </w:r>
@@ -562,14 +642,21 @@
         </w:sdtPr>
         <w:sdtEndPr/>
         <w:sdtContent>
-          <w:commentRangeStart w:id="5"/>
+          <w:commentRangeStart w:id="8"/>
         </w:sdtContent>
       </w:sdt>
       <w:r>
         <w:rPr>
           <w:color w:val="000000"/>
         </w:rPr>
-        <w:t>The 3D fuels sampling protocol uses a 3D rectangular sampling frame (2x2x1 meters large) to collect fuel data at the scale of the entire frame (0.25 m</w:t>
+        <w:t xml:space="preserve">The 3D fuels sampling protocol uses a </w:t>
+      </w:r>
+      <w:r>
+        <w:rPr>
+          <w:color w:val="000000"/>
+        </w:rPr>
+        <w:lastRenderedPageBreak/>
+        <w:t>3D rectangular sampling frame (2x2x1 meters large) to collect fuel data at the scale of the entire frame (0.25 m</w:t>
       </w:r>
       <w:r>
         <w:rPr>
@@ -610,22 +697,15 @@
         </w:rPr>
         <w:t xml:space="preserve">). </w:t>
       </w:r>
-      <w:commentRangeEnd w:id="5"/>
-      <w:r>
-        <w:commentReference w:id="5"/>
-      </w:r>
-      <w:r>
-        <w:rPr>
-          <w:color w:val="000000"/>
-        </w:rPr>
-        <w:t xml:space="preserve">We </w:t>
-      </w:r>
-      <w:r>
-        <w:rPr>
-          <w:color w:val="000000"/>
-        </w:rPr>
-        <w:lastRenderedPageBreak/>
-        <w:t xml:space="preserve">randomly placed 10 3D sampling frames within each plot, recording presence and absence of all </w:t>
+      <w:commentRangeEnd w:id="8"/>
+      <w:r>
+        <w:commentReference w:id="8"/>
+      </w:r>
+      <w:r>
+        <w:rPr>
+          <w:color w:val="000000"/>
+        </w:rPr>
+        <w:t xml:space="preserve">We randomly placed 10 3D sampling frames within each plot, recording presence and absence of all </w:t>
       </w:r>
       <w:sdt>
         <w:sdtPr>
@@ -699,7 +779,19 @@
         <w:rPr>
           <w:color w:val="000000"/>
         </w:rPr>
-        <w:t xml:space="preserve">To calculate spatial dispersion of ground vs. standing fuel elements, we measured the distance to nearest tree of each species present on the plot from each of the 10 sampling cubes. We used the resulting measurements of a random point to each tree species to calculate Eberhardt’s statistic for each species across each plot (CITE).  </w:t>
+        <w:t>To calculate spatial dispersion of ground vs. standing fuel elements, we measured the distance to nearest tree of each species present on the plot from each of the 10 sampling cubes. We used the resulting measurements of a random point to each tree species to calculate Eberhardt’s statistic</w:t>
+      </w:r>
+      <w:r>
+        <w:rPr>
+          <w:color w:val="000000"/>
+        </w:rPr>
+        <w:t>, a metric of dispersion,</w:t>
+      </w:r>
+      <w:r>
+        <w:rPr>
+          <w:color w:val="000000"/>
+        </w:rPr>
+        <w:t xml:space="preserve"> for each species across each plot (CITE).  </w:t>
       </w:r>
     </w:p>
     <w:p>
@@ -737,8 +829,8 @@
         <w:pStyle w:val="Heading3"/>
         <w:spacing w:line="360" w:lineRule="auto"/>
       </w:pPr>
-      <w:bookmarkStart w:id="6" w:name="_heading=h.lvbk36hgcrdm" w:colFirst="0" w:colLast="0"/>
-      <w:bookmarkEnd w:id="6"/>
+      <w:bookmarkStart w:id="9" w:name="_heading=h.lvbk36hgcrdm" w:colFirst="0" w:colLast="0"/>
+      <w:bookmarkEnd w:id="9"/>
       <w:r>
         <w:t>Fire behavior modeling</w:t>
       </w:r>
@@ -748,7 +840,13 @@
         <w:spacing w:line="360" w:lineRule="auto"/>
       </w:pPr>
       <w:r>
-        <w:t xml:space="preserve">To model fire behavior based on estimated fuels structures in reburns, we used the HIGRAD/FIRETEC system, a physics-based fire behavior that represents individual ecosystem components and combustion/atmospheric interactions explicitly. HIGRAD/FIRETEC specifically treats vegetation composition and structure in three-dimensions, accounting for bulk density, surface area to volume ratio and fuel moisture. By treating fuel beds as complex and homogenous (both vertically, and horizontally), HIGRAD/FIRETEC can simulate the effects of fine-scale shifts in fuels structure and composition on subsequent fire behavior. </w:t>
+        <w:t>To model fire behavior based on estimated fuels structures in reburns, we used the HIGRAD/FIRETEC system, a physics-based fire behavior that represents individual ecosystem components and combustion/atmospheric interactions explicitly. HIGRAD/FIRETEC specifically treats vegetation composition and structure in three-dimensions, accounting for bulk density, surface area to volume ratio and fuel moisture. By treating fuel beds as complex and h</w:t>
+      </w:r>
+      <w:r>
+        <w:t>etero</w:t>
+      </w:r>
+      <w:r>
+        <w:t xml:space="preserve">genous (both vertically, and horizontally), HIGRAD/FIRETEC can simulate the effects of fine-scale shifts in fuels structure and composition on subsequent fire behavior. </w:t>
       </w:r>
     </w:p>
     <w:p>
@@ -780,9 +878,10 @@
         <w:pStyle w:val="Heading3"/>
         <w:spacing w:line="360" w:lineRule="auto"/>
       </w:pPr>
-      <w:bookmarkStart w:id="7" w:name="_heading=h.1ky2guarpywx" w:colFirst="0" w:colLast="0"/>
-      <w:bookmarkEnd w:id="7"/>
-      <w:r>
+      <w:bookmarkStart w:id="10" w:name="_heading=h.1ky2guarpywx" w:colFirst="0" w:colLast="0"/>
+      <w:bookmarkEnd w:id="10"/>
+      <w:r>
+        <w:lastRenderedPageBreak/>
         <w:t>Data Analysis</w:t>
       </w:r>
     </w:p>
@@ -813,8 +912,8 @@
         <w:pStyle w:val="Heading2"/>
         <w:spacing w:line="360" w:lineRule="auto"/>
       </w:pPr>
-      <w:bookmarkStart w:id="8" w:name="_heading=h.6alijpchz6fi" w:colFirst="0" w:colLast="0"/>
-      <w:bookmarkEnd w:id="8"/>
+      <w:bookmarkStart w:id="11" w:name="_heading=h.6alijpchz6fi" w:colFirst="0" w:colLast="0"/>
+      <w:bookmarkEnd w:id="11"/>
       <w:r>
         <w:t xml:space="preserve">Results </w:t>
       </w:r>
@@ -824,8 +923,8 @@
         <w:pStyle w:val="Heading3"/>
         <w:spacing w:line="360" w:lineRule="auto"/>
       </w:pPr>
-      <w:bookmarkStart w:id="9" w:name="_heading=h.kauadt4jv3dr" w:colFirst="0" w:colLast="0"/>
-      <w:bookmarkEnd w:id="9"/>
+      <w:bookmarkStart w:id="12" w:name="_heading=h.kauadt4jv3dr" w:colFirst="0" w:colLast="0"/>
+      <w:bookmarkEnd w:id="12"/>
       <w:r>
         <w:t>Fuel abundance</w:t>
       </w:r>
@@ -867,7 +966,7 @@
         </w:sdtPr>
         <w:sdtEndPr/>
         <w:sdtContent>
-          <w:commentRangeStart w:id="10"/>
+          <w:commentRangeStart w:id="13"/>
         </w:sdtContent>
       </w:sdt>
       <w:sdt>
@@ -877,7 +976,7 @@
         </w:sdtPr>
         <w:sdtEndPr/>
         <w:sdtContent>
-          <w:commentRangeStart w:id="11"/>
+          <w:commentRangeStart w:id="14"/>
         </w:sdtContent>
       </w:sdt>
       <w:r>
@@ -889,13 +988,13 @@
       <w:r>
         <w:t>[dots jittered to spread data]</w:t>
       </w:r>
-      <w:commentRangeEnd w:id="10"/>
-      <w:r>
-        <w:commentReference w:id="10"/>
-      </w:r>
-      <w:commentRangeEnd w:id="11"/>
-      <w:r>
-        <w:commentReference w:id="11"/>
+      <w:commentRangeEnd w:id="13"/>
+      <w:r>
+        <w:commentReference w:id="13"/>
+      </w:r>
+      <w:commentRangeEnd w:id="14"/>
+      <w:r>
+        <w:commentReference w:id="14"/>
       </w:r>
     </w:p>
     <w:p>
@@ -923,7 +1022,7 @@
                     <pic:cNvPicPr preferRelativeResize="0"/>
                   </pic:nvPicPr>
                   <pic:blipFill>
-                    <a:blip r:embed="rId10"/>
+                    <a:blip r:embed="rId11"/>
                     <a:srcRect/>
                     <a:stretch>
                       <a:fillRect/>
@@ -956,8 +1055,8 @@
         <w:pStyle w:val="Heading3"/>
         <w:spacing w:line="360" w:lineRule="auto"/>
       </w:pPr>
-      <w:bookmarkStart w:id="12" w:name="_heading=h.9txb2ord534j" w:colFirst="0" w:colLast="0"/>
-      <w:bookmarkEnd w:id="12"/>
+      <w:bookmarkStart w:id="15" w:name="_heading=h.9txb2ord534j" w:colFirst="0" w:colLast="0"/>
+      <w:bookmarkEnd w:id="15"/>
       <w:r>
         <w:t xml:space="preserve">Fuel connectivity </w:t>
       </w:r>
@@ -990,7 +1089,7 @@
         </w:sdtPr>
         <w:sdtEndPr/>
         <w:sdtContent>
-          <w:commentRangeStart w:id="13"/>
+          <w:commentRangeStart w:id="16"/>
         </w:sdtContent>
       </w:sdt>
       <w:r>
@@ -1008,9 +1107,9 @@
         </w:rPr>
         <w:t xml:space="preserve"> </w:t>
       </w:r>
-      <w:commentRangeEnd w:id="13"/>
-      <w:r>
-        <w:commentReference w:id="13"/>
+      <w:commentRangeEnd w:id="16"/>
+      <w:r>
+        <w:commentReference w:id="16"/>
       </w:r>
     </w:p>
     <w:p>
@@ -1036,7 +1135,7 @@
                     <pic:cNvPicPr preferRelativeResize="0"/>
                   </pic:nvPicPr>
                   <pic:blipFill>
-                    <a:blip r:embed="rId11"/>
+                    <a:blip r:embed="rId12"/>
                     <a:srcRect/>
                     <a:stretch>
                       <a:fillRect/>
@@ -1071,8 +1170,8 @@
         <w:pStyle w:val="Heading2"/>
         <w:spacing w:line="360" w:lineRule="auto"/>
       </w:pPr>
-      <w:bookmarkStart w:id="14" w:name="_heading=h.cvp1z2fqe0zg" w:colFirst="0" w:colLast="0"/>
-      <w:bookmarkEnd w:id="14"/>
+      <w:bookmarkStart w:id="17" w:name="_heading=h.cvp1z2fqe0zg" w:colFirst="0" w:colLast="0"/>
+      <w:bookmarkEnd w:id="17"/>
       <w:r>
         <w:t>Discussion</w:t>
       </w:r>
@@ -1101,8 +1200,8 @@
         <w:pStyle w:val="Heading2"/>
         <w:spacing w:line="360" w:lineRule="auto"/>
       </w:pPr>
-      <w:bookmarkStart w:id="15" w:name="_heading=h.8nw2kotdx536" w:colFirst="0" w:colLast="0"/>
-      <w:bookmarkEnd w:id="15"/>
+      <w:bookmarkStart w:id="18" w:name="_heading=h.8nw2kotdx536" w:colFirst="0" w:colLast="0"/>
+      <w:bookmarkEnd w:id="18"/>
       <w:r>
         <w:t>Acknowledgements</w:t>
       </w:r>
@@ -1123,8 +1222,8 @@
           <w:rFonts w:ascii="Calibri" w:eastAsia="Calibri" w:hAnsi="Calibri" w:cs="Calibri"/>
         </w:rPr>
       </w:pPr>
-      <w:bookmarkStart w:id="16" w:name="_heading=h.3znysh7" w:colFirst="0" w:colLast="0"/>
-      <w:bookmarkEnd w:id="16"/>
+      <w:bookmarkStart w:id="19" w:name="_heading=h.3znysh7" w:colFirst="0" w:colLast="0"/>
+      <w:bookmarkEnd w:id="19"/>
       <w:r>
         <w:rPr>
           <w:rFonts w:ascii="Calibri" w:eastAsia="Calibri" w:hAnsi="Calibri" w:cs="Calibri"/>
@@ -2389,7 +2488,7 @@
         </w:sdtPr>
         <w:sdtEndPr/>
         <w:sdtContent>
-          <w:commentRangeStart w:id="17"/>
+          <w:commentRangeStart w:id="20"/>
         </w:sdtContent>
       </w:sdt>
       <w:r>
@@ -2398,9 +2497,9 @@
         </w:rPr>
         <w:t xml:space="preserve">Normalized weight loss is measured as the water weight lost after drying (wet weight – dry weight), divided by the initial wet weight in grams. </w:t>
       </w:r>
-      <w:commentRangeEnd w:id="17"/>
-      <w:r>
-        <w:commentReference w:id="17"/>
+      <w:commentRangeEnd w:id="20"/>
+      <w:r>
+        <w:commentReference w:id="20"/>
       </w:r>
     </w:p>
     <w:p>
@@ -2433,7 +2532,7 @@
                     <pic:cNvPicPr preferRelativeResize="0"/>
                   </pic:nvPicPr>
                   <pic:blipFill>
-                    <a:blip r:embed="rId12"/>
+                    <a:blip r:embed="rId13"/>
                     <a:srcRect/>
                     <a:stretch>
                       <a:fillRect/>
@@ -2476,7 +2575,7 @@
                     <pic:cNvPicPr preferRelativeResize="0"/>
                   </pic:nvPicPr>
                   <pic:blipFill>
-                    <a:blip r:embed="rId13"/>
+                    <a:blip r:embed="rId14"/>
                     <a:srcRect/>
                     <a:stretch>
                       <a:fillRect/>
@@ -2500,8 +2599,8 @@
       </w:r>
     </w:p>
     <w:sectPr>
-      <w:footerReference w:type="even" r:id="rId14"/>
-      <w:footerReference w:type="default" r:id="rId15"/>
+      <w:footerReference w:type="even" r:id="rId15"/>
+      <w:footerReference w:type="default" r:id="rId16"/>
       <w:pgSz w:w="12240" w:h="15840"/>
       <w:pgMar w:top="1440" w:right="1440" w:bottom="1440" w:left="1440" w:header="720" w:footer="720" w:gutter="0"/>
       <w:lnNumType w:countBy="1" w:restart="continuous"/>
@@ -2515,7 +2614,55 @@
 
 <file path=word/comments.xml><?xml version="1.0" encoding="utf-8"?>
 <w:comments xmlns:wpc="http://schemas.microsoft.com/office/word/2010/wordprocessingCanvas" xmlns:cx="http://schemas.microsoft.com/office/drawing/2014/chartex" xmlns:cx1="http://schemas.microsoft.com/office/drawing/2015/9/8/chartex" xmlns:cx2="http://schemas.microsoft.com/office/drawing/2015/10/21/chartex" xmlns:cx3="http://schemas.microsoft.com/office/drawing/2016/5/9/chartex" xmlns:cx4="http://schemas.microsoft.com/office/drawing/2016/5/10/chartex" xmlns:cx5="http://schemas.microsoft.com/office/drawing/2016/5/11/chartex" xmlns:cx6="http://schemas.microsoft.com/office/drawing/2016/5/12/chartex" xmlns:cx7="http://schemas.microsoft.com/office/drawing/2016/5/13/chartex" xmlns:cx8="http://schemas.microsoft.com/office/drawing/2016/5/14/chartex" xmlns:mc="http://schemas.openxmlformats.org/markup-compatibility/2006" xmlns:aink="http://schemas.microsoft.com/office/drawing/2016/ink" xmlns:am3d="http://schemas.microsoft.com/office/drawing/2017/model3d" xmlns:o="urn:schemas-microsoft-com:office:office" xmlns:r="http://schemas.openxmlformats.org/officeDocument/2006/relationships" xmlns:m="http://schemas.openxmlformats.org/officeDocument/2006/math" xmlns:v="urn:schemas-microsoft-com:vml" xmlns:wp14="http://schemas.microsoft.com/office/word/2010/wordprocessingDrawing" xmlns:wp="http://schemas.openxmlformats.org/drawingml/2006/wordprocessingDrawing" xmlns:w10="urn:schemas-microsoft-com:office:word" xmlns:w="http://schemas.openxmlformats.org/wordprocessingml/2006/main" xmlns:w14="http://schemas.microsoft.com/office/word/2010/wordml" xmlns:w15="http://schemas.microsoft.com/office/word/2012/wordml" xmlns:w16cex="http://schemas.microsoft.com/office/word/2018/wordml/cex" xmlns:w16cid="http://schemas.microsoft.com/office/word/2016/wordml/cid" xmlns:w16="http://schemas.microsoft.com/office/word/2018/wordml" xmlns:w16sdtdh="http://schemas.microsoft.com/office/word/2020/wordml/sdtdatahash" xmlns:w16se="http://schemas.microsoft.com/office/word/2015/wordml/symex" xmlns:wpg="http://schemas.microsoft.com/office/word/2010/wordprocessingGroup" xmlns:wpi="http://schemas.microsoft.com/office/word/2010/wordprocessingInk" xmlns:wne="http://schemas.microsoft.com/office/word/2006/wordml" xmlns:wps="http://schemas.microsoft.com/office/word/2010/wordprocessingShape" mc:Ignorable="w14 w15 w16se w16cid w16 w16cex w16sdtdh wp14">
-  <w:comment w:id="5" w:author="Hayes, Katherine" w:date="2021-06-07T08:31:00Z" w:initials="">
+  <w:comment w:id="1" w:author="Hayes, Katherine" w:date="2021-09-01T11:21:00Z" w:initials="HK">
+    <w:p>
+      <w:pPr>
+        <w:pStyle w:val="CommentText"/>
+      </w:pPr>
+      <w:r>
+        <w:rPr>
+          <w:rStyle w:val="CommentReference"/>
+        </w:rPr>
+        <w:annotationRef/>
+      </w:r>
+      <w:r>
+        <w:t>Can combine</w:t>
+      </w:r>
+    </w:p>
+  </w:comment>
+  <w:comment w:id="3" w:author="Hayes, Katherine" w:date="2021-09-01T11:30:00Z" w:initials="HK">
+    <w:p>
+      <w:pPr>
+        <w:pStyle w:val="CommentText"/>
+      </w:pPr>
+      <w:r>
+        <w:rPr>
+          <w:rStyle w:val="CommentReference"/>
+        </w:rPr>
+        <w:annotationRef/>
+      </w:r>
+      <w:r>
+        <w:t>A bit unrefined – differ how? Justification for how?</w:t>
+      </w:r>
+    </w:p>
+  </w:comment>
+  <w:comment w:id="6" w:author="Hayes, Katherine" w:date="2021-09-01T11:31:00Z" w:initials="HK">
+    <w:p>
+      <w:pPr>
+        <w:pStyle w:val="CommentText"/>
+      </w:pPr>
+      <w:r>
+        <w:rPr>
+          <w:rStyle w:val="CommentReference"/>
+        </w:rPr>
+        <w:annotationRef/>
+      </w:r>
+      <w:r>
+        <w:t>Site = burn? What is the replicate?</w:t>
+      </w:r>
+    </w:p>
+  </w:comment>
+  <w:comment w:id="8" w:author="Hayes, Katherine" w:date="2021-06-07T08:31:00Z" w:initials="">
     <w:p>
       <w:pPr>
         <w:widowControl w:val="0"/>
@@ -2544,7 +2691,7 @@
       </w:r>
     </w:p>
   </w:comment>
-  <w:comment w:id="10" w:author="Hayes, Katherine" w:date="2021-03-29T12:59:00Z" w:initials="">
+  <w:comment w:id="13" w:author="Hayes, Katherine" w:date="2021-03-29T12:59:00Z" w:initials="">
     <w:p>
       <w:pPr>
         <w:widowControl w:val="0"/>
@@ -2593,7 +2740,7 @@
       </w:r>
     </w:p>
   </w:comment>
-  <w:comment w:id="11" w:author="Brian Buma" w:date="2021-04-01T13:34:00Z" w:initials="">
+  <w:comment w:id="14" w:author="Brian Buma" w:date="2021-04-01T13:34:00Z" w:initials="">
     <w:p>
       <w:pPr>
         <w:widowControl w:val="0"/>
@@ -2622,7 +2769,7 @@
       </w:r>
     </w:p>
   </w:comment>
-  <w:comment w:id="13" w:author="Brian Buma" w:date="2021-04-01T13:35:00Z" w:initials="">
+  <w:comment w:id="16" w:author="Brian Buma" w:date="2021-04-01T13:35:00Z" w:initials="">
     <w:p>
       <w:pPr>
         <w:widowControl w:val="0"/>
@@ -2651,7 +2798,7 @@
       </w:r>
     </w:p>
   </w:comment>
-  <w:comment w:id="17" w:author="Hayes, Katherine" w:date="2021-03-29T13:06:00Z" w:initials="">
+  <w:comment w:id="20" w:author="Hayes, Katherine" w:date="2021-03-29T13:06:00Z" w:initials="">
     <w:p>
       <w:pPr>
         <w:widowControl w:val="0"/>
@@ -2730,6 +2877,9 @@
 
 <file path=word/commentsExtended.xml><?xml version="1.0" encoding="utf-8"?>
 <w15:commentsEx xmlns:wpc="http://schemas.microsoft.com/office/word/2010/wordprocessingCanvas" xmlns:cx="http://schemas.microsoft.com/office/drawing/2014/chartex" xmlns:cx1="http://schemas.microsoft.com/office/drawing/2015/9/8/chartex" xmlns:cx2="http://schemas.microsoft.com/office/drawing/2015/10/21/chartex" xmlns:cx3="http://schemas.microsoft.com/office/drawing/2016/5/9/chartex" xmlns:cx4="http://schemas.microsoft.com/office/drawing/2016/5/10/chartex" xmlns:cx5="http://schemas.microsoft.com/office/drawing/2016/5/11/chartex" xmlns:cx6="http://schemas.microsoft.com/office/drawing/2016/5/12/chartex" xmlns:cx7="http://schemas.microsoft.com/office/drawing/2016/5/13/chartex" xmlns:cx8="http://schemas.microsoft.com/office/drawing/2016/5/14/chartex" xmlns:mc="http://schemas.openxmlformats.org/markup-compatibility/2006" xmlns:aink="http://schemas.microsoft.com/office/drawing/2016/ink" xmlns:am3d="http://schemas.microsoft.com/office/drawing/2017/model3d" xmlns:o="urn:schemas-microsoft-com:office:office" xmlns:r="http://schemas.openxmlformats.org/officeDocument/2006/relationships" xmlns:m="http://schemas.openxmlformats.org/officeDocument/2006/math" xmlns:v="urn:schemas-microsoft-com:vml" xmlns:wp14="http://schemas.microsoft.com/office/word/2010/wordprocessingDrawing" xmlns:wp="http://schemas.openxmlformats.org/drawingml/2006/wordprocessingDrawing" xmlns:w10="urn:schemas-microsoft-com:office:word" xmlns:w="http://schemas.openxmlformats.org/wordprocessingml/2006/main" xmlns:w14="http://schemas.microsoft.com/office/word/2010/wordml" xmlns:w15="http://schemas.microsoft.com/office/word/2012/wordml" xmlns:w16cex="http://schemas.microsoft.com/office/word/2018/wordml/cex" xmlns:w16cid="http://schemas.microsoft.com/office/word/2016/wordml/cid" xmlns:w16="http://schemas.microsoft.com/office/word/2018/wordml" xmlns:w16sdtdh="http://schemas.microsoft.com/office/word/2020/wordml/sdtdatahash" xmlns:w16se="http://schemas.microsoft.com/office/word/2015/wordml/symex" xmlns:wpg="http://schemas.microsoft.com/office/word/2010/wordprocessingGroup" xmlns:wpi="http://schemas.microsoft.com/office/word/2010/wordprocessingInk" xmlns:wne="http://schemas.microsoft.com/office/word/2006/wordml" xmlns:wps="http://schemas.microsoft.com/office/word/2010/wordprocessingShape" mc:Ignorable="w14 w15 w16se w16cid w16 w16cex w16sdtdh wp14">
+  <w15:commentEx w15:paraId="68C5F71E" w15:done="0"/>
+  <w15:commentEx w15:paraId="319B8CD9" w15:done="0"/>
+  <w15:commentEx w15:paraId="306E0B16" w15:done="0"/>
   <w15:commentEx w15:paraId="00000063" w15:done="1"/>
   <w15:commentEx w15:paraId="0000005D" w15:done="0"/>
   <w15:commentEx w15:paraId="0000005E" w15:paraIdParent="0000005D" w15:done="0"/>
@@ -2738,8 +2888,19 @@
 </w15:commentsEx>
 </file>
 
+<file path=word/commentsExtensible.xml><?xml version="1.0" encoding="utf-8"?>
+<w16cex:commentsExtensible xmlns:wpc="http://schemas.microsoft.com/office/word/2010/wordprocessingCanvas" xmlns:cx="http://schemas.microsoft.com/office/drawing/2014/chartex" xmlns:cx1="http://schemas.microsoft.com/office/drawing/2015/9/8/chartex" xmlns:cx2="http://schemas.microsoft.com/office/drawing/2015/10/21/chartex" xmlns:cx3="http://schemas.microsoft.com/office/drawing/2016/5/9/chartex" xmlns:cx4="http://schemas.microsoft.com/office/drawing/2016/5/10/chartex" xmlns:cx5="http://schemas.microsoft.com/office/drawing/2016/5/11/chartex" xmlns:cx6="http://schemas.microsoft.com/office/drawing/2016/5/12/chartex" xmlns:cx7="http://schemas.microsoft.com/office/drawing/2016/5/13/chartex" xmlns:cx8="http://schemas.microsoft.com/office/drawing/2016/5/14/chartex" xmlns:mc="http://schemas.openxmlformats.org/markup-compatibility/2006" xmlns:aink="http://schemas.microsoft.com/office/drawing/2016/ink" xmlns:am3d="http://schemas.microsoft.com/office/drawing/2017/model3d" xmlns:o="urn:schemas-microsoft-com:office:office" xmlns:r="http://schemas.openxmlformats.org/officeDocument/2006/relationships" xmlns:m="http://schemas.openxmlformats.org/officeDocument/2006/math" xmlns:v="urn:schemas-microsoft-com:vml" xmlns:wp14="http://schemas.microsoft.com/office/word/2010/wordprocessingDrawing" xmlns:wp="http://schemas.openxmlformats.org/drawingml/2006/wordprocessingDrawing" xmlns:w10="urn:schemas-microsoft-com:office:word" xmlns:w="http://schemas.openxmlformats.org/wordprocessingml/2006/main" xmlns:w14="http://schemas.microsoft.com/office/word/2010/wordml" xmlns:w15="http://schemas.microsoft.com/office/word/2012/wordml" xmlns:w16cex="http://schemas.microsoft.com/office/word/2018/wordml/cex" xmlns:w16cid="http://schemas.microsoft.com/office/word/2016/wordml/cid" xmlns:w16="http://schemas.microsoft.com/office/word/2018/wordml" xmlns:w16sdtdh="http://schemas.microsoft.com/office/word/2020/wordml/sdtdatahash" xmlns:w16se="http://schemas.microsoft.com/office/word/2015/wordml/symex" xmlns:wpg="http://schemas.microsoft.com/office/word/2010/wordprocessingGroup" xmlns:wpi="http://schemas.microsoft.com/office/word/2010/wordprocessingInk" xmlns:wne="http://schemas.microsoft.com/office/word/2006/wordml" xmlns:wps="http://schemas.microsoft.com/office/word/2010/wordprocessingShape" mc:Ignorable="w14 w15 w16se w16cid w16 w16cex w16sdtdh wp14">
+  <w16cex:commentExtensible w16cex:durableId="24D9E0A2" w16cex:dateUtc="2021-09-01T17:21:00Z"/>
+  <w16cex:commentExtensible w16cex:durableId="24D9E2C5" w16cex:dateUtc="2021-09-01T17:30:00Z"/>
+  <w16cex:commentExtensible w16cex:durableId="24D9E312" w16cex:dateUtc="2021-09-01T17:31:00Z"/>
+</w16cex:commentsExtensible>
+</file>
+
 <file path=word/commentsIds.xml><?xml version="1.0" encoding="utf-8"?>
 <w16cid:commentsIds xmlns:wpc="http://schemas.microsoft.com/office/word/2010/wordprocessingCanvas" xmlns:cx="http://schemas.microsoft.com/office/drawing/2014/chartex" xmlns:cx1="http://schemas.microsoft.com/office/drawing/2015/9/8/chartex" xmlns:cx2="http://schemas.microsoft.com/office/drawing/2015/10/21/chartex" xmlns:cx3="http://schemas.microsoft.com/office/drawing/2016/5/9/chartex" xmlns:cx4="http://schemas.microsoft.com/office/drawing/2016/5/10/chartex" xmlns:cx5="http://schemas.microsoft.com/office/drawing/2016/5/11/chartex" xmlns:cx6="http://schemas.microsoft.com/office/drawing/2016/5/12/chartex" xmlns:cx7="http://schemas.microsoft.com/office/drawing/2016/5/13/chartex" xmlns:cx8="http://schemas.microsoft.com/office/drawing/2016/5/14/chartex" xmlns:mc="http://schemas.openxmlformats.org/markup-compatibility/2006" xmlns:aink="http://schemas.microsoft.com/office/drawing/2016/ink" xmlns:am3d="http://schemas.microsoft.com/office/drawing/2017/model3d" xmlns:o="urn:schemas-microsoft-com:office:office" xmlns:r="http://schemas.openxmlformats.org/officeDocument/2006/relationships" xmlns:m="http://schemas.openxmlformats.org/officeDocument/2006/math" xmlns:v="urn:schemas-microsoft-com:vml" xmlns:wp14="http://schemas.microsoft.com/office/word/2010/wordprocessingDrawing" xmlns:wp="http://schemas.openxmlformats.org/drawingml/2006/wordprocessingDrawing" xmlns:w10="urn:schemas-microsoft-com:office:word" xmlns:w="http://schemas.openxmlformats.org/wordprocessingml/2006/main" xmlns:w14="http://schemas.microsoft.com/office/word/2010/wordml" xmlns:w15="http://schemas.microsoft.com/office/word/2012/wordml" xmlns:w16cex="http://schemas.microsoft.com/office/word/2018/wordml/cex" xmlns:w16cid="http://schemas.microsoft.com/office/word/2016/wordml/cid" xmlns:w16="http://schemas.microsoft.com/office/word/2018/wordml" xmlns:w16sdtdh="http://schemas.microsoft.com/office/word/2020/wordml/sdtdatahash" xmlns:w16se="http://schemas.microsoft.com/office/word/2015/wordml/symex" xmlns:wpg="http://schemas.microsoft.com/office/word/2010/wordprocessingGroup" xmlns:wpi="http://schemas.microsoft.com/office/word/2010/wordprocessingInk" xmlns:wne="http://schemas.microsoft.com/office/word/2006/wordml" xmlns:wps="http://schemas.microsoft.com/office/word/2010/wordprocessingShape" mc:Ignorable="w14 w15 w16se w16cid w16 w16cex w16sdtdh wp14">
+  <w16cid:commentId w16cid:paraId="68C5F71E" w16cid:durableId="24D9E0A2"/>
+  <w16cid:commentId w16cid:paraId="319B8CD9" w16cid:durableId="24D9E2C5"/>
+  <w16cid:commentId w16cid:paraId="306E0B16" w16cid:durableId="24D9E312"/>
   <w16cid:commentId w16cid:paraId="00000063" w16cid:durableId="24A137B2"/>
   <w16cid:commentId w16cid:paraId="0000005D" w16cid:durableId="24A137AD"/>
   <w16cid:commentId w16cid:paraId="0000005E" w16cid:durableId="24A137AC"/>

</xml_diff>

<commit_message>
added spp distance figure
</commit_message>
<xml_diff>
--- a/docs/manuscript_draft/fuel_draft.docx
+++ b/docs/manuscript_draft/fuel_draft.docx
@@ -62,11 +62,9 @@
       <w:r>
         <w:t xml:space="preserve">creates </w:t>
       </w:r>
-      <w:proofErr w:type="gramStart"/>
       <w:r>
         <w:t>a negative feedback</w:t>
       </w:r>
-      <w:proofErr w:type="gramEnd"/>
       <w:r>
         <w:t xml:space="preserve"> for</w:t>
       </w:r>
@@ -185,45 +183,39 @@
         <w:t>. Future characteristics</w:t>
       </w:r>
       <w:r>
-        <w:t xml:space="preserve"> (including frequency, severity and area </w:t>
+        <w:t xml:space="preserve"> (including frequency, severity and area burned)</w:t>
+      </w:r>
+      <w:r>
+        <w:t xml:space="preserve"> of the boreal fire regime </w:t>
+      </w:r>
+      <w:commentRangeStart w:id="3"/>
+      <w:r>
+        <w:t>and of boreal forests themselves remain unclear under those circumstances.</w:t>
+      </w:r>
+      <w:commentRangeEnd w:id="3"/>
+      <w:r>
+        <w:rPr>
+          <w:rStyle w:val="CommentReference"/>
+        </w:rPr>
+        <w:commentReference w:id="3"/>
+      </w:r>
+      <w:r>
+        <w:t xml:space="preserve"> I</w:t>
+      </w:r>
+      <w:r>
+        <w:t xml:space="preserve">ncreased presence of deciduous species may </w:t>
+      </w:r>
+      <w:r>
+        <w:t>act as</w:t>
+      </w:r>
+      <w:r>
+        <w:t xml:space="preserve"> </w:t>
       </w:r>
       <w:proofErr w:type="gramStart"/>
       <w:r>
-        <w:t xml:space="preserve">burned) </w:t>
-      </w:r>
-      <w:r>
-        <w:t xml:space="preserve"> of</w:t>
+        <w:t>a negative feedback</w:t>
       </w:r>
       <w:proofErr w:type="gramEnd"/>
-      <w:r>
-        <w:t xml:space="preserve"> the boreal fire regime </w:t>
-      </w:r>
-      <w:commentRangeStart w:id="3"/>
-      <w:r>
-        <w:t>and of boreal forests themselves remain unclear under those circumstances.</w:t>
-      </w:r>
-      <w:commentRangeEnd w:id="3"/>
-      <w:r>
-        <w:rPr>
-          <w:rStyle w:val="CommentReference"/>
-        </w:rPr>
-        <w:commentReference w:id="3"/>
-      </w:r>
-      <w:r>
-        <w:t xml:space="preserve"> I</w:t>
-      </w:r>
-      <w:r>
-        <w:t xml:space="preserve">ncreased presence of deciduous species may </w:t>
-      </w:r>
-      <w:r>
-        <w:t>act as</w:t>
-      </w:r>
-      <w:r>
-        <w:t xml:space="preserve"> </w:t>
-      </w:r>
-      <w:r>
-        <w:t>a negative feedback</w:t>
-      </w:r>
       <w:r>
         <w:t xml:space="preserve"> to future fire, as deciduous communities in the boreal are typically considered less flammable</w:t>
       </w:r>
@@ -1538,13 +1530,146 @@
         <w:t xml:space="preserve">Fuel connectivity </w:t>
       </w:r>
     </w:p>
-    <w:p>
-      <w:pPr>
-        <w:spacing w:line="360" w:lineRule="auto"/>
-      </w:pPr>
-      <w:r>
-        <w:t>[describe fuel connectivity trends]</w:t>
-      </w:r>
+    <w:p/>
+    <w:p/>
+    <w:p>
+      <w:pPr>
+        <w:rPr>
+          <w:b/>
+        </w:rPr>
+      </w:pPr>
+    </w:p>
+    <w:p>
+      <w:pPr>
+        <w:rPr>
+          <w:b/>
+        </w:rPr>
+      </w:pPr>
+    </w:p>
+    <w:p>
+      <w:pPr>
+        <w:rPr>
+          <w:b/>
+        </w:rPr>
+      </w:pPr>
+    </w:p>
+    <w:p>
+      <w:pPr>
+        <w:rPr>
+          <w:b/>
+        </w:rPr>
+      </w:pPr>
+    </w:p>
+    <w:p>
+      <w:pPr>
+        <w:rPr>
+          <w:b/>
+        </w:rPr>
+      </w:pPr>
+    </w:p>
+    <w:p>
+      <w:pPr>
+        <w:rPr>
+          <w:b/>
+        </w:rPr>
+      </w:pPr>
+    </w:p>
+    <w:p>
+      <w:pPr>
+        <w:rPr>
+          <w:b/>
+        </w:rPr>
+      </w:pPr>
+    </w:p>
+    <w:p>
+      <w:pPr>
+        <w:rPr>
+          <w:b/>
+        </w:rPr>
+      </w:pPr>
+    </w:p>
+    <w:p>
+      <w:pPr>
+        <w:rPr>
+          <w:b/>
+        </w:rPr>
+      </w:pPr>
+      <w:proofErr w:type="spellStart"/>
+      <w:r>
+        <w:rPr>
+          <w:b/>
+        </w:rPr>
+        <w:lastRenderedPageBreak/>
+        <w:t>FigX</w:t>
+      </w:r>
+      <w:proofErr w:type="spellEnd"/>
+      <w:r>
+        <w:rPr>
+          <w:b/>
+        </w:rPr>
+        <w:t xml:space="preserve">. Dispersal distances between species present at each plot, taken from a random point. </w:t>
+      </w:r>
+    </w:p>
+    <w:p>
+      <w:pPr>
+        <w:rPr>
+          <w:b/>
+        </w:rPr>
+      </w:pPr>
+      <w:r>
+        <w:rPr>
+          <w:b/>
+          <w:noProof/>
+        </w:rPr>
+        <w:drawing>
+          <wp:inline distT="0" distB="0" distL="0" distR="0" wp14:anchorId="1905FCFC" wp14:editId="4E017A4E">
+            <wp:extent cx="6453963" cy="2429889"/>
+            <wp:effectExtent l="0" t="0" r="0" b="0"/>
+            <wp:docPr id="1" name="Picture 1" descr="Chart, box and whisker chart&#10;&#10;Description automatically generated"/>
+            <wp:cNvGraphicFramePr>
+              <a:graphicFrameLocks xmlns:a="http://schemas.openxmlformats.org/drawingml/2006/main" noChangeAspect="1"/>
+            </wp:cNvGraphicFramePr>
+            <a:graphic xmlns:a="http://schemas.openxmlformats.org/drawingml/2006/main">
+              <a:graphicData uri="http://schemas.openxmlformats.org/drawingml/2006/picture">
+                <pic:pic xmlns:pic="http://schemas.openxmlformats.org/drawingml/2006/picture">
+                  <pic:nvPicPr>
+                    <pic:cNvPr id="1" name="Picture 1" descr="Chart, box and whisker chart&#10;&#10;Description automatically generated"/>
+                    <pic:cNvPicPr/>
+                  </pic:nvPicPr>
+                  <pic:blipFill>
+                    <a:blip r:embed="rId14">
+                      <a:extLst>
+                        <a:ext uri="{28A0092B-C50C-407E-A947-70E740481C1C}">
+                          <a14:useLocalDpi xmlns:a14="http://schemas.microsoft.com/office/drawing/2010/main" val="0"/>
+                        </a:ext>
+                      </a:extLst>
+                    </a:blip>
+                    <a:stretch>
+                      <a:fillRect/>
+                    </a:stretch>
+                  </pic:blipFill>
+                  <pic:spPr>
+                    <a:xfrm>
+                      <a:off x="0" y="0"/>
+                      <a:ext cx="6457052" cy="2431052"/>
+                    </a:xfrm>
+                    <a:prstGeom prst="rect">
+                      <a:avLst/>
+                    </a:prstGeom>
+                  </pic:spPr>
+                </pic:pic>
+              </a:graphicData>
+            </a:graphic>
+          </wp:inline>
+        </w:drawing>
+      </w:r>
+    </w:p>
+    <w:p>
+      <w:pPr>
+        <w:rPr>
+          <w:b/>
+        </w:rPr>
+      </w:pPr>
     </w:p>
     <w:p>
       <w:pPr>
@@ -1597,7 +1722,6 @@
         <w:rPr>
           <w:noProof/>
         </w:rPr>
-        <w:lastRenderedPageBreak/>
         <w:drawing>
           <wp:inline distT="0" distB="0" distL="0" distR="0" wp14:anchorId="68CDACE2" wp14:editId="356E42A1">
             <wp:extent cx="4029107" cy="3252287"/>
@@ -1612,7 +1736,7 @@
                     <pic:cNvPicPr preferRelativeResize="0"/>
                   </pic:nvPicPr>
                   <pic:blipFill>
-                    <a:blip r:embed="rId14"/>
+                    <a:blip r:embed="rId15"/>
                     <a:srcRect/>
                     <a:stretch>
                       <a:fillRect/>
@@ -1675,7 +1799,11 @@
         <w:commentReference w:id="39"/>
       </w:r>
       <w:r>
-        <w:t xml:space="preserve">as a landscape management solution to boreal warming, based on paleoecological evidence of declining fire activity found alongside increases in birch pollen presence (Kelly et al. 2013, Brubaker et al. 2009). </w:t>
+        <w:t xml:space="preserve">as a landscape management solution to boreal warming, based on paleoecological evidence of declining fire </w:t>
+      </w:r>
+      <w:r>
+        <w:lastRenderedPageBreak/>
+        <w:t xml:space="preserve">activity found alongside increases in birch pollen presence (Kelly et al. 2013, Brubaker et al. 2009). </w:t>
       </w:r>
     </w:p>
     <w:p>
@@ -1956,514 +2084,514 @@
           <w:szCs w:val="20"/>
           <w:highlight w:val="white"/>
         </w:rPr>
+        <w:t xml:space="preserve">Brubaker, L.B., Higuera, P.E., Rupp, T.S., Olson, M.A., Anderson, </w:t>
+      </w:r>
+      <w:proofErr w:type="gramStart"/>
+      <w:r>
+        <w:rPr>
+          <w:color w:val="000000"/>
+          <w:sz w:val="20"/>
+          <w:szCs w:val="20"/>
+          <w:highlight w:val="white"/>
+        </w:rPr>
+        <w:t>P.M.</w:t>
+      </w:r>
+      <w:proofErr w:type="gramEnd"/>
+      <w:r>
+        <w:rPr>
+          <w:color w:val="000000"/>
+          <w:sz w:val="20"/>
+          <w:szCs w:val="20"/>
+          <w:highlight w:val="white"/>
+        </w:rPr>
+        <w:t xml:space="preserve"> and Hu, F.S., 2009. Linking sediment‐charcoal records and ecological modeling to understand causes of fire‐regime change in boreal forests. </w:t>
+      </w:r>
+      <w:r>
+        <w:rPr>
+          <w:i/>
+          <w:color w:val="000000"/>
+          <w:sz w:val="20"/>
+          <w:szCs w:val="20"/>
+          <w:highlight w:val="white"/>
+        </w:rPr>
+        <w:t>Ecology</w:t>
+      </w:r>
+      <w:r>
+        <w:rPr>
+          <w:color w:val="000000"/>
+          <w:sz w:val="20"/>
+          <w:szCs w:val="20"/>
+          <w:highlight w:val="white"/>
+        </w:rPr>
+        <w:t>, </w:t>
+      </w:r>
+      <w:r>
+        <w:rPr>
+          <w:i/>
+          <w:color w:val="000000"/>
+          <w:sz w:val="20"/>
+          <w:szCs w:val="20"/>
+          <w:highlight w:val="white"/>
+        </w:rPr>
+        <w:t>90</w:t>
+      </w:r>
+      <w:r>
+        <w:rPr>
+          <w:color w:val="000000"/>
+          <w:sz w:val="20"/>
+          <w:szCs w:val="20"/>
+          <w:highlight w:val="white"/>
+        </w:rPr>
+        <w:t>(7), pp.1788-1801.</w:t>
+      </w:r>
+    </w:p>
+    <w:p>
+      <w:pPr>
+        <w:spacing w:line="360" w:lineRule="auto"/>
+        <w:ind w:left="720" w:hanging="720"/>
+        <w:rPr>
+          <w:color w:val="000000"/>
+          <w:sz w:val="20"/>
+          <w:szCs w:val="20"/>
+        </w:rPr>
+      </w:pPr>
+      <w:r>
+        <w:rPr>
+          <w:color w:val="000000"/>
+          <w:sz w:val="20"/>
+          <w:szCs w:val="20"/>
+        </w:rPr>
+        <w:t xml:space="preserve">Hardy, C., Heilman, W., Weise, D., </w:t>
+      </w:r>
+      <w:proofErr w:type="spellStart"/>
+      <w:r>
+        <w:rPr>
+          <w:color w:val="000000"/>
+          <w:sz w:val="20"/>
+          <w:szCs w:val="20"/>
+        </w:rPr>
+        <w:t>Goodrick</w:t>
+      </w:r>
+      <w:proofErr w:type="spellEnd"/>
+      <w:r>
+        <w:rPr>
+          <w:color w:val="000000"/>
+          <w:sz w:val="20"/>
+          <w:szCs w:val="20"/>
+        </w:rPr>
+        <w:t xml:space="preserve">, S. and </w:t>
+      </w:r>
+      <w:proofErr w:type="spellStart"/>
+      <w:r>
+        <w:rPr>
+          <w:color w:val="000000"/>
+          <w:sz w:val="20"/>
+          <w:szCs w:val="20"/>
+        </w:rPr>
+        <w:t>Ottmar</w:t>
+      </w:r>
+      <w:proofErr w:type="spellEnd"/>
+      <w:r>
+        <w:rPr>
+          <w:color w:val="000000"/>
+          <w:sz w:val="20"/>
+          <w:szCs w:val="20"/>
+        </w:rPr>
+        <w:t>, R., 2008. Final Report: Fire behavior advancement plan; a plan for addressing physical fire processes within the core fire science portfolio. </w:t>
+      </w:r>
+      <w:r>
+        <w:rPr>
+          <w:i/>
+          <w:color w:val="000000"/>
+          <w:sz w:val="20"/>
+          <w:szCs w:val="20"/>
+        </w:rPr>
+        <w:t>Joint Fire Science Program</w:t>
+      </w:r>
+      <w:r>
+        <w:rPr>
+          <w:color w:val="000000"/>
+          <w:sz w:val="20"/>
+          <w:szCs w:val="20"/>
+        </w:rPr>
+        <w:t>.</w:t>
+      </w:r>
+    </w:p>
+    <w:p>
+      <w:pPr>
+        <w:spacing w:line="360" w:lineRule="auto"/>
+        <w:ind w:left="720" w:hanging="720"/>
+        <w:rPr>
+          <w:color w:val="000000"/>
+          <w:sz w:val="20"/>
+          <w:szCs w:val="20"/>
+        </w:rPr>
+      </w:pPr>
+      <w:r>
+        <w:rPr>
+          <w:color w:val="000000"/>
+          <w:sz w:val="20"/>
+          <w:szCs w:val="20"/>
+        </w:rPr>
+        <w:t xml:space="preserve">Harris, Lucas B., Stacy A. Drury, and Alan H. Taylor. 2020. “Strong Legacy Effects of Prior Burn Severity on Forest Resilience to a High-Severity Fire.” </w:t>
+      </w:r>
+      <w:proofErr w:type="gramStart"/>
+      <w:r>
+        <w:rPr>
+          <w:color w:val="000000"/>
+          <w:sz w:val="20"/>
+          <w:szCs w:val="20"/>
+        </w:rPr>
+        <w:t>Ecosystems ,</w:t>
+      </w:r>
+      <w:proofErr w:type="gramEnd"/>
+      <w:r>
+        <w:rPr>
+          <w:color w:val="000000"/>
+          <w:sz w:val="20"/>
+          <w:szCs w:val="20"/>
+        </w:rPr>
+        <w:t xml:space="preserve"> September. https://doi.org/10.1007/s10021-020-00548-x.</w:t>
+      </w:r>
+    </w:p>
+    <w:p>
+      <w:pPr>
+        <w:spacing w:line="360" w:lineRule="auto"/>
+        <w:ind w:left="720" w:hanging="720"/>
+        <w:rPr>
+          <w:color w:val="000000"/>
+          <w:sz w:val="20"/>
+          <w:szCs w:val="20"/>
+          <w:highlight w:val="white"/>
+        </w:rPr>
+      </w:pPr>
+      <w:r>
+        <w:rPr>
+          <w:color w:val="000000"/>
+          <w:sz w:val="20"/>
+          <w:szCs w:val="20"/>
+          <w:highlight w:val="white"/>
+        </w:rPr>
+        <w:t xml:space="preserve">Hawley, C.M., Loudermilk, E.L., Rowell, E.M. and </w:t>
+      </w:r>
+      <w:proofErr w:type="spellStart"/>
+      <w:r>
+        <w:rPr>
+          <w:color w:val="000000"/>
+          <w:sz w:val="20"/>
+          <w:szCs w:val="20"/>
+          <w:highlight w:val="white"/>
+        </w:rPr>
+        <w:t>Pokswinski</w:t>
+      </w:r>
+      <w:proofErr w:type="spellEnd"/>
+      <w:r>
+        <w:rPr>
+          <w:color w:val="000000"/>
+          <w:sz w:val="20"/>
+          <w:szCs w:val="20"/>
+          <w:highlight w:val="white"/>
+        </w:rPr>
+        <w:t>, S., 2018. A novel approach to fuel biomass sampling for 3D fuel characterization. </w:t>
+      </w:r>
+      <w:proofErr w:type="spellStart"/>
+      <w:r>
+        <w:rPr>
+          <w:i/>
+          <w:color w:val="000000"/>
+          <w:sz w:val="20"/>
+          <w:szCs w:val="20"/>
+          <w:highlight w:val="white"/>
+        </w:rPr>
+        <w:t>MethodsX</w:t>
+      </w:r>
+      <w:proofErr w:type="spellEnd"/>
+      <w:r>
+        <w:rPr>
+          <w:color w:val="000000"/>
+          <w:sz w:val="20"/>
+          <w:szCs w:val="20"/>
+          <w:highlight w:val="white"/>
+        </w:rPr>
+        <w:t>, </w:t>
+      </w:r>
+      <w:r>
+        <w:rPr>
+          <w:i/>
+          <w:color w:val="000000"/>
+          <w:sz w:val="20"/>
+          <w:szCs w:val="20"/>
+          <w:highlight w:val="white"/>
+        </w:rPr>
+        <w:t>5</w:t>
+      </w:r>
+      <w:r>
+        <w:rPr>
+          <w:color w:val="000000"/>
+          <w:sz w:val="20"/>
+          <w:szCs w:val="20"/>
+          <w:highlight w:val="white"/>
+        </w:rPr>
+        <w:t>, pp.1597-1604.</w:t>
+      </w:r>
+    </w:p>
+    <w:p>
+      <w:pPr>
+        <w:spacing w:line="360" w:lineRule="auto"/>
+        <w:ind w:left="720" w:hanging="720"/>
+        <w:rPr>
+          <w:color w:val="000000"/>
+          <w:sz w:val="20"/>
+          <w:szCs w:val="20"/>
+          <w:highlight w:val="white"/>
+        </w:rPr>
+      </w:pPr>
+      <w:proofErr w:type="spellStart"/>
+      <w:r>
+        <w:rPr>
+          <w:color w:val="000000"/>
+          <w:sz w:val="20"/>
+          <w:szCs w:val="20"/>
+          <w:highlight w:val="white"/>
+        </w:rPr>
+        <w:t>Hély</w:t>
+      </w:r>
+      <w:proofErr w:type="spellEnd"/>
+      <w:r>
+        <w:rPr>
+          <w:color w:val="000000"/>
+          <w:sz w:val="20"/>
+          <w:szCs w:val="20"/>
+          <w:highlight w:val="white"/>
+        </w:rPr>
+        <w:t>, C., Bergeron, Y. and Flannigan, M.D., 2000. Effects of stand composition on fire hazard in mixed‐wood Canadian boreal forest. </w:t>
+      </w:r>
+      <w:r>
+        <w:rPr>
+          <w:i/>
+          <w:color w:val="000000"/>
+          <w:sz w:val="20"/>
+          <w:szCs w:val="20"/>
+          <w:highlight w:val="white"/>
+        </w:rPr>
+        <w:t>Journal of Vegetation Science</w:t>
+      </w:r>
+      <w:r>
+        <w:rPr>
+          <w:color w:val="000000"/>
+          <w:sz w:val="20"/>
+          <w:szCs w:val="20"/>
+          <w:highlight w:val="white"/>
+        </w:rPr>
+        <w:t>, </w:t>
+      </w:r>
+      <w:r>
+        <w:rPr>
+          <w:i/>
+          <w:color w:val="000000"/>
+          <w:sz w:val="20"/>
+          <w:szCs w:val="20"/>
+          <w:highlight w:val="white"/>
+        </w:rPr>
+        <w:t>11</w:t>
+      </w:r>
+      <w:r>
+        <w:rPr>
+          <w:color w:val="000000"/>
+          <w:sz w:val="20"/>
+          <w:szCs w:val="20"/>
+          <w:highlight w:val="white"/>
+        </w:rPr>
+        <w:t>(6), pp.813-824.</w:t>
+      </w:r>
+    </w:p>
+    <w:p>
+      <w:pPr>
+        <w:spacing w:line="360" w:lineRule="auto"/>
+        <w:ind w:left="720" w:hanging="720"/>
+        <w:rPr>
+          <w:color w:val="000000"/>
+          <w:sz w:val="20"/>
+          <w:szCs w:val="20"/>
+          <w:highlight w:val="white"/>
+        </w:rPr>
+      </w:pPr>
+      <w:r>
+        <w:rPr>
+          <w:color w:val="000000"/>
+          <w:sz w:val="20"/>
+          <w:szCs w:val="20"/>
+          <w:highlight w:val="white"/>
+        </w:rPr>
+        <w:t>Higuera, P.E., Brubaker, L.B., Anderson, P.M., Brown, T.A., Kennedy, A.T. and Hu, F.S., 2008. Frequent fires in ancient shrub tundra: implications of paleorecords for arctic environmental change. </w:t>
+      </w:r>
+      <w:proofErr w:type="spellStart"/>
+      <w:r>
+        <w:rPr>
+          <w:i/>
+          <w:color w:val="000000"/>
+          <w:sz w:val="20"/>
+          <w:szCs w:val="20"/>
+          <w:highlight w:val="white"/>
+        </w:rPr>
+        <w:t>PloS</w:t>
+      </w:r>
+      <w:proofErr w:type="spellEnd"/>
+      <w:r>
+        <w:rPr>
+          <w:i/>
+          <w:color w:val="000000"/>
+          <w:sz w:val="20"/>
+          <w:szCs w:val="20"/>
+          <w:highlight w:val="white"/>
+        </w:rPr>
+        <w:t xml:space="preserve"> one</w:t>
+      </w:r>
+      <w:r>
+        <w:rPr>
+          <w:color w:val="000000"/>
+          <w:sz w:val="20"/>
+          <w:szCs w:val="20"/>
+          <w:highlight w:val="white"/>
+        </w:rPr>
+        <w:t>, </w:t>
+      </w:r>
+      <w:r>
+        <w:rPr>
+          <w:i/>
+          <w:color w:val="000000"/>
+          <w:sz w:val="20"/>
+          <w:szCs w:val="20"/>
+          <w:highlight w:val="white"/>
+        </w:rPr>
+        <w:t>3</w:t>
+      </w:r>
+      <w:r>
+        <w:rPr>
+          <w:color w:val="000000"/>
+          <w:sz w:val="20"/>
+          <w:szCs w:val="20"/>
+          <w:highlight w:val="white"/>
+        </w:rPr>
+        <w:t>(3).</w:t>
+      </w:r>
+    </w:p>
+    <w:p>
+      <w:pPr>
+        <w:spacing w:line="360" w:lineRule="auto"/>
+        <w:ind w:left="720" w:hanging="720"/>
+        <w:rPr>
+          <w:color w:val="000000"/>
+          <w:sz w:val="20"/>
+          <w:szCs w:val="20"/>
+          <w:highlight w:val="white"/>
+        </w:rPr>
+      </w:pPr>
+      <w:r>
+        <w:rPr>
+          <w:color w:val="000000"/>
+          <w:sz w:val="20"/>
+          <w:szCs w:val="20"/>
+          <w:highlight w:val="white"/>
+        </w:rPr>
+        <w:t xml:space="preserve">Hoy, E.E., Turetsky, M.R. and </w:t>
+      </w:r>
+      <w:proofErr w:type="spellStart"/>
+      <w:r>
+        <w:rPr>
+          <w:color w:val="000000"/>
+          <w:sz w:val="20"/>
+          <w:szCs w:val="20"/>
+          <w:highlight w:val="white"/>
+        </w:rPr>
+        <w:t>Kasischke</w:t>
+      </w:r>
+      <w:proofErr w:type="spellEnd"/>
+      <w:r>
+        <w:rPr>
+          <w:color w:val="000000"/>
+          <w:sz w:val="20"/>
+          <w:szCs w:val="20"/>
+          <w:highlight w:val="white"/>
+        </w:rPr>
+        <w:t>, E.S., 2016. More frequent burning increases vulnerability of Alaskan boreal black spruce forests. </w:t>
+      </w:r>
+      <w:r>
+        <w:rPr>
+          <w:i/>
+          <w:color w:val="000000"/>
+          <w:sz w:val="20"/>
+          <w:szCs w:val="20"/>
+          <w:highlight w:val="white"/>
+        </w:rPr>
+        <w:t>Environmental Research Letters</w:t>
+      </w:r>
+      <w:r>
+        <w:rPr>
+          <w:color w:val="000000"/>
+          <w:sz w:val="20"/>
+          <w:szCs w:val="20"/>
+          <w:highlight w:val="white"/>
+        </w:rPr>
+        <w:t>, </w:t>
+      </w:r>
+      <w:r>
+        <w:rPr>
+          <w:i/>
+          <w:color w:val="000000"/>
+          <w:sz w:val="20"/>
+          <w:szCs w:val="20"/>
+          <w:highlight w:val="white"/>
+        </w:rPr>
+        <w:t>11</w:t>
+      </w:r>
+      <w:r>
+        <w:rPr>
+          <w:color w:val="000000"/>
+          <w:sz w:val="20"/>
+          <w:szCs w:val="20"/>
+          <w:highlight w:val="white"/>
+        </w:rPr>
+        <w:t>(9), p.095001.</w:t>
+      </w:r>
+    </w:p>
+    <w:p>
+      <w:pPr>
+        <w:spacing w:line="360" w:lineRule="auto"/>
+        <w:ind w:left="720" w:hanging="720"/>
+        <w:rPr>
+          <w:color w:val="000000"/>
+          <w:sz w:val="20"/>
+          <w:szCs w:val="20"/>
+        </w:rPr>
+      </w:pPr>
+      <w:r>
+        <w:rPr>
+          <w:color w:val="000000"/>
+          <w:sz w:val="20"/>
+          <w:szCs w:val="20"/>
+        </w:rPr>
+        <w:t>Johnstone, J.F., Hollingsworth, T.N., Chapin, F.S. and Mack, M.C., 2010. Changes in fire regime break the legacy lock on successional trajectories in Alaskan boreal forest. Global Change Biology, 16(4), pp.1281-1295.</w:t>
+      </w:r>
+    </w:p>
+    <w:p>
+      <w:pPr>
+        <w:spacing w:line="360" w:lineRule="auto"/>
+        <w:ind w:left="720" w:hanging="720"/>
+        <w:rPr>
+          <w:color w:val="000000"/>
+          <w:sz w:val="20"/>
+          <w:szCs w:val="20"/>
+        </w:rPr>
+      </w:pPr>
+      <w:proofErr w:type="spellStart"/>
+      <w:r>
+        <w:rPr>
+          <w:color w:val="000000"/>
+          <w:sz w:val="20"/>
+          <w:szCs w:val="20"/>
+        </w:rPr>
         <w:lastRenderedPageBreak/>
-        <w:t xml:space="preserve">Brubaker, L.B., Higuera, P.E., Rupp, T.S., Olson, M.A., Anderson, </w:t>
-      </w:r>
-      <w:proofErr w:type="gramStart"/>
-      <w:r>
-        <w:rPr>
-          <w:color w:val="000000"/>
-          <w:sz w:val="20"/>
-          <w:szCs w:val="20"/>
-          <w:highlight w:val="white"/>
-        </w:rPr>
-        <w:t>P.M.</w:t>
-      </w:r>
-      <w:proofErr w:type="gramEnd"/>
-      <w:r>
-        <w:rPr>
-          <w:color w:val="000000"/>
-          <w:sz w:val="20"/>
-          <w:szCs w:val="20"/>
-          <w:highlight w:val="white"/>
-        </w:rPr>
-        <w:t xml:space="preserve"> and Hu, F.S., 2009. Linking sediment‐charcoal records and ecological modeling to understand causes of fire‐regime change in boreal forests. </w:t>
-      </w:r>
-      <w:r>
-        <w:rPr>
-          <w:i/>
-          <w:color w:val="000000"/>
-          <w:sz w:val="20"/>
-          <w:szCs w:val="20"/>
-          <w:highlight w:val="white"/>
-        </w:rPr>
-        <w:t>Ecology</w:t>
-      </w:r>
-      <w:r>
-        <w:rPr>
-          <w:color w:val="000000"/>
-          <w:sz w:val="20"/>
-          <w:szCs w:val="20"/>
-          <w:highlight w:val="white"/>
-        </w:rPr>
-        <w:t>, </w:t>
-      </w:r>
-      <w:r>
-        <w:rPr>
-          <w:i/>
-          <w:color w:val="000000"/>
-          <w:sz w:val="20"/>
-          <w:szCs w:val="20"/>
-          <w:highlight w:val="white"/>
-        </w:rPr>
-        <w:t>90</w:t>
-      </w:r>
-      <w:r>
-        <w:rPr>
-          <w:color w:val="000000"/>
-          <w:sz w:val="20"/>
-          <w:szCs w:val="20"/>
-          <w:highlight w:val="white"/>
-        </w:rPr>
-        <w:t>(7), pp.1788-1801.</w:t>
-      </w:r>
-    </w:p>
-    <w:p>
-      <w:pPr>
-        <w:spacing w:line="360" w:lineRule="auto"/>
-        <w:ind w:left="720" w:hanging="720"/>
-        <w:rPr>
-          <w:color w:val="000000"/>
-          <w:sz w:val="20"/>
-          <w:szCs w:val="20"/>
-        </w:rPr>
-      </w:pPr>
-      <w:r>
-        <w:rPr>
-          <w:color w:val="000000"/>
-          <w:sz w:val="20"/>
-          <w:szCs w:val="20"/>
-        </w:rPr>
-        <w:t xml:space="preserve">Hardy, C., Heilman, W., Weise, D., </w:t>
-      </w:r>
-      <w:proofErr w:type="spellStart"/>
-      <w:r>
-        <w:rPr>
-          <w:color w:val="000000"/>
-          <w:sz w:val="20"/>
-          <w:szCs w:val="20"/>
-        </w:rPr>
-        <w:t>Goodrick</w:t>
-      </w:r>
-      <w:proofErr w:type="spellEnd"/>
-      <w:r>
-        <w:rPr>
-          <w:color w:val="000000"/>
-          <w:sz w:val="20"/>
-          <w:szCs w:val="20"/>
-        </w:rPr>
-        <w:t xml:space="preserve">, S. and </w:t>
-      </w:r>
-      <w:proofErr w:type="spellStart"/>
-      <w:r>
-        <w:rPr>
-          <w:color w:val="000000"/>
-          <w:sz w:val="20"/>
-          <w:szCs w:val="20"/>
-        </w:rPr>
-        <w:t>Ottmar</w:t>
-      </w:r>
-      <w:proofErr w:type="spellEnd"/>
-      <w:r>
-        <w:rPr>
-          <w:color w:val="000000"/>
-          <w:sz w:val="20"/>
-          <w:szCs w:val="20"/>
-        </w:rPr>
-        <w:t>, R., 2008. Final Report: Fire behavior advancement plan; a plan for addressing physical fire processes within the core fire science portfolio. </w:t>
-      </w:r>
-      <w:r>
-        <w:rPr>
-          <w:i/>
-          <w:color w:val="000000"/>
-          <w:sz w:val="20"/>
-          <w:szCs w:val="20"/>
-        </w:rPr>
-        <w:t>Joint Fire Science Program</w:t>
-      </w:r>
-      <w:r>
-        <w:rPr>
-          <w:color w:val="000000"/>
-          <w:sz w:val="20"/>
-          <w:szCs w:val="20"/>
-        </w:rPr>
-        <w:t>.</w:t>
-      </w:r>
-    </w:p>
-    <w:p>
-      <w:pPr>
-        <w:spacing w:line="360" w:lineRule="auto"/>
-        <w:ind w:left="720" w:hanging="720"/>
-        <w:rPr>
-          <w:color w:val="000000"/>
-          <w:sz w:val="20"/>
-          <w:szCs w:val="20"/>
-        </w:rPr>
-      </w:pPr>
-      <w:r>
-        <w:rPr>
-          <w:color w:val="000000"/>
-          <w:sz w:val="20"/>
-          <w:szCs w:val="20"/>
-        </w:rPr>
-        <w:t xml:space="preserve">Harris, Lucas B., Stacy A. Drury, and Alan H. Taylor. 2020. “Strong Legacy Effects of Prior Burn Severity on Forest Resilience to a High-Severity Fire.” </w:t>
-      </w:r>
-      <w:proofErr w:type="gramStart"/>
-      <w:r>
-        <w:rPr>
-          <w:color w:val="000000"/>
-          <w:sz w:val="20"/>
-          <w:szCs w:val="20"/>
-        </w:rPr>
-        <w:t>Ecosystems ,</w:t>
-      </w:r>
-      <w:proofErr w:type="gramEnd"/>
-      <w:r>
-        <w:rPr>
-          <w:color w:val="000000"/>
-          <w:sz w:val="20"/>
-          <w:szCs w:val="20"/>
-        </w:rPr>
-        <w:t xml:space="preserve"> September. https://doi.org/10.1007/s10021-020-00548-x.</w:t>
-      </w:r>
-    </w:p>
-    <w:p>
-      <w:pPr>
-        <w:spacing w:line="360" w:lineRule="auto"/>
-        <w:ind w:left="720" w:hanging="720"/>
-        <w:rPr>
-          <w:color w:val="000000"/>
-          <w:sz w:val="20"/>
-          <w:szCs w:val="20"/>
-          <w:highlight w:val="white"/>
-        </w:rPr>
-      </w:pPr>
-      <w:r>
-        <w:rPr>
-          <w:color w:val="000000"/>
-          <w:sz w:val="20"/>
-          <w:szCs w:val="20"/>
-          <w:highlight w:val="white"/>
-        </w:rPr>
-        <w:t xml:space="preserve">Hawley, C.M., Loudermilk, E.L., Rowell, E.M. and </w:t>
-      </w:r>
-      <w:proofErr w:type="spellStart"/>
-      <w:r>
-        <w:rPr>
-          <w:color w:val="000000"/>
-          <w:sz w:val="20"/>
-          <w:szCs w:val="20"/>
-          <w:highlight w:val="white"/>
-        </w:rPr>
-        <w:t>Pokswinski</w:t>
-      </w:r>
-      <w:proofErr w:type="spellEnd"/>
-      <w:r>
-        <w:rPr>
-          <w:color w:val="000000"/>
-          <w:sz w:val="20"/>
-          <w:szCs w:val="20"/>
-          <w:highlight w:val="white"/>
-        </w:rPr>
-        <w:t>, S., 2018. A novel approach to fuel biomass sampling for 3D fuel characterization. </w:t>
-      </w:r>
-      <w:proofErr w:type="spellStart"/>
-      <w:r>
-        <w:rPr>
-          <w:i/>
-          <w:color w:val="000000"/>
-          <w:sz w:val="20"/>
-          <w:szCs w:val="20"/>
-          <w:highlight w:val="white"/>
-        </w:rPr>
-        <w:t>MethodsX</w:t>
-      </w:r>
-      <w:proofErr w:type="spellEnd"/>
-      <w:r>
-        <w:rPr>
-          <w:color w:val="000000"/>
-          <w:sz w:val="20"/>
-          <w:szCs w:val="20"/>
-          <w:highlight w:val="white"/>
-        </w:rPr>
-        <w:t>, </w:t>
-      </w:r>
-      <w:r>
-        <w:rPr>
-          <w:i/>
-          <w:color w:val="000000"/>
-          <w:sz w:val="20"/>
-          <w:szCs w:val="20"/>
-          <w:highlight w:val="white"/>
-        </w:rPr>
-        <w:t>5</w:t>
-      </w:r>
-      <w:r>
-        <w:rPr>
-          <w:color w:val="000000"/>
-          <w:sz w:val="20"/>
-          <w:szCs w:val="20"/>
-          <w:highlight w:val="white"/>
-        </w:rPr>
-        <w:t>, pp.1597-1604.</w:t>
-      </w:r>
-    </w:p>
-    <w:p>
-      <w:pPr>
-        <w:spacing w:line="360" w:lineRule="auto"/>
-        <w:ind w:left="720" w:hanging="720"/>
-        <w:rPr>
-          <w:color w:val="000000"/>
-          <w:sz w:val="20"/>
-          <w:szCs w:val="20"/>
-          <w:highlight w:val="white"/>
-        </w:rPr>
-      </w:pPr>
-      <w:proofErr w:type="spellStart"/>
-      <w:r>
-        <w:rPr>
-          <w:color w:val="000000"/>
-          <w:sz w:val="20"/>
-          <w:szCs w:val="20"/>
-          <w:highlight w:val="white"/>
-        </w:rPr>
-        <w:t>Hély</w:t>
-      </w:r>
-      <w:proofErr w:type="spellEnd"/>
-      <w:r>
-        <w:rPr>
-          <w:color w:val="000000"/>
-          <w:sz w:val="20"/>
-          <w:szCs w:val="20"/>
-          <w:highlight w:val="white"/>
-        </w:rPr>
-        <w:t>, C., Bergeron, Y. and Flannigan, M.D., 2000. Effects of stand composition on fire hazard in mixed‐wood Canadian boreal forest. </w:t>
-      </w:r>
-      <w:r>
-        <w:rPr>
-          <w:i/>
-          <w:color w:val="000000"/>
-          <w:sz w:val="20"/>
-          <w:szCs w:val="20"/>
-          <w:highlight w:val="white"/>
-        </w:rPr>
-        <w:t>Journal of Vegetation Science</w:t>
-      </w:r>
-      <w:r>
-        <w:rPr>
-          <w:color w:val="000000"/>
-          <w:sz w:val="20"/>
-          <w:szCs w:val="20"/>
-          <w:highlight w:val="white"/>
-        </w:rPr>
-        <w:t>, </w:t>
-      </w:r>
-      <w:r>
-        <w:rPr>
-          <w:i/>
-          <w:color w:val="000000"/>
-          <w:sz w:val="20"/>
-          <w:szCs w:val="20"/>
-          <w:highlight w:val="white"/>
-        </w:rPr>
-        <w:t>11</w:t>
-      </w:r>
-      <w:r>
-        <w:rPr>
-          <w:color w:val="000000"/>
-          <w:sz w:val="20"/>
-          <w:szCs w:val="20"/>
-          <w:highlight w:val="white"/>
-        </w:rPr>
-        <w:t>(6), pp.813-824.</w:t>
-      </w:r>
-    </w:p>
-    <w:p>
-      <w:pPr>
-        <w:spacing w:line="360" w:lineRule="auto"/>
-        <w:ind w:left="720" w:hanging="720"/>
-        <w:rPr>
-          <w:color w:val="000000"/>
-          <w:sz w:val="20"/>
-          <w:szCs w:val="20"/>
-          <w:highlight w:val="white"/>
-        </w:rPr>
-      </w:pPr>
-      <w:r>
-        <w:rPr>
-          <w:color w:val="000000"/>
-          <w:sz w:val="20"/>
-          <w:szCs w:val="20"/>
-          <w:highlight w:val="white"/>
-        </w:rPr>
-        <w:t>Higuera, P.E., Brubaker, L.B., Anderson, P.M., Brown, T.A., Kennedy, A.T. and Hu, F.S., 2008. Frequent fires in ancient shrub tundra: implications of paleorecords for arctic environmental change. </w:t>
-      </w:r>
-      <w:proofErr w:type="spellStart"/>
-      <w:r>
-        <w:rPr>
-          <w:i/>
-          <w:color w:val="000000"/>
-          <w:sz w:val="20"/>
-          <w:szCs w:val="20"/>
-          <w:highlight w:val="white"/>
-        </w:rPr>
-        <w:t>PloS</w:t>
-      </w:r>
-      <w:proofErr w:type="spellEnd"/>
-      <w:r>
-        <w:rPr>
-          <w:i/>
-          <w:color w:val="000000"/>
-          <w:sz w:val="20"/>
-          <w:szCs w:val="20"/>
-          <w:highlight w:val="white"/>
-        </w:rPr>
-        <w:t xml:space="preserve"> one</w:t>
-      </w:r>
-      <w:r>
-        <w:rPr>
-          <w:color w:val="000000"/>
-          <w:sz w:val="20"/>
-          <w:szCs w:val="20"/>
-          <w:highlight w:val="white"/>
-        </w:rPr>
-        <w:t>, </w:t>
-      </w:r>
-      <w:r>
-        <w:rPr>
-          <w:i/>
-          <w:color w:val="000000"/>
-          <w:sz w:val="20"/>
-          <w:szCs w:val="20"/>
-          <w:highlight w:val="white"/>
-        </w:rPr>
-        <w:t>3</w:t>
-      </w:r>
-      <w:r>
-        <w:rPr>
-          <w:color w:val="000000"/>
-          <w:sz w:val="20"/>
-          <w:szCs w:val="20"/>
-          <w:highlight w:val="white"/>
-        </w:rPr>
-        <w:t>(3).</w:t>
-      </w:r>
-    </w:p>
-    <w:p>
-      <w:pPr>
-        <w:spacing w:line="360" w:lineRule="auto"/>
-        <w:ind w:left="720" w:hanging="720"/>
-        <w:rPr>
-          <w:color w:val="000000"/>
-          <w:sz w:val="20"/>
-          <w:szCs w:val="20"/>
-          <w:highlight w:val="white"/>
-        </w:rPr>
-      </w:pPr>
-      <w:r>
-        <w:rPr>
-          <w:color w:val="000000"/>
-          <w:sz w:val="20"/>
-          <w:szCs w:val="20"/>
-          <w:highlight w:val="white"/>
-        </w:rPr>
-        <w:t xml:space="preserve">Hoy, E.E., Turetsky, M.R. and </w:t>
-      </w:r>
-      <w:proofErr w:type="spellStart"/>
-      <w:r>
-        <w:rPr>
-          <w:color w:val="000000"/>
-          <w:sz w:val="20"/>
-          <w:szCs w:val="20"/>
-          <w:highlight w:val="white"/>
-        </w:rPr>
-        <w:t>Kasischke</w:t>
-      </w:r>
-      <w:proofErr w:type="spellEnd"/>
-      <w:r>
-        <w:rPr>
-          <w:color w:val="000000"/>
-          <w:sz w:val="20"/>
-          <w:szCs w:val="20"/>
-          <w:highlight w:val="white"/>
-        </w:rPr>
-        <w:t>, E.S., 2016. More frequent burning increases vulnerability of Alaskan boreal black spruce forests. </w:t>
-      </w:r>
-      <w:r>
-        <w:rPr>
-          <w:i/>
-          <w:color w:val="000000"/>
-          <w:sz w:val="20"/>
-          <w:szCs w:val="20"/>
-          <w:highlight w:val="white"/>
-        </w:rPr>
-        <w:t>Environmental Research Letters</w:t>
-      </w:r>
-      <w:r>
-        <w:rPr>
-          <w:color w:val="000000"/>
-          <w:sz w:val="20"/>
-          <w:szCs w:val="20"/>
-          <w:highlight w:val="white"/>
-        </w:rPr>
-        <w:t>, </w:t>
-      </w:r>
-      <w:r>
-        <w:rPr>
-          <w:i/>
-          <w:color w:val="000000"/>
-          <w:sz w:val="20"/>
-          <w:szCs w:val="20"/>
-          <w:highlight w:val="white"/>
-        </w:rPr>
-        <w:t>11</w:t>
-      </w:r>
-      <w:r>
-        <w:rPr>
-          <w:color w:val="000000"/>
-          <w:sz w:val="20"/>
-          <w:szCs w:val="20"/>
-          <w:highlight w:val="white"/>
-        </w:rPr>
-        <w:t>(9), p.095001.</w:t>
-      </w:r>
-    </w:p>
-    <w:p>
-      <w:pPr>
-        <w:spacing w:line="360" w:lineRule="auto"/>
-        <w:ind w:left="720" w:hanging="720"/>
-        <w:rPr>
-          <w:color w:val="000000"/>
-          <w:sz w:val="20"/>
-          <w:szCs w:val="20"/>
-        </w:rPr>
-      </w:pPr>
-      <w:r>
-        <w:rPr>
-          <w:color w:val="000000"/>
-          <w:sz w:val="20"/>
-          <w:szCs w:val="20"/>
-        </w:rPr>
-        <w:t>Johnstone, J.F., Hollingsworth, T.N., Chapin, F.S. and Mack, M.C., 2010. Changes in fire regime break the legacy lock on successional trajectories in Alaskan boreal forest. Global Change Biology, 16(4), pp.1281-1295.</w:t>
-      </w:r>
-    </w:p>
-    <w:p>
-      <w:pPr>
-        <w:spacing w:line="360" w:lineRule="auto"/>
-        <w:ind w:left="720" w:hanging="720"/>
-        <w:rPr>
-          <w:color w:val="000000"/>
-          <w:sz w:val="20"/>
-          <w:szCs w:val="20"/>
-        </w:rPr>
-      </w:pPr>
-      <w:proofErr w:type="spellStart"/>
-      <w:r>
-        <w:rPr>
-          <w:color w:val="000000"/>
-          <w:sz w:val="20"/>
-          <w:szCs w:val="20"/>
-        </w:rPr>
         <w:t>Kasischke</w:t>
       </w:r>
       <w:proofErr w:type="spellEnd"/>
@@ -2969,7 +3097,6 @@
           <w:sz w:val="28"/>
           <w:szCs w:val="28"/>
         </w:rPr>
-        <w:lastRenderedPageBreak/>
         <w:t>Appendix</w:t>
       </w:r>
     </w:p>
@@ -3021,6 +3148,7 @@
           <w:sz w:val="22"/>
           <w:szCs w:val="22"/>
         </w:rPr>
+        <w:lastRenderedPageBreak/>
         <w:drawing>
           <wp:inline distT="0" distB="0" distL="0" distR="0" wp14:anchorId="3314AFA6" wp14:editId="3BA34F51">
             <wp:extent cx="4008376" cy="3320613"/>
@@ -3035,7 +3163,7 @@
                     <pic:cNvPicPr preferRelativeResize="0"/>
                   </pic:nvPicPr>
                   <pic:blipFill>
-                    <a:blip r:embed="rId15"/>
+                    <a:blip r:embed="rId16"/>
                     <a:srcRect/>
                     <a:stretch>
                       <a:fillRect/>
@@ -3078,7 +3206,7 @@
                     <pic:cNvPicPr preferRelativeResize="0"/>
                   </pic:nvPicPr>
                   <pic:blipFill>
-                    <a:blip r:embed="rId16"/>
+                    <a:blip r:embed="rId17"/>
                     <a:srcRect/>
                     <a:stretch>
                       <a:fillRect/>
@@ -3102,9 +3230,9 @@
       </w:r>
     </w:p>
     <w:sectPr>
-      <w:headerReference w:type="default" r:id="rId17"/>
-      <w:footerReference w:type="even" r:id="rId18"/>
-      <w:footerReference w:type="default" r:id="rId19"/>
+      <w:headerReference w:type="default" r:id="rId18"/>
+      <w:footerReference w:type="even" r:id="rId19"/>
+      <w:footerReference w:type="default" r:id="rId20"/>
       <w:pgSz w:w="12240" w:h="15840"/>
       <w:pgMar w:top="1440" w:right="1440" w:bottom="1440" w:left="1440" w:header="720" w:footer="720" w:gutter="0"/>
       <w:lnNumType w:countBy="1" w:restart="continuous"/>
@@ -5503,28 +5631,28 @@
 </file>
 
 <file path=customXml/item1.xml><?xml version="1.0" encoding="utf-8"?>
+<b:Sources xmlns:b="http://schemas.openxmlformats.org/officeDocument/2006/bibliography" xmlns="http://schemas.openxmlformats.org/officeDocument/2006/bibliography" SelectedStyle="/APASixthEditionOfficeOnline.xsl" StyleName="APA" Version="6"/>
+</file>
+
+<file path=customXml/item2.xml><?xml version="1.0" encoding="utf-8"?>
 <go:gDocsCustomXmlDataStorage xmlns:go="http://customooxmlschemas.google.com/" xmlns:r="http://schemas.openxmlformats.org/officeDocument/2006/relationships">
   <go:docsCustomData xmlns:go="http://customooxmlschemas.google.com/" roundtripDataSignature="AMtx7mgwW3hZh96y2BYzO8m564e0N4x8Eg==">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</go:docsCustomData>
 </go:gDocsCustomXmlDataStorage>
 </file>
 
-<file path=customXml/item2.xml><?xml version="1.0" encoding="utf-8"?>
-<b:Sources xmlns:b="http://schemas.openxmlformats.org/officeDocument/2006/bibliography" xmlns="http://schemas.openxmlformats.org/officeDocument/2006/bibliography" SelectedStyle="/APASixthEditionOfficeOnline.xsl" StyleName="APA" Version="6"/>
+<file path=customXml/itemProps1.xml><?xml version="1.0" encoding="utf-8"?>
+<ds:datastoreItem xmlns:ds="http://schemas.openxmlformats.org/officeDocument/2006/customXml" ds:itemID="{EDDA786E-9BA1-2549-808B-7134F4F17D3C}">
+  <ds:schemaRefs>
+    <ds:schemaRef ds:uri="http://schemas.openxmlformats.org/officeDocument/2006/bibliography"/>
+  </ds:schemaRefs>
+</ds:datastoreItem>
 </file>
 
-<file path=customXml/itemProps1.xml><?xml version="1.0" encoding="utf-8"?>
+<file path=customXml/itemProps2.xml><?xml version="1.0" encoding="utf-8"?>
 <ds:datastoreItem xmlns:ds="http://schemas.openxmlformats.org/officeDocument/2006/customXml" ds:itemID="{11111111-1234-1234-1234-123412341234}">
   <ds:schemaRefs>
     <ds:schemaRef ds:uri="http://customooxmlschemas.google.com/"/>
     <ds:schemaRef ds:uri="http://schemas.openxmlformats.org/officeDocument/2006/relationships"/>
   </ds:schemaRefs>
 </ds:datastoreItem>
-</file>
-
-<file path=customXml/itemProps2.xml><?xml version="1.0" encoding="utf-8"?>
-<ds:datastoreItem xmlns:ds="http://schemas.openxmlformats.org/officeDocument/2006/customXml" ds:itemID="{EDDA786E-9BA1-2549-808B-7134F4F17D3C}">
-  <ds:schemaRefs>
-    <ds:schemaRef ds:uri="http://schemas.openxmlformats.org/officeDocument/2006/bibliography"/>
-  </ds:schemaRefs>
-</ds:datastoreItem>
 </file>
</xml_diff>

<commit_message>
some model choice description
</commit_message>
<xml_diff>
--- a/docs/manuscript_draft/fuel_draft.docx
+++ b/docs/manuscript_draft/fuel_draft.docx
@@ -245,14 +245,12 @@
         </w:rPr>
         <w:t xml:space="preserve">Here, we define the </w:t>
       </w:r>
-      <w:proofErr w:type="spellStart"/>
       <w:r>
         <w:rPr>
           <w:color w:val="4472C4" w:themeColor="accent1"/>
         </w:rPr>
-        <w:t>decididous</w:t>
-      </w:r>
-      <w:proofErr w:type="spellEnd"/>
+        <w:t>deciduous</w:t>
+      </w:r>
       <w:r>
         <w:rPr>
           <w:color w:val="4472C4" w:themeColor="accent1"/>
@@ -1320,12 +1318,41 @@
     <w:p>
       <w:pPr>
         <w:spacing w:line="360" w:lineRule="auto"/>
-        <w:rPr>
-          <w:color w:val="FF0000"/>
-        </w:rPr>
       </w:pPr>
       <w:r>
         <w:t xml:space="preserve">Using this modeling framework, we modeled a suite of fire behavior metrics, including wind velocity, fire intensity, fire consumption and fire velocity. These metrics are direct links to fire behavior properties that direct subsequent total area burned, fire severity, and fire management conditions. </w:t>
+      </w:r>
+    </w:p>
+    <w:p>
+      <w:pPr>
+        <w:spacing w:line="360" w:lineRule="auto"/>
+      </w:pPr>
+    </w:p>
+    <w:p>
+      <w:pPr>
+        <w:pStyle w:val="Heading4"/>
+      </w:pPr>
+      <w:r>
+        <w:t>Modeling decisions</w:t>
+      </w:r>
+    </w:p>
+    <w:p>
+      <w:pPr>
+        <w:spacing w:line="360" w:lineRule="auto"/>
+      </w:pPr>
+      <w:r>
+        <w:t xml:space="preserve">We used point process models to generate </w:t>
+      </w:r>
+      <w:r>
+        <w:t xml:space="preserve">landscapes based on the data collected from our observational sites. Specifically, we simulated a distribution of trees and surface fuels across a </w:t>
+      </w:r>
+      <w:proofErr w:type="gramStart"/>
+      <w:r>
+        <w:t>20m by 20m</w:t>
+      </w:r>
+      <w:proofErr w:type="gramEnd"/>
+      <w:r>
+        <w:t xml:space="preserve"> landscape. </w:t>
       </w:r>
     </w:p>
     <w:p>
@@ -1344,6 +1371,7 @@
       <w:bookmarkStart w:id="30" w:name="_heading=h.1ky2guarpywx" w:colFirst="0" w:colLast="0"/>
       <w:bookmarkEnd w:id="30"/>
       <w:r>
+        <w:lastRenderedPageBreak/>
         <w:t>Data Analysis</w:t>
       </w:r>
     </w:p>
@@ -1377,7 +1405,6 @@
       <w:bookmarkStart w:id="31" w:name="_heading=h.6alijpchz6fi" w:colFirst="0" w:colLast="0"/>
       <w:bookmarkEnd w:id="31"/>
       <w:r>
-        <w:lastRenderedPageBreak/>
         <w:t xml:space="preserve">Results </w:t>
       </w:r>
     </w:p>
@@ -1599,7 +1626,6 @@
         <w:rPr>
           <w:b/>
         </w:rPr>
-        <w:lastRenderedPageBreak/>
         <w:t>FigX</w:t>
       </w:r>
       <w:proofErr w:type="spellEnd"/>
@@ -4954,7 +4980,6 @@
     <w:next w:val="Normal"/>
     <w:link w:val="Heading4Char"/>
     <w:uiPriority w:val="9"/>
-    <w:semiHidden/>
     <w:unhideWhenUsed/>
     <w:qFormat/>
     <w:rsid w:val="005E4644"/>
@@ -5049,7 +5074,6 @@
     <w:basedOn w:val="DefaultParagraphFont"/>
     <w:link w:val="Heading4"/>
     <w:uiPriority w:val="9"/>
-    <w:semiHidden/>
     <w:rsid w:val="0030501C"/>
     <w:rPr>
       <w:rFonts w:ascii="Calibri" w:eastAsiaTheme="majorEastAsia" w:hAnsi="Calibri" w:cstheme="minorHAnsi"/>
@@ -5710,28 +5734,28 @@
 </file>
 
 <file path=customXml/item1.xml><?xml version="1.0" encoding="utf-8"?>
+<b:Sources xmlns:b="http://schemas.openxmlformats.org/officeDocument/2006/bibliography" xmlns="http://schemas.openxmlformats.org/officeDocument/2006/bibliography" SelectedStyle="/APASixthEditionOfficeOnline.xsl" StyleName="APA" Version="6"/>
+</file>
+
+<file path=customXml/item2.xml><?xml version="1.0" encoding="utf-8"?>
 <go:gDocsCustomXmlDataStorage xmlns:go="http://customooxmlschemas.google.com/" xmlns:r="http://schemas.openxmlformats.org/officeDocument/2006/relationships">
   <go:docsCustomData xmlns:go="http://customooxmlschemas.google.com/" roundtripDataSignature="AMtx7mgwW3hZh96y2BYzO8m564e0N4x8Eg==">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</go:docsCustomData>
 </go:gDocsCustomXmlDataStorage>
 </file>
 
-<file path=customXml/item2.xml><?xml version="1.0" encoding="utf-8"?>
-<b:Sources xmlns:b="http://schemas.openxmlformats.org/officeDocument/2006/bibliography" xmlns="http://schemas.openxmlformats.org/officeDocument/2006/bibliography" SelectedStyle="/APASixthEditionOfficeOnline.xsl" StyleName="APA" Version="6"/>
+<file path=customXml/itemProps1.xml><?xml version="1.0" encoding="utf-8"?>
+<ds:datastoreItem xmlns:ds="http://schemas.openxmlformats.org/officeDocument/2006/customXml" ds:itemID="{EDDA786E-9BA1-2549-808B-7134F4F17D3C}">
+  <ds:schemaRefs>
+    <ds:schemaRef ds:uri="http://schemas.openxmlformats.org/officeDocument/2006/bibliography"/>
+  </ds:schemaRefs>
+</ds:datastoreItem>
 </file>
 
-<file path=customXml/itemProps1.xml><?xml version="1.0" encoding="utf-8"?>
+<file path=customXml/itemProps2.xml><?xml version="1.0" encoding="utf-8"?>
 <ds:datastoreItem xmlns:ds="http://schemas.openxmlformats.org/officeDocument/2006/customXml" ds:itemID="{11111111-1234-1234-1234-123412341234}">
   <ds:schemaRefs>
     <ds:schemaRef ds:uri="http://customooxmlschemas.google.com/"/>
     <ds:schemaRef ds:uri="http://schemas.openxmlformats.org/officeDocument/2006/relationships"/>
   </ds:schemaRefs>
 </ds:datastoreItem>
-</file>
-
-<file path=customXml/itemProps2.xml><?xml version="1.0" encoding="utf-8"?>
-<ds:datastoreItem xmlns:ds="http://schemas.openxmlformats.org/officeDocument/2006/customXml" ds:itemID="{EDDA786E-9BA1-2549-808B-7134F4F17D3C}">
-  <ds:schemaRefs>
-    <ds:schemaRef ds:uri="http://schemas.openxmlformats.org/officeDocument/2006/bibliography"/>
-  </ds:schemaRefs>
-</ds:datastoreItem>
 </file>
</xml_diff>

<commit_message>
added a few more sentences of assumptions
</commit_message>
<xml_diff>
--- a/docs/manuscript_draft/fuel_draft.docx
+++ b/docs/manuscript_draft/fuel_draft.docx
@@ -1357,6 +1357,37 @@
     </w:p>
     <w:p>
       <w:pPr>
+        <w:pStyle w:val="ListParagraph"/>
+        <w:numPr>
+          <w:ilvl w:val="0"/>
+          <w:numId w:val="4"/>
+        </w:numPr>
+        <w:spacing w:line="360" w:lineRule="auto"/>
+      </w:pPr>
+      <w:r>
+        <w:t>understory fuel loads = understory vegetation weight + seedling weight / m2 [mean load, easiest way to do it]</w:t>
+      </w:r>
+    </w:p>
+    <w:p>
+      <w:pPr>
+        <w:pStyle w:val="ListParagraph"/>
+        <w:numPr>
+          <w:ilvl w:val="0"/>
+          <w:numId w:val="4"/>
+        </w:numPr>
+        <w:spacing w:line="360" w:lineRule="auto"/>
+      </w:pPr>
+      <w:r>
+        <w:t>total number of trees per plot treats clumps as an individual</w:t>
+      </w:r>
+    </w:p>
+    <w:p>
+      <w:pPr>
+        <w:spacing w:line="360" w:lineRule="auto"/>
+      </w:pPr>
+    </w:p>
+    <w:p>
+      <w:pPr>
         <w:spacing w:line="360" w:lineRule="auto"/>
         <w:rPr>
           <w:color w:val="000000"/>
@@ -1371,7 +1402,6 @@
       <w:bookmarkStart w:id="30" w:name="_heading=h.1ky2guarpywx" w:colFirst="0" w:colLast="0"/>
       <w:bookmarkEnd w:id="30"/>
       <w:r>
-        <w:lastRenderedPageBreak/>
         <w:t>Data Analysis</w:t>
       </w:r>
     </w:p>
@@ -1438,7 +1468,13 @@
       </w:r>
       <w:proofErr w:type="gramEnd"/>
       <w:r>
-        <w:t xml:space="preserve"> fuels) were most abundant in once- and twice-burned plots in both the upland and lowland site, and decreased by a factor of X in thrice-burned plots, declining more in up vs low (?? - check which one / add factor).</w:t>
+        <w:t xml:space="preserve"> fuels) were most abundant in once- and twice-burned plots in both the upland and lowland site, and decreased by a factor of X in thrice-burned plots, declining more in up vs low </w:t>
+      </w:r>
+      <w:r>
+        <w:rPr>
+          <w:color w:val="4472C4" w:themeColor="accent1"/>
+        </w:rPr>
+        <w:t>(?? - check which one / add factor).</w:t>
       </w:r>
     </w:p>
     <w:p>
@@ -4295,6 +4331,119 @@
 <file path=word/numbering.xml><?xml version="1.0" encoding="utf-8"?>
 <w:numbering xmlns:wpc="http://schemas.microsoft.com/office/word/2010/wordprocessingCanvas" xmlns:cx="http://schemas.microsoft.com/office/drawing/2014/chartex" xmlns:cx1="http://schemas.microsoft.com/office/drawing/2015/9/8/chartex" xmlns:cx2="http://schemas.microsoft.com/office/drawing/2015/10/21/chartex" xmlns:cx3="http://schemas.microsoft.com/office/drawing/2016/5/9/chartex" xmlns:cx4="http://schemas.microsoft.com/office/drawing/2016/5/10/chartex" xmlns:cx5="http://schemas.microsoft.com/office/drawing/2016/5/11/chartex" xmlns:cx6="http://schemas.microsoft.com/office/drawing/2016/5/12/chartex" xmlns:cx7="http://schemas.microsoft.com/office/drawing/2016/5/13/chartex" xmlns:cx8="http://schemas.microsoft.com/office/drawing/2016/5/14/chartex" xmlns:mc="http://schemas.openxmlformats.org/markup-compatibility/2006" xmlns:aink="http://schemas.microsoft.com/office/drawing/2016/ink" xmlns:am3d="http://schemas.microsoft.com/office/drawing/2017/model3d" xmlns:o="urn:schemas-microsoft-com:office:office" xmlns:r="http://schemas.openxmlformats.org/officeDocument/2006/relationships" xmlns:m="http://schemas.openxmlformats.org/officeDocument/2006/math" xmlns:v="urn:schemas-microsoft-com:vml" xmlns:wp14="http://schemas.microsoft.com/office/word/2010/wordprocessingDrawing" xmlns:wp="http://schemas.openxmlformats.org/drawingml/2006/wordprocessingDrawing" xmlns:w10="urn:schemas-microsoft-com:office:word" xmlns:w="http://schemas.openxmlformats.org/wordprocessingml/2006/main" xmlns:w14="http://schemas.microsoft.com/office/word/2010/wordml" xmlns:w15="http://schemas.microsoft.com/office/word/2012/wordml" xmlns:w16cex="http://schemas.microsoft.com/office/word/2018/wordml/cex" xmlns:w16cid="http://schemas.microsoft.com/office/word/2016/wordml/cid" xmlns:w16="http://schemas.microsoft.com/office/word/2018/wordml" xmlns:w16sdtdh="http://schemas.microsoft.com/office/word/2020/wordml/sdtdatahash" xmlns:w16se="http://schemas.microsoft.com/office/word/2015/wordml/symex" xmlns:wpg="http://schemas.microsoft.com/office/word/2010/wordprocessingGroup" xmlns:wpi="http://schemas.microsoft.com/office/word/2010/wordprocessingInk" xmlns:wne="http://schemas.microsoft.com/office/word/2006/wordml" xmlns:wps="http://schemas.microsoft.com/office/word/2010/wordprocessingShape" mc:Ignorable="w14 w15 w16se w16cid w16 w16cex w16sdtdh wp14">
   <w:abstractNum w:abstractNumId="0" w15:restartNumberingAfterBreak="0">
+    <w:nsid w:val="0651087A"/>
+    <w:multiLevelType w:val="hybridMultilevel"/>
+    <w:tmpl w:val="B9B4E272"/>
+    <w:lvl w:ilvl="0" w:tplc="04090001">
+      <w:start w:val="1"/>
+      <w:numFmt w:val="bullet"/>
+      <w:lvlText w:val=""/>
+      <w:lvlJc w:val="left"/>
+      <w:pPr>
+        <w:ind w:left="720" w:hanging="360"/>
+      </w:pPr>
+      <w:rPr>
+        <w:rFonts w:ascii="Symbol" w:hAnsi="Symbol" w:hint="default"/>
+      </w:rPr>
+    </w:lvl>
+    <w:lvl w:ilvl="1" w:tplc="04090003" w:tentative="1">
+      <w:start w:val="1"/>
+      <w:numFmt w:val="bullet"/>
+      <w:lvlText w:val="o"/>
+      <w:lvlJc w:val="left"/>
+      <w:pPr>
+        <w:ind w:left="1440" w:hanging="360"/>
+      </w:pPr>
+      <w:rPr>
+        <w:rFonts w:ascii="Courier New" w:hAnsi="Courier New" w:cs="Courier New" w:hint="default"/>
+      </w:rPr>
+    </w:lvl>
+    <w:lvl w:ilvl="2" w:tplc="04090005" w:tentative="1">
+      <w:start w:val="1"/>
+      <w:numFmt w:val="bullet"/>
+      <w:lvlText w:val=""/>
+      <w:lvlJc w:val="left"/>
+      <w:pPr>
+        <w:ind w:left="2160" w:hanging="360"/>
+      </w:pPr>
+      <w:rPr>
+        <w:rFonts w:ascii="Wingdings" w:hAnsi="Wingdings" w:hint="default"/>
+      </w:rPr>
+    </w:lvl>
+    <w:lvl w:ilvl="3" w:tplc="04090001" w:tentative="1">
+      <w:start w:val="1"/>
+      <w:numFmt w:val="bullet"/>
+      <w:lvlText w:val=""/>
+      <w:lvlJc w:val="left"/>
+      <w:pPr>
+        <w:ind w:left="2880" w:hanging="360"/>
+      </w:pPr>
+      <w:rPr>
+        <w:rFonts w:ascii="Symbol" w:hAnsi="Symbol" w:hint="default"/>
+      </w:rPr>
+    </w:lvl>
+    <w:lvl w:ilvl="4" w:tplc="04090003" w:tentative="1">
+      <w:start w:val="1"/>
+      <w:numFmt w:val="bullet"/>
+      <w:lvlText w:val="o"/>
+      <w:lvlJc w:val="left"/>
+      <w:pPr>
+        <w:ind w:left="3600" w:hanging="360"/>
+      </w:pPr>
+      <w:rPr>
+        <w:rFonts w:ascii="Courier New" w:hAnsi="Courier New" w:cs="Courier New" w:hint="default"/>
+      </w:rPr>
+    </w:lvl>
+    <w:lvl w:ilvl="5" w:tplc="04090005" w:tentative="1">
+      <w:start w:val="1"/>
+      <w:numFmt w:val="bullet"/>
+      <w:lvlText w:val=""/>
+      <w:lvlJc w:val="left"/>
+      <w:pPr>
+        <w:ind w:left="4320" w:hanging="360"/>
+      </w:pPr>
+      <w:rPr>
+        <w:rFonts w:ascii="Wingdings" w:hAnsi="Wingdings" w:hint="default"/>
+      </w:rPr>
+    </w:lvl>
+    <w:lvl w:ilvl="6" w:tplc="04090001" w:tentative="1">
+      <w:start w:val="1"/>
+      <w:numFmt w:val="bullet"/>
+      <w:lvlText w:val=""/>
+      <w:lvlJc w:val="left"/>
+      <w:pPr>
+        <w:ind w:left="5040" w:hanging="360"/>
+      </w:pPr>
+      <w:rPr>
+        <w:rFonts w:ascii="Symbol" w:hAnsi="Symbol" w:hint="default"/>
+      </w:rPr>
+    </w:lvl>
+    <w:lvl w:ilvl="7" w:tplc="04090003" w:tentative="1">
+      <w:start w:val="1"/>
+      <w:numFmt w:val="bullet"/>
+      <w:lvlText w:val="o"/>
+      <w:lvlJc w:val="left"/>
+      <w:pPr>
+        <w:ind w:left="5760" w:hanging="360"/>
+      </w:pPr>
+      <w:rPr>
+        <w:rFonts w:ascii="Courier New" w:hAnsi="Courier New" w:cs="Courier New" w:hint="default"/>
+      </w:rPr>
+    </w:lvl>
+    <w:lvl w:ilvl="8" w:tplc="04090005" w:tentative="1">
+      <w:start w:val="1"/>
+      <w:numFmt w:val="bullet"/>
+      <w:lvlText w:val=""/>
+      <w:lvlJc w:val="left"/>
+      <w:pPr>
+        <w:ind w:left="6480" w:hanging="360"/>
+      </w:pPr>
+      <w:rPr>
+        <w:rFonts w:ascii="Wingdings" w:hAnsi="Wingdings" w:hint="default"/>
+      </w:rPr>
+    </w:lvl>
+  </w:abstractNum>
+  <w:abstractNum w:abstractNumId="1" w15:restartNumberingAfterBreak="0">
     <w:nsid w:val="09DB3C95"/>
     <w:multiLevelType w:val="hybridMultilevel"/>
     <w:tmpl w:val="D27A12D2"/>
@@ -4407,7 +4556,119 @@
       </w:rPr>
     </w:lvl>
   </w:abstractNum>
-  <w:abstractNum w:abstractNumId="1" w15:restartNumberingAfterBreak="0">
+  <w:abstractNum w:abstractNumId="2" w15:restartNumberingAfterBreak="0">
+    <w:nsid w:val="464053C3"/>
+    <w:multiLevelType w:val="hybridMultilevel"/>
+    <w:tmpl w:val="6B9A934A"/>
+    <w:lvl w:ilvl="0" w:tplc="C47C7928">
+      <w:numFmt w:val="bullet"/>
+      <w:lvlText w:val="-"/>
+      <w:lvlJc w:val="left"/>
+      <w:pPr>
+        <w:ind w:left="720" w:hanging="360"/>
+      </w:pPr>
+      <w:rPr>
+        <w:rFonts w:ascii="Calibri" w:eastAsiaTheme="minorHAnsi" w:hAnsi="Calibri" w:cs="Calibri" w:hint="default"/>
+      </w:rPr>
+    </w:lvl>
+    <w:lvl w:ilvl="1" w:tplc="04090003" w:tentative="1">
+      <w:start w:val="1"/>
+      <w:numFmt w:val="bullet"/>
+      <w:lvlText w:val="o"/>
+      <w:lvlJc w:val="left"/>
+      <w:pPr>
+        <w:ind w:left="1440" w:hanging="360"/>
+      </w:pPr>
+      <w:rPr>
+        <w:rFonts w:ascii="Courier New" w:hAnsi="Courier New" w:cs="Courier New" w:hint="default"/>
+      </w:rPr>
+    </w:lvl>
+    <w:lvl w:ilvl="2" w:tplc="04090005" w:tentative="1">
+      <w:start w:val="1"/>
+      <w:numFmt w:val="bullet"/>
+      <w:lvlText w:val=""/>
+      <w:lvlJc w:val="left"/>
+      <w:pPr>
+        <w:ind w:left="2160" w:hanging="360"/>
+      </w:pPr>
+      <w:rPr>
+        <w:rFonts w:ascii="Wingdings" w:hAnsi="Wingdings" w:hint="default"/>
+      </w:rPr>
+    </w:lvl>
+    <w:lvl w:ilvl="3" w:tplc="04090001" w:tentative="1">
+      <w:start w:val="1"/>
+      <w:numFmt w:val="bullet"/>
+      <w:lvlText w:val=""/>
+      <w:lvlJc w:val="left"/>
+      <w:pPr>
+        <w:ind w:left="2880" w:hanging="360"/>
+      </w:pPr>
+      <w:rPr>
+        <w:rFonts w:ascii="Symbol" w:hAnsi="Symbol" w:hint="default"/>
+      </w:rPr>
+    </w:lvl>
+    <w:lvl w:ilvl="4" w:tplc="04090003" w:tentative="1">
+      <w:start w:val="1"/>
+      <w:numFmt w:val="bullet"/>
+      <w:lvlText w:val="o"/>
+      <w:lvlJc w:val="left"/>
+      <w:pPr>
+        <w:ind w:left="3600" w:hanging="360"/>
+      </w:pPr>
+      <w:rPr>
+        <w:rFonts w:ascii="Courier New" w:hAnsi="Courier New" w:cs="Courier New" w:hint="default"/>
+      </w:rPr>
+    </w:lvl>
+    <w:lvl w:ilvl="5" w:tplc="04090005" w:tentative="1">
+      <w:start w:val="1"/>
+      <w:numFmt w:val="bullet"/>
+      <w:lvlText w:val=""/>
+      <w:lvlJc w:val="left"/>
+      <w:pPr>
+        <w:ind w:left="4320" w:hanging="360"/>
+      </w:pPr>
+      <w:rPr>
+        <w:rFonts w:ascii="Wingdings" w:hAnsi="Wingdings" w:hint="default"/>
+      </w:rPr>
+    </w:lvl>
+    <w:lvl w:ilvl="6" w:tplc="04090001" w:tentative="1">
+      <w:start w:val="1"/>
+      <w:numFmt w:val="bullet"/>
+      <w:lvlText w:val=""/>
+      <w:lvlJc w:val="left"/>
+      <w:pPr>
+        <w:ind w:left="5040" w:hanging="360"/>
+      </w:pPr>
+      <w:rPr>
+        <w:rFonts w:ascii="Symbol" w:hAnsi="Symbol" w:hint="default"/>
+      </w:rPr>
+    </w:lvl>
+    <w:lvl w:ilvl="7" w:tplc="04090003" w:tentative="1">
+      <w:start w:val="1"/>
+      <w:numFmt w:val="bullet"/>
+      <w:lvlText w:val="o"/>
+      <w:lvlJc w:val="left"/>
+      <w:pPr>
+        <w:ind w:left="5760" w:hanging="360"/>
+      </w:pPr>
+      <w:rPr>
+        <w:rFonts w:ascii="Courier New" w:hAnsi="Courier New" w:cs="Courier New" w:hint="default"/>
+      </w:rPr>
+    </w:lvl>
+    <w:lvl w:ilvl="8" w:tplc="04090005" w:tentative="1">
+      <w:start w:val="1"/>
+      <w:numFmt w:val="bullet"/>
+      <w:lvlText w:val=""/>
+      <w:lvlJc w:val="left"/>
+      <w:pPr>
+        <w:ind w:left="6480" w:hanging="360"/>
+      </w:pPr>
+      <w:rPr>
+        <w:rFonts w:ascii="Wingdings" w:hAnsi="Wingdings" w:hint="default"/>
+      </w:rPr>
+    </w:lvl>
+  </w:abstractNum>
+  <w:abstractNum w:abstractNumId="3" w15:restartNumberingAfterBreak="0">
     <w:nsid w:val="720B6B70"/>
     <w:multiLevelType w:val="hybridMultilevel"/>
     <w:tmpl w:val="F28467DE"/>
@@ -4494,10 +4755,16 @@
     </w:lvl>
   </w:abstractNum>
   <w:num w:numId="1">
+    <w:abstractNumId w:val="3"/>
+  </w:num>
+  <w:num w:numId="2">
     <w:abstractNumId w:val="1"/>
   </w:num>
-  <w:num w:numId="2">
+  <w:num w:numId="3">
     <w:abstractNumId w:val="0"/>
+  </w:num>
+  <w:num w:numId="4">
+    <w:abstractNumId w:val="2"/>
   </w:num>
 </w:numbering>
 </file>
@@ -5734,28 +6001,28 @@
 </file>
 
 <file path=customXml/item1.xml><?xml version="1.0" encoding="utf-8"?>
-<b:Sources xmlns:b="http://schemas.openxmlformats.org/officeDocument/2006/bibliography" xmlns="http://schemas.openxmlformats.org/officeDocument/2006/bibliography" SelectedStyle="/APASixthEditionOfficeOnline.xsl" StyleName="APA" Version="6"/>
-</file>
-
-<file path=customXml/item2.xml><?xml version="1.0" encoding="utf-8"?>
 <go:gDocsCustomXmlDataStorage xmlns:go="http://customooxmlschemas.google.com/" xmlns:r="http://schemas.openxmlformats.org/officeDocument/2006/relationships">
   <go:docsCustomData xmlns:go="http://customooxmlschemas.google.com/" roundtripDataSignature="AMtx7mgwW3hZh96y2BYzO8m564e0N4x8Eg==">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</go:docsCustomData>
 </go:gDocsCustomXmlDataStorage>
 </file>
 
-<file path=customXml/itemProps1.xml><?xml version="1.0" encoding="utf-8"?>
-<ds:datastoreItem xmlns:ds="http://schemas.openxmlformats.org/officeDocument/2006/customXml" ds:itemID="{EDDA786E-9BA1-2549-808B-7134F4F17D3C}">
-  <ds:schemaRefs>
-    <ds:schemaRef ds:uri="http://schemas.openxmlformats.org/officeDocument/2006/bibliography"/>
-  </ds:schemaRefs>
-</ds:datastoreItem>
+<file path=customXml/item2.xml><?xml version="1.0" encoding="utf-8"?>
+<b:Sources xmlns:b="http://schemas.openxmlformats.org/officeDocument/2006/bibliography" xmlns="http://schemas.openxmlformats.org/officeDocument/2006/bibliography" SelectedStyle="/APASixthEditionOfficeOnline.xsl" StyleName="APA" Version="6"/>
 </file>
 
-<file path=customXml/itemProps2.xml><?xml version="1.0" encoding="utf-8"?>
+<file path=customXml/itemProps1.xml><?xml version="1.0" encoding="utf-8"?>
 <ds:datastoreItem xmlns:ds="http://schemas.openxmlformats.org/officeDocument/2006/customXml" ds:itemID="{11111111-1234-1234-1234-123412341234}">
   <ds:schemaRefs>
     <ds:schemaRef ds:uri="http://customooxmlschemas.google.com/"/>
     <ds:schemaRef ds:uri="http://schemas.openxmlformats.org/officeDocument/2006/relationships"/>
   </ds:schemaRefs>
 </ds:datastoreItem>
+</file>
+
+<file path=customXml/itemProps2.xml><?xml version="1.0" encoding="utf-8"?>
+<ds:datastoreItem xmlns:ds="http://schemas.openxmlformats.org/officeDocument/2006/customXml" ds:itemID="{EDDA786E-9BA1-2549-808B-7134F4F17D3C}">
+  <ds:schemaRefs>
+    <ds:schemaRef ds:uri="http://schemas.openxmlformats.org/officeDocument/2006/bibliography"/>
+  </ds:schemaRefs>
+</ds:datastoreItem>
 </file>
</xml_diff>

<commit_message>
responded to some of trevors comments / updated some methods
</commit_message>
<xml_diff>
--- a/docs/manuscript_draft/fuel_draft.docx
+++ b/docs/manuscript_draft/fuel_draft.docx
@@ -291,6 +291,9 @@
         <w:t xml:space="preserve"> unclear</w:t>
       </w:r>
       <w:r>
+        <w:t>,</w:t>
+      </w:r>
+      <w:r>
         <w:t xml:space="preserve"> given</w:t>
       </w:r>
       <w:r>
@@ -311,6 +314,12 @@
       <w:r>
         <w:t xml:space="preserve">. </w:t>
       </w:r>
+      <w:r>
+        <w:t>Here, we focus on investigating the strength of the negative feedback driven by increased deciduous presence</w:t>
+      </w:r>
+      <w:r>
+        <w:t xml:space="preserve"> through investigating the relationship between fuels and fire behavior in emerging deciduous stands. </w:t>
+      </w:r>
     </w:p>
     <w:p>
       <w:pPr>
@@ -331,301 +340,269 @@
         <w:t>stand-scale</w:t>
       </w:r>
       <w:r>
-        <w:t xml:space="preserve"> flammability. Research on interactions between fires in other systems suggests that legacy effects of previous fires interact strongly with subsequent fires to shape future forest composition and structure (lots, Harris et al. 2020, other compound disturbance papers). Specifically, previous fires alter the </w:t>
+        <w:t xml:space="preserve"> flammability. Research on interactions between fires in other systems suggests that legacy effects of previous fires </w:t>
       </w:r>
       <w:r>
         <w:lastRenderedPageBreak/>
-        <w:t>distribution and abundance of fuels (particularly CWD) within a stand, which through subsequent effects on soil, litter cover and shade may alter post-fire seedling establishment and survival (Harris et al. 2020).</w:t>
+        <w:t>interact strongly with subsequent fires to shape future forest composition and structure (lots, Harris et al. 2020, other compound disturbance papers). Specifically, previous fires alter the distribution and abundance of fuels (particularly CWD) within a stand, which through subsequent effects on soil, litter cover and shade may alter post-fire seedling establishment and survival (Harris et al. 2020).</w:t>
       </w:r>
       <w:r>
         <w:rPr>
           <w:color w:val="FF0000"/>
         </w:rPr>
-        <w:t xml:space="preserve"> [</w:t>
-      </w:r>
+        <w:t xml:space="preserve"> </w:t>
+      </w:r>
+      <w:r>
+        <w:rPr>
+          <w:color w:val="000000" w:themeColor="text1"/>
+        </w:rPr>
+        <w:t xml:space="preserve">Here, we use the term “fuel-scape” as shorthand for the abundance and connectivity of fuels </w:t>
+      </w:r>
+      <w:proofErr w:type="spellStart"/>
+      <w:r>
+        <w:rPr>
+          <w:color w:val="000000" w:themeColor="text1"/>
+        </w:rPr>
+        <w:t>aross</w:t>
+      </w:r>
+      <w:proofErr w:type="spellEnd"/>
+      <w:r>
+        <w:rPr>
+          <w:color w:val="000000" w:themeColor="text1"/>
+        </w:rPr>
+        <w:t xml:space="preserve"> a landscape. </w:t>
+      </w:r>
+    </w:p>
+    <w:p>
+      <w:pPr>
+        <w:spacing w:line="360" w:lineRule="auto"/>
+        <w:rPr>
+          <w:color w:val="000000"/>
+        </w:rPr>
+      </w:pPr>
+    </w:p>
+    <w:p>
+      <w:pPr>
+        <w:spacing w:line="360" w:lineRule="auto"/>
+      </w:pPr>
+      <w:r>
+        <w:t>To examine the relationship between community type and fuel-</w:t>
+      </w:r>
+      <w:proofErr w:type="spellStart"/>
+      <w:r>
+        <w:t>scapes</w:t>
+      </w:r>
+      <w:proofErr w:type="spellEnd"/>
+      <w:r>
+        <w:t xml:space="preserve"> as driven by shortening fire intervals, we examined fine-scale fuel loads in reburned stands in Interior Alaska before modeling fire behavior in stands with differing numbers of short interval fires. </w:t>
+      </w:r>
+    </w:p>
+    <w:p>
+      <w:pPr>
+        <w:spacing w:line="360" w:lineRule="auto"/>
+      </w:pPr>
+    </w:p>
+    <w:p>
+      <w:pPr>
+        <w:spacing w:line="360" w:lineRule="auto"/>
+        <w:rPr>
+          <w:color w:val="4472C4" w:themeColor="accent1"/>
+        </w:rPr>
+      </w:pPr>
       <w:commentRangeStart w:id="5"/>
       <w:r>
         <w:rPr>
-          <w:color w:val="FF0000"/>
-        </w:rPr>
-        <w:t xml:space="preserve">right </w:t>
+          <w:color w:val="4472C4" w:themeColor="accent1"/>
+        </w:rPr>
+        <w:t>Position of trees / arrangement of trees around it influence whether the tree will burn or not (Linn et al. 2005)</w:t>
+      </w:r>
+      <w:commentRangeEnd w:id="5"/>
+      <w:r>
+        <w:rPr>
+          <w:rStyle w:val="CommentReference"/>
+        </w:rPr>
+        <w:commentReference w:id="5"/>
+      </w:r>
+    </w:p>
+    <w:p>
+      <w:pPr>
+        <w:spacing w:line="360" w:lineRule="auto"/>
+      </w:pPr>
+    </w:p>
+    <w:p>
+      <w:pPr>
+        <w:spacing w:line="360" w:lineRule="auto"/>
+      </w:pPr>
+      <w:r>
+        <w:t xml:space="preserve">Several lines of evidence point to a weakening or override of the hypothesized deciduous </w:t>
+      </w:r>
+      <w:r>
+        <w:t xml:space="preserve">negative </w:t>
+      </w:r>
+      <w:r>
+        <w:t>feedback</w:t>
+      </w:r>
+      <w:r>
+        <w:t xml:space="preserve"> to burning</w:t>
+      </w:r>
+      <w:r>
+        <w:t xml:space="preserve">. First, modern patterns of </w:t>
+      </w:r>
+      <w:r>
+        <w:t>community composition</w:t>
+      </w:r>
+      <w:r>
+        <w:t xml:space="preserve">, when viewed in </w:t>
+      </w:r>
+      <w:r>
+        <w:t xml:space="preserve">the </w:t>
+      </w:r>
+      <w:r>
+        <w:t xml:space="preserve">context </w:t>
+      </w:r>
+      <w:r>
+        <w:t xml:space="preserve">of </w:t>
+      </w:r>
+      <w:r>
+        <w:t xml:space="preserve">paleoecological records, suggest the deciduous feedback </w:t>
+      </w:r>
+      <w:commentRangeStart w:id="6"/>
+      <w:r>
+        <w:t>has been overridden</w:t>
+      </w:r>
+      <w:commentRangeEnd w:id="6"/>
+      <w:r>
+        <w:rPr>
+          <w:rStyle w:val="CommentReference"/>
+        </w:rPr>
+        <w:commentReference w:id="6"/>
+      </w:r>
+      <w:r>
+        <w:t>.</w:t>
+      </w:r>
+      <w:r>
+        <w:t xml:space="preserve"> </w:t>
+      </w:r>
+      <w:r>
+        <w:t xml:space="preserve">A </w:t>
+      </w:r>
+      <w:r>
+        <w:t xml:space="preserve">synthesis of paleoecological records </w:t>
+      </w:r>
+      <w:r>
+        <w:t xml:space="preserve">shows </w:t>
+      </w:r>
+      <w:r>
+        <w:t xml:space="preserve">that present fire regimes may have surpassed </w:t>
+      </w:r>
+      <w:r>
+        <w:t>past</w:t>
+      </w:r>
+      <w:r>
+        <w:t xml:space="preserve"> vegetation-induced limits </w:t>
+      </w:r>
+      <w:r>
+        <w:t xml:space="preserve">given the shift in community composition </w:t>
+      </w:r>
+      <w:r>
+        <w:t xml:space="preserve">(Kelly et al. 2013). Paleoecological community types are not analogous to modern emerging deciduous communities in Alaska: mid-Holocene boreal deciduous environments were dominated by birch (Higuera et al. 2008) while recent studies have found alder, aspen, and even willow in dominant quantities in modern boreal forests after multiple reburns (Hayes and </w:t>
+      </w:r>
+      <w:proofErr w:type="spellStart"/>
+      <w:r>
+        <w:t>Buma</w:t>
+      </w:r>
+      <w:proofErr w:type="spellEnd"/>
+      <w:r>
+        <w:t xml:space="preserve"> 2021).</w:t>
+      </w:r>
+      <w:r>
+        <w:t xml:space="preserve"> </w:t>
+      </w:r>
+      <w:r>
+        <w:t>P</w:t>
+      </w:r>
+      <w:commentRangeStart w:id="7"/>
+      <w:r>
+        <w:t xml:space="preserve">reliminary observations of emerging deciduous landscapes </w:t>
+      </w:r>
+      <w:r>
+        <w:t>in Interior Alaska</w:t>
+      </w:r>
+      <w:r>
+        <w:t xml:space="preserve">(Hayes and </w:t>
+      </w:r>
+      <w:proofErr w:type="spellStart"/>
+      <w:r>
+        <w:t>Buma</w:t>
+      </w:r>
+      <w:proofErr w:type="spellEnd"/>
+      <w:r>
+        <w:t xml:space="preserve"> 2021) demonstrate that stand structure changes dramatically across a 1-3 short-interval fire gradient, with three burns resulting in more open, shrubby structure with increased presence of willow. </w:t>
+      </w:r>
+      <w:commentRangeEnd w:id="7"/>
+      <w:r>
+        <w:rPr>
+          <w:rStyle w:val="CommentReference"/>
+        </w:rPr>
+        <w:commentReference w:id="7"/>
+      </w:r>
+      <w:r>
+        <w:t>The role of stand structure in shaping fuel distributions () strengthens the argument that paleoecological studies are not a perfect analogue for modern changing landscapes (i.e.</w:t>
       </w:r>
       <w:proofErr w:type="gramStart"/>
       <w:r>
-        <w:rPr>
-          <w:color w:val="FF0000"/>
-        </w:rPr>
-        <w:t>now</w:t>
+        <w:t>, )</w:t>
       </w:r>
       <w:proofErr w:type="gramEnd"/>
       <w:r>
-        <w:rPr>
-          <w:color w:val="FF0000"/>
-        </w:rPr>
-        <w:t xml:space="preserve"> does not tie in well with negative feedback framing, </w:t>
-      </w:r>
-      <w:commentRangeEnd w:id="5"/>
+        <w:t xml:space="preserve">, and that specific modern empirical data on the spatial distribution of fuel elements is required to </w:t>
+      </w:r>
+      <w:r>
+        <w:lastRenderedPageBreak/>
+        <w:t>both evaluate the presence of a deciduous feedback and to inform future management directions.</w:t>
+      </w:r>
+    </w:p>
+    <w:p>
+      <w:pPr>
+        <w:spacing w:line="360" w:lineRule="auto"/>
+      </w:pPr>
+      <w:r>
+        <w:br/>
+      </w:r>
+      <w:r>
+        <w:t>Secondly</w:t>
+      </w:r>
+      <w:r>
+        <w:t>, the fire seasons of 2004 and 2005 ar</w:t>
+      </w:r>
+      <w:r>
+        <w:t>e</w:t>
+      </w:r>
+      <w:r>
+        <w:t xml:space="preserve"> tangible example</w:t>
+      </w:r>
+      <w:r>
+        <w:t>s</w:t>
+      </w:r>
+      <w:r>
+        <w:t xml:space="preserve"> of modern burning exceeding historic or paleoecologic analogs. Fires in the summer of 2004 burned </w:t>
+      </w:r>
+      <w:r>
+        <w:t>XXX</w:t>
+      </w:r>
+      <w:r>
+        <w:t xml:space="preserve"> </w:t>
+      </w:r>
+      <w:commentRangeStart w:id="8"/>
+      <w:r>
+        <w:t>area</w:t>
+      </w:r>
+      <w:commentRangeEnd w:id="8"/>
       <w:r>
         <w:rPr>
           <w:rStyle w:val="CommentReference"/>
         </w:rPr>
-        <w:commentReference w:id="5"/>
-      </w:r>
-    </w:p>
-    <w:p>
-      <w:pPr>
-        <w:spacing w:line="360" w:lineRule="auto"/>
-        <w:rPr>
-          <w:color w:val="000000"/>
-        </w:rPr>
-      </w:pPr>
-    </w:p>
-    <w:p>
-      <w:pPr>
-        <w:spacing w:line="360" w:lineRule="auto"/>
-      </w:pPr>
-      <w:commentRangeStart w:id="6"/>
-      <w:r>
-        <w:t xml:space="preserve">To examine the relationship between community type and </w:t>
-      </w:r>
-      <w:commentRangeStart w:id="7"/>
-      <w:r>
-        <w:t>fuel-</w:t>
-      </w:r>
-      <w:proofErr w:type="spellStart"/>
-      <w:r>
-        <w:t>scapes</w:t>
-      </w:r>
-      <w:proofErr w:type="spellEnd"/>
-      <w:r>
-        <w:t xml:space="preserve"> </w:t>
-      </w:r>
-      <w:commentRangeEnd w:id="7"/>
-      <w:r>
-        <w:rPr>
-          <w:rStyle w:val="CommentReference"/>
-        </w:rPr>
-        <w:commentReference w:id="7"/>
-      </w:r>
-      <w:r>
-        <w:t>as driven by shortening fire intervals</w:t>
-      </w:r>
-      <w:commentRangeEnd w:id="6"/>
-      <w:r>
-        <w:rPr>
-          <w:rStyle w:val="CommentReference"/>
-        </w:rPr>
-        <w:commentReference w:id="6"/>
-      </w:r>
-      <w:r>
-        <w:t xml:space="preserve">, we examined fine-scale fuel loads in reburned stands in Interior Alaska before modeling fire behavior in stands with differing numbers of short interval fires. </w:t>
-      </w:r>
-    </w:p>
-    <w:p>
-      <w:pPr>
-        <w:spacing w:line="360" w:lineRule="auto"/>
-      </w:pPr>
-    </w:p>
-    <w:p>
-      <w:pPr>
-        <w:spacing w:line="360" w:lineRule="auto"/>
-        <w:rPr>
-          <w:color w:val="4472C4" w:themeColor="accent1"/>
-        </w:rPr>
-      </w:pPr>
-      <w:commentRangeStart w:id="8"/>
-      <w:r>
-        <w:rPr>
-          <w:color w:val="4472C4" w:themeColor="accent1"/>
-        </w:rPr>
-        <w:t>Position of trees / arrangement of trees around it influence whether the tree will burn or not (Linn et al. 2005)</w:t>
-      </w:r>
-      <w:commentRangeEnd w:id="8"/>
-      <w:r>
-        <w:rPr>
-          <w:rStyle w:val="CommentReference"/>
-        </w:rPr>
         <w:commentReference w:id="8"/>
-      </w:r>
-    </w:p>
-    <w:p>
-      <w:pPr>
-        <w:spacing w:line="360" w:lineRule="auto"/>
-      </w:pPr>
-    </w:p>
-    <w:p>
-      <w:pPr>
-        <w:spacing w:line="360" w:lineRule="auto"/>
-      </w:pPr>
-      <w:r>
-        <w:t xml:space="preserve">Several lines of evidence point to a weakening or override of the hypothesized </w:t>
-      </w:r>
-      <w:commentRangeStart w:id="9"/>
-      <w:r>
-        <w:t>deciduous feedback</w:t>
-      </w:r>
-      <w:commentRangeEnd w:id="9"/>
-      <w:r>
-        <w:rPr>
-          <w:rStyle w:val="CommentReference"/>
-        </w:rPr>
-        <w:commentReference w:id="9"/>
-      </w:r>
-      <w:r>
-        <w:t xml:space="preserve">. First, modern patterns of burning, when viewed in </w:t>
-      </w:r>
-      <w:r>
-        <w:t xml:space="preserve">the </w:t>
-      </w:r>
-      <w:r>
-        <w:t xml:space="preserve">context </w:t>
-      </w:r>
-      <w:r>
-        <w:t xml:space="preserve">of </w:t>
-      </w:r>
-      <w:r>
-        <w:t xml:space="preserve">paleoecological records, suggest the deciduous feedback </w:t>
-      </w:r>
-      <w:commentRangeStart w:id="10"/>
-      <w:r>
-        <w:t>has been overridden</w:t>
-      </w:r>
-      <w:commentRangeEnd w:id="10"/>
-      <w:r>
-        <w:rPr>
-          <w:rStyle w:val="CommentReference"/>
-        </w:rPr>
-        <w:commentReference w:id="10"/>
-      </w:r>
-      <w:r>
-        <w:t>.</w:t>
-      </w:r>
-      <w:r>
-        <w:t xml:space="preserve"> </w:t>
-      </w:r>
-      <w:r>
-        <w:t xml:space="preserve">A </w:t>
-      </w:r>
-      <w:r>
-        <w:t xml:space="preserve">synthesis of paleoecological records </w:t>
-      </w:r>
-      <w:r>
-        <w:t xml:space="preserve">shows </w:t>
-      </w:r>
-      <w:r>
-        <w:t xml:space="preserve">that present fire regimes may have surpassed </w:t>
-      </w:r>
-      <w:r>
-        <w:t>past</w:t>
-      </w:r>
-      <w:r>
-        <w:t xml:space="preserve"> vegetation-induced limits </w:t>
-      </w:r>
-      <w:r>
-        <w:t xml:space="preserve">given the shift in community composition </w:t>
-      </w:r>
-      <w:r>
-        <w:t xml:space="preserve">(Kelly et al. 2013). Paleoecological community types are not analogous to modern emerging deciduous communities in Alaska: mid-Holocene boreal deciduous environments were dominated by birch (Higuera et al. 2008) while recent studies have found alder, aspen, and even willow in dominant quantities in modern boreal forests after multiple reburns (Hayes and </w:t>
-      </w:r>
-      <w:proofErr w:type="spellStart"/>
-      <w:r>
-        <w:t>Buma</w:t>
-      </w:r>
-      <w:proofErr w:type="spellEnd"/>
-      <w:r>
-        <w:t xml:space="preserve"> 2021).</w:t>
-      </w:r>
-      <w:r>
-        <w:t xml:space="preserve"> </w:t>
-      </w:r>
-      <w:r>
-        <w:t>P</w:t>
-      </w:r>
-      <w:commentRangeStart w:id="11"/>
-      <w:commentRangeStart w:id="12"/>
-      <w:r>
-        <w:t xml:space="preserve">reliminary observations of emerging deciduous landscapes </w:t>
-      </w:r>
-      <w:r>
-        <w:t>in Interior Alaska</w:t>
-      </w:r>
-      <w:r>
-        <w:t xml:space="preserve">(Hayes and </w:t>
-      </w:r>
-      <w:proofErr w:type="spellStart"/>
-      <w:r>
-        <w:t>Buma</w:t>
-      </w:r>
-      <w:proofErr w:type="spellEnd"/>
-      <w:r>
-        <w:t xml:space="preserve"> 2021) demonstrate that stand structure changes dramatically across a 1-3 short-interval fire gradient, with three burns resulting in more open, shrubby structure with increased presence of willow. </w:t>
-      </w:r>
-      <w:commentRangeEnd w:id="11"/>
-      <w:r>
-        <w:rPr>
-          <w:rStyle w:val="CommentReference"/>
-        </w:rPr>
-        <w:commentReference w:id="11"/>
-      </w:r>
-      <w:r>
-        <w:t>The role of stand structure in shaping fuel distributions () strengthens the argument that paleoecological studies are not a perfect analogue for modern changing landscapes (i.e.</w:t>
-      </w:r>
-      <w:proofErr w:type="gramStart"/>
-      <w:r>
-        <w:t>, )</w:t>
-      </w:r>
-      <w:proofErr w:type="gramEnd"/>
-      <w:r>
-        <w:t>, and that specific modern empirical data on the spatial distribution of fuel elements is required to both evaluate the presence of a deciduous feedback and to inform future management directions.</w:t>
-      </w:r>
-      <w:commentRangeEnd w:id="12"/>
-      <w:r>
-        <w:rPr>
-          <w:rStyle w:val="CommentReference"/>
-        </w:rPr>
-        <w:commentReference w:id="12"/>
-      </w:r>
-    </w:p>
-    <w:p>
-      <w:pPr>
-        <w:spacing w:line="360" w:lineRule="auto"/>
-      </w:pPr>
-      <w:r>
-        <w:br/>
-        <w:t>Finally, the fire seasons of 2004 and 2005 ar</w:t>
-      </w:r>
-      <w:r>
-        <w:t>e</w:t>
-      </w:r>
-      <w:r>
-        <w:t xml:space="preserve"> tangible example</w:t>
-      </w:r>
-      <w:r>
-        <w:t>s</w:t>
-      </w:r>
-      <w:r>
-        <w:t xml:space="preserve"> of modern burning exceeding </w:t>
-      </w:r>
-      <w:r>
-        <w:lastRenderedPageBreak/>
-        <w:t xml:space="preserve">historic or paleoecologic analogs. Fires in the summer of 2004 burned </w:t>
-      </w:r>
-      <w:r>
-        <w:t>XXX</w:t>
-      </w:r>
-      <w:r>
-        <w:t xml:space="preserve"> </w:t>
-      </w:r>
-      <w:commentRangeStart w:id="13"/>
-      <w:r>
-        <w:t>area</w:t>
-      </w:r>
-      <w:commentRangeEnd w:id="13"/>
-      <w:r>
-        <w:rPr>
-          <w:rStyle w:val="CommentReference"/>
-        </w:rPr>
-        <w:commentReference w:id="13"/>
       </w:r>
       <w:r>
         <w:t xml:space="preserve"> within the season than any other year in Alaska’s 58-year historical fire record (</w:t>
@@ -644,9 +621,206 @@
       <w:r>
         <w:t xml:space="preserve">). During those seasons, fires burned spruce and deciduous stands at similar </w:t>
       </w:r>
+      <w:commentRangeStart w:id="9"/>
+      <w:r>
+        <w:t xml:space="preserve">frequencies </w:t>
+      </w:r>
+      <w:commentRangeEnd w:id="9"/>
+      <w:r>
+        <w:rPr>
+          <w:rStyle w:val="CommentReference"/>
+        </w:rPr>
+        <w:commentReference w:id="9"/>
+      </w:r>
+      <w:r>
+        <w:t>(</w:t>
+      </w:r>
+      <w:proofErr w:type="spellStart"/>
+      <w:r>
+        <w:t>Kasischke</w:t>
+      </w:r>
+      <w:proofErr w:type="spellEnd"/>
+      <w:r>
+        <w:t xml:space="preserve"> et al. 2010). This pattern of burning suggests that deciduous stands burn </w:t>
+      </w:r>
+      <w:r>
+        <w:t xml:space="preserve">as frequently as coniferous stands </w:t>
+      </w:r>
+      <w:r>
+        <w:t xml:space="preserve">under modern extreme conditions. </w:t>
+      </w:r>
+      <w:r>
+        <w:t>E</w:t>
+      </w:r>
+      <w:r>
+        <w:t>xtreme fire seasons (like the ones in 2004 and 2005) are expected to increase with increasing</w:t>
+      </w:r>
+      <w:r>
+        <w:t>ly</w:t>
+      </w:r>
+      <w:r>
+        <w:t xml:space="preserve"> warm and dry summers (</w:t>
+      </w:r>
+      <w:proofErr w:type="spellStart"/>
+      <w:r>
+        <w:t>Balshi</w:t>
+      </w:r>
+      <w:proofErr w:type="spellEnd"/>
+      <w:r>
+        <w:t xml:space="preserve"> et al. 2009)</w:t>
+      </w:r>
+      <w:r>
+        <w:t>.</w:t>
+      </w:r>
+      <w:r>
+        <w:t xml:space="preserve"> </w:t>
+      </w:r>
+      <w:r>
+        <w:t>I</w:t>
+      </w:r>
+      <w:r>
+        <w:t xml:space="preserve">t is possible that emerging deciduous stands will not be exempt from future fire activity and may </w:t>
+      </w:r>
+      <w:r>
+        <w:t>burn in higher frequencies or severities than in the past</w:t>
+      </w:r>
+      <w:r>
+        <w:t>.</w:t>
+      </w:r>
+      <w:r>
+        <w:t xml:space="preserve"> Novel community types in combination with </w:t>
+      </w:r>
+      <w:r>
+        <w:t xml:space="preserve">extreme </w:t>
+      </w:r>
+      <w:r>
+        <w:t xml:space="preserve">climate-driven fire weather may enable </w:t>
+      </w:r>
+      <w:r>
+        <w:t xml:space="preserve">fire </w:t>
+      </w:r>
+      <w:r>
+        <w:t xml:space="preserve">to overcome previous feedbacks. </w:t>
+      </w:r>
+      <w:r>
+        <w:t xml:space="preserve"> Understanding the future characteristics of boreal fire regimes requires evaluating the strength of </w:t>
+      </w:r>
+      <w:r>
+        <w:t xml:space="preserve">increased deciduous species acting as </w:t>
+      </w:r>
+      <w:proofErr w:type="gramStart"/>
+      <w:r>
+        <w:t>a negative</w:t>
+      </w:r>
+      <w:r>
+        <w:t xml:space="preserve"> feedback</w:t>
+      </w:r>
+      <w:proofErr w:type="gramEnd"/>
+      <w:r>
+        <w:t xml:space="preserve"> </w:t>
+      </w:r>
+      <w:r>
+        <w:t xml:space="preserve">for future </w:t>
+      </w:r>
+      <w:r>
+        <w:t xml:space="preserve">burning under modern climatic conditions. </w:t>
+      </w:r>
+    </w:p>
+    <w:p>
+      <w:pPr>
+        <w:spacing w:line="360" w:lineRule="auto"/>
+      </w:pPr>
+    </w:p>
+    <w:p>
+      <w:pPr>
+        <w:spacing w:line="360" w:lineRule="auto"/>
+      </w:pPr>
+      <w:bookmarkStart w:id="10" w:name="_heading=h.30j0zll" w:colFirst="0" w:colLast="0"/>
+      <w:bookmarkEnd w:id="10"/>
+      <w:r>
+        <w:t xml:space="preserve">This study has </w:t>
+      </w:r>
+      <w:commentRangeStart w:id="11"/>
+      <w:r>
+        <w:t>two objectives</w:t>
+      </w:r>
+      <w:commentRangeEnd w:id="11"/>
+      <w:r>
+        <w:rPr>
+          <w:rStyle w:val="CommentReference"/>
+        </w:rPr>
+        <w:commentReference w:id="11"/>
+      </w:r>
+      <w:r>
+        <w:t xml:space="preserve">: 1) evaluate how the fuel-scape (fuel composition, density, and distribution) changes with increasing short-interval reburns while considering differences </w:t>
+      </w:r>
+      <w:r>
+        <w:t>in overstory community composition</w:t>
+      </w:r>
+      <w:r>
+        <w:t xml:space="preserve"> and 2) compare modeled fire rate of spread and biomass consumed to ground metrics collected in </w:t>
+      </w:r>
+      <w:r>
+        <w:t xml:space="preserve">objective </w:t>
+      </w:r>
+      <w:r>
+        <w:t>1. To that effect, we ask 3 specific research questions: 1) how does the abundance of</w:t>
+      </w:r>
+      <w:r>
+        <w:t xml:space="preserve"> fuel </w:t>
+      </w:r>
+      <w:r>
+        <w:t xml:space="preserve">change with continued </w:t>
+      </w:r>
+      <w:commentRangeStart w:id="12"/>
+      <w:r>
+        <w:t>reburning</w:t>
+      </w:r>
+      <w:commentRangeEnd w:id="12"/>
+      <w:r>
+        <w:rPr>
+          <w:rStyle w:val="CommentReference"/>
+        </w:rPr>
+        <w:commentReference w:id="12"/>
+      </w:r>
+      <w:r>
+        <w:t xml:space="preserve">? 2) how does the connectivity of fuels change with continued </w:t>
+      </w:r>
+      <w:commentRangeStart w:id="13"/>
+      <w:r>
+        <w:t>reburning</w:t>
+      </w:r>
+      <w:commentRangeEnd w:id="13"/>
+      <w:r>
+        <w:rPr>
+          <w:rStyle w:val="CommentReference"/>
+        </w:rPr>
+        <w:commentReference w:id="13"/>
+      </w:r>
+      <w:r>
+        <w:t>? 3) do the trends in fuel patterns identified in 1 and 2 lead to differing trends in modeled fire rate spread?</w:t>
+      </w:r>
+    </w:p>
+    <w:p>
+      <w:pPr>
+        <w:spacing w:line="360" w:lineRule="auto"/>
+      </w:pPr>
+    </w:p>
+    <w:p>
+      <w:pPr>
+        <w:spacing w:line="360" w:lineRule="auto"/>
+      </w:pPr>
       <w:commentRangeStart w:id="14"/>
       <w:r>
-        <w:t xml:space="preserve">frequencies </w:t>
+        <w:t>In contrast to previous studies that examine the distribution of fuel elements after a single fire event, here we assess fuel-</w:t>
+      </w:r>
+      <w:proofErr w:type="spellStart"/>
+      <w:r>
+        <w:t>scapes</w:t>
+      </w:r>
+      <w:proofErr w:type="spellEnd"/>
+      <w:r>
+        <w:t xml:space="preserve"> in boreal stands that have experienced between 1 to 3 short-interval sequential fires. </w:t>
       </w:r>
       <w:commentRangeEnd w:id="14"/>
       <w:r>
@@ -655,227 +829,20 @@
         </w:rPr>
         <w:commentReference w:id="14"/>
       </w:r>
-      <w:r>
-        <w:t>(</w:t>
-      </w:r>
-      <w:proofErr w:type="spellStart"/>
-      <w:r>
-        <w:t>Kasischke</w:t>
-      </w:r>
-      <w:proofErr w:type="spellEnd"/>
-      <w:r>
-        <w:t xml:space="preserve"> et al. 2010). This pattern of burning suggests that deciduous stands burn </w:t>
-      </w:r>
-      <w:r>
-        <w:t xml:space="preserve">as frequently as coniferous stands </w:t>
-      </w:r>
-      <w:r>
-        <w:t xml:space="preserve">under modern extreme conditions. </w:t>
-      </w:r>
-      <w:r>
-        <w:t>E</w:t>
-      </w:r>
-      <w:r>
-        <w:t>xtreme fire seasons (like the ones in 2004 and 2005) are expected to increase with increasing</w:t>
-      </w:r>
-      <w:r>
-        <w:t>ly</w:t>
-      </w:r>
-      <w:r>
-        <w:t xml:space="preserve"> warm and dry summers (</w:t>
-      </w:r>
-      <w:proofErr w:type="spellStart"/>
-      <w:r>
-        <w:t>Balshi</w:t>
-      </w:r>
-      <w:proofErr w:type="spellEnd"/>
-      <w:r>
-        <w:t xml:space="preserve"> et al. 2009)</w:t>
-      </w:r>
-      <w:r>
-        <w:t>.</w:t>
-      </w:r>
-      <w:r>
-        <w:t xml:space="preserve"> </w:t>
-      </w:r>
-      <w:r>
-        <w:t>I</w:t>
-      </w:r>
-      <w:r>
-        <w:t xml:space="preserve">t is possible that emerging deciduous stands will not be exempt from future fire activity and may </w:t>
-      </w:r>
-      <w:r>
-        <w:t>burn in higher frequencies or severities than in the past</w:t>
-      </w:r>
-      <w:r>
-        <w:t>.</w:t>
-      </w:r>
-      <w:r>
-        <w:t xml:space="preserve"> Novel community types in combination with </w:t>
-      </w:r>
-      <w:r>
-        <w:t xml:space="preserve">extreme </w:t>
-      </w:r>
-      <w:r>
-        <w:t xml:space="preserve">climate-driven fire weather may enable </w:t>
-      </w:r>
-      <w:r>
-        <w:t xml:space="preserve">fire </w:t>
-      </w:r>
-      <w:r>
-        <w:t xml:space="preserve">to overcome previous feedbacks. </w:t>
-      </w:r>
-      <w:r>
-        <w:t xml:space="preserve"> Understanding the future characteristics of boreal fire regimes requires evaluating the strength of </w:t>
-      </w:r>
-      <w:r>
-        <w:t xml:space="preserve">increased deciduous species acting as </w:t>
-      </w:r>
-      <w:proofErr w:type="gramStart"/>
-      <w:r>
-        <w:t>a negative</w:t>
-      </w:r>
-      <w:r>
-        <w:t xml:space="preserve"> feedback</w:t>
-      </w:r>
-      <w:proofErr w:type="gramEnd"/>
-      <w:r>
-        <w:t xml:space="preserve"> </w:t>
-      </w:r>
-      <w:r>
-        <w:t xml:space="preserve">for future </w:t>
-      </w:r>
-      <w:r>
-        <w:t xml:space="preserve">burning under modern climatic conditions. </w:t>
-      </w:r>
-    </w:p>
-    <w:p>
-      <w:pPr>
-        <w:spacing w:line="360" w:lineRule="auto"/>
-      </w:pPr>
-    </w:p>
-    <w:p>
-      <w:pPr>
-        <w:spacing w:line="360" w:lineRule="auto"/>
-      </w:pPr>
-      <w:bookmarkStart w:id="15" w:name="_heading=h.30j0zll" w:colFirst="0" w:colLast="0"/>
-      <w:bookmarkEnd w:id="15"/>
-      <w:r>
-        <w:t xml:space="preserve">This study has </w:t>
-      </w:r>
-      <w:commentRangeStart w:id="16"/>
-      <w:r>
-        <w:t>two objectives</w:t>
-      </w:r>
-      <w:commentRangeEnd w:id="16"/>
+      <w:commentRangeStart w:id="15"/>
+      <w:r>
+        <w:t xml:space="preserve">We hypothesize fuel connectivity and abundance will increase initially with additional fires but decrease after three short-interval fires as reburns continue to </w:t>
+      </w:r>
+      <w:r>
+        <w:lastRenderedPageBreak/>
+        <w:t>consume fuel.</w:t>
+      </w:r>
+      <w:commentRangeEnd w:id="15"/>
       <w:r>
         <w:rPr>
           <w:rStyle w:val="CommentReference"/>
         </w:rPr>
-        <w:commentReference w:id="16"/>
-      </w:r>
-      <w:r>
-        <w:t xml:space="preserve">: 1) evaluate how the </w:t>
-      </w:r>
-      <w:commentRangeStart w:id="17"/>
-      <w:r>
-        <w:t xml:space="preserve">fuel-scape </w:t>
-      </w:r>
-      <w:commentRangeEnd w:id="17"/>
-      <w:r>
-        <w:rPr>
-          <w:rStyle w:val="CommentReference"/>
-        </w:rPr>
-        <w:commentReference w:id="17"/>
-      </w:r>
-      <w:r>
-        <w:t xml:space="preserve">(fuel composition, density, and distribution) changes with increasing short-interval reburns while considering differences </w:t>
-      </w:r>
-      <w:r>
-        <w:t>in overstory community composition</w:t>
-      </w:r>
-      <w:r>
-        <w:t xml:space="preserve"> and 2) compare modeled fire rate of spread and biomass consumed to ground metrics collected in </w:t>
-      </w:r>
-      <w:r>
-        <w:t xml:space="preserve">objective </w:t>
-      </w:r>
-      <w:r>
-        <w:t>1. To that effect, we ask 3 specific research questions: 1) how does the abundance of</w:t>
-      </w:r>
-      <w:r>
-        <w:t xml:space="preserve"> fuel </w:t>
-      </w:r>
-      <w:r>
-        <w:t xml:space="preserve">change with continued </w:t>
-      </w:r>
-      <w:commentRangeStart w:id="18"/>
-      <w:r>
-        <w:t>reburning</w:t>
-      </w:r>
-      <w:commentRangeEnd w:id="18"/>
-      <w:r>
-        <w:rPr>
-          <w:rStyle w:val="CommentReference"/>
-        </w:rPr>
-        <w:commentReference w:id="18"/>
-      </w:r>
-      <w:r>
-        <w:t xml:space="preserve">? 2) how does the connectivity of fuels change with continued </w:t>
-      </w:r>
-      <w:commentRangeStart w:id="19"/>
-      <w:r>
-        <w:t>reburning</w:t>
-      </w:r>
-      <w:commentRangeEnd w:id="19"/>
-      <w:r>
-        <w:rPr>
-          <w:rStyle w:val="CommentReference"/>
-        </w:rPr>
-        <w:commentReference w:id="19"/>
-      </w:r>
-      <w:r>
-        <w:t>? 3) do the trends in fuel patterns identified in 1 and 2 lead to differing trends in modeled fire rate spread?</w:t>
-      </w:r>
-    </w:p>
-    <w:p>
-      <w:pPr>
-        <w:spacing w:line="360" w:lineRule="auto"/>
-      </w:pPr>
-    </w:p>
-    <w:p>
-      <w:pPr>
-        <w:spacing w:line="360" w:lineRule="auto"/>
-      </w:pPr>
-      <w:commentRangeStart w:id="20"/>
-      <w:r>
-        <w:t>In contrast to previous studies that examine the distribution of fuel elements after a single fire event, here we assess fuel-</w:t>
-      </w:r>
-      <w:proofErr w:type="spellStart"/>
-      <w:r>
-        <w:t>scapes</w:t>
-      </w:r>
-      <w:proofErr w:type="spellEnd"/>
-      <w:r>
-        <w:t xml:space="preserve"> in boreal stands that have experienced between 1 to 3 short-interval sequential fires. </w:t>
-      </w:r>
-      <w:commentRangeEnd w:id="20"/>
-      <w:r>
-        <w:rPr>
-          <w:rStyle w:val="CommentReference"/>
-        </w:rPr>
-        <w:commentReference w:id="20"/>
-      </w:r>
-      <w:commentRangeStart w:id="21"/>
-      <w:r>
-        <w:t>We hypothesize fuel connectivity and abundance will increase initially with additional fires but decrease after three short-interval fires as reburns continue to consume fuel.</w:t>
-      </w:r>
-      <w:commentRangeEnd w:id="21"/>
-      <w:r>
-        <w:rPr>
-          <w:rStyle w:val="CommentReference"/>
-        </w:rPr>
-        <w:commentReference w:id="21"/>
+        <w:commentReference w:id="15"/>
       </w:r>
       <w:r>
         <w:t xml:space="preserve"> In addition, we expect fire behavior may differ across both reburns and community type, given the difference in stand structure created by different dominating vegetation.  </w:t>
@@ -904,14 +871,13 @@
         <w:pStyle w:val="Heading2"/>
         <w:spacing w:line="360" w:lineRule="auto"/>
       </w:pPr>
-      <w:bookmarkStart w:id="22" w:name="_heading=h.1fob9te" w:colFirst="0" w:colLast="0"/>
-      <w:bookmarkEnd w:id="22"/>
-      <w:commentRangeStart w:id="23"/>
-      <w:r>
-        <w:lastRenderedPageBreak/>
+      <w:bookmarkStart w:id="16" w:name="_heading=h.1fob9te" w:colFirst="0" w:colLast="0"/>
+      <w:bookmarkEnd w:id="16"/>
+      <w:commentRangeStart w:id="17"/>
+      <w:r>
         <w:t>Methods</w:t>
       </w:r>
-      <w:commentRangeEnd w:id="23"/>
+      <w:commentRangeEnd w:id="17"/>
       <w:r>
         <w:rPr>
           <w:rStyle w:val="CommentReference"/>
@@ -919,7 +885,7 @@
           <w:b w:val="0"/>
           <w:color w:val="auto"/>
         </w:rPr>
-        <w:commentReference w:id="23"/>
+        <w:commentReference w:id="17"/>
       </w:r>
     </w:p>
     <w:p>
@@ -927,8 +893,8 @@
         <w:pStyle w:val="Heading3"/>
         <w:spacing w:line="360" w:lineRule="auto"/>
       </w:pPr>
-      <w:bookmarkStart w:id="24" w:name="_heading=h.ytacy9q4d9bn" w:colFirst="0" w:colLast="0"/>
-      <w:bookmarkEnd w:id="24"/>
+      <w:bookmarkStart w:id="18" w:name="_heading=h.ytacy9q4d9bn" w:colFirst="0" w:colLast="0"/>
+      <w:bookmarkEnd w:id="18"/>
       <w:r>
         <w:t>Study Area</w:t>
       </w:r>
@@ -944,18 +910,10 @@
         <w:t>locations</w:t>
       </w:r>
       <w:r>
-        <w:t xml:space="preserve"> in Interior Alaska. Each site has experienced between 1-3 fires within &gt;30-year intervals and between both locations,</w:t>
-      </w:r>
-      <w:commentRangeStart w:id="25"/>
-      <w:r>
-        <w:t xml:space="preserve"> 42 plots were established randomly within burn perimeters</w:t>
-      </w:r>
-      <w:commentRangeEnd w:id="25"/>
-      <w:r>
-        <w:rPr>
-          <w:rStyle w:val="CommentReference"/>
-        </w:rPr>
-        <w:commentReference w:id="25"/>
+        <w:t xml:space="preserve"> in Interior Alaska. Each site has experienced between 1-3 fires within &gt;30-year intervals and between both locations, 42 plots were established randomly within burn perimeters</w:t>
+      </w:r>
+      <w:r>
+        <w:t xml:space="preserve"> XX meters apart and XX meters from roads</w:t>
       </w:r>
       <w:r>
         <w:t xml:space="preserve">. 8 additional plots were established in unburned remnants as a reference of assumed pre-fire conditions. </w:t>
@@ -971,8 +929,8 @@
         <w:pStyle w:val="Heading3"/>
         <w:spacing w:line="360" w:lineRule="auto"/>
       </w:pPr>
-      <w:bookmarkStart w:id="26" w:name="_heading=h.qso6pelaa3zp" w:colFirst="0" w:colLast="0"/>
-      <w:bookmarkEnd w:id="26"/>
+      <w:bookmarkStart w:id="19" w:name="_heading=h.qso6pelaa3zp" w:colFirst="0" w:colLast="0"/>
+      <w:bookmarkEnd w:id="19"/>
       <w:r>
         <w:t>Field Sampling</w:t>
       </w:r>
@@ -985,21 +943,7 @@
         </w:rPr>
       </w:pPr>
       <w:r>
-        <w:t>Downed woody debris fuel loads (DWD, dead wood lying or standing below &lt;</w:t>
-      </w:r>
-      <w:commentRangeStart w:id="27"/>
-      <w:r>
-        <w:t>45-degree angle</w:t>
-      </w:r>
-      <w:commentRangeEnd w:id="27"/>
-      <w:r>
-        <w:rPr>
-          <w:rStyle w:val="CommentReference"/>
-        </w:rPr>
-        <w:commentReference w:id="27"/>
-      </w:r>
-      <w:r>
-        <w:t>) were measured using two 28-m</w:t>
+        <w:t>Downed woody debris fuel loads (DWD, dead wood lying or standing below &lt;45-degree angle) were measured using two 28-m</w:t>
       </w:r>
       <w:r>
         <w:t xml:space="preserve"> brown’s fuel</w:t>
@@ -1100,14 +1044,21 @@
         </w:sdtPr>
         <w:sdtEndPr/>
         <w:sdtContent>
-          <w:commentRangeStart w:id="28"/>
+          <w:commentRangeStart w:id="20"/>
         </w:sdtContent>
       </w:sdt>
       <w:r>
         <w:rPr>
           <w:color w:val="000000"/>
         </w:rPr>
-        <w:t>The 3D fuels sampling protocol uses a 3D rectangular sampling frame (2x2x1 meters large) to collect fuel data at the scale of the entire frame (0.25 m</w:t>
+        <w:t xml:space="preserve">The 3D fuels sampling protocol uses a 3D rectangular sampling frame (2x2x1 meters large) to collect fuel data at the scale of the </w:t>
+      </w:r>
+      <w:r>
+        <w:rPr>
+          <w:color w:val="000000"/>
+        </w:rPr>
+        <w:lastRenderedPageBreak/>
+        <w:t>entire frame (0.25 m</w:t>
       </w:r>
       <w:r>
         <w:rPr>
@@ -1148,9 +1099,9 @@
         </w:rPr>
         <w:t xml:space="preserve">). </w:t>
       </w:r>
-      <w:commentRangeEnd w:id="28"/>
-      <w:r>
-        <w:commentReference w:id="28"/>
+      <w:commentRangeEnd w:id="20"/>
+      <w:r>
+        <w:commentReference w:id="20"/>
       </w:r>
       <w:r>
         <w:rPr>
@@ -1216,123 +1167,123 @@
         <w:rPr>
           <w:color w:val="000000"/>
         </w:rPr>
+        <w:t>To calculate spatial dispersion of ground vs. standing fuel elements, we measured the distance to nearest tree of each species present on the plot from each of the 10 sampling cubes. We used the resulting measurements of a random point to each tree species to calculate Eberhardt’s statistic</w:t>
+      </w:r>
+      <w:r>
+        <w:rPr>
+          <w:color w:val="000000"/>
+        </w:rPr>
+        <w:t>, a metric of dispersion,</w:t>
+      </w:r>
+      <w:r>
+        <w:rPr>
+          <w:color w:val="000000"/>
+        </w:rPr>
+        <w:t xml:space="preserve"> for each species across each plot (CITE).  </w:t>
+      </w:r>
+    </w:p>
+    <w:p>
+      <w:pPr>
+        <w:spacing w:line="360" w:lineRule="auto"/>
+        <w:rPr>
+          <w:color w:val="000000"/>
+        </w:rPr>
+      </w:pPr>
+    </w:p>
+    <w:p>
+      <w:pPr>
+        <w:spacing w:line="360" w:lineRule="auto"/>
+        <w:rPr>
+          <w:color w:val="000000"/>
+        </w:rPr>
+      </w:pPr>
+      <w:r>
+        <w:rPr>
+          <w:color w:val="000000"/>
+        </w:rPr>
+        <w:t xml:space="preserve">We estimated total biomass of each species using a suite of allometric equations (copy over the specific ones from biomass draft). </w:t>
+      </w:r>
+    </w:p>
+    <w:p>
+      <w:pPr>
+        <w:spacing w:line="360" w:lineRule="auto"/>
+        <w:rPr>
+          <w:color w:val="000000"/>
+        </w:rPr>
+      </w:pPr>
+    </w:p>
+    <w:p>
+      <w:pPr>
+        <w:pStyle w:val="Heading3"/>
+        <w:spacing w:line="360" w:lineRule="auto"/>
+      </w:pPr>
+      <w:bookmarkStart w:id="21" w:name="_heading=h.lvbk36hgcrdm" w:colFirst="0" w:colLast="0"/>
+      <w:bookmarkEnd w:id="21"/>
+      <w:r>
+        <w:t>Fire behavior modeling</w:t>
+      </w:r>
+    </w:p>
+    <w:p>
+      <w:pPr>
+        <w:spacing w:line="360" w:lineRule="auto"/>
+      </w:pPr>
+      <w:r>
+        <w:t>To model fire behavior based on estimated fuels structures in reburns, we used the HIGRAD/FIRETEC system, a physics-based fire behavior that represents individual ecosystem components and combustion/atmospheric interactions explicitly. HIGRAD/FIRETEC specifically treats vegetation composition and structure in three-dimensions, accounting for bulk density, surface area to volume ratio and fuel moisture. By treating fuel beds as complex and h</w:t>
+      </w:r>
+      <w:r>
+        <w:t>etero</w:t>
+      </w:r>
+      <w:r>
+        <w:t xml:space="preserve">genous (both vertically, and horizontally), HIGRAD/FIRETEC can simulate the effects of </w:t>
+      </w:r>
+      <w:proofErr w:type="gramStart"/>
+      <w:r>
+        <w:t>fine-scale</w:t>
+      </w:r>
+      <w:proofErr w:type="gramEnd"/>
+      <w:r>
+        <w:t xml:space="preserve"> shifts in fuels structure and composition on subsequent fire behavior.</w:t>
+      </w:r>
+      <w:r>
+        <w:t xml:space="preserve"> </w:t>
+      </w:r>
+      <w:r>
+        <w:rPr>
+          <w:color w:val="4472C4" w:themeColor="accent1"/>
+        </w:rPr>
+        <w:t>Examples of HIGRAD/FIRETEC being used?</w:t>
+      </w:r>
+      <w:r>
+        <w:rPr>
+          <w:color w:val="4472C4" w:themeColor="accent1"/>
+        </w:rPr>
+        <w:t xml:space="preserve"> </w:t>
+      </w:r>
+    </w:p>
+    <w:p>
+      <w:pPr>
+        <w:spacing w:line="360" w:lineRule="auto"/>
+      </w:pPr>
+    </w:p>
+    <w:p>
+      <w:pPr>
+        <w:spacing w:line="360" w:lineRule="auto"/>
+      </w:pPr>
+      <w:r>
+        <w:t xml:space="preserve">Using this modeling framework, we modeled a suite of fire behavior metrics, including wind velocity, fire intensity, fire consumption and fire velocity. These metrics are direct links to fire behavior properties that direct subsequent total area burned, fire severity, and fire management conditions. </w:t>
+      </w:r>
+    </w:p>
+    <w:p>
+      <w:pPr>
+        <w:spacing w:line="360" w:lineRule="auto"/>
+      </w:pPr>
+    </w:p>
+    <w:p>
+      <w:pPr>
+        <w:pStyle w:val="Heading4"/>
+      </w:pPr>
+      <w:r>
         <w:lastRenderedPageBreak/>
-        <w:t>To calculate spatial dispersion of ground vs. standing fuel elements, we measured the distance to nearest tree of each species present on the plot from each of the 10 sampling cubes. We used the resulting measurements of a random point to each tree species to calculate Eberhardt’s statistic</w:t>
-      </w:r>
-      <w:r>
-        <w:rPr>
-          <w:color w:val="000000"/>
-        </w:rPr>
-        <w:t>, a metric of dispersion,</w:t>
-      </w:r>
-      <w:r>
-        <w:rPr>
-          <w:color w:val="000000"/>
-        </w:rPr>
-        <w:t xml:space="preserve"> for each species across each plot (CITE).  </w:t>
-      </w:r>
-    </w:p>
-    <w:p>
-      <w:pPr>
-        <w:spacing w:line="360" w:lineRule="auto"/>
-        <w:rPr>
-          <w:color w:val="000000"/>
-        </w:rPr>
-      </w:pPr>
-    </w:p>
-    <w:p>
-      <w:pPr>
-        <w:spacing w:line="360" w:lineRule="auto"/>
-        <w:rPr>
-          <w:color w:val="000000"/>
-        </w:rPr>
-      </w:pPr>
-      <w:r>
-        <w:rPr>
-          <w:color w:val="000000"/>
-        </w:rPr>
-        <w:t xml:space="preserve">We estimated total biomass of each species using a suite of allometric equations (copy over the specific ones from biomass draft). </w:t>
-      </w:r>
-    </w:p>
-    <w:p>
-      <w:pPr>
-        <w:spacing w:line="360" w:lineRule="auto"/>
-        <w:rPr>
-          <w:color w:val="000000"/>
-        </w:rPr>
-      </w:pPr>
-    </w:p>
-    <w:p>
-      <w:pPr>
-        <w:pStyle w:val="Heading3"/>
-        <w:spacing w:line="360" w:lineRule="auto"/>
-      </w:pPr>
-      <w:bookmarkStart w:id="29" w:name="_heading=h.lvbk36hgcrdm" w:colFirst="0" w:colLast="0"/>
-      <w:bookmarkEnd w:id="29"/>
-      <w:r>
-        <w:t>Fire behavior modeling</w:t>
-      </w:r>
-    </w:p>
-    <w:p>
-      <w:pPr>
-        <w:spacing w:line="360" w:lineRule="auto"/>
-      </w:pPr>
-      <w:r>
-        <w:t>To model fire behavior based on estimated fuels structures in reburns, we used the HIGRAD/FIRETEC system, a physics-based fire behavior that represents individual ecosystem components and combustion/atmospheric interactions explicitly. HIGRAD/FIRETEC specifically treats vegetation composition and structure in three-dimensions, accounting for bulk density, surface area to volume ratio and fuel moisture. By treating fuel beds as complex and h</w:t>
-      </w:r>
-      <w:r>
-        <w:t>etero</w:t>
-      </w:r>
-      <w:r>
-        <w:t xml:space="preserve">genous (both vertically, and horizontally), HIGRAD/FIRETEC can simulate the effects of </w:t>
-      </w:r>
-      <w:proofErr w:type="gramStart"/>
-      <w:r>
-        <w:t>fine-scale</w:t>
-      </w:r>
-      <w:proofErr w:type="gramEnd"/>
-      <w:r>
-        <w:t xml:space="preserve"> shifts in fuels structure and composition on subsequent fire behavior.</w:t>
-      </w:r>
-      <w:r>
-        <w:t xml:space="preserve"> </w:t>
-      </w:r>
-      <w:r>
-        <w:rPr>
-          <w:color w:val="4472C4" w:themeColor="accent1"/>
-        </w:rPr>
-        <w:t>Examples of HIGRAD/FIRETEC being used?</w:t>
-      </w:r>
-      <w:r>
-        <w:rPr>
-          <w:color w:val="4472C4" w:themeColor="accent1"/>
-        </w:rPr>
-        <w:t xml:space="preserve"> </w:t>
-      </w:r>
-    </w:p>
-    <w:p>
-      <w:pPr>
-        <w:spacing w:line="360" w:lineRule="auto"/>
-      </w:pPr>
-    </w:p>
-    <w:p>
-      <w:pPr>
-        <w:spacing w:line="360" w:lineRule="auto"/>
-      </w:pPr>
-      <w:r>
-        <w:t xml:space="preserve">Using this modeling framework, we modeled a suite of fire behavior metrics, including wind velocity, fire intensity, fire consumption and fire velocity. These metrics are direct links to fire behavior properties that direct subsequent total area burned, fire severity, and fire management conditions. </w:t>
-      </w:r>
-    </w:p>
-    <w:p>
-      <w:pPr>
-        <w:spacing w:line="360" w:lineRule="auto"/>
-      </w:pPr>
-    </w:p>
-    <w:p>
-      <w:pPr>
-        <w:pStyle w:val="Heading4"/>
-      </w:pPr>
-      <w:r>
         <w:t>Modeling decisions</w:t>
       </w:r>
     </w:p>
@@ -1346,11 +1297,9 @@
       <w:r>
         <w:t xml:space="preserve">landscapes based on the data collected from our observational sites. Specifically, we simulated a distribution of trees and surface fuels across a </w:t>
       </w:r>
-      <w:proofErr w:type="gramStart"/>
-      <w:r>
-        <w:t>20m by 20m</w:t>
-      </w:r>
-      <w:proofErr w:type="gramEnd"/>
+      <w:r>
+        <w:t>1000m by 400m</w:t>
+      </w:r>
       <w:r>
         <w:t xml:space="preserve"> landscape. </w:t>
       </w:r>
@@ -1383,24 +1332,11 @@
     </w:p>
     <w:p>
       <w:pPr>
-        <w:spacing w:line="360" w:lineRule="auto"/>
-      </w:pPr>
-    </w:p>
-    <w:p>
-      <w:pPr>
-        <w:spacing w:line="360" w:lineRule="auto"/>
-        <w:rPr>
-          <w:color w:val="000000"/>
-        </w:rPr>
-      </w:pPr>
-    </w:p>
-    <w:p>
-      <w:pPr>
         <w:pStyle w:val="Heading3"/>
         <w:spacing w:line="360" w:lineRule="auto"/>
       </w:pPr>
-      <w:bookmarkStart w:id="30" w:name="_heading=h.1ky2guarpywx" w:colFirst="0" w:colLast="0"/>
-      <w:bookmarkEnd w:id="30"/>
+      <w:bookmarkStart w:id="22" w:name="_heading=h.1ky2guarpywx" w:colFirst="0" w:colLast="0"/>
+      <w:bookmarkEnd w:id="22"/>
       <w:r>
         <w:t>Data Analysis</w:t>
       </w:r>
@@ -1432,8 +1368,8 @@
         <w:pStyle w:val="Heading2"/>
         <w:spacing w:line="360" w:lineRule="auto"/>
       </w:pPr>
-      <w:bookmarkStart w:id="31" w:name="_heading=h.6alijpchz6fi" w:colFirst="0" w:colLast="0"/>
-      <w:bookmarkEnd w:id="31"/>
+      <w:bookmarkStart w:id="23" w:name="_heading=h.6alijpchz6fi" w:colFirst="0" w:colLast="0"/>
+      <w:bookmarkEnd w:id="23"/>
       <w:r>
         <w:t xml:space="preserve">Results </w:t>
       </w:r>
@@ -1443,8 +1379,8 @@
         <w:pStyle w:val="Heading3"/>
         <w:spacing w:line="360" w:lineRule="auto"/>
       </w:pPr>
-      <w:bookmarkStart w:id="32" w:name="_heading=h.kauadt4jv3dr" w:colFirst="0" w:colLast="0"/>
-      <w:bookmarkEnd w:id="32"/>
+      <w:bookmarkStart w:id="24" w:name="_heading=h.kauadt4jv3dr" w:colFirst="0" w:colLast="0"/>
+      <w:bookmarkEnd w:id="24"/>
       <w:r>
         <w:t>Fuel abundance</w:t>
       </w:r>
@@ -1490,7 +1426,7 @@
         </w:sdtPr>
         <w:sdtEndPr/>
         <w:sdtContent>
-          <w:commentRangeStart w:id="33"/>
+          <w:commentRangeStart w:id="25"/>
         </w:sdtContent>
       </w:sdt>
       <w:sdt>
@@ -1500,8 +1436,8 @@
         </w:sdtPr>
         <w:sdtEndPr/>
         <w:sdtContent>
-          <w:commentRangeStart w:id="34"/>
-          <w:commentRangeStart w:id="35"/>
+          <w:commentRangeStart w:id="26"/>
+          <w:commentRangeStart w:id="27"/>
         </w:sdtContent>
       </w:sdt>
       <w:r>
@@ -1513,20 +1449,20 @@
       <w:r>
         <w:t>[dots jittered to spread data]</w:t>
       </w:r>
-      <w:commentRangeEnd w:id="33"/>
-      <w:r>
-        <w:commentReference w:id="33"/>
-      </w:r>
-      <w:commentRangeEnd w:id="35"/>
-      <w:r>
-        <w:commentReference w:id="35"/>
-      </w:r>
-      <w:commentRangeEnd w:id="34"/>
+      <w:commentRangeEnd w:id="25"/>
+      <w:r>
+        <w:commentReference w:id="25"/>
+      </w:r>
+      <w:commentRangeEnd w:id="27"/>
+      <w:r>
+        <w:commentReference w:id="27"/>
+      </w:r>
+      <w:commentRangeEnd w:id="26"/>
       <w:r>
         <w:rPr>
           <w:rStyle w:val="CommentReference"/>
         </w:rPr>
-        <w:commentReference w:id="34"/>
+        <w:commentReference w:id="26"/>
       </w:r>
     </w:p>
     <w:p>
@@ -1540,6 +1476,7 @@
           <w:b/>
           <w:noProof/>
         </w:rPr>
+        <w:lastRenderedPageBreak/>
         <w:drawing>
           <wp:inline distT="0" distB="0" distL="0" distR="0" wp14:anchorId="073D3A80" wp14:editId="52F9FB18">
             <wp:extent cx="5943600" cy="3278505"/>
@@ -1587,8 +1524,8 @@
         <w:pStyle w:val="Heading3"/>
         <w:spacing w:line="360" w:lineRule="auto"/>
       </w:pPr>
-      <w:bookmarkStart w:id="36" w:name="_heading=h.9txb2ord534j" w:colFirst="0" w:colLast="0"/>
-      <w:bookmarkEnd w:id="36"/>
+      <w:bookmarkStart w:id="28" w:name="_heading=h.9txb2ord534j" w:colFirst="0" w:colLast="0"/>
+      <w:bookmarkEnd w:id="28"/>
       <w:r>
         <w:t xml:space="preserve">Fuel connectivity </w:t>
       </w:r>
@@ -1683,6 +1620,7 @@
           <w:b/>
           <w:noProof/>
         </w:rPr>
+        <w:lastRenderedPageBreak/>
         <w:drawing>
           <wp:inline distT="0" distB="0" distL="0" distR="0" wp14:anchorId="1905FCFC" wp14:editId="4E017A4E">
             <wp:extent cx="6453963" cy="2429889"/>
@@ -1835,7 +1773,7 @@
         </w:sdtPr>
         <w:sdtEndPr/>
         <w:sdtContent>
-          <w:commentRangeStart w:id="37"/>
+          <w:commentRangeStart w:id="29"/>
         </w:sdtContent>
       </w:sdt>
       <w:r>
@@ -1853,9 +1791,9 @@
         </w:rPr>
         <w:t xml:space="preserve"> </w:t>
       </w:r>
-      <w:commentRangeEnd w:id="37"/>
-      <w:r>
-        <w:commentReference w:id="37"/>
+      <w:commentRangeEnd w:id="29"/>
+      <w:r>
+        <w:commentReference w:id="29"/>
       </w:r>
     </w:p>
     <w:p>
@@ -1916,8 +1854,8 @@
         <w:pStyle w:val="Heading2"/>
         <w:spacing w:line="360" w:lineRule="auto"/>
       </w:pPr>
-      <w:bookmarkStart w:id="38" w:name="_heading=h.cvp1z2fqe0zg" w:colFirst="0" w:colLast="0"/>
-      <w:bookmarkEnd w:id="38"/>
+      <w:bookmarkStart w:id="30" w:name="_heading=h.cvp1z2fqe0zg" w:colFirst="0" w:colLast="0"/>
+      <w:bookmarkEnd w:id="30"/>
       <w:r>
         <w:t>Discussion</w:t>
       </w:r>
@@ -1930,21 +1868,10 @@
         </w:rPr>
       </w:pPr>
       <w:r>
-        <w:t xml:space="preserve">The presence of less-flammable deciduous species has </w:t>
-      </w:r>
-      <w:commentRangeStart w:id="39"/>
-      <w:r>
-        <w:t xml:space="preserve">been invoked </w:t>
-      </w:r>
-      <w:commentRangeEnd w:id="39"/>
-      <w:r>
-        <w:rPr>
-          <w:rStyle w:val="CommentReference"/>
-        </w:rPr>
-        <w:commentReference w:id="39"/>
-      </w:r>
-      <w:r>
-        <w:t xml:space="preserve">as a landscape management solution to boreal warming, based on paleoecological evidence of declining fire activity found alongside increases in birch pollen presence (Kelly et al. 2013, Brubaker et al. 2009). </w:t>
+        <w:t>Several studies have invoked t</w:t>
+      </w:r>
+      <w:r>
+        <w:t xml:space="preserve">he presence of less-flammable deciduous species as a landscape management solution to boreal warming, based on paleoecological evidence of declining fire activity found alongside increases in birch pollen presence (Kelly et al. 2013, Brubaker et al. 2009). </w:t>
       </w:r>
     </w:p>
     <w:p>
@@ -1960,8 +1887,8 @@
         <w:pStyle w:val="Heading2"/>
         <w:spacing w:line="360" w:lineRule="auto"/>
       </w:pPr>
-      <w:bookmarkStart w:id="40" w:name="_heading=h.8nw2kotdx536" w:colFirst="0" w:colLast="0"/>
-      <w:bookmarkEnd w:id="40"/>
+      <w:bookmarkStart w:id="31" w:name="_heading=h.8nw2kotdx536" w:colFirst="0" w:colLast="0"/>
+      <w:bookmarkEnd w:id="31"/>
       <w:r>
         <w:t>Acknowledgements</w:t>
       </w:r>
@@ -3261,7 +3188,7 @@
         </w:sdtPr>
         <w:sdtEndPr/>
         <w:sdtContent>
-          <w:commentRangeStart w:id="41"/>
+          <w:commentRangeStart w:id="32"/>
         </w:sdtContent>
       </w:sdt>
       <w:r>
@@ -3270,9 +3197,9 @@
         </w:rPr>
         <w:t xml:space="preserve">Normalized weight loss is measured as the water weight lost after drying (wet weight – dry weight), divided by the initial wet weight in grams. </w:t>
       </w:r>
-      <w:commentRangeEnd w:id="41"/>
-      <w:r>
-        <w:commentReference w:id="41"/>
+      <w:commentRangeEnd w:id="32"/>
+      <w:r>
+        <w:commentReference w:id="32"/>
       </w:r>
     </w:p>
     <w:p>
@@ -3451,7 +3378,7 @@
       </w:r>
     </w:p>
   </w:comment>
-  <w:comment w:id="5" w:author="Trevor Carter" w:date="2021-08-31T15:00:00Z" w:initials="TC">
+  <w:comment w:id="5" w:author="Trevor Carter" w:date="2021-08-31T15:03:00Z" w:initials="TC">
     <w:p>
       <w:pPr>
         <w:pStyle w:val="CommentText"/>
@@ -3463,11 +3390,11 @@
         <w:annotationRef/>
       </w:r>
       <w:r>
-        <w:t>I disagree, I think this should be higher up. This is in part the definition of the negative feedback. The legacy of some deciduous is influencing future fires.</w:t>
+        <w:t xml:space="preserve">Ties in well with the legacy community concept. The arrangement of trees is in part due to arrangement of those that came before it. </w:t>
       </w:r>
     </w:p>
   </w:comment>
-  <w:comment w:id="7" w:author="Trevor Carter" w:date="2021-08-31T15:01:00Z" w:initials="TC">
+  <w:comment w:id="6" w:author="Trevor Carter" w:date="2021-08-31T14:31:00Z" w:initials="TC">
     <w:p>
       <w:pPr>
         <w:pStyle w:val="CommentText"/>
@@ -3479,11 +3406,11 @@
         <w:annotationRef/>
       </w:r>
       <w:r>
-        <w:t>If you’re going to use this define it.</w:t>
+        <w:t>passive</w:t>
       </w:r>
     </w:p>
   </w:comment>
-  <w:comment w:id="6" w:author="Trevor Carter" w:date="2021-08-31T15:02:00Z" w:initials="TC">
+  <w:comment w:id="7" w:author="Trevor Carter" w:date="2021-08-31T14:44:00Z" w:initials="TC">
     <w:p>
       <w:pPr>
         <w:pStyle w:val="CommentText"/>
@@ -3495,19 +3422,11 @@
         <w:annotationRef/>
       </w:r>
       <w:r>
-        <w:t xml:space="preserve">I thought you were examining the strength of the negative </w:t>
-      </w:r>
-      <w:proofErr w:type="gramStart"/>
-      <w:r>
-        <w:t>feedback?</w:t>
-      </w:r>
-      <w:proofErr w:type="gramEnd"/>
-      <w:r>
-        <w:t xml:space="preserve"> Might need to tie these two specific things together better. </w:t>
+        <w:t>Does this support the weakening or decline of the deciduous feedback?</w:t>
       </w:r>
     </w:p>
   </w:comment>
-  <w:comment w:id="8" w:author="Trevor Carter" w:date="2021-08-31T15:03:00Z" w:initials="TC">
+  <w:comment w:id="8" w:author="Trevor Carter" w:date="2021-08-31T14:47:00Z" w:initials="TC">
     <w:p>
       <w:pPr>
         <w:pStyle w:val="CommentText"/>
@@ -3519,11 +3438,11 @@
         <w:annotationRef/>
       </w:r>
       <w:r>
-        <w:t xml:space="preserve">Ties in well with the legacy community concept. The arrangement of trees is in part due to arrangement of those that came before it. </w:t>
+        <w:t xml:space="preserve">How much? What was the previous? </w:t>
       </w:r>
     </w:p>
   </w:comment>
-  <w:comment w:id="9" w:author="Trevor Carter" w:date="2021-08-31T14:28:00Z" w:initials="TC">
+  <w:comment w:id="9" w:author="Trevor Carter" w:date="2021-08-31T14:48:00Z" w:initials="TC">
     <w:p>
       <w:pPr>
         <w:pStyle w:val="CommentText"/>
@@ -3535,19 +3454,11 @@
         <w:annotationRef/>
       </w:r>
       <w:r>
-        <w:t xml:space="preserve">Intuitively I know what this </w:t>
-      </w:r>
-      <w:proofErr w:type="gramStart"/>
-      <w:r>
-        <w:t>is</w:t>
-      </w:r>
-      <w:proofErr w:type="gramEnd"/>
-      <w:r>
-        <w:t xml:space="preserve"> but it would be nice for you to specifically address that you are calling the concept the ‘deciduous feedback’ </w:t>
+        <w:t>Did the area of extent vary? Severity?</w:t>
       </w:r>
     </w:p>
   </w:comment>
-  <w:comment w:id="10" w:author="Trevor Carter" w:date="2021-08-31T14:31:00Z" w:initials="TC">
+  <w:comment w:id="11" w:author="Trevor Carter" w:date="2021-08-31T15:12:00Z" w:initials="TC">
     <w:p>
       <w:pPr>
         <w:pStyle w:val="CommentText"/>
@@ -3559,11 +3470,11 @@
         <w:annotationRef/>
       </w:r>
       <w:r>
-        <w:t>passive</w:t>
+        <w:t>Neither of these feel related to overstory community</w:t>
       </w:r>
     </w:p>
   </w:comment>
-  <w:comment w:id="11" w:author="Trevor Carter" w:date="2021-08-31T14:44:00Z" w:initials="TC">
+  <w:comment w:id="12" w:author="Trevor Carter" w:date="2021-08-31T15:13:00Z" w:initials="TC">
     <w:p>
       <w:pPr>
         <w:pStyle w:val="CommentText"/>
@@ -3575,11 +3486,11 @@
         <w:annotationRef/>
       </w:r>
       <w:r>
-        <w:t>Does this support the weakening or decline of the deciduous feedback?</w:t>
+        <w:t>Simulated or collected?</w:t>
       </w:r>
     </w:p>
   </w:comment>
-  <w:comment w:id="12" w:author="Trevor Carter" w:date="2021-08-31T14:41:00Z" w:initials="TC">
+  <w:comment w:id="13" w:author="Trevor Carter" w:date="2021-08-31T15:13:00Z" w:initials="TC">
     <w:p>
       <w:pPr>
         <w:pStyle w:val="CommentText"/>
@@ -3591,20 +3502,11 @@
         <w:annotationRef/>
       </w:r>
       <w:r>
-        <w:t>This seems like it should tie into the justification of your 1</w:t>
-      </w:r>
-      <w:r>
-        <w:rPr>
-          <w:vertAlign w:val="superscript"/>
-        </w:rPr>
-        <w:t>st</w:t>
-      </w:r>
-      <w:r>
-        <w:t xml:space="preserve"> point. </w:t>
+        <w:t>Simulated or collected?</w:t>
       </w:r>
     </w:p>
   </w:comment>
-  <w:comment w:id="13" w:author="Trevor Carter" w:date="2021-08-31T14:47:00Z" w:initials="TC">
+  <w:comment w:id="14" w:author="Trevor Carter" w:date="2021-08-31T15:14:00Z" w:initials="TC">
     <w:p>
       <w:pPr>
         <w:pStyle w:val="CommentText"/>
@@ -3616,11 +3518,11 @@
         <w:annotationRef/>
       </w:r>
       <w:r>
-        <w:t xml:space="preserve">How much? What was the previous? </w:t>
+        <w:t>Feels a little out of place here. Maybe before objectives?</w:t>
       </w:r>
     </w:p>
   </w:comment>
-  <w:comment w:id="14" w:author="Trevor Carter" w:date="2021-08-31T14:48:00Z" w:initials="TC">
+  <w:comment w:id="15" w:author="Trevor Carter" w:date="2021-08-31T15:15:00Z" w:initials="TC">
     <w:p>
       <w:pPr>
         <w:pStyle w:val="CommentText"/>
@@ -3632,11 +3534,11 @@
         <w:annotationRef/>
       </w:r>
       <w:r>
-        <w:t>Did the area of extent vary? Severity?</w:t>
+        <w:t xml:space="preserve">Why not a linear decline? What happened to deciduous feedback? </w:t>
       </w:r>
     </w:p>
   </w:comment>
-  <w:comment w:id="16" w:author="Trevor Carter" w:date="2021-08-31T15:12:00Z" w:initials="TC">
+  <w:comment w:id="17" w:author="Trevor Carter" w:date="2021-08-31T15:21:00Z" w:initials="TC">
     <w:p>
       <w:pPr>
         <w:pStyle w:val="CommentText"/>
@@ -3648,147 +3550,11 @@
         <w:annotationRef/>
       </w:r>
       <w:r>
-        <w:t>Neither of these feel related to overstory community</w:t>
+        <w:t xml:space="preserve">General comment, flush it out a bit more. </w:t>
       </w:r>
     </w:p>
   </w:comment>
-  <w:comment w:id="17" w:author="Trevor Carter" w:date="2021-08-31T15:09:00Z" w:initials="TC">
-    <w:p>
-      <w:pPr>
-        <w:pStyle w:val="CommentText"/>
-      </w:pPr>
-      <w:r>
-        <w:rPr>
-          <w:rStyle w:val="CommentReference"/>
-        </w:rPr>
-        <w:annotationRef/>
-      </w:r>
-      <w:r>
-        <w:t>Same comment about defining term</w:t>
-      </w:r>
-    </w:p>
-  </w:comment>
-  <w:comment w:id="18" w:author="Trevor Carter" w:date="2021-08-31T15:13:00Z" w:initials="TC">
-    <w:p>
-      <w:pPr>
-        <w:pStyle w:val="CommentText"/>
-      </w:pPr>
-      <w:r>
-        <w:rPr>
-          <w:rStyle w:val="CommentReference"/>
-        </w:rPr>
-        <w:annotationRef/>
-      </w:r>
-      <w:r>
-        <w:t>Simulated or collected?</w:t>
-      </w:r>
-    </w:p>
-  </w:comment>
-  <w:comment w:id="19" w:author="Trevor Carter" w:date="2021-08-31T15:13:00Z" w:initials="TC">
-    <w:p>
-      <w:pPr>
-        <w:pStyle w:val="CommentText"/>
-      </w:pPr>
-      <w:r>
-        <w:rPr>
-          <w:rStyle w:val="CommentReference"/>
-        </w:rPr>
-        <w:annotationRef/>
-      </w:r>
-      <w:r>
-        <w:t>Simulated or collected?</w:t>
-      </w:r>
-    </w:p>
-  </w:comment>
-  <w:comment w:id="20" w:author="Trevor Carter" w:date="2021-08-31T15:14:00Z" w:initials="TC">
-    <w:p>
-      <w:pPr>
-        <w:pStyle w:val="CommentText"/>
-      </w:pPr>
-      <w:r>
-        <w:rPr>
-          <w:rStyle w:val="CommentReference"/>
-        </w:rPr>
-        <w:annotationRef/>
-      </w:r>
-      <w:r>
-        <w:t>Feels a little out of place here. Maybe before objectives?</w:t>
-      </w:r>
-    </w:p>
-  </w:comment>
-  <w:comment w:id="21" w:author="Trevor Carter" w:date="2021-08-31T15:15:00Z" w:initials="TC">
-    <w:p>
-      <w:pPr>
-        <w:pStyle w:val="CommentText"/>
-      </w:pPr>
-      <w:r>
-        <w:rPr>
-          <w:rStyle w:val="CommentReference"/>
-        </w:rPr>
-        <w:annotationRef/>
-      </w:r>
-      <w:r>
-        <w:t xml:space="preserve">Why not a linear decline? What happened to deciduous feedback? </w:t>
-      </w:r>
-    </w:p>
-  </w:comment>
-  <w:comment w:id="23" w:author="Trevor Carter" w:date="2021-08-31T15:21:00Z" w:initials="TC">
-    <w:p>
-      <w:pPr>
-        <w:pStyle w:val="CommentText"/>
-      </w:pPr>
-      <w:r>
-        <w:rPr>
-          <w:rStyle w:val="CommentReference"/>
-        </w:rPr>
-        <w:annotationRef/>
-      </w:r>
-      <w:r>
-        <w:t xml:space="preserve">General comment, flush it out a bit more. </w:t>
-      </w:r>
-    </w:p>
-  </w:comment>
-  <w:comment w:id="25" w:author="Trevor Carter" w:date="2021-08-31T15:18:00Z" w:initials="TC">
-    <w:p>
-      <w:pPr>
-        <w:pStyle w:val="CommentText"/>
-      </w:pPr>
-      <w:r>
-        <w:rPr>
-          <w:rStyle w:val="CommentReference"/>
-        </w:rPr>
-        <w:annotationRef/>
-      </w:r>
-      <w:r>
-        <w:t>More detail please</w:t>
-      </w:r>
-    </w:p>
-  </w:comment>
-  <w:comment w:id="27" w:author="Trevor Carter" w:date="2021-08-31T15:19:00Z" w:initials="TC">
-    <w:p>
-      <w:pPr>
-        <w:pStyle w:val="CommentText"/>
-      </w:pPr>
-      <w:r>
-        <w:rPr>
-          <w:rStyle w:val="CommentReference"/>
-        </w:rPr>
-        <w:annotationRef/>
-      </w:r>
-      <w:r>
-        <w:t xml:space="preserve">What is significant about </w:t>
-      </w:r>
-      <w:proofErr w:type="gramStart"/>
-      <w:r>
-        <w:t>45 degree</w:t>
-      </w:r>
-      <w:proofErr w:type="gramEnd"/>
-      <w:r>
-        <w:t xml:space="preserve"> angle?</w:t>
-      </w:r>
-    </w:p>
-  </w:comment>
-  <w:comment w:id="28" w:author="Hayes, Katherine" w:date="2021-06-07T08:31:00Z" w:initials="">
+  <w:comment w:id="20" w:author="Hayes, Katherine" w:date="2021-06-07T08:31:00Z" w:initials="">
     <w:p>
       <w:pPr>
         <w:widowControl w:val="0"/>
@@ -3817,7 +3583,7 @@
       </w:r>
     </w:p>
   </w:comment>
-  <w:comment w:id="33" w:author="Hayes, Katherine" w:date="2021-03-29T12:59:00Z" w:initials="">
+  <w:comment w:id="25" w:author="Hayes, Katherine" w:date="2021-03-29T12:59:00Z" w:initials="">
     <w:p>
       <w:pPr>
         <w:widowControl w:val="0"/>
@@ -3866,7 +3632,7 @@
       </w:r>
     </w:p>
   </w:comment>
-  <w:comment w:id="35" w:author="Brian Buma" w:date="2021-04-01T13:34:00Z" w:initials="">
+  <w:comment w:id="27" w:author="Brian Buma" w:date="2021-04-01T13:34:00Z" w:initials="">
     <w:p>
       <w:pPr>
         <w:widowControl w:val="0"/>
@@ -3895,7 +3661,7 @@
       </w:r>
     </w:p>
   </w:comment>
-  <w:comment w:id="34" w:author="Trevor Carter" w:date="2021-08-31T15:26:00Z" w:initials="TC">
+  <w:comment w:id="26" w:author="Trevor Carter" w:date="2021-08-31T15:26:00Z" w:initials="TC">
     <w:p>
       <w:pPr>
         <w:pStyle w:val="CommentText"/>
@@ -3911,7 +3677,7 @@
       </w:r>
     </w:p>
   </w:comment>
-  <w:comment w:id="37" w:author="Brian Buma" w:date="2021-04-01T13:35:00Z" w:initials="">
+  <w:comment w:id="29" w:author="Brian Buma" w:date="2021-04-01T13:35:00Z" w:initials="">
     <w:p>
       <w:pPr>
         <w:widowControl w:val="0"/>
@@ -3940,23 +3706,7 @@
       </w:r>
     </w:p>
   </w:comment>
-  <w:comment w:id="39" w:author="Trevor Carter" w:date="2021-08-31T15:27:00Z" w:initials="TC">
-    <w:p>
-      <w:pPr>
-        <w:pStyle w:val="CommentText"/>
-      </w:pPr>
-      <w:r>
-        <w:rPr>
-          <w:rStyle w:val="CommentReference"/>
-        </w:rPr>
-        <w:annotationRef/>
-      </w:r>
-      <w:r>
-        <w:t>passive</w:t>
-      </w:r>
-    </w:p>
-  </w:comment>
-  <w:comment w:id="41" w:author="Hayes, Katherine" w:date="2021-03-29T13:06:00Z" w:initials="">
+  <w:comment w:id="32" w:author="Hayes, Katherine" w:date="2021-03-29T13:06:00Z" w:initials="">
     <w:p>
       <w:pPr>
         <w:widowControl w:val="0"/>
@@ -4039,31 +3789,22 @@
   <w15:commentEx w15:paraId="67FAA7DA" w15:done="0"/>
   <w15:commentEx w15:paraId="1F9A8F6A" w15:done="0"/>
   <w15:commentEx w15:paraId="077C9F51" w15:done="0"/>
-  <w15:commentEx w15:paraId="77652B2D" w15:done="0"/>
-  <w15:commentEx w15:paraId="7F365C6C" w15:done="0"/>
-  <w15:commentEx w15:paraId="63849DD5" w15:done="0"/>
   <w15:commentEx w15:paraId="71A7E54B" w15:done="0"/>
-  <w15:commentEx w15:paraId="52F896AE" w15:done="1"/>
-  <w15:commentEx w15:paraId="25B96A27" w15:done="0"/>
+  <w15:commentEx w15:paraId="25B96A27" w15:done="1"/>
   <w15:commentEx w15:paraId="4CD83C64" w15:done="0"/>
-  <w15:commentEx w15:paraId="1E91B86C" w15:done="0"/>
   <w15:commentEx w15:paraId="575CD6E2" w15:done="1"/>
   <w15:commentEx w15:paraId="264BCE9A" w15:done="0"/>
   <w15:commentEx w15:paraId="141908A9" w15:done="0"/>
-  <w15:commentEx w15:paraId="1F6E00DB" w15:done="0"/>
   <w15:commentEx w15:paraId="43494E9F" w15:done="0"/>
   <w15:commentEx w15:paraId="6E59F450" w15:done="0"/>
   <w15:commentEx w15:paraId="0BFE9701" w15:done="0"/>
   <w15:commentEx w15:paraId="40F3B13E" w15:done="0"/>
   <w15:commentEx w15:paraId="5FE373FC" w15:done="0"/>
-  <w15:commentEx w15:paraId="33E569EF" w15:done="0"/>
-  <w15:commentEx w15:paraId="031DB212" w15:done="0"/>
   <w15:commentEx w15:paraId="2DBE6808" w15:done="1"/>
   <w15:commentEx w15:paraId="5B22A334" w15:done="0"/>
   <w15:commentEx w15:paraId="5ADBF9C6" w15:paraIdParent="5B22A334" w15:done="0"/>
   <w15:commentEx w15:paraId="440A12BF" w15:paraIdParent="5B22A334" w15:done="0"/>
   <w15:commentEx w15:paraId="61FEDCDF" w15:done="0"/>
-  <w15:commentEx w15:paraId="096C54AC" w15:done="0"/>
   <w15:commentEx w15:paraId="0B5F98D9" w15:done="0"/>
 </w15:commentsEx>
 </file>
@@ -4074,27 +3815,18 @@
   <w16cex:commentExtensible w16cex:durableId="24D8B8EF" w16cex:dateUtc="2021-08-31T20:19:00Z"/>
   <w16cex:commentExtensible w16cex:durableId="24D8BA53" w16cex:dateUtc="2021-08-31T20:25:00Z"/>
   <w16cex:commentExtensible w16cex:durableId="24D8C103" w16cex:dateUtc="2021-08-31T20:53:00Z"/>
-  <w16cex:commentExtensible w16cex:durableId="24D8C2A6" w16cex:dateUtc="2021-08-31T21:00:00Z"/>
-  <w16cex:commentExtensible w16cex:durableId="24D8C2E1" w16cex:dateUtc="2021-08-31T21:01:00Z"/>
-  <w16cex:commentExtensible w16cex:durableId="24D8C301" w16cex:dateUtc="2021-08-31T21:02:00Z"/>
   <w16cex:commentExtensible w16cex:durableId="24D8C356" w16cex:dateUtc="2021-08-31T21:03:00Z"/>
-  <w16cex:commentExtensible w16cex:durableId="24D8BB0B" w16cex:dateUtc="2021-08-31T20:28:00Z"/>
   <w16cex:commentExtensible w16cex:durableId="24D8BBBA" w16cex:dateUtc="2021-08-31T20:31:00Z"/>
   <w16cex:commentExtensible w16cex:durableId="24D8BECD" w16cex:dateUtc="2021-08-31T20:44:00Z"/>
-  <w16cex:commentExtensible w16cex:durableId="24D8BE23" w16cex:dateUtc="2021-08-31T20:41:00Z"/>
   <w16cex:commentExtensible w16cex:durableId="24D8BF78" w16cex:dateUtc="2021-08-31T20:47:00Z"/>
   <w16cex:commentExtensible w16cex:durableId="24D8BFD4" w16cex:dateUtc="2021-08-31T20:48:00Z"/>
   <w16cex:commentExtensible w16cex:durableId="24D8C561" w16cex:dateUtc="2021-08-31T21:12:00Z"/>
-  <w16cex:commentExtensible w16cex:durableId="24D8C49C" w16cex:dateUtc="2021-08-31T21:09:00Z"/>
   <w16cex:commentExtensible w16cex:durableId="24D8C58B" w16cex:dateUtc="2021-08-31T21:13:00Z"/>
   <w16cex:commentExtensible w16cex:durableId="24D8C594" w16cex:dateUtc="2021-08-31T21:13:00Z"/>
   <w16cex:commentExtensible w16cex:durableId="24D8C5C7" w16cex:dateUtc="2021-08-31T21:14:00Z"/>
   <w16cex:commentExtensible w16cex:durableId="24D8C622" w16cex:dateUtc="2021-08-31T21:15:00Z"/>
   <w16cex:commentExtensible w16cex:durableId="24D8C772" w16cex:dateUtc="2021-08-31T21:21:00Z"/>
-  <w16cex:commentExtensible w16cex:durableId="24D8C6BE" w16cex:dateUtc="2021-08-31T21:18:00Z"/>
-  <w16cex:commentExtensible w16cex:durableId="24D8C6E8" w16cex:dateUtc="2021-08-31T21:19:00Z"/>
   <w16cex:commentExtensible w16cex:durableId="24D8C8B5" w16cex:dateUtc="2021-08-31T21:26:00Z"/>
-  <w16cex:commentExtensible w16cex:durableId="24D8C8E8" w16cex:dateUtc="2021-08-31T21:27:00Z"/>
 </w16cex:commentsExtensible>
 </file>
 
@@ -4104,31 +3836,22 @@
   <w16cid:commentId w16cid:paraId="67FAA7DA" w16cid:durableId="24D8B8EF"/>
   <w16cid:commentId w16cid:paraId="1F9A8F6A" w16cid:durableId="24D8BA53"/>
   <w16cid:commentId w16cid:paraId="077C9F51" w16cid:durableId="24D8C103"/>
-  <w16cid:commentId w16cid:paraId="77652B2D" w16cid:durableId="24D8C2A6"/>
-  <w16cid:commentId w16cid:paraId="7F365C6C" w16cid:durableId="24D8C2E1"/>
-  <w16cid:commentId w16cid:paraId="63849DD5" w16cid:durableId="24D8C301"/>
   <w16cid:commentId w16cid:paraId="71A7E54B" w16cid:durableId="24D8C356"/>
-  <w16cid:commentId w16cid:paraId="52F896AE" w16cid:durableId="24D8BB0B"/>
   <w16cid:commentId w16cid:paraId="25B96A27" w16cid:durableId="24D8BBBA"/>
   <w16cid:commentId w16cid:paraId="4CD83C64" w16cid:durableId="24D8BECD"/>
-  <w16cid:commentId w16cid:paraId="1E91B86C" w16cid:durableId="24D8BE23"/>
   <w16cid:commentId w16cid:paraId="575CD6E2" w16cid:durableId="24D8BF78"/>
   <w16cid:commentId w16cid:paraId="264BCE9A" w16cid:durableId="24D8BFD4"/>
   <w16cid:commentId w16cid:paraId="141908A9" w16cid:durableId="24D8C561"/>
-  <w16cid:commentId w16cid:paraId="1F6E00DB" w16cid:durableId="24D8C49C"/>
   <w16cid:commentId w16cid:paraId="43494E9F" w16cid:durableId="24D8C58B"/>
   <w16cid:commentId w16cid:paraId="6E59F450" w16cid:durableId="24D8C594"/>
   <w16cid:commentId w16cid:paraId="0BFE9701" w16cid:durableId="24D8C5C7"/>
   <w16cid:commentId w16cid:paraId="40F3B13E" w16cid:durableId="24D8C622"/>
   <w16cid:commentId w16cid:paraId="5FE373FC" w16cid:durableId="24D8C772"/>
-  <w16cid:commentId w16cid:paraId="33E569EF" w16cid:durableId="24D8C6BE"/>
-  <w16cid:commentId w16cid:paraId="031DB212" w16cid:durableId="24D8C6E8"/>
   <w16cid:commentId w16cid:paraId="2DBE6808" w16cid:durableId="24A137B2"/>
   <w16cid:commentId w16cid:paraId="5B22A334" w16cid:durableId="24A137AD"/>
   <w16cid:commentId w16cid:paraId="5ADBF9C6" w16cid:durableId="24A137AC"/>
   <w16cid:commentId w16cid:paraId="440A12BF" w16cid:durableId="24D8C8B5"/>
   <w16cid:commentId w16cid:paraId="61FEDCDF" w16cid:durableId="24A137AB"/>
-  <w16cid:commentId w16cid:paraId="096C54AC" w16cid:durableId="24D8C8E8"/>
   <w16cid:commentId w16cid:paraId="0B5F98D9" w16cid:durableId="24A137AA"/>
 </w16cid:commentsIds>
 </file>

</xml_diff>